<commit_message>
Setup document draft 1 and part of the tasks for the week
</commit_message>
<xml_diff>
--- a/Setup.docx
+++ b/Setup.docx
@@ -1,6 +1,6 @@
 
 <file path=word/document.xml><?xml version="1.0" encoding="utf-8"?>
-<w:document xmlns:wpc="http://schemas.microsoft.com/office/word/2010/wordprocessingCanvas" xmlns:mc="http://schemas.openxmlformats.org/markup-compatibility/2006" xmlns:o="urn:schemas-microsoft-com:office:office" xmlns:r="http://schemas.openxmlformats.org/officeDocument/2006/relationships" xmlns:m="http://schemas.openxmlformats.org/officeDocument/2006/math" xmlns:v="urn:schemas-microsoft-com:vml" xmlns:wp14="http://schemas.microsoft.com/office/word/2010/wordprocessingDrawing" xmlns:wp="http://schemas.openxmlformats.org/drawingml/2006/wordprocessingDrawing" xmlns:w10="urn:schemas-microsoft-com:office:word" xmlns:w="http://schemas.openxmlformats.org/wordprocessingml/2006/main" xmlns:w14="http://schemas.microsoft.com/office/word/2010/wordml" xmlns:wpg="http://schemas.microsoft.com/office/word/2010/wordprocessingGroup" xmlns:wpi="http://schemas.microsoft.com/office/word/2010/wordprocessingInk" xmlns:wne="http://schemas.microsoft.com/office/word/2006/wordml" xmlns:wps="http://schemas.microsoft.com/office/word/2010/wordprocessingShape" mc:Ignorable="w14 wp14">
+<w:document xmlns:wpc="http://schemas.microsoft.com/office/word/2010/wordprocessingCanvas" xmlns:mc="http://schemas.openxmlformats.org/markup-compatibility/2006" xmlns:o="urn:schemas-microsoft-com:office:office" xmlns:r="http://schemas.openxmlformats.org/officeDocument/2006/relationships" xmlns:m="http://schemas.openxmlformats.org/officeDocument/2006/math" xmlns:v="urn:schemas-microsoft-com:vml" xmlns:wp14="http://schemas.microsoft.com/office/word/2010/wordprocessingDrawing" xmlns:wp="http://schemas.openxmlformats.org/drawingml/2006/wordprocessingDrawing" xmlns:w10="urn:schemas-microsoft-com:office:word" xmlns:w="http://schemas.openxmlformats.org/wordprocessingml/2006/main" xmlns:w14="http://schemas.microsoft.com/office/word/2010/wordml" xmlns:w15="http://schemas.microsoft.com/office/word/2012/wordml" xmlns:wpg="http://schemas.microsoft.com/office/word/2010/wordprocessingGroup" xmlns:wpi="http://schemas.microsoft.com/office/word/2010/wordprocessingInk" xmlns:wne="http://schemas.microsoft.com/office/word/2006/wordml" xmlns:wps="http://schemas.microsoft.com/office/word/2010/wordprocessingShape" mc:Ignorable="w14 w15 wp14">
   <w:body>
     <w:p>
       <w:pPr>
@@ -804,8 +804,6 @@
             <w:fldChar w:fldCharType="end"/>
           </w:r>
         </w:p>
-        <w:bookmarkStart w:id="0" w:name="_GoBack" w:displacedByCustomXml="next"/>
-        <w:bookmarkEnd w:id="0" w:displacedByCustomXml="next"/>
       </w:sdtContent>
     </w:sdt>
     <w:p>
@@ -827,12 +825,12 @@
       <w:pPr>
         <w:pStyle w:val="Heading1"/>
       </w:pPr>
-      <w:bookmarkStart w:id="1" w:name="_Toc412818659"/>
+      <w:bookmarkStart w:id="0" w:name="_Toc412818659"/>
       <w:r>
         <w:lastRenderedPageBreak/>
         <w:t>Preface</w:t>
       </w:r>
-      <w:bookmarkEnd w:id="1"/>
+      <w:bookmarkEnd w:id="0"/>
     </w:p>
     <w:p>
       <w:r>
@@ -851,10 +849,7 @@
     </w:p>
     <w:p>
       <w:r>
-        <w:t>Client:</w:t>
-      </w:r>
-      <w:r>
-        <w:t xml:space="preserve"> </w:t>
+        <w:t xml:space="preserve">Client: </w:t>
       </w:r>
       <w:r>
         <w:br/>
@@ -892,46 +887,168 @@
       <w:pPr>
         <w:pStyle w:val="Heading1"/>
       </w:pPr>
-      <w:bookmarkStart w:id="2" w:name="_Toc412818660"/>
+      <w:bookmarkStart w:id="1" w:name="_Toc412818660"/>
       <w:r>
         <w:t>Client</w:t>
       </w:r>
+      <w:bookmarkEnd w:id="1"/>
+    </w:p>
+    <w:p/>
+    <w:p>
+      <w:pPr>
+        <w:pStyle w:val="Heading1"/>
+      </w:pPr>
+      <w:bookmarkStart w:id="2" w:name="_Toc412818661"/>
+      <w:r>
+        <w:t>Processes</w:t>
+      </w:r>
       <w:bookmarkEnd w:id="2"/>
     </w:p>
+    <w:p>
+      <w:pPr>
+        <w:rPr>
+          <w:u w:val="single"/>
+        </w:rPr>
+      </w:pPr>
+      <w:r>
+        <w:rPr>
+          <w:u w:val="single"/>
+        </w:rPr>
+        <w:t>Before the event:</w:t>
+      </w:r>
+    </w:p>
+    <w:p>
+      <w:r>
+        <w:t xml:space="preserve">At that time people can visit the event website and view all of the content on it. It will contain various information about the event and its execution. On the website the user will register an account and afterward he will be able to buy a ticket. For the purchase to be possible the user will have to link their PayPal account </w:t>
+      </w:r>
+      <w:r>
+        <w:t>with their website account. With the payment done they will receive a unique identification number (note that this is not the same as the ID number they will get with their authenticators) by email as well as proof of purchase, with this number they can come to the event to claim their ticket as well as their authenticator card for use in payments. After a user buys a ticket on the website they can book a tent in the park, they can either bring their own or book one for the event and receive it when they come in. When they make the booking they can choose how many people it will hold (max 6 per tent), after that they will be able to invite registered users on the website who have also bought a ticket into their tent. When the places have been filled the one who created the booking with pay for it.</w:t>
+      </w:r>
+    </w:p>
+    <w:p>
+      <w:r>
+        <w:t>The special cases here would be if</w:t>
+      </w:r>
+      <w:r>
+        <w:t xml:space="preserve"> the ticket limit is reached, </w:t>
+      </w:r>
+      <w:r>
+        <w:t>if a user buys a ticket after the deadline</w:t>
+      </w:r>
+      <w:r>
+        <w:t xml:space="preserve"> and also if after a user books a place in the event and wants to get a tent when there are none left</w:t>
+      </w:r>
+      <w:r>
+        <w:t>.</w:t>
+      </w:r>
+    </w:p>
+    <w:p>
+      <w:pPr>
+        <w:rPr>
+          <w:u w:val="single"/>
+        </w:rPr>
+      </w:pPr>
+      <w:r>
+        <w:rPr>
+          <w:u w:val="single"/>
+        </w:rPr>
+        <w:t>During the event:</w:t>
+      </w:r>
+    </w:p>
+    <w:p>
+      <w:r>
+        <w:t>As the event starts people will come in and with the identification numbers they were sent and their names they can claim their ticket and authentication card. Using</w:t>
+      </w:r>
+      <w:r>
+        <w:t xml:space="preserve"> either the application or the website a user can view the event map with all the different areas marked on it as well as an in-depth schedule of what will happen in the next few days. With their authenticators they will be able to purchase various goods provided in the event such as food, drinks and merchandise, they will also be able to pick up the booking for their tent (the authenticator will basically act as an ID tag proving that </w:t>
+      </w:r>
+      <w:r>
+        <w:lastRenderedPageBreak/>
+        <w:t>he is the person that made the booking) and additionally cameras, laptops, USB cables, chargers and similar stuff from the ISSD for a period of time.</w:t>
+      </w:r>
+    </w:p>
+    <w:p>
+      <w:r>
+        <w:t>The authenticator cards can additionally be topped up either through the website (auth. cards will be linked with the user account and PayPal, so transfer using just a laptop is possible) or with one of the placed terminals for the people who are without a laptop or cant connect to the internet</w:t>
+      </w:r>
+      <w:r>
+        <w:t>. Even as the event proceeds users will still be able to book tents as long as there is a free spot open.</w:t>
+      </w:r>
+    </w:p>
+    <w:p>
+      <w:r>
+        <w:t>Additionally during the event users that browse the website or have the appropriate application can check their account data in which they can see what they have booked, their current balance, things they have bought and with how much money as well as rented equipment.</w:t>
+      </w:r>
+    </w:p>
+    <w:p>
+      <w:r>
+        <w:t>Lastly for the employees that work in the shops they will be able to select the item that is purchased by the user and easily add it to their account using the provided application.</w:t>
+      </w:r>
+    </w:p>
+    <w:p>
+      <w:r>
+        <w:t>&gt;&gt;doctor and renting</w:t>
+      </w:r>
+      <w:bookmarkStart w:id="3" w:name="_GoBack"/>
+      <w:bookmarkEnd w:id="3"/>
+    </w:p>
     <w:p/>
     <w:p>
       <w:pPr>
+        <w:rPr>
+          <w:u w:val="single"/>
+        </w:rPr>
+      </w:pPr>
+      <w:r>
+        <w:rPr>
+          <w:u w:val="single"/>
+        </w:rPr>
+        <w:t>After the event:</w:t>
+      </w:r>
+    </w:p>
+    <w:p>
+      <w:r>
+        <w:t xml:space="preserve">All money that is left in the users event accounts will </w:t>
+      </w:r>
+      <w:r>
+        <w:t xml:space="preserve">be </w:t>
+      </w:r>
+      <w:r>
+        <w:t>returned via PayPal to their origin</w:t>
+      </w:r>
+      <w:r>
+        <w:t>al bank account and</w:t>
+      </w:r>
+      <w:r>
+        <w:t xml:space="preserve"> the event account afterward will also be deactivated</w:t>
+      </w:r>
+      <w:r>
+        <w:t xml:space="preserve"> and closed</w:t>
+      </w:r>
+      <w:r>
+        <w:t>.</w:t>
+      </w:r>
+    </w:p>
+    <w:p/>
+    <w:p>
+      <w:pPr>
         <w:pStyle w:val="Heading1"/>
       </w:pPr>
-      <w:bookmarkStart w:id="3" w:name="_Toc412818661"/>
-      <w:r>
-        <w:t>Processes</w:t>
-      </w:r>
-      <w:bookmarkEnd w:id="3"/>
-    </w:p>
-    <w:p/>
+      <w:bookmarkStart w:id="4" w:name="_Toc412818662"/>
+      <w:r>
+        <w:t>Functional requirements</w:t>
+      </w:r>
+      <w:bookmarkEnd w:id="4"/>
+    </w:p>
+    <w:p>
+      <w:pPr>
+        <w:pStyle w:val="ListParagraph"/>
+      </w:pPr>
+    </w:p>
     <w:p>
       <w:pPr>
         <w:pStyle w:val="Heading1"/>
       </w:pPr>
-      <w:bookmarkStart w:id="4" w:name="_Toc412818662"/>
-      <w:r>
-        <w:t>Functional requir</w:t>
-      </w:r>
-      <w:r>
-        <w:t>ements</w:t>
-      </w:r>
-      <w:bookmarkEnd w:id="4"/>
-    </w:p>
-    <w:p>
-      <w:pPr>
-        <w:pStyle w:val="ListParagraph"/>
-      </w:pPr>
-    </w:p>
-    <w:p>
-      <w:pPr>
-        <w:pStyle w:val="Heading1"/>
-      </w:pPr>
       <w:bookmarkStart w:id="5" w:name="_Toc412818663"/>
       <w:r>
         <w:t>User Interface</w:t>
@@ -939,8 +1056,8 @@
       <w:bookmarkEnd w:id="5"/>
     </w:p>
     <w:sectPr>
-      <w:footerReference w:type="default" r:id="rId12"/>
-      <w:footerReference w:type="first" r:id="rId13"/>
+      <w:footerReference w:type="default" r:id="rId11"/>
+      <w:footerReference w:type="first" r:id="rId12"/>
       <w:pgSz w:w="11906" w:h="16838"/>
       <w:pgMar w:top="1418" w:right="1418" w:bottom="1418" w:left="1418" w:header="709" w:footer="709" w:gutter="0"/>
       <w:pgNumType w:start="1"/>
@@ -953,7 +1070,7 @@
 </file>
 
 <file path=word/endnotes.xml><?xml version="1.0" encoding="utf-8"?>
-<w:endnotes xmlns:wpc="http://schemas.microsoft.com/office/word/2010/wordprocessingCanvas" xmlns:mc="http://schemas.openxmlformats.org/markup-compatibility/2006" xmlns:o="urn:schemas-microsoft-com:office:office" xmlns:r="http://schemas.openxmlformats.org/officeDocument/2006/relationships" xmlns:m="http://schemas.openxmlformats.org/officeDocument/2006/math" xmlns:v="urn:schemas-microsoft-com:vml" xmlns:wp14="http://schemas.microsoft.com/office/word/2010/wordprocessingDrawing" xmlns:wp="http://schemas.openxmlformats.org/drawingml/2006/wordprocessingDrawing" xmlns:w10="urn:schemas-microsoft-com:office:word" xmlns:w="http://schemas.openxmlformats.org/wordprocessingml/2006/main" xmlns:w14="http://schemas.microsoft.com/office/word/2010/wordml" xmlns:wpg="http://schemas.microsoft.com/office/word/2010/wordprocessingGroup" xmlns:wpi="http://schemas.microsoft.com/office/word/2010/wordprocessingInk" xmlns:wne="http://schemas.microsoft.com/office/word/2006/wordml" xmlns:wps="http://schemas.microsoft.com/office/word/2010/wordprocessingShape" mc:Ignorable="w14 wp14">
+<w:endnotes xmlns:wpc="http://schemas.microsoft.com/office/word/2010/wordprocessingCanvas" xmlns:mc="http://schemas.openxmlformats.org/markup-compatibility/2006" xmlns:o="urn:schemas-microsoft-com:office:office" xmlns:r="http://schemas.openxmlformats.org/officeDocument/2006/relationships" xmlns:m="http://schemas.openxmlformats.org/officeDocument/2006/math" xmlns:v="urn:schemas-microsoft-com:vml" xmlns:wp14="http://schemas.microsoft.com/office/word/2010/wordprocessingDrawing" xmlns:wp="http://schemas.openxmlformats.org/drawingml/2006/wordprocessingDrawing" xmlns:w10="urn:schemas-microsoft-com:office:word" xmlns:w="http://schemas.openxmlformats.org/wordprocessingml/2006/main" xmlns:w14="http://schemas.microsoft.com/office/word/2010/wordml" xmlns:w15="http://schemas.microsoft.com/office/word/2012/wordml" xmlns:wpg="http://schemas.microsoft.com/office/word/2010/wordprocessingGroup" xmlns:wpi="http://schemas.microsoft.com/office/word/2010/wordprocessingInk" xmlns:wne="http://schemas.microsoft.com/office/word/2006/wordml" xmlns:wps="http://schemas.microsoft.com/office/word/2010/wordprocessingShape" mc:Ignorable="w14 w15 wp14">
   <w:endnote w:type="separator" w:id="-1">
     <w:p>
       <w:pPr>
@@ -978,7 +1095,7 @@
 </file>
 
 <file path=word/footer1.xml><?xml version="1.0" encoding="utf-8"?>
-<w:ftr xmlns:wpc="http://schemas.microsoft.com/office/word/2010/wordprocessingCanvas" xmlns:mc="http://schemas.openxmlformats.org/markup-compatibility/2006" xmlns:o="urn:schemas-microsoft-com:office:office" xmlns:r="http://schemas.openxmlformats.org/officeDocument/2006/relationships" xmlns:m="http://schemas.openxmlformats.org/officeDocument/2006/math" xmlns:v="urn:schemas-microsoft-com:vml" xmlns:wp14="http://schemas.microsoft.com/office/word/2010/wordprocessingDrawing" xmlns:wp="http://schemas.openxmlformats.org/drawingml/2006/wordprocessingDrawing" xmlns:w10="urn:schemas-microsoft-com:office:word" xmlns:w="http://schemas.openxmlformats.org/wordprocessingml/2006/main" xmlns:w14="http://schemas.microsoft.com/office/word/2010/wordml" xmlns:wpg="http://schemas.microsoft.com/office/word/2010/wordprocessingGroup" xmlns:wpi="http://schemas.microsoft.com/office/word/2010/wordprocessingInk" xmlns:wne="http://schemas.microsoft.com/office/word/2006/wordml" xmlns:wps="http://schemas.microsoft.com/office/word/2010/wordprocessingShape" mc:Ignorable="w14 wp14">
+<w:ftr xmlns:wpc="http://schemas.microsoft.com/office/word/2010/wordprocessingCanvas" xmlns:mc="http://schemas.openxmlformats.org/markup-compatibility/2006" xmlns:o="urn:schemas-microsoft-com:office:office" xmlns:r="http://schemas.openxmlformats.org/officeDocument/2006/relationships" xmlns:m="http://schemas.openxmlformats.org/officeDocument/2006/math" xmlns:v="urn:schemas-microsoft-com:vml" xmlns:wp14="http://schemas.microsoft.com/office/word/2010/wordprocessingDrawing" xmlns:wp="http://schemas.openxmlformats.org/drawingml/2006/wordprocessingDrawing" xmlns:w10="urn:schemas-microsoft-com:office:word" xmlns:w="http://schemas.openxmlformats.org/wordprocessingml/2006/main" xmlns:w14="http://schemas.microsoft.com/office/word/2010/wordml" xmlns:w15="http://schemas.microsoft.com/office/word/2012/wordml" xmlns:wpg="http://schemas.microsoft.com/office/word/2010/wordprocessingGroup" xmlns:wpi="http://schemas.microsoft.com/office/word/2010/wordprocessingInk" xmlns:wne="http://schemas.microsoft.com/office/word/2006/wordml" xmlns:wps="http://schemas.microsoft.com/office/word/2010/wordprocessingShape" mc:Ignorable="w14 w15 wp14">
   <w:sdt>
     <w:sdtPr>
       <w:id w:val="-2017076089"/>
@@ -1038,7 +1155,7 @@
                 <w:bCs/>
                 <w:noProof/>
               </w:rPr>
-              <w:t>2</w:t>
+              <w:t>3</w:t>
             </w:r>
             <w:r>
               <w:rPr>
@@ -1083,7 +1200,7 @@
                 <w:bCs/>
                 <w:noProof/>
               </w:rPr>
-              <w:t>3</w:t>
+              <w:t>4</w:t>
             </w:r>
             <w:r>
               <w:rPr>
@@ -1108,7 +1225,7 @@
 </file>
 
 <file path=word/footer2.xml><?xml version="1.0" encoding="utf-8"?>
-<w:ftr xmlns:wpc="http://schemas.microsoft.com/office/word/2010/wordprocessingCanvas" xmlns:mc="http://schemas.openxmlformats.org/markup-compatibility/2006" xmlns:o="urn:schemas-microsoft-com:office:office" xmlns:r="http://schemas.openxmlformats.org/officeDocument/2006/relationships" xmlns:m="http://schemas.openxmlformats.org/officeDocument/2006/math" xmlns:v="urn:schemas-microsoft-com:vml" xmlns:wp14="http://schemas.microsoft.com/office/word/2010/wordprocessingDrawing" xmlns:wp="http://schemas.openxmlformats.org/drawingml/2006/wordprocessingDrawing" xmlns:w10="urn:schemas-microsoft-com:office:word" xmlns:w="http://schemas.openxmlformats.org/wordprocessingml/2006/main" xmlns:w14="http://schemas.microsoft.com/office/word/2010/wordml" xmlns:wpg="http://schemas.microsoft.com/office/word/2010/wordprocessingGroup" xmlns:wpi="http://schemas.microsoft.com/office/word/2010/wordprocessingInk" xmlns:wne="http://schemas.microsoft.com/office/word/2006/wordml" xmlns:wps="http://schemas.microsoft.com/office/word/2010/wordprocessingShape" mc:Ignorable="w14 wp14">
+<w:ftr xmlns:wpc="http://schemas.microsoft.com/office/word/2010/wordprocessingCanvas" xmlns:mc="http://schemas.openxmlformats.org/markup-compatibility/2006" xmlns:o="urn:schemas-microsoft-com:office:office" xmlns:r="http://schemas.openxmlformats.org/officeDocument/2006/relationships" xmlns:m="http://schemas.openxmlformats.org/officeDocument/2006/math" xmlns:v="urn:schemas-microsoft-com:vml" xmlns:wp14="http://schemas.microsoft.com/office/word/2010/wordprocessingDrawing" xmlns:wp="http://schemas.openxmlformats.org/drawingml/2006/wordprocessingDrawing" xmlns:w10="urn:schemas-microsoft-com:office:word" xmlns:w="http://schemas.openxmlformats.org/wordprocessingml/2006/main" xmlns:w14="http://schemas.microsoft.com/office/word/2010/wordml" xmlns:w15="http://schemas.microsoft.com/office/word/2012/wordml" xmlns:wpg="http://schemas.microsoft.com/office/word/2010/wordprocessingGroup" xmlns:wpi="http://schemas.microsoft.com/office/word/2010/wordprocessingInk" xmlns:wne="http://schemas.microsoft.com/office/word/2006/wordml" xmlns:wps="http://schemas.microsoft.com/office/word/2010/wordprocessingShape" mc:Ignorable="w14 w15 wp14">
   <w:p>
     <w:pPr>
       <w:pStyle w:val="Footer"/>
@@ -1129,7 +1246,7 @@
 </file>
 
 <file path=word/footnotes.xml><?xml version="1.0" encoding="utf-8"?>
-<w:footnotes xmlns:wpc="http://schemas.microsoft.com/office/word/2010/wordprocessingCanvas" xmlns:mc="http://schemas.openxmlformats.org/markup-compatibility/2006" xmlns:o="urn:schemas-microsoft-com:office:office" xmlns:r="http://schemas.openxmlformats.org/officeDocument/2006/relationships" xmlns:m="http://schemas.openxmlformats.org/officeDocument/2006/math" xmlns:v="urn:schemas-microsoft-com:vml" xmlns:wp14="http://schemas.microsoft.com/office/word/2010/wordprocessingDrawing" xmlns:wp="http://schemas.openxmlformats.org/drawingml/2006/wordprocessingDrawing" xmlns:w10="urn:schemas-microsoft-com:office:word" xmlns:w="http://schemas.openxmlformats.org/wordprocessingml/2006/main" xmlns:w14="http://schemas.microsoft.com/office/word/2010/wordml" xmlns:wpg="http://schemas.microsoft.com/office/word/2010/wordprocessingGroup" xmlns:wpi="http://schemas.microsoft.com/office/word/2010/wordprocessingInk" xmlns:wne="http://schemas.microsoft.com/office/word/2006/wordml" xmlns:wps="http://schemas.microsoft.com/office/word/2010/wordprocessingShape" mc:Ignorable="w14 wp14">
+<w:footnotes xmlns:wpc="http://schemas.microsoft.com/office/word/2010/wordprocessingCanvas" xmlns:mc="http://schemas.openxmlformats.org/markup-compatibility/2006" xmlns:o="urn:schemas-microsoft-com:office:office" xmlns:r="http://schemas.openxmlformats.org/officeDocument/2006/relationships" xmlns:m="http://schemas.openxmlformats.org/officeDocument/2006/math" xmlns:v="urn:schemas-microsoft-com:vml" xmlns:wp14="http://schemas.microsoft.com/office/word/2010/wordprocessingDrawing" xmlns:wp="http://schemas.openxmlformats.org/drawingml/2006/wordprocessingDrawing" xmlns:w10="urn:schemas-microsoft-com:office:word" xmlns:w="http://schemas.openxmlformats.org/wordprocessingml/2006/main" xmlns:w14="http://schemas.microsoft.com/office/word/2010/wordml" xmlns:w15="http://schemas.microsoft.com/office/word/2012/wordml" xmlns:wpg="http://schemas.microsoft.com/office/word/2010/wordprocessingGroup" xmlns:wpi="http://schemas.microsoft.com/office/word/2010/wordprocessingInk" xmlns:wne="http://schemas.microsoft.com/office/word/2006/wordml" xmlns:wps="http://schemas.microsoft.com/office/word/2010/wordprocessingShape" mc:Ignorable="w14 w15 wp14">
   <w:footnote w:type="separator" w:id="-1">
     <w:p>
       <w:pPr>
@@ -1154,7 +1271,7 @@
 </file>
 
 <file path=word/numbering.xml><?xml version="1.0" encoding="utf-8"?>
-<w:numbering xmlns:wpc="http://schemas.microsoft.com/office/word/2010/wordprocessingCanvas" xmlns:mc="http://schemas.openxmlformats.org/markup-compatibility/2006" xmlns:o="urn:schemas-microsoft-com:office:office" xmlns:r="http://schemas.openxmlformats.org/officeDocument/2006/relationships" xmlns:m="http://schemas.openxmlformats.org/officeDocument/2006/math" xmlns:v="urn:schemas-microsoft-com:vml" xmlns:wp14="http://schemas.microsoft.com/office/word/2010/wordprocessingDrawing" xmlns:wp="http://schemas.openxmlformats.org/drawingml/2006/wordprocessingDrawing" xmlns:w10="urn:schemas-microsoft-com:office:word" xmlns:w="http://schemas.openxmlformats.org/wordprocessingml/2006/main" xmlns:w14="http://schemas.microsoft.com/office/word/2010/wordml" xmlns:wpg="http://schemas.microsoft.com/office/word/2010/wordprocessingGroup" xmlns:wpi="http://schemas.microsoft.com/office/word/2010/wordprocessingInk" xmlns:wne="http://schemas.microsoft.com/office/word/2006/wordml" xmlns:wps="http://schemas.microsoft.com/office/word/2010/wordprocessingShape" mc:Ignorable="w14 wp14">
+<w:numbering xmlns:wpc="http://schemas.microsoft.com/office/word/2010/wordprocessingCanvas" xmlns:mc="http://schemas.openxmlformats.org/markup-compatibility/2006" xmlns:o="urn:schemas-microsoft-com:office:office" xmlns:r="http://schemas.openxmlformats.org/officeDocument/2006/relationships" xmlns:m="http://schemas.openxmlformats.org/officeDocument/2006/math" xmlns:v="urn:schemas-microsoft-com:vml" xmlns:wp14="http://schemas.microsoft.com/office/word/2010/wordprocessingDrawing" xmlns:wp="http://schemas.openxmlformats.org/drawingml/2006/wordprocessingDrawing" xmlns:w10="urn:schemas-microsoft-com:office:word" xmlns:w="http://schemas.openxmlformats.org/wordprocessingml/2006/main" xmlns:w14="http://schemas.microsoft.com/office/word/2010/wordml" xmlns:w15="http://schemas.microsoft.com/office/word/2012/wordml" xmlns:wpg="http://schemas.microsoft.com/office/word/2010/wordprocessingGroup" xmlns:wpi="http://schemas.microsoft.com/office/word/2010/wordprocessingInk" xmlns:wne="http://schemas.microsoft.com/office/word/2006/wordml" xmlns:wps="http://schemas.microsoft.com/office/word/2010/wordprocessingShape" mc:Ignorable="w14 w15 wp14">
   <w:abstractNum w:abstractNumId="0">
     <w:nsid w:val="0A687627"/>
     <w:multiLevelType w:val="hybridMultilevel"/>
@@ -1600,7 +1717,7 @@
 </file>
 
 <file path=word/styles.xml><?xml version="1.0" encoding="utf-8"?>
-<w:styles xmlns:mc="http://schemas.openxmlformats.org/markup-compatibility/2006" xmlns:r="http://schemas.openxmlformats.org/officeDocument/2006/relationships" xmlns:w="http://schemas.openxmlformats.org/wordprocessingml/2006/main" xmlns:w14="http://schemas.microsoft.com/office/word/2010/wordml" mc:Ignorable="w14">
+<w:styles xmlns:mc="http://schemas.openxmlformats.org/markup-compatibility/2006" xmlns:r="http://schemas.openxmlformats.org/officeDocument/2006/relationships" xmlns:w="http://schemas.openxmlformats.org/wordprocessingml/2006/main" xmlns:w14="http://schemas.microsoft.com/office/word/2010/wordml" xmlns:w15="http://schemas.microsoft.com/office/word/2012/wordml" mc:Ignorable="w14 w15">
   <w:docDefaults>
     <w:rPrDefault>
       <w:rPr>
@@ -1616,877 +1733,378 @@
       </w:pPr>
     </w:pPrDefault>
   </w:docDefaults>
-  <w:latentStyles w:defLockedState="0" w:defUIPriority="99" w:defSemiHidden="1" w:defUnhideWhenUsed="1" w:defQFormat="0" w:count="267">
-    <w:lsdException w:name="Normal" w:semiHidden="0" w:uiPriority="0" w:unhideWhenUsed="0" w:qFormat="1"/>
-    <w:lsdException w:name="heading 1" w:semiHidden="0" w:uiPriority="9" w:unhideWhenUsed="0" w:qFormat="1"/>
-    <w:lsdException w:name="heading 2" w:uiPriority="9" w:qFormat="1"/>
-    <w:lsdException w:name="heading 3" w:uiPriority="9" w:qFormat="1"/>
-    <w:lsdException w:name="heading 4" w:uiPriority="9" w:qFormat="1"/>
-    <w:lsdException w:name="heading 5" w:uiPriority="9" w:qFormat="1"/>
-    <w:lsdException w:name="heading 6" w:uiPriority="9" w:qFormat="1"/>
-    <w:lsdException w:name="heading 7" w:uiPriority="9" w:qFormat="1"/>
-    <w:lsdException w:name="heading 8" w:uiPriority="9" w:qFormat="1"/>
-    <w:lsdException w:name="heading 9" w:uiPriority="9" w:qFormat="1"/>
-    <w:lsdException w:name="toc 1" w:uiPriority="39"/>
-    <w:lsdException w:name="toc 2" w:uiPriority="39"/>
-    <w:lsdException w:name="toc 3" w:uiPriority="39"/>
-    <w:lsdException w:name="toc 4" w:uiPriority="39"/>
-    <w:lsdException w:name="toc 5" w:uiPriority="39"/>
-    <w:lsdException w:name="toc 6" w:uiPriority="39"/>
-    <w:lsdException w:name="toc 7" w:uiPriority="39"/>
-    <w:lsdException w:name="toc 8" w:uiPriority="39"/>
-    <w:lsdException w:name="toc 9" w:uiPriority="39"/>
-    <w:lsdException w:name="caption" w:uiPriority="35" w:qFormat="1"/>
-    <w:lsdException w:name="Title" w:semiHidden="0" w:uiPriority="10" w:unhideWhenUsed="0" w:qFormat="1"/>
-    <w:lsdException w:name="Default Paragraph Font" w:uiPriority="1"/>
-    <w:lsdException w:name="Subtitle" w:semiHidden="0" w:uiPriority="11" w:unhideWhenUsed="0" w:qFormat="1"/>
-    <w:lsdException w:name="Body Text Indent 2" w:uiPriority="0"/>
-    <w:lsdException w:name="Strong" w:semiHidden="0" w:uiPriority="22" w:unhideWhenUsed="0" w:qFormat="1"/>
-    <w:lsdException w:name="Emphasis" w:semiHidden="0" w:uiPriority="20" w:unhideWhenUsed="0" w:qFormat="1"/>
-    <w:lsdException w:name="Table Grid" w:semiHidden="0" w:uiPriority="59" w:unhideWhenUsed="0"/>
-    <w:lsdException w:name="Placeholder Text" w:unhideWhenUsed="0"/>
-    <w:lsdException w:name="No Spacing" w:semiHidden="0" w:uiPriority="1" w:unhideWhenUsed="0" w:qFormat="1"/>
-    <w:lsdException w:name="Light Shading" w:semiHidden="0" w:uiPriority="60" w:unhideWhenUsed="0"/>
-    <w:lsdException w:name="Light List" w:semiHidden="0" w:uiPriority="61" w:unhideWhenUsed="0"/>
-    <w:lsdException w:name="Light Grid" w:semiHidden="0" w:uiPriority="62" w:unhideWhenUsed="0"/>
-    <w:lsdException w:name="Medium Shading 1" w:semiHidden="0" w:uiPriority="63" w:unhideWhenUsed="0"/>
-    <w:lsdException w:name="Medium Shading 2" w:semiHidden="0" w:uiPriority="64" w:unhideWhenUsed="0"/>
-    <w:lsdException w:name="Medium List 1" w:semiHidden="0" w:uiPriority="65" w:unhideWhenUsed="0"/>
-    <w:lsdException w:name="Medium List 2" w:semiHidden="0" w:uiPriority="66" w:unhideWhenUsed="0"/>
-    <w:lsdException w:name="Medium Grid 1" w:semiHidden="0" w:uiPriority="67" w:unhideWhenUsed="0"/>
-    <w:lsdException w:name="Medium Grid 2" w:semiHidden="0" w:uiPriority="68" w:unhideWhenUsed="0"/>
-    <w:lsdException w:name="Medium Grid 3" w:semiHidden="0" w:uiPriority="69" w:unhideWhenUsed="0"/>
-    <w:lsdException w:name="Dark List" w:semiHidden="0" w:uiPriority="70" w:unhideWhenUsed="0"/>
-    <w:lsdException w:name="Colorful Shading" w:semiHidden="0" w:uiPriority="71" w:unhideWhenUsed="0"/>
-    <w:lsdException w:name="Colorful List" w:semiHidden="0" w:uiPriority="72" w:unhideWhenUsed="0"/>
-    <w:lsdException w:name="Colorful Grid" w:semiHidden="0" w:uiPriority="73" w:unhideWhenUsed="0"/>
-    <w:lsdException w:name="Light Shading Accent 1" w:semiHidden="0" w:uiPriority="60" w:unhideWhenUsed="0"/>
-    <w:lsdException w:name="Light List Accent 1" w:semiHidden="0" w:uiPriority="61" w:unhideWhenUsed="0"/>
-    <w:lsdException w:name="Light Grid Accent 1" w:semiHidden="0" w:uiPriority="62" w:unhideWhenUsed="0"/>
-    <w:lsdException w:name="Medium Shading 1 Accent 1" w:semiHidden="0" w:uiPriority="63" w:unhideWhenUsed="0"/>
-    <w:lsdException w:name="Medium Shading 2 Accent 1" w:semiHidden="0" w:uiPriority="64" w:unhideWhenUsed="0"/>
-    <w:lsdException w:name="Medium List 1 Accent 1" w:semiHidden="0" w:uiPriority="65" w:unhideWhenUsed="0"/>
-    <w:lsdException w:name="Revision" w:unhideWhenUsed="0"/>
-    <w:lsdException w:name="List Paragraph" w:semiHidden="0" w:uiPriority="34" w:unhideWhenUsed="0" w:qFormat="1"/>
-    <w:lsdException w:name="Quote" w:semiHidden="0" w:uiPriority="29" w:unhideWhenUsed="0" w:qFormat="1"/>
-    <w:lsdException w:name="Intense Quote" w:semiHidden="0" w:uiPriority="30" w:unhideWhenUsed="0" w:qFormat="1"/>
-    <w:lsdException w:name="Medium List 2 Accent 1" w:semiHidden="0" w:uiPriority="66" w:unhideWhenUsed="0"/>
-    <w:lsdException w:name="Medium Grid 1 Accent 1" w:semiHidden="0" w:uiPriority="67" w:unhideWhenUsed="0"/>
-    <w:lsdException w:name="Medium Grid 2 Accent 1" w:semiHidden="0" w:uiPriority="68" w:unhideWhenUsed="0"/>
-    <w:lsdException w:name="Medium Grid 3 Accent 1" w:semiHidden="0" w:uiPriority="69" w:unhideWhenUsed="0"/>
-    <w:lsdException w:name="Dark List Accent 1" w:semiHidden="0" w:uiPriority="70" w:unhideWhenUsed="0"/>
-    <w:lsdException w:name="Colorful Shading Accent 1" w:semiHidden="0" w:uiPriority="71" w:unhideWhenUsed="0"/>
-    <w:lsdException w:name="Colorful List Accent 1" w:semiHidden="0" w:uiPriority="72" w:unhideWhenUsed="0"/>
-    <w:lsdException w:name="Colorful Grid Accent 1" w:semiHidden="0" w:uiPriority="73" w:unhideWhenUsed="0"/>
-    <w:lsdException w:name="Light Shading Accent 2" w:semiHidden="0" w:uiPriority="60" w:unhideWhenUsed="0"/>
-    <w:lsdException w:name="Light List Accent 2" w:semiHidden="0" w:uiPriority="61" w:unhideWhenUsed="0"/>
-    <w:lsdException w:name="Light Grid Accent 2" w:semiHidden="0" w:uiPriority="62" w:unhideWhenUsed="0"/>
-    <w:lsdException w:name="Medium Shading 1 Accent 2" w:semiHidden="0" w:uiPriority="63" w:unhideWhenUsed="0"/>
-    <w:lsdException w:name="Medium Shading 2 Accent 2" w:semiHidden="0" w:uiPriority="64" w:unhideWhenUsed="0"/>
-    <w:lsdException w:name="Medium List 1 Accent 2" w:semiHidden="0" w:uiPriority="65" w:unhideWhenUsed="0"/>
-    <w:lsdException w:name="Medium List 2 Accent 2" w:semiHidden="0" w:uiPriority="66" w:unhideWhenUsed="0"/>
-    <w:lsdException w:name="Medium Grid 1 Accent 2" w:semiHidden="0" w:uiPriority="67" w:unhideWhenUsed="0"/>
-    <w:lsdException w:name="Medium Grid 2 Accent 2" w:semiHidden="0" w:uiPriority="68" w:unhideWhenUsed="0"/>
-    <w:lsdException w:name="Medium Grid 3 Accent 2" w:semiHidden="0" w:uiPriority="69" w:unhideWhenUsed="0"/>
-    <w:lsdException w:name="Dark List Accent 2" w:semiHidden="0" w:uiPriority="70" w:unhideWhenUsed="0"/>
-    <w:lsdException w:name="Colorful Shading Accent 2" w:semiHidden="0" w:uiPriority="71" w:unhideWhenUsed="0"/>
-    <w:lsdException w:name="Colorful List Accent 2" w:semiHidden="0" w:uiPriority="72" w:unhideWhenUsed="0"/>
-    <w:lsdException w:name="Colorful Grid Accent 2" w:semiHidden="0" w:uiPriority="73" w:unhideWhenUsed="0"/>
-    <w:lsdException w:name="Light Shading Accent 3" w:semiHidden="0" w:uiPriority="60" w:unhideWhenUsed="0"/>
-    <w:lsdException w:name="Light List Accent 3" w:semiHidden="0" w:uiPriority="61" w:unhideWhenUsed="0"/>
-    <w:lsdException w:name="Light Grid Accent 3" w:semiHidden="0" w:uiPriority="62" w:unhideWhenUsed="0"/>
-    <w:lsdException w:name="Medium Shading 1 Accent 3" w:semiHidden="0" w:uiPriority="63" w:unhideWhenUsed="0"/>
-    <w:lsdException w:name="Medium Shading 2 Accent 3" w:semiHidden="0" w:uiPriority="64" w:unhideWhenUsed="0"/>
-    <w:lsdException w:name="Medium List 1 Accent 3" w:semiHidden="0" w:uiPriority="65" w:unhideWhenUsed="0"/>
-    <w:lsdException w:name="Medium List 2 Accent 3" w:semiHidden="0" w:uiPriority="66" w:unhideWhenUsed="0"/>
-    <w:lsdException w:name="Medium Grid 1 Accent 3" w:semiHidden="0" w:uiPriority="67" w:unhideWhenUsed="0"/>
-    <w:lsdException w:name="Medium Grid 2 Accent 3" w:semiHidden="0" w:uiPriority="68" w:unhideWhenUsed="0"/>
-    <w:lsdException w:name="Medium Grid 3 Accent 3" w:semiHidden="0" w:uiPriority="69" w:unhideWhenUsed="0"/>
-    <w:lsdException w:name="Dark List Accent 3" w:semiHidden="0" w:uiPriority="70" w:unhideWhenUsed="0"/>
-    <w:lsdException w:name="Colorful Shading Accent 3" w:semiHidden="0" w:uiPriority="71" w:unhideWhenUsed="0"/>
-    <w:lsdException w:name="Colorful List Accent 3" w:semiHidden="0" w:uiPriority="72" w:unhideWhenUsed="0"/>
-    <w:lsdException w:name="Colorful Grid Accent 3" w:semiHidden="0" w:uiPriority="73" w:unhideWhenUsed="0"/>
-    <w:lsdException w:name="Light Shading Accent 4" w:semiHidden="0" w:uiPriority="60" w:unhideWhenUsed="0"/>
-    <w:lsdException w:name="Light List Accent 4" w:semiHidden="0" w:uiPriority="61" w:unhideWhenUsed="0"/>
-    <w:lsdException w:name="Light Grid Accent 4" w:semiHidden="0" w:uiPriority="62" w:unhideWhenUsed="0"/>
-    <w:lsdException w:name="Medium Shading 1 Accent 4" w:semiHidden="0" w:uiPriority="63" w:unhideWhenUsed="0"/>
-    <w:lsdException w:name="Medium Shading 2 Accent 4" w:semiHidden="0" w:uiPriority="64" w:unhideWhenUsed="0"/>
-    <w:lsdException w:name="Medium List 1 Accent 4" w:semiHidden="0" w:uiPriority="65" w:unhideWhenUsed="0"/>
-    <w:lsdException w:name="Medium List 2 Accent 4" w:semiHidden="0" w:uiPriority="66" w:unhideWhenUsed="0"/>
-    <w:lsdException w:name="Medium Grid 1 Accent 4" w:semiHidden="0" w:uiPriority="67" w:unhideWhenUsed="0"/>
-    <w:lsdException w:name="Medium Grid 2 Accent 4" w:semiHidden="0" w:uiPriority="68" w:unhideWhenUsed="0"/>
-    <w:lsdException w:name="Medium Grid 3 Accent 4" w:semiHidden="0" w:uiPriority="69" w:unhideWhenUsed="0"/>
-    <w:lsdException w:name="Dark List Accent 4" w:semiHidden="0" w:uiPriority="70" w:unhideWhenUsed="0"/>
-    <w:lsdException w:name="Colorful Shading Accent 4" w:semiHidden="0" w:uiPriority="71" w:unhideWhenUsed="0"/>
-    <w:lsdException w:name="Colorful List Accent 4" w:semiHidden="0" w:uiPriority="72" w:unhideWhenUsed="0"/>
-    <w:lsdException w:name="Colorful Grid Accent 4" w:semiHidden="0" w:uiPriority="73" w:unhideWhenUsed="0"/>
-    <w:lsdException w:name="Light Shading Accent 5" w:semiHidden="0" w:uiPriority="60" w:unhideWhenUsed="0"/>
-    <w:lsdException w:name="Light List Accent 5" w:semiHidden="0" w:uiPriority="61" w:unhideWhenUsed="0"/>
-    <w:lsdException w:name="Light Grid Accent 5" w:semiHidden="0" w:uiPriority="62" w:unhideWhenUsed="0"/>
-    <w:lsdException w:name="Medium Shading 1 Accent 5" w:semiHidden="0" w:uiPriority="63" w:unhideWhenUsed="0"/>
-    <w:lsdException w:name="Medium Shading 2 Accent 5" w:semiHidden="0" w:uiPriority="64" w:unhideWhenUsed="0"/>
-    <w:lsdException w:name="Medium List 1 Accent 5" w:semiHidden="0" w:uiPriority="65" w:unhideWhenUsed="0"/>
-    <w:lsdException w:name="Medium List 2 Accent 5" w:semiHidden="0" w:uiPriority="66" w:unhideWhenUsed="0"/>
-    <w:lsdException w:name="Medium Grid 1 Accent 5" w:semiHidden="0" w:uiPriority="67" w:unhideWhenUsed="0"/>
-    <w:lsdException w:name="Medium Grid 2 Accent 5" w:semiHidden="0" w:uiPriority="68" w:unhideWhenUsed="0"/>
-    <w:lsdException w:name="Medium Grid 3 Accent 5" w:semiHidden="0" w:uiPriority="69" w:unhideWhenUsed="0"/>
-    <w:lsdException w:name="Dark List Accent 5" w:semiHidden="0" w:uiPriority="70" w:unhideWhenUsed="0"/>
-    <w:lsdException w:name="Colorful Shading Accent 5" w:semiHidden="0" w:uiPriority="71" w:unhideWhenUsed="0"/>
-    <w:lsdException w:name="Colorful List Accent 5" w:semiHidden="0" w:uiPriority="72" w:unhideWhenUsed="0"/>
-    <w:lsdException w:name="Colorful Grid Accent 5" w:semiHidden="0" w:uiPriority="73" w:unhideWhenUsed="0"/>
-    <w:lsdException w:name="Light Shading Accent 6" w:semiHidden="0" w:uiPriority="60" w:unhideWhenUsed="0"/>
-    <w:lsdException w:name="Light List Accent 6" w:semiHidden="0" w:uiPriority="61" w:unhideWhenUsed="0"/>
-    <w:lsdException w:name="Light Grid Accent 6" w:semiHidden="0" w:uiPriority="62" w:unhideWhenUsed="0"/>
-    <w:lsdException w:name="Medium Shading 1 Accent 6" w:semiHidden="0" w:uiPriority="63" w:unhideWhenUsed="0"/>
-    <w:lsdException w:name="Medium Shading 2 Accent 6" w:semiHidden="0" w:uiPriority="64" w:unhideWhenUsed="0"/>
-    <w:lsdException w:name="Medium List 1 Accent 6" w:semiHidden="0" w:uiPriority="65" w:unhideWhenUsed="0"/>
-    <w:lsdException w:name="Medium List 2 Accent 6" w:semiHidden="0" w:uiPriority="66" w:unhideWhenUsed="0"/>
-    <w:lsdException w:name="Medium Grid 1 Accent 6" w:semiHidden="0" w:uiPriority="67" w:unhideWhenUsed="0"/>
-    <w:lsdException w:name="Medium Grid 2 Accent 6" w:semiHidden="0" w:uiPriority="68" w:unhideWhenUsed="0"/>
-    <w:lsdException w:name="Medium Grid 3 Accent 6" w:semiHidden="0" w:uiPriority="69" w:unhideWhenUsed="0"/>
-    <w:lsdException w:name="Dark List Accent 6" w:semiHidden="0" w:uiPriority="70" w:unhideWhenUsed="0"/>
-    <w:lsdException w:name="Colorful Shading Accent 6" w:semiHidden="0" w:uiPriority="71" w:unhideWhenUsed="0"/>
-    <w:lsdException w:name="Colorful List Accent 6" w:semiHidden="0" w:uiPriority="72" w:unhideWhenUsed="0"/>
-    <w:lsdException w:name="Colorful Grid Accent 6" w:semiHidden="0" w:uiPriority="73" w:unhideWhenUsed="0"/>
-    <w:lsdException w:name="Subtle Emphasis" w:semiHidden="0" w:uiPriority="19" w:unhideWhenUsed="0" w:qFormat="1"/>
-    <w:lsdException w:name="Intense Emphasis" w:semiHidden="0" w:uiPriority="21" w:unhideWhenUsed="0" w:qFormat="1"/>
-    <w:lsdException w:name="Subtle Reference" w:semiHidden="0" w:uiPriority="31" w:unhideWhenUsed="0" w:qFormat="1"/>
-    <w:lsdException w:name="Intense Reference" w:semiHidden="0" w:uiPriority="32" w:unhideWhenUsed="0" w:qFormat="1"/>
-    <w:lsdException w:name="Book Title" w:semiHidden="0" w:uiPriority="33" w:unhideWhenUsed="0" w:qFormat="1"/>
-    <w:lsdException w:name="Bibliography" w:uiPriority="37"/>
-    <w:lsdException w:name="TOC Heading" w:uiPriority="39" w:qFormat="1"/>
-  </w:latentStyles>
-  <w:style w:type="paragraph" w:default="1" w:styleId="Normal">
-    <w:name w:val="Normal"/>
-    <w:qFormat/>
-    <w:rPr>
-      <w:lang w:val="en-GB"/>
-    </w:rPr>
-  </w:style>
-  <w:style w:type="paragraph" w:styleId="Heading1">
-    <w:name w:val="heading 1"/>
-    <w:basedOn w:val="Normal"/>
-    <w:next w:val="Normal"/>
-    <w:link w:val="Heading1Char"/>
-    <w:uiPriority w:val="9"/>
-    <w:qFormat/>
-    <w:rsid w:val="00E53545"/>
-    <w:pPr>
-      <w:keepNext/>
-      <w:keepLines/>
-      <w:spacing w:before="480" w:after="0"/>
-      <w:outlineLvl w:val="0"/>
-    </w:pPr>
-    <w:rPr>
-      <w:rFonts w:asciiTheme="majorHAnsi" w:eastAsiaTheme="majorEastAsia" w:hAnsiTheme="majorHAnsi" w:cstheme="majorBidi"/>
-      <w:b/>
-      <w:bCs/>
-      <w:color w:val="365F91" w:themeColor="accent1" w:themeShade="BF"/>
-      <w:sz w:val="28"/>
-      <w:szCs w:val="28"/>
-    </w:rPr>
-  </w:style>
-  <w:style w:type="paragraph" w:styleId="Heading2">
-    <w:name w:val="heading 2"/>
-    <w:basedOn w:val="Normal"/>
-    <w:next w:val="Normal"/>
-    <w:link w:val="Heading2Char"/>
-    <w:uiPriority w:val="9"/>
-    <w:unhideWhenUsed/>
-    <w:qFormat/>
-    <w:rsid w:val="001351B8"/>
-    <w:pPr>
-      <w:keepNext/>
-      <w:keepLines/>
-      <w:spacing w:before="200" w:after="0"/>
-      <w:outlineLvl w:val="1"/>
-    </w:pPr>
-    <w:rPr>
-      <w:rFonts w:asciiTheme="majorHAnsi" w:eastAsiaTheme="majorEastAsia" w:hAnsiTheme="majorHAnsi" w:cstheme="majorBidi"/>
-      <w:b/>
-      <w:bCs/>
-      <w:color w:val="4F81BD" w:themeColor="accent1"/>
-      <w:sz w:val="26"/>
-      <w:szCs w:val="26"/>
-    </w:rPr>
-  </w:style>
-  <w:style w:type="paragraph" w:styleId="Heading3">
-    <w:name w:val="heading 3"/>
-    <w:basedOn w:val="Normal"/>
-    <w:next w:val="Normal"/>
-    <w:link w:val="Heading3Char"/>
-    <w:uiPriority w:val="9"/>
-    <w:semiHidden/>
-    <w:unhideWhenUsed/>
-    <w:qFormat/>
-    <w:rsid w:val="00956F94"/>
-    <w:pPr>
-      <w:keepNext/>
-      <w:keepLines/>
-      <w:spacing w:before="200" w:after="0"/>
-      <w:outlineLvl w:val="2"/>
-    </w:pPr>
-    <w:rPr>
-      <w:rFonts w:asciiTheme="majorHAnsi" w:eastAsiaTheme="majorEastAsia" w:hAnsiTheme="majorHAnsi" w:cstheme="majorBidi"/>
-      <w:b/>
-      <w:bCs/>
-      <w:color w:val="4F81BD" w:themeColor="accent1"/>
-    </w:rPr>
-  </w:style>
-  <w:style w:type="paragraph" w:styleId="Heading4">
-    <w:name w:val="heading 4"/>
-    <w:basedOn w:val="Normal"/>
-    <w:next w:val="Normal"/>
-    <w:link w:val="Heading4Char"/>
-    <w:uiPriority w:val="9"/>
-    <w:semiHidden/>
-    <w:unhideWhenUsed/>
-    <w:qFormat/>
-    <w:rsid w:val="00956F94"/>
-    <w:pPr>
-      <w:keepNext/>
-      <w:keepLines/>
-      <w:spacing w:before="200" w:after="0"/>
-      <w:outlineLvl w:val="3"/>
-    </w:pPr>
-    <w:rPr>
-      <w:rFonts w:asciiTheme="majorHAnsi" w:eastAsiaTheme="majorEastAsia" w:hAnsiTheme="majorHAnsi" w:cstheme="majorBidi"/>
-      <w:b/>
-      <w:bCs/>
-      <w:i/>
-      <w:iCs/>
-      <w:color w:val="4F81BD" w:themeColor="accent1"/>
-    </w:rPr>
-  </w:style>
-  <w:style w:type="character" w:default="1" w:styleId="DefaultParagraphFont">
-    <w:name w:val="Default Paragraph Font"/>
-    <w:uiPriority w:val="1"/>
-    <w:semiHidden/>
-    <w:unhideWhenUsed/>
-  </w:style>
-  <w:style w:type="table" w:default="1" w:styleId="TableNormal">
-    <w:name w:val="Normal Table"/>
-    <w:uiPriority w:val="99"/>
-    <w:semiHidden/>
-    <w:unhideWhenUsed/>
-    <w:tblPr>
-      <w:tblInd w:w="0" w:type="dxa"/>
-      <w:tblCellMar>
-        <w:top w:w="0" w:type="dxa"/>
-        <w:left w:w="108" w:type="dxa"/>
-        <w:bottom w:w="0" w:type="dxa"/>
-        <w:right w:w="108" w:type="dxa"/>
-      </w:tblCellMar>
-    </w:tblPr>
-  </w:style>
-  <w:style w:type="numbering" w:default="1" w:styleId="NoList">
-    <w:name w:val="No List"/>
-    <w:uiPriority w:val="99"/>
-    <w:semiHidden/>
-    <w:unhideWhenUsed/>
-  </w:style>
-  <w:style w:type="paragraph" w:styleId="Title">
-    <w:name w:val="Title"/>
-    <w:basedOn w:val="Normal"/>
-    <w:next w:val="Normal"/>
-    <w:link w:val="TitleChar"/>
-    <w:uiPriority w:val="10"/>
-    <w:qFormat/>
-    <w:rsid w:val="000C1425"/>
-    <w:pPr>
-      <w:pBdr>
-        <w:bottom w:val="single" w:sz="8" w:space="4" w:color="4F81BD" w:themeColor="accent1"/>
-      </w:pBdr>
-      <w:spacing w:after="300" w:line="240" w:lineRule="auto"/>
-      <w:contextualSpacing/>
-    </w:pPr>
-    <w:rPr>
-      <w:rFonts w:asciiTheme="majorHAnsi" w:eastAsiaTheme="majorEastAsia" w:hAnsiTheme="majorHAnsi" w:cstheme="majorBidi"/>
-      <w:color w:val="17365D" w:themeColor="text2" w:themeShade="BF"/>
-      <w:spacing w:val="5"/>
-      <w:kern w:val="28"/>
-      <w:sz w:val="52"/>
-      <w:szCs w:val="52"/>
-    </w:rPr>
-  </w:style>
-  <w:style w:type="character" w:customStyle="1" w:styleId="TitleChar">
-    <w:name w:val="Title Char"/>
-    <w:basedOn w:val="DefaultParagraphFont"/>
-    <w:link w:val="Title"/>
-    <w:uiPriority w:val="10"/>
-    <w:rsid w:val="000C1425"/>
-    <w:rPr>
-      <w:rFonts w:asciiTheme="majorHAnsi" w:eastAsiaTheme="majorEastAsia" w:hAnsiTheme="majorHAnsi" w:cstheme="majorBidi"/>
-      <w:color w:val="17365D" w:themeColor="text2" w:themeShade="BF"/>
-      <w:spacing w:val="5"/>
-      <w:kern w:val="28"/>
-      <w:sz w:val="52"/>
-      <w:szCs w:val="52"/>
-      <w:lang w:val="en-GB"/>
-    </w:rPr>
-  </w:style>
-  <w:style w:type="paragraph" w:styleId="Subtitle">
-    <w:name w:val="Subtitle"/>
-    <w:basedOn w:val="Normal"/>
-    <w:next w:val="Normal"/>
-    <w:link w:val="SubtitleChar"/>
-    <w:uiPriority w:val="11"/>
-    <w:qFormat/>
-    <w:rsid w:val="000C1425"/>
-    <w:pPr>
-      <w:numPr>
-        <w:ilvl w:val="1"/>
-      </w:numPr>
-    </w:pPr>
-    <w:rPr>
-      <w:rFonts w:asciiTheme="majorHAnsi" w:eastAsiaTheme="majorEastAsia" w:hAnsiTheme="majorHAnsi" w:cstheme="majorBidi"/>
-      <w:i/>
-      <w:iCs/>
-      <w:color w:val="4F81BD" w:themeColor="accent1"/>
-      <w:spacing w:val="15"/>
-      <w:sz w:val="24"/>
-      <w:szCs w:val="24"/>
-    </w:rPr>
-  </w:style>
-  <w:style w:type="character" w:customStyle="1" w:styleId="SubtitleChar">
-    <w:name w:val="Subtitle Char"/>
-    <w:basedOn w:val="DefaultParagraphFont"/>
-    <w:link w:val="Subtitle"/>
-    <w:uiPriority w:val="11"/>
-    <w:rsid w:val="000C1425"/>
-    <w:rPr>
-      <w:rFonts w:asciiTheme="majorHAnsi" w:eastAsiaTheme="majorEastAsia" w:hAnsiTheme="majorHAnsi" w:cstheme="majorBidi"/>
-      <w:i/>
-      <w:iCs/>
-      <w:color w:val="4F81BD" w:themeColor="accent1"/>
-      <w:spacing w:val="15"/>
-      <w:sz w:val="24"/>
-      <w:szCs w:val="24"/>
-      <w:lang w:val="en-GB"/>
-    </w:rPr>
-  </w:style>
-  <w:style w:type="paragraph" w:styleId="Header">
-    <w:name w:val="header"/>
-    <w:basedOn w:val="Normal"/>
-    <w:link w:val="HeaderChar"/>
-    <w:uiPriority w:val="99"/>
-    <w:unhideWhenUsed/>
-    <w:rsid w:val="000E142C"/>
-    <w:pPr>
-      <w:tabs>
-        <w:tab w:val="center" w:pos="4513"/>
-        <w:tab w:val="right" w:pos="9026"/>
-      </w:tabs>
-      <w:spacing w:after="0" w:line="240" w:lineRule="auto"/>
-    </w:pPr>
-  </w:style>
-  <w:style w:type="character" w:customStyle="1" w:styleId="HeaderChar">
-    <w:name w:val="Header Char"/>
-    <w:basedOn w:val="DefaultParagraphFont"/>
-    <w:link w:val="Header"/>
-    <w:uiPriority w:val="99"/>
-    <w:rsid w:val="000E142C"/>
-    <w:rPr>
-      <w:lang w:val="en-GB"/>
-    </w:rPr>
-  </w:style>
-  <w:style w:type="paragraph" w:styleId="Footer">
-    <w:name w:val="footer"/>
-    <w:basedOn w:val="Normal"/>
-    <w:link w:val="FooterChar"/>
-    <w:uiPriority w:val="99"/>
-    <w:unhideWhenUsed/>
-    <w:rsid w:val="000E142C"/>
-    <w:pPr>
-      <w:tabs>
-        <w:tab w:val="center" w:pos="4513"/>
-        <w:tab w:val="right" w:pos="9026"/>
-      </w:tabs>
-      <w:spacing w:after="0" w:line="240" w:lineRule="auto"/>
-    </w:pPr>
-  </w:style>
-  <w:style w:type="character" w:customStyle="1" w:styleId="FooterChar">
-    <w:name w:val="Footer Char"/>
-    <w:basedOn w:val="DefaultParagraphFont"/>
-    <w:link w:val="Footer"/>
-    <w:uiPriority w:val="99"/>
-    <w:rsid w:val="000E142C"/>
-    <w:rPr>
-      <w:lang w:val="en-GB"/>
-    </w:rPr>
-  </w:style>
-  <w:style w:type="character" w:customStyle="1" w:styleId="Heading1Char">
-    <w:name w:val="Heading 1 Char"/>
-    <w:basedOn w:val="DefaultParagraphFont"/>
-    <w:link w:val="Heading1"/>
-    <w:uiPriority w:val="9"/>
-    <w:rsid w:val="00E53545"/>
-    <w:rPr>
-      <w:rFonts w:asciiTheme="majorHAnsi" w:eastAsiaTheme="majorEastAsia" w:hAnsiTheme="majorHAnsi" w:cstheme="majorBidi"/>
-      <w:b/>
-      <w:bCs/>
-      <w:color w:val="365F91" w:themeColor="accent1" w:themeShade="BF"/>
-      <w:sz w:val="28"/>
-      <w:szCs w:val="28"/>
-      <w:lang w:val="en-GB"/>
-    </w:rPr>
-  </w:style>
-  <w:style w:type="character" w:customStyle="1" w:styleId="Heading2Char">
-    <w:name w:val="Heading 2 Char"/>
-    <w:basedOn w:val="DefaultParagraphFont"/>
-    <w:link w:val="Heading2"/>
-    <w:uiPriority w:val="9"/>
-    <w:rsid w:val="001351B8"/>
-    <w:rPr>
-      <w:rFonts w:asciiTheme="majorHAnsi" w:eastAsiaTheme="majorEastAsia" w:hAnsiTheme="majorHAnsi" w:cstheme="majorBidi"/>
-      <w:b/>
-      <w:bCs/>
-      <w:color w:val="4F81BD" w:themeColor="accent1"/>
-      <w:sz w:val="26"/>
-      <w:szCs w:val="26"/>
-      <w:lang w:val="en-GB"/>
-    </w:rPr>
-  </w:style>
-  <w:style w:type="paragraph" w:styleId="TOCHeading">
-    <w:name w:val="TOC Heading"/>
-    <w:basedOn w:val="Heading1"/>
-    <w:next w:val="Normal"/>
-    <w:uiPriority w:val="39"/>
-    <w:unhideWhenUsed/>
-    <w:qFormat/>
-    <w:rsid w:val="001351B8"/>
-    <w:pPr>
-      <w:outlineLvl w:val="9"/>
-    </w:pPr>
-    <w:rPr>
-      <w:lang w:val="en-US" w:eastAsia="ja-JP"/>
-    </w:rPr>
-  </w:style>
-  <w:style w:type="paragraph" w:styleId="TOC1">
-    <w:name w:val="toc 1"/>
-    <w:basedOn w:val="Normal"/>
-    <w:next w:val="Normal"/>
-    <w:autoRedefine/>
-    <w:uiPriority w:val="39"/>
-    <w:unhideWhenUsed/>
-    <w:rsid w:val="001351B8"/>
-    <w:pPr>
-      <w:spacing w:after="100"/>
-    </w:pPr>
-  </w:style>
-  <w:style w:type="paragraph" w:styleId="TOC2">
-    <w:name w:val="toc 2"/>
-    <w:basedOn w:val="Normal"/>
-    <w:next w:val="Normal"/>
-    <w:autoRedefine/>
-    <w:uiPriority w:val="39"/>
-    <w:unhideWhenUsed/>
-    <w:rsid w:val="00EC4823"/>
-    <w:pPr>
-      <w:tabs>
-        <w:tab w:val="right" w:leader="dot" w:pos="9060"/>
-      </w:tabs>
-      <w:spacing w:after="100"/>
-      <w:ind w:left="220"/>
-      <w:jc w:val="center"/>
-    </w:pPr>
-  </w:style>
-  <w:style w:type="character" w:styleId="Hyperlink">
-    <w:name w:val="Hyperlink"/>
-    <w:basedOn w:val="DefaultParagraphFont"/>
-    <w:uiPriority w:val="99"/>
-    <w:unhideWhenUsed/>
-    <w:rsid w:val="001351B8"/>
-    <w:rPr>
-      <w:color w:val="0000FF" w:themeColor="hyperlink"/>
-      <w:u w:val="single"/>
-    </w:rPr>
-  </w:style>
-  <w:style w:type="paragraph" w:styleId="BalloonText">
-    <w:name w:val="Balloon Text"/>
-    <w:basedOn w:val="Normal"/>
-    <w:link w:val="BalloonTextChar"/>
-    <w:uiPriority w:val="99"/>
-    <w:semiHidden/>
-    <w:unhideWhenUsed/>
-    <w:rsid w:val="001351B8"/>
-    <w:pPr>
-      <w:spacing w:after="0" w:line="240" w:lineRule="auto"/>
-    </w:pPr>
-    <w:rPr>
-      <w:rFonts w:ascii="Tahoma" w:hAnsi="Tahoma" w:cs="Tahoma"/>
-      <w:sz w:val="16"/>
-      <w:szCs w:val="16"/>
-    </w:rPr>
-  </w:style>
-  <w:style w:type="character" w:customStyle="1" w:styleId="BalloonTextChar">
-    <w:name w:val="Balloon Text Char"/>
-    <w:basedOn w:val="DefaultParagraphFont"/>
-    <w:link w:val="BalloonText"/>
-    <w:uiPriority w:val="99"/>
-    <w:semiHidden/>
-    <w:rsid w:val="001351B8"/>
-    <w:rPr>
-      <w:rFonts w:ascii="Tahoma" w:hAnsi="Tahoma" w:cs="Tahoma"/>
-      <w:sz w:val="16"/>
-      <w:szCs w:val="16"/>
-      <w:lang w:val="en-GB"/>
-    </w:rPr>
-  </w:style>
-  <w:style w:type="paragraph" w:styleId="BodyTextIndent2">
-    <w:name w:val="Body Text Indent 2"/>
-    <w:basedOn w:val="Normal"/>
-    <w:link w:val="BodyTextIndent2Char"/>
-    <w:rsid w:val="005D534D"/>
-    <w:pPr>
-      <w:spacing w:after="0" w:line="240" w:lineRule="auto"/>
-      <w:ind w:left="720"/>
-    </w:pPr>
-    <w:rPr>
-      <w:rFonts w:ascii="Times New Roman" w:eastAsia="Times New Roman" w:hAnsi="Times New Roman" w:cs="Times New Roman"/>
-      <w:sz w:val="24"/>
-      <w:szCs w:val="20"/>
-      <w:lang w:val="nl-NL"/>
-    </w:rPr>
-  </w:style>
-  <w:style w:type="character" w:customStyle="1" w:styleId="BodyTextIndent2Char">
-    <w:name w:val="Body Text Indent 2 Char"/>
-    <w:basedOn w:val="DefaultParagraphFont"/>
-    <w:link w:val="BodyTextIndent2"/>
-    <w:rsid w:val="005D534D"/>
-    <w:rPr>
-      <w:rFonts w:ascii="Times New Roman" w:eastAsia="Times New Roman" w:hAnsi="Times New Roman" w:cs="Times New Roman"/>
-      <w:sz w:val="24"/>
-      <w:szCs w:val="20"/>
-    </w:rPr>
-  </w:style>
-  <w:style w:type="paragraph" w:styleId="ListParagraph">
-    <w:name w:val="List Paragraph"/>
-    <w:basedOn w:val="Normal"/>
-    <w:uiPriority w:val="34"/>
-    <w:qFormat/>
-    <w:rsid w:val="00E85188"/>
-    <w:pPr>
-      <w:ind w:left="720"/>
-      <w:contextualSpacing/>
-    </w:pPr>
-  </w:style>
-  <w:style w:type="character" w:styleId="Strong">
-    <w:name w:val="Strong"/>
-    <w:basedOn w:val="DefaultParagraphFont"/>
-    <w:uiPriority w:val="22"/>
-    <w:qFormat/>
-    <w:rsid w:val="007D6797"/>
-    <w:rPr>
-      <w:b/>
-      <w:bCs/>
-    </w:rPr>
-  </w:style>
-  <w:style w:type="table" w:styleId="TableGrid">
-    <w:name w:val="Table Grid"/>
-    <w:basedOn w:val="TableNormal"/>
-    <w:uiPriority w:val="59"/>
-    <w:rsid w:val="00212650"/>
-    <w:pPr>
-      <w:spacing w:after="0" w:line="240" w:lineRule="auto"/>
-    </w:pPr>
-    <w:tblPr>
-      <w:tblBorders>
-        <w:top w:val="single" w:sz="4" w:space="0" w:color="auto"/>
-        <w:left w:val="single" w:sz="4" w:space="0" w:color="auto"/>
-        <w:bottom w:val="single" w:sz="4" w:space="0" w:color="auto"/>
-        <w:right w:val="single" w:sz="4" w:space="0" w:color="auto"/>
-        <w:insideH w:val="single" w:sz="4" w:space="0" w:color="auto"/>
-        <w:insideV w:val="single" w:sz="4" w:space="0" w:color="auto"/>
-      </w:tblBorders>
-    </w:tblPr>
-  </w:style>
-  <w:style w:type="character" w:styleId="CommentReference">
-    <w:name w:val="annotation reference"/>
-    <w:basedOn w:val="DefaultParagraphFont"/>
-    <w:uiPriority w:val="99"/>
-    <w:semiHidden/>
-    <w:unhideWhenUsed/>
-    <w:rsid w:val="0003208D"/>
-    <w:rPr>
-      <w:sz w:val="16"/>
-      <w:szCs w:val="16"/>
-    </w:rPr>
-  </w:style>
-  <w:style w:type="paragraph" w:styleId="CommentText">
-    <w:name w:val="annotation text"/>
-    <w:basedOn w:val="Normal"/>
-    <w:link w:val="CommentTextChar"/>
-    <w:uiPriority w:val="99"/>
-    <w:semiHidden/>
-    <w:unhideWhenUsed/>
-    <w:rsid w:val="0003208D"/>
-    <w:pPr>
-      <w:spacing w:line="240" w:lineRule="auto"/>
-    </w:pPr>
-    <w:rPr>
-      <w:sz w:val="20"/>
-      <w:szCs w:val="20"/>
-    </w:rPr>
-  </w:style>
-  <w:style w:type="character" w:customStyle="1" w:styleId="CommentTextChar">
-    <w:name w:val="Comment Text Char"/>
-    <w:basedOn w:val="DefaultParagraphFont"/>
-    <w:link w:val="CommentText"/>
-    <w:uiPriority w:val="99"/>
-    <w:semiHidden/>
-    <w:rsid w:val="0003208D"/>
-    <w:rPr>
-      <w:sz w:val="20"/>
-      <w:szCs w:val="20"/>
-      <w:lang w:val="en-GB"/>
-    </w:rPr>
-  </w:style>
-  <w:style w:type="paragraph" w:styleId="CommentSubject">
-    <w:name w:val="annotation subject"/>
-    <w:basedOn w:val="CommentText"/>
-    <w:next w:val="CommentText"/>
-    <w:link w:val="CommentSubjectChar"/>
-    <w:uiPriority w:val="99"/>
-    <w:semiHidden/>
-    <w:unhideWhenUsed/>
-    <w:rsid w:val="0003208D"/>
-    <w:rPr>
-      <w:b/>
-      <w:bCs/>
-    </w:rPr>
-  </w:style>
-  <w:style w:type="character" w:customStyle="1" w:styleId="CommentSubjectChar">
-    <w:name w:val="Comment Subject Char"/>
-    <w:basedOn w:val="CommentTextChar"/>
-    <w:link w:val="CommentSubject"/>
-    <w:uiPriority w:val="99"/>
-    <w:semiHidden/>
-    <w:rsid w:val="0003208D"/>
-    <w:rPr>
-      <w:b/>
-      <w:bCs/>
-      <w:sz w:val="20"/>
-      <w:szCs w:val="20"/>
-      <w:lang w:val="en-GB"/>
-    </w:rPr>
-  </w:style>
-  <w:style w:type="character" w:customStyle="1" w:styleId="Heading3Char">
-    <w:name w:val="Heading 3 Char"/>
-    <w:basedOn w:val="DefaultParagraphFont"/>
-    <w:link w:val="Heading3"/>
-    <w:uiPriority w:val="9"/>
-    <w:semiHidden/>
-    <w:rsid w:val="00956F94"/>
-    <w:rPr>
-      <w:rFonts w:asciiTheme="majorHAnsi" w:eastAsiaTheme="majorEastAsia" w:hAnsiTheme="majorHAnsi" w:cstheme="majorBidi"/>
-      <w:b/>
-      <w:bCs/>
-      <w:color w:val="4F81BD" w:themeColor="accent1"/>
-      <w:lang w:val="en-GB"/>
-    </w:rPr>
-  </w:style>
-  <w:style w:type="character" w:customStyle="1" w:styleId="Heading4Char">
-    <w:name w:val="Heading 4 Char"/>
-    <w:basedOn w:val="DefaultParagraphFont"/>
-    <w:link w:val="Heading4"/>
-    <w:uiPriority w:val="9"/>
-    <w:semiHidden/>
-    <w:rsid w:val="00956F94"/>
-    <w:rPr>
-      <w:rFonts w:asciiTheme="majorHAnsi" w:eastAsiaTheme="majorEastAsia" w:hAnsiTheme="majorHAnsi" w:cstheme="majorBidi"/>
-      <w:b/>
-      <w:bCs/>
-      <w:i/>
-      <w:iCs/>
-      <w:color w:val="4F81BD" w:themeColor="accent1"/>
-      <w:lang w:val="en-GB"/>
-    </w:rPr>
-  </w:style>
-  <w:style w:type="paragraph" w:styleId="NoSpacing">
-    <w:name w:val="No Spacing"/>
-    <w:uiPriority w:val="1"/>
-    <w:qFormat/>
-    <w:rsid w:val="00E53545"/>
-    <w:pPr>
-      <w:spacing w:after="0" w:line="240" w:lineRule="auto"/>
-    </w:pPr>
-    <w:rPr>
-      <w:lang w:val="en-GB"/>
-    </w:rPr>
-  </w:style>
-  <w:style w:type="paragraph" w:styleId="TOC3">
-    <w:name w:val="toc 3"/>
-    <w:basedOn w:val="Normal"/>
-    <w:next w:val="Normal"/>
-    <w:autoRedefine/>
-    <w:uiPriority w:val="39"/>
-    <w:unhideWhenUsed/>
-    <w:rsid w:val="00BD5619"/>
-    <w:pPr>
-      <w:spacing w:after="100"/>
-      <w:ind w:left="440"/>
-    </w:pPr>
-  </w:style>
-</w:styles>
-</file>
-
-<file path=word/stylesWithEffects.xml><?xml version="1.0" encoding="utf-8"?>
-<w:styles xmlns:wpc="http://schemas.microsoft.com/office/word/2010/wordprocessingCanvas" xmlns:mc="http://schemas.openxmlformats.org/markup-compatibility/2006" xmlns:o="urn:schemas-microsoft-com:office:office" xmlns:r="http://schemas.openxmlformats.org/officeDocument/2006/relationships" xmlns:m="http://schemas.openxmlformats.org/officeDocument/2006/math" xmlns:v="urn:schemas-microsoft-com:vml" xmlns:wp14="http://schemas.microsoft.com/office/word/2010/wordprocessingDrawing" xmlns:wp="http://schemas.openxmlformats.org/drawingml/2006/wordprocessingDrawing" xmlns:w10="urn:schemas-microsoft-com:office:word" xmlns:w="http://schemas.openxmlformats.org/wordprocessingml/2006/main" xmlns:w14="http://schemas.microsoft.com/office/word/2010/wordml" xmlns:wpg="http://schemas.microsoft.com/office/word/2010/wordprocessingGroup" xmlns:wpi="http://schemas.microsoft.com/office/word/2010/wordprocessingInk" xmlns:wne="http://schemas.microsoft.com/office/word/2006/wordml" xmlns:wps="http://schemas.microsoft.com/office/word/2010/wordprocessingShape" mc:Ignorable="w14 wp14">
-  <w:docDefaults>
-    <w:rPrDefault>
-      <w:rPr>
-        <w:rFonts w:asciiTheme="minorHAnsi" w:eastAsiaTheme="minorHAnsi" w:hAnsiTheme="minorHAnsi" w:cstheme="minorBidi"/>
-        <w:sz w:val="22"/>
-        <w:szCs w:val="22"/>
-        <w:lang w:val="nl-NL" w:eastAsia="en-US" w:bidi="ar-SA"/>
-      </w:rPr>
-    </w:rPrDefault>
-    <w:pPrDefault>
-      <w:pPr>
-        <w:spacing w:after="200" w:line="276" w:lineRule="auto"/>
-      </w:pPr>
-    </w:pPrDefault>
-  </w:docDefaults>
-  <w:latentStyles w:defLockedState="0" w:defUIPriority="99" w:defSemiHidden="1" w:defUnhideWhenUsed="1" w:defQFormat="0" w:count="267">
-    <w:lsdException w:name="Normal" w:semiHidden="0" w:uiPriority="0" w:unhideWhenUsed="0" w:qFormat="1"/>
-    <w:lsdException w:name="heading 1" w:semiHidden="0" w:uiPriority="9" w:unhideWhenUsed="0" w:qFormat="1"/>
-    <w:lsdException w:name="heading 2" w:uiPriority="9" w:qFormat="1"/>
-    <w:lsdException w:name="heading 3" w:uiPriority="9" w:qFormat="1"/>
-    <w:lsdException w:name="heading 4" w:uiPriority="9" w:qFormat="1"/>
-    <w:lsdException w:name="heading 5" w:uiPriority="9" w:qFormat="1"/>
-    <w:lsdException w:name="heading 6" w:uiPriority="9" w:qFormat="1"/>
-    <w:lsdException w:name="heading 7" w:uiPriority="9" w:qFormat="1"/>
-    <w:lsdException w:name="heading 8" w:uiPriority="9" w:qFormat="1"/>
-    <w:lsdException w:name="heading 9" w:uiPriority="9" w:qFormat="1"/>
-    <w:lsdException w:name="toc 1" w:uiPriority="39"/>
-    <w:lsdException w:name="toc 2" w:uiPriority="39"/>
-    <w:lsdException w:name="toc 3" w:uiPriority="39"/>
-    <w:lsdException w:name="toc 4" w:uiPriority="39"/>
-    <w:lsdException w:name="toc 5" w:uiPriority="39"/>
-    <w:lsdException w:name="toc 6" w:uiPriority="39"/>
-    <w:lsdException w:name="toc 7" w:uiPriority="39"/>
-    <w:lsdException w:name="toc 8" w:uiPriority="39"/>
-    <w:lsdException w:name="toc 9" w:uiPriority="39"/>
-    <w:lsdException w:name="caption" w:uiPriority="35" w:qFormat="1"/>
-    <w:lsdException w:name="Title" w:semiHidden="0" w:uiPriority="10" w:unhideWhenUsed="0" w:qFormat="1"/>
-    <w:lsdException w:name="Default Paragraph Font" w:uiPriority="1"/>
-    <w:lsdException w:name="Subtitle" w:semiHidden="0" w:uiPriority="11" w:unhideWhenUsed="0" w:qFormat="1"/>
-    <w:lsdException w:name="Body Text Indent 2" w:uiPriority="0"/>
-    <w:lsdException w:name="Strong" w:semiHidden="0" w:uiPriority="22" w:unhideWhenUsed="0" w:qFormat="1"/>
-    <w:lsdException w:name="Emphasis" w:semiHidden="0" w:uiPriority="20" w:unhideWhenUsed="0" w:qFormat="1"/>
-    <w:lsdException w:name="Table Grid" w:semiHidden="0" w:uiPriority="59" w:unhideWhenUsed="0"/>
-    <w:lsdException w:name="Placeholder Text" w:unhideWhenUsed="0"/>
-    <w:lsdException w:name="No Spacing" w:semiHidden="0" w:uiPriority="1" w:unhideWhenUsed="0" w:qFormat="1"/>
-    <w:lsdException w:name="Light Shading" w:semiHidden="0" w:uiPriority="60" w:unhideWhenUsed="0"/>
-    <w:lsdException w:name="Light List" w:semiHidden="0" w:uiPriority="61" w:unhideWhenUsed="0"/>
-    <w:lsdException w:name="Light Grid" w:semiHidden="0" w:uiPriority="62" w:unhideWhenUsed="0"/>
-    <w:lsdException w:name="Medium Shading 1" w:semiHidden="0" w:uiPriority="63" w:unhideWhenUsed="0"/>
-    <w:lsdException w:name="Medium Shading 2" w:semiHidden="0" w:uiPriority="64" w:unhideWhenUsed="0"/>
-    <w:lsdException w:name="Medium List 1" w:semiHidden="0" w:uiPriority="65" w:unhideWhenUsed="0"/>
-    <w:lsdException w:name="Medium List 2" w:semiHidden="0" w:uiPriority="66" w:unhideWhenUsed="0"/>
-    <w:lsdException w:name="Medium Grid 1" w:semiHidden="0" w:uiPriority="67" w:unhideWhenUsed="0"/>
-    <w:lsdException w:name="Medium Grid 2" w:semiHidden="0" w:uiPriority="68" w:unhideWhenUsed="0"/>
-    <w:lsdException w:name="Medium Grid 3" w:semiHidden="0" w:uiPriority="69" w:unhideWhenUsed="0"/>
-    <w:lsdException w:name="Dark List" w:semiHidden="0" w:uiPriority="70" w:unhideWhenUsed="0"/>
-    <w:lsdException w:name="Colorful Shading" w:semiHidden="0" w:uiPriority="71" w:unhideWhenUsed="0"/>
-    <w:lsdException w:name="Colorful List" w:semiHidden="0" w:uiPriority="72" w:unhideWhenUsed="0"/>
-    <w:lsdException w:name="Colorful Grid" w:semiHidden="0" w:uiPriority="73" w:unhideWhenUsed="0"/>
-    <w:lsdException w:name="Light Shading Accent 1" w:semiHidden="0" w:uiPriority="60" w:unhideWhenUsed="0"/>
-    <w:lsdException w:name="Light List Accent 1" w:semiHidden="0" w:uiPriority="61" w:unhideWhenUsed="0"/>
-    <w:lsdException w:name="Light Grid Accent 1" w:semiHidden="0" w:uiPriority="62" w:unhideWhenUsed="0"/>
-    <w:lsdException w:name="Medium Shading 1 Accent 1" w:semiHidden="0" w:uiPriority="63" w:unhideWhenUsed="0"/>
-    <w:lsdException w:name="Medium Shading 2 Accent 1" w:semiHidden="0" w:uiPriority="64" w:unhideWhenUsed="0"/>
-    <w:lsdException w:name="Medium List 1 Accent 1" w:semiHidden="0" w:uiPriority="65" w:unhideWhenUsed="0"/>
-    <w:lsdException w:name="Revision" w:unhideWhenUsed="0"/>
-    <w:lsdException w:name="List Paragraph" w:semiHidden="0" w:uiPriority="34" w:unhideWhenUsed="0" w:qFormat="1"/>
-    <w:lsdException w:name="Quote" w:semiHidden="0" w:uiPriority="29" w:unhideWhenUsed="0" w:qFormat="1"/>
-    <w:lsdException w:name="Intense Quote" w:semiHidden="0" w:uiPriority="30" w:unhideWhenUsed="0" w:qFormat="1"/>
-    <w:lsdException w:name="Medium List 2 Accent 1" w:semiHidden="0" w:uiPriority="66" w:unhideWhenUsed="0"/>
-    <w:lsdException w:name="Medium Grid 1 Accent 1" w:semiHidden="0" w:uiPriority="67" w:unhideWhenUsed="0"/>
-    <w:lsdException w:name="Medium Grid 2 Accent 1" w:semiHidden="0" w:uiPriority="68" w:unhideWhenUsed="0"/>
-    <w:lsdException w:name="Medium Grid 3 Accent 1" w:semiHidden="0" w:uiPriority="69" w:unhideWhenUsed="0"/>
-    <w:lsdException w:name="Dark List Accent 1" w:semiHidden="0" w:uiPriority="70" w:unhideWhenUsed="0"/>
-    <w:lsdException w:name="Colorful Shading Accent 1" w:semiHidden="0" w:uiPriority="71" w:unhideWhenUsed="0"/>
-    <w:lsdException w:name="Colorful List Accent 1" w:semiHidden="0" w:uiPriority="72" w:unhideWhenUsed="0"/>
-    <w:lsdException w:name="Colorful Grid Accent 1" w:semiHidden="0" w:uiPriority="73" w:unhideWhenUsed="0"/>
-    <w:lsdException w:name="Light Shading Accent 2" w:semiHidden="0" w:uiPriority="60" w:unhideWhenUsed="0"/>
-    <w:lsdException w:name="Light List Accent 2" w:semiHidden="0" w:uiPriority="61" w:unhideWhenUsed="0"/>
-    <w:lsdException w:name="Light Grid Accent 2" w:semiHidden="0" w:uiPriority="62" w:unhideWhenUsed="0"/>
-    <w:lsdException w:name="Medium Shading 1 Accent 2" w:semiHidden="0" w:uiPriority="63" w:unhideWhenUsed="0"/>
-    <w:lsdException w:name="Medium Shading 2 Accent 2" w:semiHidden="0" w:uiPriority="64" w:unhideWhenUsed="0"/>
-    <w:lsdException w:name="Medium List 1 Accent 2" w:semiHidden="0" w:uiPriority="65" w:unhideWhenUsed="0"/>
-    <w:lsdException w:name="Medium List 2 Accent 2" w:semiHidden="0" w:uiPriority="66" w:unhideWhenUsed="0"/>
-    <w:lsdException w:name="Medium Grid 1 Accent 2" w:semiHidden="0" w:uiPriority="67" w:unhideWhenUsed="0"/>
-    <w:lsdException w:name="Medium Grid 2 Accent 2" w:semiHidden="0" w:uiPriority="68" w:unhideWhenUsed="0"/>
-    <w:lsdException w:name="Medium Grid 3 Accent 2" w:semiHidden="0" w:uiPriority="69" w:unhideWhenUsed="0"/>
-    <w:lsdException w:name="Dark List Accent 2" w:semiHidden="0" w:uiPriority="70" w:unhideWhenUsed="0"/>
-    <w:lsdException w:name="Colorful Shading Accent 2" w:semiHidden="0" w:uiPriority="71" w:unhideWhenUsed="0"/>
-    <w:lsdException w:name="Colorful List Accent 2" w:semiHidden="0" w:uiPriority="72" w:unhideWhenUsed="0"/>
-    <w:lsdException w:name="Colorful Grid Accent 2" w:semiHidden="0" w:uiPriority="73" w:unhideWhenUsed="0"/>
-    <w:lsdException w:name="Light Shading Accent 3" w:semiHidden="0" w:uiPriority="60" w:unhideWhenUsed="0"/>
-    <w:lsdException w:name="Light List Accent 3" w:semiHidden="0" w:uiPriority="61" w:unhideWhenUsed="0"/>
-    <w:lsdException w:name="Light Grid Accent 3" w:semiHidden="0" w:uiPriority="62" w:unhideWhenUsed="0"/>
-    <w:lsdException w:name="Medium Shading 1 Accent 3" w:semiHidden="0" w:uiPriority="63" w:unhideWhenUsed="0"/>
-    <w:lsdException w:name="Medium Shading 2 Accent 3" w:semiHidden="0" w:uiPriority="64" w:unhideWhenUsed="0"/>
-    <w:lsdException w:name="Medium List 1 Accent 3" w:semiHidden="0" w:uiPriority="65" w:unhideWhenUsed="0"/>
-    <w:lsdException w:name="Medium List 2 Accent 3" w:semiHidden="0" w:uiPriority="66" w:unhideWhenUsed="0"/>
-    <w:lsdException w:name="Medium Grid 1 Accent 3" w:semiHidden="0" w:uiPriority="67" w:unhideWhenUsed="0"/>
-    <w:lsdException w:name="Medium Grid 2 Accent 3" w:semiHidden="0" w:uiPriority="68" w:unhideWhenUsed="0"/>
-    <w:lsdException w:name="Medium Grid 3 Accent 3" w:semiHidden="0" w:uiPriority="69" w:unhideWhenUsed="0"/>
-    <w:lsdException w:name="Dark List Accent 3" w:semiHidden="0" w:uiPriority="70" w:unhideWhenUsed="0"/>
-    <w:lsdException w:name="Colorful Shading Accent 3" w:semiHidden="0" w:uiPriority="71" w:unhideWhenUsed="0"/>
-    <w:lsdException w:name="Colorful List Accent 3" w:semiHidden="0" w:uiPriority="72" w:unhideWhenUsed="0"/>
-    <w:lsdException w:name="Colorful Grid Accent 3" w:semiHidden="0" w:uiPriority="73" w:unhideWhenUsed="0"/>
-    <w:lsdException w:name="Light Shading Accent 4" w:semiHidden="0" w:uiPriority="60" w:unhideWhenUsed="0"/>
-    <w:lsdException w:name="Light List Accent 4" w:semiHidden="0" w:uiPriority="61" w:unhideWhenUsed="0"/>
-    <w:lsdException w:name="Light Grid Accent 4" w:semiHidden="0" w:uiPriority="62" w:unhideWhenUsed="0"/>
-    <w:lsdException w:name="Medium Shading 1 Accent 4" w:semiHidden="0" w:uiPriority="63" w:unhideWhenUsed="0"/>
-    <w:lsdException w:name="Medium Shading 2 Accent 4" w:semiHidden="0" w:uiPriority="64" w:unhideWhenUsed="0"/>
-    <w:lsdException w:name="Medium List 1 Accent 4" w:semiHidden="0" w:uiPriority="65" w:unhideWhenUsed="0"/>
-    <w:lsdException w:name="Medium List 2 Accent 4" w:semiHidden="0" w:uiPriority="66" w:unhideWhenUsed="0"/>
-    <w:lsdException w:name="Medium Grid 1 Accent 4" w:semiHidden="0" w:uiPriority="67" w:unhideWhenUsed="0"/>
-    <w:lsdException w:name="Medium Grid 2 Accent 4" w:semiHidden="0" w:uiPriority="68" w:unhideWhenUsed="0"/>
-    <w:lsdException w:name="Medium Grid 3 Accent 4" w:semiHidden="0" w:uiPriority="69" w:unhideWhenUsed="0"/>
-    <w:lsdException w:name="Dark List Accent 4" w:semiHidden="0" w:uiPriority="70" w:unhideWhenUsed="0"/>
-    <w:lsdException w:name="Colorful Shading Accent 4" w:semiHidden="0" w:uiPriority="71" w:unhideWhenUsed="0"/>
-    <w:lsdException w:name="Colorful List Accent 4" w:semiHidden="0" w:uiPriority="72" w:unhideWhenUsed="0"/>
-    <w:lsdException w:name="Colorful Grid Accent 4" w:semiHidden="0" w:uiPriority="73" w:unhideWhenUsed="0"/>
-    <w:lsdException w:name="Light Shading Accent 5" w:semiHidden="0" w:uiPriority="60" w:unhideWhenUsed="0"/>
-    <w:lsdException w:name="Light List Accent 5" w:semiHidden="0" w:uiPriority="61" w:unhideWhenUsed="0"/>
-    <w:lsdException w:name="Light Grid Accent 5" w:semiHidden="0" w:uiPriority="62" w:unhideWhenUsed="0"/>
-    <w:lsdException w:name="Medium Shading 1 Accent 5" w:semiHidden="0" w:uiPriority="63" w:unhideWhenUsed="0"/>
-    <w:lsdException w:name="Medium Shading 2 Accent 5" w:semiHidden="0" w:uiPriority="64" w:unhideWhenUsed="0"/>
-    <w:lsdException w:name="Medium List 1 Accent 5" w:semiHidden="0" w:uiPriority="65" w:unhideWhenUsed="0"/>
-    <w:lsdException w:name="Medium List 2 Accent 5" w:semiHidden="0" w:uiPriority="66" w:unhideWhenUsed="0"/>
-    <w:lsdException w:name="Medium Grid 1 Accent 5" w:semiHidden="0" w:uiPriority="67" w:unhideWhenUsed="0"/>
-    <w:lsdException w:name="Medium Grid 2 Accent 5" w:semiHidden="0" w:uiPriority="68" w:unhideWhenUsed="0"/>
-    <w:lsdException w:name="Medium Grid 3 Accent 5" w:semiHidden="0" w:uiPriority="69" w:unhideWhenUsed="0"/>
-    <w:lsdException w:name="Dark List Accent 5" w:semiHidden="0" w:uiPriority="70" w:unhideWhenUsed="0"/>
-    <w:lsdException w:name="Colorful Shading Accent 5" w:semiHidden="0" w:uiPriority="71" w:unhideWhenUsed="0"/>
-    <w:lsdException w:name="Colorful List Accent 5" w:semiHidden="0" w:uiPriority="72" w:unhideWhenUsed="0"/>
-    <w:lsdException w:name="Colorful Grid Accent 5" w:semiHidden="0" w:uiPriority="73" w:unhideWhenUsed="0"/>
-    <w:lsdException w:name="Light Shading Accent 6" w:semiHidden="0" w:uiPriority="60" w:unhideWhenUsed="0"/>
-    <w:lsdException w:name="Light List Accent 6" w:semiHidden="0" w:uiPriority="61" w:unhideWhenUsed="0"/>
-    <w:lsdException w:name="Light Grid Accent 6" w:semiHidden="0" w:uiPriority="62" w:unhideWhenUsed="0"/>
-    <w:lsdException w:name="Medium Shading 1 Accent 6" w:semiHidden="0" w:uiPriority="63" w:unhideWhenUsed="0"/>
-    <w:lsdException w:name="Medium Shading 2 Accent 6" w:semiHidden="0" w:uiPriority="64" w:unhideWhenUsed="0"/>
-    <w:lsdException w:name="Medium List 1 Accent 6" w:semiHidden="0" w:uiPriority="65" w:unhideWhenUsed="0"/>
-    <w:lsdException w:name="Medium List 2 Accent 6" w:semiHidden="0" w:uiPriority="66" w:unhideWhenUsed="0"/>
-    <w:lsdException w:name="Medium Grid 1 Accent 6" w:semiHidden="0" w:uiPriority="67" w:unhideWhenUsed="0"/>
-    <w:lsdException w:name="Medium Grid 2 Accent 6" w:semiHidden="0" w:uiPriority="68" w:unhideWhenUsed="0"/>
-    <w:lsdException w:name="Medium Grid 3 Accent 6" w:semiHidden="0" w:uiPriority="69" w:unhideWhenUsed="0"/>
-    <w:lsdException w:name="Dark List Accent 6" w:semiHidden="0" w:uiPriority="70" w:unhideWhenUsed="0"/>
-    <w:lsdException w:name="Colorful Shading Accent 6" w:semiHidden="0" w:uiPriority="71" w:unhideWhenUsed="0"/>
-    <w:lsdException w:name="Colorful List Accent 6" w:semiHidden="0" w:uiPriority="72" w:unhideWhenUsed="0"/>
-    <w:lsdException w:name="Colorful Grid Accent 6" w:semiHidden="0" w:uiPriority="73" w:unhideWhenUsed="0"/>
-    <w:lsdException w:name="Subtle Emphasis" w:semiHidden="0" w:uiPriority="19" w:unhideWhenUsed="0" w:qFormat="1"/>
-    <w:lsdException w:name="Intense Emphasis" w:semiHidden="0" w:uiPriority="21" w:unhideWhenUsed="0" w:qFormat="1"/>
-    <w:lsdException w:name="Subtle Reference" w:semiHidden="0" w:uiPriority="31" w:unhideWhenUsed="0" w:qFormat="1"/>
-    <w:lsdException w:name="Intense Reference" w:semiHidden="0" w:uiPriority="32" w:unhideWhenUsed="0" w:qFormat="1"/>
-    <w:lsdException w:name="Book Title" w:semiHidden="0" w:uiPriority="33" w:unhideWhenUsed="0" w:qFormat="1"/>
-    <w:lsdException w:name="Bibliography" w:uiPriority="37"/>
-    <w:lsdException w:name="TOC Heading" w:uiPriority="39" w:qFormat="1"/>
+  <w:latentStyles w:defLockedState="0" w:defUIPriority="99" w:defSemiHidden="0" w:defUnhideWhenUsed="0" w:defQFormat="0" w:count="371">
+    <w:lsdException w:name="Normal" w:uiPriority="0" w:qFormat="1"/>
+    <w:lsdException w:name="heading 1" w:uiPriority="9" w:qFormat="1"/>
+    <w:lsdException w:name="heading 2" w:semiHidden="1" w:uiPriority="9" w:unhideWhenUsed="1" w:qFormat="1"/>
+    <w:lsdException w:name="heading 3" w:semiHidden="1" w:uiPriority="9" w:unhideWhenUsed="1" w:qFormat="1"/>
+    <w:lsdException w:name="heading 4" w:semiHidden="1" w:uiPriority="9" w:unhideWhenUsed="1" w:qFormat="1"/>
+    <w:lsdException w:name="heading 5" w:semiHidden="1" w:uiPriority="9" w:unhideWhenUsed="1" w:qFormat="1"/>
+    <w:lsdException w:name="heading 6" w:semiHidden="1" w:uiPriority="9" w:unhideWhenUsed="1" w:qFormat="1"/>
+    <w:lsdException w:name="heading 7" w:semiHidden="1" w:uiPriority="9" w:unhideWhenUsed="1" w:qFormat="1"/>
+    <w:lsdException w:name="heading 8" w:semiHidden="1" w:uiPriority="9" w:unhideWhenUsed="1" w:qFormat="1"/>
+    <w:lsdException w:name="heading 9" w:semiHidden="1" w:uiPriority="9" w:unhideWhenUsed="1" w:qFormat="1"/>
+    <w:lsdException w:name="index 1" w:semiHidden="1" w:unhideWhenUsed="1"/>
+    <w:lsdException w:name="index 2" w:semiHidden="1" w:unhideWhenUsed="1"/>
+    <w:lsdException w:name="index 3" w:semiHidden="1" w:unhideWhenUsed="1"/>
+    <w:lsdException w:name="index 4" w:semiHidden="1" w:unhideWhenUsed="1"/>
+    <w:lsdException w:name="index 5" w:semiHidden="1" w:unhideWhenUsed="1"/>
+    <w:lsdException w:name="index 6" w:semiHidden="1" w:unhideWhenUsed="1"/>
+    <w:lsdException w:name="index 7" w:semiHidden="1" w:unhideWhenUsed="1"/>
+    <w:lsdException w:name="index 8" w:semiHidden="1" w:unhideWhenUsed="1"/>
+    <w:lsdException w:name="index 9" w:semiHidden="1" w:unhideWhenUsed="1"/>
+    <w:lsdException w:name="toc 1" w:semiHidden="1" w:uiPriority="39" w:unhideWhenUsed="1"/>
+    <w:lsdException w:name="toc 2" w:semiHidden="1" w:uiPriority="39" w:unhideWhenUsed="1"/>
+    <w:lsdException w:name="toc 3" w:semiHidden="1" w:uiPriority="39" w:unhideWhenUsed="1"/>
+    <w:lsdException w:name="toc 4" w:semiHidden="1" w:uiPriority="39" w:unhideWhenUsed="1"/>
+    <w:lsdException w:name="toc 5" w:semiHidden="1" w:uiPriority="39" w:unhideWhenUsed="1"/>
+    <w:lsdException w:name="toc 6" w:semiHidden="1" w:uiPriority="39" w:unhideWhenUsed="1"/>
+    <w:lsdException w:name="toc 7" w:semiHidden="1" w:uiPriority="39" w:unhideWhenUsed="1"/>
+    <w:lsdException w:name="toc 8" w:semiHidden="1" w:uiPriority="39" w:unhideWhenUsed="1"/>
+    <w:lsdException w:name="toc 9" w:semiHidden="1" w:uiPriority="39" w:unhideWhenUsed="1"/>
+    <w:lsdException w:name="Normal Indent" w:semiHidden="1" w:unhideWhenUsed="1"/>
+    <w:lsdException w:name="footnote text" w:semiHidden="1" w:unhideWhenUsed="1"/>
+    <w:lsdException w:name="annotation text" w:semiHidden="1" w:unhideWhenUsed="1"/>
+    <w:lsdException w:name="header" w:semiHidden="1" w:unhideWhenUsed="1"/>
+    <w:lsdException w:name="footer" w:semiHidden="1" w:unhideWhenUsed="1"/>
+    <w:lsdException w:name="index heading" w:semiHidden="1" w:unhideWhenUsed="1"/>
+    <w:lsdException w:name="caption" w:semiHidden="1" w:uiPriority="35" w:unhideWhenUsed="1" w:qFormat="1"/>
+    <w:lsdException w:name="table of figures" w:semiHidden="1" w:unhideWhenUsed="1"/>
+    <w:lsdException w:name="envelope address" w:semiHidden="1" w:unhideWhenUsed="1"/>
+    <w:lsdException w:name="envelope return" w:semiHidden="1" w:unhideWhenUsed="1"/>
+    <w:lsdException w:name="footnote reference" w:semiHidden="1" w:unhideWhenUsed="1"/>
+    <w:lsdException w:name="annotation reference" w:semiHidden="1" w:unhideWhenUsed="1"/>
+    <w:lsdException w:name="line number" w:semiHidden="1" w:unhideWhenUsed="1"/>
+    <w:lsdException w:name="page number" w:semiHidden="1" w:unhideWhenUsed="1"/>
+    <w:lsdException w:name="endnote reference" w:semiHidden="1" w:unhideWhenUsed="1"/>
+    <w:lsdException w:name="endnote text" w:semiHidden="1" w:unhideWhenUsed="1"/>
+    <w:lsdException w:name="table of authorities" w:semiHidden="1" w:unhideWhenUsed="1"/>
+    <w:lsdException w:name="macro" w:semiHidden="1" w:unhideWhenUsed="1"/>
+    <w:lsdException w:name="toa heading" w:semiHidden="1" w:unhideWhenUsed="1"/>
+    <w:lsdException w:name="List" w:semiHidden="1" w:unhideWhenUsed="1"/>
+    <w:lsdException w:name="List Bullet" w:semiHidden="1" w:unhideWhenUsed="1"/>
+    <w:lsdException w:name="List Number" w:semiHidden="1" w:unhideWhenUsed="1"/>
+    <w:lsdException w:name="List 2" w:semiHidden="1" w:unhideWhenUsed="1"/>
+    <w:lsdException w:name="List 3" w:semiHidden="1" w:unhideWhenUsed="1"/>
+    <w:lsdException w:name="List 4" w:semiHidden="1" w:unhideWhenUsed="1"/>
+    <w:lsdException w:name="List 5" w:semiHidden="1" w:unhideWhenUsed="1"/>
+    <w:lsdException w:name="List Bullet 2" w:semiHidden="1" w:unhideWhenUsed="1"/>
+    <w:lsdException w:name="List Bullet 3" w:semiHidden="1" w:unhideWhenUsed="1"/>
+    <w:lsdException w:name="List Bullet 4" w:semiHidden="1" w:unhideWhenUsed="1"/>
+    <w:lsdException w:name="List Bullet 5" w:semiHidden="1" w:unhideWhenUsed="1"/>
+    <w:lsdException w:name="List Number 2" w:semiHidden="1" w:unhideWhenUsed="1"/>
+    <w:lsdException w:name="List Number 3" w:semiHidden="1" w:unhideWhenUsed="1"/>
+    <w:lsdException w:name="List Number 4" w:semiHidden="1" w:unhideWhenUsed="1"/>
+    <w:lsdException w:name="List Number 5" w:semiHidden="1" w:unhideWhenUsed="1"/>
+    <w:lsdException w:name="Title" w:uiPriority="10" w:qFormat="1"/>
+    <w:lsdException w:name="Closing" w:semiHidden="1" w:unhideWhenUsed="1"/>
+    <w:lsdException w:name="Signature" w:semiHidden="1" w:unhideWhenUsed="1"/>
+    <w:lsdException w:name="Default Paragraph Font" w:semiHidden="1" w:uiPriority="1" w:unhideWhenUsed="1"/>
+    <w:lsdException w:name="Body Text" w:semiHidden="1" w:unhideWhenUsed="1"/>
+    <w:lsdException w:name="Body Text Indent" w:semiHidden="1" w:unhideWhenUsed="1"/>
+    <w:lsdException w:name="List Continue" w:semiHidden="1" w:unhideWhenUsed="1"/>
+    <w:lsdException w:name="List Continue 2" w:semiHidden="1" w:unhideWhenUsed="1"/>
+    <w:lsdException w:name="List Continue 3" w:semiHidden="1" w:unhideWhenUsed="1"/>
+    <w:lsdException w:name="List Continue 4" w:semiHidden="1" w:unhideWhenUsed="1"/>
+    <w:lsdException w:name="List Continue 5" w:semiHidden="1" w:unhideWhenUsed="1"/>
+    <w:lsdException w:name="Message Header" w:semiHidden="1" w:unhideWhenUsed="1"/>
+    <w:lsdException w:name="Subtitle" w:uiPriority="11" w:qFormat="1"/>
+    <w:lsdException w:name="Salutation" w:semiHidden="1" w:unhideWhenUsed="1"/>
+    <w:lsdException w:name="Date" w:semiHidden="1" w:unhideWhenUsed="1"/>
+    <w:lsdException w:name="Body Text First Indent" w:semiHidden="1" w:unhideWhenUsed="1"/>
+    <w:lsdException w:name="Body Text First Indent 2" w:semiHidden="1" w:unhideWhenUsed="1"/>
+    <w:lsdException w:name="Note Heading" w:semiHidden="1" w:unhideWhenUsed="1"/>
+    <w:lsdException w:name="Body Text 2" w:semiHidden="1" w:unhideWhenUsed="1"/>
+    <w:lsdException w:name="Body Text 3" w:semiHidden="1" w:unhideWhenUsed="1"/>
+    <w:lsdException w:name="Body Text Indent 2" w:semiHidden="1" w:uiPriority="0" w:unhideWhenUsed="1"/>
+    <w:lsdException w:name="Body Text Indent 3" w:semiHidden="1" w:unhideWhenUsed="1"/>
+    <w:lsdException w:name="Block Text" w:semiHidden="1" w:unhideWhenUsed="1"/>
+    <w:lsdException w:name="Hyperlink" w:semiHidden="1" w:unhideWhenUsed="1"/>
+    <w:lsdException w:name="FollowedHyperlink" w:semiHidden="1" w:unhideWhenUsed="1"/>
+    <w:lsdException w:name="Strong" w:uiPriority="22" w:qFormat="1"/>
+    <w:lsdException w:name="Emphasis" w:uiPriority="20" w:qFormat="1"/>
+    <w:lsdException w:name="Document Map" w:semiHidden="1" w:unhideWhenUsed="1"/>
+    <w:lsdException w:name="Plain Text" w:semiHidden="1" w:unhideWhenUsed="1"/>
+    <w:lsdException w:name="E-mail Signature" w:semiHidden="1" w:unhideWhenUsed="1"/>
+    <w:lsdException w:name="HTML Top of Form" w:semiHidden="1" w:unhideWhenUsed="1"/>
+    <w:lsdException w:name="HTML Bottom of Form" w:semiHidden="1" w:unhideWhenUsed="1"/>
+    <w:lsdException w:name="Normal (Web)" w:semiHidden="1" w:unhideWhenUsed="1"/>
+    <w:lsdException w:name="HTML Acronym" w:semiHidden="1" w:unhideWhenUsed="1"/>
+    <w:lsdException w:name="HTML Address" w:semiHidden="1" w:unhideWhenUsed="1"/>
+    <w:lsdException w:name="HTML Cite" w:semiHidden="1" w:unhideWhenUsed="1"/>
+    <w:lsdException w:name="HTML Code" w:semiHidden="1" w:unhideWhenUsed="1"/>
+    <w:lsdException w:name="HTML Definition" w:semiHidden="1" w:unhideWhenUsed="1"/>
+    <w:lsdException w:name="HTML Keyboard" w:semiHidden="1" w:unhideWhenUsed="1"/>
+    <w:lsdException w:name="HTML Preformatted" w:semiHidden="1" w:unhideWhenUsed="1"/>
+    <w:lsdException w:name="HTML Sample" w:semiHidden="1" w:unhideWhenUsed="1"/>
+    <w:lsdException w:name="HTML Typewriter" w:semiHidden="1" w:unhideWhenUsed="1"/>
+    <w:lsdException w:name="HTML Variable" w:semiHidden="1" w:unhideWhenUsed="1"/>
+    <w:lsdException w:name="Normal Table" w:semiHidden="1" w:unhideWhenUsed="1"/>
+    <w:lsdException w:name="annotation subject" w:semiHidden="1" w:unhideWhenUsed="1"/>
+    <w:lsdException w:name="No List" w:semiHidden="1" w:unhideWhenUsed="1"/>
+    <w:lsdException w:name="Outline List 1" w:semiHidden="1" w:unhideWhenUsed="1"/>
+    <w:lsdException w:name="Outline List 2" w:semiHidden="1" w:unhideWhenUsed="1"/>
+    <w:lsdException w:name="Outline List 3" w:semiHidden="1" w:unhideWhenUsed="1"/>
+    <w:lsdException w:name="Table Simple 1" w:semiHidden="1" w:unhideWhenUsed="1"/>
+    <w:lsdException w:name="Table Simple 2" w:semiHidden="1" w:unhideWhenUsed="1"/>
+    <w:lsdException w:name="Table Simple 3" w:semiHidden="1" w:unhideWhenUsed="1"/>
+    <w:lsdException w:name="Table Classic 1" w:semiHidden="1" w:unhideWhenUsed="1"/>
+    <w:lsdException w:name="Table Classic 2" w:semiHidden="1" w:unhideWhenUsed="1"/>
+    <w:lsdException w:name="Table Classic 3" w:semiHidden="1" w:unhideWhenUsed="1"/>
+    <w:lsdException w:name="Table Classic 4" w:semiHidden="1" w:unhideWhenUsed="1"/>
+    <w:lsdException w:name="Table Colorful 1" w:semiHidden="1" w:unhideWhenUsed="1"/>
+    <w:lsdException w:name="Table Colorful 2" w:semiHidden="1" w:unhideWhenUsed="1"/>
+    <w:lsdException w:name="Table Colorful 3" w:semiHidden="1" w:unhideWhenUsed="1"/>
+    <w:lsdException w:name="Table Columns 1" w:semiHidden="1" w:unhideWhenUsed="1"/>
+    <w:lsdException w:name="Table Columns 2" w:semiHidden="1" w:unhideWhenUsed="1"/>
+    <w:lsdException w:name="Table Columns 3" w:semiHidden="1" w:unhideWhenUsed="1"/>
+    <w:lsdException w:name="Table Columns 4" w:semiHidden="1" w:unhideWhenUsed="1"/>
+    <w:lsdException w:name="Table Columns 5" w:semiHidden="1" w:unhideWhenUsed="1"/>
+    <w:lsdException w:name="Table Grid 1" w:semiHidden="1" w:unhideWhenUsed="1"/>
+    <w:lsdException w:name="Table Grid 2" w:semiHidden="1" w:unhideWhenUsed="1"/>
+    <w:lsdException w:name="Table Grid 3" w:semiHidden="1" w:unhideWhenUsed="1"/>
+    <w:lsdException w:name="Table Grid 4" w:semiHidden="1" w:unhideWhenUsed="1"/>
+    <w:lsdException w:name="Table Grid 5" w:semiHidden="1" w:unhideWhenUsed="1"/>
+    <w:lsdException w:name="Table Grid 6" w:semiHidden="1" w:unhideWhenUsed="1"/>
+    <w:lsdException w:name="Table Grid 7" w:semiHidden="1" w:unhideWhenUsed="1"/>
+    <w:lsdException w:name="Table Grid 8" w:semiHidden="1" w:unhideWhenUsed="1"/>
+    <w:lsdException w:name="Table List 1" w:semiHidden="1" w:unhideWhenUsed="1"/>
+    <w:lsdException w:name="Table List 2" w:semiHidden="1" w:unhideWhenUsed="1"/>
+    <w:lsdException w:name="Table List 3" w:semiHidden="1" w:unhideWhenUsed="1"/>
+    <w:lsdException w:name="Table List 4" w:semiHidden="1" w:unhideWhenUsed="1"/>
+    <w:lsdException w:name="Table List 5" w:semiHidden="1" w:unhideWhenUsed="1"/>
+    <w:lsdException w:name="Table List 6" w:semiHidden="1" w:unhideWhenUsed="1"/>
+    <w:lsdException w:name="Table List 7" w:semiHidden="1" w:unhideWhenUsed="1"/>
+    <w:lsdException w:name="Table List 8" w:semiHidden="1" w:unhideWhenUsed="1"/>
+    <w:lsdException w:name="Table 3D effects 1" w:semiHidden="1" w:unhideWhenUsed="1"/>
+    <w:lsdException w:name="Table 3D effects 2" w:semiHidden="1" w:unhideWhenUsed="1"/>
+    <w:lsdException w:name="Table 3D effects 3" w:semiHidden="1" w:unhideWhenUsed="1"/>
+    <w:lsdException w:name="Table Contemporary" w:semiHidden="1" w:unhideWhenUsed="1"/>
+    <w:lsdException w:name="Table Elegant" w:semiHidden="1" w:unhideWhenUsed="1"/>
+    <w:lsdException w:name="Table Professional" w:semiHidden="1" w:unhideWhenUsed="1"/>
+    <w:lsdException w:name="Table Subtle 1" w:semiHidden="1" w:unhideWhenUsed="1"/>
+    <w:lsdException w:name="Table Subtle 2" w:semiHidden="1" w:unhideWhenUsed="1"/>
+    <w:lsdException w:name="Table Web 1" w:semiHidden="1" w:unhideWhenUsed="1"/>
+    <w:lsdException w:name="Table Web 2" w:semiHidden="1" w:unhideWhenUsed="1"/>
+    <w:lsdException w:name="Table Web 3" w:semiHidden="1" w:unhideWhenUsed="1"/>
+    <w:lsdException w:name="Balloon Text" w:semiHidden="1" w:unhideWhenUsed="1"/>
+    <w:lsdException w:name="Table Grid" w:uiPriority="59"/>
+    <w:lsdException w:name="Table Theme" w:semiHidden="1" w:unhideWhenUsed="1"/>
+    <w:lsdException w:name="Placeholder Text" w:semiHidden="1"/>
+    <w:lsdException w:name="No Spacing" w:uiPriority="1" w:qFormat="1"/>
+    <w:lsdException w:name="Light Shading" w:uiPriority="60"/>
+    <w:lsdException w:name="Light List" w:uiPriority="61"/>
+    <w:lsdException w:name="Light Grid" w:uiPriority="62"/>
+    <w:lsdException w:name="Medium Shading 1" w:uiPriority="63"/>
+    <w:lsdException w:name="Medium Shading 2" w:uiPriority="64"/>
+    <w:lsdException w:name="Medium List 1" w:uiPriority="65"/>
+    <w:lsdException w:name="Medium List 2" w:uiPriority="66"/>
+    <w:lsdException w:name="Medium Grid 1" w:uiPriority="67"/>
+    <w:lsdException w:name="Medium Grid 2" w:uiPriority="68"/>
+    <w:lsdException w:name="Medium Grid 3" w:uiPriority="69"/>
+    <w:lsdException w:name="Dark List" w:uiPriority="70"/>
+    <w:lsdException w:name="Colorful Shading" w:uiPriority="71"/>
+    <w:lsdException w:name="Colorful List" w:uiPriority="72"/>
+    <w:lsdException w:name="Colorful Grid" w:uiPriority="73"/>
+    <w:lsdException w:name="Light Shading Accent 1" w:uiPriority="60"/>
+    <w:lsdException w:name="Light List Accent 1" w:uiPriority="61"/>
+    <w:lsdException w:name="Light Grid Accent 1" w:uiPriority="62"/>
+    <w:lsdException w:name="Medium Shading 1 Accent 1" w:uiPriority="63"/>
+    <w:lsdException w:name="Medium Shading 2 Accent 1" w:uiPriority="64"/>
+    <w:lsdException w:name="Medium List 1 Accent 1" w:uiPriority="65"/>
+    <w:lsdException w:name="Revision" w:semiHidden="1"/>
+    <w:lsdException w:name="List Paragraph" w:uiPriority="34" w:qFormat="1"/>
+    <w:lsdException w:name="Quote" w:uiPriority="29" w:qFormat="1"/>
+    <w:lsdException w:name="Intense Quote" w:uiPriority="30" w:qFormat="1"/>
+    <w:lsdException w:name="Medium List 2 Accent 1" w:uiPriority="66"/>
+    <w:lsdException w:name="Medium Grid 1 Accent 1" w:uiPriority="67"/>
+    <w:lsdException w:name="Medium Grid 2 Accent 1" w:uiPriority="68"/>
+    <w:lsdException w:name="Medium Grid 3 Accent 1" w:uiPriority="69"/>
+    <w:lsdException w:name="Dark List Accent 1" w:uiPriority="70"/>
+    <w:lsdException w:name="Colorful Shading Accent 1" w:uiPriority="71"/>
+    <w:lsdException w:name="Colorful List Accent 1" w:uiPriority="72"/>
+    <w:lsdException w:name="Colorful Grid Accent 1" w:uiPriority="73"/>
+    <w:lsdException w:name="Light Shading Accent 2" w:uiPriority="60"/>
+    <w:lsdException w:name="Light List Accent 2" w:uiPriority="61"/>
+    <w:lsdException w:name="Light Grid Accent 2" w:uiPriority="62"/>
+    <w:lsdException w:name="Medium Shading 1 Accent 2" w:uiPriority="63"/>
+    <w:lsdException w:name="Medium Shading 2 Accent 2" w:uiPriority="64"/>
+    <w:lsdException w:name="Medium List 1 Accent 2" w:uiPriority="65"/>
+    <w:lsdException w:name="Medium List 2 Accent 2" w:uiPriority="66"/>
+    <w:lsdException w:name="Medium Grid 1 Accent 2" w:uiPriority="67"/>
+    <w:lsdException w:name="Medium Grid 2 Accent 2" w:uiPriority="68"/>
+    <w:lsdException w:name="Medium Grid 3 Accent 2" w:uiPriority="69"/>
+    <w:lsdException w:name="Dark List Accent 2" w:uiPriority="70"/>
+    <w:lsdException w:name="Colorful Shading Accent 2" w:uiPriority="71"/>
+    <w:lsdException w:name="Colorful List Accent 2" w:uiPriority="72"/>
+    <w:lsdException w:name="Colorful Grid Accent 2" w:uiPriority="73"/>
+    <w:lsdException w:name="Light Shading Accent 3" w:uiPriority="60"/>
+    <w:lsdException w:name="Light List Accent 3" w:uiPriority="61"/>
+    <w:lsdException w:name="Light Grid Accent 3" w:uiPriority="62"/>
+    <w:lsdException w:name="Medium Shading 1 Accent 3" w:uiPriority="63"/>
+    <w:lsdException w:name="Medium Shading 2 Accent 3" w:uiPriority="64"/>
+    <w:lsdException w:name="Medium List 1 Accent 3" w:uiPriority="65"/>
+    <w:lsdException w:name="Medium List 2 Accent 3" w:uiPriority="66"/>
+    <w:lsdException w:name="Medium Grid 1 Accent 3" w:uiPriority="67"/>
+    <w:lsdException w:name="Medium Grid 2 Accent 3" w:uiPriority="68"/>
+    <w:lsdException w:name="Medium Grid 3 Accent 3" w:uiPriority="69"/>
+    <w:lsdException w:name="Dark List Accent 3" w:uiPriority="70"/>
+    <w:lsdException w:name="Colorful Shading Accent 3" w:uiPriority="71"/>
+    <w:lsdException w:name="Colorful List Accent 3" w:uiPriority="72"/>
+    <w:lsdException w:name="Colorful Grid Accent 3" w:uiPriority="73"/>
+    <w:lsdException w:name="Light Shading Accent 4" w:uiPriority="60"/>
+    <w:lsdException w:name="Light List Accent 4" w:uiPriority="61"/>
+    <w:lsdException w:name="Light Grid Accent 4" w:uiPriority="62"/>
+    <w:lsdException w:name="Medium Shading 1 Accent 4" w:uiPriority="63"/>
+    <w:lsdException w:name="Medium Shading 2 Accent 4" w:uiPriority="64"/>
+    <w:lsdException w:name="Medium List 1 Accent 4" w:uiPriority="65"/>
+    <w:lsdException w:name="Medium List 2 Accent 4" w:uiPriority="66"/>
+    <w:lsdException w:name="Medium Grid 1 Accent 4" w:uiPriority="67"/>
+    <w:lsdException w:name="Medium Grid 2 Accent 4" w:uiPriority="68"/>
+    <w:lsdException w:name="Medium Grid 3 Accent 4" w:uiPriority="69"/>
+    <w:lsdException w:name="Dark List Accent 4" w:uiPriority="70"/>
+    <w:lsdException w:name="Colorful Shading Accent 4" w:uiPriority="71"/>
+    <w:lsdException w:name="Colorful List Accent 4" w:uiPriority="72"/>
+    <w:lsdException w:name="Colorful Grid Accent 4" w:uiPriority="73"/>
+    <w:lsdException w:name="Light Shading Accent 5" w:uiPriority="60"/>
+    <w:lsdException w:name="Light List Accent 5" w:uiPriority="61"/>
+    <w:lsdException w:name="Light Grid Accent 5" w:uiPriority="62"/>
+    <w:lsdException w:name="Medium Shading 1 Accent 5" w:uiPriority="63"/>
+    <w:lsdException w:name="Medium Shading 2 Accent 5" w:uiPriority="64"/>
+    <w:lsdException w:name="Medium List 1 Accent 5" w:uiPriority="65"/>
+    <w:lsdException w:name="Medium List 2 Accent 5" w:uiPriority="66"/>
+    <w:lsdException w:name="Medium Grid 1 Accent 5" w:uiPriority="67"/>
+    <w:lsdException w:name="Medium Grid 2 Accent 5" w:uiPriority="68"/>
+    <w:lsdException w:name="Medium Grid 3 Accent 5" w:uiPriority="69"/>
+    <w:lsdException w:name="Dark List Accent 5" w:uiPriority="70"/>
+    <w:lsdException w:name="Colorful Shading Accent 5" w:uiPriority="71"/>
+    <w:lsdException w:name="Colorful List Accent 5" w:uiPriority="72"/>
+    <w:lsdException w:name="Colorful Grid Accent 5" w:uiPriority="73"/>
+    <w:lsdException w:name="Light Shading Accent 6" w:uiPriority="60"/>
+    <w:lsdException w:name="Light List Accent 6" w:uiPriority="61"/>
+    <w:lsdException w:name="Light Grid Accent 6" w:uiPriority="62"/>
+    <w:lsdException w:name="Medium Shading 1 Accent 6" w:uiPriority="63"/>
+    <w:lsdException w:name="Medium Shading 2 Accent 6" w:uiPriority="64"/>
+    <w:lsdException w:name="Medium List 1 Accent 6" w:uiPriority="65"/>
+    <w:lsdException w:name="Medium List 2 Accent 6" w:uiPriority="66"/>
+    <w:lsdException w:name="Medium Grid 1 Accent 6" w:uiPriority="67"/>
+    <w:lsdException w:name="Medium Grid 2 Accent 6" w:uiPriority="68"/>
+    <w:lsdException w:name="Medium Grid 3 Accent 6" w:uiPriority="69"/>
+    <w:lsdException w:name="Dark List Accent 6" w:uiPriority="70"/>
+    <w:lsdException w:name="Colorful Shading Accent 6" w:uiPriority="71"/>
+    <w:lsdException w:name="Colorful List Accent 6" w:uiPriority="72"/>
+    <w:lsdException w:name="Colorful Grid Accent 6" w:uiPriority="73"/>
+    <w:lsdException w:name="Subtle Emphasis" w:uiPriority="19" w:qFormat="1"/>
+    <w:lsdException w:name="Intense Emphasis" w:uiPriority="21" w:qFormat="1"/>
+    <w:lsdException w:name="Subtle Reference" w:uiPriority="31" w:qFormat="1"/>
+    <w:lsdException w:name="Intense Reference" w:uiPriority="32" w:qFormat="1"/>
+    <w:lsdException w:name="Book Title" w:uiPriority="33" w:qFormat="1"/>
+    <w:lsdException w:name="Bibliography" w:semiHidden="1" w:uiPriority="37" w:unhideWhenUsed="1"/>
+    <w:lsdException w:name="TOC Heading" w:semiHidden="1" w:uiPriority="39" w:unhideWhenUsed="1" w:qFormat="1"/>
+    <w:lsdException w:name="Plain Table 1" w:uiPriority="41"/>
+    <w:lsdException w:name="Plain Table 2" w:uiPriority="42"/>
+    <w:lsdException w:name="Plain Table 3" w:uiPriority="43"/>
+    <w:lsdException w:name="Plain Table 4" w:uiPriority="44"/>
+    <w:lsdException w:name="Plain Table 5" w:uiPriority="45"/>
+    <w:lsdException w:name="Grid Table Light" w:uiPriority="40"/>
+    <w:lsdException w:name="Grid Table 1 Light" w:uiPriority="46"/>
+    <w:lsdException w:name="Grid Table 2" w:uiPriority="47"/>
+    <w:lsdException w:name="Grid Table 3" w:uiPriority="48"/>
+    <w:lsdException w:name="Grid Table 4" w:uiPriority="49"/>
+    <w:lsdException w:name="Grid Table 5 Dark" w:uiPriority="50"/>
+    <w:lsdException w:name="Grid Table 6 Colorful" w:uiPriority="51"/>
+    <w:lsdException w:name="Grid Table 7 Colorful" w:uiPriority="52"/>
+    <w:lsdException w:name="Grid Table 1 Light Accent 1" w:uiPriority="46"/>
+    <w:lsdException w:name="Grid Table 2 Accent 1" w:uiPriority="47"/>
+    <w:lsdException w:name="Grid Table 3 Accent 1" w:uiPriority="48"/>
+    <w:lsdException w:name="Grid Table 4 Accent 1" w:uiPriority="49"/>
+    <w:lsdException w:name="Grid Table 5 Dark Accent 1" w:uiPriority="50"/>
+    <w:lsdException w:name="Grid Table 6 Colorful Accent 1" w:uiPriority="51"/>
+    <w:lsdException w:name="Grid Table 7 Colorful Accent 1" w:uiPriority="52"/>
+    <w:lsdException w:name="Grid Table 1 Light Accent 2" w:uiPriority="46"/>
+    <w:lsdException w:name="Grid Table 2 Accent 2" w:uiPriority="47"/>
+    <w:lsdException w:name="Grid Table 3 Accent 2" w:uiPriority="48"/>
+    <w:lsdException w:name="Grid Table 4 Accent 2" w:uiPriority="49"/>
+    <w:lsdException w:name="Grid Table 5 Dark Accent 2" w:uiPriority="50"/>
+    <w:lsdException w:name="Grid Table 6 Colorful Accent 2" w:uiPriority="51"/>
+    <w:lsdException w:name="Grid Table 7 Colorful Accent 2" w:uiPriority="52"/>
+    <w:lsdException w:name="Grid Table 1 Light Accent 3" w:uiPriority="46"/>
+    <w:lsdException w:name="Grid Table 2 Accent 3" w:uiPriority="47"/>
+    <w:lsdException w:name="Grid Table 3 Accent 3" w:uiPriority="48"/>
+    <w:lsdException w:name="Grid Table 4 Accent 3" w:uiPriority="49"/>
+    <w:lsdException w:name="Grid Table 5 Dark Accent 3" w:uiPriority="50"/>
+    <w:lsdException w:name="Grid Table 6 Colorful Accent 3" w:uiPriority="51"/>
+    <w:lsdException w:name="Grid Table 7 Colorful Accent 3" w:uiPriority="52"/>
+    <w:lsdException w:name="Grid Table 1 Light Accent 4" w:uiPriority="46"/>
+    <w:lsdException w:name="Grid Table 2 Accent 4" w:uiPriority="47"/>
+    <w:lsdException w:name="Grid Table 3 Accent 4" w:uiPriority="48"/>
+    <w:lsdException w:name="Grid Table 4 Accent 4" w:uiPriority="49"/>
+    <w:lsdException w:name="Grid Table 5 Dark Accent 4" w:uiPriority="50"/>
+    <w:lsdException w:name="Grid Table 6 Colorful Accent 4" w:uiPriority="51"/>
+    <w:lsdException w:name="Grid Table 7 Colorful Accent 4" w:uiPriority="52"/>
+    <w:lsdException w:name="Grid Table 1 Light Accent 5" w:uiPriority="46"/>
+    <w:lsdException w:name="Grid Table 2 Accent 5" w:uiPriority="47"/>
+    <w:lsdException w:name="Grid Table 3 Accent 5" w:uiPriority="48"/>
+    <w:lsdException w:name="Grid Table 4 Accent 5" w:uiPriority="49"/>
+    <w:lsdException w:name="Grid Table 5 Dark Accent 5" w:uiPriority="50"/>
+    <w:lsdException w:name="Grid Table 6 Colorful Accent 5" w:uiPriority="51"/>
+    <w:lsdException w:name="Grid Table 7 Colorful Accent 5" w:uiPriority="52"/>
+    <w:lsdException w:name="Grid Table 1 Light Accent 6" w:uiPriority="46"/>
+    <w:lsdException w:name="Grid Table 2 Accent 6" w:uiPriority="47"/>
+    <w:lsdException w:name="Grid Table 3 Accent 6" w:uiPriority="48"/>
+    <w:lsdException w:name="Grid Table 4 Accent 6" w:uiPriority="49"/>
+    <w:lsdException w:name="Grid Table 5 Dark Accent 6" w:uiPriority="50"/>
+    <w:lsdException w:name="Grid Table 6 Colorful Accent 6" w:uiPriority="51"/>
+    <w:lsdException w:name="Grid Table 7 Colorful Accent 6" w:uiPriority="52"/>
+    <w:lsdException w:name="List Table 1 Light" w:uiPriority="46"/>
+    <w:lsdException w:name="List Table 2" w:uiPriority="47"/>
+    <w:lsdException w:name="List Table 3" w:uiPriority="48"/>
+    <w:lsdException w:name="List Table 4" w:uiPriority="49"/>
+    <w:lsdException w:name="List Table 5 Dark" w:uiPriority="50"/>
+    <w:lsdException w:name="List Table 6 Colorful" w:uiPriority="51"/>
+    <w:lsdException w:name="List Table 7 Colorful" w:uiPriority="52"/>
+    <w:lsdException w:name="List Table 1 Light Accent 1" w:uiPriority="46"/>
+    <w:lsdException w:name="List Table 2 Accent 1" w:uiPriority="47"/>
+    <w:lsdException w:name="List Table 3 Accent 1" w:uiPriority="48"/>
+    <w:lsdException w:name="List Table 4 Accent 1" w:uiPriority="49"/>
+    <w:lsdException w:name="List Table 5 Dark Accent 1" w:uiPriority="50"/>
+    <w:lsdException w:name="List Table 6 Colorful Accent 1" w:uiPriority="51"/>
+    <w:lsdException w:name="List Table 7 Colorful Accent 1" w:uiPriority="52"/>
+    <w:lsdException w:name="List Table 1 Light Accent 2" w:uiPriority="46"/>
+    <w:lsdException w:name="List Table 2 Accent 2" w:uiPriority="47"/>
+    <w:lsdException w:name="List Table 3 Accent 2" w:uiPriority="48"/>
+    <w:lsdException w:name="List Table 4 Accent 2" w:uiPriority="49"/>
+    <w:lsdException w:name="List Table 5 Dark Accent 2" w:uiPriority="50"/>
+    <w:lsdException w:name="List Table 6 Colorful Accent 2" w:uiPriority="51"/>
+    <w:lsdException w:name="List Table 7 Colorful Accent 2" w:uiPriority="52"/>
+    <w:lsdException w:name="List Table 1 Light Accent 3" w:uiPriority="46"/>
+    <w:lsdException w:name="List Table 2 Accent 3" w:uiPriority="47"/>
+    <w:lsdException w:name="List Table 3 Accent 3" w:uiPriority="48"/>
+    <w:lsdException w:name="List Table 4 Accent 3" w:uiPriority="49"/>
+    <w:lsdException w:name="List Table 5 Dark Accent 3" w:uiPriority="50"/>
+    <w:lsdException w:name="List Table 6 Colorful Accent 3" w:uiPriority="51"/>
+    <w:lsdException w:name="List Table 7 Colorful Accent 3" w:uiPriority="52"/>
+    <w:lsdException w:name="List Table 1 Light Accent 4" w:uiPriority="46"/>
+    <w:lsdException w:name="List Table 2 Accent 4" w:uiPriority="47"/>
+    <w:lsdException w:name="List Table 3 Accent 4" w:uiPriority="48"/>
+    <w:lsdException w:name="List Table 4 Accent 4" w:uiPriority="49"/>
+    <w:lsdException w:name="List Table 5 Dark Accent 4" w:uiPriority="50"/>
+    <w:lsdException w:name="List Table 6 Colorful Accent 4" w:uiPriority="51"/>
+    <w:lsdException w:name="List Table 7 Colorful Accent 4" w:uiPriority="52"/>
+    <w:lsdException w:name="List Table 1 Light Accent 5" w:uiPriority="46"/>
+    <w:lsdException w:name="List Table 2 Accent 5" w:uiPriority="47"/>
+    <w:lsdException w:name="List Table 3 Accent 5" w:uiPriority="48"/>
+    <w:lsdException w:name="List Table 4 Accent 5" w:uiPriority="49"/>
+    <w:lsdException w:name="List Table 5 Dark Accent 5" w:uiPriority="50"/>
+    <w:lsdException w:name="List Table 6 Colorful Accent 5" w:uiPriority="51"/>
+    <w:lsdException w:name="List Table 7 Colorful Accent 5" w:uiPriority="52"/>
+    <w:lsdException w:name="List Table 1 Light Accent 6" w:uiPriority="46"/>
+    <w:lsdException w:name="List Table 2 Accent 6" w:uiPriority="47"/>
+    <w:lsdException w:name="List Table 3 Accent 6" w:uiPriority="48"/>
+    <w:lsdException w:name="List Table 4 Accent 6" w:uiPriority="49"/>
+    <w:lsdException w:name="List Table 5 Dark Accent 6" w:uiPriority="50"/>
+    <w:lsdException w:name="List Table 6 Colorful Accent 6" w:uiPriority="51"/>
+    <w:lsdException w:name="List Table 7 Colorful Accent 6" w:uiPriority="52"/>
   </w:latentStyles>
   <w:style w:type="paragraph" w:default="1" w:styleId="Normal">
     <w:name w:val="Normal"/>
@@ -3349,21 +2967,6 @@
 </file>
 
 <file path=customXml/item1.xml><?xml version="1.0" encoding="utf-8"?>
-<?mso-contentType ?>
-<FormTemplates xmlns="http://schemas.microsoft.com/sharepoint/v3/contenttype/forms">
-  <Display>DocumentLibraryForm</Display>
-  <Edit>DocumentLibraryForm</Edit>
-  <New>DocumentLibraryForm</New>
-</FormTemplates>
-</file>
-
-<file path=customXml/item2.xml><?xml version="1.0" encoding="utf-8"?>
-<p:properties xmlns:p="http://schemas.microsoft.com/office/2006/metadata/properties" xmlns:xsi="http://www.w3.org/2001/XMLSchema-instance" xmlns:pc="http://schemas.microsoft.com/office/infopath/2007/PartnerControls">
-  <documentManagement/>
-</p:properties>
-</file>
-
-<file path=customXml/item3.xml><?xml version="1.0" encoding="utf-8"?>
 <ct:contentTypeSchema xmlns:ct="http://schemas.microsoft.com/office/2006/metadata/contentType" xmlns:ma="http://schemas.microsoft.com/office/2006/metadata/properties/metaAttributes" ct:_="" ma:_="" ma:contentTypeName="Document" ma:contentTypeID="0x010100BB97655D7651CC4580EE95419813A878" ma:contentTypeVersion="0" ma:contentTypeDescription="Create a new document." ma:contentTypeScope="" ma:versionID="7ec5bfaf961ca5d17f924a0e4fa7bde3">
   <xsd:schema xmlns:xsd="http://www.w3.org/2001/XMLSchema" xmlns:xs="http://www.w3.org/2001/XMLSchema" xmlns:p="http://schemas.microsoft.com/office/2006/metadata/properties" targetNamespace="http://schemas.microsoft.com/office/2006/metadata/properties" ma:root="true" ma:fieldsID="1b05d82d297216baf5b26c55225140df">
     <xsd:element name="properties">
@@ -3477,28 +3080,26 @@
 </ct:contentTypeSchema>
 </file>
 
+<file path=customXml/item2.xml><?xml version="1.0" encoding="utf-8"?>
+<p:properties xmlns:p="http://schemas.microsoft.com/office/2006/metadata/properties" xmlns:xsi="http://www.w3.org/2001/XMLSchema-instance" xmlns:pc="http://schemas.microsoft.com/office/infopath/2007/PartnerControls">
+  <documentManagement/>
+</p:properties>
+</file>
+
+<file path=customXml/item3.xml><?xml version="1.0" encoding="utf-8"?>
+<?mso-contentType ?>
+<FormTemplates xmlns="http://schemas.microsoft.com/sharepoint/v3/contenttype/forms">
+  <Display>DocumentLibraryForm</Display>
+  <Edit>DocumentLibraryForm</Edit>
+  <New>DocumentLibraryForm</New>
+</FormTemplates>
+</file>
+
 <file path=customXml/item4.xml><?xml version="1.0" encoding="utf-8"?>
 <b:Sources xmlns:b="http://schemas.openxmlformats.org/officeDocument/2006/bibliography" xmlns="http://schemas.openxmlformats.org/officeDocument/2006/bibliography" SelectedStyle="\APA.XSL" StyleName="APA"/>
 </file>
 
 <file path=customXml/itemProps1.xml><?xml version="1.0" encoding="utf-8"?>
-<ds:datastoreItem xmlns:ds="http://schemas.openxmlformats.org/officeDocument/2006/customXml" ds:itemID="{90B168DA-17DF-41E0-ABE9-8EE0D8EEBD80}">
-  <ds:schemaRefs>
-    <ds:schemaRef ds:uri="http://schemas.microsoft.com/sharepoint/v3/contenttype/forms"/>
-  </ds:schemaRefs>
-</ds:datastoreItem>
-</file>
-
-<file path=customXml/itemProps2.xml><?xml version="1.0" encoding="utf-8"?>
-<ds:datastoreItem xmlns:ds="http://schemas.openxmlformats.org/officeDocument/2006/customXml" ds:itemID="{A4481DB2-7BDF-441D-9919-C9BD4CF2F75D}">
-  <ds:schemaRefs>
-    <ds:schemaRef ds:uri="http://schemas.microsoft.com/office/2006/metadata/properties"/>
-    <ds:schemaRef ds:uri="http://schemas.microsoft.com/office/infopath/2007/PartnerControls"/>
-  </ds:schemaRefs>
-</ds:datastoreItem>
-</file>
-
-<file path=customXml/itemProps3.xml><?xml version="1.0" encoding="utf-8"?>
 <ds:datastoreItem xmlns:ds="http://schemas.openxmlformats.org/officeDocument/2006/customXml" ds:itemID="{143ECE62-838F-4542-A5B0-F5DFFB27CC05}">
   <ds:schemaRefs>
     <ds:schemaRef ds:uri="http://schemas.microsoft.com/office/2006/metadata/contentType"/>
@@ -3514,8 +3115,25 @@
 </ds:datastoreItem>
 </file>
 
+<file path=customXml/itemProps2.xml><?xml version="1.0" encoding="utf-8"?>
+<ds:datastoreItem xmlns:ds="http://schemas.openxmlformats.org/officeDocument/2006/customXml" ds:itemID="{A4481DB2-7BDF-441D-9919-C9BD4CF2F75D}">
+  <ds:schemaRefs>
+    <ds:schemaRef ds:uri="http://schemas.microsoft.com/office/2006/metadata/properties"/>
+    <ds:schemaRef ds:uri="http://schemas.microsoft.com/office/infopath/2007/PartnerControls"/>
+  </ds:schemaRefs>
+</ds:datastoreItem>
+</file>
+
+<file path=customXml/itemProps3.xml><?xml version="1.0" encoding="utf-8"?>
+<ds:datastoreItem xmlns:ds="http://schemas.openxmlformats.org/officeDocument/2006/customXml" ds:itemID="{90B168DA-17DF-41E0-ABE9-8EE0D8EEBD80}">
+  <ds:schemaRefs>
+    <ds:schemaRef ds:uri="http://schemas.microsoft.com/sharepoint/v3/contenttype/forms"/>
+  </ds:schemaRefs>
+</ds:datastoreItem>
+</file>
+
 <file path=customXml/itemProps4.xml><?xml version="1.0" encoding="utf-8"?>
-<ds:datastoreItem xmlns:ds="http://schemas.openxmlformats.org/officeDocument/2006/customXml" ds:itemID="{49BB6DD0-65F1-4BEE-81E6-20ED4F8FDB20}">
+<ds:datastoreItem xmlns:ds="http://schemas.openxmlformats.org/officeDocument/2006/customXml" ds:itemID="{74045BDA-7219-48B3-8894-557AD7FFD169}">
   <ds:schemaRefs>
     <ds:schemaRef ds:uri="http://schemas.openxmlformats.org/officeDocument/2006/bibliography"/>
   </ds:schemaRefs>

</xml_diff>

<commit_message>
Fix on merge for the map Edit on the UI for the administrator Setup Document: Update on the application's GUI
</commit_message>
<xml_diff>
--- a/Setup.docx
+++ b/Setup.docx
@@ -1,6 +1,6 @@
 
 <file path=word/document.xml><?xml version="1.0" encoding="utf-8"?>
-<w:document xmlns:wpc="http://schemas.microsoft.com/office/word/2010/wordprocessingCanvas" xmlns:mc="http://schemas.openxmlformats.org/markup-compatibility/2006" xmlns:o="urn:schemas-microsoft-com:office:office" xmlns:r="http://schemas.openxmlformats.org/officeDocument/2006/relationships" xmlns:m="http://schemas.openxmlformats.org/officeDocument/2006/math" xmlns:v="urn:schemas-microsoft-com:vml" xmlns:wp14="http://schemas.microsoft.com/office/word/2010/wordprocessingDrawing" xmlns:wp="http://schemas.openxmlformats.org/drawingml/2006/wordprocessingDrawing" xmlns:w10="urn:schemas-microsoft-com:office:word" xmlns:w="http://schemas.openxmlformats.org/wordprocessingml/2006/main" xmlns:w14="http://schemas.microsoft.com/office/word/2010/wordml" xmlns:w15="http://schemas.microsoft.com/office/word/2012/wordml" xmlns:wpg="http://schemas.microsoft.com/office/word/2010/wordprocessingGroup" xmlns:wpi="http://schemas.microsoft.com/office/word/2010/wordprocessingInk" xmlns:wne="http://schemas.microsoft.com/office/word/2006/wordml" xmlns:wps="http://schemas.microsoft.com/office/word/2010/wordprocessingShape" mc:Ignorable="w14 w15 wp14">
+<w:document xmlns:wpc="http://schemas.microsoft.com/office/word/2010/wordprocessingCanvas" xmlns:mc="http://schemas.openxmlformats.org/markup-compatibility/2006" xmlns:o="urn:schemas-microsoft-com:office:office" xmlns:r="http://schemas.openxmlformats.org/officeDocument/2006/relationships" xmlns:m="http://schemas.openxmlformats.org/officeDocument/2006/math" xmlns:v="urn:schemas-microsoft-com:vml" xmlns:wp14="http://schemas.microsoft.com/office/word/2010/wordprocessingDrawing" xmlns:wp="http://schemas.openxmlformats.org/drawingml/2006/wordprocessingDrawing" xmlns:w10="urn:schemas-microsoft-com:office:word" xmlns:w="http://schemas.openxmlformats.org/wordprocessingml/2006/main" xmlns:w14="http://schemas.microsoft.com/office/word/2010/wordml" xmlns:wpg="http://schemas.microsoft.com/office/word/2010/wordprocessingGroup" xmlns:wpi="http://schemas.microsoft.com/office/word/2010/wordprocessingInk" xmlns:wne="http://schemas.microsoft.com/office/word/2006/wordml" xmlns:wps="http://schemas.microsoft.com/office/word/2010/wordprocessingShape" mc:Ignorable="w14 wp14">
   <w:body>
     <w:p>
       <w:pPr>
@@ -34,12 +34,21 @@
         <w:pStyle w:val="Title"/>
         <w:jc w:val="center"/>
       </w:pPr>
+      <w:proofErr w:type="spellStart"/>
       <w:r>
         <w:t>ProP</w:t>
       </w:r>
+      <w:proofErr w:type="spellEnd"/>
       <w:r>
         <w:br/>
-        <w:t>system for organizing a social event</w:t>
+      </w:r>
+      <w:proofErr w:type="gramStart"/>
+      <w:r>
+        <w:t>system</w:t>
+      </w:r>
+      <w:proofErr w:type="gramEnd"/>
+      <w:r>
+        <w:t xml:space="preserve"> for organizing a social event</w:t>
       </w:r>
     </w:p>
     <w:p>
@@ -134,9 +143,11 @@
       <w:r>
         <w:tab/>
       </w:r>
+      <w:proofErr w:type="spellStart"/>
       <w:r>
         <w:t>ProP</w:t>
       </w:r>
+      <w:proofErr w:type="spellEnd"/>
     </w:p>
     <w:p>
       <w:pPr>
@@ -209,8 +220,13 @@
         <w:spacing w:after="0"/>
       </w:pPr>
       <w:r>
-        <w:t>Group Name: ProShots</w:t>
-      </w:r>
+        <w:t xml:space="preserve">Group Name: </w:t>
+      </w:r>
+      <w:proofErr w:type="spellStart"/>
+      <w:r>
+        <w:t>ProShots</w:t>
+      </w:r>
+      <w:proofErr w:type="spellEnd"/>
     </w:p>
     <w:p>
       <w:pPr>
@@ -226,8 +242,13 @@
         <w:tab/>
       </w:r>
       <w:r>
-        <w:t>Ilia Nikushev</w:t>
-      </w:r>
+        <w:t xml:space="preserve">Ilia </w:t>
+      </w:r>
+      <w:proofErr w:type="spellStart"/>
+      <w:r>
+        <w:t>Nikushev</w:t>
+      </w:r>
+      <w:proofErr w:type="spellEnd"/>
       <w:r>
         <w:t xml:space="preserve"> </w:t>
       </w:r>
@@ -259,20 +280,34 @@
       </w:pPr>
       <w:r>
         <w:tab/>
-        <w:t>Georgi Chishirkov</w:t>
-      </w:r>
+      </w:r>
+      <w:proofErr w:type="spellStart"/>
+      <w:r>
+        <w:t>Georgi</w:t>
+      </w:r>
+      <w:proofErr w:type="spellEnd"/>
       <w:r>
         <w:t xml:space="preserve"> </w:t>
       </w:r>
+      <w:proofErr w:type="spellStart"/>
+      <w:proofErr w:type="gramStart"/>
+      <w:r>
+        <w:t>Chishirkov</w:t>
+      </w:r>
+      <w:proofErr w:type="spellEnd"/>
       <w:r>
         <w:t xml:space="preserve"> </w:t>
       </w:r>
       <w:r>
+        <w:t xml:space="preserve"> </w:t>
+      </w:r>
+      <w:r>
         <w:rPr>
           <w:b/>
         </w:rPr>
         <w:t>[</w:t>
       </w:r>
+      <w:proofErr w:type="gramEnd"/>
       <w:r>
         <w:rPr>
           <w:b/>
@@ -297,11 +332,21 @@
         <w:tab/>
       </w:r>
       <w:r>
-        <w:t xml:space="preserve">Mikael Shaghelani </w:t>
-      </w:r>
+        <w:t xml:space="preserve">Mikael </w:t>
+      </w:r>
+      <w:proofErr w:type="spellStart"/>
+      <w:r>
+        <w:t>Shaghelani</w:t>
+      </w:r>
+      <w:proofErr w:type="spellEnd"/>
+      <w:r>
+        <w:t xml:space="preserve"> </w:t>
+      </w:r>
+      <w:proofErr w:type="spellStart"/>
       <w:r>
         <w:t>Lor</w:t>
       </w:r>
+      <w:proofErr w:type="spellEnd"/>
       <w:r>
         <w:t xml:space="preserve"> </w:t>
       </w:r>
@@ -330,7 +375,15 @@
         <w:tab/>
       </w:r>
       <w:r>
-        <w:t xml:space="preserve">Angel Doychinov </w:t>
+        <w:t xml:space="preserve">Angel </w:t>
+      </w:r>
+      <w:proofErr w:type="spellStart"/>
+      <w:r>
+        <w:t>Doychinov</w:t>
+      </w:r>
+      <w:proofErr w:type="spellEnd"/>
+      <w:r>
+        <w:t xml:space="preserve"> </w:t>
       </w:r>
       <w:r>
         <w:rPr>
@@ -3093,7 +3146,15 @@
       </w:r>
       <w:r>
         <w:br/>
-        <w:t>Description of all the processes every employee and visitor will go through before during and after the event and all the specific exceptional cases that might occur during the time.</w:t>
+        <w:t xml:space="preserve">Description of all the processes every employee and visitor will go through before during and after the event and </w:t>
+      </w:r>
+      <w:proofErr w:type="gramStart"/>
+      <w:r>
+        <w:t>all the</w:t>
+      </w:r>
+      <w:proofErr w:type="gramEnd"/>
+      <w:r>
+        <w:t xml:space="preserve"> specific exceptional cases that might occur during the time.</w:t>
       </w:r>
     </w:p>
     <w:p>
@@ -3102,10 +3163,26 @@
       </w:r>
       <w:r>
         <w:br/>
-        <w:t>An overview of all requirements grouped by application and the MoSCoW.</w:t>
-      </w:r>
-    </w:p>
-    <w:p>
+      </w:r>
+      <w:proofErr w:type="gramStart"/>
+      <w:r>
+        <w:t>An</w:t>
+      </w:r>
+      <w:proofErr w:type="gramEnd"/>
+      <w:r>
+        <w:t xml:space="preserve"> overview of all requirements grouped by application and the </w:t>
+      </w:r>
+      <w:proofErr w:type="spellStart"/>
+      <w:r>
+        <w:t>MoSCoW</w:t>
+      </w:r>
+      <w:proofErr w:type="spellEnd"/>
+      <w:r>
+        <w:t>.</w:t>
+      </w:r>
+    </w:p>
+    <w:p>
+      <w:proofErr w:type="gramStart"/>
       <w:r>
         <w:t>User Interface</w:t>
       </w:r>
@@ -3113,6 +3190,7 @@
         <w:br/>
         <w:t>Brief description of the user interface.</w:t>
       </w:r>
+      <w:proofErr w:type="gramEnd"/>
     </w:p>
     <w:p>
       <w:pPr>
@@ -3228,7 +3306,21 @@
         <w:rPr>
           <w:rFonts w:ascii="Calibri" w:eastAsia="Calibri" w:hAnsi="Calibri" w:cs="Times New Roman"/>
         </w:rPr>
-        <w:t>At that time people can visit the event website and view all of the content on it. It will contain various information about the event and its execution. On the website the user will register an account and afterward he will be able to choose between buyin</w:t>
+        <w:t xml:space="preserve">At that time people can visit the event website and view all of the content on it. It will contain </w:t>
+      </w:r>
+      <w:proofErr w:type="gramStart"/>
+      <w:r>
+        <w:rPr>
+          <w:rFonts w:ascii="Calibri" w:eastAsia="Calibri" w:hAnsi="Calibri" w:cs="Times New Roman"/>
+        </w:rPr>
+        <w:t>various information about the event and its execution</w:t>
+      </w:r>
+      <w:proofErr w:type="gramEnd"/>
+      <w:r>
+        <w:rPr>
+          <w:rFonts w:ascii="Calibri" w:eastAsia="Calibri" w:hAnsi="Calibri" w:cs="Times New Roman"/>
+        </w:rPr>
+        <w:t>. On the website the user will register an account and afterward he will be able to choose between buyin</w:t>
       </w:r>
       <w:r>
         <w:rPr>
@@ -3372,19 +3464,33 @@
         <w:rPr>
           <w:rFonts w:ascii="Calibri" w:eastAsia="Calibri" w:hAnsi="Calibri" w:cs="Times New Roman"/>
         </w:rPr>
-        <w:t>The authenticator cards can additionally be topped up either through the website (auth. cards will be linked with the user account and PayPal, so transfer using just a laptop is possible) or with one of the placed terminals for the people who are without a laptop or cant connect to the internet. Even as the event proceeds users will still be able to book tents as long as there is a free spot open.</w:t>
-      </w:r>
-    </w:p>
-    <w:p>
-      <w:pPr>
+        <w:t xml:space="preserve">The authenticator cards can additionally be topped up either through the website (auth. cards will be linked with the user account and PayPal, so transfer using just a laptop is possible) or with one of the placed terminals for the people who are without a laptop or cant connect to the internet. Even as the event </w:t>
+      </w:r>
+      <w:proofErr w:type="gramStart"/>
+      <w:r>
         <w:rPr>
           <w:rFonts w:ascii="Calibri" w:eastAsia="Calibri" w:hAnsi="Calibri" w:cs="Times New Roman"/>
         </w:rPr>
-      </w:pPr>
+        <w:t>proceeds</w:t>
+      </w:r>
+      <w:proofErr w:type="gramEnd"/>
       <w:r>
         <w:rPr>
           <w:rFonts w:ascii="Calibri" w:eastAsia="Calibri" w:hAnsi="Calibri" w:cs="Times New Roman"/>
         </w:rPr>
+        <w:t xml:space="preserve"> users will still be able to book tents as long as there is a free spot open.</w:t>
+      </w:r>
+    </w:p>
+    <w:p>
+      <w:pPr>
+        <w:rPr>
+          <w:rFonts w:ascii="Calibri" w:eastAsia="Calibri" w:hAnsi="Calibri" w:cs="Times New Roman"/>
+        </w:rPr>
+      </w:pPr>
+      <w:r>
+        <w:rPr>
+          <w:rFonts w:ascii="Calibri" w:eastAsia="Calibri" w:hAnsi="Calibri" w:cs="Times New Roman"/>
+        </w:rPr>
         <w:t xml:space="preserve">Additionally during the event users that browse the website or have the appropriate application can check their account data in which they can see what they have booked, their current balance, things they have bought and with how much money as well as rented equipment. </w:t>
       </w:r>
     </w:p>
@@ -3411,21 +3517,49 @@
         <w:rPr>
           <w:rFonts w:ascii="Calibri" w:eastAsia="Calibri" w:hAnsi="Calibri" w:cs="Times New Roman"/>
         </w:rPr>
-        <w:t>The renting procedure will work in a similar fashion, the visitor will order an item for rent, the employee checks if there are any left and bring it to him, the visitor will then be asked for his auth. card and will be informed about the hourly renting price. The renting will be logged into his profile and can be checked both by him and the employee. When the item is returned the sum for the rent will be paid.</w:t>
-      </w:r>
-    </w:p>
-    <w:p>
-      <w:pPr>
+        <w:t xml:space="preserve">The renting procedure will work in a similar fashion, the visitor will order an item for rent, the employee checks if there are any left and bring it to him, </w:t>
+      </w:r>
+      <w:proofErr w:type="gramStart"/>
+      <w:r>
         <w:rPr>
           <w:rFonts w:ascii="Calibri" w:eastAsia="Calibri" w:hAnsi="Calibri" w:cs="Times New Roman"/>
         </w:rPr>
-      </w:pPr>
+        <w:t>the</w:t>
+      </w:r>
+      <w:proofErr w:type="gramEnd"/>
       <w:r>
         <w:rPr>
           <w:rFonts w:ascii="Calibri" w:eastAsia="Calibri" w:hAnsi="Calibri" w:cs="Times New Roman"/>
         </w:rPr>
+        <w:t xml:space="preserve"> visitor will then be asked for his auth. card and will be informed about the hourly renting price. The renting will be logged into his profile and can be checked both by him and the employee. When the item is returned the sum for the rent will be paid.</w:t>
+      </w:r>
+    </w:p>
+    <w:p>
+      <w:pPr>
+        <w:rPr>
+          <w:rFonts w:ascii="Calibri" w:eastAsia="Calibri" w:hAnsi="Calibri" w:cs="Times New Roman"/>
+        </w:rPr>
+      </w:pPr>
+      <w:r>
+        <w:rPr>
+          <w:rFonts w:ascii="Calibri" w:eastAsia="Calibri" w:hAnsi="Calibri" w:cs="Times New Roman"/>
+        </w:rPr>
         <w:lastRenderedPageBreak/>
-        <w:t xml:space="preserve">When an user approaches the pc doctor, he will be able to talk to him about what issues he is having at which point an appointment will be made stating the condition of the device and required maintenance. </w:t>
+        <w:t xml:space="preserve">When </w:t>
+      </w:r>
+      <w:proofErr w:type="gramStart"/>
+      <w:r>
+        <w:rPr>
+          <w:rFonts w:ascii="Calibri" w:eastAsia="Calibri" w:hAnsi="Calibri" w:cs="Times New Roman"/>
+        </w:rPr>
+        <w:t>an</w:t>
+      </w:r>
+      <w:proofErr w:type="gramEnd"/>
+      <w:r>
+        <w:rPr>
+          <w:rFonts w:ascii="Calibri" w:eastAsia="Calibri" w:hAnsi="Calibri" w:cs="Times New Roman"/>
+        </w:rPr>
+        <w:t xml:space="preserve"> user approaches the pc doctor, he will be able to talk to him about what issues he is having at which point an appointment will be made stating the condition of the device and required maintenance. </w:t>
       </w:r>
     </w:p>
     <w:p>
@@ -3693,7 +3827,15 @@
     </w:p>
     <w:p>
       <w:r>
-        <w:t>In the bar, they can navigate through the website and find information about the event, schedule , leagues, sponsors and contact information.</w:t>
+        <w:t xml:space="preserve">In the bar, they can navigate through the website and find information about the event, </w:t>
+      </w:r>
+      <w:proofErr w:type="gramStart"/>
+      <w:r>
+        <w:t>schedule ,</w:t>
+      </w:r>
+      <w:proofErr w:type="gramEnd"/>
+      <w:r>
+        <w:t xml:space="preserve"> leagues, sponsors and contact information.</w:t>
       </w:r>
       <w:r>
         <w:br/>
@@ -3702,12 +3844,44 @@
     </w:p>
     <w:p>
       <w:r>
-        <w:t>After the user log in into his profile, the links for registering and forgotten password will be removed and a links will appear in the top left corner from it the users can check their account balance and recharge it with minimum 5 euro also a link where they can see a list of the items they have rented during  the event. Their username will also appear. After clicking it the users can also change their details such as username, password, Email and names.</w:t>
-      </w:r>
-    </w:p>
-    <w:p>
-      <w:r>
-        <w:t>The front page have information about the event also links to the ticket and camping reservation page. It have the leagues with read more button and they can be browsed with a left and right buttons. It also have some of the sponsors.</w:t>
+        <w:t xml:space="preserve">After the user log in into his profile, the links for registering and forgotten password will be removed and a links will appear in the top left corner from it the users can check their account balance and recharge it with minimum 5 euro also a link where they can see a list of the items they have rented </w:t>
+      </w:r>
+      <w:proofErr w:type="gramStart"/>
+      <w:r>
+        <w:t>during  the</w:t>
+      </w:r>
+      <w:proofErr w:type="gramEnd"/>
+      <w:r>
+        <w:t xml:space="preserve"> event. Their username will also appear. After clicking it the users can also change their details such as username, password, Email and names.</w:t>
+      </w:r>
+    </w:p>
+    <w:p>
+      <w:r>
+        <w:t xml:space="preserve">The front </w:t>
+      </w:r>
+      <w:proofErr w:type="gramStart"/>
+      <w:r>
+        <w:t>page have</w:t>
+      </w:r>
+      <w:proofErr w:type="gramEnd"/>
+      <w:r>
+        <w:t xml:space="preserve"> information about the event also links to the ticket and camping reservation page. It </w:t>
+      </w:r>
+      <w:proofErr w:type="gramStart"/>
+      <w:r>
+        <w:t>have</w:t>
+      </w:r>
+      <w:proofErr w:type="gramEnd"/>
+      <w:r>
+        <w:t xml:space="preserve"> the leagues with read more button and they can be browsed with a left and right buttons. It also </w:t>
+      </w:r>
+      <w:proofErr w:type="gramStart"/>
+      <w:r>
+        <w:t>have</w:t>
+      </w:r>
+      <w:proofErr w:type="gramEnd"/>
+      <w:r>
+        <w:t xml:space="preserve"> some of the sponsors.</w:t>
       </w:r>
     </w:p>
     <w:p>
@@ -3716,218 +3890,301 @@
           <w:b/>
         </w:rPr>
       </w:pPr>
-      <w:bookmarkStart w:id="16" w:name="_GoBack"/>
+      <w:r>
+        <w:br/>
+      </w:r>
+      <w:bookmarkStart w:id="16" w:name="_Toc415342265"/>
+      <w:r>
+        <w:rPr>
+          <w:rStyle w:val="Heading2Char"/>
+        </w:rPr>
+        <w:t>Applications</w:t>
+      </w:r>
       <w:bookmarkEnd w:id="16"/>
       <w:r>
+        <w:rPr>
+          <w:rStyle w:val="Heading2Char"/>
+        </w:rPr>
         <w:br/>
       </w:r>
-      <w:bookmarkStart w:id="17" w:name="_Toc415342265"/>
-      <w:r>
-        <w:rPr>
-          <w:rStyle w:val="Heading2Char"/>
-        </w:rPr>
-        <w:t>Applications</w:t>
+      <w:r>
+        <w:t xml:space="preserve">The </w:t>
+      </w:r>
+      <w:r>
+        <w:rPr>
+          <w:b/>
+        </w:rPr>
+        <w:t>A</w:t>
+      </w:r>
+      <w:r>
+        <w:rPr>
+          <w:b/>
+        </w:rPr>
+        <w:t>dministrator</w:t>
+      </w:r>
+      <w:r>
+        <w:t xml:space="preserve">, </w:t>
+      </w:r>
+      <w:r>
+        <w:rPr>
+          <w:b/>
+        </w:rPr>
+        <w:t>Employees</w:t>
+      </w:r>
+      <w:r>
+        <w:t xml:space="preserve"> and </w:t>
+      </w:r>
+      <w:r>
+        <w:rPr>
+          <w:b/>
+        </w:rPr>
+        <w:t>Visitors</w:t>
+      </w:r>
+      <w:r>
+        <w:t xml:space="preserve"> have their own interface with functionalities to help them navigate during the event.</w:t>
+      </w:r>
+    </w:p>
+    <w:p>
+      <w:r>
+        <w:t xml:space="preserve">The first window they are presented with is the Login window. They can login either using their account or by presenting their identification card. </w:t>
+      </w:r>
+    </w:p>
+    <w:p>
+      <w:pPr>
+        <w:pStyle w:val="Heading3"/>
+      </w:pPr>
+      <w:bookmarkStart w:id="17" w:name="_Toc415342266"/>
+      <w:r>
+        <w:t>Visitor</w:t>
       </w:r>
       <w:bookmarkEnd w:id="17"/>
-      <w:r>
-        <w:rPr>
-          <w:rStyle w:val="Heading2Char"/>
-        </w:rPr>
+    </w:p>
+    <w:p>
+      <w:r>
+        <w:t xml:space="preserve">After the login, </w:t>
+      </w:r>
+      <w:r>
+        <w:rPr>
+          <w:b/>
+        </w:rPr>
+        <w:t>visitors</w:t>
+      </w:r>
+      <w:r>
+        <w:t xml:space="preserve"> </w:t>
+      </w:r>
+      <w:r>
+        <w:t>are presented with their home screen, providing them basic information (name, email, balance</w:t>
+      </w:r>
+      <w:r>
+        <w:t xml:space="preserve">) </w:t>
+      </w:r>
+      <w:r>
         <w:br/>
-      </w:r>
-      <w:r>
-        <w:t xml:space="preserve">The </w:t>
+        <w:t>They can add or remove funds from their account using the buttons below their balance</w:t>
+      </w:r>
+      <w:r>
+        <w:br/>
+      </w:r>
+      <w:r>
+        <w:t>They can</w:t>
+      </w:r>
+      <w:r>
+        <w:rPr>
+          <w:u w:val="single"/>
+        </w:rPr>
+        <w:t xml:space="preserve"> b</w:t>
+      </w:r>
+      <w:r>
+        <w:rPr>
+          <w:u w:val="single"/>
+        </w:rPr>
+        <w:t>ook</w:t>
+      </w:r>
+      <w:r>
+        <w:t xml:space="preserve"> a tent, </w:t>
+      </w:r>
+      <w:proofErr w:type="gramStart"/>
+      <w:r>
+        <w:rPr>
+          <w:u w:val="single"/>
+        </w:rPr>
+        <w:t>purchase</w:t>
+      </w:r>
+      <w:r>
+        <w:t xml:space="preserve"> ,</w:t>
+      </w:r>
+      <w:proofErr w:type="gramEnd"/>
+      <w:r>
+        <w:t xml:space="preserve"> </w:t>
+      </w:r>
+      <w:r>
+        <w:rPr>
+          <w:u w:val="single"/>
+        </w:rPr>
+        <w:t>appointment</w:t>
+      </w:r>
+      <w:r>
+        <w:t xml:space="preserve">, </w:t>
+      </w:r>
+      <w:r>
+        <w:rPr>
+          <w:u w:val="single"/>
+        </w:rPr>
+        <w:t>rent</w:t>
+      </w:r>
+      <w:r>
+        <w:t xml:space="preserve"> an Item</w:t>
+      </w:r>
+      <w:r>
+        <w:t>, view their</w:t>
+      </w:r>
+      <w:r>
+        <w:t xml:space="preserve"> </w:t>
+      </w:r>
+      <w:r>
+        <w:rPr>
+          <w:u w:val="single"/>
+        </w:rPr>
+        <w:t>history</w:t>
+      </w:r>
+      <w:r>
+        <w:t>.</w:t>
+      </w:r>
+      <w:r>
+        <w:br/>
+        <w:t xml:space="preserve">They can </w:t>
+      </w:r>
+      <w:r>
+        <w:t>toggle (</w:t>
+      </w:r>
+      <w:r>
+        <w:t>on/off) the map using the ‘Map’ button.</w:t>
+      </w:r>
+      <w:r>
+        <w:br/>
+        <w:t>On their right, they can see</w:t>
+      </w:r>
+      <w:r>
+        <w:t xml:space="preserve"> the map of the event, with different areas of interested (PayPal machines, stores</w:t>
+      </w:r>
+      <w:r>
+        <w:t xml:space="preserve">, </w:t>
+      </w:r>
+      <w:r>
+        <w:t>events</w:t>
+      </w:r>
+      <w:r>
+        <w:t xml:space="preserve">, </w:t>
+      </w:r>
+      <w:r>
+        <w:t>camping spots</w:t>
+      </w:r>
+      <w:r>
+        <w:t>, Information desk, PC Doctor</w:t>
+      </w:r>
+      <w:r>
+        <w:br/>
+        <w:t xml:space="preserve">At the </w:t>
+      </w:r>
+      <w:r>
+        <w:t>bottom</w:t>
+      </w:r>
+      <w:r>
+        <w:t xml:space="preserve"> part of the map they can filter out the</w:t>
+      </w:r>
+      <w:r>
+        <w:t xml:space="preserve"> pins on the</w:t>
+      </w:r>
+      <w:r>
+        <w:t xml:space="preserve"> map, showing only a specific type of pin. </w:t>
+      </w:r>
+      <w:r>
+        <w:t xml:space="preserve">They can filter it out by type (Shop, PayPal machine, event, camping spot, information desk, </w:t>
+      </w:r>
+      <w:proofErr w:type="gramStart"/>
+      <w:r>
+        <w:t>PC</w:t>
+      </w:r>
+      <w:proofErr w:type="gramEnd"/>
+      <w:r>
+        <w:t xml:space="preserve"> doctor) and then they can specify a name, if they are searching for a specific pin.</w:t>
+      </w:r>
+      <w:r>
+        <w:br/>
+        <w:t>They can also zoom in/out or focus the map on only the filtered items.</w:t>
+      </w:r>
+    </w:p>
+    <w:p>
+      <w:pPr>
+        <w:pStyle w:val="Heading4"/>
+      </w:pPr>
+      <w:bookmarkStart w:id="18" w:name="_Toc415342268"/>
+      <w:r>
+        <w:t>Book</w:t>
+      </w:r>
+      <w:bookmarkEnd w:id="18"/>
+    </w:p>
+    <w:p>
+      <w:r>
+        <w:t xml:space="preserve">After selecting </w:t>
       </w:r>
       <w:r>
         <w:rPr>
           <w:b/>
         </w:rPr>
-        <w:t>A</w:t>
-      </w:r>
-      <w:r>
-        <w:rPr>
-          <w:b/>
-        </w:rPr>
-        <w:t>dministrator</w:t>
-      </w:r>
-      <w:r>
-        <w:t xml:space="preserve">, </w:t>
-      </w:r>
-      <w:r>
-        <w:rPr>
-          <w:b/>
-        </w:rPr>
-        <w:t>Employees</w:t>
-      </w:r>
-      <w:r>
-        <w:t xml:space="preserve"> and </w:t>
-      </w:r>
-      <w:r>
-        <w:rPr>
-          <w:b/>
-        </w:rPr>
-        <w:t>Visitors</w:t>
-      </w:r>
-      <w:r>
-        <w:t xml:space="preserve"> have their own interface with functionalities to help them navigate during the event.</w:t>
-      </w:r>
-    </w:p>
-    <w:p>
-      <w:r>
-        <w:t xml:space="preserve">The first window they are presented with is the Login window. They can login either using their account or by presenting their identification card. </w:t>
-      </w:r>
-    </w:p>
-    <w:p>
-      <w:pPr>
-        <w:pStyle w:val="Heading3"/>
-      </w:pPr>
-      <w:bookmarkStart w:id="18" w:name="_Toc415342266"/>
-      <w:r>
-        <w:t>Visitor</w:t>
-      </w:r>
-      <w:bookmarkEnd w:id="18"/>
-    </w:p>
-    <w:p>
-      <w:r>
-        <w:t xml:space="preserve">After the login, </w:t>
-      </w:r>
-      <w:r>
-        <w:rPr>
-          <w:b/>
-        </w:rPr>
-        <w:t>visitors</w:t>
-      </w:r>
-      <w:r>
-        <w:t xml:space="preserve"> can choose from a selection of activities</w:t>
-      </w:r>
-      <w:r>
-        <w:t>:</w:t>
+        <w:t>Book</w:t>
+      </w:r>
+      <w:r>
+        <w:t xml:space="preserve"> they will be brought to a menu to either book a tent or manage their bookings.</w:t>
       </w:r>
       <w:r>
         <w:br/>
-      </w:r>
-      <w:r>
-        <w:t>Manage their</w:t>
-      </w:r>
-      <w:r>
-        <w:rPr>
-          <w:u w:val="single"/>
-        </w:rPr>
-        <w:t xml:space="preserve"> profile</w:t>
-      </w:r>
-      <w:r>
-        <w:t>,</w:t>
-      </w:r>
-      <w:r>
-        <w:rPr>
-          <w:u w:val="single"/>
-        </w:rPr>
-        <w:t xml:space="preserve"> b</w:t>
-      </w:r>
-      <w:r>
-        <w:rPr>
-          <w:u w:val="single"/>
-        </w:rPr>
-        <w:t>ook</w:t>
-      </w:r>
-      <w:r>
-        <w:t xml:space="preserve"> a tent, </w:t>
-      </w:r>
-      <w:r>
-        <w:rPr>
-          <w:u w:val="single"/>
-        </w:rPr>
-        <w:t>purchase</w:t>
-      </w:r>
-      <w:r>
-        <w:t xml:space="preserve"> , </w:t>
-      </w:r>
-      <w:r>
-        <w:rPr>
-          <w:u w:val="single"/>
-        </w:rPr>
-        <w:t>appointment</w:t>
-      </w:r>
-      <w:r>
-        <w:t xml:space="preserve">, </w:t>
-      </w:r>
-      <w:r>
-        <w:rPr>
-          <w:u w:val="single"/>
-        </w:rPr>
-        <w:t>rent</w:t>
-      </w:r>
-      <w:r>
-        <w:t xml:space="preserve"> an Item</w:t>
+        <w:t xml:space="preserve">If they choose to make a new booking, they are brought to a </w:t>
+      </w:r>
+      <w:r>
+        <w:t>menu</w:t>
+      </w:r>
+      <w:r>
+        <w:t xml:space="preserve"> with the map of the camping area. There they can see all bookable </w:t>
+      </w:r>
+      <w:r>
+        <w:t>zones</w:t>
+      </w:r>
+      <w:r>
+        <w:t>. If they choose so, they can show/hide occupied areas.</w:t>
       </w:r>
       <w:r>
         <w:br/>
-        <w:t>On their right, they can see the map of the event, with all major areas pinned ( PayPal machines, Store area, Event area, Camping area, Information desk, PC Doctor</w:t>
-      </w:r>
-      <w:r>
-        <w:br/>
-        <w:t xml:space="preserve">At the top part of the map they can filter out the map, showing only a specific type of pin. </w:t>
-      </w:r>
-    </w:p>
-    <w:p>
-      <w:pPr>
-        <w:pStyle w:val="Heading4"/>
-      </w:pPr>
-      <w:bookmarkStart w:id="19" w:name="_Toc415342267"/>
-      <w:r>
-        <w:t>Profile</w:t>
-      </w:r>
-      <w:bookmarkEnd w:id="19"/>
-    </w:p>
-    <w:p>
-      <w:r>
-        <w:t>They can have a quick overview of the number of items purchased, booked tents, rented items, time spent in the event, money spent and current balance and transactions.</w:t>
-      </w:r>
-      <w:r>
-        <w:br/>
-        <w:t>They can view their details such as name, email and edit their email address.</w:t>
-      </w:r>
-      <w:r>
-        <w:br/>
-        <w:t>Upon pressing the button to add more money to their balance they are brought to a map showing the location of the PayPal machines.</w:t>
-      </w:r>
-    </w:p>
-    <w:p>
-      <w:pPr>
-        <w:pStyle w:val="Heading4"/>
-      </w:pPr>
-      <w:bookmarkStart w:id="20" w:name="_Toc415342268"/>
-      <w:r>
-        <w:t>Book</w:t>
-      </w:r>
-      <w:bookmarkEnd w:id="20"/>
-    </w:p>
-    <w:p>
-      <w:r>
-        <w:t xml:space="preserve">After selecting </w:t>
-      </w:r>
-      <w:r>
-        <w:rPr>
-          <w:b/>
-        </w:rPr>
-        <w:t>Book</w:t>
-      </w:r>
-      <w:r>
-        <w:t xml:space="preserve"> they will be brought to a menu to either book a tent or manage their bookings.</w:t>
-      </w:r>
-      <w:r>
-        <w:br/>
-        <w:t>If they choose to make a new booking, they are brought to a window with the map of the camping area. There they can see all bookable tents. If they choose so, they can show/hide occupied areas.</w:t>
-      </w:r>
-      <w:r>
-        <w:br/>
       </w:r>
       <w:r>
         <w:lastRenderedPageBreak/>
-        <w:t>Upon choosing the desired area, they are issued a form in which to fill in people that are going to share the tent</w:t>
-      </w:r>
-      <w:r>
-        <w:t xml:space="preserve"> with them, if there will be and the time from which the booking will start and end. </w:t>
+        <w:t xml:space="preserve">Upon choosing the desired area, they are issued a form in which to fill in </w:t>
+      </w:r>
+      <w:r>
+        <w:t xml:space="preserve">other </w:t>
+      </w:r>
+      <w:proofErr w:type="gramStart"/>
+      <w:r>
+        <w:t>visitors,</w:t>
+      </w:r>
+      <w:r>
+        <w:t xml:space="preserve"> that</w:t>
+      </w:r>
+      <w:proofErr w:type="gramEnd"/>
+      <w:r>
+        <w:t xml:space="preserve"> are going to share the tent</w:t>
+      </w:r>
+      <w:r>
+        <w:t xml:space="preserve"> with them (</w:t>
+      </w:r>
+      <w:r>
+        <w:t xml:space="preserve">if </w:t>
+      </w:r>
+      <w:r>
+        <w:t>any) and a field to specify the time period of the booking</w:t>
+      </w:r>
+      <w:r>
+        <w:t xml:space="preserve">. </w:t>
       </w:r>
       <w:r>
         <w:t xml:space="preserve">At the </w:t>
@@ -3955,18 +4212,24 @@
         <w:t xml:space="preserve">y can preview </w:t>
       </w:r>
       <w:r>
-        <w:t>all of their bookings on the same map. They can see with who they have booked it with and till when and if they have checked in.</w:t>
+        <w:t>all of their bookings on the same map. They can see wi</w:t>
+      </w:r>
+      <w:r>
+        <w:t xml:space="preserve">th whom they have booked it with, </w:t>
+      </w:r>
+      <w:r>
+        <w:t>till when and if they have checked in.</w:t>
       </w:r>
     </w:p>
     <w:p>
       <w:pPr>
         <w:pStyle w:val="Heading4"/>
       </w:pPr>
-      <w:bookmarkStart w:id="21" w:name="_Toc415342269"/>
+      <w:bookmarkStart w:id="19" w:name="_Toc415342269"/>
       <w:r>
         <w:t>Purchase</w:t>
       </w:r>
-      <w:bookmarkEnd w:id="21"/>
+      <w:bookmarkEnd w:id="19"/>
     </w:p>
     <w:p>
       <w:r>
@@ -3974,7 +4237,10 @@
       </w:r>
       <w:r>
         <w:br/>
-        <w:t>If they choose to make a new purchase they are brought to a list of all the items in stock. They can filter out what they are searching for at the top, by either imputing the name and/or by item type.</w:t>
+        <w:t>If they choose to make a new purchase they are brought to a list of all the items in stock. They can filter out what they are searching for at the top, by either imputing the name and/</w:t>
+      </w:r>
+      <w:r>
+        <w:t>or by item type. They can also specify a shop.</w:t>
       </w:r>
       <w:r>
         <w:br/>
@@ -3984,7 +4250,13 @@
       </w:r>
       <w:r>
         <w:br/>
-        <w:t>Upon pressing checkout, their purchases will be issued to the representing stores and allow the visitors to pick them up. From now on, until they have collected all their items, when they are previewing their cart then can see the order and on its right - a button ‘Show on Map’, which will lead them to a window with the map of the event, having the stores that have the purchased items, pinned.</w:t>
+        <w:t xml:space="preserve">Upon pressing checkout, their </w:t>
+      </w:r>
+      <w:r>
+        <w:t>request</w:t>
+      </w:r>
+      <w:r>
+        <w:t xml:space="preserve"> will be issued to the representing stores and allow the visitors to pick them up. From now on, until they have collected all their items, when they are previewing their cart then can see the order and on its right - a button ‘Show on Map’, which will lead them to a window with the map of the event, having the stores that have the purchased items, pinned.</w:t>
       </w:r>
       <w:r>
         <w:br/>
@@ -3995,11 +4267,11 @@
       <w:pPr>
         <w:pStyle w:val="Heading4"/>
       </w:pPr>
-      <w:bookmarkStart w:id="22" w:name="_Toc415342270"/>
+      <w:bookmarkStart w:id="20" w:name="_Toc415342270"/>
       <w:r>
         <w:t>Appointment</w:t>
       </w:r>
-      <w:bookmarkEnd w:id="22"/>
+      <w:bookmarkEnd w:id="20"/>
     </w:p>
     <w:p>
       <w:r>
@@ -4033,11 +4305,11 @@
       <w:pPr>
         <w:pStyle w:val="Heading4"/>
       </w:pPr>
-      <w:bookmarkStart w:id="23" w:name="_Toc415342271"/>
+      <w:bookmarkStart w:id="21" w:name="_Toc415342271"/>
       <w:r>
         <w:t>Rent</w:t>
       </w:r>
-      <w:bookmarkEnd w:id="23"/>
+      <w:bookmarkEnd w:id="21"/>
     </w:p>
     <w:p>
       <w:r>
@@ -4061,217 +4333,370 @@
         <w:t>If they choose to preview their rented items, they are brought to a list showing all their items that they have rented, with a status of returned or not.</w:t>
       </w:r>
     </w:p>
-    <w:p/>
+    <w:p>
+      <w:pPr>
+        <w:pStyle w:val="Heading4"/>
+      </w:pPr>
+      <w:r>
+        <w:t>History</w:t>
+      </w:r>
+    </w:p>
+    <w:p>
+      <w:r>
+        <w:t xml:space="preserve">After selecting </w:t>
+      </w:r>
+      <w:r>
+        <w:rPr>
+          <w:b/>
+        </w:rPr>
+        <w:t>History</w:t>
+      </w:r>
+      <w:r>
+        <w:t xml:space="preserve">, they are brought to a menu, where they can </w:t>
+      </w:r>
+      <w:r>
+        <w:t>review all of their actions.</w:t>
+      </w:r>
+      <w:r>
+        <w:br/>
+      </w:r>
+      <w:r>
+        <w:t>All important actions that they have taken with our system are present to them (log in, log out, purchase, top up, booking, renting</w:t>
+      </w:r>
+      <w:r>
+        <w:t xml:space="preserve">) </w:t>
+      </w:r>
+      <w:r>
+        <w:br/>
+        <w:t xml:space="preserve">On the top of the menu, they can choose to filter their actions. They can choose from Purchase, Rent, Appointment, </w:t>
+      </w:r>
+      <w:r>
+        <w:t>Booking and General. It will narrow down the list to the actions that apply to the filter.</w:t>
+      </w:r>
+    </w:p>
     <w:p>
       <w:pPr>
         <w:pStyle w:val="Heading3"/>
       </w:pPr>
-      <w:bookmarkStart w:id="24" w:name="_Toc415342272"/>
+      <w:bookmarkStart w:id="22" w:name="_Toc415342272"/>
       <w:r>
         <w:t>Employee</w:t>
       </w:r>
+      <w:bookmarkEnd w:id="22"/>
+    </w:p>
+    <w:p>
+      <w:pPr>
+        <w:pStyle w:val="Heading4"/>
+      </w:pPr>
+      <w:bookmarkStart w:id="23" w:name="_Toc415342273"/>
+      <w:r>
+        <w:t>For r</w:t>
+      </w:r>
+      <w:r>
+        <w:t>ent</w:t>
+      </w:r>
+      <w:r>
+        <w:t>ing</w:t>
+      </w:r>
+      <w:bookmarkEnd w:id="23"/>
+    </w:p>
+    <w:p>
+      <w:r>
+        <w:t>The Employee is given an interface similar to the one the visitor has. He can preview all items rented and can issue a new item to be rented.</w:t>
+      </w:r>
+    </w:p>
+    <w:p>
+      <w:pPr>
+        <w:pStyle w:val="Heading4"/>
+      </w:pPr>
+      <w:bookmarkStart w:id="24" w:name="_Toc415342274"/>
+      <w:r>
+        <w:lastRenderedPageBreak/>
+        <w:t>PC Doctor</w:t>
+      </w:r>
       <w:bookmarkEnd w:id="24"/>
     </w:p>
     <w:p>
+      <w:r>
+        <w:t>The Employee is given an interface similar to the one the visitor has. He can preview all of the appointments, manage them and issue new.</w:t>
+      </w:r>
+    </w:p>
+    <w:p>
       <w:pPr>
         <w:pStyle w:val="Heading4"/>
       </w:pPr>
-      <w:bookmarkStart w:id="25" w:name="_Toc415342273"/>
-      <w:r>
-        <w:t>For r</w:t>
-      </w:r>
-      <w:r>
-        <w:t>ent</w:t>
-      </w:r>
-      <w:r>
-        <w:t>ing</w:t>
+      <w:bookmarkStart w:id="25" w:name="_Toc415342275"/>
+      <w:r>
+        <w:t>Cashier</w:t>
       </w:r>
       <w:bookmarkEnd w:id="25"/>
     </w:p>
     <w:p>
       <w:r>
-        <w:t>The Employee is given an interface similar to the one the visitor has. He can preview all items rented and can issue a new item to be rented.</w:t>
+        <w:t>The Employee is given an interface similar to the one the visitor has for making new purchases, but with items only from the current shop. The employee can preview all of their sold items.</w:t>
+      </w:r>
+    </w:p>
+    <w:p>
+      <w:pPr>
+        <w:pStyle w:val="Heading3"/>
+      </w:pPr>
+      <w:bookmarkStart w:id="26" w:name="_Toc415342276"/>
+      <w:r>
+        <w:t>Administrator</w:t>
+      </w:r>
+      <w:bookmarkEnd w:id="26"/>
+    </w:p>
+    <w:p>
+      <w:r>
+        <w:t>The administrator can have an overview of the event. He can see a map of the event with all the facilities. On the bottom left he can preview the revenue, warning and number of currently active visitors. If there are warnings, the warning icon will turn red and indicate the number of warnings.</w:t>
       </w:r>
     </w:p>
     <w:p>
       <w:pPr>
         <w:pStyle w:val="Heading4"/>
       </w:pPr>
-      <w:bookmarkStart w:id="26" w:name="_Toc415342274"/>
-      <w:r>
-        <w:t>PC Doctor</w:t>
-      </w:r>
-      <w:bookmarkEnd w:id="26"/>
-    </w:p>
-    <w:p>
-      <w:r>
-        <w:t>The Employee is given an interface similar to the one the visitor has. He can preview all of the appointments, manage them and issue new.</w:t>
+      <w:bookmarkStart w:id="27" w:name="_Toc415342277"/>
+      <w:r>
+        <w:t>Visitors</w:t>
+      </w:r>
+      <w:bookmarkEnd w:id="27"/>
+    </w:p>
+    <w:p>
+      <w:r>
+        <w:t xml:space="preserve">Here </w:t>
+      </w:r>
+      <w:r>
+        <w:t>they</w:t>
+      </w:r>
+      <w:r>
+        <w:t xml:space="preserve"> can preview a list of all the </w:t>
+      </w:r>
+      <w:r>
+        <w:t>visitors;</w:t>
+      </w:r>
+      <w:r>
+        <w:t xml:space="preserve"> he can</w:t>
+      </w:r>
+      <w:r>
+        <w:t xml:space="preserve"> specify different filters to find specific visitors</w:t>
+      </w:r>
+      <w:r>
+        <w:t>. He can see the number of purchased items, number of items rented and</w:t>
+      </w:r>
+      <w:r>
+        <w:t xml:space="preserve"> </w:t>
+      </w:r>
+      <w:r>
+        <w:t>returned,</w:t>
+      </w:r>
+      <w:r>
+        <w:t xml:space="preserve"> booked tents and total amount spent. At the bottom of the list there is a number indicating total amount spent from all the users that are being presented. He can select every user independently and the sum will change correspondingly.</w:t>
+      </w:r>
+      <w:r>
+        <w:br/>
+        <w:t>When he selects a user, they are brought to an interface similar to the visitor’s, but they can only view, they cannot modify any data.</w:t>
       </w:r>
     </w:p>
     <w:p>
       <w:pPr>
         <w:pStyle w:val="Heading4"/>
       </w:pPr>
-      <w:bookmarkStart w:id="27" w:name="_Toc415342275"/>
+      <w:bookmarkStart w:id="28" w:name="_Toc415342278"/>
+      <w:r>
+        <w:t>Balance</w:t>
+      </w:r>
+      <w:bookmarkEnd w:id="28"/>
+    </w:p>
+    <w:p>
+      <w:r>
+        <w:t>In this menu the administrator is given an overview of the flow of money. There is a list that specifies the visitor, date, amount and action that is made by the visitor.</w:t>
+      </w:r>
+      <w:r>
+        <w:br/>
+        <w:t>That action can be either a purchase, rent of an item, booking of a tent. When they click on the action, they are brought to a menu, giving details of it.</w:t>
+      </w:r>
+    </w:p>
+    <w:p>
+      <w:pPr>
+        <w:pStyle w:val="Heading4"/>
+      </w:pPr>
+      <w:bookmarkStart w:id="29" w:name="_Toc415342279"/>
+      <w:r>
+        <w:t>Warnings</w:t>
+      </w:r>
+      <w:bookmarkEnd w:id="29"/>
+    </w:p>
+    <w:p>
+      <w:r>
+        <w:t xml:space="preserve">In this menu </w:t>
+      </w:r>
+      <w:r>
+        <w:t>they</w:t>
+      </w:r>
+      <w:r>
+        <w:t xml:space="preserve"> </w:t>
+      </w:r>
+      <w:r>
+        <w:t>are</w:t>
+      </w:r>
+      <w:r>
+        <w:t xml:space="preserve"> given a list of all warnings. If a shop is running out of stock, if an item is not return in time, if there is a malfunctioning machine, if an employee is not checked in. Anything that needs attention and is covered by our program </w:t>
+      </w:r>
+      <w:r>
+        <w:t>can be</w:t>
+      </w:r>
+      <w:r>
+        <w:t xml:space="preserve"> found here. Every menu redirects to the corresponding page for its action.</w:t>
+      </w:r>
+    </w:p>
+    <w:p>
+      <w:pPr>
+        <w:pStyle w:val="Heading4"/>
+      </w:pPr>
+      <w:bookmarkStart w:id="30" w:name="_Toc415342280"/>
+      <w:r>
+        <w:t>Shops</w:t>
+      </w:r>
+      <w:bookmarkEnd w:id="30"/>
+    </w:p>
+    <w:p>
+      <w:r>
+        <w:t xml:space="preserve">Here </w:t>
+      </w:r>
+      <w:r>
+        <w:t>they</w:t>
+      </w:r>
+      <w:r>
+        <w:t xml:space="preserve"> can preview the earnings of each shop, the number of items the</w:t>
+      </w:r>
+      <w:r>
+        <w:t>y have in stock and orders placed</w:t>
+      </w:r>
+      <w:r>
+        <w:t>.</w:t>
+      </w:r>
+    </w:p>
+    <w:p>
+      <w:pPr>
+        <w:pStyle w:val="Heading4"/>
+      </w:pPr>
+      <w:bookmarkStart w:id="31" w:name="_Toc415342281"/>
+      <w:r>
+        <w:t>Employees</w:t>
+      </w:r>
+      <w:bookmarkEnd w:id="31"/>
+    </w:p>
+    <w:p>
+      <w:r>
+        <w:t xml:space="preserve">Here </w:t>
+      </w:r>
+      <w:r>
+        <w:t>they</w:t>
+      </w:r>
+      <w:r>
+        <w:t xml:space="preserve"> can preview the current state of the employees. </w:t>
+      </w:r>
+      <w:r>
+        <w:t>They</w:t>
+      </w:r>
+      <w:r>
+        <w:t xml:space="preserve"> can find out if they have checked in, are on break </w:t>
+      </w:r>
+      <w:r>
+        <w:t>or</w:t>
+      </w:r>
+      <w:r>
+        <w:t xml:space="preserve"> are working. They can preview the history of a certain employee. It consists of the all of their actions made with our system, such as taking a break, workin</w:t>
+      </w:r>
+      <w:r>
+        <w:t>g at their station, signing in and logging</w:t>
+      </w:r>
+      <w:r>
+        <w:t xml:space="preserve"> out.</w:t>
+      </w:r>
+    </w:p>
+    <w:p>
+      <w:pPr>
+        <w:pStyle w:val="Heading4"/>
+      </w:pPr>
+      <w:bookmarkStart w:id="32" w:name="_Toc415342282"/>
       <w:r>
         <w:lastRenderedPageBreak/>
-        <w:t>Cashier</w:t>
-      </w:r>
-      <w:bookmarkEnd w:id="27"/>
-    </w:p>
-    <w:p>
-      <w:r>
-        <w:t>The Employee is given an interface similar to the one the visitor has for making new purchases, but with items only from the current shop. The employee can preview all of their sold items.</w:t>
-      </w:r>
-    </w:p>
-    <w:p>
-      <w:pPr>
-        <w:pStyle w:val="Heading3"/>
-      </w:pPr>
-      <w:bookmarkStart w:id="28" w:name="_Toc415342276"/>
-      <w:r>
-        <w:t>Administrator</w:t>
-      </w:r>
-      <w:bookmarkEnd w:id="28"/>
-    </w:p>
-    <w:p>
-      <w:r>
-        <w:t>The administrator can have an overview of the event. He can see a map of the event with all the facilities. On the bottom left he can preview the revenue, warning and number of currently active visitors. If there are warnings, the warning icon will turn red and indicate the number of warnings.</w:t>
-      </w:r>
+        <w:t>PC-Doctor</w:t>
+      </w:r>
+      <w:bookmarkEnd w:id="32"/>
+    </w:p>
+    <w:p>
+      <w:r>
+        <w:t xml:space="preserve">Here </w:t>
+      </w:r>
+      <w:r>
+        <w:t>they</w:t>
+      </w:r>
+      <w:r>
+        <w:t xml:space="preserve"> can preview all of the appointments issued with the PC doctor</w:t>
+      </w:r>
+      <w:r>
+        <w:t>. They are given a list with the item that was issued, the visitor that issued the appointment, the time. They can click on the appointment and see the follow up (view actions taken)</w:t>
+      </w:r>
+      <w:bookmarkStart w:id="33" w:name="_GoBack"/>
+      <w:bookmarkEnd w:id="33"/>
     </w:p>
     <w:p>
       <w:pPr>
         <w:pStyle w:val="Heading4"/>
       </w:pPr>
-      <w:bookmarkStart w:id="29" w:name="_Toc415342277"/>
-      <w:r>
-        <w:t>Visitors</w:t>
-      </w:r>
-      <w:bookmarkEnd w:id="29"/>
-    </w:p>
-    <w:p>
-      <w:r>
-        <w:t>Here he can preview a list of all the visitors, he can filter them out by Logged in, At the Event. He can see the number of purchased items, number of items rented and</w:t>
-      </w:r>
-      <w:r>
-        <w:t xml:space="preserve"> returned, booked tents and total amount spent. At the bottom of the list there is a number indicating total amount spent from all the users that are being presented. He can select every user independently and the sum will change correspondingly.</w:t>
+      <w:bookmarkStart w:id="34" w:name="_Toc415342283"/>
+      <w:r>
+        <w:t>Calendar</w:t>
+      </w:r>
+      <w:bookmarkEnd w:id="34"/>
+    </w:p>
+    <w:p>
+      <w:r>
+        <w:t xml:space="preserve">Here </w:t>
+      </w:r>
+      <w:r>
+        <w:t>they</w:t>
+      </w:r>
+      <w:r>
+        <w:t xml:space="preserve"> can preview and manage the event schedule</w:t>
+      </w:r>
+      <w:r>
+        <w:t>. They can add or disable an event.</w:t>
+      </w:r>
+      <w:r>
+        <w:br/>
+        <w:t>If they choose to create an event, they have to specify the name, location and time, entrance fee. A description is optional.</w:t>
       </w:r>
     </w:p>
     <w:p>
       <w:pPr>
         <w:pStyle w:val="Heading4"/>
       </w:pPr>
-      <w:bookmarkStart w:id="30" w:name="_Toc415342278"/>
-      <w:r>
-        <w:t>Balance</w:t>
-      </w:r>
-      <w:r>
-        <w:t xml:space="preserve"> &lt;&lt;&lt;&lt;&lt;&lt;&lt;&lt;&lt;&lt;&lt;&lt;&lt;&lt;&lt;&lt;</w:t>
-      </w:r>
-      <w:bookmarkEnd w:id="30"/>
-      <w:r>
-        <w:t xml:space="preserve"> </w:t>
-      </w:r>
-    </w:p>
-    <w:p>
-      <w:pPr>
-        <w:pStyle w:val="Heading4"/>
-      </w:pPr>
-      <w:bookmarkStart w:id="31" w:name="_Toc415342279"/>
-      <w:r>
-        <w:t>Warnings</w:t>
-      </w:r>
-      <w:bookmarkEnd w:id="31"/>
-    </w:p>
-    <w:p>
-      <w:r>
-        <w:t xml:space="preserve">In this menu he is given a list of all warnings. If a shop is running out of stock, if an item is not return in time, if there is a malfunctioning machine, if an employee is not checked in. Anything that needs attention and is covered by our program </w:t>
-      </w:r>
-      <w:r>
-        <w:t>can be</w:t>
-      </w:r>
-      <w:r>
-        <w:t xml:space="preserve"> found here. Every menu redirects to the corresponding page for its action.</w:t>
-      </w:r>
-    </w:p>
-    <w:p>
-      <w:pPr>
-        <w:pStyle w:val="Heading4"/>
-      </w:pPr>
-      <w:bookmarkStart w:id="32" w:name="_Toc415342280"/>
-      <w:r>
-        <w:t>Shops</w:t>
-      </w:r>
-      <w:bookmarkEnd w:id="32"/>
-    </w:p>
-    <w:p>
-      <w:r>
-        <w:t>Here he can preview the earnings of each shop, the number of items they have in stock and orders place in the shops.</w:t>
-      </w:r>
-    </w:p>
-    <w:p>
-      <w:pPr>
-        <w:pStyle w:val="Heading4"/>
-      </w:pPr>
-      <w:bookmarkStart w:id="33" w:name="_Toc415342281"/>
-      <w:r>
-        <w:t>Employees</w:t>
-      </w:r>
-      <w:bookmarkEnd w:id="33"/>
-    </w:p>
-    <w:p>
-      <w:r>
-        <w:t>Here he can preview the current state of the employees. He can find out if they have checked in, are on break and are working.</w:t>
-      </w:r>
-    </w:p>
-    <w:p>
-      <w:pPr>
-        <w:pStyle w:val="Heading4"/>
-      </w:pPr>
-      <w:bookmarkStart w:id="34" w:name="_Toc415342282"/>
-      <w:r>
-        <w:t>PC-Doctor</w:t>
-      </w:r>
-      <w:bookmarkEnd w:id="34"/>
-    </w:p>
-    <w:p>
-      <w:r>
-        <w:t>Here he can preview all of the appointments issued with the PC doctor</w:t>
-      </w:r>
-    </w:p>
-    <w:p>
-      <w:pPr>
-        <w:pStyle w:val="Heading4"/>
-      </w:pPr>
-      <w:bookmarkStart w:id="35" w:name="_Toc415342283"/>
-      <w:r>
-        <w:t>Calendar</w:t>
+      <w:bookmarkStart w:id="35" w:name="_Toc415342284"/>
+      <w:r>
+        <w:t>Rent Desk</w:t>
       </w:r>
       <w:bookmarkEnd w:id="35"/>
     </w:p>
     <w:p>
       <w:r>
-        <w:t>Here he can preview and manage the event schedule</w:t>
-      </w:r>
-    </w:p>
-    <w:p>
-      <w:pPr>
-        <w:pStyle w:val="Heading4"/>
-      </w:pPr>
-      <w:bookmarkStart w:id="36" w:name="_Toc415342284"/>
-      <w:r>
-        <w:t>Rent Desk</w:t>
-      </w:r>
-      <w:bookmarkEnd w:id="36"/>
-    </w:p>
-    <w:p>
-      <w:r>
-        <w:t>Here can preview all rented items and if they are returned</w:t>
+        <w:t>Here</w:t>
+      </w:r>
+      <w:r>
+        <w:t xml:space="preserve"> they</w:t>
+      </w:r>
+      <w:r>
+        <w:t xml:space="preserve"> can preview all rented items and if they are returned</w:t>
+      </w:r>
+      <w:r>
+        <w:t>. They are given a list with the items in concern, the visitor, the date that they have been rented and issued</w:t>
       </w:r>
     </w:p>
     <w:sectPr>
-      <w:footerReference w:type="default" r:id="rId11"/>
-      <w:footerReference w:type="first" r:id="rId12"/>
+      <w:footerReference w:type="default" r:id="rId12"/>
+      <w:footerReference w:type="first" r:id="rId13"/>
       <w:pgSz w:w="11906" w:h="16838"/>
       <w:pgMar w:top="1418" w:right="1418" w:bottom="1418" w:left="1418" w:header="709" w:footer="709" w:gutter="0"/>
       <w:pgNumType w:start="1"/>
@@ -4284,7 +4709,7 @@
 </file>
 
 <file path=word/endnotes.xml><?xml version="1.0" encoding="utf-8"?>
-<w:endnotes xmlns:wpc="http://schemas.microsoft.com/office/word/2010/wordprocessingCanvas" xmlns:mc="http://schemas.openxmlformats.org/markup-compatibility/2006" xmlns:o="urn:schemas-microsoft-com:office:office" xmlns:r="http://schemas.openxmlformats.org/officeDocument/2006/relationships" xmlns:m="http://schemas.openxmlformats.org/officeDocument/2006/math" xmlns:v="urn:schemas-microsoft-com:vml" xmlns:wp14="http://schemas.microsoft.com/office/word/2010/wordprocessingDrawing" xmlns:wp="http://schemas.openxmlformats.org/drawingml/2006/wordprocessingDrawing" xmlns:w10="urn:schemas-microsoft-com:office:word" xmlns:w="http://schemas.openxmlformats.org/wordprocessingml/2006/main" xmlns:w14="http://schemas.microsoft.com/office/word/2010/wordml" xmlns:w15="http://schemas.microsoft.com/office/word/2012/wordml" xmlns:wpg="http://schemas.microsoft.com/office/word/2010/wordprocessingGroup" xmlns:wpi="http://schemas.microsoft.com/office/word/2010/wordprocessingInk" xmlns:wne="http://schemas.microsoft.com/office/word/2006/wordml" xmlns:wps="http://schemas.microsoft.com/office/word/2010/wordprocessingShape" mc:Ignorable="w14 w15 wp14">
+<w:endnotes xmlns:wpc="http://schemas.microsoft.com/office/word/2010/wordprocessingCanvas" xmlns:mc="http://schemas.openxmlformats.org/markup-compatibility/2006" xmlns:o="urn:schemas-microsoft-com:office:office" xmlns:r="http://schemas.openxmlformats.org/officeDocument/2006/relationships" xmlns:m="http://schemas.openxmlformats.org/officeDocument/2006/math" xmlns:v="urn:schemas-microsoft-com:vml" xmlns:wp14="http://schemas.microsoft.com/office/word/2010/wordprocessingDrawing" xmlns:wp="http://schemas.openxmlformats.org/drawingml/2006/wordprocessingDrawing" xmlns:w10="urn:schemas-microsoft-com:office:word" xmlns:w="http://schemas.openxmlformats.org/wordprocessingml/2006/main" xmlns:w14="http://schemas.microsoft.com/office/word/2010/wordml" xmlns:wpg="http://schemas.microsoft.com/office/word/2010/wordprocessingGroup" xmlns:wpi="http://schemas.microsoft.com/office/word/2010/wordprocessingInk" xmlns:wne="http://schemas.microsoft.com/office/word/2006/wordml" xmlns:wps="http://schemas.microsoft.com/office/word/2010/wordprocessingShape" mc:Ignorable="w14 wp14">
   <w:endnote w:type="separator" w:id="-1">
     <w:p>
       <w:pPr>
@@ -4309,7 +4734,7 @@
 </file>
 
 <file path=word/footer1.xml><?xml version="1.0" encoding="utf-8"?>
-<w:ftr xmlns:wpc="http://schemas.microsoft.com/office/word/2010/wordprocessingCanvas" xmlns:mc="http://schemas.openxmlformats.org/markup-compatibility/2006" xmlns:o="urn:schemas-microsoft-com:office:office" xmlns:r="http://schemas.openxmlformats.org/officeDocument/2006/relationships" xmlns:m="http://schemas.openxmlformats.org/officeDocument/2006/math" xmlns:v="urn:schemas-microsoft-com:vml" xmlns:wp14="http://schemas.microsoft.com/office/word/2010/wordprocessingDrawing" xmlns:wp="http://schemas.openxmlformats.org/drawingml/2006/wordprocessingDrawing" xmlns:w10="urn:schemas-microsoft-com:office:word" xmlns:w="http://schemas.openxmlformats.org/wordprocessingml/2006/main" xmlns:w14="http://schemas.microsoft.com/office/word/2010/wordml" xmlns:w15="http://schemas.microsoft.com/office/word/2012/wordml" xmlns:wpg="http://schemas.microsoft.com/office/word/2010/wordprocessingGroup" xmlns:wpi="http://schemas.microsoft.com/office/word/2010/wordprocessingInk" xmlns:wne="http://schemas.microsoft.com/office/word/2006/wordml" xmlns:wps="http://schemas.microsoft.com/office/word/2010/wordprocessingShape" mc:Ignorable="w14 w15 wp14">
+<w:ftr xmlns:wpc="http://schemas.microsoft.com/office/word/2010/wordprocessingCanvas" xmlns:mc="http://schemas.openxmlformats.org/markup-compatibility/2006" xmlns:o="urn:schemas-microsoft-com:office:office" xmlns:r="http://schemas.openxmlformats.org/officeDocument/2006/relationships" xmlns:m="http://schemas.openxmlformats.org/officeDocument/2006/math" xmlns:v="urn:schemas-microsoft-com:vml" xmlns:wp14="http://schemas.microsoft.com/office/word/2010/wordprocessingDrawing" xmlns:wp="http://schemas.openxmlformats.org/drawingml/2006/wordprocessingDrawing" xmlns:w10="urn:schemas-microsoft-com:office:word" xmlns:w="http://schemas.openxmlformats.org/wordprocessingml/2006/main" xmlns:w14="http://schemas.microsoft.com/office/word/2010/wordml" xmlns:wpg="http://schemas.microsoft.com/office/word/2010/wordprocessingGroup" xmlns:wpi="http://schemas.microsoft.com/office/word/2010/wordprocessingInk" xmlns:wne="http://schemas.microsoft.com/office/word/2006/wordml" xmlns:wps="http://schemas.microsoft.com/office/word/2010/wordprocessingShape" mc:Ignorable="w14 wp14">
   <w:sdt>
     <w:sdtPr>
       <w:id w:val="-2017076089"/>
@@ -4369,7 +4794,7 @@
                 <w:bCs/>
                 <w:noProof/>
               </w:rPr>
-              <w:t>5</w:t>
+              <w:t>9</w:t>
             </w:r>
             <w:r>
               <w:rPr>
@@ -4414,7 +4839,7 @@
                 <w:bCs/>
                 <w:noProof/>
               </w:rPr>
-              <w:t>8</w:t>
+              <w:t>9</w:t>
             </w:r>
             <w:r>
               <w:rPr>
@@ -4439,7 +4864,7 @@
 </file>
 
 <file path=word/footer2.xml><?xml version="1.0" encoding="utf-8"?>
-<w:ftr xmlns:wpc="http://schemas.microsoft.com/office/word/2010/wordprocessingCanvas" xmlns:mc="http://schemas.openxmlformats.org/markup-compatibility/2006" xmlns:o="urn:schemas-microsoft-com:office:office" xmlns:r="http://schemas.openxmlformats.org/officeDocument/2006/relationships" xmlns:m="http://schemas.openxmlformats.org/officeDocument/2006/math" xmlns:v="urn:schemas-microsoft-com:vml" xmlns:wp14="http://schemas.microsoft.com/office/word/2010/wordprocessingDrawing" xmlns:wp="http://schemas.openxmlformats.org/drawingml/2006/wordprocessingDrawing" xmlns:w10="urn:schemas-microsoft-com:office:word" xmlns:w="http://schemas.openxmlformats.org/wordprocessingml/2006/main" xmlns:w14="http://schemas.microsoft.com/office/word/2010/wordml" xmlns:w15="http://schemas.microsoft.com/office/word/2012/wordml" xmlns:wpg="http://schemas.microsoft.com/office/word/2010/wordprocessingGroup" xmlns:wpi="http://schemas.microsoft.com/office/word/2010/wordprocessingInk" xmlns:wne="http://schemas.microsoft.com/office/word/2006/wordml" xmlns:wps="http://schemas.microsoft.com/office/word/2010/wordprocessingShape" mc:Ignorable="w14 w15 wp14">
+<w:ftr xmlns:wpc="http://schemas.microsoft.com/office/word/2010/wordprocessingCanvas" xmlns:mc="http://schemas.openxmlformats.org/markup-compatibility/2006" xmlns:o="urn:schemas-microsoft-com:office:office" xmlns:r="http://schemas.openxmlformats.org/officeDocument/2006/relationships" xmlns:m="http://schemas.openxmlformats.org/officeDocument/2006/math" xmlns:v="urn:schemas-microsoft-com:vml" xmlns:wp14="http://schemas.microsoft.com/office/word/2010/wordprocessingDrawing" xmlns:wp="http://schemas.openxmlformats.org/drawingml/2006/wordprocessingDrawing" xmlns:w10="urn:schemas-microsoft-com:office:word" xmlns:w="http://schemas.openxmlformats.org/wordprocessingml/2006/main" xmlns:w14="http://schemas.microsoft.com/office/word/2010/wordml" xmlns:wpg="http://schemas.microsoft.com/office/word/2010/wordprocessingGroup" xmlns:wpi="http://schemas.microsoft.com/office/word/2010/wordprocessingInk" xmlns:wne="http://schemas.microsoft.com/office/word/2006/wordml" xmlns:wps="http://schemas.microsoft.com/office/word/2010/wordprocessingShape" mc:Ignorable="w14 wp14">
   <w:p>
     <w:pPr>
       <w:pStyle w:val="Footer"/>
@@ -4460,7 +4885,7 @@
 </file>
 
 <file path=word/footnotes.xml><?xml version="1.0" encoding="utf-8"?>
-<w:footnotes xmlns:wpc="http://schemas.microsoft.com/office/word/2010/wordprocessingCanvas" xmlns:mc="http://schemas.openxmlformats.org/markup-compatibility/2006" xmlns:o="urn:schemas-microsoft-com:office:office" xmlns:r="http://schemas.openxmlformats.org/officeDocument/2006/relationships" xmlns:m="http://schemas.openxmlformats.org/officeDocument/2006/math" xmlns:v="urn:schemas-microsoft-com:vml" xmlns:wp14="http://schemas.microsoft.com/office/word/2010/wordprocessingDrawing" xmlns:wp="http://schemas.openxmlformats.org/drawingml/2006/wordprocessingDrawing" xmlns:w10="urn:schemas-microsoft-com:office:word" xmlns:w="http://schemas.openxmlformats.org/wordprocessingml/2006/main" xmlns:w14="http://schemas.microsoft.com/office/word/2010/wordml" xmlns:w15="http://schemas.microsoft.com/office/word/2012/wordml" xmlns:wpg="http://schemas.microsoft.com/office/word/2010/wordprocessingGroup" xmlns:wpi="http://schemas.microsoft.com/office/word/2010/wordprocessingInk" xmlns:wne="http://schemas.microsoft.com/office/word/2006/wordml" xmlns:wps="http://schemas.microsoft.com/office/word/2010/wordprocessingShape" mc:Ignorable="w14 w15 wp14">
+<w:footnotes xmlns:wpc="http://schemas.microsoft.com/office/word/2010/wordprocessingCanvas" xmlns:mc="http://schemas.openxmlformats.org/markup-compatibility/2006" xmlns:o="urn:schemas-microsoft-com:office:office" xmlns:r="http://schemas.openxmlformats.org/officeDocument/2006/relationships" xmlns:m="http://schemas.openxmlformats.org/officeDocument/2006/math" xmlns:v="urn:schemas-microsoft-com:vml" xmlns:wp14="http://schemas.microsoft.com/office/word/2010/wordprocessingDrawing" xmlns:wp="http://schemas.openxmlformats.org/drawingml/2006/wordprocessingDrawing" xmlns:w10="urn:schemas-microsoft-com:office:word" xmlns:w="http://schemas.openxmlformats.org/wordprocessingml/2006/main" xmlns:w14="http://schemas.microsoft.com/office/word/2010/wordml" xmlns:wpg="http://schemas.microsoft.com/office/word/2010/wordprocessingGroup" xmlns:wpi="http://schemas.microsoft.com/office/word/2010/wordprocessingInk" xmlns:wne="http://schemas.microsoft.com/office/word/2006/wordml" xmlns:wps="http://schemas.microsoft.com/office/word/2010/wordprocessingShape" mc:Ignorable="w14 wp14">
   <w:footnote w:type="separator" w:id="-1">
     <w:p>
       <w:pPr>
@@ -4485,7 +4910,7 @@
 </file>
 
 <file path=word/numbering.xml><?xml version="1.0" encoding="utf-8"?>
-<w:numbering xmlns:wpc="http://schemas.microsoft.com/office/word/2010/wordprocessingCanvas" xmlns:mc="http://schemas.openxmlformats.org/markup-compatibility/2006" xmlns:o="urn:schemas-microsoft-com:office:office" xmlns:r="http://schemas.openxmlformats.org/officeDocument/2006/relationships" xmlns:m="http://schemas.openxmlformats.org/officeDocument/2006/math" xmlns:v="urn:schemas-microsoft-com:vml" xmlns:wp14="http://schemas.microsoft.com/office/word/2010/wordprocessingDrawing" xmlns:wp="http://schemas.openxmlformats.org/drawingml/2006/wordprocessingDrawing" xmlns:w10="urn:schemas-microsoft-com:office:word" xmlns:w="http://schemas.openxmlformats.org/wordprocessingml/2006/main" xmlns:w14="http://schemas.microsoft.com/office/word/2010/wordml" xmlns:w15="http://schemas.microsoft.com/office/word/2012/wordml" xmlns:wpg="http://schemas.microsoft.com/office/word/2010/wordprocessingGroup" xmlns:wpi="http://schemas.microsoft.com/office/word/2010/wordprocessingInk" xmlns:wne="http://schemas.microsoft.com/office/word/2006/wordml" xmlns:wps="http://schemas.microsoft.com/office/word/2010/wordprocessingShape" mc:Ignorable="w14 w15 wp14">
+<w:numbering xmlns:wpc="http://schemas.microsoft.com/office/word/2010/wordprocessingCanvas" xmlns:mc="http://schemas.openxmlformats.org/markup-compatibility/2006" xmlns:o="urn:schemas-microsoft-com:office:office" xmlns:r="http://schemas.openxmlformats.org/officeDocument/2006/relationships" xmlns:m="http://schemas.openxmlformats.org/officeDocument/2006/math" xmlns:v="urn:schemas-microsoft-com:vml" xmlns:wp14="http://schemas.microsoft.com/office/word/2010/wordprocessingDrawing" xmlns:wp="http://schemas.openxmlformats.org/drawingml/2006/wordprocessingDrawing" xmlns:w10="urn:schemas-microsoft-com:office:word" xmlns:w="http://schemas.openxmlformats.org/wordprocessingml/2006/main" xmlns:w14="http://schemas.microsoft.com/office/word/2010/wordml" xmlns:wpg="http://schemas.microsoft.com/office/word/2010/wordprocessingGroup" xmlns:wpi="http://schemas.microsoft.com/office/word/2010/wordprocessingInk" xmlns:wne="http://schemas.microsoft.com/office/word/2006/wordml" xmlns:wps="http://schemas.microsoft.com/office/word/2010/wordprocessingShape" mc:Ignorable="w14 wp14">
   <w:abstractNum w:abstractNumId="0">
     <w:nsid w:val="0A687627"/>
     <w:multiLevelType w:val="hybridMultilevel"/>
@@ -4931,7 +5356,7 @@
 </file>
 
 <file path=word/styles.xml><?xml version="1.0" encoding="utf-8"?>
-<w:styles xmlns:mc="http://schemas.openxmlformats.org/markup-compatibility/2006" xmlns:r="http://schemas.openxmlformats.org/officeDocument/2006/relationships" xmlns:w="http://schemas.openxmlformats.org/wordprocessingml/2006/main" xmlns:w14="http://schemas.microsoft.com/office/word/2010/wordml" xmlns:w15="http://schemas.microsoft.com/office/word/2012/wordml" mc:Ignorable="w14 w15">
+<w:styles xmlns:mc="http://schemas.openxmlformats.org/markup-compatibility/2006" xmlns:r="http://schemas.openxmlformats.org/officeDocument/2006/relationships" xmlns:w="http://schemas.openxmlformats.org/wordprocessingml/2006/main" xmlns:w14="http://schemas.microsoft.com/office/word/2010/wordml" mc:Ignorable="w14">
   <w:docDefaults>
     <w:rPrDefault>
       <w:rPr>
@@ -4947,378 +5372,992 @@
       </w:pPr>
     </w:pPrDefault>
   </w:docDefaults>
-  <w:latentStyles w:defLockedState="0" w:defUIPriority="99" w:defSemiHidden="0" w:defUnhideWhenUsed="0" w:defQFormat="0" w:count="371">
-    <w:lsdException w:name="Normal" w:uiPriority="0" w:qFormat="1"/>
-    <w:lsdException w:name="heading 1" w:uiPriority="9" w:qFormat="1"/>
-    <w:lsdException w:name="heading 2" w:semiHidden="1" w:uiPriority="9" w:unhideWhenUsed="1" w:qFormat="1"/>
-    <w:lsdException w:name="heading 3" w:semiHidden="1" w:uiPriority="9" w:unhideWhenUsed="1" w:qFormat="1"/>
-    <w:lsdException w:name="heading 4" w:semiHidden="1" w:uiPriority="9" w:unhideWhenUsed="1" w:qFormat="1"/>
-    <w:lsdException w:name="heading 5" w:semiHidden="1" w:uiPriority="9" w:unhideWhenUsed="1" w:qFormat="1"/>
-    <w:lsdException w:name="heading 6" w:semiHidden="1" w:uiPriority="9" w:unhideWhenUsed="1" w:qFormat="1"/>
-    <w:lsdException w:name="heading 7" w:semiHidden="1" w:uiPriority="9" w:unhideWhenUsed="1" w:qFormat="1"/>
-    <w:lsdException w:name="heading 8" w:semiHidden="1" w:uiPriority="9" w:unhideWhenUsed="1" w:qFormat="1"/>
-    <w:lsdException w:name="heading 9" w:semiHidden="1" w:uiPriority="9" w:unhideWhenUsed="1" w:qFormat="1"/>
-    <w:lsdException w:name="index 1" w:semiHidden="1" w:unhideWhenUsed="1"/>
-    <w:lsdException w:name="index 2" w:semiHidden="1" w:unhideWhenUsed="1"/>
-    <w:lsdException w:name="index 3" w:semiHidden="1" w:unhideWhenUsed="1"/>
-    <w:lsdException w:name="index 4" w:semiHidden="1" w:unhideWhenUsed="1"/>
-    <w:lsdException w:name="index 5" w:semiHidden="1" w:unhideWhenUsed="1"/>
-    <w:lsdException w:name="index 6" w:semiHidden="1" w:unhideWhenUsed="1"/>
-    <w:lsdException w:name="index 7" w:semiHidden="1" w:unhideWhenUsed="1"/>
-    <w:lsdException w:name="index 8" w:semiHidden="1" w:unhideWhenUsed="1"/>
-    <w:lsdException w:name="index 9" w:semiHidden="1" w:unhideWhenUsed="1"/>
-    <w:lsdException w:name="toc 1" w:semiHidden="1" w:uiPriority="39" w:unhideWhenUsed="1" w:qFormat="1"/>
-    <w:lsdException w:name="toc 2" w:semiHidden="1" w:uiPriority="39" w:unhideWhenUsed="1" w:qFormat="1"/>
-    <w:lsdException w:name="toc 3" w:semiHidden="1" w:uiPriority="39" w:unhideWhenUsed="1" w:qFormat="1"/>
-    <w:lsdException w:name="toc 4" w:semiHidden="1" w:uiPriority="39" w:unhideWhenUsed="1"/>
-    <w:lsdException w:name="toc 5" w:semiHidden="1" w:uiPriority="39" w:unhideWhenUsed="1"/>
-    <w:lsdException w:name="toc 6" w:semiHidden="1" w:uiPriority="39" w:unhideWhenUsed="1"/>
-    <w:lsdException w:name="toc 7" w:semiHidden="1" w:uiPriority="39" w:unhideWhenUsed="1"/>
-    <w:lsdException w:name="toc 8" w:semiHidden="1" w:uiPriority="39" w:unhideWhenUsed="1"/>
-    <w:lsdException w:name="toc 9" w:semiHidden="1" w:uiPriority="39" w:unhideWhenUsed="1"/>
-    <w:lsdException w:name="Normal Indent" w:semiHidden="1" w:unhideWhenUsed="1"/>
-    <w:lsdException w:name="footnote text" w:semiHidden="1" w:unhideWhenUsed="1"/>
-    <w:lsdException w:name="annotation text" w:semiHidden="1" w:unhideWhenUsed="1"/>
-    <w:lsdException w:name="header" w:semiHidden="1" w:unhideWhenUsed="1"/>
-    <w:lsdException w:name="footer" w:semiHidden="1" w:unhideWhenUsed="1"/>
-    <w:lsdException w:name="index heading" w:semiHidden="1" w:unhideWhenUsed="1"/>
-    <w:lsdException w:name="caption" w:semiHidden="1" w:uiPriority="35" w:unhideWhenUsed="1" w:qFormat="1"/>
-    <w:lsdException w:name="table of figures" w:semiHidden="1" w:unhideWhenUsed="1"/>
-    <w:lsdException w:name="envelope address" w:semiHidden="1" w:unhideWhenUsed="1"/>
-    <w:lsdException w:name="envelope return" w:semiHidden="1" w:unhideWhenUsed="1"/>
-    <w:lsdException w:name="footnote reference" w:semiHidden="1" w:unhideWhenUsed="1"/>
-    <w:lsdException w:name="annotation reference" w:semiHidden="1" w:unhideWhenUsed="1"/>
-    <w:lsdException w:name="line number" w:semiHidden="1" w:unhideWhenUsed="1"/>
-    <w:lsdException w:name="page number" w:semiHidden="1" w:unhideWhenUsed="1"/>
-    <w:lsdException w:name="endnote reference" w:semiHidden="1" w:unhideWhenUsed="1"/>
-    <w:lsdException w:name="endnote text" w:semiHidden="1" w:unhideWhenUsed="1"/>
-    <w:lsdException w:name="table of authorities" w:semiHidden="1" w:unhideWhenUsed="1"/>
-    <w:lsdException w:name="macro" w:semiHidden="1" w:unhideWhenUsed="1"/>
-    <w:lsdException w:name="toa heading" w:semiHidden="1" w:unhideWhenUsed="1"/>
-    <w:lsdException w:name="List" w:semiHidden="1" w:unhideWhenUsed="1"/>
-    <w:lsdException w:name="List Bullet" w:semiHidden="1" w:unhideWhenUsed="1"/>
-    <w:lsdException w:name="List Number" w:semiHidden="1" w:unhideWhenUsed="1"/>
-    <w:lsdException w:name="List 2" w:semiHidden="1" w:unhideWhenUsed="1"/>
-    <w:lsdException w:name="List 3" w:semiHidden="1" w:unhideWhenUsed="1"/>
-    <w:lsdException w:name="List 4" w:semiHidden="1" w:unhideWhenUsed="1"/>
-    <w:lsdException w:name="List 5" w:semiHidden="1" w:unhideWhenUsed="1"/>
-    <w:lsdException w:name="List Bullet 2" w:semiHidden="1" w:unhideWhenUsed="1"/>
-    <w:lsdException w:name="List Bullet 3" w:semiHidden="1" w:unhideWhenUsed="1"/>
-    <w:lsdException w:name="List Bullet 4" w:semiHidden="1" w:unhideWhenUsed="1"/>
-    <w:lsdException w:name="List Bullet 5" w:semiHidden="1" w:unhideWhenUsed="1"/>
-    <w:lsdException w:name="List Number 2" w:semiHidden="1" w:unhideWhenUsed="1"/>
-    <w:lsdException w:name="List Number 3" w:semiHidden="1" w:unhideWhenUsed="1"/>
-    <w:lsdException w:name="List Number 4" w:semiHidden="1" w:unhideWhenUsed="1"/>
-    <w:lsdException w:name="List Number 5" w:semiHidden="1" w:unhideWhenUsed="1"/>
-    <w:lsdException w:name="Title" w:uiPriority="10" w:qFormat="1"/>
-    <w:lsdException w:name="Closing" w:semiHidden="1" w:unhideWhenUsed="1"/>
-    <w:lsdException w:name="Signature" w:semiHidden="1" w:unhideWhenUsed="1"/>
-    <w:lsdException w:name="Default Paragraph Font" w:semiHidden="1" w:uiPriority="1" w:unhideWhenUsed="1"/>
-    <w:lsdException w:name="Body Text" w:semiHidden="1" w:unhideWhenUsed="1"/>
-    <w:lsdException w:name="Body Text Indent" w:semiHidden="1" w:unhideWhenUsed="1"/>
-    <w:lsdException w:name="List Continue" w:semiHidden="1" w:unhideWhenUsed="1"/>
-    <w:lsdException w:name="List Continue 2" w:semiHidden="1" w:unhideWhenUsed="1"/>
-    <w:lsdException w:name="List Continue 3" w:semiHidden="1" w:unhideWhenUsed="1"/>
-    <w:lsdException w:name="List Continue 4" w:semiHidden="1" w:unhideWhenUsed="1"/>
-    <w:lsdException w:name="List Continue 5" w:semiHidden="1" w:unhideWhenUsed="1"/>
-    <w:lsdException w:name="Message Header" w:semiHidden="1" w:unhideWhenUsed="1"/>
-    <w:lsdException w:name="Subtitle" w:uiPriority="11" w:qFormat="1"/>
-    <w:lsdException w:name="Salutation" w:semiHidden="1" w:unhideWhenUsed="1"/>
-    <w:lsdException w:name="Date" w:semiHidden="1" w:unhideWhenUsed="1"/>
-    <w:lsdException w:name="Body Text First Indent" w:semiHidden="1" w:unhideWhenUsed="1"/>
-    <w:lsdException w:name="Body Text First Indent 2" w:semiHidden="1" w:unhideWhenUsed="1"/>
-    <w:lsdException w:name="Note Heading" w:semiHidden="1" w:unhideWhenUsed="1"/>
-    <w:lsdException w:name="Body Text 2" w:semiHidden="1" w:unhideWhenUsed="1"/>
-    <w:lsdException w:name="Body Text 3" w:semiHidden="1" w:unhideWhenUsed="1"/>
-    <w:lsdException w:name="Body Text Indent 2" w:semiHidden="1" w:uiPriority="0" w:unhideWhenUsed="1"/>
-    <w:lsdException w:name="Body Text Indent 3" w:semiHidden="1" w:unhideWhenUsed="1"/>
-    <w:lsdException w:name="Block Text" w:semiHidden="1" w:unhideWhenUsed="1"/>
-    <w:lsdException w:name="Hyperlink" w:semiHidden="1" w:unhideWhenUsed="1"/>
-    <w:lsdException w:name="FollowedHyperlink" w:semiHidden="1" w:unhideWhenUsed="1"/>
-    <w:lsdException w:name="Strong" w:uiPriority="22" w:qFormat="1"/>
-    <w:lsdException w:name="Emphasis" w:uiPriority="20" w:qFormat="1"/>
-    <w:lsdException w:name="Document Map" w:semiHidden="1" w:unhideWhenUsed="1"/>
-    <w:lsdException w:name="Plain Text" w:semiHidden="1" w:unhideWhenUsed="1"/>
-    <w:lsdException w:name="E-mail Signature" w:semiHidden="1" w:unhideWhenUsed="1"/>
-    <w:lsdException w:name="HTML Top of Form" w:semiHidden="1" w:unhideWhenUsed="1"/>
-    <w:lsdException w:name="HTML Bottom of Form" w:semiHidden="1" w:unhideWhenUsed="1"/>
-    <w:lsdException w:name="Normal (Web)" w:semiHidden="1" w:unhideWhenUsed="1"/>
-    <w:lsdException w:name="HTML Acronym" w:semiHidden="1" w:unhideWhenUsed="1"/>
-    <w:lsdException w:name="HTML Address" w:semiHidden="1" w:unhideWhenUsed="1"/>
-    <w:lsdException w:name="HTML Cite" w:semiHidden="1" w:unhideWhenUsed="1"/>
-    <w:lsdException w:name="HTML Code" w:semiHidden="1" w:unhideWhenUsed="1"/>
-    <w:lsdException w:name="HTML Definition" w:semiHidden="1" w:unhideWhenUsed="1"/>
-    <w:lsdException w:name="HTML Keyboard" w:semiHidden="1" w:unhideWhenUsed="1"/>
-    <w:lsdException w:name="HTML Preformatted" w:semiHidden="1" w:unhideWhenUsed="1"/>
-    <w:lsdException w:name="HTML Sample" w:semiHidden="1" w:unhideWhenUsed="1"/>
-    <w:lsdException w:name="HTML Typewriter" w:semiHidden="1" w:unhideWhenUsed="1"/>
-    <w:lsdException w:name="HTML Variable" w:semiHidden="1" w:unhideWhenUsed="1"/>
-    <w:lsdException w:name="Normal Table" w:semiHidden="1" w:unhideWhenUsed="1"/>
-    <w:lsdException w:name="annotation subject" w:semiHidden="1" w:unhideWhenUsed="1"/>
-    <w:lsdException w:name="No List" w:semiHidden="1" w:unhideWhenUsed="1"/>
-    <w:lsdException w:name="Outline List 1" w:semiHidden="1" w:unhideWhenUsed="1"/>
-    <w:lsdException w:name="Outline List 2" w:semiHidden="1" w:unhideWhenUsed="1"/>
-    <w:lsdException w:name="Outline List 3" w:semiHidden="1" w:unhideWhenUsed="1"/>
-    <w:lsdException w:name="Table Simple 1" w:semiHidden="1" w:unhideWhenUsed="1"/>
-    <w:lsdException w:name="Table Simple 2" w:semiHidden="1" w:unhideWhenUsed="1"/>
-    <w:lsdException w:name="Table Simple 3" w:semiHidden="1" w:unhideWhenUsed="1"/>
-    <w:lsdException w:name="Table Classic 1" w:semiHidden="1" w:unhideWhenUsed="1"/>
-    <w:lsdException w:name="Table Classic 2" w:semiHidden="1" w:unhideWhenUsed="1"/>
-    <w:lsdException w:name="Table Classic 3" w:semiHidden="1" w:unhideWhenUsed="1"/>
-    <w:lsdException w:name="Table Classic 4" w:semiHidden="1" w:unhideWhenUsed="1"/>
-    <w:lsdException w:name="Table Colorful 1" w:semiHidden="1" w:unhideWhenUsed="1"/>
-    <w:lsdException w:name="Table Colorful 2" w:semiHidden="1" w:unhideWhenUsed="1"/>
-    <w:lsdException w:name="Table Colorful 3" w:semiHidden="1" w:unhideWhenUsed="1"/>
-    <w:lsdException w:name="Table Columns 1" w:semiHidden="1" w:unhideWhenUsed="1"/>
-    <w:lsdException w:name="Table Columns 2" w:semiHidden="1" w:unhideWhenUsed="1"/>
-    <w:lsdException w:name="Table Columns 3" w:semiHidden="1" w:unhideWhenUsed="1"/>
-    <w:lsdException w:name="Table Columns 4" w:semiHidden="1" w:unhideWhenUsed="1"/>
-    <w:lsdException w:name="Table Columns 5" w:semiHidden="1" w:unhideWhenUsed="1"/>
-    <w:lsdException w:name="Table Grid 1" w:semiHidden="1" w:unhideWhenUsed="1"/>
-    <w:lsdException w:name="Table Grid 2" w:semiHidden="1" w:unhideWhenUsed="1"/>
-    <w:lsdException w:name="Table Grid 3" w:semiHidden="1" w:unhideWhenUsed="1"/>
-    <w:lsdException w:name="Table Grid 4" w:semiHidden="1" w:unhideWhenUsed="1"/>
-    <w:lsdException w:name="Table Grid 5" w:semiHidden="1" w:unhideWhenUsed="1"/>
-    <w:lsdException w:name="Table Grid 6" w:semiHidden="1" w:unhideWhenUsed="1"/>
-    <w:lsdException w:name="Table Grid 7" w:semiHidden="1" w:unhideWhenUsed="1"/>
-    <w:lsdException w:name="Table Grid 8" w:semiHidden="1" w:unhideWhenUsed="1"/>
-    <w:lsdException w:name="Table List 1" w:semiHidden="1" w:unhideWhenUsed="1"/>
-    <w:lsdException w:name="Table List 2" w:semiHidden="1" w:unhideWhenUsed="1"/>
-    <w:lsdException w:name="Table List 3" w:semiHidden="1" w:unhideWhenUsed="1"/>
-    <w:lsdException w:name="Table List 4" w:semiHidden="1" w:unhideWhenUsed="1"/>
-    <w:lsdException w:name="Table List 5" w:semiHidden="1" w:unhideWhenUsed="1"/>
-    <w:lsdException w:name="Table List 6" w:semiHidden="1" w:unhideWhenUsed="1"/>
-    <w:lsdException w:name="Table List 7" w:semiHidden="1" w:unhideWhenUsed="1"/>
-    <w:lsdException w:name="Table List 8" w:semiHidden="1" w:unhideWhenUsed="1"/>
-    <w:lsdException w:name="Table 3D effects 1" w:semiHidden="1" w:unhideWhenUsed="1"/>
-    <w:lsdException w:name="Table 3D effects 2" w:semiHidden="1" w:unhideWhenUsed="1"/>
-    <w:lsdException w:name="Table 3D effects 3" w:semiHidden="1" w:unhideWhenUsed="1"/>
-    <w:lsdException w:name="Table Contemporary" w:semiHidden="1" w:unhideWhenUsed="1"/>
-    <w:lsdException w:name="Table Elegant" w:semiHidden="1" w:unhideWhenUsed="1"/>
-    <w:lsdException w:name="Table Professional" w:semiHidden="1" w:unhideWhenUsed="1"/>
-    <w:lsdException w:name="Table Subtle 1" w:semiHidden="1" w:unhideWhenUsed="1"/>
-    <w:lsdException w:name="Table Subtle 2" w:semiHidden="1" w:unhideWhenUsed="1"/>
-    <w:lsdException w:name="Table Web 1" w:semiHidden="1" w:unhideWhenUsed="1"/>
-    <w:lsdException w:name="Table Web 2" w:semiHidden="1" w:unhideWhenUsed="1"/>
-    <w:lsdException w:name="Table Web 3" w:semiHidden="1" w:unhideWhenUsed="1"/>
-    <w:lsdException w:name="Balloon Text" w:semiHidden="1" w:unhideWhenUsed="1"/>
-    <w:lsdException w:name="Table Grid" w:uiPriority="59"/>
-    <w:lsdException w:name="Table Theme" w:semiHidden="1" w:unhideWhenUsed="1"/>
-    <w:lsdException w:name="Placeholder Text" w:semiHidden="1"/>
-    <w:lsdException w:name="No Spacing" w:uiPriority="1" w:qFormat="1"/>
-    <w:lsdException w:name="Light Shading" w:uiPriority="60"/>
-    <w:lsdException w:name="Light List" w:uiPriority="61"/>
-    <w:lsdException w:name="Light Grid" w:uiPriority="62"/>
-    <w:lsdException w:name="Medium Shading 1" w:uiPriority="63"/>
-    <w:lsdException w:name="Medium Shading 2" w:uiPriority="64"/>
-    <w:lsdException w:name="Medium List 1" w:uiPriority="65"/>
-    <w:lsdException w:name="Medium List 2" w:uiPriority="66"/>
-    <w:lsdException w:name="Medium Grid 1" w:uiPriority="67"/>
-    <w:lsdException w:name="Medium Grid 2" w:uiPriority="68"/>
-    <w:lsdException w:name="Medium Grid 3" w:uiPriority="69"/>
-    <w:lsdException w:name="Dark List" w:uiPriority="70"/>
-    <w:lsdException w:name="Colorful Shading" w:uiPriority="71"/>
-    <w:lsdException w:name="Colorful List" w:uiPriority="72"/>
-    <w:lsdException w:name="Colorful Grid" w:uiPriority="73"/>
-    <w:lsdException w:name="Light Shading Accent 1" w:uiPriority="60"/>
-    <w:lsdException w:name="Light List Accent 1" w:uiPriority="61"/>
-    <w:lsdException w:name="Light Grid Accent 1" w:uiPriority="62"/>
-    <w:lsdException w:name="Medium Shading 1 Accent 1" w:uiPriority="63"/>
-    <w:lsdException w:name="Medium Shading 2 Accent 1" w:uiPriority="64"/>
-    <w:lsdException w:name="Medium List 1 Accent 1" w:uiPriority="65"/>
-    <w:lsdException w:name="Revision" w:semiHidden="1"/>
-    <w:lsdException w:name="List Paragraph" w:uiPriority="34" w:qFormat="1"/>
-    <w:lsdException w:name="Quote" w:uiPriority="29" w:qFormat="1"/>
-    <w:lsdException w:name="Intense Quote" w:uiPriority="30" w:qFormat="1"/>
-    <w:lsdException w:name="Medium List 2 Accent 1" w:uiPriority="66"/>
-    <w:lsdException w:name="Medium Grid 1 Accent 1" w:uiPriority="67"/>
-    <w:lsdException w:name="Medium Grid 2 Accent 1" w:uiPriority="68"/>
-    <w:lsdException w:name="Medium Grid 3 Accent 1" w:uiPriority="69"/>
-    <w:lsdException w:name="Dark List Accent 1" w:uiPriority="70"/>
-    <w:lsdException w:name="Colorful Shading Accent 1" w:uiPriority="71"/>
-    <w:lsdException w:name="Colorful List Accent 1" w:uiPriority="72"/>
-    <w:lsdException w:name="Colorful Grid Accent 1" w:uiPriority="73"/>
-    <w:lsdException w:name="Light Shading Accent 2" w:uiPriority="60"/>
-    <w:lsdException w:name="Light List Accent 2" w:uiPriority="61"/>
-    <w:lsdException w:name="Light Grid Accent 2" w:uiPriority="62"/>
-    <w:lsdException w:name="Medium Shading 1 Accent 2" w:uiPriority="63"/>
-    <w:lsdException w:name="Medium Shading 2 Accent 2" w:uiPriority="64"/>
-    <w:lsdException w:name="Medium List 1 Accent 2" w:uiPriority="65"/>
-    <w:lsdException w:name="Medium List 2 Accent 2" w:uiPriority="66"/>
-    <w:lsdException w:name="Medium Grid 1 Accent 2" w:uiPriority="67"/>
-    <w:lsdException w:name="Medium Grid 2 Accent 2" w:uiPriority="68"/>
-    <w:lsdException w:name="Medium Grid 3 Accent 2" w:uiPriority="69"/>
-    <w:lsdException w:name="Dark List Accent 2" w:uiPriority="70"/>
-    <w:lsdException w:name="Colorful Shading Accent 2" w:uiPriority="71"/>
-    <w:lsdException w:name="Colorful List Accent 2" w:uiPriority="72"/>
-    <w:lsdException w:name="Colorful Grid Accent 2" w:uiPriority="73"/>
-    <w:lsdException w:name="Light Shading Accent 3" w:uiPriority="60"/>
-    <w:lsdException w:name="Light List Accent 3" w:uiPriority="61"/>
-    <w:lsdException w:name="Light Grid Accent 3" w:uiPriority="62"/>
-    <w:lsdException w:name="Medium Shading 1 Accent 3" w:uiPriority="63"/>
-    <w:lsdException w:name="Medium Shading 2 Accent 3" w:uiPriority="64"/>
-    <w:lsdException w:name="Medium List 1 Accent 3" w:uiPriority="65"/>
-    <w:lsdException w:name="Medium List 2 Accent 3" w:uiPriority="66"/>
-    <w:lsdException w:name="Medium Grid 1 Accent 3" w:uiPriority="67"/>
-    <w:lsdException w:name="Medium Grid 2 Accent 3" w:uiPriority="68"/>
-    <w:lsdException w:name="Medium Grid 3 Accent 3" w:uiPriority="69"/>
-    <w:lsdException w:name="Dark List Accent 3" w:uiPriority="70"/>
-    <w:lsdException w:name="Colorful Shading Accent 3" w:uiPriority="71"/>
-    <w:lsdException w:name="Colorful List Accent 3" w:uiPriority="72"/>
-    <w:lsdException w:name="Colorful Grid Accent 3" w:uiPriority="73"/>
-    <w:lsdException w:name="Light Shading Accent 4" w:uiPriority="60"/>
-    <w:lsdException w:name="Light List Accent 4" w:uiPriority="61"/>
-    <w:lsdException w:name="Light Grid Accent 4" w:uiPriority="62"/>
-    <w:lsdException w:name="Medium Shading 1 Accent 4" w:uiPriority="63"/>
-    <w:lsdException w:name="Medium Shading 2 Accent 4" w:uiPriority="64"/>
-    <w:lsdException w:name="Medium List 1 Accent 4" w:uiPriority="65"/>
-    <w:lsdException w:name="Medium List 2 Accent 4" w:uiPriority="66"/>
-    <w:lsdException w:name="Medium Grid 1 Accent 4" w:uiPriority="67"/>
-    <w:lsdException w:name="Medium Grid 2 Accent 4" w:uiPriority="68"/>
-    <w:lsdException w:name="Medium Grid 3 Accent 4" w:uiPriority="69"/>
-    <w:lsdException w:name="Dark List Accent 4" w:uiPriority="70"/>
-    <w:lsdException w:name="Colorful Shading Accent 4" w:uiPriority="71"/>
-    <w:lsdException w:name="Colorful List Accent 4" w:uiPriority="72"/>
-    <w:lsdException w:name="Colorful Grid Accent 4" w:uiPriority="73"/>
-    <w:lsdException w:name="Light Shading Accent 5" w:uiPriority="60"/>
-    <w:lsdException w:name="Light List Accent 5" w:uiPriority="61"/>
-    <w:lsdException w:name="Light Grid Accent 5" w:uiPriority="62"/>
-    <w:lsdException w:name="Medium Shading 1 Accent 5" w:uiPriority="63"/>
-    <w:lsdException w:name="Medium Shading 2 Accent 5" w:uiPriority="64"/>
-    <w:lsdException w:name="Medium List 1 Accent 5" w:uiPriority="65"/>
-    <w:lsdException w:name="Medium List 2 Accent 5" w:uiPriority="66"/>
-    <w:lsdException w:name="Medium Grid 1 Accent 5" w:uiPriority="67"/>
-    <w:lsdException w:name="Medium Grid 2 Accent 5" w:uiPriority="68"/>
-    <w:lsdException w:name="Medium Grid 3 Accent 5" w:uiPriority="69"/>
-    <w:lsdException w:name="Dark List Accent 5" w:uiPriority="70"/>
-    <w:lsdException w:name="Colorful Shading Accent 5" w:uiPriority="71"/>
-    <w:lsdException w:name="Colorful List Accent 5" w:uiPriority="72"/>
-    <w:lsdException w:name="Colorful Grid Accent 5" w:uiPriority="73"/>
-    <w:lsdException w:name="Light Shading Accent 6" w:uiPriority="60"/>
-    <w:lsdException w:name="Light List Accent 6" w:uiPriority="61"/>
-    <w:lsdException w:name="Light Grid Accent 6" w:uiPriority="62"/>
-    <w:lsdException w:name="Medium Shading 1 Accent 6" w:uiPriority="63"/>
-    <w:lsdException w:name="Medium Shading 2 Accent 6" w:uiPriority="64"/>
-    <w:lsdException w:name="Medium List 1 Accent 6" w:uiPriority="65"/>
-    <w:lsdException w:name="Medium List 2 Accent 6" w:uiPriority="66"/>
-    <w:lsdException w:name="Medium Grid 1 Accent 6" w:uiPriority="67"/>
-    <w:lsdException w:name="Medium Grid 2 Accent 6" w:uiPriority="68"/>
-    <w:lsdException w:name="Medium Grid 3 Accent 6" w:uiPriority="69"/>
-    <w:lsdException w:name="Dark List Accent 6" w:uiPriority="70"/>
-    <w:lsdException w:name="Colorful Shading Accent 6" w:uiPriority="71"/>
-    <w:lsdException w:name="Colorful List Accent 6" w:uiPriority="72"/>
-    <w:lsdException w:name="Colorful Grid Accent 6" w:uiPriority="73"/>
-    <w:lsdException w:name="Subtle Emphasis" w:uiPriority="19" w:qFormat="1"/>
-    <w:lsdException w:name="Intense Emphasis" w:uiPriority="21" w:qFormat="1"/>
-    <w:lsdException w:name="Subtle Reference" w:uiPriority="31" w:qFormat="1"/>
-    <w:lsdException w:name="Intense Reference" w:uiPriority="32" w:qFormat="1"/>
-    <w:lsdException w:name="Book Title" w:uiPriority="33" w:qFormat="1"/>
-    <w:lsdException w:name="Bibliography" w:semiHidden="1" w:uiPriority="37" w:unhideWhenUsed="1"/>
-    <w:lsdException w:name="TOC Heading" w:semiHidden="1" w:uiPriority="39" w:unhideWhenUsed="1" w:qFormat="1"/>
-    <w:lsdException w:name="Plain Table 1" w:uiPriority="41"/>
-    <w:lsdException w:name="Plain Table 2" w:uiPriority="42"/>
-    <w:lsdException w:name="Plain Table 3" w:uiPriority="43"/>
-    <w:lsdException w:name="Plain Table 4" w:uiPriority="44"/>
-    <w:lsdException w:name="Plain Table 5" w:uiPriority="45"/>
-    <w:lsdException w:name="Grid Table Light" w:uiPriority="40"/>
-    <w:lsdException w:name="Grid Table 1 Light" w:uiPriority="46"/>
-    <w:lsdException w:name="Grid Table 2" w:uiPriority="47"/>
-    <w:lsdException w:name="Grid Table 3" w:uiPriority="48"/>
-    <w:lsdException w:name="Grid Table 4" w:uiPriority="49"/>
-    <w:lsdException w:name="Grid Table 5 Dark" w:uiPriority="50"/>
-    <w:lsdException w:name="Grid Table 6 Colorful" w:uiPriority="51"/>
-    <w:lsdException w:name="Grid Table 7 Colorful" w:uiPriority="52"/>
-    <w:lsdException w:name="Grid Table 1 Light Accent 1" w:uiPriority="46"/>
-    <w:lsdException w:name="Grid Table 2 Accent 1" w:uiPriority="47"/>
-    <w:lsdException w:name="Grid Table 3 Accent 1" w:uiPriority="48"/>
-    <w:lsdException w:name="Grid Table 4 Accent 1" w:uiPriority="49"/>
-    <w:lsdException w:name="Grid Table 5 Dark Accent 1" w:uiPriority="50"/>
-    <w:lsdException w:name="Grid Table 6 Colorful Accent 1" w:uiPriority="51"/>
-    <w:lsdException w:name="Grid Table 7 Colorful Accent 1" w:uiPriority="52"/>
-    <w:lsdException w:name="Grid Table 1 Light Accent 2" w:uiPriority="46"/>
-    <w:lsdException w:name="Grid Table 2 Accent 2" w:uiPriority="47"/>
-    <w:lsdException w:name="Grid Table 3 Accent 2" w:uiPriority="48"/>
-    <w:lsdException w:name="Grid Table 4 Accent 2" w:uiPriority="49"/>
-    <w:lsdException w:name="Grid Table 5 Dark Accent 2" w:uiPriority="50"/>
-    <w:lsdException w:name="Grid Table 6 Colorful Accent 2" w:uiPriority="51"/>
-    <w:lsdException w:name="Grid Table 7 Colorful Accent 2" w:uiPriority="52"/>
-    <w:lsdException w:name="Grid Table 1 Light Accent 3" w:uiPriority="46"/>
-    <w:lsdException w:name="Grid Table 2 Accent 3" w:uiPriority="47"/>
-    <w:lsdException w:name="Grid Table 3 Accent 3" w:uiPriority="48"/>
-    <w:lsdException w:name="Grid Table 4 Accent 3" w:uiPriority="49"/>
-    <w:lsdException w:name="Grid Table 5 Dark Accent 3" w:uiPriority="50"/>
-    <w:lsdException w:name="Grid Table 6 Colorful Accent 3" w:uiPriority="51"/>
-    <w:lsdException w:name="Grid Table 7 Colorful Accent 3" w:uiPriority="52"/>
-    <w:lsdException w:name="Grid Table 1 Light Accent 4" w:uiPriority="46"/>
-    <w:lsdException w:name="Grid Table 2 Accent 4" w:uiPriority="47"/>
-    <w:lsdException w:name="Grid Table 3 Accent 4" w:uiPriority="48"/>
-    <w:lsdException w:name="Grid Table 4 Accent 4" w:uiPriority="49"/>
-    <w:lsdException w:name="Grid Table 5 Dark Accent 4" w:uiPriority="50"/>
-    <w:lsdException w:name="Grid Table 6 Colorful Accent 4" w:uiPriority="51"/>
-    <w:lsdException w:name="Grid Table 7 Colorful Accent 4" w:uiPriority="52"/>
-    <w:lsdException w:name="Grid Table 1 Light Accent 5" w:uiPriority="46"/>
-    <w:lsdException w:name="Grid Table 2 Accent 5" w:uiPriority="47"/>
-    <w:lsdException w:name="Grid Table 3 Accent 5" w:uiPriority="48"/>
-    <w:lsdException w:name="Grid Table 4 Accent 5" w:uiPriority="49"/>
-    <w:lsdException w:name="Grid Table 5 Dark Accent 5" w:uiPriority="50"/>
-    <w:lsdException w:name="Grid Table 6 Colorful Accent 5" w:uiPriority="51"/>
-    <w:lsdException w:name="Grid Table 7 Colorful Accent 5" w:uiPriority="52"/>
-    <w:lsdException w:name="Grid Table 1 Light Accent 6" w:uiPriority="46"/>
-    <w:lsdException w:name="Grid Table 2 Accent 6" w:uiPriority="47"/>
-    <w:lsdException w:name="Grid Table 3 Accent 6" w:uiPriority="48"/>
-    <w:lsdException w:name="Grid Table 4 Accent 6" w:uiPriority="49"/>
-    <w:lsdException w:name="Grid Table 5 Dark Accent 6" w:uiPriority="50"/>
-    <w:lsdException w:name="Grid Table 6 Colorful Accent 6" w:uiPriority="51"/>
-    <w:lsdException w:name="Grid Table 7 Colorful Accent 6" w:uiPriority="52"/>
-    <w:lsdException w:name="List Table 1 Light" w:uiPriority="46"/>
-    <w:lsdException w:name="List Table 2" w:uiPriority="47"/>
-    <w:lsdException w:name="List Table 3" w:uiPriority="48"/>
-    <w:lsdException w:name="List Table 4" w:uiPriority="49"/>
-    <w:lsdException w:name="List Table 5 Dark" w:uiPriority="50"/>
-    <w:lsdException w:name="List Table 6 Colorful" w:uiPriority="51"/>
-    <w:lsdException w:name="List Table 7 Colorful" w:uiPriority="52"/>
-    <w:lsdException w:name="List Table 1 Light Accent 1" w:uiPriority="46"/>
-    <w:lsdException w:name="List Table 2 Accent 1" w:uiPriority="47"/>
-    <w:lsdException w:name="List Table 3 Accent 1" w:uiPriority="48"/>
-    <w:lsdException w:name="List Table 4 Accent 1" w:uiPriority="49"/>
-    <w:lsdException w:name="List Table 5 Dark Accent 1" w:uiPriority="50"/>
-    <w:lsdException w:name="List Table 6 Colorful Accent 1" w:uiPriority="51"/>
-    <w:lsdException w:name="List Table 7 Colorful Accent 1" w:uiPriority="52"/>
-    <w:lsdException w:name="List Table 1 Light Accent 2" w:uiPriority="46"/>
-    <w:lsdException w:name="List Table 2 Accent 2" w:uiPriority="47"/>
-    <w:lsdException w:name="List Table 3 Accent 2" w:uiPriority="48"/>
-    <w:lsdException w:name="List Table 4 Accent 2" w:uiPriority="49"/>
-    <w:lsdException w:name="List Table 5 Dark Accent 2" w:uiPriority="50"/>
-    <w:lsdException w:name="List Table 6 Colorful Accent 2" w:uiPriority="51"/>
-    <w:lsdException w:name="List Table 7 Colorful Accent 2" w:uiPriority="52"/>
-    <w:lsdException w:name="List Table 1 Light Accent 3" w:uiPriority="46"/>
-    <w:lsdException w:name="List Table 2 Accent 3" w:uiPriority="47"/>
-    <w:lsdException w:name="List Table 3 Accent 3" w:uiPriority="48"/>
-    <w:lsdException w:name="List Table 4 Accent 3" w:uiPriority="49"/>
-    <w:lsdException w:name="List Table 5 Dark Accent 3" w:uiPriority="50"/>
-    <w:lsdException w:name="List Table 6 Colorful Accent 3" w:uiPriority="51"/>
-    <w:lsdException w:name="List Table 7 Colorful Accent 3" w:uiPriority="52"/>
-    <w:lsdException w:name="List Table 1 Light Accent 4" w:uiPriority="46"/>
-    <w:lsdException w:name="List Table 2 Accent 4" w:uiPriority="47"/>
-    <w:lsdException w:name="List Table 3 Accent 4" w:uiPriority="48"/>
-    <w:lsdException w:name="List Table 4 Accent 4" w:uiPriority="49"/>
-    <w:lsdException w:name="List Table 5 Dark Accent 4" w:uiPriority="50"/>
-    <w:lsdException w:name="List Table 6 Colorful Accent 4" w:uiPriority="51"/>
-    <w:lsdException w:name="List Table 7 Colorful Accent 4" w:uiPriority="52"/>
-    <w:lsdException w:name="List Table 1 Light Accent 5" w:uiPriority="46"/>
-    <w:lsdException w:name="List Table 2 Accent 5" w:uiPriority="47"/>
-    <w:lsdException w:name="List Table 3 Accent 5" w:uiPriority="48"/>
-    <w:lsdException w:name="List Table 4 Accent 5" w:uiPriority="49"/>
-    <w:lsdException w:name="List Table 5 Dark Accent 5" w:uiPriority="50"/>
-    <w:lsdException w:name="List Table 6 Colorful Accent 5" w:uiPriority="51"/>
-    <w:lsdException w:name="List Table 7 Colorful Accent 5" w:uiPriority="52"/>
-    <w:lsdException w:name="List Table 1 Light Accent 6" w:uiPriority="46"/>
-    <w:lsdException w:name="List Table 2 Accent 6" w:uiPriority="47"/>
-    <w:lsdException w:name="List Table 3 Accent 6" w:uiPriority="48"/>
-    <w:lsdException w:name="List Table 4 Accent 6" w:uiPriority="49"/>
-    <w:lsdException w:name="List Table 5 Dark Accent 6" w:uiPriority="50"/>
-    <w:lsdException w:name="List Table 6 Colorful Accent 6" w:uiPriority="51"/>
-    <w:lsdException w:name="List Table 7 Colorful Accent 6" w:uiPriority="52"/>
+  <w:latentStyles w:defLockedState="0" w:defUIPriority="99" w:defSemiHidden="1" w:defUnhideWhenUsed="1" w:defQFormat="0" w:count="267">
+    <w:lsdException w:name="Normal" w:semiHidden="0" w:uiPriority="0" w:unhideWhenUsed="0" w:qFormat="1"/>
+    <w:lsdException w:name="heading 1" w:semiHidden="0" w:uiPriority="9" w:unhideWhenUsed="0" w:qFormat="1"/>
+    <w:lsdException w:name="heading 2" w:uiPriority="9" w:qFormat="1"/>
+    <w:lsdException w:name="heading 3" w:uiPriority="9" w:qFormat="1"/>
+    <w:lsdException w:name="heading 4" w:uiPriority="9" w:qFormat="1"/>
+    <w:lsdException w:name="heading 5" w:uiPriority="9" w:qFormat="1"/>
+    <w:lsdException w:name="heading 6" w:uiPriority="9" w:qFormat="1"/>
+    <w:lsdException w:name="heading 7" w:uiPriority="9" w:qFormat="1"/>
+    <w:lsdException w:name="heading 8" w:uiPriority="9" w:qFormat="1"/>
+    <w:lsdException w:name="heading 9" w:uiPriority="9" w:qFormat="1"/>
+    <w:lsdException w:name="toc 1" w:uiPriority="39" w:qFormat="1"/>
+    <w:lsdException w:name="toc 2" w:uiPriority="39" w:qFormat="1"/>
+    <w:lsdException w:name="toc 3" w:uiPriority="39" w:qFormat="1"/>
+    <w:lsdException w:name="toc 4" w:uiPriority="39"/>
+    <w:lsdException w:name="toc 5" w:uiPriority="39"/>
+    <w:lsdException w:name="toc 6" w:uiPriority="39"/>
+    <w:lsdException w:name="toc 7" w:uiPriority="39"/>
+    <w:lsdException w:name="toc 8" w:uiPriority="39"/>
+    <w:lsdException w:name="toc 9" w:uiPriority="39"/>
+    <w:lsdException w:name="caption" w:uiPriority="35" w:qFormat="1"/>
+    <w:lsdException w:name="Title" w:semiHidden="0" w:uiPriority="10" w:unhideWhenUsed="0" w:qFormat="1"/>
+    <w:lsdException w:name="Default Paragraph Font" w:uiPriority="1"/>
+    <w:lsdException w:name="Subtitle" w:semiHidden="0" w:uiPriority="11" w:unhideWhenUsed="0" w:qFormat="1"/>
+    <w:lsdException w:name="Body Text Indent 2" w:uiPriority="0"/>
+    <w:lsdException w:name="Strong" w:semiHidden="0" w:uiPriority="22" w:unhideWhenUsed="0" w:qFormat="1"/>
+    <w:lsdException w:name="Emphasis" w:semiHidden="0" w:uiPriority="20" w:unhideWhenUsed="0" w:qFormat="1"/>
+    <w:lsdException w:name="Table Grid" w:semiHidden="0" w:uiPriority="59" w:unhideWhenUsed="0"/>
+    <w:lsdException w:name="Placeholder Text" w:unhideWhenUsed="0"/>
+    <w:lsdException w:name="No Spacing" w:semiHidden="0" w:uiPriority="1" w:unhideWhenUsed="0" w:qFormat="1"/>
+    <w:lsdException w:name="Light Shading" w:semiHidden="0" w:uiPriority="60" w:unhideWhenUsed="0"/>
+    <w:lsdException w:name="Light List" w:semiHidden="0" w:uiPriority="61" w:unhideWhenUsed="0"/>
+    <w:lsdException w:name="Light Grid" w:semiHidden="0" w:uiPriority="62" w:unhideWhenUsed="0"/>
+    <w:lsdException w:name="Medium Shading 1" w:semiHidden="0" w:uiPriority="63" w:unhideWhenUsed="0"/>
+    <w:lsdException w:name="Medium Shading 2" w:semiHidden="0" w:uiPriority="64" w:unhideWhenUsed="0"/>
+    <w:lsdException w:name="Medium List 1" w:semiHidden="0" w:uiPriority="65" w:unhideWhenUsed="0"/>
+    <w:lsdException w:name="Medium List 2" w:semiHidden="0" w:uiPriority="66" w:unhideWhenUsed="0"/>
+    <w:lsdException w:name="Medium Grid 1" w:semiHidden="0" w:uiPriority="67" w:unhideWhenUsed="0"/>
+    <w:lsdException w:name="Medium Grid 2" w:semiHidden="0" w:uiPriority="68" w:unhideWhenUsed="0"/>
+    <w:lsdException w:name="Medium Grid 3" w:semiHidden="0" w:uiPriority="69" w:unhideWhenUsed="0"/>
+    <w:lsdException w:name="Dark List" w:semiHidden="0" w:uiPriority="70" w:unhideWhenUsed="0"/>
+    <w:lsdException w:name="Colorful Shading" w:semiHidden="0" w:uiPriority="71" w:unhideWhenUsed="0"/>
+    <w:lsdException w:name="Colorful List" w:semiHidden="0" w:uiPriority="72" w:unhideWhenUsed="0"/>
+    <w:lsdException w:name="Colorful Grid" w:semiHidden="0" w:uiPriority="73" w:unhideWhenUsed="0"/>
+    <w:lsdException w:name="Light Shading Accent 1" w:semiHidden="0" w:uiPriority="60" w:unhideWhenUsed="0"/>
+    <w:lsdException w:name="Light List Accent 1" w:semiHidden="0" w:uiPriority="61" w:unhideWhenUsed="0"/>
+    <w:lsdException w:name="Light Grid Accent 1" w:semiHidden="0" w:uiPriority="62" w:unhideWhenUsed="0"/>
+    <w:lsdException w:name="Medium Shading 1 Accent 1" w:semiHidden="0" w:uiPriority="63" w:unhideWhenUsed="0"/>
+    <w:lsdException w:name="Medium Shading 2 Accent 1" w:semiHidden="0" w:uiPriority="64" w:unhideWhenUsed="0"/>
+    <w:lsdException w:name="Medium List 1 Accent 1" w:semiHidden="0" w:uiPriority="65" w:unhideWhenUsed="0"/>
+    <w:lsdException w:name="Revision" w:unhideWhenUsed="0"/>
+    <w:lsdException w:name="List Paragraph" w:semiHidden="0" w:uiPriority="34" w:unhideWhenUsed="0" w:qFormat="1"/>
+    <w:lsdException w:name="Quote" w:semiHidden="0" w:uiPriority="29" w:unhideWhenUsed="0" w:qFormat="1"/>
+    <w:lsdException w:name="Intense Quote" w:semiHidden="0" w:uiPriority="30" w:unhideWhenUsed="0" w:qFormat="1"/>
+    <w:lsdException w:name="Medium List 2 Accent 1" w:semiHidden="0" w:uiPriority="66" w:unhideWhenUsed="0"/>
+    <w:lsdException w:name="Medium Grid 1 Accent 1" w:semiHidden="0" w:uiPriority="67" w:unhideWhenUsed="0"/>
+    <w:lsdException w:name="Medium Grid 2 Accent 1" w:semiHidden="0" w:uiPriority="68" w:unhideWhenUsed="0"/>
+    <w:lsdException w:name="Medium Grid 3 Accent 1" w:semiHidden="0" w:uiPriority="69" w:unhideWhenUsed="0"/>
+    <w:lsdException w:name="Dark List Accent 1" w:semiHidden="0" w:uiPriority="70" w:unhideWhenUsed="0"/>
+    <w:lsdException w:name="Colorful Shading Accent 1" w:semiHidden="0" w:uiPriority="71" w:unhideWhenUsed="0"/>
+    <w:lsdException w:name="Colorful List Accent 1" w:semiHidden="0" w:uiPriority="72" w:unhideWhenUsed="0"/>
+    <w:lsdException w:name="Colorful Grid Accent 1" w:semiHidden="0" w:uiPriority="73" w:unhideWhenUsed="0"/>
+    <w:lsdException w:name="Light Shading Accent 2" w:semiHidden="0" w:uiPriority="60" w:unhideWhenUsed="0"/>
+    <w:lsdException w:name="Light List Accent 2" w:semiHidden="0" w:uiPriority="61" w:unhideWhenUsed="0"/>
+    <w:lsdException w:name="Light Grid Accent 2" w:semiHidden="0" w:uiPriority="62" w:unhideWhenUsed="0"/>
+    <w:lsdException w:name="Medium Shading 1 Accent 2" w:semiHidden="0" w:uiPriority="63" w:unhideWhenUsed="0"/>
+    <w:lsdException w:name="Medium Shading 2 Accent 2" w:semiHidden="0" w:uiPriority="64" w:unhideWhenUsed="0"/>
+    <w:lsdException w:name="Medium List 1 Accent 2" w:semiHidden="0" w:uiPriority="65" w:unhideWhenUsed="0"/>
+    <w:lsdException w:name="Medium List 2 Accent 2" w:semiHidden="0" w:uiPriority="66" w:unhideWhenUsed="0"/>
+    <w:lsdException w:name="Medium Grid 1 Accent 2" w:semiHidden="0" w:uiPriority="67" w:unhideWhenUsed="0"/>
+    <w:lsdException w:name="Medium Grid 2 Accent 2" w:semiHidden="0" w:uiPriority="68" w:unhideWhenUsed="0"/>
+    <w:lsdException w:name="Medium Grid 3 Accent 2" w:semiHidden="0" w:uiPriority="69" w:unhideWhenUsed="0"/>
+    <w:lsdException w:name="Dark List Accent 2" w:semiHidden="0" w:uiPriority="70" w:unhideWhenUsed="0"/>
+    <w:lsdException w:name="Colorful Shading Accent 2" w:semiHidden="0" w:uiPriority="71" w:unhideWhenUsed="0"/>
+    <w:lsdException w:name="Colorful List Accent 2" w:semiHidden="0" w:uiPriority="72" w:unhideWhenUsed="0"/>
+    <w:lsdException w:name="Colorful Grid Accent 2" w:semiHidden="0" w:uiPriority="73" w:unhideWhenUsed="0"/>
+    <w:lsdException w:name="Light Shading Accent 3" w:semiHidden="0" w:uiPriority="60" w:unhideWhenUsed="0"/>
+    <w:lsdException w:name="Light List Accent 3" w:semiHidden="0" w:uiPriority="61" w:unhideWhenUsed="0"/>
+    <w:lsdException w:name="Light Grid Accent 3" w:semiHidden="0" w:uiPriority="62" w:unhideWhenUsed="0"/>
+    <w:lsdException w:name="Medium Shading 1 Accent 3" w:semiHidden="0" w:uiPriority="63" w:unhideWhenUsed="0"/>
+    <w:lsdException w:name="Medium Shading 2 Accent 3" w:semiHidden="0" w:uiPriority="64" w:unhideWhenUsed="0"/>
+    <w:lsdException w:name="Medium List 1 Accent 3" w:semiHidden="0" w:uiPriority="65" w:unhideWhenUsed="0"/>
+    <w:lsdException w:name="Medium List 2 Accent 3" w:semiHidden="0" w:uiPriority="66" w:unhideWhenUsed="0"/>
+    <w:lsdException w:name="Medium Grid 1 Accent 3" w:semiHidden="0" w:uiPriority="67" w:unhideWhenUsed="0"/>
+    <w:lsdException w:name="Medium Grid 2 Accent 3" w:semiHidden="0" w:uiPriority="68" w:unhideWhenUsed="0"/>
+    <w:lsdException w:name="Medium Grid 3 Accent 3" w:semiHidden="0" w:uiPriority="69" w:unhideWhenUsed="0"/>
+    <w:lsdException w:name="Dark List Accent 3" w:semiHidden="0" w:uiPriority="70" w:unhideWhenUsed="0"/>
+    <w:lsdException w:name="Colorful Shading Accent 3" w:semiHidden="0" w:uiPriority="71" w:unhideWhenUsed="0"/>
+    <w:lsdException w:name="Colorful List Accent 3" w:semiHidden="0" w:uiPriority="72" w:unhideWhenUsed="0"/>
+    <w:lsdException w:name="Colorful Grid Accent 3" w:semiHidden="0" w:uiPriority="73" w:unhideWhenUsed="0"/>
+    <w:lsdException w:name="Light Shading Accent 4" w:semiHidden="0" w:uiPriority="60" w:unhideWhenUsed="0"/>
+    <w:lsdException w:name="Light List Accent 4" w:semiHidden="0" w:uiPriority="61" w:unhideWhenUsed="0"/>
+    <w:lsdException w:name="Light Grid Accent 4" w:semiHidden="0" w:uiPriority="62" w:unhideWhenUsed="0"/>
+    <w:lsdException w:name="Medium Shading 1 Accent 4" w:semiHidden="0" w:uiPriority="63" w:unhideWhenUsed="0"/>
+    <w:lsdException w:name="Medium Shading 2 Accent 4" w:semiHidden="0" w:uiPriority="64" w:unhideWhenUsed="0"/>
+    <w:lsdException w:name="Medium List 1 Accent 4" w:semiHidden="0" w:uiPriority="65" w:unhideWhenUsed="0"/>
+    <w:lsdException w:name="Medium List 2 Accent 4" w:semiHidden="0" w:uiPriority="66" w:unhideWhenUsed="0"/>
+    <w:lsdException w:name="Medium Grid 1 Accent 4" w:semiHidden="0" w:uiPriority="67" w:unhideWhenUsed="0"/>
+    <w:lsdException w:name="Medium Grid 2 Accent 4" w:semiHidden="0" w:uiPriority="68" w:unhideWhenUsed="0"/>
+    <w:lsdException w:name="Medium Grid 3 Accent 4" w:semiHidden="0" w:uiPriority="69" w:unhideWhenUsed="0"/>
+    <w:lsdException w:name="Dark List Accent 4" w:semiHidden="0" w:uiPriority="70" w:unhideWhenUsed="0"/>
+    <w:lsdException w:name="Colorful Shading Accent 4" w:semiHidden="0" w:uiPriority="71" w:unhideWhenUsed="0"/>
+    <w:lsdException w:name="Colorful List Accent 4" w:semiHidden="0" w:uiPriority="72" w:unhideWhenUsed="0"/>
+    <w:lsdException w:name="Colorful Grid Accent 4" w:semiHidden="0" w:uiPriority="73" w:unhideWhenUsed="0"/>
+    <w:lsdException w:name="Light Shading Accent 5" w:semiHidden="0" w:uiPriority="60" w:unhideWhenUsed="0"/>
+    <w:lsdException w:name="Light List Accent 5" w:semiHidden="0" w:uiPriority="61" w:unhideWhenUsed="0"/>
+    <w:lsdException w:name="Light Grid Accent 5" w:semiHidden="0" w:uiPriority="62" w:unhideWhenUsed="0"/>
+    <w:lsdException w:name="Medium Shading 1 Accent 5" w:semiHidden="0" w:uiPriority="63" w:unhideWhenUsed="0"/>
+    <w:lsdException w:name="Medium Shading 2 Accent 5" w:semiHidden="0" w:uiPriority="64" w:unhideWhenUsed="0"/>
+    <w:lsdException w:name="Medium List 1 Accent 5" w:semiHidden="0" w:uiPriority="65" w:unhideWhenUsed="0"/>
+    <w:lsdException w:name="Medium List 2 Accent 5" w:semiHidden="0" w:uiPriority="66" w:unhideWhenUsed="0"/>
+    <w:lsdException w:name="Medium Grid 1 Accent 5" w:semiHidden="0" w:uiPriority="67" w:unhideWhenUsed="0"/>
+    <w:lsdException w:name="Medium Grid 2 Accent 5" w:semiHidden="0" w:uiPriority="68" w:unhideWhenUsed="0"/>
+    <w:lsdException w:name="Medium Grid 3 Accent 5" w:semiHidden="0" w:uiPriority="69" w:unhideWhenUsed="0"/>
+    <w:lsdException w:name="Dark List Accent 5" w:semiHidden="0" w:uiPriority="70" w:unhideWhenUsed="0"/>
+    <w:lsdException w:name="Colorful Shading Accent 5" w:semiHidden="0" w:uiPriority="71" w:unhideWhenUsed="0"/>
+    <w:lsdException w:name="Colorful List Accent 5" w:semiHidden="0" w:uiPriority="72" w:unhideWhenUsed="0"/>
+    <w:lsdException w:name="Colorful Grid Accent 5" w:semiHidden="0" w:uiPriority="73" w:unhideWhenUsed="0"/>
+    <w:lsdException w:name="Light Shading Accent 6" w:semiHidden="0" w:uiPriority="60" w:unhideWhenUsed="0"/>
+    <w:lsdException w:name="Light List Accent 6" w:semiHidden="0" w:uiPriority="61" w:unhideWhenUsed="0"/>
+    <w:lsdException w:name="Light Grid Accent 6" w:semiHidden="0" w:uiPriority="62" w:unhideWhenUsed="0"/>
+    <w:lsdException w:name="Medium Shading 1 Accent 6" w:semiHidden="0" w:uiPriority="63" w:unhideWhenUsed="0"/>
+    <w:lsdException w:name="Medium Shading 2 Accent 6" w:semiHidden="0" w:uiPriority="64" w:unhideWhenUsed="0"/>
+    <w:lsdException w:name="Medium List 1 Accent 6" w:semiHidden="0" w:uiPriority="65" w:unhideWhenUsed="0"/>
+    <w:lsdException w:name="Medium List 2 Accent 6" w:semiHidden="0" w:uiPriority="66" w:unhideWhenUsed="0"/>
+    <w:lsdException w:name="Medium Grid 1 Accent 6" w:semiHidden="0" w:uiPriority="67" w:unhideWhenUsed="0"/>
+    <w:lsdException w:name="Medium Grid 2 Accent 6" w:semiHidden="0" w:uiPriority="68" w:unhideWhenUsed="0"/>
+    <w:lsdException w:name="Medium Grid 3 Accent 6" w:semiHidden="0" w:uiPriority="69" w:unhideWhenUsed="0"/>
+    <w:lsdException w:name="Dark List Accent 6" w:semiHidden="0" w:uiPriority="70" w:unhideWhenUsed="0"/>
+    <w:lsdException w:name="Colorful Shading Accent 6" w:semiHidden="0" w:uiPriority="71" w:unhideWhenUsed="0"/>
+    <w:lsdException w:name="Colorful List Accent 6" w:semiHidden="0" w:uiPriority="72" w:unhideWhenUsed="0"/>
+    <w:lsdException w:name="Colorful Grid Accent 6" w:semiHidden="0" w:uiPriority="73" w:unhideWhenUsed="0"/>
+    <w:lsdException w:name="Subtle Emphasis" w:semiHidden="0" w:uiPriority="19" w:unhideWhenUsed="0" w:qFormat="1"/>
+    <w:lsdException w:name="Intense Emphasis" w:semiHidden="0" w:uiPriority="21" w:unhideWhenUsed="0" w:qFormat="1"/>
+    <w:lsdException w:name="Subtle Reference" w:semiHidden="0" w:uiPriority="31" w:unhideWhenUsed="0" w:qFormat="1"/>
+    <w:lsdException w:name="Intense Reference" w:semiHidden="0" w:uiPriority="32" w:unhideWhenUsed="0" w:qFormat="1"/>
+    <w:lsdException w:name="Book Title" w:semiHidden="0" w:uiPriority="33" w:unhideWhenUsed="0" w:qFormat="1"/>
+    <w:lsdException w:name="Bibliography" w:uiPriority="37"/>
+    <w:lsdException w:name="TOC Heading" w:uiPriority="39" w:qFormat="1"/>
+  </w:latentStyles>
+  <w:style w:type="paragraph" w:default="1" w:styleId="Normal">
+    <w:name w:val="Normal"/>
+    <w:qFormat/>
+    <w:rPr>
+      <w:lang w:val="en-GB"/>
+    </w:rPr>
+  </w:style>
+  <w:style w:type="paragraph" w:styleId="Heading1">
+    <w:name w:val="heading 1"/>
+    <w:basedOn w:val="Normal"/>
+    <w:next w:val="Normal"/>
+    <w:link w:val="Heading1Char"/>
+    <w:uiPriority w:val="9"/>
+    <w:qFormat/>
+    <w:rsid w:val="00E53545"/>
+    <w:pPr>
+      <w:keepNext/>
+      <w:keepLines/>
+      <w:spacing w:before="480" w:after="0"/>
+      <w:outlineLvl w:val="0"/>
+    </w:pPr>
+    <w:rPr>
+      <w:rFonts w:asciiTheme="majorHAnsi" w:eastAsiaTheme="majorEastAsia" w:hAnsiTheme="majorHAnsi" w:cstheme="majorBidi"/>
+      <w:b/>
+      <w:bCs/>
+      <w:color w:val="365F91" w:themeColor="accent1" w:themeShade="BF"/>
+      <w:sz w:val="28"/>
+      <w:szCs w:val="28"/>
+    </w:rPr>
+  </w:style>
+  <w:style w:type="paragraph" w:styleId="Heading2">
+    <w:name w:val="heading 2"/>
+    <w:basedOn w:val="Normal"/>
+    <w:next w:val="Normal"/>
+    <w:link w:val="Heading2Char"/>
+    <w:uiPriority w:val="9"/>
+    <w:unhideWhenUsed/>
+    <w:qFormat/>
+    <w:rsid w:val="001351B8"/>
+    <w:pPr>
+      <w:keepNext/>
+      <w:keepLines/>
+      <w:spacing w:before="200" w:after="0"/>
+      <w:outlineLvl w:val="1"/>
+    </w:pPr>
+    <w:rPr>
+      <w:rFonts w:asciiTheme="majorHAnsi" w:eastAsiaTheme="majorEastAsia" w:hAnsiTheme="majorHAnsi" w:cstheme="majorBidi"/>
+      <w:b/>
+      <w:bCs/>
+      <w:color w:val="4F81BD" w:themeColor="accent1"/>
+      <w:sz w:val="26"/>
+      <w:szCs w:val="26"/>
+    </w:rPr>
+  </w:style>
+  <w:style w:type="paragraph" w:styleId="Heading3">
+    <w:name w:val="heading 3"/>
+    <w:basedOn w:val="Normal"/>
+    <w:next w:val="Normal"/>
+    <w:link w:val="Heading3Char"/>
+    <w:uiPriority w:val="9"/>
+    <w:unhideWhenUsed/>
+    <w:qFormat/>
+    <w:rsid w:val="00956F94"/>
+    <w:pPr>
+      <w:keepNext/>
+      <w:keepLines/>
+      <w:spacing w:before="200" w:after="0"/>
+      <w:outlineLvl w:val="2"/>
+    </w:pPr>
+    <w:rPr>
+      <w:rFonts w:asciiTheme="majorHAnsi" w:eastAsiaTheme="majorEastAsia" w:hAnsiTheme="majorHAnsi" w:cstheme="majorBidi"/>
+      <w:b/>
+      <w:bCs/>
+      <w:color w:val="4F81BD" w:themeColor="accent1"/>
+    </w:rPr>
+  </w:style>
+  <w:style w:type="paragraph" w:styleId="Heading4">
+    <w:name w:val="heading 4"/>
+    <w:basedOn w:val="Normal"/>
+    <w:next w:val="Normal"/>
+    <w:link w:val="Heading4Char"/>
+    <w:uiPriority w:val="9"/>
+    <w:unhideWhenUsed/>
+    <w:qFormat/>
+    <w:rsid w:val="00956F94"/>
+    <w:pPr>
+      <w:keepNext/>
+      <w:keepLines/>
+      <w:spacing w:before="200" w:after="0"/>
+      <w:outlineLvl w:val="3"/>
+    </w:pPr>
+    <w:rPr>
+      <w:rFonts w:asciiTheme="majorHAnsi" w:eastAsiaTheme="majorEastAsia" w:hAnsiTheme="majorHAnsi" w:cstheme="majorBidi"/>
+      <w:b/>
+      <w:bCs/>
+      <w:i/>
+      <w:iCs/>
+      <w:color w:val="4F81BD" w:themeColor="accent1"/>
+    </w:rPr>
+  </w:style>
+  <w:style w:type="character" w:default="1" w:styleId="DefaultParagraphFont">
+    <w:name w:val="Default Paragraph Font"/>
+    <w:uiPriority w:val="1"/>
+    <w:semiHidden/>
+    <w:unhideWhenUsed/>
+  </w:style>
+  <w:style w:type="table" w:default="1" w:styleId="TableNormal">
+    <w:name w:val="Normal Table"/>
+    <w:uiPriority w:val="99"/>
+    <w:semiHidden/>
+    <w:unhideWhenUsed/>
+    <w:tblPr>
+      <w:tblInd w:w="0" w:type="dxa"/>
+      <w:tblCellMar>
+        <w:top w:w="0" w:type="dxa"/>
+        <w:left w:w="108" w:type="dxa"/>
+        <w:bottom w:w="0" w:type="dxa"/>
+        <w:right w:w="108" w:type="dxa"/>
+      </w:tblCellMar>
+    </w:tblPr>
+  </w:style>
+  <w:style w:type="numbering" w:default="1" w:styleId="NoList">
+    <w:name w:val="No List"/>
+    <w:uiPriority w:val="99"/>
+    <w:semiHidden/>
+    <w:unhideWhenUsed/>
+  </w:style>
+  <w:style w:type="paragraph" w:styleId="Title">
+    <w:name w:val="Title"/>
+    <w:basedOn w:val="Normal"/>
+    <w:next w:val="Normal"/>
+    <w:link w:val="TitleChar"/>
+    <w:uiPriority w:val="10"/>
+    <w:qFormat/>
+    <w:rsid w:val="000C1425"/>
+    <w:pPr>
+      <w:pBdr>
+        <w:bottom w:val="single" w:sz="8" w:space="4" w:color="4F81BD" w:themeColor="accent1"/>
+      </w:pBdr>
+      <w:spacing w:after="300" w:line="240" w:lineRule="auto"/>
+      <w:contextualSpacing/>
+    </w:pPr>
+    <w:rPr>
+      <w:rFonts w:asciiTheme="majorHAnsi" w:eastAsiaTheme="majorEastAsia" w:hAnsiTheme="majorHAnsi" w:cstheme="majorBidi"/>
+      <w:color w:val="17365D" w:themeColor="text2" w:themeShade="BF"/>
+      <w:spacing w:val="5"/>
+      <w:kern w:val="28"/>
+      <w:sz w:val="52"/>
+      <w:szCs w:val="52"/>
+    </w:rPr>
+  </w:style>
+  <w:style w:type="character" w:customStyle="1" w:styleId="TitleChar">
+    <w:name w:val="Title Char"/>
+    <w:basedOn w:val="DefaultParagraphFont"/>
+    <w:link w:val="Title"/>
+    <w:uiPriority w:val="10"/>
+    <w:rsid w:val="000C1425"/>
+    <w:rPr>
+      <w:rFonts w:asciiTheme="majorHAnsi" w:eastAsiaTheme="majorEastAsia" w:hAnsiTheme="majorHAnsi" w:cstheme="majorBidi"/>
+      <w:color w:val="17365D" w:themeColor="text2" w:themeShade="BF"/>
+      <w:spacing w:val="5"/>
+      <w:kern w:val="28"/>
+      <w:sz w:val="52"/>
+      <w:szCs w:val="52"/>
+      <w:lang w:val="en-GB"/>
+    </w:rPr>
+  </w:style>
+  <w:style w:type="paragraph" w:styleId="Subtitle">
+    <w:name w:val="Subtitle"/>
+    <w:basedOn w:val="Normal"/>
+    <w:next w:val="Normal"/>
+    <w:link w:val="SubtitleChar"/>
+    <w:uiPriority w:val="11"/>
+    <w:qFormat/>
+    <w:rsid w:val="000C1425"/>
+    <w:pPr>
+      <w:numPr>
+        <w:ilvl w:val="1"/>
+      </w:numPr>
+    </w:pPr>
+    <w:rPr>
+      <w:rFonts w:asciiTheme="majorHAnsi" w:eastAsiaTheme="majorEastAsia" w:hAnsiTheme="majorHAnsi" w:cstheme="majorBidi"/>
+      <w:i/>
+      <w:iCs/>
+      <w:color w:val="4F81BD" w:themeColor="accent1"/>
+      <w:spacing w:val="15"/>
+      <w:sz w:val="24"/>
+      <w:szCs w:val="24"/>
+    </w:rPr>
+  </w:style>
+  <w:style w:type="character" w:customStyle="1" w:styleId="SubtitleChar">
+    <w:name w:val="Subtitle Char"/>
+    <w:basedOn w:val="DefaultParagraphFont"/>
+    <w:link w:val="Subtitle"/>
+    <w:uiPriority w:val="11"/>
+    <w:rsid w:val="000C1425"/>
+    <w:rPr>
+      <w:rFonts w:asciiTheme="majorHAnsi" w:eastAsiaTheme="majorEastAsia" w:hAnsiTheme="majorHAnsi" w:cstheme="majorBidi"/>
+      <w:i/>
+      <w:iCs/>
+      <w:color w:val="4F81BD" w:themeColor="accent1"/>
+      <w:spacing w:val="15"/>
+      <w:sz w:val="24"/>
+      <w:szCs w:val="24"/>
+      <w:lang w:val="en-GB"/>
+    </w:rPr>
+  </w:style>
+  <w:style w:type="paragraph" w:styleId="Header">
+    <w:name w:val="header"/>
+    <w:basedOn w:val="Normal"/>
+    <w:link w:val="HeaderChar"/>
+    <w:uiPriority w:val="99"/>
+    <w:unhideWhenUsed/>
+    <w:rsid w:val="000E142C"/>
+    <w:pPr>
+      <w:tabs>
+        <w:tab w:val="center" w:pos="4513"/>
+        <w:tab w:val="right" w:pos="9026"/>
+      </w:tabs>
+      <w:spacing w:after="0" w:line="240" w:lineRule="auto"/>
+    </w:pPr>
+  </w:style>
+  <w:style w:type="character" w:customStyle="1" w:styleId="HeaderChar">
+    <w:name w:val="Header Char"/>
+    <w:basedOn w:val="DefaultParagraphFont"/>
+    <w:link w:val="Header"/>
+    <w:uiPriority w:val="99"/>
+    <w:rsid w:val="000E142C"/>
+    <w:rPr>
+      <w:lang w:val="en-GB"/>
+    </w:rPr>
+  </w:style>
+  <w:style w:type="paragraph" w:styleId="Footer">
+    <w:name w:val="footer"/>
+    <w:basedOn w:val="Normal"/>
+    <w:link w:val="FooterChar"/>
+    <w:uiPriority w:val="99"/>
+    <w:unhideWhenUsed/>
+    <w:rsid w:val="000E142C"/>
+    <w:pPr>
+      <w:tabs>
+        <w:tab w:val="center" w:pos="4513"/>
+        <w:tab w:val="right" w:pos="9026"/>
+      </w:tabs>
+      <w:spacing w:after="0" w:line="240" w:lineRule="auto"/>
+    </w:pPr>
+  </w:style>
+  <w:style w:type="character" w:customStyle="1" w:styleId="FooterChar">
+    <w:name w:val="Footer Char"/>
+    <w:basedOn w:val="DefaultParagraphFont"/>
+    <w:link w:val="Footer"/>
+    <w:uiPriority w:val="99"/>
+    <w:rsid w:val="000E142C"/>
+    <w:rPr>
+      <w:lang w:val="en-GB"/>
+    </w:rPr>
+  </w:style>
+  <w:style w:type="character" w:customStyle="1" w:styleId="Heading1Char">
+    <w:name w:val="Heading 1 Char"/>
+    <w:basedOn w:val="DefaultParagraphFont"/>
+    <w:link w:val="Heading1"/>
+    <w:uiPriority w:val="9"/>
+    <w:rsid w:val="00E53545"/>
+    <w:rPr>
+      <w:rFonts w:asciiTheme="majorHAnsi" w:eastAsiaTheme="majorEastAsia" w:hAnsiTheme="majorHAnsi" w:cstheme="majorBidi"/>
+      <w:b/>
+      <w:bCs/>
+      <w:color w:val="365F91" w:themeColor="accent1" w:themeShade="BF"/>
+      <w:sz w:val="28"/>
+      <w:szCs w:val="28"/>
+      <w:lang w:val="en-GB"/>
+    </w:rPr>
+  </w:style>
+  <w:style w:type="character" w:customStyle="1" w:styleId="Heading2Char">
+    <w:name w:val="Heading 2 Char"/>
+    <w:basedOn w:val="DefaultParagraphFont"/>
+    <w:link w:val="Heading2"/>
+    <w:uiPriority w:val="9"/>
+    <w:rsid w:val="001351B8"/>
+    <w:rPr>
+      <w:rFonts w:asciiTheme="majorHAnsi" w:eastAsiaTheme="majorEastAsia" w:hAnsiTheme="majorHAnsi" w:cstheme="majorBidi"/>
+      <w:b/>
+      <w:bCs/>
+      <w:color w:val="4F81BD" w:themeColor="accent1"/>
+      <w:sz w:val="26"/>
+      <w:szCs w:val="26"/>
+      <w:lang w:val="en-GB"/>
+    </w:rPr>
+  </w:style>
+  <w:style w:type="paragraph" w:styleId="TOCHeading">
+    <w:name w:val="TOC Heading"/>
+    <w:basedOn w:val="Heading1"/>
+    <w:next w:val="Normal"/>
+    <w:uiPriority w:val="39"/>
+    <w:unhideWhenUsed/>
+    <w:qFormat/>
+    <w:rsid w:val="001351B8"/>
+    <w:pPr>
+      <w:outlineLvl w:val="9"/>
+    </w:pPr>
+    <w:rPr>
+      <w:lang w:val="en-US" w:eastAsia="ja-JP"/>
+    </w:rPr>
+  </w:style>
+  <w:style w:type="paragraph" w:styleId="TOC1">
+    <w:name w:val="toc 1"/>
+    <w:basedOn w:val="Normal"/>
+    <w:next w:val="Normal"/>
+    <w:autoRedefine/>
+    <w:uiPriority w:val="39"/>
+    <w:unhideWhenUsed/>
+    <w:qFormat/>
+    <w:rsid w:val="001351B8"/>
+    <w:pPr>
+      <w:spacing w:before="120" w:after="120"/>
+    </w:pPr>
+    <w:rPr>
+      <w:b/>
+      <w:bCs/>
+      <w:caps/>
+      <w:sz w:val="20"/>
+      <w:szCs w:val="20"/>
+    </w:rPr>
+  </w:style>
+  <w:style w:type="paragraph" w:styleId="TOC2">
+    <w:name w:val="toc 2"/>
+    <w:basedOn w:val="Normal"/>
+    <w:next w:val="Normal"/>
+    <w:autoRedefine/>
+    <w:uiPriority w:val="39"/>
+    <w:unhideWhenUsed/>
+    <w:qFormat/>
+    <w:rsid w:val="00EC4823"/>
+    <w:pPr>
+      <w:spacing w:after="0"/>
+      <w:ind w:left="220"/>
+    </w:pPr>
+    <w:rPr>
+      <w:smallCaps/>
+      <w:sz w:val="20"/>
+      <w:szCs w:val="20"/>
+    </w:rPr>
+  </w:style>
+  <w:style w:type="character" w:styleId="Hyperlink">
+    <w:name w:val="Hyperlink"/>
+    <w:basedOn w:val="DefaultParagraphFont"/>
+    <w:uiPriority w:val="99"/>
+    <w:unhideWhenUsed/>
+    <w:rsid w:val="001351B8"/>
+    <w:rPr>
+      <w:color w:val="0000FF" w:themeColor="hyperlink"/>
+      <w:u w:val="single"/>
+    </w:rPr>
+  </w:style>
+  <w:style w:type="paragraph" w:styleId="BalloonText">
+    <w:name w:val="Balloon Text"/>
+    <w:basedOn w:val="Normal"/>
+    <w:link w:val="BalloonTextChar"/>
+    <w:uiPriority w:val="99"/>
+    <w:semiHidden/>
+    <w:unhideWhenUsed/>
+    <w:rsid w:val="001351B8"/>
+    <w:pPr>
+      <w:spacing w:after="0" w:line="240" w:lineRule="auto"/>
+    </w:pPr>
+    <w:rPr>
+      <w:rFonts w:ascii="Tahoma" w:hAnsi="Tahoma" w:cs="Tahoma"/>
+      <w:sz w:val="16"/>
+      <w:szCs w:val="16"/>
+    </w:rPr>
+  </w:style>
+  <w:style w:type="character" w:customStyle="1" w:styleId="BalloonTextChar">
+    <w:name w:val="Balloon Text Char"/>
+    <w:basedOn w:val="DefaultParagraphFont"/>
+    <w:link w:val="BalloonText"/>
+    <w:uiPriority w:val="99"/>
+    <w:semiHidden/>
+    <w:rsid w:val="001351B8"/>
+    <w:rPr>
+      <w:rFonts w:ascii="Tahoma" w:hAnsi="Tahoma" w:cs="Tahoma"/>
+      <w:sz w:val="16"/>
+      <w:szCs w:val="16"/>
+      <w:lang w:val="en-GB"/>
+    </w:rPr>
+  </w:style>
+  <w:style w:type="paragraph" w:styleId="BodyTextIndent2">
+    <w:name w:val="Body Text Indent 2"/>
+    <w:basedOn w:val="Normal"/>
+    <w:link w:val="BodyTextIndent2Char"/>
+    <w:rsid w:val="005D534D"/>
+    <w:pPr>
+      <w:spacing w:after="0" w:line="240" w:lineRule="auto"/>
+      <w:ind w:left="720"/>
+    </w:pPr>
+    <w:rPr>
+      <w:rFonts w:ascii="Times New Roman" w:eastAsia="Times New Roman" w:hAnsi="Times New Roman" w:cs="Times New Roman"/>
+      <w:sz w:val="24"/>
+      <w:szCs w:val="20"/>
+      <w:lang w:val="nl-NL"/>
+    </w:rPr>
+  </w:style>
+  <w:style w:type="character" w:customStyle="1" w:styleId="BodyTextIndent2Char">
+    <w:name w:val="Body Text Indent 2 Char"/>
+    <w:basedOn w:val="DefaultParagraphFont"/>
+    <w:link w:val="BodyTextIndent2"/>
+    <w:rsid w:val="005D534D"/>
+    <w:rPr>
+      <w:rFonts w:ascii="Times New Roman" w:eastAsia="Times New Roman" w:hAnsi="Times New Roman" w:cs="Times New Roman"/>
+      <w:sz w:val="24"/>
+      <w:szCs w:val="20"/>
+    </w:rPr>
+  </w:style>
+  <w:style w:type="paragraph" w:styleId="ListParagraph">
+    <w:name w:val="List Paragraph"/>
+    <w:basedOn w:val="Normal"/>
+    <w:uiPriority w:val="34"/>
+    <w:qFormat/>
+    <w:rsid w:val="00E85188"/>
+    <w:pPr>
+      <w:ind w:left="720"/>
+      <w:contextualSpacing/>
+    </w:pPr>
+  </w:style>
+  <w:style w:type="character" w:styleId="Strong">
+    <w:name w:val="Strong"/>
+    <w:basedOn w:val="DefaultParagraphFont"/>
+    <w:uiPriority w:val="22"/>
+    <w:qFormat/>
+    <w:rsid w:val="007D6797"/>
+    <w:rPr>
+      <w:b/>
+      <w:bCs/>
+    </w:rPr>
+  </w:style>
+  <w:style w:type="table" w:styleId="TableGrid">
+    <w:name w:val="Table Grid"/>
+    <w:basedOn w:val="TableNormal"/>
+    <w:uiPriority w:val="59"/>
+    <w:rsid w:val="00212650"/>
+    <w:pPr>
+      <w:spacing w:after="0" w:line="240" w:lineRule="auto"/>
+    </w:pPr>
+    <w:tblPr>
+      <w:tblBorders>
+        <w:top w:val="single" w:sz="4" w:space="0" w:color="auto"/>
+        <w:left w:val="single" w:sz="4" w:space="0" w:color="auto"/>
+        <w:bottom w:val="single" w:sz="4" w:space="0" w:color="auto"/>
+        <w:right w:val="single" w:sz="4" w:space="0" w:color="auto"/>
+        <w:insideH w:val="single" w:sz="4" w:space="0" w:color="auto"/>
+        <w:insideV w:val="single" w:sz="4" w:space="0" w:color="auto"/>
+      </w:tblBorders>
+    </w:tblPr>
+  </w:style>
+  <w:style w:type="character" w:styleId="CommentReference">
+    <w:name w:val="annotation reference"/>
+    <w:basedOn w:val="DefaultParagraphFont"/>
+    <w:uiPriority w:val="99"/>
+    <w:semiHidden/>
+    <w:unhideWhenUsed/>
+    <w:rsid w:val="0003208D"/>
+    <w:rPr>
+      <w:sz w:val="16"/>
+      <w:szCs w:val="16"/>
+    </w:rPr>
+  </w:style>
+  <w:style w:type="paragraph" w:styleId="CommentText">
+    <w:name w:val="annotation text"/>
+    <w:basedOn w:val="Normal"/>
+    <w:link w:val="CommentTextChar"/>
+    <w:uiPriority w:val="99"/>
+    <w:semiHidden/>
+    <w:unhideWhenUsed/>
+    <w:rsid w:val="0003208D"/>
+    <w:pPr>
+      <w:spacing w:line="240" w:lineRule="auto"/>
+    </w:pPr>
+    <w:rPr>
+      <w:sz w:val="20"/>
+      <w:szCs w:val="20"/>
+    </w:rPr>
+  </w:style>
+  <w:style w:type="character" w:customStyle="1" w:styleId="CommentTextChar">
+    <w:name w:val="Comment Text Char"/>
+    <w:basedOn w:val="DefaultParagraphFont"/>
+    <w:link w:val="CommentText"/>
+    <w:uiPriority w:val="99"/>
+    <w:semiHidden/>
+    <w:rsid w:val="0003208D"/>
+    <w:rPr>
+      <w:sz w:val="20"/>
+      <w:szCs w:val="20"/>
+      <w:lang w:val="en-GB"/>
+    </w:rPr>
+  </w:style>
+  <w:style w:type="paragraph" w:styleId="CommentSubject">
+    <w:name w:val="annotation subject"/>
+    <w:basedOn w:val="CommentText"/>
+    <w:next w:val="CommentText"/>
+    <w:link w:val="CommentSubjectChar"/>
+    <w:uiPriority w:val="99"/>
+    <w:semiHidden/>
+    <w:unhideWhenUsed/>
+    <w:rsid w:val="0003208D"/>
+    <w:rPr>
+      <w:b/>
+      <w:bCs/>
+    </w:rPr>
+  </w:style>
+  <w:style w:type="character" w:customStyle="1" w:styleId="CommentSubjectChar">
+    <w:name w:val="Comment Subject Char"/>
+    <w:basedOn w:val="CommentTextChar"/>
+    <w:link w:val="CommentSubject"/>
+    <w:uiPriority w:val="99"/>
+    <w:semiHidden/>
+    <w:rsid w:val="0003208D"/>
+    <w:rPr>
+      <w:b/>
+      <w:bCs/>
+      <w:sz w:val="20"/>
+      <w:szCs w:val="20"/>
+      <w:lang w:val="en-GB"/>
+    </w:rPr>
+  </w:style>
+  <w:style w:type="character" w:customStyle="1" w:styleId="Heading3Char">
+    <w:name w:val="Heading 3 Char"/>
+    <w:basedOn w:val="DefaultParagraphFont"/>
+    <w:link w:val="Heading3"/>
+    <w:uiPriority w:val="9"/>
+    <w:rsid w:val="00956F94"/>
+    <w:rPr>
+      <w:rFonts w:asciiTheme="majorHAnsi" w:eastAsiaTheme="majorEastAsia" w:hAnsiTheme="majorHAnsi" w:cstheme="majorBidi"/>
+      <w:b/>
+      <w:bCs/>
+      <w:color w:val="4F81BD" w:themeColor="accent1"/>
+      <w:lang w:val="en-GB"/>
+    </w:rPr>
+  </w:style>
+  <w:style w:type="character" w:customStyle="1" w:styleId="Heading4Char">
+    <w:name w:val="Heading 4 Char"/>
+    <w:basedOn w:val="DefaultParagraphFont"/>
+    <w:link w:val="Heading4"/>
+    <w:uiPriority w:val="9"/>
+    <w:rsid w:val="00956F94"/>
+    <w:rPr>
+      <w:rFonts w:asciiTheme="majorHAnsi" w:eastAsiaTheme="majorEastAsia" w:hAnsiTheme="majorHAnsi" w:cstheme="majorBidi"/>
+      <w:b/>
+      <w:bCs/>
+      <w:i/>
+      <w:iCs/>
+      <w:color w:val="4F81BD" w:themeColor="accent1"/>
+      <w:lang w:val="en-GB"/>
+    </w:rPr>
+  </w:style>
+  <w:style w:type="paragraph" w:styleId="NoSpacing">
+    <w:name w:val="No Spacing"/>
+    <w:uiPriority w:val="1"/>
+    <w:qFormat/>
+    <w:rsid w:val="00E53545"/>
+    <w:pPr>
+      <w:spacing w:after="0" w:line="240" w:lineRule="auto"/>
+    </w:pPr>
+    <w:rPr>
+      <w:lang w:val="en-GB"/>
+    </w:rPr>
+  </w:style>
+  <w:style w:type="paragraph" w:styleId="TOC3">
+    <w:name w:val="toc 3"/>
+    <w:basedOn w:val="Normal"/>
+    <w:next w:val="Normal"/>
+    <w:autoRedefine/>
+    <w:uiPriority w:val="39"/>
+    <w:unhideWhenUsed/>
+    <w:qFormat/>
+    <w:rsid w:val="00BD5619"/>
+    <w:pPr>
+      <w:spacing w:after="0"/>
+      <w:ind w:left="440"/>
+    </w:pPr>
+    <w:rPr>
+      <w:i/>
+      <w:iCs/>
+      <w:sz w:val="20"/>
+      <w:szCs w:val="20"/>
+    </w:rPr>
+  </w:style>
+  <w:style w:type="paragraph" w:styleId="TOC4">
+    <w:name w:val="toc 4"/>
+    <w:basedOn w:val="Normal"/>
+    <w:next w:val="Normal"/>
+    <w:autoRedefine/>
+    <w:uiPriority w:val="39"/>
+    <w:unhideWhenUsed/>
+    <w:rsid w:val="001E0A06"/>
+    <w:pPr>
+      <w:spacing w:after="0"/>
+      <w:ind w:left="660"/>
+    </w:pPr>
+    <w:rPr>
+      <w:sz w:val="18"/>
+      <w:szCs w:val="18"/>
+    </w:rPr>
+  </w:style>
+  <w:style w:type="paragraph" w:styleId="TOC5">
+    <w:name w:val="toc 5"/>
+    <w:basedOn w:val="Normal"/>
+    <w:next w:val="Normal"/>
+    <w:autoRedefine/>
+    <w:uiPriority w:val="39"/>
+    <w:unhideWhenUsed/>
+    <w:rsid w:val="001E0A06"/>
+    <w:pPr>
+      <w:spacing w:after="0"/>
+      <w:ind w:left="880"/>
+    </w:pPr>
+    <w:rPr>
+      <w:sz w:val="18"/>
+      <w:szCs w:val="18"/>
+    </w:rPr>
+  </w:style>
+  <w:style w:type="paragraph" w:styleId="TOC6">
+    <w:name w:val="toc 6"/>
+    <w:basedOn w:val="Normal"/>
+    <w:next w:val="Normal"/>
+    <w:autoRedefine/>
+    <w:uiPriority w:val="39"/>
+    <w:unhideWhenUsed/>
+    <w:rsid w:val="001E0A06"/>
+    <w:pPr>
+      <w:spacing w:after="0"/>
+      <w:ind w:left="1100"/>
+    </w:pPr>
+    <w:rPr>
+      <w:sz w:val="18"/>
+      <w:szCs w:val="18"/>
+    </w:rPr>
+  </w:style>
+  <w:style w:type="paragraph" w:styleId="TOC7">
+    <w:name w:val="toc 7"/>
+    <w:basedOn w:val="Normal"/>
+    <w:next w:val="Normal"/>
+    <w:autoRedefine/>
+    <w:uiPriority w:val="39"/>
+    <w:unhideWhenUsed/>
+    <w:rsid w:val="001E0A06"/>
+    <w:pPr>
+      <w:spacing w:after="0"/>
+      <w:ind w:left="1320"/>
+    </w:pPr>
+    <w:rPr>
+      <w:sz w:val="18"/>
+      <w:szCs w:val="18"/>
+    </w:rPr>
+  </w:style>
+  <w:style w:type="paragraph" w:styleId="TOC8">
+    <w:name w:val="toc 8"/>
+    <w:basedOn w:val="Normal"/>
+    <w:next w:val="Normal"/>
+    <w:autoRedefine/>
+    <w:uiPriority w:val="39"/>
+    <w:unhideWhenUsed/>
+    <w:rsid w:val="001E0A06"/>
+    <w:pPr>
+      <w:spacing w:after="0"/>
+      <w:ind w:left="1540"/>
+    </w:pPr>
+    <w:rPr>
+      <w:sz w:val="18"/>
+      <w:szCs w:val="18"/>
+    </w:rPr>
+  </w:style>
+  <w:style w:type="paragraph" w:styleId="TOC9">
+    <w:name w:val="toc 9"/>
+    <w:basedOn w:val="Normal"/>
+    <w:next w:val="Normal"/>
+    <w:autoRedefine/>
+    <w:uiPriority w:val="39"/>
+    <w:unhideWhenUsed/>
+    <w:rsid w:val="001E0A06"/>
+    <w:pPr>
+      <w:spacing w:after="0"/>
+      <w:ind w:left="1760"/>
+    </w:pPr>
+    <w:rPr>
+      <w:sz w:val="18"/>
+      <w:szCs w:val="18"/>
+    </w:rPr>
+  </w:style>
+</w:styles>
+</file>
+
+<file path=word/stylesWithEffects.xml><?xml version="1.0" encoding="utf-8"?>
+<w:styles xmlns:wpc="http://schemas.microsoft.com/office/word/2010/wordprocessingCanvas" xmlns:mc="http://schemas.openxmlformats.org/markup-compatibility/2006" xmlns:o="urn:schemas-microsoft-com:office:office" xmlns:r="http://schemas.openxmlformats.org/officeDocument/2006/relationships" xmlns:m="http://schemas.openxmlformats.org/officeDocument/2006/math" xmlns:v="urn:schemas-microsoft-com:vml" xmlns:wp14="http://schemas.microsoft.com/office/word/2010/wordprocessingDrawing" xmlns:wp="http://schemas.openxmlformats.org/drawingml/2006/wordprocessingDrawing" xmlns:w10="urn:schemas-microsoft-com:office:word" xmlns:w="http://schemas.openxmlformats.org/wordprocessingml/2006/main" xmlns:w14="http://schemas.microsoft.com/office/word/2010/wordml" xmlns:wpg="http://schemas.microsoft.com/office/word/2010/wordprocessingGroup" xmlns:wpi="http://schemas.microsoft.com/office/word/2010/wordprocessingInk" xmlns:wne="http://schemas.microsoft.com/office/word/2006/wordml" xmlns:wps="http://schemas.microsoft.com/office/word/2010/wordprocessingShape" mc:Ignorable="w14 wp14">
+  <w:docDefaults>
+    <w:rPrDefault>
+      <w:rPr>
+        <w:rFonts w:asciiTheme="minorHAnsi" w:eastAsiaTheme="minorHAnsi" w:hAnsiTheme="minorHAnsi" w:cstheme="minorBidi"/>
+        <w:sz w:val="22"/>
+        <w:szCs w:val="22"/>
+        <w:lang w:val="nl-NL" w:eastAsia="en-US" w:bidi="ar-SA"/>
+      </w:rPr>
+    </w:rPrDefault>
+    <w:pPrDefault>
+      <w:pPr>
+        <w:spacing w:after="200" w:line="276" w:lineRule="auto"/>
+      </w:pPr>
+    </w:pPrDefault>
+  </w:docDefaults>
+  <w:latentStyles w:defLockedState="0" w:defUIPriority="99" w:defSemiHidden="1" w:defUnhideWhenUsed="1" w:defQFormat="0" w:count="267">
+    <w:lsdException w:name="Normal" w:semiHidden="0" w:uiPriority="0" w:unhideWhenUsed="0" w:qFormat="1"/>
+    <w:lsdException w:name="heading 1" w:semiHidden="0" w:uiPriority="9" w:unhideWhenUsed="0" w:qFormat="1"/>
+    <w:lsdException w:name="heading 2" w:uiPriority="9" w:qFormat="1"/>
+    <w:lsdException w:name="heading 3" w:uiPriority="9" w:qFormat="1"/>
+    <w:lsdException w:name="heading 4" w:uiPriority="9" w:qFormat="1"/>
+    <w:lsdException w:name="heading 5" w:uiPriority="9" w:qFormat="1"/>
+    <w:lsdException w:name="heading 6" w:uiPriority="9" w:qFormat="1"/>
+    <w:lsdException w:name="heading 7" w:uiPriority="9" w:qFormat="1"/>
+    <w:lsdException w:name="heading 8" w:uiPriority="9" w:qFormat="1"/>
+    <w:lsdException w:name="heading 9" w:uiPriority="9" w:qFormat="1"/>
+    <w:lsdException w:name="toc 1" w:uiPriority="39" w:qFormat="1"/>
+    <w:lsdException w:name="toc 2" w:uiPriority="39" w:qFormat="1"/>
+    <w:lsdException w:name="toc 3" w:uiPriority="39" w:qFormat="1"/>
+    <w:lsdException w:name="toc 4" w:uiPriority="39"/>
+    <w:lsdException w:name="toc 5" w:uiPriority="39"/>
+    <w:lsdException w:name="toc 6" w:uiPriority="39"/>
+    <w:lsdException w:name="toc 7" w:uiPriority="39"/>
+    <w:lsdException w:name="toc 8" w:uiPriority="39"/>
+    <w:lsdException w:name="toc 9" w:uiPriority="39"/>
+    <w:lsdException w:name="caption" w:uiPriority="35" w:qFormat="1"/>
+    <w:lsdException w:name="Title" w:semiHidden="0" w:uiPriority="10" w:unhideWhenUsed="0" w:qFormat="1"/>
+    <w:lsdException w:name="Default Paragraph Font" w:uiPriority="1"/>
+    <w:lsdException w:name="Subtitle" w:semiHidden="0" w:uiPriority="11" w:unhideWhenUsed="0" w:qFormat="1"/>
+    <w:lsdException w:name="Body Text Indent 2" w:uiPriority="0"/>
+    <w:lsdException w:name="Strong" w:semiHidden="0" w:uiPriority="22" w:unhideWhenUsed="0" w:qFormat="1"/>
+    <w:lsdException w:name="Emphasis" w:semiHidden="0" w:uiPriority="20" w:unhideWhenUsed="0" w:qFormat="1"/>
+    <w:lsdException w:name="Table Grid" w:semiHidden="0" w:uiPriority="59" w:unhideWhenUsed="0"/>
+    <w:lsdException w:name="Placeholder Text" w:unhideWhenUsed="0"/>
+    <w:lsdException w:name="No Spacing" w:semiHidden="0" w:uiPriority="1" w:unhideWhenUsed="0" w:qFormat="1"/>
+    <w:lsdException w:name="Light Shading" w:semiHidden="0" w:uiPriority="60" w:unhideWhenUsed="0"/>
+    <w:lsdException w:name="Light List" w:semiHidden="0" w:uiPriority="61" w:unhideWhenUsed="0"/>
+    <w:lsdException w:name="Light Grid" w:semiHidden="0" w:uiPriority="62" w:unhideWhenUsed="0"/>
+    <w:lsdException w:name="Medium Shading 1" w:semiHidden="0" w:uiPriority="63" w:unhideWhenUsed="0"/>
+    <w:lsdException w:name="Medium Shading 2" w:semiHidden="0" w:uiPriority="64" w:unhideWhenUsed="0"/>
+    <w:lsdException w:name="Medium List 1" w:semiHidden="0" w:uiPriority="65" w:unhideWhenUsed="0"/>
+    <w:lsdException w:name="Medium List 2" w:semiHidden="0" w:uiPriority="66" w:unhideWhenUsed="0"/>
+    <w:lsdException w:name="Medium Grid 1" w:semiHidden="0" w:uiPriority="67" w:unhideWhenUsed="0"/>
+    <w:lsdException w:name="Medium Grid 2" w:semiHidden="0" w:uiPriority="68" w:unhideWhenUsed="0"/>
+    <w:lsdException w:name="Medium Grid 3" w:semiHidden="0" w:uiPriority="69" w:unhideWhenUsed="0"/>
+    <w:lsdException w:name="Dark List" w:semiHidden="0" w:uiPriority="70" w:unhideWhenUsed="0"/>
+    <w:lsdException w:name="Colorful Shading" w:semiHidden="0" w:uiPriority="71" w:unhideWhenUsed="0"/>
+    <w:lsdException w:name="Colorful List" w:semiHidden="0" w:uiPriority="72" w:unhideWhenUsed="0"/>
+    <w:lsdException w:name="Colorful Grid" w:semiHidden="0" w:uiPriority="73" w:unhideWhenUsed="0"/>
+    <w:lsdException w:name="Light Shading Accent 1" w:semiHidden="0" w:uiPriority="60" w:unhideWhenUsed="0"/>
+    <w:lsdException w:name="Light List Accent 1" w:semiHidden="0" w:uiPriority="61" w:unhideWhenUsed="0"/>
+    <w:lsdException w:name="Light Grid Accent 1" w:semiHidden="0" w:uiPriority="62" w:unhideWhenUsed="0"/>
+    <w:lsdException w:name="Medium Shading 1 Accent 1" w:semiHidden="0" w:uiPriority="63" w:unhideWhenUsed="0"/>
+    <w:lsdException w:name="Medium Shading 2 Accent 1" w:semiHidden="0" w:uiPriority="64" w:unhideWhenUsed="0"/>
+    <w:lsdException w:name="Medium List 1 Accent 1" w:semiHidden="0" w:uiPriority="65" w:unhideWhenUsed="0"/>
+    <w:lsdException w:name="Revision" w:unhideWhenUsed="0"/>
+    <w:lsdException w:name="List Paragraph" w:semiHidden="0" w:uiPriority="34" w:unhideWhenUsed="0" w:qFormat="1"/>
+    <w:lsdException w:name="Quote" w:semiHidden="0" w:uiPriority="29" w:unhideWhenUsed="0" w:qFormat="1"/>
+    <w:lsdException w:name="Intense Quote" w:semiHidden="0" w:uiPriority="30" w:unhideWhenUsed="0" w:qFormat="1"/>
+    <w:lsdException w:name="Medium List 2 Accent 1" w:semiHidden="0" w:uiPriority="66" w:unhideWhenUsed="0"/>
+    <w:lsdException w:name="Medium Grid 1 Accent 1" w:semiHidden="0" w:uiPriority="67" w:unhideWhenUsed="0"/>
+    <w:lsdException w:name="Medium Grid 2 Accent 1" w:semiHidden="0" w:uiPriority="68" w:unhideWhenUsed="0"/>
+    <w:lsdException w:name="Medium Grid 3 Accent 1" w:semiHidden="0" w:uiPriority="69" w:unhideWhenUsed="0"/>
+    <w:lsdException w:name="Dark List Accent 1" w:semiHidden="0" w:uiPriority="70" w:unhideWhenUsed="0"/>
+    <w:lsdException w:name="Colorful Shading Accent 1" w:semiHidden="0" w:uiPriority="71" w:unhideWhenUsed="0"/>
+    <w:lsdException w:name="Colorful List Accent 1" w:semiHidden="0" w:uiPriority="72" w:unhideWhenUsed="0"/>
+    <w:lsdException w:name="Colorful Grid Accent 1" w:semiHidden="0" w:uiPriority="73" w:unhideWhenUsed="0"/>
+    <w:lsdException w:name="Light Shading Accent 2" w:semiHidden="0" w:uiPriority="60" w:unhideWhenUsed="0"/>
+    <w:lsdException w:name="Light List Accent 2" w:semiHidden="0" w:uiPriority="61" w:unhideWhenUsed="0"/>
+    <w:lsdException w:name="Light Grid Accent 2" w:semiHidden="0" w:uiPriority="62" w:unhideWhenUsed="0"/>
+    <w:lsdException w:name="Medium Shading 1 Accent 2" w:semiHidden="0" w:uiPriority="63" w:unhideWhenUsed="0"/>
+    <w:lsdException w:name="Medium Shading 2 Accent 2" w:semiHidden="0" w:uiPriority="64" w:unhideWhenUsed="0"/>
+    <w:lsdException w:name="Medium List 1 Accent 2" w:semiHidden="0" w:uiPriority="65" w:unhideWhenUsed="0"/>
+    <w:lsdException w:name="Medium List 2 Accent 2" w:semiHidden="0" w:uiPriority="66" w:unhideWhenUsed="0"/>
+    <w:lsdException w:name="Medium Grid 1 Accent 2" w:semiHidden="0" w:uiPriority="67" w:unhideWhenUsed="0"/>
+    <w:lsdException w:name="Medium Grid 2 Accent 2" w:semiHidden="0" w:uiPriority="68" w:unhideWhenUsed="0"/>
+    <w:lsdException w:name="Medium Grid 3 Accent 2" w:semiHidden="0" w:uiPriority="69" w:unhideWhenUsed="0"/>
+    <w:lsdException w:name="Dark List Accent 2" w:semiHidden="0" w:uiPriority="70" w:unhideWhenUsed="0"/>
+    <w:lsdException w:name="Colorful Shading Accent 2" w:semiHidden="0" w:uiPriority="71" w:unhideWhenUsed="0"/>
+    <w:lsdException w:name="Colorful List Accent 2" w:semiHidden="0" w:uiPriority="72" w:unhideWhenUsed="0"/>
+    <w:lsdException w:name="Colorful Grid Accent 2" w:semiHidden="0" w:uiPriority="73" w:unhideWhenUsed="0"/>
+    <w:lsdException w:name="Light Shading Accent 3" w:semiHidden="0" w:uiPriority="60" w:unhideWhenUsed="0"/>
+    <w:lsdException w:name="Light List Accent 3" w:semiHidden="0" w:uiPriority="61" w:unhideWhenUsed="0"/>
+    <w:lsdException w:name="Light Grid Accent 3" w:semiHidden="0" w:uiPriority="62" w:unhideWhenUsed="0"/>
+    <w:lsdException w:name="Medium Shading 1 Accent 3" w:semiHidden="0" w:uiPriority="63" w:unhideWhenUsed="0"/>
+    <w:lsdException w:name="Medium Shading 2 Accent 3" w:semiHidden="0" w:uiPriority="64" w:unhideWhenUsed="0"/>
+    <w:lsdException w:name="Medium List 1 Accent 3" w:semiHidden="0" w:uiPriority="65" w:unhideWhenUsed="0"/>
+    <w:lsdException w:name="Medium List 2 Accent 3" w:semiHidden="0" w:uiPriority="66" w:unhideWhenUsed="0"/>
+    <w:lsdException w:name="Medium Grid 1 Accent 3" w:semiHidden="0" w:uiPriority="67" w:unhideWhenUsed="0"/>
+    <w:lsdException w:name="Medium Grid 2 Accent 3" w:semiHidden="0" w:uiPriority="68" w:unhideWhenUsed="0"/>
+    <w:lsdException w:name="Medium Grid 3 Accent 3" w:semiHidden="0" w:uiPriority="69" w:unhideWhenUsed="0"/>
+    <w:lsdException w:name="Dark List Accent 3" w:semiHidden="0" w:uiPriority="70" w:unhideWhenUsed="0"/>
+    <w:lsdException w:name="Colorful Shading Accent 3" w:semiHidden="0" w:uiPriority="71" w:unhideWhenUsed="0"/>
+    <w:lsdException w:name="Colorful List Accent 3" w:semiHidden="0" w:uiPriority="72" w:unhideWhenUsed="0"/>
+    <w:lsdException w:name="Colorful Grid Accent 3" w:semiHidden="0" w:uiPriority="73" w:unhideWhenUsed="0"/>
+    <w:lsdException w:name="Light Shading Accent 4" w:semiHidden="0" w:uiPriority="60" w:unhideWhenUsed="0"/>
+    <w:lsdException w:name="Light List Accent 4" w:semiHidden="0" w:uiPriority="61" w:unhideWhenUsed="0"/>
+    <w:lsdException w:name="Light Grid Accent 4" w:semiHidden="0" w:uiPriority="62" w:unhideWhenUsed="0"/>
+    <w:lsdException w:name="Medium Shading 1 Accent 4" w:semiHidden="0" w:uiPriority="63" w:unhideWhenUsed="0"/>
+    <w:lsdException w:name="Medium Shading 2 Accent 4" w:semiHidden="0" w:uiPriority="64" w:unhideWhenUsed="0"/>
+    <w:lsdException w:name="Medium List 1 Accent 4" w:semiHidden="0" w:uiPriority="65" w:unhideWhenUsed="0"/>
+    <w:lsdException w:name="Medium List 2 Accent 4" w:semiHidden="0" w:uiPriority="66" w:unhideWhenUsed="0"/>
+    <w:lsdException w:name="Medium Grid 1 Accent 4" w:semiHidden="0" w:uiPriority="67" w:unhideWhenUsed="0"/>
+    <w:lsdException w:name="Medium Grid 2 Accent 4" w:semiHidden="0" w:uiPriority="68" w:unhideWhenUsed="0"/>
+    <w:lsdException w:name="Medium Grid 3 Accent 4" w:semiHidden="0" w:uiPriority="69" w:unhideWhenUsed="0"/>
+    <w:lsdException w:name="Dark List Accent 4" w:semiHidden="0" w:uiPriority="70" w:unhideWhenUsed="0"/>
+    <w:lsdException w:name="Colorful Shading Accent 4" w:semiHidden="0" w:uiPriority="71" w:unhideWhenUsed="0"/>
+    <w:lsdException w:name="Colorful List Accent 4" w:semiHidden="0" w:uiPriority="72" w:unhideWhenUsed="0"/>
+    <w:lsdException w:name="Colorful Grid Accent 4" w:semiHidden="0" w:uiPriority="73" w:unhideWhenUsed="0"/>
+    <w:lsdException w:name="Light Shading Accent 5" w:semiHidden="0" w:uiPriority="60" w:unhideWhenUsed="0"/>
+    <w:lsdException w:name="Light List Accent 5" w:semiHidden="0" w:uiPriority="61" w:unhideWhenUsed="0"/>
+    <w:lsdException w:name="Light Grid Accent 5" w:semiHidden="0" w:uiPriority="62" w:unhideWhenUsed="0"/>
+    <w:lsdException w:name="Medium Shading 1 Accent 5" w:semiHidden="0" w:uiPriority="63" w:unhideWhenUsed="0"/>
+    <w:lsdException w:name="Medium Shading 2 Accent 5" w:semiHidden="0" w:uiPriority="64" w:unhideWhenUsed="0"/>
+    <w:lsdException w:name="Medium List 1 Accent 5" w:semiHidden="0" w:uiPriority="65" w:unhideWhenUsed="0"/>
+    <w:lsdException w:name="Medium List 2 Accent 5" w:semiHidden="0" w:uiPriority="66" w:unhideWhenUsed="0"/>
+    <w:lsdException w:name="Medium Grid 1 Accent 5" w:semiHidden="0" w:uiPriority="67" w:unhideWhenUsed="0"/>
+    <w:lsdException w:name="Medium Grid 2 Accent 5" w:semiHidden="0" w:uiPriority="68" w:unhideWhenUsed="0"/>
+    <w:lsdException w:name="Medium Grid 3 Accent 5" w:semiHidden="0" w:uiPriority="69" w:unhideWhenUsed="0"/>
+    <w:lsdException w:name="Dark List Accent 5" w:semiHidden="0" w:uiPriority="70" w:unhideWhenUsed="0"/>
+    <w:lsdException w:name="Colorful Shading Accent 5" w:semiHidden="0" w:uiPriority="71" w:unhideWhenUsed="0"/>
+    <w:lsdException w:name="Colorful List Accent 5" w:semiHidden="0" w:uiPriority="72" w:unhideWhenUsed="0"/>
+    <w:lsdException w:name="Colorful Grid Accent 5" w:semiHidden="0" w:uiPriority="73" w:unhideWhenUsed="0"/>
+    <w:lsdException w:name="Light Shading Accent 6" w:semiHidden="0" w:uiPriority="60" w:unhideWhenUsed="0"/>
+    <w:lsdException w:name="Light List Accent 6" w:semiHidden="0" w:uiPriority="61" w:unhideWhenUsed="0"/>
+    <w:lsdException w:name="Light Grid Accent 6" w:semiHidden="0" w:uiPriority="62" w:unhideWhenUsed="0"/>
+    <w:lsdException w:name="Medium Shading 1 Accent 6" w:semiHidden="0" w:uiPriority="63" w:unhideWhenUsed="0"/>
+    <w:lsdException w:name="Medium Shading 2 Accent 6" w:semiHidden="0" w:uiPriority="64" w:unhideWhenUsed="0"/>
+    <w:lsdException w:name="Medium List 1 Accent 6" w:semiHidden="0" w:uiPriority="65" w:unhideWhenUsed="0"/>
+    <w:lsdException w:name="Medium List 2 Accent 6" w:semiHidden="0" w:uiPriority="66" w:unhideWhenUsed="0"/>
+    <w:lsdException w:name="Medium Grid 1 Accent 6" w:semiHidden="0" w:uiPriority="67" w:unhideWhenUsed="0"/>
+    <w:lsdException w:name="Medium Grid 2 Accent 6" w:semiHidden="0" w:uiPriority="68" w:unhideWhenUsed="0"/>
+    <w:lsdException w:name="Medium Grid 3 Accent 6" w:semiHidden="0" w:uiPriority="69" w:unhideWhenUsed="0"/>
+    <w:lsdException w:name="Dark List Accent 6" w:semiHidden="0" w:uiPriority="70" w:unhideWhenUsed="0"/>
+    <w:lsdException w:name="Colorful Shading Accent 6" w:semiHidden="0" w:uiPriority="71" w:unhideWhenUsed="0"/>
+    <w:lsdException w:name="Colorful List Accent 6" w:semiHidden="0" w:uiPriority="72" w:unhideWhenUsed="0"/>
+    <w:lsdException w:name="Colorful Grid Accent 6" w:semiHidden="0" w:uiPriority="73" w:unhideWhenUsed="0"/>
+    <w:lsdException w:name="Subtle Emphasis" w:semiHidden="0" w:uiPriority="19" w:unhideWhenUsed="0" w:qFormat="1"/>
+    <w:lsdException w:name="Intense Emphasis" w:semiHidden="0" w:uiPriority="21" w:unhideWhenUsed="0" w:qFormat="1"/>
+    <w:lsdException w:name="Subtle Reference" w:semiHidden="0" w:uiPriority="31" w:unhideWhenUsed="0" w:qFormat="1"/>
+    <w:lsdException w:name="Intense Reference" w:semiHidden="0" w:uiPriority="32" w:unhideWhenUsed="0" w:qFormat="1"/>
+    <w:lsdException w:name="Book Title" w:semiHidden="0" w:uiPriority="33" w:unhideWhenUsed="0" w:qFormat="1"/>
+    <w:lsdException w:name="Bibliography" w:uiPriority="37"/>
+    <w:lsdException w:name="TOC Heading" w:uiPriority="39" w:qFormat="1"/>
   </w:latentStyles>
   <w:style w:type="paragraph" w:default="1" w:styleId="Normal">
     <w:name w:val="Normal"/>
@@ -6296,21 +7335,6 @@
 </file>
 
 <file path=customXml/item1.xml><?xml version="1.0" encoding="utf-8"?>
-<p:properties xmlns:p="http://schemas.microsoft.com/office/2006/metadata/properties" xmlns:xsi="http://www.w3.org/2001/XMLSchema-instance" xmlns:pc="http://schemas.microsoft.com/office/infopath/2007/PartnerControls">
-  <documentManagement/>
-</p:properties>
-</file>
-
-<file path=customXml/item2.xml><?xml version="1.0" encoding="utf-8"?>
-<?mso-contentType ?>
-<FormTemplates xmlns="http://schemas.microsoft.com/sharepoint/v3/contenttype/forms">
-  <Display>DocumentLibraryForm</Display>
-  <Edit>DocumentLibraryForm</Edit>
-  <New>DocumentLibraryForm</New>
-</FormTemplates>
-</file>
-
-<file path=customXml/item3.xml><?xml version="1.0" encoding="utf-8"?>
 <ct:contentTypeSchema xmlns:ct="http://schemas.microsoft.com/office/2006/metadata/contentType" xmlns:ma="http://schemas.microsoft.com/office/2006/metadata/properties/metaAttributes" ct:_="" ma:_="" ma:contentTypeName="Document" ma:contentTypeID="0x010100BB97655D7651CC4580EE95419813A878" ma:contentTypeVersion="0" ma:contentTypeDescription="Create a new document." ma:contentTypeScope="" ma:versionID="7ec5bfaf961ca5d17f924a0e4fa7bde3">
   <xsd:schema xmlns:xsd="http://www.w3.org/2001/XMLSchema" xmlns:xs="http://www.w3.org/2001/XMLSchema" xmlns:p="http://schemas.microsoft.com/office/2006/metadata/properties" targetNamespace="http://schemas.microsoft.com/office/2006/metadata/properties" ma:root="true" ma:fieldsID="1b05d82d297216baf5b26c55225140df">
     <xsd:element name="properties">
@@ -6424,28 +7448,26 @@
 </ct:contentTypeSchema>
 </file>
 
+<file path=customXml/item2.xml><?xml version="1.0" encoding="utf-8"?>
+<?mso-contentType ?>
+<FormTemplates xmlns="http://schemas.microsoft.com/sharepoint/v3/contenttype/forms">
+  <Display>DocumentLibraryForm</Display>
+  <Edit>DocumentLibraryForm</Edit>
+  <New>DocumentLibraryForm</New>
+</FormTemplates>
+</file>
+
+<file path=customXml/item3.xml><?xml version="1.0" encoding="utf-8"?>
+<p:properties xmlns:p="http://schemas.microsoft.com/office/2006/metadata/properties" xmlns:xsi="http://www.w3.org/2001/XMLSchema-instance" xmlns:pc="http://schemas.microsoft.com/office/infopath/2007/PartnerControls">
+  <documentManagement/>
+</p:properties>
+</file>
+
 <file path=customXml/item4.xml><?xml version="1.0" encoding="utf-8"?>
 <b:Sources xmlns:b="http://schemas.openxmlformats.org/officeDocument/2006/bibliography" xmlns="http://schemas.openxmlformats.org/officeDocument/2006/bibliography" SelectedStyle="\APA.XSL" StyleName="APA"/>
 </file>
 
 <file path=customXml/itemProps1.xml><?xml version="1.0" encoding="utf-8"?>
-<ds:datastoreItem xmlns:ds="http://schemas.openxmlformats.org/officeDocument/2006/customXml" ds:itemID="{A4481DB2-7BDF-441D-9919-C9BD4CF2F75D}">
-  <ds:schemaRefs>
-    <ds:schemaRef ds:uri="http://schemas.microsoft.com/office/2006/metadata/properties"/>
-    <ds:schemaRef ds:uri="http://schemas.microsoft.com/office/infopath/2007/PartnerControls"/>
-  </ds:schemaRefs>
-</ds:datastoreItem>
-</file>
-
-<file path=customXml/itemProps2.xml><?xml version="1.0" encoding="utf-8"?>
-<ds:datastoreItem xmlns:ds="http://schemas.openxmlformats.org/officeDocument/2006/customXml" ds:itemID="{90B168DA-17DF-41E0-ABE9-8EE0D8EEBD80}">
-  <ds:schemaRefs>
-    <ds:schemaRef ds:uri="http://schemas.microsoft.com/sharepoint/v3/contenttype/forms"/>
-  </ds:schemaRefs>
-</ds:datastoreItem>
-</file>
-
-<file path=customXml/itemProps3.xml><?xml version="1.0" encoding="utf-8"?>
 <ds:datastoreItem xmlns:ds="http://schemas.openxmlformats.org/officeDocument/2006/customXml" ds:itemID="{143ECE62-838F-4542-A5B0-F5DFFB27CC05}">
   <ds:schemaRefs>
     <ds:schemaRef ds:uri="http://schemas.microsoft.com/office/2006/metadata/contentType"/>
@@ -6461,8 +7483,25 @@
 </ds:datastoreItem>
 </file>
 
+<file path=customXml/itemProps2.xml><?xml version="1.0" encoding="utf-8"?>
+<ds:datastoreItem xmlns:ds="http://schemas.openxmlformats.org/officeDocument/2006/customXml" ds:itemID="{90B168DA-17DF-41E0-ABE9-8EE0D8EEBD80}">
+  <ds:schemaRefs>
+    <ds:schemaRef ds:uri="http://schemas.microsoft.com/sharepoint/v3/contenttype/forms"/>
+  </ds:schemaRefs>
+</ds:datastoreItem>
+</file>
+
+<file path=customXml/itemProps3.xml><?xml version="1.0" encoding="utf-8"?>
+<ds:datastoreItem xmlns:ds="http://schemas.openxmlformats.org/officeDocument/2006/customXml" ds:itemID="{A4481DB2-7BDF-441D-9919-C9BD4CF2F75D}">
+  <ds:schemaRefs>
+    <ds:schemaRef ds:uri="http://schemas.microsoft.com/office/2006/metadata/properties"/>
+    <ds:schemaRef ds:uri="http://schemas.microsoft.com/office/infopath/2007/PartnerControls"/>
+  </ds:schemaRefs>
+</ds:datastoreItem>
+</file>
+
 <file path=customXml/itemProps4.xml><?xml version="1.0" encoding="utf-8"?>
-<ds:datastoreItem xmlns:ds="http://schemas.openxmlformats.org/officeDocument/2006/customXml" ds:itemID="{3FCF87AE-2527-4130-AD69-7CBAD8B5970E}">
+<ds:datastoreItem xmlns:ds="http://schemas.openxmlformats.org/officeDocument/2006/customXml" ds:itemID="{6A028220-C993-488C-9BEA-08D015B56E94}">
   <ds:schemaRefs>
     <ds:schemaRef ds:uri="http://schemas.openxmlformats.org/officeDocument/2006/bibliography"/>
   </ds:schemaRefs>

</xml_diff>

<commit_message>
Setup Document : fixed formatting Added a little more separation in the UI
</commit_message>
<xml_diff>
--- a/Setup.docx
+++ b/Setup.docx
@@ -1,6 +1,6 @@
 
 <file path=word/document.xml><?xml version="1.0" encoding="utf-8"?>
-<w:document xmlns:wpc="http://schemas.microsoft.com/office/word/2010/wordprocessingCanvas" xmlns:mc="http://schemas.openxmlformats.org/markup-compatibility/2006" xmlns:o="urn:schemas-microsoft-com:office:office" xmlns:r="http://schemas.openxmlformats.org/officeDocument/2006/relationships" xmlns:m="http://schemas.openxmlformats.org/officeDocument/2006/math" xmlns:v="urn:schemas-microsoft-com:vml" xmlns:wp14="http://schemas.microsoft.com/office/word/2010/wordprocessingDrawing" xmlns:wp="http://schemas.openxmlformats.org/drawingml/2006/wordprocessingDrawing" xmlns:w10="urn:schemas-microsoft-com:office:word" xmlns:w="http://schemas.openxmlformats.org/wordprocessingml/2006/main" xmlns:w14="http://schemas.microsoft.com/office/word/2010/wordml" xmlns:w15="http://schemas.microsoft.com/office/word/2012/wordml" xmlns:wpg="http://schemas.microsoft.com/office/word/2010/wordprocessingGroup" xmlns:wpi="http://schemas.microsoft.com/office/word/2010/wordprocessingInk" xmlns:wne="http://schemas.microsoft.com/office/word/2006/wordml" xmlns:wps="http://schemas.microsoft.com/office/word/2010/wordprocessingShape" mc:Ignorable="w14 w15 wp14">
+<w:document xmlns:wpc="http://schemas.microsoft.com/office/word/2010/wordprocessingCanvas" xmlns:mc="http://schemas.openxmlformats.org/markup-compatibility/2006" xmlns:o="urn:schemas-microsoft-com:office:office" xmlns:r="http://schemas.openxmlformats.org/officeDocument/2006/relationships" xmlns:m="http://schemas.openxmlformats.org/officeDocument/2006/math" xmlns:v="urn:schemas-microsoft-com:vml" xmlns:wp14="http://schemas.microsoft.com/office/word/2010/wordprocessingDrawing" xmlns:wp="http://schemas.openxmlformats.org/drawingml/2006/wordprocessingDrawing" xmlns:w10="urn:schemas-microsoft-com:office:word" xmlns:w="http://schemas.openxmlformats.org/wordprocessingml/2006/main" xmlns:w14="http://schemas.microsoft.com/office/word/2010/wordml" xmlns:wpg="http://schemas.microsoft.com/office/word/2010/wordprocessingGroup" xmlns:wpi="http://schemas.microsoft.com/office/word/2010/wordprocessingInk" xmlns:wne="http://schemas.microsoft.com/office/word/2006/wordml" xmlns:wps="http://schemas.microsoft.com/office/word/2010/wordprocessingShape" mc:Ignorable="w14 wp14">
   <w:body>
     <w:p>
       <w:pPr>
@@ -382,28 +382,42 @@
         <w:p>
           <w:pPr>
             <w:pStyle w:val="TOCHeading"/>
+            <w:tabs>
+              <w:tab w:val="left" w:pos="6570"/>
+            </w:tabs>
             <w:rPr>
               <w:noProof/>
             </w:rPr>
           </w:pPr>
           <w:r>
-            <w:t>Table of Contents</w:t>
+            <w:t>Table of</w:t>
+          </w:r>
+          <w:r>
+            <w:t xml:space="preserve"> Contents</w:t>
           </w:r>
           <w:r>
             <w:fldChar w:fldCharType="begin"/>
           </w:r>
           <w:r>
-            <w:instrText xml:space="preserve"> TOC \o "1-4" \h \z \u </w:instrText>
+            <w:instrText xml:space="preserve"> TOC \o "1-</w:instrText>
+          </w:r>
+          <w:r>
+            <w:instrText>5</w:instrText>
+          </w:r>
+          <w:r>
+            <w:instrText xml:space="preserve">" \h \z \u </w:instrText>
           </w:r>
           <w:r>
             <w:fldChar w:fldCharType="separate"/>
           </w:r>
         </w:p>
+        <w:bookmarkStart w:id="0" w:name="_GoBack"/>
+        <w:bookmarkEnd w:id="0"/>
         <w:p>
           <w:pPr>
             <w:pStyle w:val="TOC1"/>
             <w:tabs>
-              <w:tab w:val="right" w:leader="dot" w:pos="9060"/>
+              <w:tab w:val="right" w:pos="9060"/>
             </w:tabs>
             <w:rPr>
               <w:rFonts w:eastAsiaTheme="minorEastAsia"/>
@@ -416,69 +430,114 @@
               <w:lang w:val="en-US"/>
             </w:rPr>
           </w:pPr>
-          <w:hyperlink w:anchor="_Toc415342249" w:history="1">
-            <w:r>
-              <w:rPr>
-                <w:rStyle w:val="Hyperlink"/>
-                <w:noProof/>
-              </w:rPr>
-              <w:t>Preface</w:t>
-            </w:r>
-            <w:r>
-              <w:rPr>
-                <w:noProof/>
-                <w:webHidden/>
-              </w:rPr>
-              <w:tab/>
-            </w:r>
-            <w:r>
-              <w:rPr>
-                <w:noProof/>
-                <w:webHidden/>
-              </w:rPr>
-              <w:fldChar w:fldCharType="begin"/>
-            </w:r>
-            <w:r>
-              <w:rPr>
-                <w:noProof/>
-                <w:webHidden/>
-              </w:rPr>
-              <w:instrText xml:space="preserve"> PAGEREF _Toc415342249 \h </w:instrText>
-            </w:r>
-            <w:r>
-              <w:rPr>
-                <w:noProof/>
-                <w:webHidden/>
-              </w:rPr>
-            </w:r>
-            <w:r>
-              <w:rPr>
-                <w:noProof/>
-                <w:webHidden/>
-              </w:rPr>
-              <w:fldChar w:fldCharType="separate"/>
-            </w:r>
-            <w:r>
-              <w:rPr>
-                <w:noProof/>
-                <w:webHidden/>
-              </w:rPr>
-              <w:t>3</w:t>
-            </w:r>
-            <w:r>
-              <w:rPr>
-                <w:noProof/>
-                <w:webHidden/>
-              </w:rPr>
-              <w:fldChar w:fldCharType="end"/>
-            </w:r>
-          </w:hyperlink>
+          <w:r>
+            <w:rPr>
+              <w:rStyle w:val="Hyperlink"/>
+              <w:noProof/>
+            </w:rPr>
+            <w:fldChar w:fldCharType="begin"/>
+          </w:r>
+          <w:r>
+            <w:rPr>
+              <w:rStyle w:val="Hyperlink"/>
+              <w:noProof/>
+            </w:rPr>
+            <w:instrText xml:space="preserve"> </w:instrText>
+          </w:r>
+          <w:r>
+            <w:rPr>
+              <w:noProof/>
+            </w:rPr>
+            <w:instrText>HYPERLINK \l "_Toc417505897"</w:instrText>
+          </w:r>
+          <w:r>
+            <w:rPr>
+              <w:rStyle w:val="Hyperlink"/>
+              <w:noProof/>
+            </w:rPr>
+            <w:instrText xml:space="preserve"> </w:instrText>
+          </w:r>
+          <w:r>
+            <w:rPr>
+              <w:rStyle w:val="Hyperlink"/>
+              <w:noProof/>
+            </w:rPr>
+          </w:r>
+          <w:r>
+            <w:rPr>
+              <w:rStyle w:val="Hyperlink"/>
+              <w:noProof/>
+            </w:rPr>
+            <w:fldChar w:fldCharType="separate"/>
+          </w:r>
+          <w:r>
+            <w:rPr>
+              <w:rStyle w:val="Hyperlink"/>
+              <w:noProof/>
+            </w:rPr>
+            <w:t>Preface</w:t>
+          </w:r>
+          <w:r>
+            <w:rPr>
+              <w:noProof/>
+              <w:webHidden/>
+            </w:rPr>
+            <w:tab/>
+          </w:r>
+          <w:r>
+            <w:rPr>
+              <w:noProof/>
+              <w:webHidden/>
+            </w:rPr>
+            <w:fldChar w:fldCharType="begin"/>
+          </w:r>
+          <w:r>
+            <w:rPr>
+              <w:noProof/>
+              <w:webHidden/>
+            </w:rPr>
+            <w:instrText xml:space="preserve"> PAGEREF _Toc417505897 \h </w:instrText>
+          </w:r>
+          <w:r>
+            <w:rPr>
+              <w:noProof/>
+              <w:webHidden/>
+            </w:rPr>
+          </w:r>
+          <w:r>
+            <w:rPr>
+              <w:noProof/>
+              <w:webHidden/>
+            </w:rPr>
+            <w:fldChar w:fldCharType="separate"/>
+          </w:r>
+          <w:r>
+            <w:rPr>
+              <w:noProof/>
+              <w:webHidden/>
+            </w:rPr>
+            <w:t>4</w:t>
+          </w:r>
+          <w:r>
+            <w:rPr>
+              <w:noProof/>
+              <w:webHidden/>
+            </w:rPr>
+            <w:fldChar w:fldCharType="end"/>
+          </w:r>
+          <w:r>
+            <w:rPr>
+              <w:rStyle w:val="Hyperlink"/>
+              <w:noProof/>
+            </w:rPr>
+            <w:fldChar w:fldCharType="end"/>
+          </w:r>
         </w:p>
         <w:p>
           <w:pPr>
             <w:pStyle w:val="TOC1"/>
             <w:tabs>
-              <w:tab w:val="right" w:leader="dot" w:pos="9060"/>
+              <w:tab w:val="right" w:pos="9060"/>
             </w:tabs>
             <w:rPr>
               <w:rFonts w:eastAsiaTheme="minorEastAsia"/>
@@ -491,7 +550,7 @@
               <w:lang w:val="en-US"/>
             </w:rPr>
           </w:pPr>
-          <w:hyperlink w:anchor="_Toc415342250" w:history="1">
+          <w:hyperlink w:anchor="_Toc417505898" w:history="1">
             <w:r>
               <w:rPr>
                 <w:rStyle w:val="Hyperlink"/>
@@ -518,7 +577,7 @@
                 <w:noProof/>
                 <w:webHidden/>
               </w:rPr>
-              <w:instrText xml:space="preserve"> PAGEREF _Toc415342250 \h </w:instrText>
+              <w:instrText xml:space="preserve"> PAGEREF _Toc417505898 \h </w:instrText>
             </w:r>
             <w:r>
               <w:rPr>
@@ -538,7 +597,7 @@
                 <w:noProof/>
                 <w:webHidden/>
               </w:rPr>
-              <w:t>3</w:t>
+              <w:t>4</w:t>
             </w:r>
             <w:r>
               <w:rPr>
@@ -553,7 +612,7 @@
           <w:pPr>
             <w:pStyle w:val="TOC1"/>
             <w:tabs>
-              <w:tab w:val="right" w:leader="dot" w:pos="9060"/>
+              <w:tab w:val="right" w:pos="9060"/>
             </w:tabs>
             <w:rPr>
               <w:rFonts w:eastAsiaTheme="minorEastAsia"/>
@@ -566,7 +625,7 @@
               <w:lang w:val="en-US"/>
             </w:rPr>
           </w:pPr>
-          <w:hyperlink w:anchor="_Toc415342251" w:history="1">
+          <w:hyperlink w:anchor="_Toc417505899" w:history="1">
             <w:r>
               <w:rPr>
                 <w:rStyle w:val="Hyperlink"/>
@@ -593,7 +652,7 @@
                 <w:noProof/>
                 <w:webHidden/>
               </w:rPr>
-              <w:instrText xml:space="preserve"> PAGEREF _Toc415342251 \h </w:instrText>
+              <w:instrText xml:space="preserve"> PAGEREF _Toc417505899 \h </w:instrText>
             </w:r>
             <w:r>
               <w:rPr>
@@ -613,7 +672,7 @@
                 <w:noProof/>
                 <w:webHidden/>
               </w:rPr>
-              <w:t>3</w:t>
+              <w:t>4</w:t>
             </w:r>
             <w:r>
               <w:rPr>
@@ -628,7 +687,7 @@
           <w:pPr>
             <w:pStyle w:val="TOC2"/>
             <w:tabs>
-              <w:tab w:val="right" w:leader="dot" w:pos="9060"/>
+              <w:tab w:val="right" w:pos="9060"/>
             </w:tabs>
             <w:rPr>
               <w:rFonts w:eastAsiaTheme="minorEastAsia"/>
@@ -639,14 +698,14 @@
               <w:lang w:val="en-US"/>
             </w:rPr>
           </w:pPr>
-          <w:hyperlink w:anchor="_Toc415342252" w:history="1">
+          <w:hyperlink w:anchor="_Toc417505900" w:history="1">
             <w:r>
               <w:rPr>
                 <w:rStyle w:val="Hyperlink"/>
                 <w:rFonts w:eastAsia="Calibri"/>
                 <w:noProof/>
               </w:rPr>
-              <w:t>Before the event:</w:t>
+              <w:t>Before the event</w:t>
             </w:r>
             <w:r>
               <w:rPr>
@@ -667,7 +726,7 @@
                 <w:noProof/>
                 <w:webHidden/>
               </w:rPr>
-              <w:instrText xml:space="preserve"> PAGEREF _Toc415342252 \h </w:instrText>
+              <w:instrText xml:space="preserve"> PAGEREF _Toc417505900 \h </w:instrText>
             </w:r>
             <w:r>
               <w:rPr>
@@ -687,7 +746,7 @@
                 <w:noProof/>
                 <w:webHidden/>
               </w:rPr>
-              <w:t>3</w:t>
+              <w:t>4</w:t>
             </w:r>
             <w:r>
               <w:rPr>
@@ -702,7 +761,7 @@
           <w:pPr>
             <w:pStyle w:val="TOC2"/>
             <w:tabs>
-              <w:tab w:val="right" w:leader="dot" w:pos="9060"/>
+              <w:tab w:val="right" w:pos="9060"/>
             </w:tabs>
             <w:rPr>
               <w:rFonts w:eastAsiaTheme="minorEastAsia"/>
@@ -713,7 +772,7 @@
               <w:lang w:val="en-US"/>
             </w:rPr>
           </w:pPr>
-          <w:hyperlink w:anchor="_Toc415342253" w:history="1">
+          <w:hyperlink w:anchor="_Toc417505901" w:history="1">
             <w:r>
               <w:rPr>
                 <w:rStyle w:val="Hyperlink"/>
@@ -741,7 +800,7 @@
                 <w:noProof/>
                 <w:webHidden/>
               </w:rPr>
-              <w:instrText xml:space="preserve"> PAGEREF _Toc415342253 \h </w:instrText>
+              <w:instrText xml:space="preserve"> PAGEREF _Toc417505901 \h </w:instrText>
             </w:r>
             <w:r>
               <w:rPr>
@@ -761,7 +820,7 @@
                 <w:noProof/>
                 <w:webHidden/>
               </w:rPr>
-              <w:t>4</w:t>
+              <w:t>5</w:t>
             </w:r>
             <w:r>
               <w:rPr>
@@ -776,7 +835,7 @@
           <w:pPr>
             <w:pStyle w:val="TOC2"/>
             <w:tabs>
-              <w:tab w:val="right" w:leader="dot" w:pos="9060"/>
+              <w:tab w:val="right" w:pos="9060"/>
             </w:tabs>
             <w:rPr>
               <w:rFonts w:eastAsiaTheme="minorEastAsia"/>
@@ -787,7 +846,7 @@
               <w:lang w:val="en-US"/>
             </w:rPr>
           </w:pPr>
-          <w:hyperlink w:anchor="_Toc415342254" w:history="1">
+          <w:hyperlink w:anchor="_Toc417505902" w:history="1">
             <w:r>
               <w:rPr>
                 <w:rStyle w:val="Hyperlink"/>
@@ -815,7 +874,7 @@
                 <w:noProof/>
                 <w:webHidden/>
               </w:rPr>
-              <w:instrText xml:space="preserve"> PAGEREF _Toc415342254 \h </w:instrText>
+              <w:instrText xml:space="preserve"> PAGEREF _Toc417505902 \h </w:instrText>
             </w:r>
             <w:r>
               <w:rPr>
@@ -835,7 +894,7 @@
                 <w:noProof/>
                 <w:webHidden/>
               </w:rPr>
-              <w:t>4</w:t>
+              <w:t>6</w:t>
             </w:r>
             <w:r>
               <w:rPr>
@@ -850,7 +909,7 @@
           <w:pPr>
             <w:pStyle w:val="TOC1"/>
             <w:tabs>
-              <w:tab w:val="right" w:leader="dot" w:pos="9060"/>
+              <w:tab w:val="right" w:pos="9060"/>
             </w:tabs>
             <w:rPr>
               <w:rFonts w:eastAsiaTheme="minorEastAsia"/>
@@ -863,13 +922,13 @@
               <w:lang w:val="en-US"/>
             </w:rPr>
           </w:pPr>
-          <w:hyperlink w:anchor="_Toc415342255" w:history="1">
+          <w:hyperlink w:anchor="_Toc417505903" w:history="1">
             <w:r>
               <w:rPr>
                 <w:rStyle w:val="Hyperlink"/>
                 <w:noProof/>
               </w:rPr>
-              <w:t>Functional requirements</w:t>
+              <w:t>Functional requirements &lt;&lt;&lt;&lt;&lt;&lt;&lt;&lt;&lt;&lt;&lt;&lt;&lt;&lt;&lt;&lt;&lt;&lt;&lt;</w:t>
             </w:r>
             <w:r>
               <w:rPr>
@@ -890,7 +949,7 @@
                 <w:noProof/>
                 <w:webHidden/>
               </w:rPr>
-              <w:instrText xml:space="preserve"> PAGEREF _Toc415342255 \h </w:instrText>
+              <w:instrText xml:space="preserve"> PAGEREF _Toc417505903 \h </w:instrText>
             </w:r>
             <w:r>
               <w:rPr>
@@ -910,7 +969,7 @@
                 <w:noProof/>
                 <w:webHidden/>
               </w:rPr>
-              <w:t>5</w:t>
+              <w:t>6</w:t>
             </w:r>
             <w:r>
               <w:rPr>
@@ -925,7 +984,7 @@
           <w:pPr>
             <w:pStyle w:val="TOC2"/>
             <w:tabs>
-              <w:tab w:val="right" w:leader="dot" w:pos="9060"/>
+              <w:tab w:val="right" w:pos="9060"/>
             </w:tabs>
             <w:rPr>
               <w:rFonts w:eastAsiaTheme="minorEastAsia"/>
@@ -936,7 +995,7 @@
               <w:lang w:val="en-US"/>
             </w:rPr>
           </w:pPr>
-          <w:hyperlink w:anchor="_Toc415342256" w:history="1">
+          <w:hyperlink w:anchor="_Toc417505904" w:history="1">
             <w:r>
               <w:rPr>
                 <w:rStyle w:val="Hyperlink"/>
@@ -963,7 +1022,7 @@
                 <w:noProof/>
                 <w:webHidden/>
               </w:rPr>
-              <w:instrText xml:space="preserve"> PAGEREF _Toc415342256 \h </w:instrText>
+              <w:instrText xml:space="preserve"> PAGEREF _Toc417505904 \h </w:instrText>
             </w:r>
             <w:r>
               <w:rPr>
@@ -983,7 +1042,7 @@
                 <w:noProof/>
                 <w:webHidden/>
               </w:rPr>
-              <w:t>5</w:t>
+              <w:t>6</w:t>
             </w:r>
             <w:r>
               <w:rPr>
@@ -998,7 +1057,7 @@
           <w:pPr>
             <w:pStyle w:val="TOC2"/>
             <w:tabs>
-              <w:tab w:val="right" w:leader="dot" w:pos="9060"/>
+              <w:tab w:val="right" w:pos="9060"/>
             </w:tabs>
             <w:rPr>
               <w:rFonts w:eastAsiaTheme="minorEastAsia"/>
@@ -1009,7 +1068,7 @@
               <w:lang w:val="en-US"/>
             </w:rPr>
           </w:pPr>
-          <w:hyperlink w:anchor="_Toc415342257" w:history="1">
+          <w:hyperlink w:anchor="_Toc417505905" w:history="1">
             <w:r>
               <w:rPr>
                 <w:rStyle w:val="Hyperlink"/>
@@ -1036,7 +1095,7 @@
                 <w:noProof/>
                 <w:webHidden/>
               </w:rPr>
-              <w:instrText xml:space="preserve"> PAGEREF _Toc415342257 \h </w:instrText>
+              <w:instrText xml:space="preserve"> PAGEREF _Toc417505905 \h </w:instrText>
             </w:r>
             <w:r>
               <w:rPr>
@@ -1056,7 +1115,7 @@
                 <w:noProof/>
                 <w:webHidden/>
               </w:rPr>
-              <w:t>5</w:t>
+              <w:t>6</w:t>
             </w:r>
             <w:r>
               <w:rPr>
@@ -1071,7 +1130,7 @@
           <w:pPr>
             <w:pStyle w:val="TOC3"/>
             <w:tabs>
-              <w:tab w:val="right" w:leader="dot" w:pos="9060"/>
+              <w:tab w:val="right" w:pos="9060"/>
             </w:tabs>
             <w:rPr>
               <w:rFonts w:eastAsiaTheme="minorEastAsia"/>
@@ -1083,7 +1142,7 @@
               <w:lang w:val="en-US"/>
             </w:rPr>
           </w:pPr>
-          <w:hyperlink w:anchor="_Toc415342258" w:history="1">
+          <w:hyperlink w:anchor="_Toc417505906" w:history="1">
             <w:r>
               <w:rPr>
                 <w:rStyle w:val="Hyperlink"/>
@@ -1110,7 +1169,7 @@
                 <w:noProof/>
                 <w:webHidden/>
               </w:rPr>
-              <w:instrText xml:space="preserve"> PAGEREF _Toc415342258 \h </w:instrText>
+              <w:instrText xml:space="preserve"> PAGEREF _Toc417505906 \h </w:instrText>
             </w:r>
             <w:r>
               <w:rPr>
@@ -1130,7 +1189,7 @@
                 <w:noProof/>
                 <w:webHidden/>
               </w:rPr>
-              <w:t>5</w:t>
+              <w:t>6</w:t>
             </w:r>
             <w:r>
               <w:rPr>
@@ -1145,7 +1204,7 @@
           <w:pPr>
             <w:pStyle w:val="TOC3"/>
             <w:tabs>
-              <w:tab w:val="right" w:leader="dot" w:pos="9060"/>
+              <w:tab w:val="right" w:pos="9060"/>
             </w:tabs>
             <w:rPr>
               <w:rFonts w:eastAsiaTheme="minorEastAsia"/>
@@ -1157,7 +1216,7 @@
               <w:lang w:val="en-US"/>
             </w:rPr>
           </w:pPr>
-          <w:hyperlink w:anchor="_Toc415342259" w:history="1">
+          <w:hyperlink w:anchor="_Toc417505907" w:history="1">
             <w:r>
               <w:rPr>
                 <w:rStyle w:val="Hyperlink"/>
@@ -1184,7 +1243,7 @@
                 <w:noProof/>
                 <w:webHidden/>
               </w:rPr>
-              <w:instrText xml:space="preserve"> PAGEREF _Toc415342259 \h </w:instrText>
+              <w:instrText xml:space="preserve"> PAGEREF _Toc417505907 \h </w:instrText>
             </w:r>
             <w:r>
               <w:rPr>
@@ -1204,7 +1263,7 @@
                 <w:noProof/>
                 <w:webHidden/>
               </w:rPr>
-              <w:t>5</w:t>
+              <w:t>6</w:t>
             </w:r>
             <w:r>
               <w:rPr>
@@ -1219,7 +1278,7 @@
           <w:pPr>
             <w:pStyle w:val="TOC3"/>
             <w:tabs>
-              <w:tab w:val="right" w:leader="dot" w:pos="9060"/>
+              <w:tab w:val="right" w:pos="9060"/>
             </w:tabs>
             <w:rPr>
               <w:rFonts w:eastAsiaTheme="minorEastAsia"/>
@@ -1231,7 +1290,7 @@
               <w:lang w:val="en-US"/>
             </w:rPr>
           </w:pPr>
-          <w:hyperlink w:anchor="_Toc415342260" w:history="1">
+          <w:hyperlink w:anchor="_Toc417505908" w:history="1">
             <w:r>
               <w:rPr>
                 <w:rStyle w:val="Hyperlink"/>
@@ -1258,7 +1317,7 @@
                 <w:noProof/>
                 <w:webHidden/>
               </w:rPr>
-              <w:instrText xml:space="preserve"> PAGEREF _Toc415342260 \h </w:instrText>
+              <w:instrText xml:space="preserve"> PAGEREF _Toc417505908 \h </w:instrText>
             </w:r>
             <w:r>
               <w:rPr>
@@ -1278,7 +1337,7 @@
                 <w:noProof/>
                 <w:webHidden/>
               </w:rPr>
-              <w:t>5</w:t>
+              <w:t>6</w:t>
             </w:r>
             <w:r>
               <w:rPr>
@@ -1293,7 +1352,7 @@
           <w:pPr>
             <w:pStyle w:val="TOC2"/>
             <w:tabs>
-              <w:tab w:val="right" w:leader="dot" w:pos="9060"/>
+              <w:tab w:val="right" w:pos="9060"/>
             </w:tabs>
             <w:rPr>
               <w:rFonts w:eastAsiaTheme="minorEastAsia"/>
@@ -1304,7 +1363,7 @@
               <w:lang w:val="en-US"/>
             </w:rPr>
           </w:pPr>
-          <w:hyperlink w:anchor="_Toc415342261" w:history="1">
+          <w:hyperlink w:anchor="_Toc417505909" w:history="1">
             <w:r>
               <w:rPr>
                 <w:rStyle w:val="Hyperlink"/>
@@ -1331,7 +1390,7 @@
                 <w:noProof/>
                 <w:webHidden/>
               </w:rPr>
-              <w:instrText xml:space="preserve"> PAGEREF _Toc415342261 \h </w:instrText>
+              <w:instrText xml:space="preserve"> PAGEREF _Toc417505909 \h </w:instrText>
             </w:r>
             <w:r>
               <w:rPr>
@@ -1351,7 +1410,7 @@
                 <w:noProof/>
                 <w:webHidden/>
               </w:rPr>
-              <w:t>5</w:t>
+              <w:t>6</w:t>
             </w:r>
             <w:r>
               <w:rPr>
@@ -1366,7 +1425,7 @@
           <w:pPr>
             <w:pStyle w:val="TOC2"/>
             <w:tabs>
-              <w:tab w:val="right" w:leader="dot" w:pos="9060"/>
+              <w:tab w:val="right" w:pos="9060"/>
             </w:tabs>
             <w:rPr>
               <w:rFonts w:eastAsiaTheme="minorEastAsia"/>
@@ -1377,7 +1436,7 @@
               <w:lang w:val="en-US"/>
             </w:rPr>
           </w:pPr>
-          <w:hyperlink w:anchor="_Toc415342262" w:history="1">
+          <w:hyperlink w:anchor="_Toc417505910" w:history="1">
             <w:r>
               <w:rPr>
                 <w:rStyle w:val="Hyperlink"/>
@@ -1404,7 +1463,7 @@
                 <w:noProof/>
                 <w:webHidden/>
               </w:rPr>
-              <w:instrText xml:space="preserve"> PAGEREF _Toc415342262 \h </w:instrText>
+              <w:instrText xml:space="preserve"> PAGEREF _Toc417505910 \h </w:instrText>
             </w:r>
             <w:r>
               <w:rPr>
@@ -1424,7 +1483,7 @@
                 <w:noProof/>
                 <w:webHidden/>
               </w:rPr>
-              <w:t>5</w:t>
+              <w:t>6</w:t>
             </w:r>
             <w:r>
               <w:rPr>
@@ -1439,7 +1498,7 @@
           <w:pPr>
             <w:pStyle w:val="TOC1"/>
             <w:tabs>
-              <w:tab w:val="right" w:leader="dot" w:pos="9060"/>
+              <w:tab w:val="right" w:pos="9060"/>
             </w:tabs>
             <w:rPr>
               <w:rFonts w:eastAsiaTheme="minorEastAsia"/>
@@ -1452,13 +1511,13 @@
               <w:lang w:val="en-US"/>
             </w:rPr>
           </w:pPr>
-          <w:hyperlink w:anchor="_Toc415342263" w:history="1">
+          <w:hyperlink w:anchor="_Toc417505911" w:history="1">
             <w:r>
               <w:rPr>
                 <w:rStyle w:val="Hyperlink"/>
                 <w:noProof/>
               </w:rPr>
-              <w:t>User Interface</w:t>
+              <w:t>User Interface &lt;&lt;&lt;&lt;&lt;&lt;&lt;&lt;&lt;&lt;&lt;&lt;&lt;&lt;  TODO : SCREENSHOTS</w:t>
             </w:r>
             <w:r>
               <w:rPr>
@@ -1479,7 +1538,7 @@
                 <w:noProof/>
                 <w:webHidden/>
               </w:rPr>
-              <w:instrText xml:space="preserve"> PAGEREF _Toc415342263 \h </w:instrText>
+              <w:instrText xml:space="preserve"> PAGEREF _Toc417505911 \h </w:instrText>
             </w:r>
             <w:r>
               <w:rPr>
@@ -1499,7 +1558,7 @@
                 <w:noProof/>
                 <w:webHidden/>
               </w:rPr>
-              <w:t>5</w:t>
+              <w:t>7</w:t>
             </w:r>
             <w:r>
               <w:rPr>
@@ -1514,7 +1573,7 @@
           <w:pPr>
             <w:pStyle w:val="TOC2"/>
             <w:tabs>
-              <w:tab w:val="right" w:leader="dot" w:pos="9060"/>
+              <w:tab w:val="right" w:pos="9060"/>
             </w:tabs>
             <w:rPr>
               <w:rFonts w:eastAsiaTheme="minorEastAsia"/>
@@ -1525,7 +1584,7 @@
               <w:lang w:val="en-US"/>
             </w:rPr>
           </w:pPr>
-          <w:hyperlink w:anchor="_Toc415342264" w:history="1">
+          <w:hyperlink w:anchor="_Toc417505912" w:history="1">
             <w:r>
               <w:rPr>
                 <w:rStyle w:val="Hyperlink"/>
@@ -1552,7 +1611,7 @@
                 <w:noProof/>
                 <w:webHidden/>
               </w:rPr>
-              <w:instrText xml:space="preserve"> PAGEREF _Toc415342264 \h </w:instrText>
+              <w:instrText xml:space="preserve"> PAGEREF _Toc417505912 \h </w:instrText>
             </w:r>
             <w:r>
               <w:rPr>
@@ -1572,7 +1631,7 @@
                 <w:noProof/>
                 <w:webHidden/>
               </w:rPr>
-              <w:t>5</w:t>
+              <w:t>7</w:t>
             </w:r>
             <w:r>
               <w:rPr>
@@ -1587,7 +1646,7 @@
           <w:pPr>
             <w:pStyle w:val="TOC2"/>
             <w:tabs>
-              <w:tab w:val="right" w:leader="dot" w:pos="9060"/>
+              <w:tab w:val="right" w:pos="9060"/>
             </w:tabs>
             <w:rPr>
               <w:rFonts w:eastAsiaTheme="minorEastAsia"/>
@@ -1598,7 +1657,7 @@
               <w:lang w:val="en-US"/>
             </w:rPr>
           </w:pPr>
-          <w:hyperlink w:anchor="_Toc415342265" w:history="1">
+          <w:hyperlink w:anchor="_Toc417505913" w:history="1">
             <w:r>
               <w:rPr>
                 <w:rStyle w:val="Hyperlink"/>
@@ -1625,7 +1684,7 @@
                 <w:noProof/>
                 <w:webHidden/>
               </w:rPr>
-              <w:instrText xml:space="preserve"> PAGEREF _Toc415342265 \h </w:instrText>
+              <w:instrText xml:space="preserve"> PAGEREF _Toc417505913 \h </w:instrText>
             </w:r>
             <w:r>
               <w:rPr>
@@ -1645,7 +1704,7 @@
                 <w:noProof/>
                 <w:webHidden/>
               </w:rPr>
-              <w:t>5</w:t>
+              <w:t>7</w:t>
             </w:r>
             <w:r>
               <w:rPr>
@@ -1660,7 +1719,7 @@
           <w:pPr>
             <w:pStyle w:val="TOC3"/>
             <w:tabs>
-              <w:tab w:val="right" w:leader="dot" w:pos="9060"/>
+              <w:tab w:val="right" w:pos="9060"/>
             </w:tabs>
             <w:rPr>
               <w:rFonts w:eastAsiaTheme="minorEastAsia"/>
@@ -1672,7 +1731,7 @@
               <w:lang w:val="en-US"/>
             </w:rPr>
           </w:pPr>
-          <w:hyperlink w:anchor="_Toc415342266" w:history="1">
+          <w:hyperlink w:anchor="_Toc417505914" w:history="1">
             <w:r>
               <w:rPr>
                 <w:rStyle w:val="Hyperlink"/>
@@ -1699,7 +1758,7 @@
                 <w:noProof/>
                 <w:webHidden/>
               </w:rPr>
-              <w:instrText xml:space="preserve"> PAGEREF _Toc415342266 \h </w:instrText>
+              <w:instrText xml:space="preserve"> PAGEREF _Toc417505914 \h </w:instrText>
             </w:r>
             <w:r>
               <w:rPr>
@@ -1719,7 +1778,7 @@
                 <w:noProof/>
                 <w:webHidden/>
               </w:rPr>
-              <w:t>6</w:t>
+              <w:t>7</w:t>
             </w:r>
             <w:r>
               <w:rPr>
@@ -1734,7 +1793,7 @@
           <w:pPr>
             <w:pStyle w:val="TOC4"/>
             <w:tabs>
-              <w:tab w:val="right" w:leader="dot" w:pos="9060"/>
+              <w:tab w:val="right" w:pos="9060"/>
             </w:tabs>
             <w:rPr>
               <w:rFonts w:eastAsiaTheme="minorEastAsia"/>
@@ -1744,13 +1803,13 @@
               <w:lang w:val="en-US"/>
             </w:rPr>
           </w:pPr>
-          <w:hyperlink w:anchor="_Toc415342267" w:history="1">
+          <w:hyperlink w:anchor="_Toc417505915" w:history="1">
             <w:r>
               <w:rPr>
                 <w:rStyle w:val="Hyperlink"/>
                 <w:noProof/>
               </w:rPr>
-              <w:t>Profile</w:t>
+              <w:t>Book a tent</w:t>
             </w:r>
             <w:r>
               <w:rPr>
@@ -1771,7 +1830,7 @@
                 <w:noProof/>
                 <w:webHidden/>
               </w:rPr>
-              <w:instrText xml:space="preserve"> PAGEREF _Toc415342267 \h </w:instrText>
+              <w:instrText xml:space="preserve"> PAGEREF _Toc417505915 \h </w:instrText>
             </w:r>
             <w:r>
               <w:rPr>
@@ -1791,7 +1850,7 @@
                 <w:noProof/>
                 <w:webHidden/>
               </w:rPr>
-              <w:t>6</w:t>
+              <w:t>8</w:t>
             </w:r>
             <w:r>
               <w:rPr>
@@ -1804,9 +1863,9 @@
         </w:p>
         <w:p>
           <w:pPr>
-            <w:pStyle w:val="TOC4"/>
+            <w:pStyle w:val="TOC5"/>
             <w:tabs>
-              <w:tab w:val="right" w:leader="dot" w:pos="9060"/>
+              <w:tab w:val="right" w:pos="9060"/>
             </w:tabs>
             <w:rPr>
               <w:rFonts w:eastAsiaTheme="minorEastAsia"/>
@@ -1816,13 +1875,13 @@
               <w:lang w:val="en-US"/>
             </w:rPr>
           </w:pPr>
-          <w:hyperlink w:anchor="_Toc415342268" w:history="1">
+          <w:hyperlink w:anchor="_Toc417505916" w:history="1">
             <w:r>
               <w:rPr>
                 <w:rStyle w:val="Hyperlink"/>
                 <w:noProof/>
               </w:rPr>
-              <w:t>Book</w:t>
+              <w:t>New</w:t>
             </w:r>
             <w:r>
               <w:rPr>
@@ -1843,7 +1902,7 @@
                 <w:noProof/>
                 <w:webHidden/>
               </w:rPr>
-              <w:instrText xml:space="preserve"> PAGEREF _Toc415342268 \h </w:instrText>
+              <w:instrText xml:space="preserve"> PAGEREF _Toc417505916 \h </w:instrText>
             </w:r>
             <w:r>
               <w:rPr>
@@ -1863,7 +1922,7 @@
                 <w:noProof/>
                 <w:webHidden/>
               </w:rPr>
-              <w:t>6</w:t>
+              <w:t>8</w:t>
             </w:r>
             <w:r>
               <w:rPr>
@@ -1876,9 +1935,9 @@
         </w:p>
         <w:p>
           <w:pPr>
-            <w:pStyle w:val="TOC4"/>
+            <w:pStyle w:val="TOC5"/>
             <w:tabs>
-              <w:tab w:val="right" w:leader="dot" w:pos="9060"/>
+              <w:tab w:val="right" w:pos="9060"/>
             </w:tabs>
             <w:rPr>
               <w:rFonts w:eastAsiaTheme="minorEastAsia"/>
@@ -1888,13 +1947,13 @@
               <w:lang w:val="en-US"/>
             </w:rPr>
           </w:pPr>
-          <w:hyperlink w:anchor="_Toc415342269" w:history="1">
+          <w:hyperlink w:anchor="_Toc417505917" w:history="1">
             <w:r>
               <w:rPr>
                 <w:rStyle w:val="Hyperlink"/>
                 <w:noProof/>
               </w:rPr>
-              <w:t>Purchase</w:t>
+              <w:t>Manage/View</w:t>
             </w:r>
             <w:r>
               <w:rPr>
@@ -1915,7 +1974,7 @@
                 <w:noProof/>
                 <w:webHidden/>
               </w:rPr>
-              <w:instrText xml:space="preserve"> PAGEREF _Toc415342269 \h </w:instrText>
+              <w:instrText xml:space="preserve"> PAGEREF _Toc417505917 \h </w:instrText>
             </w:r>
             <w:r>
               <w:rPr>
@@ -1935,7 +1994,7 @@
                 <w:noProof/>
                 <w:webHidden/>
               </w:rPr>
-              <w:t>6</w:t>
+              <w:t>8</w:t>
             </w:r>
             <w:r>
               <w:rPr>
@@ -1950,7 +2009,7 @@
           <w:pPr>
             <w:pStyle w:val="TOC4"/>
             <w:tabs>
-              <w:tab w:val="right" w:leader="dot" w:pos="9060"/>
+              <w:tab w:val="right" w:pos="9060"/>
             </w:tabs>
             <w:rPr>
               <w:rFonts w:eastAsiaTheme="minorEastAsia"/>
@@ -1960,13 +2019,13 @@
               <w:lang w:val="en-US"/>
             </w:rPr>
           </w:pPr>
-          <w:hyperlink w:anchor="_Toc415342270" w:history="1">
+          <w:hyperlink w:anchor="_Toc417505918" w:history="1">
             <w:r>
               <w:rPr>
                 <w:rStyle w:val="Hyperlink"/>
                 <w:noProof/>
               </w:rPr>
-              <w:t>Appointment</w:t>
+              <w:t>Purchase</w:t>
             </w:r>
             <w:r>
               <w:rPr>
@@ -1987,7 +2046,7 @@
                 <w:noProof/>
                 <w:webHidden/>
               </w:rPr>
-              <w:instrText xml:space="preserve"> PAGEREF _Toc415342270 \h </w:instrText>
+              <w:instrText xml:space="preserve"> PAGEREF _Toc417505918 \h </w:instrText>
             </w:r>
             <w:r>
               <w:rPr>
@@ -2007,7 +2066,7 @@
                 <w:noProof/>
                 <w:webHidden/>
               </w:rPr>
-              <w:t>6</w:t>
+              <w:t>8</w:t>
             </w:r>
             <w:r>
               <w:rPr>
@@ -2020,9 +2079,9 @@
         </w:p>
         <w:p>
           <w:pPr>
-            <w:pStyle w:val="TOC4"/>
+            <w:pStyle w:val="TOC5"/>
             <w:tabs>
-              <w:tab w:val="right" w:leader="dot" w:pos="9060"/>
+              <w:tab w:val="right" w:pos="9060"/>
             </w:tabs>
             <w:rPr>
               <w:rFonts w:eastAsiaTheme="minorEastAsia"/>
@@ -2032,12 +2091,372 @@
               <w:lang w:val="en-US"/>
             </w:rPr>
           </w:pPr>
-          <w:hyperlink w:anchor="_Toc415342271" w:history="1">
+          <w:hyperlink w:anchor="_Toc417505919" w:history="1">
             <w:r>
               <w:rPr>
                 <w:rStyle w:val="Hyperlink"/>
                 <w:noProof/>
               </w:rPr>
+              <w:t>New</w:t>
+            </w:r>
+            <w:r>
+              <w:rPr>
+                <w:noProof/>
+                <w:webHidden/>
+              </w:rPr>
+              <w:tab/>
+            </w:r>
+            <w:r>
+              <w:rPr>
+                <w:noProof/>
+                <w:webHidden/>
+              </w:rPr>
+              <w:fldChar w:fldCharType="begin"/>
+            </w:r>
+            <w:r>
+              <w:rPr>
+                <w:noProof/>
+                <w:webHidden/>
+              </w:rPr>
+              <w:instrText xml:space="preserve"> PAGEREF _Toc417505919 \h </w:instrText>
+            </w:r>
+            <w:r>
+              <w:rPr>
+                <w:noProof/>
+                <w:webHidden/>
+              </w:rPr>
+            </w:r>
+            <w:r>
+              <w:rPr>
+                <w:noProof/>
+                <w:webHidden/>
+              </w:rPr>
+              <w:fldChar w:fldCharType="separate"/>
+            </w:r>
+            <w:r>
+              <w:rPr>
+                <w:noProof/>
+                <w:webHidden/>
+              </w:rPr>
+              <w:t>8</w:t>
+            </w:r>
+            <w:r>
+              <w:rPr>
+                <w:noProof/>
+                <w:webHidden/>
+              </w:rPr>
+              <w:fldChar w:fldCharType="end"/>
+            </w:r>
+          </w:hyperlink>
+        </w:p>
+        <w:p>
+          <w:pPr>
+            <w:pStyle w:val="TOC5"/>
+            <w:tabs>
+              <w:tab w:val="right" w:pos="9060"/>
+            </w:tabs>
+            <w:rPr>
+              <w:rFonts w:eastAsiaTheme="minorEastAsia"/>
+              <w:noProof/>
+              <w:sz w:val="22"/>
+              <w:szCs w:val="22"/>
+              <w:lang w:val="en-US"/>
+            </w:rPr>
+          </w:pPr>
+          <w:hyperlink w:anchor="_Toc417505920" w:history="1">
+            <w:r>
+              <w:rPr>
+                <w:rStyle w:val="Hyperlink"/>
+                <w:noProof/>
+              </w:rPr>
+              <w:t>View</w:t>
+            </w:r>
+            <w:r>
+              <w:rPr>
+                <w:noProof/>
+                <w:webHidden/>
+              </w:rPr>
+              <w:tab/>
+            </w:r>
+            <w:r>
+              <w:rPr>
+                <w:noProof/>
+                <w:webHidden/>
+              </w:rPr>
+              <w:fldChar w:fldCharType="begin"/>
+            </w:r>
+            <w:r>
+              <w:rPr>
+                <w:noProof/>
+                <w:webHidden/>
+              </w:rPr>
+              <w:instrText xml:space="preserve"> PAGEREF _Toc417505920 \h </w:instrText>
+            </w:r>
+            <w:r>
+              <w:rPr>
+                <w:noProof/>
+                <w:webHidden/>
+              </w:rPr>
+            </w:r>
+            <w:r>
+              <w:rPr>
+                <w:noProof/>
+                <w:webHidden/>
+              </w:rPr>
+              <w:fldChar w:fldCharType="separate"/>
+            </w:r>
+            <w:r>
+              <w:rPr>
+                <w:noProof/>
+                <w:webHidden/>
+              </w:rPr>
+              <w:t>8</w:t>
+            </w:r>
+            <w:r>
+              <w:rPr>
+                <w:noProof/>
+                <w:webHidden/>
+              </w:rPr>
+              <w:fldChar w:fldCharType="end"/>
+            </w:r>
+          </w:hyperlink>
+        </w:p>
+        <w:p>
+          <w:pPr>
+            <w:pStyle w:val="TOC4"/>
+            <w:tabs>
+              <w:tab w:val="right" w:pos="9060"/>
+            </w:tabs>
+            <w:rPr>
+              <w:rFonts w:eastAsiaTheme="minorEastAsia"/>
+              <w:noProof/>
+              <w:sz w:val="22"/>
+              <w:szCs w:val="22"/>
+              <w:lang w:val="en-US"/>
+            </w:rPr>
+          </w:pPr>
+          <w:hyperlink w:anchor="_Toc417505921" w:history="1">
+            <w:r>
+              <w:rPr>
+                <w:rStyle w:val="Hyperlink"/>
+                <w:noProof/>
+              </w:rPr>
+              <w:t>Appointment</w:t>
+            </w:r>
+            <w:r>
+              <w:rPr>
+                <w:noProof/>
+                <w:webHidden/>
+              </w:rPr>
+              <w:tab/>
+            </w:r>
+            <w:r>
+              <w:rPr>
+                <w:noProof/>
+                <w:webHidden/>
+              </w:rPr>
+              <w:fldChar w:fldCharType="begin"/>
+            </w:r>
+            <w:r>
+              <w:rPr>
+                <w:noProof/>
+                <w:webHidden/>
+              </w:rPr>
+              <w:instrText xml:space="preserve"> PAGEREF _Toc417505921 \h </w:instrText>
+            </w:r>
+            <w:r>
+              <w:rPr>
+                <w:noProof/>
+                <w:webHidden/>
+              </w:rPr>
+            </w:r>
+            <w:r>
+              <w:rPr>
+                <w:noProof/>
+                <w:webHidden/>
+              </w:rPr>
+              <w:fldChar w:fldCharType="separate"/>
+            </w:r>
+            <w:r>
+              <w:rPr>
+                <w:noProof/>
+                <w:webHidden/>
+              </w:rPr>
+              <w:t>8</w:t>
+            </w:r>
+            <w:r>
+              <w:rPr>
+                <w:noProof/>
+                <w:webHidden/>
+              </w:rPr>
+              <w:fldChar w:fldCharType="end"/>
+            </w:r>
+          </w:hyperlink>
+        </w:p>
+        <w:p>
+          <w:pPr>
+            <w:pStyle w:val="TOC5"/>
+            <w:tabs>
+              <w:tab w:val="right" w:pos="9060"/>
+            </w:tabs>
+            <w:rPr>
+              <w:rFonts w:eastAsiaTheme="minorEastAsia"/>
+              <w:noProof/>
+              <w:sz w:val="22"/>
+              <w:szCs w:val="22"/>
+              <w:lang w:val="en-US"/>
+            </w:rPr>
+          </w:pPr>
+          <w:hyperlink w:anchor="_Toc417505922" w:history="1">
+            <w:r>
+              <w:rPr>
+                <w:rStyle w:val="Hyperlink"/>
+                <w:noProof/>
+              </w:rPr>
+              <w:t>New</w:t>
+            </w:r>
+            <w:r>
+              <w:rPr>
+                <w:noProof/>
+                <w:webHidden/>
+              </w:rPr>
+              <w:tab/>
+            </w:r>
+            <w:r>
+              <w:rPr>
+                <w:noProof/>
+                <w:webHidden/>
+              </w:rPr>
+              <w:fldChar w:fldCharType="begin"/>
+            </w:r>
+            <w:r>
+              <w:rPr>
+                <w:noProof/>
+                <w:webHidden/>
+              </w:rPr>
+              <w:instrText xml:space="preserve"> PAGEREF _Toc417505922 \h </w:instrText>
+            </w:r>
+            <w:r>
+              <w:rPr>
+                <w:noProof/>
+                <w:webHidden/>
+              </w:rPr>
+            </w:r>
+            <w:r>
+              <w:rPr>
+                <w:noProof/>
+                <w:webHidden/>
+              </w:rPr>
+              <w:fldChar w:fldCharType="separate"/>
+            </w:r>
+            <w:r>
+              <w:rPr>
+                <w:noProof/>
+                <w:webHidden/>
+              </w:rPr>
+              <w:t>8</w:t>
+            </w:r>
+            <w:r>
+              <w:rPr>
+                <w:noProof/>
+                <w:webHidden/>
+              </w:rPr>
+              <w:fldChar w:fldCharType="end"/>
+            </w:r>
+          </w:hyperlink>
+        </w:p>
+        <w:p>
+          <w:pPr>
+            <w:pStyle w:val="TOC5"/>
+            <w:tabs>
+              <w:tab w:val="right" w:pos="9060"/>
+            </w:tabs>
+            <w:rPr>
+              <w:rFonts w:eastAsiaTheme="minorEastAsia"/>
+              <w:noProof/>
+              <w:sz w:val="22"/>
+              <w:szCs w:val="22"/>
+              <w:lang w:val="en-US"/>
+            </w:rPr>
+          </w:pPr>
+          <w:hyperlink w:anchor="_Toc417505923" w:history="1">
+            <w:r>
+              <w:rPr>
+                <w:rStyle w:val="Hyperlink"/>
+                <w:noProof/>
+              </w:rPr>
+              <w:t>View</w:t>
+            </w:r>
+            <w:r>
+              <w:rPr>
+                <w:noProof/>
+                <w:webHidden/>
+              </w:rPr>
+              <w:tab/>
+            </w:r>
+            <w:r>
+              <w:rPr>
+                <w:noProof/>
+                <w:webHidden/>
+              </w:rPr>
+              <w:fldChar w:fldCharType="begin"/>
+            </w:r>
+            <w:r>
+              <w:rPr>
+                <w:noProof/>
+                <w:webHidden/>
+              </w:rPr>
+              <w:instrText xml:space="preserve"> PAGEREF _Toc417505923 \h </w:instrText>
+            </w:r>
+            <w:r>
+              <w:rPr>
+                <w:noProof/>
+                <w:webHidden/>
+              </w:rPr>
+            </w:r>
+            <w:r>
+              <w:rPr>
+                <w:noProof/>
+                <w:webHidden/>
+              </w:rPr>
+              <w:fldChar w:fldCharType="separate"/>
+            </w:r>
+            <w:r>
+              <w:rPr>
+                <w:noProof/>
+                <w:webHidden/>
+              </w:rPr>
+              <w:t>8</w:t>
+            </w:r>
+            <w:r>
+              <w:rPr>
+                <w:noProof/>
+                <w:webHidden/>
+              </w:rPr>
+              <w:fldChar w:fldCharType="end"/>
+            </w:r>
+          </w:hyperlink>
+        </w:p>
+        <w:p>
+          <w:pPr>
+            <w:pStyle w:val="TOC4"/>
+            <w:tabs>
+              <w:tab w:val="right" w:pos="9060"/>
+            </w:tabs>
+            <w:rPr>
+              <w:rFonts w:eastAsiaTheme="minorEastAsia"/>
+              <w:noProof/>
+              <w:sz w:val="22"/>
+              <w:szCs w:val="22"/>
+              <w:lang w:val="en-US"/>
+            </w:rPr>
+          </w:pPr>
+          <w:hyperlink w:anchor="_Toc417505924" w:history="1">
+            <w:r>
+              <w:rPr>
+                <w:rStyle w:val="Hyperlink"/>
+                <w:noProof/>
+              </w:rPr>
               <w:t>Rent</w:t>
             </w:r>
             <w:r>
@@ -2059,7 +2478,7 @@
                 <w:noProof/>
                 <w:webHidden/>
               </w:rPr>
-              <w:instrText xml:space="preserve"> PAGEREF _Toc415342271 \h </w:instrText>
+              <w:instrText xml:space="preserve"> PAGEREF _Toc417505924 \h </w:instrText>
             </w:r>
             <w:r>
               <w:rPr>
@@ -2079,7 +2498,223 @@
                 <w:noProof/>
                 <w:webHidden/>
               </w:rPr>
-              <w:t>7</w:t>
+              <w:t>8</w:t>
+            </w:r>
+            <w:r>
+              <w:rPr>
+                <w:noProof/>
+                <w:webHidden/>
+              </w:rPr>
+              <w:fldChar w:fldCharType="end"/>
+            </w:r>
+          </w:hyperlink>
+        </w:p>
+        <w:p>
+          <w:pPr>
+            <w:pStyle w:val="TOC5"/>
+            <w:tabs>
+              <w:tab w:val="right" w:pos="9060"/>
+            </w:tabs>
+            <w:rPr>
+              <w:rFonts w:eastAsiaTheme="minorEastAsia"/>
+              <w:noProof/>
+              <w:sz w:val="22"/>
+              <w:szCs w:val="22"/>
+              <w:lang w:val="en-US"/>
+            </w:rPr>
+          </w:pPr>
+          <w:hyperlink w:anchor="_Toc417505925" w:history="1">
+            <w:r>
+              <w:rPr>
+                <w:rStyle w:val="Hyperlink"/>
+                <w:noProof/>
+              </w:rPr>
+              <w:t>New</w:t>
+            </w:r>
+            <w:r>
+              <w:rPr>
+                <w:noProof/>
+                <w:webHidden/>
+              </w:rPr>
+              <w:tab/>
+            </w:r>
+            <w:r>
+              <w:rPr>
+                <w:noProof/>
+                <w:webHidden/>
+              </w:rPr>
+              <w:fldChar w:fldCharType="begin"/>
+            </w:r>
+            <w:r>
+              <w:rPr>
+                <w:noProof/>
+                <w:webHidden/>
+              </w:rPr>
+              <w:instrText xml:space="preserve"> PAGEREF _Toc417505925 \h </w:instrText>
+            </w:r>
+            <w:r>
+              <w:rPr>
+                <w:noProof/>
+                <w:webHidden/>
+              </w:rPr>
+            </w:r>
+            <w:r>
+              <w:rPr>
+                <w:noProof/>
+                <w:webHidden/>
+              </w:rPr>
+              <w:fldChar w:fldCharType="separate"/>
+            </w:r>
+            <w:r>
+              <w:rPr>
+                <w:noProof/>
+                <w:webHidden/>
+              </w:rPr>
+              <w:t>8</w:t>
+            </w:r>
+            <w:r>
+              <w:rPr>
+                <w:noProof/>
+                <w:webHidden/>
+              </w:rPr>
+              <w:fldChar w:fldCharType="end"/>
+            </w:r>
+          </w:hyperlink>
+        </w:p>
+        <w:p>
+          <w:pPr>
+            <w:pStyle w:val="TOC5"/>
+            <w:tabs>
+              <w:tab w:val="right" w:pos="9060"/>
+            </w:tabs>
+            <w:rPr>
+              <w:rFonts w:eastAsiaTheme="minorEastAsia"/>
+              <w:noProof/>
+              <w:sz w:val="22"/>
+              <w:szCs w:val="22"/>
+              <w:lang w:val="en-US"/>
+            </w:rPr>
+          </w:pPr>
+          <w:hyperlink w:anchor="_Toc417505926" w:history="1">
+            <w:r>
+              <w:rPr>
+                <w:rStyle w:val="Hyperlink"/>
+                <w:noProof/>
+              </w:rPr>
+              <w:t>View</w:t>
+            </w:r>
+            <w:r>
+              <w:rPr>
+                <w:noProof/>
+                <w:webHidden/>
+              </w:rPr>
+              <w:tab/>
+            </w:r>
+            <w:r>
+              <w:rPr>
+                <w:noProof/>
+                <w:webHidden/>
+              </w:rPr>
+              <w:fldChar w:fldCharType="begin"/>
+            </w:r>
+            <w:r>
+              <w:rPr>
+                <w:noProof/>
+                <w:webHidden/>
+              </w:rPr>
+              <w:instrText xml:space="preserve"> PAGEREF _Toc417505926 \h </w:instrText>
+            </w:r>
+            <w:r>
+              <w:rPr>
+                <w:noProof/>
+                <w:webHidden/>
+              </w:rPr>
+            </w:r>
+            <w:r>
+              <w:rPr>
+                <w:noProof/>
+                <w:webHidden/>
+              </w:rPr>
+              <w:fldChar w:fldCharType="separate"/>
+            </w:r>
+            <w:r>
+              <w:rPr>
+                <w:noProof/>
+                <w:webHidden/>
+              </w:rPr>
+              <w:t>8</w:t>
+            </w:r>
+            <w:r>
+              <w:rPr>
+                <w:noProof/>
+                <w:webHidden/>
+              </w:rPr>
+              <w:fldChar w:fldCharType="end"/>
+            </w:r>
+          </w:hyperlink>
+        </w:p>
+        <w:p>
+          <w:pPr>
+            <w:pStyle w:val="TOC4"/>
+            <w:tabs>
+              <w:tab w:val="right" w:pos="9060"/>
+            </w:tabs>
+            <w:rPr>
+              <w:rFonts w:eastAsiaTheme="minorEastAsia"/>
+              <w:noProof/>
+              <w:sz w:val="22"/>
+              <w:szCs w:val="22"/>
+              <w:lang w:val="en-US"/>
+            </w:rPr>
+          </w:pPr>
+          <w:hyperlink w:anchor="_Toc417505927" w:history="1">
+            <w:r>
+              <w:rPr>
+                <w:rStyle w:val="Hyperlink"/>
+                <w:noProof/>
+              </w:rPr>
+              <w:t>History</w:t>
+            </w:r>
+            <w:r>
+              <w:rPr>
+                <w:noProof/>
+                <w:webHidden/>
+              </w:rPr>
+              <w:tab/>
+            </w:r>
+            <w:r>
+              <w:rPr>
+                <w:noProof/>
+                <w:webHidden/>
+              </w:rPr>
+              <w:fldChar w:fldCharType="begin"/>
+            </w:r>
+            <w:r>
+              <w:rPr>
+                <w:noProof/>
+                <w:webHidden/>
+              </w:rPr>
+              <w:instrText xml:space="preserve"> PAGEREF _Toc417505927 \h </w:instrText>
+            </w:r>
+            <w:r>
+              <w:rPr>
+                <w:noProof/>
+                <w:webHidden/>
+              </w:rPr>
+            </w:r>
+            <w:r>
+              <w:rPr>
+                <w:noProof/>
+                <w:webHidden/>
+              </w:rPr>
+              <w:fldChar w:fldCharType="separate"/>
+            </w:r>
+            <w:r>
+              <w:rPr>
+                <w:noProof/>
+                <w:webHidden/>
+              </w:rPr>
+              <w:t>9</w:t>
             </w:r>
             <w:r>
               <w:rPr>
@@ -2094,7 +2729,7 @@
           <w:pPr>
             <w:pStyle w:val="TOC3"/>
             <w:tabs>
-              <w:tab w:val="right" w:leader="dot" w:pos="9060"/>
+              <w:tab w:val="right" w:pos="9060"/>
             </w:tabs>
             <w:rPr>
               <w:rFonts w:eastAsiaTheme="minorEastAsia"/>
@@ -2106,7 +2741,7 @@
               <w:lang w:val="en-US"/>
             </w:rPr>
           </w:pPr>
-          <w:hyperlink w:anchor="_Toc415342272" w:history="1">
+          <w:hyperlink w:anchor="_Toc417505928" w:history="1">
             <w:r>
               <w:rPr>
                 <w:rStyle w:val="Hyperlink"/>
@@ -2133,7 +2768,7 @@
                 <w:noProof/>
                 <w:webHidden/>
               </w:rPr>
-              <w:instrText xml:space="preserve"> PAGEREF _Toc415342272 \h </w:instrText>
+              <w:instrText xml:space="preserve"> PAGEREF _Toc417505928 \h </w:instrText>
             </w:r>
             <w:r>
               <w:rPr>
@@ -2153,7 +2788,7 @@
                 <w:noProof/>
                 <w:webHidden/>
               </w:rPr>
-              <w:t>7</w:t>
+              <w:t>9</w:t>
             </w:r>
             <w:r>
               <w:rPr>
@@ -2168,7 +2803,7 @@
           <w:pPr>
             <w:pStyle w:val="TOC4"/>
             <w:tabs>
-              <w:tab w:val="right" w:leader="dot" w:pos="9060"/>
+              <w:tab w:val="right" w:pos="9060"/>
             </w:tabs>
             <w:rPr>
               <w:rFonts w:eastAsiaTheme="minorEastAsia"/>
@@ -2178,7 +2813,7 @@
               <w:lang w:val="en-US"/>
             </w:rPr>
           </w:pPr>
-          <w:hyperlink w:anchor="_Toc415342273" w:history="1">
+          <w:hyperlink w:anchor="_Toc417505929" w:history="1">
             <w:r>
               <w:rPr>
                 <w:rStyle w:val="Hyperlink"/>
@@ -2205,7 +2840,7 @@
                 <w:noProof/>
                 <w:webHidden/>
               </w:rPr>
-              <w:instrText xml:space="preserve"> PAGEREF _Toc415342273 \h </w:instrText>
+              <w:instrText xml:space="preserve"> PAGEREF _Toc417505929 \h </w:instrText>
             </w:r>
             <w:r>
               <w:rPr>
@@ -2225,7 +2860,7 @@
                 <w:noProof/>
                 <w:webHidden/>
               </w:rPr>
-              <w:t>7</w:t>
+              <w:t>9</w:t>
             </w:r>
             <w:r>
               <w:rPr>
@@ -2240,7 +2875,7 @@
           <w:pPr>
             <w:pStyle w:val="TOC4"/>
             <w:tabs>
-              <w:tab w:val="right" w:leader="dot" w:pos="9060"/>
+              <w:tab w:val="right" w:pos="9060"/>
             </w:tabs>
             <w:rPr>
               <w:rFonts w:eastAsiaTheme="minorEastAsia"/>
@@ -2250,7 +2885,7 @@
               <w:lang w:val="en-US"/>
             </w:rPr>
           </w:pPr>
-          <w:hyperlink w:anchor="_Toc415342274" w:history="1">
+          <w:hyperlink w:anchor="_Toc417505930" w:history="1">
             <w:r>
               <w:rPr>
                 <w:rStyle w:val="Hyperlink"/>
@@ -2277,7 +2912,7 @@
                 <w:noProof/>
                 <w:webHidden/>
               </w:rPr>
-              <w:instrText xml:space="preserve"> PAGEREF _Toc415342274 \h </w:instrText>
+              <w:instrText xml:space="preserve"> PAGEREF _Toc417505930 \h </w:instrText>
             </w:r>
             <w:r>
               <w:rPr>
@@ -2297,7 +2932,7 @@
                 <w:noProof/>
                 <w:webHidden/>
               </w:rPr>
-              <w:t>7</w:t>
+              <w:t>9</w:t>
             </w:r>
             <w:r>
               <w:rPr>
@@ -2312,7 +2947,7 @@
           <w:pPr>
             <w:pStyle w:val="TOC4"/>
             <w:tabs>
-              <w:tab w:val="right" w:leader="dot" w:pos="9060"/>
+              <w:tab w:val="right" w:pos="9060"/>
             </w:tabs>
             <w:rPr>
               <w:rFonts w:eastAsiaTheme="minorEastAsia"/>
@@ -2322,7 +2957,7 @@
               <w:lang w:val="en-US"/>
             </w:rPr>
           </w:pPr>
-          <w:hyperlink w:anchor="_Toc415342275" w:history="1">
+          <w:hyperlink w:anchor="_Toc417505931" w:history="1">
             <w:r>
               <w:rPr>
                 <w:rStyle w:val="Hyperlink"/>
@@ -2349,7 +2984,7 @@
                 <w:noProof/>
                 <w:webHidden/>
               </w:rPr>
-              <w:instrText xml:space="preserve"> PAGEREF _Toc415342275 \h </w:instrText>
+              <w:instrText xml:space="preserve"> PAGEREF _Toc417505931 \h </w:instrText>
             </w:r>
             <w:r>
               <w:rPr>
@@ -2369,7 +3004,7 @@
                 <w:noProof/>
                 <w:webHidden/>
               </w:rPr>
-              <w:t>7</w:t>
+              <w:t>9</w:t>
             </w:r>
             <w:r>
               <w:rPr>
@@ -2384,7 +3019,7 @@
           <w:pPr>
             <w:pStyle w:val="TOC3"/>
             <w:tabs>
-              <w:tab w:val="right" w:leader="dot" w:pos="9060"/>
+              <w:tab w:val="right" w:pos="9060"/>
             </w:tabs>
             <w:rPr>
               <w:rFonts w:eastAsiaTheme="minorEastAsia"/>
@@ -2396,7 +3031,7 @@
               <w:lang w:val="en-US"/>
             </w:rPr>
           </w:pPr>
-          <w:hyperlink w:anchor="_Toc415342276" w:history="1">
+          <w:hyperlink w:anchor="_Toc417505932" w:history="1">
             <w:r>
               <w:rPr>
                 <w:rStyle w:val="Hyperlink"/>
@@ -2423,7 +3058,7 @@
                 <w:noProof/>
                 <w:webHidden/>
               </w:rPr>
-              <w:instrText xml:space="preserve"> PAGEREF _Toc415342276 \h </w:instrText>
+              <w:instrText xml:space="preserve"> PAGEREF _Toc417505932 \h </w:instrText>
             </w:r>
             <w:r>
               <w:rPr>
@@ -2443,7 +3078,7 @@
                 <w:noProof/>
                 <w:webHidden/>
               </w:rPr>
-              <w:t>7</w:t>
+              <w:t>9</w:t>
             </w:r>
             <w:r>
               <w:rPr>
@@ -2458,7 +3093,7 @@
           <w:pPr>
             <w:pStyle w:val="TOC4"/>
             <w:tabs>
-              <w:tab w:val="right" w:leader="dot" w:pos="9060"/>
+              <w:tab w:val="right" w:pos="9060"/>
             </w:tabs>
             <w:rPr>
               <w:rFonts w:eastAsiaTheme="minorEastAsia"/>
@@ -2468,7 +3103,7 @@
               <w:lang w:val="en-US"/>
             </w:rPr>
           </w:pPr>
-          <w:hyperlink w:anchor="_Toc415342277" w:history="1">
+          <w:hyperlink w:anchor="_Toc417505933" w:history="1">
             <w:r>
               <w:rPr>
                 <w:rStyle w:val="Hyperlink"/>
@@ -2495,7 +3130,7 @@
                 <w:noProof/>
                 <w:webHidden/>
               </w:rPr>
-              <w:instrText xml:space="preserve"> PAGEREF _Toc415342277 \h </w:instrText>
+              <w:instrText xml:space="preserve"> PAGEREF _Toc417505933 \h </w:instrText>
             </w:r>
             <w:r>
               <w:rPr>
@@ -2515,7 +3150,7 @@
                 <w:noProof/>
                 <w:webHidden/>
               </w:rPr>
-              <w:t>7</w:t>
+              <w:t>9</w:t>
             </w:r>
             <w:r>
               <w:rPr>
@@ -2530,7 +3165,7 @@
           <w:pPr>
             <w:pStyle w:val="TOC4"/>
             <w:tabs>
-              <w:tab w:val="right" w:leader="dot" w:pos="9060"/>
+              <w:tab w:val="right" w:pos="9060"/>
             </w:tabs>
             <w:rPr>
               <w:rFonts w:eastAsiaTheme="minorEastAsia"/>
@@ -2540,13 +3175,13 @@
               <w:lang w:val="en-US"/>
             </w:rPr>
           </w:pPr>
-          <w:hyperlink w:anchor="_Toc415342278" w:history="1">
+          <w:hyperlink w:anchor="_Toc417505934" w:history="1">
             <w:r>
               <w:rPr>
                 <w:rStyle w:val="Hyperlink"/>
                 <w:noProof/>
               </w:rPr>
-              <w:t>Balance &lt;&lt;&lt;&lt;&lt;&lt;&lt;&lt;&lt;&lt;&lt;&lt;&lt;&lt;&lt;&lt;</w:t>
+              <w:t>Balance</w:t>
             </w:r>
             <w:r>
               <w:rPr>
@@ -2567,7 +3202,7 @@
                 <w:noProof/>
                 <w:webHidden/>
               </w:rPr>
-              <w:instrText xml:space="preserve"> PAGEREF _Toc415342278 \h </w:instrText>
+              <w:instrText xml:space="preserve"> PAGEREF _Toc417505934 \h </w:instrText>
             </w:r>
             <w:r>
               <w:rPr>
@@ -2587,7 +3222,7 @@
                 <w:noProof/>
                 <w:webHidden/>
               </w:rPr>
-              <w:t>7</w:t>
+              <w:t>9</w:t>
             </w:r>
             <w:r>
               <w:rPr>
@@ -2602,7 +3237,7 @@
           <w:pPr>
             <w:pStyle w:val="TOC4"/>
             <w:tabs>
-              <w:tab w:val="right" w:leader="dot" w:pos="9060"/>
+              <w:tab w:val="right" w:pos="9060"/>
             </w:tabs>
             <w:rPr>
               <w:rFonts w:eastAsiaTheme="minorEastAsia"/>
@@ -2612,7 +3247,7 @@
               <w:lang w:val="en-US"/>
             </w:rPr>
           </w:pPr>
-          <w:hyperlink w:anchor="_Toc415342279" w:history="1">
+          <w:hyperlink w:anchor="_Toc417505935" w:history="1">
             <w:r>
               <w:rPr>
                 <w:rStyle w:val="Hyperlink"/>
@@ -2639,7 +3274,7 @@
                 <w:noProof/>
                 <w:webHidden/>
               </w:rPr>
-              <w:instrText xml:space="preserve"> PAGEREF _Toc415342279 \h </w:instrText>
+              <w:instrText xml:space="preserve"> PAGEREF _Toc417505935 \h </w:instrText>
             </w:r>
             <w:r>
               <w:rPr>
@@ -2659,7 +3294,7 @@
                 <w:noProof/>
                 <w:webHidden/>
               </w:rPr>
-              <w:t>7</w:t>
+              <w:t>9</w:t>
             </w:r>
             <w:r>
               <w:rPr>
@@ -2674,7 +3309,7 @@
           <w:pPr>
             <w:pStyle w:val="TOC4"/>
             <w:tabs>
-              <w:tab w:val="right" w:leader="dot" w:pos="9060"/>
+              <w:tab w:val="right" w:pos="9060"/>
             </w:tabs>
             <w:rPr>
               <w:rFonts w:eastAsiaTheme="minorEastAsia"/>
@@ -2684,7 +3319,7 @@
               <w:lang w:val="en-US"/>
             </w:rPr>
           </w:pPr>
-          <w:hyperlink w:anchor="_Toc415342280" w:history="1">
+          <w:hyperlink w:anchor="_Toc417505936" w:history="1">
             <w:r>
               <w:rPr>
                 <w:rStyle w:val="Hyperlink"/>
@@ -2711,7 +3346,7 @@
                 <w:noProof/>
                 <w:webHidden/>
               </w:rPr>
-              <w:instrText xml:space="preserve"> PAGEREF _Toc415342280 \h </w:instrText>
+              <w:instrText xml:space="preserve"> PAGEREF _Toc417505936 \h </w:instrText>
             </w:r>
             <w:r>
               <w:rPr>
@@ -2731,7 +3366,7 @@
                 <w:noProof/>
                 <w:webHidden/>
               </w:rPr>
-              <w:t>7</w:t>
+              <w:t>10</w:t>
             </w:r>
             <w:r>
               <w:rPr>
@@ -2746,7 +3381,7 @@
           <w:pPr>
             <w:pStyle w:val="TOC4"/>
             <w:tabs>
-              <w:tab w:val="right" w:leader="dot" w:pos="9060"/>
+              <w:tab w:val="right" w:pos="9060"/>
             </w:tabs>
             <w:rPr>
               <w:rFonts w:eastAsiaTheme="minorEastAsia"/>
@@ -2756,7 +3391,7 @@
               <w:lang w:val="en-US"/>
             </w:rPr>
           </w:pPr>
-          <w:hyperlink w:anchor="_Toc415342281" w:history="1">
+          <w:hyperlink w:anchor="_Toc417505937" w:history="1">
             <w:r>
               <w:rPr>
                 <w:rStyle w:val="Hyperlink"/>
@@ -2783,7 +3418,7 @@
                 <w:noProof/>
                 <w:webHidden/>
               </w:rPr>
-              <w:instrText xml:space="preserve"> PAGEREF _Toc415342281 \h </w:instrText>
+              <w:instrText xml:space="preserve"> PAGEREF _Toc417505937 \h </w:instrText>
             </w:r>
             <w:r>
               <w:rPr>
@@ -2803,7 +3438,7 @@
                 <w:noProof/>
                 <w:webHidden/>
               </w:rPr>
-              <w:t>8</w:t>
+              <w:t>10</w:t>
             </w:r>
             <w:r>
               <w:rPr>
@@ -2818,7 +3453,7 @@
           <w:pPr>
             <w:pStyle w:val="TOC4"/>
             <w:tabs>
-              <w:tab w:val="right" w:leader="dot" w:pos="9060"/>
+              <w:tab w:val="right" w:pos="9060"/>
             </w:tabs>
             <w:rPr>
               <w:rFonts w:eastAsiaTheme="minorEastAsia"/>
@@ -2828,7 +3463,7 @@
               <w:lang w:val="en-US"/>
             </w:rPr>
           </w:pPr>
-          <w:hyperlink w:anchor="_Toc415342282" w:history="1">
+          <w:hyperlink w:anchor="_Toc417505938" w:history="1">
             <w:r>
               <w:rPr>
                 <w:rStyle w:val="Hyperlink"/>
@@ -2855,7 +3490,7 @@
                 <w:noProof/>
                 <w:webHidden/>
               </w:rPr>
-              <w:instrText xml:space="preserve"> PAGEREF _Toc415342282 \h </w:instrText>
+              <w:instrText xml:space="preserve"> PAGEREF _Toc417505938 \h </w:instrText>
             </w:r>
             <w:r>
               <w:rPr>
@@ -2875,7 +3510,7 @@
                 <w:noProof/>
                 <w:webHidden/>
               </w:rPr>
-              <w:t>8</w:t>
+              <w:t>10</w:t>
             </w:r>
             <w:r>
               <w:rPr>
@@ -2890,7 +3525,7 @@
           <w:pPr>
             <w:pStyle w:val="TOC4"/>
             <w:tabs>
-              <w:tab w:val="right" w:leader="dot" w:pos="9060"/>
+              <w:tab w:val="right" w:pos="9060"/>
             </w:tabs>
             <w:rPr>
               <w:rFonts w:eastAsiaTheme="minorEastAsia"/>
@@ -2900,7 +3535,7 @@
               <w:lang w:val="en-US"/>
             </w:rPr>
           </w:pPr>
-          <w:hyperlink w:anchor="_Toc415342283" w:history="1">
+          <w:hyperlink w:anchor="_Toc417505939" w:history="1">
             <w:r>
               <w:rPr>
                 <w:rStyle w:val="Hyperlink"/>
@@ -2927,7 +3562,7 @@
                 <w:noProof/>
                 <w:webHidden/>
               </w:rPr>
-              <w:instrText xml:space="preserve"> PAGEREF _Toc415342283 \h </w:instrText>
+              <w:instrText xml:space="preserve"> PAGEREF _Toc417505939 \h </w:instrText>
             </w:r>
             <w:r>
               <w:rPr>
@@ -2947,7 +3582,7 @@
                 <w:noProof/>
                 <w:webHidden/>
               </w:rPr>
-              <w:t>8</w:t>
+              <w:t>10</w:t>
             </w:r>
             <w:r>
               <w:rPr>
@@ -2962,7 +3597,7 @@
           <w:pPr>
             <w:pStyle w:val="TOC4"/>
             <w:tabs>
-              <w:tab w:val="right" w:leader="dot" w:pos="9060"/>
+              <w:tab w:val="right" w:pos="9060"/>
             </w:tabs>
             <w:rPr>
               <w:rFonts w:eastAsiaTheme="minorEastAsia"/>
@@ -2972,7 +3607,7 @@
               <w:lang w:val="en-US"/>
             </w:rPr>
           </w:pPr>
-          <w:hyperlink w:anchor="_Toc415342284" w:history="1">
+          <w:hyperlink w:anchor="_Toc417505940" w:history="1">
             <w:r>
               <w:rPr>
                 <w:rStyle w:val="Hyperlink"/>
@@ -2999,7 +3634,7 @@
                 <w:noProof/>
                 <w:webHidden/>
               </w:rPr>
-              <w:instrText xml:space="preserve"> PAGEREF _Toc415342284 \h </w:instrText>
+              <w:instrText xml:space="preserve"> PAGEREF _Toc417505940 \h </w:instrText>
             </w:r>
             <w:r>
               <w:rPr>
@@ -3019,7 +3654,7 @@
                 <w:noProof/>
                 <w:webHidden/>
               </w:rPr>
-              <w:t>8</w:t>
+              <w:t>10</w:t>
             </w:r>
             <w:r>
               <w:rPr>
@@ -3071,12 +3706,12 @@
       <w:pPr>
         <w:pStyle w:val="Heading1"/>
       </w:pPr>
-      <w:bookmarkStart w:id="0" w:name="_Toc415342249"/>
+      <w:bookmarkStart w:id="1" w:name="_Toc417505897"/>
       <w:r>
         <w:lastRenderedPageBreak/>
         <w:t>Preface</w:t>
       </w:r>
-      <w:bookmarkEnd w:id="0"/>
+      <w:bookmarkEnd w:id="1"/>
     </w:p>
     <w:p>
       <w:r>
@@ -3121,11 +3756,11 @@
       <w:r>
         <w:t xml:space="preserve"> </w:t>
       </w:r>
-      <w:bookmarkStart w:id="1" w:name="_Toc415342250"/>
+      <w:bookmarkStart w:id="2" w:name="_Toc417505898"/>
       <w:r>
         <w:t>Client</w:t>
       </w:r>
-      <w:bookmarkEnd w:id="1"/>
+      <w:bookmarkEnd w:id="2"/>
     </w:p>
     <w:p>
       <w:pPr>
@@ -3196,11 +3831,11 @@
       <w:pPr>
         <w:pStyle w:val="Heading1"/>
       </w:pPr>
-      <w:bookmarkStart w:id="2" w:name="_Toc415342251"/>
+      <w:bookmarkStart w:id="3" w:name="_Toc417505899"/>
       <w:r>
         <w:t>Processes</w:t>
       </w:r>
-      <w:bookmarkEnd w:id="2"/>
+      <w:bookmarkEnd w:id="3"/>
     </w:p>
     <w:p>
       <w:pPr>
@@ -3209,14 +3844,14 @@
           <w:rFonts w:eastAsia="Calibri"/>
         </w:rPr>
       </w:pPr>
-      <w:bookmarkStart w:id="3" w:name="_Toc415342252"/>
+      <w:bookmarkStart w:id="4" w:name="_Toc417505900"/>
       <w:r>
         <w:rPr>
           <w:rFonts w:eastAsia="Calibri"/>
         </w:rPr>
-        <w:t>Before the event:</w:t>
-      </w:r>
-      <w:bookmarkEnd w:id="3"/>
+        <w:t>Before the event</w:t>
+      </w:r>
+      <w:bookmarkEnd w:id="4"/>
     </w:p>
     <w:p>
       <w:pPr>
@@ -3334,7 +3969,7 @@
           <w:rFonts w:eastAsia="Calibri"/>
         </w:rPr>
       </w:pPr>
-      <w:bookmarkStart w:id="4" w:name="_Toc415342253"/>
+      <w:bookmarkStart w:id="5" w:name="_Toc417505901"/>
       <w:r>
         <w:rPr>
           <w:rFonts w:eastAsia="Calibri"/>
@@ -3347,7 +3982,7 @@
         </w:rPr>
         <w:t>ing the event</w:t>
       </w:r>
-      <w:bookmarkEnd w:id="4"/>
+      <w:bookmarkEnd w:id="5"/>
     </w:p>
     <w:p>
       <w:pPr>
@@ -3461,14 +4096,14 @@
           <w:rFonts w:eastAsia="Calibri"/>
         </w:rPr>
       </w:pPr>
-      <w:bookmarkStart w:id="5" w:name="_Toc415342254"/>
+      <w:bookmarkStart w:id="6" w:name="_Toc417505902"/>
       <w:r>
         <w:rPr>
           <w:rFonts w:eastAsia="Calibri"/>
         </w:rPr>
         <w:t>After the event</w:t>
       </w:r>
-      <w:bookmarkEnd w:id="5"/>
+      <w:bookmarkEnd w:id="6"/>
     </w:p>
     <w:p>
       <w:pPr>
@@ -3500,21 +4135,24 @@
       <w:pPr>
         <w:pStyle w:val="Heading1"/>
       </w:pPr>
-      <w:bookmarkStart w:id="6" w:name="_Toc415342255"/>
+      <w:bookmarkStart w:id="7" w:name="_Toc417505903"/>
       <w:r>
         <w:t>Functional requirements</w:t>
       </w:r>
-      <w:bookmarkEnd w:id="6"/>
+      <w:r>
+        <w:t xml:space="preserve"> &lt;&lt;&lt;&lt;&lt;&lt;&lt;&lt;&lt;&lt;&lt;&lt;&lt;&lt;&lt;&lt;&lt;&lt;&lt;</w:t>
+      </w:r>
+      <w:bookmarkEnd w:id="7"/>
     </w:p>
     <w:p>
       <w:pPr>
         <w:pStyle w:val="Heading2"/>
       </w:pPr>
-      <w:bookmarkStart w:id="7" w:name="_Toc415342256"/>
+      <w:bookmarkStart w:id="8" w:name="_Toc417505904"/>
       <w:r>
         <w:t>Internet</w:t>
       </w:r>
-      <w:bookmarkEnd w:id="7"/>
+      <w:bookmarkEnd w:id="8"/>
     </w:p>
     <w:p>
       <w:r>
@@ -3525,11 +4163,11 @@
       <w:pPr>
         <w:pStyle w:val="Heading2"/>
       </w:pPr>
-      <w:bookmarkStart w:id="8" w:name="_Toc415342257"/>
+      <w:bookmarkStart w:id="9" w:name="_Toc417505905"/>
       <w:r>
         <w:t>Software</w:t>
       </w:r>
-      <w:bookmarkEnd w:id="8"/>
+      <w:bookmarkEnd w:id="9"/>
     </w:p>
     <w:p>
       <w:pPr>
@@ -3538,11 +4176,11 @@
       <w:r>
         <w:tab/>
       </w:r>
-      <w:bookmarkStart w:id="9" w:name="_Toc415342258"/>
+      <w:bookmarkStart w:id="10" w:name="_Toc417505906"/>
       <w:r>
         <w:t>Windows</w:t>
       </w:r>
-      <w:bookmarkEnd w:id="9"/>
+      <w:bookmarkEnd w:id="10"/>
     </w:p>
     <w:p>
       <w:r>
@@ -3557,11 +4195,11 @@
       <w:r>
         <w:tab/>
       </w:r>
-      <w:bookmarkStart w:id="10" w:name="_Toc415342259"/>
+      <w:bookmarkStart w:id="11" w:name="_Toc417505907"/>
       <w:r>
         <w:t>.NET Framework 4.5+</w:t>
       </w:r>
-      <w:bookmarkEnd w:id="10"/>
+      <w:bookmarkEnd w:id="11"/>
     </w:p>
     <w:p>
       <w:r>
@@ -3576,11 +4214,11 @@
       <w:r>
         <w:tab/>
       </w:r>
-      <w:bookmarkStart w:id="11" w:name="_Toc415342260"/>
+      <w:bookmarkStart w:id="12" w:name="_Toc417505908"/>
       <w:r>
         <w:t>Internet browser</w:t>
       </w:r>
-      <w:bookmarkEnd w:id="11"/>
+      <w:bookmarkEnd w:id="12"/>
     </w:p>
     <w:p>
       <w:r>
@@ -3627,11 +4265,11 @@
       <w:pPr>
         <w:pStyle w:val="Heading2"/>
       </w:pPr>
-      <w:bookmarkStart w:id="12" w:name="_Toc415342261"/>
+      <w:bookmarkStart w:id="13" w:name="_Toc417505909"/>
       <w:r>
         <w:t>Hardware</w:t>
       </w:r>
-      <w:bookmarkEnd w:id="12"/>
+      <w:bookmarkEnd w:id="13"/>
     </w:p>
     <w:p>
       <w:pPr>
@@ -3640,11 +4278,11 @@
       <w:r>
         <w:tab/>
       </w:r>
-      <w:bookmarkStart w:id="13" w:name="_Toc415342262"/>
+      <w:bookmarkStart w:id="14" w:name="_Toc417505910"/>
       <w:r>
         <w:t>Able to run Windows machine</w:t>
       </w:r>
-      <w:bookmarkEnd w:id="13"/>
+      <w:bookmarkEnd w:id="14"/>
     </w:p>
     <w:p>
       <w:r>
@@ -3656,18 +4294,30 @@
       <w:pPr>
         <w:pStyle w:val="Heading1"/>
       </w:pPr>
-      <w:bookmarkStart w:id="14" w:name="_Toc415342263"/>
+      <w:bookmarkStart w:id="15" w:name="_Toc417505911"/>
       <w:r>
         <w:lastRenderedPageBreak/>
         <w:t>User Interface</w:t>
       </w:r>
-      <w:bookmarkEnd w:id="14"/>
+      <w:r>
+        <w:t xml:space="preserve"> &lt;&lt;&lt;&lt;&lt;&lt;&lt;&lt;&lt;&lt;&lt;&lt;&lt;&lt;</w:t>
+      </w:r>
+      <w:r>
+        <w:t xml:space="preserve"> </w:t>
+      </w:r>
+      <w:r>
+        <w:t xml:space="preserve"> </w:t>
+      </w:r>
+      <w:r>
+        <w:t>TODO : SCREENSHOTS</w:t>
+      </w:r>
+      <w:bookmarkEnd w:id="15"/>
     </w:p>
     <w:p>
       <w:pPr>
         <w:pStyle w:val="Heading2"/>
       </w:pPr>
-      <w:bookmarkStart w:id="15" w:name="_Toc415342264"/>
+      <w:bookmarkStart w:id="16" w:name="_Toc417505912"/>
       <w:r>
         <w:rPr>
           <w:rStyle w:val="Heading2Char"/>
@@ -3680,7 +4330,10 @@
       <w:r>
         <w:t>&lt;&lt;&lt;&lt;&lt;&lt;&lt;&lt;&lt;&lt;&lt;&lt;&lt;&lt;&lt;&lt;&lt;&lt;&lt;&lt;&lt;&lt;&lt;&lt;&lt;&lt;&lt;&lt;&lt;&lt;&lt;&lt;&lt;&lt;&lt;&lt;&lt;&lt;&lt;&lt;&lt;&lt;</w:t>
       </w:r>
-      <w:bookmarkEnd w:id="15"/>
+      <w:bookmarkEnd w:id="16"/>
+      <w:r>
+        <w:br/>
+      </w:r>
     </w:p>
     <w:p>
       <w:r>
@@ -3734,12 +4387,10 @@
           <w:b/>
         </w:rPr>
       </w:pPr>
-      <w:bookmarkStart w:id="16" w:name="_GoBack"/>
-      <w:bookmarkEnd w:id="16"/>
       <w:r>
         <w:br/>
       </w:r>
-      <w:bookmarkStart w:id="17" w:name="_Toc415342265"/>
+      <w:bookmarkStart w:id="17" w:name="_Toc417505913"/>
       <w:r>
         <w:rPr>
           <w:rStyle w:val="Heading2Char"/>
@@ -3799,7 +4450,7 @@
       <w:pPr>
         <w:pStyle w:val="Heading3"/>
       </w:pPr>
-      <w:bookmarkStart w:id="18" w:name="_Toc415342266"/>
+      <w:bookmarkStart w:id="18" w:name="_Toc417505914"/>
       <w:r>
         <w:t>Visitor</w:t>
       </w:r>
@@ -3951,29 +4602,32 @@
       <w:pPr>
         <w:pStyle w:val="Heading4"/>
       </w:pPr>
-      <w:bookmarkStart w:id="19" w:name="_Toc415342268"/>
+      <w:bookmarkStart w:id="19" w:name="_Toc417505915"/>
       <w:r>
         <w:lastRenderedPageBreak/>
         <w:t>Book</w:t>
       </w:r>
+      <w:r>
+        <w:t xml:space="preserve"> a tent</w:t>
+      </w:r>
       <w:bookmarkEnd w:id="19"/>
     </w:p>
     <w:p>
-      <w:r>
-        <w:t xml:space="preserve">After selecting </w:t>
-      </w:r>
-      <w:r>
-        <w:rPr>
-          <w:b/>
-        </w:rPr>
-        <w:t>Book</w:t>
-      </w:r>
-      <w:r>
-        <w:t xml:space="preserve"> they will be brought to a menu to either book a tent or manage their bookings.</w:t>
-      </w:r>
-      <w:r>
-        <w:br/>
-        <w:t xml:space="preserve">If they choose to make a new booking, they are brought to a </w:t>
+      <w:pPr>
+        <w:pStyle w:val="Heading5"/>
+      </w:pPr>
+      <w:bookmarkStart w:id="20" w:name="_Toc417505916"/>
+      <w:r>
+        <w:t>New</w:t>
+      </w:r>
+      <w:bookmarkEnd w:id="20"/>
+    </w:p>
+    <w:p>
+      <w:r>
+        <w:t>They</w:t>
+      </w:r>
+      <w:r>
+        <w:t xml:space="preserve"> are brought to a </w:t>
       </w:r>
       <w:r>
         <w:t>menu</w:t>
@@ -4024,133 +4678,218 @@
       <w:r>
         <w:t xml:space="preserve"> find the Total price of this booking, the Cancel and Confirm button.</w:t>
       </w:r>
+    </w:p>
+    <w:p>
+      <w:pPr>
+        <w:pStyle w:val="Heading5"/>
+      </w:pPr>
+      <w:bookmarkStart w:id="21" w:name="_Toc417505917"/>
+      <w:r>
+        <w:t>Manage/View</w:t>
+      </w:r>
+      <w:bookmarkEnd w:id="21"/>
+    </w:p>
+    <w:p>
+      <w:r>
+        <w:t>If</w:t>
+      </w:r>
+      <w:r>
+        <w:t xml:space="preserve"> they choos</w:t>
+      </w:r>
+      <w:r>
+        <w:t>e to manage their bookings, the</w:t>
+      </w:r>
+      <w:r>
+        <w:t xml:space="preserve">y can preview </w:t>
+      </w:r>
+      <w:r>
+        <w:t>all of their bookings on the same map. They can see wi</w:t>
+      </w:r>
+      <w:r>
+        <w:t xml:space="preserve">th whom they have booked it with, </w:t>
+      </w:r>
+      <w:r>
+        <w:t>till when and if they have checked in.</w:t>
+      </w:r>
+    </w:p>
+    <w:p>
+      <w:pPr>
+        <w:pStyle w:val="Heading4"/>
+      </w:pPr>
+      <w:bookmarkStart w:id="22" w:name="_Toc417505918"/>
+      <w:r>
+        <w:t>Purchase</w:t>
+      </w:r>
+      <w:bookmarkEnd w:id="22"/>
+    </w:p>
+    <w:p>
+      <w:pPr>
+        <w:pStyle w:val="Heading5"/>
+      </w:pPr>
+      <w:bookmarkStart w:id="23" w:name="_Toc417505919"/>
+      <w:r>
+        <w:t>New</w:t>
+      </w:r>
+      <w:bookmarkEnd w:id="23"/>
+    </w:p>
+    <w:p>
+      <w:r>
+        <w:t>If they choose to make a new purchase they are brought to a list of all the items in stock. They can filter out what they are searching for at the top, by either imputing the name and/</w:t>
+      </w:r>
+      <w:r>
+        <w:t>or by item type. They can also specify a shop.</w:t>
+      </w:r>
       <w:r>
         <w:br/>
-        <w:t>If they choos</w:t>
-      </w:r>
-      <w:r>
-        <w:t>e to manage their bookings, the</w:t>
-      </w:r>
-      <w:r>
-        <w:t xml:space="preserve">y can preview </w:t>
-      </w:r>
-      <w:r>
-        <w:t>all of their bookings on the same map. They can see wi</w:t>
-      </w:r>
-      <w:r>
-        <w:t xml:space="preserve">th whom they have booked it with, </w:t>
-      </w:r>
-      <w:r>
-        <w:t>till when and if they have checked in.</w:t>
+      </w:r>
+      <w:r>
+        <w:t>The filter will update the list below. They can select multiple items and preview their purchases at the top right, at their cart.</w:t>
+      </w:r>
+      <w:r>
+        <w:br/>
+        <w:t xml:space="preserve">Upon pressing </w:t>
+      </w:r>
+      <w:r>
+        <w:rPr>
+          <w:b/>
+        </w:rPr>
+        <w:t>checkout</w:t>
+      </w:r>
+      <w:r>
+        <w:t xml:space="preserve">, their </w:t>
+      </w:r>
+      <w:r>
+        <w:t>request</w:t>
+      </w:r>
+      <w:r>
+        <w:t xml:space="preserve"> will be issued to the representing stores and allow the visitors to pick them up. From now on, until they have collected all their items, when they are previewing their cart then can see the order and on its right - a button ‘Show on Map’, which will lead them to a window with the map of the event, having the stores that have the purchased items, pinned.</w:t>
+      </w:r>
+    </w:p>
+    <w:p>
+      <w:pPr>
+        <w:pStyle w:val="Heading5"/>
+        <w:rPr>
+          <w:rStyle w:val="Heading5Char"/>
+        </w:rPr>
+      </w:pPr>
+      <w:bookmarkStart w:id="24" w:name="_Toc417505920"/>
+      <w:r>
+        <w:rPr>
+          <w:rStyle w:val="Heading5Char"/>
+        </w:rPr>
+        <w:t>View</w:t>
+      </w:r>
+      <w:bookmarkEnd w:id="24"/>
+    </w:p>
+    <w:p>
+      <w:r>
+        <w:t>If they choose to preview their purchases they will be presented with the list of items they have purchased, grouped by orders.</w:t>
       </w:r>
     </w:p>
     <w:p>
       <w:pPr>
         <w:pStyle w:val="Heading4"/>
       </w:pPr>
-      <w:bookmarkStart w:id="20" w:name="_Toc415342269"/>
-      <w:r>
-        <w:t>Purchase</w:t>
-      </w:r>
-      <w:bookmarkEnd w:id="20"/>
-    </w:p>
-    <w:p>
-      <w:r>
-        <w:t>After selecting Purchase, they are brought to a selection if they would like to make a new purchase or view their history.</w:t>
-      </w:r>
-      <w:r>
-        <w:br/>
-        <w:t>If they choose to make a new purchase they are brought to a list of all the items in stock. They can filter out what they are searching for at the top, by either imputing the name and/</w:t>
-      </w:r>
-      <w:r>
-        <w:t>or by item type. They can also specify a shop.</w:t>
-      </w:r>
-      <w:r>
-        <w:br/>
-      </w:r>
-      <w:r>
-        <w:t>The filter will update the list below. They can select multiple items and preview their purchases at the top right, at their cart.</w:t>
-      </w:r>
-      <w:r>
-        <w:br/>
-        <w:t xml:space="preserve">Upon pressing checkout, their </w:t>
-      </w:r>
-      <w:r>
-        <w:t>request</w:t>
-      </w:r>
-      <w:r>
-        <w:t xml:space="preserve"> will be issued to the representing stores and allow the visitors to pick them up. From now on, until they have collected all their items, when they are previewing their cart then can see the order and on its right - a button ‘Show on Map’, which will lead them to a window with the map of the event, having the stores that have the purchased items, pinned.</w:t>
-      </w:r>
-      <w:r>
-        <w:br/>
-        <w:t>If they choose to preview their purchases they will be presented with the list of items they have purchased, grouped by orders.</w:t>
+      <w:bookmarkStart w:id="25" w:name="_Toc417505921"/>
+      <w:r>
+        <w:t>Appointment</w:t>
+      </w:r>
+      <w:bookmarkEnd w:id="25"/>
+    </w:p>
+    <w:p>
+      <w:pPr>
+        <w:pStyle w:val="Heading5"/>
+        <w:rPr>
+          <w:rStyle w:val="Heading5Char"/>
+        </w:rPr>
+      </w:pPr>
+      <w:bookmarkStart w:id="26" w:name="_Toc417505922"/>
+      <w:r>
+        <w:rPr>
+          <w:rStyle w:val="Heading5Char"/>
+        </w:rPr>
+        <w:t>New</w:t>
+      </w:r>
+      <w:bookmarkEnd w:id="26"/>
+    </w:p>
+    <w:p>
+      <w:pPr>
+        <w:rPr>
+          <w:rFonts w:asciiTheme="majorHAnsi" w:eastAsiaTheme="majorEastAsia" w:hAnsiTheme="majorHAnsi" w:cstheme="majorBidi"/>
+          <w:color w:val="243F60" w:themeColor="accent1" w:themeShade="7F"/>
+        </w:rPr>
+      </w:pPr>
+      <w:r>
+        <w:t xml:space="preserve">If they choose to make a new appointment, they will be </w:t>
+      </w:r>
+      <w:r>
+        <w:t>presented with a form to fill in with details of their issue.</w:t>
+      </w:r>
+    </w:p>
+    <w:p>
+      <w:pPr>
+        <w:pStyle w:val="Heading5"/>
+        <w:rPr>
+          <w:rStyle w:val="Heading5Char"/>
+        </w:rPr>
+      </w:pPr>
+      <w:bookmarkStart w:id="27" w:name="_Toc417505923"/>
+      <w:r>
+        <w:rPr>
+          <w:rStyle w:val="Heading5Char"/>
+        </w:rPr>
+        <w:t>View</w:t>
+      </w:r>
+      <w:bookmarkEnd w:id="27"/>
+    </w:p>
+    <w:p>
+      <w:pPr>
+        <w:rPr>
+          <w:rFonts w:asciiTheme="majorHAnsi" w:eastAsiaTheme="majorEastAsia" w:hAnsiTheme="majorHAnsi" w:cstheme="majorBidi"/>
+          <w:color w:val="243F60" w:themeColor="accent1" w:themeShade="7F"/>
+        </w:rPr>
+      </w:pPr>
+      <w:r>
+        <w:t>If they choose to preview their appointments, they will be brought to a list of all their appointments</w:t>
+      </w:r>
+      <w:r>
+        <w:t>. Here they can view everything that has happened with their equipment</w:t>
       </w:r>
     </w:p>
     <w:p>
       <w:pPr>
         <w:pStyle w:val="Heading4"/>
       </w:pPr>
-      <w:bookmarkStart w:id="21" w:name="_Toc415342270"/>
-      <w:r>
-        <w:t>Appointment</w:t>
-      </w:r>
-      <w:bookmarkEnd w:id="21"/>
-    </w:p>
-    <w:p>
-      <w:r>
-        <w:t xml:space="preserve">After selecting </w:t>
-      </w:r>
-      <w:r>
-        <w:rPr>
-          <w:b/>
-        </w:rPr>
-        <w:t>Appointment</w:t>
-      </w:r>
-      <w:r>
-        <w:t>,</w:t>
-      </w:r>
-      <w:r>
-        <w:t xml:space="preserve"> they are brought to a menu where they can either choose to make a new appointment or preview their appointments with the PC doctor.</w:t>
-      </w:r>
-      <w:r>
-        <w:br/>
-        <w:t xml:space="preserve">If they choose to make a new appointment, they will be </w:t>
-      </w:r>
-      <w:r>
-        <w:t>presented with a form to fill in with details of their issue.</w:t>
-      </w:r>
-      <w:r>
-        <w:br/>
-        <w:t>If they choose to preview their appointments, they will be brought to a list of all their appointments</w:t>
-      </w:r>
-    </w:p>
-    <w:p>
-      <w:pPr>
-        <w:pStyle w:val="Heading4"/>
-      </w:pPr>
-      <w:bookmarkStart w:id="22" w:name="_Toc415342271"/>
+      <w:bookmarkStart w:id="28" w:name="_Toc417505924"/>
       <w:r>
         <w:t>Rent</w:t>
       </w:r>
-      <w:bookmarkEnd w:id="22"/>
-    </w:p>
-    <w:p>
-      <w:r>
-        <w:t xml:space="preserve">After selecting </w:t>
-      </w:r>
-      <w:r>
-        <w:rPr>
-          <w:b/>
-        </w:rPr>
-        <w:t>Rent</w:t>
-      </w:r>
-      <w:r>
-        <w:t>, they are brought to a menu, where they can either rent a new item, or preview their rented items.</w:t>
-      </w:r>
-      <w:r>
-        <w:br/>
+      <w:bookmarkEnd w:id="28"/>
+    </w:p>
+    <w:p>
+      <w:pPr>
+        <w:pStyle w:val="Heading5"/>
+      </w:pPr>
+      <w:bookmarkStart w:id="29" w:name="_Toc417505925"/>
+      <w:r>
+        <w:t>New</w:t>
+      </w:r>
+      <w:bookmarkEnd w:id="29"/>
+    </w:p>
+    <w:p>
+      <w:r>
         <w:t>If they choose to rent a new item, they are brought a menu, similar to the purchase menu.</w:t>
       </w:r>
+    </w:p>
+    <w:p>
+      <w:bookmarkStart w:id="30" w:name="_Toc417505926"/>
+      <w:r>
+        <w:rPr>
+          <w:rStyle w:val="Heading5Char"/>
+        </w:rPr>
+        <w:t>View</w:t>
+      </w:r>
+      <w:bookmarkEnd w:id="30"/>
       <w:r>
         <w:br/>
         <w:t>If they choose to preview their rented items, they are brought to a list showing all their items that they have rented, with a status of returned or not.</w:t>
@@ -4160,9 +4899,12 @@
       <w:pPr>
         <w:pStyle w:val="Heading4"/>
       </w:pPr>
-      <w:r>
+      <w:bookmarkStart w:id="31" w:name="_Toc417505927"/>
+      <w:r>
+        <w:lastRenderedPageBreak/>
         <w:t>History</w:t>
       </w:r>
+      <w:bookmarkEnd w:id="31"/>
     </w:p>
     <w:p>
       <w:r>
@@ -4196,18 +4938,17 @@
       <w:pPr>
         <w:pStyle w:val="Heading3"/>
       </w:pPr>
-      <w:bookmarkStart w:id="23" w:name="_Toc415342272"/>
-      <w:r>
-        <w:lastRenderedPageBreak/>
+      <w:bookmarkStart w:id="32" w:name="_Toc417505928"/>
+      <w:r>
         <w:t>Employee</w:t>
       </w:r>
-      <w:bookmarkEnd w:id="23"/>
+      <w:bookmarkEnd w:id="32"/>
     </w:p>
     <w:p>
       <w:pPr>
         <w:pStyle w:val="Heading4"/>
       </w:pPr>
-      <w:bookmarkStart w:id="24" w:name="_Toc415342273"/>
+      <w:bookmarkStart w:id="33" w:name="_Toc417505929"/>
       <w:r>
         <w:t>For r</w:t>
       </w:r>
@@ -4217,7 +4958,7 @@
       <w:r>
         <w:t>ing</w:t>
       </w:r>
-      <w:bookmarkEnd w:id="24"/>
+      <w:bookmarkEnd w:id="33"/>
     </w:p>
     <w:p>
       <w:r>
@@ -4228,11 +4969,11 @@
       <w:pPr>
         <w:pStyle w:val="Heading4"/>
       </w:pPr>
-      <w:bookmarkStart w:id="25" w:name="_Toc415342274"/>
+      <w:bookmarkStart w:id="34" w:name="_Toc417505930"/>
       <w:r>
         <w:t>PC Doctor</w:t>
       </w:r>
-      <w:bookmarkEnd w:id="25"/>
+      <w:bookmarkEnd w:id="34"/>
     </w:p>
     <w:p>
       <w:r>
@@ -4243,11 +4984,11 @@
       <w:pPr>
         <w:pStyle w:val="Heading4"/>
       </w:pPr>
-      <w:bookmarkStart w:id="26" w:name="_Toc415342275"/>
+      <w:bookmarkStart w:id="35" w:name="_Toc417505931"/>
       <w:r>
         <w:t>Cashier</w:t>
       </w:r>
-      <w:bookmarkEnd w:id="26"/>
+      <w:bookmarkEnd w:id="35"/>
     </w:p>
     <w:p>
       <w:r>
@@ -4258,11 +4999,11 @@
       <w:pPr>
         <w:pStyle w:val="Heading3"/>
       </w:pPr>
-      <w:bookmarkStart w:id="27" w:name="_Toc415342276"/>
+      <w:bookmarkStart w:id="36" w:name="_Toc417505932"/>
       <w:r>
         <w:t>Administrator</w:t>
       </w:r>
-      <w:bookmarkEnd w:id="27"/>
+      <w:bookmarkEnd w:id="36"/>
     </w:p>
     <w:p>
       <w:r>
@@ -4273,11 +5014,11 @@
       <w:pPr>
         <w:pStyle w:val="Heading4"/>
       </w:pPr>
-      <w:bookmarkStart w:id="28" w:name="_Toc415342277"/>
+      <w:bookmarkStart w:id="37" w:name="_Toc417505933"/>
       <w:r>
         <w:t>Visitors</w:t>
       </w:r>
-      <w:bookmarkEnd w:id="28"/>
+      <w:bookmarkEnd w:id="37"/>
     </w:p>
     <w:p>
       <w:r>
@@ -4319,11 +5060,11 @@
       <w:pPr>
         <w:pStyle w:val="Heading4"/>
       </w:pPr>
-      <w:bookmarkStart w:id="29" w:name="_Toc415342278"/>
+      <w:bookmarkStart w:id="38" w:name="_Toc417505934"/>
       <w:r>
         <w:t>Balance</w:t>
       </w:r>
-      <w:bookmarkEnd w:id="29"/>
+      <w:bookmarkEnd w:id="38"/>
     </w:p>
     <w:p>
       <w:r>
@@ -4338,11 +5079,11 @@
       <w:pPr>
         <w:pStyle w:val="Heading4"/>
       </w:pPr>
-      <w:bookmarkStart w:id="30" w:name="_Toc415342279"/>
+      <w:bookmarkStart w:id="39" w:name="_Toc417505935"/>
       <w:r>
         <w:t>Warnings</w:t>
       </w:r>
-      <w:bookmarkEnd w:id="30"/>
+      <w:bookmarkEnd w:id="39"/>
     </w:p>
     <w:p>
       <w:r>
@@ -4371,11 +5112,12 @@
       <w:pPr>
         <w:pStyle w:val="Heading4"/>
       </w:pPr>
-      <w:bookmarkStart w:id="31" w:name="_Toc415342280"/>
-      <w:r>
+      <w:bookmarkStart w:id="40" w:name="_Toc417505936"/>
+      <w:r>
+        <w:lastRenderedPageBreak/>
         <w:t>Shops</w:t>
       </w:r>
-      <w:bookmarkEnd w:id="31"/>
+      <w:bookmarkEnd w:id="40"/>
     </w:p>
     <w:p>
       <w:r>
@@ -4398,11 +5140,11 @@
       <w:pPr>
         <w:pStyle w:val="Heading4"/>
       </w:pPr>
-      <w:bookmarkStart w:id="32" w:name="_Toc415342281"/>
+      <w:bookmarkStart w:id="41" w:name="_Toc417505937"/>
       <w:r>
         <w:t>Employees</w:t>
       </w:r>
-      <w:bookmarkEnd w:id="32"/>
+      <w:bookmarkEnd w:id="41"/>
     </w:p>
     <w:p>
       <w:r>
@@ -4437,12 +5179,11 @@
       <w:pPr>
         <w:pStyle w:val="Heading4"/>
       </w:pPr>
-      <w:bookmarkStart w:id="33" w:name="_Toc415342282"/>
-      <w:r>
-        <w:lastRenderedPageBreak/>
+      <w:bookmarkStart w:id="42" w:name="_Toc417505938"/>
+      <w:r>
         <w:t>PC-Doctor</w:t>
       </w:r>
-      <w:bookmarkEnd w:id="33"/>
+      <w:bookmarkEnd w:id="42"/>
     </w:p>
     <w:p>
       <w:r>
@@ -4462,11 +5203,11 @@
       <w:pPr>
         <w:pStyle w:val="Heading4"/>
       </w:pPr>
-      <w:bookmarkStart w:id="34" w:name="_Toc415342283"/>
+      <w:bookmarkStart w:id="43" w:name="_Toc417505939"/>
       <w:r>
         <w:t>Calendar</w:t>
       </w:r>
-      <w:bookmarkEnd w:id="34"/>
+      <w:bookmarkEnd w:id="43"/>
     </w:p>
     <w:p>
       <w:r>
@@ -4490,11 +5231,11 @@
       <w:pPr>
         <w:pStyle w:val="Heading4"/>
       </w:pPr>
-      <w:bookmarkStart w:id="35" w:name="_Toc415342284"/>
+      <w:bookmarkStart w:id="44" w:name="_Toc417505940"/>
       <w:r>
         <w:t>Rent Desk</w:t>
       </w:r>
-      <w:bookmarkEnd w:id="35"/>
+      <w:bookmarkEnd w:id="44"/>
     </w:p>
     <w:p>
       <w:r>
@@ -4511,8 +5252,8 @@
       </w:r>
     </w:p>
     <w:sectPr>
-      <w:footerReference w:type="default" r:id="rId11"/>
-      <w:footerReference w:type="first" r:id="rId12"/>
+      <w:footerReference w:type="default" r:id="rId12"/>
+      <w:footerReference w:type="first" r:id="rId13"/>
       <w:pgSz w:w="11906" w:h="16838"/>
       <w:pgMar w:top="1418" w:right="1418" w:bottom="1418" w:left="1418" w:header="709" w:footer="709" w:gutter="0"/>
       <w:pgNumType w:start="1"/>
@@ -4525,7 +5266,7 @@
 </file>
 
 <file path=word/endnotes.xml><?xml version="1.0" encoding="utf-8"?>
-<w:endnotes xmlns:wpc="http://schemas.microsoft.com/office/word/2010/wordprocessingCanvas" xmlns:mc="http://schemas.openxmlformats.org/markup-compatibility/2006" xmlns:o="urn:schemas-microsoft-com:office:office" xmlns:r="http://schemas.openxmlformats.org/officeDocument/2006/relationships" xmlns:m="http://schemas.openxmlformats.org/officeDocument/2006/math" xmlns:v="urn:schemas-microsoft-com:vml" xmlns:wp14="http://schemas.microsoft.com/office/word/2010/wordprocessingDrawing" xmlns:wp="http://schemas.openxmlformats.org/drawingml/2006/wordprocessingDrawing" xmlns:w10="urn:schemas-microsoft-com:office:word" xmlns:w="http://schemas.openxmlformats.org/wordprocessingml/2006/main" xmlns:w14="http://schemas.microsoft.com/office/word/2010/wordml" xmlns:w15="http://schemas.microsoft.com/office/word/2012/wordml" xmlns:wpg="http://schemas.microsoft.com/office/word/2010/wordprocessingGroup" xmlns:wpi="http://schemas.microsoft.com/office/word/2010/wordprocessingInk" xmlns:wne="http://schemas.microsoft.com/office/word/2006/wordml" xmlns:wps="http://schemas.microsoft.com/office/word/2010/wordprocessingShape" mc:Ignorable="w14 w15 wp14">
+<w:endnotes xmlns:wpc="http://schemas.microsoft.com/office/word/2010/wordprocessingCanvas" xmlns:mc="http://schemas.openxmlformats.org/markup-compatibility/2006" xmlns:o="urn:schemas-microsoft-com:office:office" xmlns:r="http://schemas.openxmlformats.org/officeDocument/2006/relationships" xmlns:m="http://schemas.openxmlformats.org/officeDocument/2006/math" xmlns:v="urn:schemas-microsoft-com:vml" xmlns:wp14="http://schemas.microsoft.com/office/word/2010/wordprocessingDrawing" xmlns:wp="http://schemas.openxmlformats.org/drawingml/2006/wordprocessingDrawing" xmlns:w10="urn:schemas-microsoft-com:office:word" xmlns:w="http://schemas.openxmlformats.org/wordprocessingml/2006/main" xmlns:w14="http://schemas.microsoft.com/office/word/2010/wordml" xmlns:wpg="http://schemas.microsoft.com/office/word/2010/wordprocessingGroup" xmlns:wpi="http://schemas.microsoft.com/office/word/2010/wordprocessingInk" xmlns:wne="http://schemas.microsoft.com/office/word/2006/wordml" xmlns:wps="http://schemas.microsoft.com/office/word/2010/wordprocessingShape" mc:Ignorable="w14 wp14">
   <w:endnote w:type="separator" w:id="-1">
     <w:p>
       <w:pPr>
@@ -4550,7 +5291,7 @@
 </file>
 
 <file path=word/footer1.xml><?xml version="1.0" encoding="utf-8"?>
-<w:ftr xmlns:wpc="http://schemas.microsoft.com/office/word/2010/wordprocessingCanvas" xmlns:mc="http://schemas.openxmlformats.org/markup-compatibility/2006" xmlns:o="urn:schemas-microsoft-com:office:office" xmlns:r="http://schemas.openxmlformats.org/officeDocument/2006/relationships" xmlns:m="http://schemas.openxmlformats.org/officeDocument/2006/math" xmlns:v="urn:schemas-microsoft-com:vml" xmlns:wp14="http://schemas.microsoft.com/office/word/2010/wordprocessingDrawing" xmlns:wp="http://schemas.openxmlformats.org/drawingml/2006/wordprocessingDrawing" xmlns:w10="urn:schemas-microsoft-com:office:word" xmlns:w="http://schemas.openxmlformats.org/wordprocessingml/2006/main" xmlns:w14="http://schemas.microsoft.com/office/word/2010/wordml" xmlns:w15="http://schemas.microsoft.com/office/word/2012/wordml" xmlns:wpg="http://schemas.microsoft.com/office/word/2010/wordprocessingGroup" xmlns:wpi="http://schemas.microsoft.com/office/word/2010/wordprocessingInk" xmlns:wne="http://schemas.microsoft.com/office/word/2006/wordml" xmlns:wps="http://schemas.microsoft.com/office/word/2010/wordprocessingShape" mc:Ignorable="w14 w15 wp14">
+<w:ftr xmlns:wpc="http://schemas.microsoft.com/office/word/2010/wordprocessingCanvas" xmlns:mc="http://schemas.openxmlformats.org/markup-compatibility/2006" xmlns:o="urn:schemas-microsoft-com:office:office" xmlns:r="http://schemas.openxmlformats.org/officeDocument/2006/relationships" xmlns:m="http://schemas.openxmlformats.org/officeDocument/2006/math" xmlns:v="urn:schemas-microsoft-com:vml" xmlns:wp14="http://schemas.microsoft.com/office/word/2010/wordprocessingDrawing" xmlns:wp="http://schemas.openxmlformats.org/drawingml/2006/wordprocessingDrawing" xmlns:w10="urn:schemas-microsoft-com:office:word" xmlns:w="http://schemas.openxmlformats.org/wordprocessingml/2006/main" xmlns:w14="http://schemas.microsoft.com/office/word/2010/wordml" xmlns:wpg="http://schemas.microsoft.com/office/word/2010/wordprocessingGroup" xmlns:wpi="http://schemas.microsoft.com/office/word/2010/wordprocessingInk" xmlns:wne="http://schemas.microsoft.com/office/word/2006/wordml" xmlns:wps="http://schemas.microsoft.com/office/word/2010/wordprocessingShape" mc:Ignorable="w14 wp14">
   <w:sdt>
     <w:sdtPr>
       <w:id w:val="-2017076089"/>
@@ -4610,7 +5351,7 @@
                 <w:bCs/>
                 <w:noProof/>
               </w:rPr>
-              <w:t>6</w:t>
+              <w:t>3</w:t>
             </w:r>
             <w:r>
               <w:rPr>
@@ -4655,7 +5396,7 @@
                 <w:bCs/>
                 <w:noProof/>
               </w:rPr>
-              <w:t>9</w:t>
+              <w:t>10</w:t>
             </w:r>
             <w:r>
               <w:rPr>
@@ -4680,7 +5421,7 @@
 </file>
 
 <file path=word/footer2.xml><?xml version="1.0" encoding="utf-8"?>
-<w:ftr xmlns:wpc="http://schemas.microsoft.com/office/word/2010/wordprocessingCanvas" xmlns:mc="http://schemas.openxmlformats.org/markup-compatibility/2006" xmlns:o="urn:schemas-microsoft-com:office:office" xmlns:r="http://schemas.openxmlformats.org/officeDocument/2006/relationships" xmlns:m="http://schemas.openxmlformats.org/officeDocument/2006/math" xmlns:v="urn:schemas-microsoft-com:vml" xmlns:wp14="http://schemas.microsoft.com/office/word/2010/wordprocessingDrawing" xmlns:wp="http://schemas.openxmlformats.org/drawingml/2006/wordprocessingDrawing" xmlns:w10="urn:schemas-microsoft-com:office:word" xmlns:w="http://schemas.openxmlformats.org/wordprocessingml/2006/main" xmlns:w14="http://schemas.microsoft.com/office/word/2010/wordml" xmlns:w15="http://schemas.microsoft.com/office/word/2012/wordml" xmlns:wpg="http://schemas.microsoft.com/office/word/2010/wordprocessingGroup" xmlns:wpi="http://schemas.microsoft.com/office/word/2010/wordprocessingInk" xmlns:wne="http://schemas.microsoft.com/office/word/2006/wordml" xmlns:wps="http://schemas.microsoft.com/office/word/2010/wordprocessingShape" mc:Ignorable="w14 w15 wp14">
+<w:ftr xmlns:wpc="http://schemas.microsoft.com/office/word/2010/wordprocessingCanvas" xmlns:mc="http://schemas.openxmlformats.org/markup-compatibility/2006" xmlns:o="urn:schemas-microsoft-com:office:office" xmlns:r="http://schemas.openxmlformats.org/officeDocument/2006/relationships" xmlns:m="http://schemas.openxmlformats.org/officeDocument/2006/math" xmlns:v="urn:schemas-microsoft-com:vml" xmlns:wp14="http://schemas.microsoft.com/office/word/2010/wordprocessingDrawing" xmlns:wp="http://schemas.openxmlformats.org/drawingml/2006/wordprocessingDrawing" xmlns:w10="urn:schemas-microsoft-com:office:word" xmlns:w="http://schemas.openxmlformats.org/wordprocessingml/2006/main" xmlns:w14="http://schemas.microsoft.com/office/word/2010/wordml" xmlns:wpg="http://schemas.microsoft.com/office/word/2010/wordprocessingGroup" xmlns:wpi="http://schemas.microsoft.com/office/word/2010/wordprocessingInk" xmlns:wne="http://schemas.microsoft.com/office/word/2006/wordml" xmlns:wps="http://schemas.microsoft.com/office/word/2010/wordprocessingShape" mc:Ignorable="w14 wp14">
   <w:p>
     <w:pPr>
       <w:pStyle w:val="Footer"/>
@@ -4701,7 +5442,7 @@
 </file>
 
 <file path=word/footnotes.xml><?xml version="1.0" encoding="utf-8"?>
-<w:footnotes xmlns:wpc="http://schemas.microsoft.com/office/word/2010/wordprocessingCanvas" xmlns:mc="http://schemas.openxmlformats.org/markup-compatibility/2006" xmlns:o="urn:schemas-microsoft-com:office:office" xmlns:r="http://schemas.openxmlformats.org/officeDocument/2006/relationships" xmlns:m="http://schemas.openxmlformats.org/officeDocument/2006/math" xmlns:v="urn:schemas-microsoft-com:vml" xmlns:wp14="http://schemas.microsoft.com/office/word/2010/wordprocessingDrawing" xmlns:wp="http://schemas.openxmlformats.org/drawingml/2006/wordprocessingDrawing" xmlns:w10="urn:schemas-microsoft-com:office:word" xmlns:w="http://schemas.openxmlformats.org/wordprocessingml/2006/main" xmlns:w14="http://schemas.microsoft.com/office/word/2010/wordml" xmlns:w15="http://schemas.microsoft.com/office/word/2012/wordml" xmlns:wpg="http://schemas.microsoft.com/office/word/2010/wordprocessingGroup" xmlns:wpi="http://schemas.microsoft.com/office/word/2010/wordprocessingInk" xmlns:wne="http://schemas.microsoft.com/office/word/2006/wordml" xmlns:wps="http://schemas.microsoft.com/office/word/2010/wordprocessingShape" mc:Ignorable="w14 w15 wp14">
+<w:footnotes xmlns:wpc="http://schemas.microsoft.com/office/word/2010/wordprocessingCanvas" xmlns:mc="http://schemas.openxmlformats.org/markup-compatibility/2006" xmlns:o="urn:schemas-microsoft-com:office:office" xmlns:r="http://schemas.openxmlformats.org/officeDocument/2006/relationships" xmlns:m="http://schemas.openxmlformats.org/officeDocument/2006/math" xmlns:v="urn:schemas-microsoft-com:vml" xmlns:wp14="http://schemas.microsoft.com/office/word/2010/wordprocessingDrawing" xmlns:wp="http://schemas.openxmlformats.org/drawingml/2006/wordprocessingDrawing" xmlns:w10="urn:schemas-microsoft-com:office:word" xmlns:w="http://schemas.openxmlformats.org/wordprocessingml/2006/main" xmlns:w14="http://schemas.microsoft.com/office/word/2010/wordml" xmlns:wpg="http://schemas.microsoft.com/office/word/2010/wordprocessingGroup" xmlns:wpi="http://schemas.microsoft.com/office/word/2010/wordprocessingInk" xmlns:wne="http://schemas.microsoft.com/office/word/2006/wordml" xmlns:wps="http://schemas.microsoft.com/office/word/2010/wordprocessingShape" mc:Ignorable="w14 wp14">
   <w:footnote w:type="separator" w:id="-1">
     <w:p>
       <w:pPr>
@@ -4726,7 +5467,7 @@
 </file>
 
 <file path=word/numbering.xml><?xml version="1.0" encoding="utf-8"?>
-<w:numbering xmlns:wpc="http://schemas.microsoft.com/office/word/2010/wordprocessingCanvas" xmlns:mc="http://schemas.openxmlformats.org/markup-compatibility/2006" xmlns:o="urn:schemas-microsoft-com:office:office" xmlns:r="http://schemas.openxmlformats.org/officeDocument/2006/relationships" xmlns:m="http://schemas.openxmlformats.org/officeDocument/2006/math" xmlns:v="urn:schemas-microsoft-com:vml" xmlns:wp14="http://schemas.microsoft.com/office/word/2010/wordprocessingDrawing" xmlns:wp="http://schemas.openxmlformats.org/drawingml/2006/wordprocessingDrawing" xmlns:w10="urn:schemas-microsoft-com:office:word" xmlns:w="http://schemas.openxmlformats.org/wordprocessingml/2006/main" xmlns:w14="http://schemas.microsoft.com/office/word/2010/wordml" xmlns:w15="http://schemas.microsoft.com/office/word/2012/wordml" xmlns:wpg="http://schemas.microsoft.com/office/word/2010/wordprocessingGroup" xmlns:wpi="http://schemas.microsoft.com/office/word/2010/wordprocessingInk" xmlns:wne="http://schemas.microsoft.com/office/word/2006/wordml" xmlns:wps="http://schemas.microsoft.com/office/word/2010/wordprocessingShape" mc:Ignorable="w14 w15 wp14">
+<w:numbering xmlns:wpc="http://schemas.microsoft.com/office/word/2010/wordprocessingCanvas" xmlns:mc="http://schemas.openxmlformats.org/markup-compatibility/2006" xmlns:o="urn:schemas-microsoft-com:office:office" xmlns:r="http://schemas.openxmlformats.org/officeDocument/2006/relationships" xmlns:m="http://schemas.openxmlformats.org/officeDocument/2006/math" xmlns:v="urn:schemas-microsoft-com:vml" xmlns:wp14="http://schemas.microsoft.com/office/word/2010/wordprocessingDrawing" xmlns:wp="http://schemas.openxmlformats.org/drawingml/2006/wordprocessingDrawing" xmlns:w10="urn:schemas-microsoft-com:office:word" xmlns:w="http://schemas.openxmlformats.org/wordprocessingml/2006/main" xmlns:w14="http://schemas.microsoft.com/office/word/2010/wordml" xmlns:wpg="http://schemas.microsoft.com/office/word/2010/wordprocessingGroup" xmlns:wpi="http://schemas.microsoft.com/office/word/2010/wordprocessingInk" xmlns:wne="http://schemas.microsoft.com/office/word/2006/wordml" xmlns:wps="http://schemas.microsoft.com/office/word/2010/wordprocessingShape" mc:Ignorable="w14 wp14">
   <w:abstractNum w:abstractNumId="0">
     <w:nsid w:val="0A687627"/>
     <w:multiLevelType w:val="hybridMultilevel"/>
@@ -5172,7 +5913,7 @@
 </file>
 
 <file path=word/styles.xml><?xml version="1.0" encoding="utf-8"?>
-<w:styles xmlns:mc="http://schemas.openxmlformats.org/markup-compatibility/2006" xmlns:r="http://schemas.openxmlformats.org/officeDocument/2006/relationships" xmlns:w="http://schemas.openxmlformats.org/wordprocessingml/2006/main" xmlns:w14="http://schemas.microsoft.com/office/word/2010/wordml" xmlns:w15="http://schemas.microsoft.com/office/word/2012/wordml" mc:Ignorable="w14 w15">
+<w:styles xmlns:mc="http://schemas.openxmlformats.org/markup-compatibility/2006" xmlns:r="http://schemas.openxmlformats.org/officeDocument/2006/relationships" xmlns:w="http://schemas.openxmlformats.org/wordprocessingml/2006/main" xmlns:w14="http://schemas.microsoft.com/office/word/2010/wordml" mc:Ignorable="w14">
   <w:docDefaults>
     <w:rPrDefault>
       <w:rPr>
@@ -5188,378 +5929,145 @@
       </w:pPr>
     </w:pPrDefault>
   </w:docDefaults>
-  <w:latentStyles w:defLockedState="0" w:defUIPriority="99" w:defSemiHidden="0" w:defUnhideWhenUsed="0" w:defQFormat="0" w:count="371">
-    <w:lsdException w:name="Normal" w:uiPriority="0" w:qFormat="1"/>
-    <w:lsdException w:name="heading 1" w:uiPriority="9" w:qFormat="1"/>
-    <w:lsdException w:name="heading 2" w:semiHidden="1" w:uiPriority="9" w:unhideWhenUsed="1" w:qFormat="1"/>
-    <w:lsdException w:name="heading 3" w:semiHidden="1" w:uiPriority="9" w:unhideWhenUsed="1" w:qFormat="1"/>
-    <w:lsdException w:name="heading 4" w:semiHidden="1" w:uiPriority="9" w:unhideWhenUsed="1" w:qFormat="1"/>
-    <w:lsdException w:name="heading 5" w:semiHidden="1" w:uiPriority="9" w:unhideWhenUsed="1" w:qFormat="1"/>
-    <w:lsdException w:name="heading 6" w:semiHidden="1" w:uiPriority="9" w:unhideWhenUsed="1" w:qFormat="1"/>
-    <w:lsdException w:name="heading 7" w:semiHidden="1" w:uiPriority="9" w:unhideWhenUsed="1" w:qFormat="1"/>
-    <w:lsdException w:name="heading 8" w:semiHidden="1" w:uiPriority="9" w:unhideWhenUsed="1" w:qFormat="1"/>
-    <w:lsdException w:name="heading 9" w:semiHidden="1" w:uiPriority="9" w:unhideWhenUsed="1" w:qFormat="1"/>
-    <w:lsdException w:name="index 1" w:semiHidden="1" w:unhideWhenUsed="1"/>
-    <w:lsdException w:name="index 2" w:semiHidden="1" w:unhideWhenUsed="1"/>
-    <w:lsdException w:name="index 3" w:semiHidden="1" w:unhideWhenUsed="1"/>
-    <w:lsdException w:name="index 4" w:semiHidden="1" w:unhideWhenUsed="1"/>
-    <w:lsdException w:name="index 5" w:semiHidden="1" w:unhideWhenUsed="1"/>
-    <w:lsdException w:name="index 6" w:semiHidden="1" w:unhideWhenUsed="1"/>
-    <w:lsdException w:name="index 7" w:semiHidden="1" w:unhideWhenUsed="1"/>
-    <w:lsdException w:name="index 8" w:semiHidden="1" w:unhideWhenUsed="1"/>
-    <w:lsdException w:name="index 9" w:semiHidden="1" w:unhideWhenUsed="1"/>
-    <w:lsdException w:name="toc 1" w:semiHidden="1" w:uiPriority="39" w:unhideWhenUsed="1" w:qFormat="1"/>
-    <w:lsdException w:name="toc 2" w:semiHidden="1" w:uiPriority="39" w:unhideWhenUsed="1" w:qFormat="1"/>
-    <w:lsdException w:name="toc 3" w:semiHidden="1" w:uiPriority="39" w:unhideWhenUsed="1" w:qFormat="1"/>
-    <w:lsdException w:name="toc 4" w:semiHidden="1" w:uiPriority="39" w:unhideWhenUsed="1"/>
-    <w:lsdException w:name="toc 5" w:semiHidden="1" w:uiPriority="39" w:unhideWhenUsed="1"/>
-    <w:lsdException w:name="toc 6" w:semiHidden="1" w:uiPriority="39" w:unhideWhenUsed="1"/>
-    <w:lsdException w:name="toc 7" w:semiHidden="1" w:uiPriority="39" w:unhideWhenUsed="1"/>
-    <w:lsdException w:name="toc 8" w:semiHidden="1" w:uiPriority="39" w:unhideWhenUsed="1"/>
-    <w:lsdException w:name="toc 9" w:semiHidden="1" w:uiPriority="39" w:unhideWhenUsed="1"/>
-    <w:lsdException w:name="Normal Indent" w:semiHidden="1" w:unhideWhenUsed="1"/>
-    <w:lsdException w:name="footnote text" w:semiHidden="1" w:unhideWhenUsed="1"/>
-    <w:lsdException w:name="annotation text" w:semiHidden="1" w:unhideWhenUsed="1"/>
-    <w:lsdException w:name="header" w:semiHidden="1" w:unhideWhenUsed="1"/>
-    <w:lsdException w:name="footer" w:semiHidden="1" w:unhideWhenUsed="1"/>
-    <w:lsdException w:name="index heading" w:semiHidden="1" w:unhideWhenUsed="1"/>
-    <w:lsdException w:name="caption" w:semiHidden="1" w:uiPriority="35" w:unhideWhenUsed="1" w:qFormat="1"/>
-    <w:lsdException w:name="table of figures" w:semiHidden="1" w:unhideWhenUsed="1"/>
-    <w:lsdException w:name="envelope address" w:semiHidden="1" w:unhideWhenUsed="1"/>
-    <w:lsdException w:name="envelope return" w:semiHidden="1" w:unhideWhenUsed="1"/>
-    <w:lsdException w:name="footnote reference" w:semiHidden="1" w:unhideWhenUsed="1"/>
-    <w:lsdException w:name="annotation reference" w:semiHidden="1" w:unhideWhenUsed="1"/>
-    <w:lsdException w:name="line number" w:semiHidden="1" w:unhideWhenUsed="1"/>
-    <w:lsdException w:name="page number" w:semiHidden="1" w:unhideWhenUsed="1"/>
-    <w:lsdException w:name="endnote reference" w:semiHidden="1" w:unhideWhenUsed="1"/>
-    <w:lsdException w:name="endnote text" w:semiHidden="1" w:unhideWhenUsed="1"/>
-    <w:lsdException w:name="table of authorities" w:semiHidden="1" w:unhideWhenUsed="1"/>
-    <w:lsdException w:name="macro" w:semiHidden="1" w:unhideWhenUsed="1"/>
-    <w:lsdException w:name="toa heading" w:semiHidden="1" w:unhideWhenUsed="1"/>
-    <w:lsdException w:name="List" w:semiHidden="1" w:unhideWhenUsed="1"/>
-    <w:lsdException w:name="List Bullet" w:semiHidden="1" w:unhideWhenUsed="1"/>
-    <w:lsdException w:name="List Number" w:semiHidden="1" w:unhideWhenUsed="1"/>
-    <w:lsdException w:name="List 2" w:semiHidden="1" w:unhideWhenUsed="1"/>
-    <w:lsdException w:name="List 3" w:semiHidden="1" w:unhideWhenUsed="1"/>
-    <w:lsdException w:name="List 4" w:semiHidden="1" w:unhideWhenUsed="1"/>
-    <w:lsdException w:name="List 5" w:semiHidden="1" w:unhideWhenUsed="1"/>
-    <w:lsdException w:name="List Bullet 2" w:semiHidden="1" w:unhideWhenUsed="1"/>
-    <w:lsdException w:name="List Bullet 3" w:semiHidden="1" w:unhideWhenUsed="1"/>
-    <w:lsdException w:name="List Bullet 4" w:semiHidden="1" w:unhideWhenUsed="1"/>
-    <w:lsdException w:name="List Bullet 5" w:semiHidden="1" w:unhideWhenUsed="1"/>
-    <w:lsdException w:name="List Number 2" w:semiHidden="1" w:unhideWhenUsed="1"/>
-    <w:lsdException w:name="List Number 3" w:semiHidden="1" w:unhideWhenUsed="1"/>
-    <w:lsdException w:name="List Number 4" w:semiHidden="1" w:unhideWhenUsed="1"/>
-    <w:lsdException w:name="List Number 5" w:semiHidden="1" w:unhideWhenUsed="1"/>
-    <w:lsdException w:name="Title" w:uiPriority="10" w:qFormat="1"/>
-    <w:lsdException w:name="Closing" w:semiHidden="1" w:unhideWhenUsed="1"/>
-    <w:lsdException w:name="Signature" w:semiHidden="1" w:unhideWhenUsed="1"/>
-    <w:lsdException w:name="Default Paragraph Font" w:semiHidden="1" w:uiPriority="1" w:unhideWhenUsed="1"/>
-    <w:lsdException w:name="Body Text" w:semiHidden="1" w:unhideWhenUsed="1"/>
-    <w:lsdException w:name="Body Text Indent" w:semiHidden="1" w:unhideWhenUsed="1"/>
-    <w:lsdException w:name="List Continue" w:semiHidden="1" w:unhideWhenUsed="1"/>
-    <w:lsdException w:name="List Continue 2" w:semiHidden="1" w:unhideWhenUsed="1"/>
-    <w:lsdException w:name="List Continue 3" w:semiHidden="1" w:unhideWhenUsed="1"/>
-    <w:lsdException w:name="List Continue 4" w:semiHidden="1" w:unhideWhenUsed="1"/>
-    <w:lsdException w:name="List Continue 5" w:semiHidden="1" w:unhideWhenUsed="1"/>
-    <w:lsdException w:name="Message Header" w:semiHidden="1" w:unhideWhenUsed="1"/>
-    <w:lsdException w:name="Subtitle" w:uiPriority="11" w:qFormat="1"/>
-    <w:lsdException w:name="Salutation" w:semiHidden="1" w:unhideWhenUsed="1"/>
-    <w:lsdException w:name="Date" w:semiHidden="1" w:unhideWhenUsed="1"/>
-    <w:lsdException w:name="Body Text First Indent" w:semiHidden="1" w:unhideWhenUsed="1"/>
-    <w:lsdException w:name="Body Text First Indent 2" w:semiHidden="1" w:unhideWhenUsed="1"/>
-    <w:lsdException w:name="Note Heading" w:semiHidden="1" w:unhideWhenUsed="1"/>
-    <w:lsdException w:name="Body Text 2" w:semiHidden="1" w:unhideWhenUsed="1"/>
-    <w:lsdException w:name="Body Text 3" w:semiHidden="1" w:unhideWhenUsed="1"/>
-    <w:lsdException w:name="Body Text Indent 2" w:semiHidden="1" w:uiPriority="0" w:unhideWhenUsed="1"/>
-    <w:lsdException w:name="Body Text Indent 3" w:semiHidden="1" w:unhideWhenUsed="1"/>
-    <w:lsdException w:name="Block Text" w:semiHidden="1" w:unhideWhenUsed="1"/>
-    <w:lsdException w:name="Hyperlink" w:semiHidden="1" w:unhideWhenUsed="1"/>
-    <w:lsdException w:name="FollowedHyperlink" w:semiHidden="1" w:unhideWhenUsed="1"/>
-    <w:lsdException w:name="Strong" w:uiPriority="22" w:qFormat="1"/>
-    <w:lsdException w:name="Emphasis" w:uiPriority="20" w:qFormat="1"/>
-    <w:lsdException w:name="Document Map" w:semiHidden="1" w:unhideWhenUsed="1"/>
-    <w:lsdException w:name="Plain Text" w:semiHidden="1" w:unhideWhenUsed="1"/>
-    <w:lsdException w:name="E-mail Signature" w:semiHidden="1" w:unhideWhenUsed="1"/>
-    <w:lsdException w:name="HTML Top of Form" w:semiHidden="1" w:unhideWhenUsed="1"/>
-    <w:lsdException w:name="HTML Bottom of Form" w:semiHidden="1" w:unhideWhenUsed="1"/>
-    <w:lsdException w:name="Normal (Web)" w:semiHidden="1" w:unhideWhenUsed="1"/>
-    <w:lsdException w:name="HTML Acronym" w:semiHidden="1" w:unhideWhenUsed="1"/>
-    <w:lsdException w:name="HTML Address" w:semiHidden="1" w:unhideWhenUsed="1"/>
-    <w:lsdException w:name="HTML Cite" w:semiHidden="1" w:unhideWhenUsed="1"/>
-    <w:lsdException w:name="HTML Code" w:semiHidden="1" w:unhideWhenUsed="1"/>
-    <w:lsdException w:name="HTML Definition" w:semiHidden="1" w:unhideWhenUsed="1"/>
-    <w:lsdException w:name="HTML Keyboard" w:semiHidden="1" w:unhideWhenUsed="1"/>
-    <w:lsdException w:name="HTML Preformatted" w:semiHidden="1" w:unhideWhenUsed="1"/>
-    <w:lsdException w:name="HTML Sample" w:semiHidden="1" w:unhideWhenUsed="1"/>
-    <w:lsdException w:name="HTML Typewriter" w:semiHidden="1" w:unhideWhenUsed="1"/>
-    <w:lsdException w:name="HTML Variable" w:semiHidden="1" w:unhideWhenUsed="1"/>
-    <w:lsdException w:name="Normal Table" w:semiHidden="1" w:unhideWhenUsed="1"/>
-    <w:lsdException w:name="annotation subject" w:semiHidden="1" w:unhideWhenUsed="1"/>
-    <w:lsdException w:name="No List" w:semiHidden="1" w:unhideWhenUsed="1"/>
-    <w:lsdException w:name="Outline List 1" w:semiHidden="1" w:unhideWhenUsed="1"/>
-    <w:lsdException w:name="Outline List 2" w:semiHidden="1" w:unhideWhenUsed="1"/>
-    <w:lsdException w:name="Outline List 3" w:semiHidden="1" w:unhideWhenUsed="1"/>
-    <w:lsdException w:name="Table Simple 1" w:semiHidden="1" w:unhideWhenUsed="1"/>
-    <w:lsdException w:name="Table Simple 2" w:semiHidden="1" w:unhideWhenUsed="1"/>
-    <w:lsdException w:name="Table Simple 3" w:semiHidden="1" w:unhideWhenUsed="1"/>
-    <w:lsdException w:name="Table Classic 1" w:semiHidden="1" w:unhideWhenUsed="1"/>
-    <w:lsdException w:name="Table Classic 2" w:semiHidden="1" w:unhideWhenUsed="1"/>
-    <w:lsdException w:name="Table Classic 3" w:semiHidden="1" w:unhideWhenUsed="1"/>
-    <w:lsdException w:name="Table Classic 4" w:semiHidden="1" w:unhideWhenUsed="1"/>
-    <w:lsdException w:name="Table Colorful 1" w:semiHidden="1" w:unhideWhenUsed="1"/>
-    <w:lsdException w:name="Table Colorful 2" w:semiHidden="1" w:unhideWhenUsed="1"/>
-    <w:lsdException w:name="Table Colorful 3" w:semiHidden="1" w:unhideWhenUsed="1"/>
-    <w:lsdException w:name="Table Columns 1" w:semiHidden="1" w:unhideWhenUsed="1"/>
-    <w:lsdException w:name="Table Columns 2" w:semiHidden="1" w:unhideWhenUsed="1"/>
-    <w:lsdException w:name="Table Columns 3" w:semiHidden="1" w:unhideWhenUsed="1"/>
-    <w:lsdException w:name="Table Columns 4" w:semiHidden="1" w:unhideWhenUsed="1"/>
-    <w:lsdException w:name="Table Columns 5" w:semiHidden="1" w:unhideWhenUsed="1"/>
-    <w:lsdException w:name="Table Grid 1" w:semiHidden="1" w:unhideWhenUsed="1"/>
-    <w:lsdException w:name="Table Grid 2" w:semiHidden="1" w:unhideWhenUsed="1"/>
-    <w:lsdException w:name="Table Grid 3" w:semiHidden="1" w:unhideWhenUsed="1"/>
-    <w:lsdException w:name="Table Grid 4" w:semiHidden="1" w:unhideWhenUsed="1"/>
-    <w:lsdException w:name="Table Grid 5" w:semiHidden="1" w:unhideWhenUsed="1"/>
-    <w:lsdException w:name="Table Grid 6" w:semiHidden="1" w:unhideWhenUsed="1"/>
-    <w:lsdException w:name="Table Grid 7" w:semiHidden="1" w:unhideWhenUsed="1"/>
-    <w:lsdException w:name="Table Grid 8" w:semiHidden="1" w:unhideWhenUsed="1"/>
-    <w:lsdException w:name="Table List 1" w:semiHidden="1" w:unhideWhenUsed="1"/>
-    <w:lsdException w:name="Table List 2" w:semiHidden="1" w:unhideWhenUsed="1"/>
-    <w:lsdException w:name="Table List 3" w:semiHidden="1" w:unhideWhenUsed="1"/>
-    <w:lsdException w:name="Table List 4" w:semiHidden="1" w:unhideWhenUsed="1"/>
-    <w:lsdException w:name="Table List 5" w:semiHidden="1" w:unhideWhenUsed="1"/>
-    <w:lsdException w:name="Table List 6" w:semiHidden="1" w:unhideWhenUsed="1"/>
-    <w:lsdException w:name="Table List 7" w:semiHidden="1" w:unhideWhenUsed="1"/>
-    <w:lsdException w:name="Table List 8" w:semiHidden="1" w:unhideWhenUsed="1"/>
-    <w:lsdException w:name="Table 3D effects 1" w:semiHidden="1" w:unhideWhenUsed="1"/>
-    <w:lsdException w:name="Table 3D effects 2" w:semiHidden="1" w:unhideWhenUsed="1"/>
-    <w:lsdException w:name="Table 3D effects 3" w:semiHidden="1" w:unhideWhenUsed="1"/>
-    <w:lsdException w:name="Table Contemporary" w:semiHidden="1" w:unhideWhenUsed="1"/>
-    <w:lsdException w:name="Table Elegant" w:semiHidden="1" w:unhideWhenUsed="1"/>
-    <w:lsdException w:name="Table Professional" w:semiHidden="1" w:unhideWhenUsed="1"/>
-    <w:lsdException w:name="Table Subtle 1" w:semiHidden="1" w:unhideWhenUsed="1"/>
-    <w:lsdException w:name="Table Subtle 2" w:semiHidden="1" w:unhideWhenUsed="1"/>
-    <w:lsdException w:name="Table Web 1" w:semiHidden="1" w:unhideWhenUsed="1"/>
-    <w:lsdException w:name="Table Web 2" w:semiHidden="1" w:unhideWhenUsed="1"/>
-    <w:lsdException w:name="Table Web 3" w:semiHidden="1" w:unhideWhenUsed="1"/>
-    <w:lsdException w:name="Balloon Text" w:semiHidden="1" w:unhideWhenUsed="1"/>
-    <w:lsdException w:name="Table Grid" w:uiPriority="59"/>
-    <w:lsdException w:name="Table Theme" w:semiHidden="1" w:unhideWhenUsed="1"/>
-    <w:lsdException w:name="Placeholder Text" w:semiHidden="1"/>
-    <w:lsdException w:name="No Spacing" w:uiPriority="1" w:qFormat="1"/>
-    <w:lsdException w:name="Light Shading" w:uiPriority="60"/>
-    <w:lsdException w:name="Light List" w:uiPriority="61"/>
-    <w:lsdException w:name="Light Grid" w:uiPriority="62"/>
-    <w:lsdException w:name="Medium Shading 1" w:uiPriority="63"/>
-    <w:lsdException w:name="Medium Shading 2" w:uiPriority="64"/>
-    <w:lsdException w:name="Medium List 1" w:uiPriority="65"/>
-    <w:lsdException w:name="Medium List 2" w:uiPriority="66"/>
-    <w:lsdException w:name="Medium Grid 1" w:uiPriority="67"/>
-    <w:lsdException w:name="Medium Grid 2" w:uiPriority="68"/>
-    <w:lsdException w:name="Medium Grid 3" w:uiPriority="69"/>
-    <w:lsdException w:name="Dark List" w:uiPriority="70"/>
-    <w:lsdException w:name="Colorful Shading" w:uiPriority="71"/>
-    <w:lsdException w:name="Colorful List" w:uiPriority="72"/>
-    <w:lsdException w:name="Colorful Grid" w:uiPriority="73"/>
-    <w:lsdException w:name="Light Shading Accent 1" w:uiPriority="60"/>
-    <w:lsdException w:name="Light List Accent 1" w:uiPriority="61"/>
-    <w:lsdException w:name="Light Grid Accent 1" w:uiPriority="62"/>
-    <w:lsdException w:name="Medium Shading 1 Accent 1" w:uiPriority="63"/>
-    <w:lsdException w:name="Medium Shading 2 Accent 1" w:uiPriority="64"/>
-    <w:lsdException w:name="Medium List 1 Accent 1" w:uiPriority="65"/>
-    <w:lsdException w:name="Revision" w:semiHidden="1"/>
-    <w:lsdException w:name="List Paragraph" w:uiPriority="34" w:qFormat="1"/>
-    <w:lsdException w:name="Quote" w:uiPriority="29" w:qFormat="1"/>
-    <w:lsdException w:name="Intense Quote" w:uiPriority="30" w:qFormat="1"/>
-    <w:lsdException w:name="Medium List 2 Accent 1" w:uiPriority="66"/>
-    <w:lsdException w:name="Medium Grid 1 Accent 1" w:uiPriority="67"/>
-    <w:lsdException w:name="Medium Grid 2 Accent 1" w:uiPriority="68"/>
-    <w:lsdException w:name="Medium Grid 3 Accent 1" w:uiPriority="69"/>
-    <w:lsdException w:name="Dark List Accent 1" w:uiPriority="70"/>
-    <w:lsdException w:name="Colorful Shading Accent 1" w:uiPriority="71"/>
-    <w:lsdException w:name="Colorful List Accent 1" w:uiPriority="72"/>
-    <w:lsdException w:name="Colorful Grid Accent 1" w:uiPriority="73"/>
-    <w:lsdException w:name="Light Shading Accent 2" w:uiPriority="60"/>
-    <w:lsdException w:name="Light List Accent 2" w:uiPriority="61"/>
-    <w:lsdException w:name="Light Grid Accent 2" w:uiPriority="62"/>
-    <w:lsdException w:name="Medium Shading 1 Accent 2" w:uiPriority="63"/>
-    <w:lsdException w:name="Medium Shading 2 Accent 2" w:uiPriority="64"/>
-    <w:lsdException w:name="Medium List 1 Accent 2" w:uiPriority="65"/>
-    <w:lsdException w:name="Medium List 2 Accent 2" w:uiPriority="66"/>
-    <w:lsdException w:name="Medium Grid 1 Accent 2" w:uiPriority="67"/>
-    <w:lsdException w:name="Medium Grid 2 Accent 2" w:uiPriority="68"/>
-    <w:lsdException w:name="Medium Grid 3 Accent 2" w:uiPriority="69"/>
-    <w:lsdException w:name="Dark List Accent 2" w:uiPriority="70"/>
-    <w:lsdException w:name="Colorful Shading Accent 2" w:uiPriority="71"/>
-    <w:lsdException w:name="Colorful List Accent 2" w:uiPriority="72"/>
-    <w:lsdException w:name="Colorful Grid Accent 2" w:uiPriority="73"/>
-    <w:lsdException w:name="Light Shading Accent 3" w:uiPriority="60"/>
-    <w:lsdException w:name="Light List Accent 3" w:uiPriority="61"/>
-    <w:lsdException w:name="Light Grid Accent 3" w:uiPriority="62"/>
-    <w:lsdException w:name="Medium Shading 1 Accent 3" w:uiPriority="63"/>
-    <w:lsdException w:name="Medium Shading 2 Accent 3" w:uiPriority="64"/>
-    <w:lsdException w:name="Medium List 1 Accent 3" w:uiPriority="65"/>
-    <w:lsdException w:name="Medium List 2 Accent 3" w:uiPriority="66"/>
-    <w:lsdException w:name="Medium Grid 1 Accent 3" w:uiPriority="67"/>
-    <w:lsdException w:name="Medium Grid 2 Accent 3" w:uiPriority="68"/>
-    <w:lsdException w:name="Medium Grid 3 Accent 3" w:uiPriority="69"/>
-    <w:lsdException w:name="Dark List Accent 3" w:uiPriority="70"/>
-    <w:lsdException w:name="Colorful Shading Accent 3" w:uiPriority="71"/>
-    <w:lsdException w:name="Colorful List Accent 3" w:uiPriority="72"/>
-    <w:lsdException w:name="Colorful Grid Accent 3" w:uiPriority="73"/>
-    <w:lsdException w:name="Light Shading Accent 4" w:uiPriority="60"/>
-    <w:lsdException w:name="Light List Accent 4" w:uiPriority="61"/>
-    <w:lsdException w:name="Light Grid Accent 4" w:uiPriority="62"/>
-    <w:lsdException w:name="Medium Shading 1 Accent 4" w:uiPriority="63"/>
-    <w:lsdException w:name="Medium Shading 2 Accent 4" w:uiPriority="64"/>
-    <w:lsdException w:name="Medium List 1 Accent 4" w:uiPriority="65"/>
-    <w:lsdException w:name="Medium List 2 Accent 4" w:uiPriority="66"/>
-    <w:lsdException w:name="Medium Grid 1 Accent 4" w:uiPriority="67"/>
-    <w:lsdException w:name="Medium Grid 2 Accent 4" w:uiPriority="68"/>
-    <w:lsdException w:name="Medium Grid 3 Accent 4" w:uiPriority="69"/>
-    <w:lsdException w:name="Dark List Accent 4" w:uiPriority="70"/>
-    <w:lsdException w:name="Colorful Shading Accent 4" w:uiPriority="71"/>
-    <w:lsdException w:name="Colorful List Accent 4" w:uiPriority="72"/>
-    <w:lsdException w:name="Colorful Grid Accent 4" w:uiPriority="73"/>
-    <w:lsdException w:name="Light Shading Accent 5" w:uiPriority="60"/>
-    <w:lsdException w:name="Light List Accent 5" w:uiPriority="61"/>
-    <w:lsdException w:name="Light Grid Accent 5" w:uiPriority="62"/>
-    <w:lsdException w:name="Medium Shading 1 Accent 5" w:uiPriority="63"/>
-    <w:lsdException w:name="Medium Shading 2 Accent 5" w:uiPriority="64"/>
-    <w:lsdException w:name="Medium List 1 Accent 5" w:uiPriority="65"/>
-    <w:lsdException w:name="Medium List 2 Accent 5" w:uiPriority="66"/>
-    <w:lsdException w:name="Medium Grid 1 Accent 5" w:uiPriority="67"/>
-    <w:lsdException w:name="Medium Grid 2 Accent 5" w:uiPriority="68"/>
-    <w:lsdException w:name="Medium Grid 3 Accent 5" w:uiPriority="69"/>
-    <w:lsdException w:name="Dark List Accent 5" w:uiPriority="70"/>
-    <w:lsdException w:name="Colorful Shading Accent 5" w:uiPriority="71"/>
-    <w:lsdException w:name="Colorful List Accent 5" w:uiPriority="72"/>
-    <w:lsdException w:name="Colorful Grid Accent 5" w:uiPriority="73"/>
-    <w:lsdException w:name="Light Shading Accent 6" w:uiPriority="60"/>
-    <w:lsdException w:name="Light List Accent 6" w:uiPriority="61"/>
-    <w:lsdException w:name="Light Grid Accent 6" w:uiPriority="62"/>
-    <w:lsdException w:name="Medium Shading 1 Accent 6" w:uiPriority="63"/>
-    <w:lsdException w:name="Medium Shading 2 Accent 6" w:uiPriority="64"/>
-    <w:lsdException w:name="Medium List 1 Accent 6" w:uiPriority="65"/>
-    <w:lsdException w:name="Medium List 2 Accent 6" w:uiPriority="66"/>
-    <w:lsdException w:name="Medium Grid 1 Accent 6" w:uiPriority="67"/>
-    <w:lsdException w:name="Medium Grid 2 Accent 6" w:uiPriority="68"/>
-    <w:lsdException w:name="Medium Grid 3 Accent 6" w:uiPriority="69"/>
-    <w:lsdException w:name="Dark List Accent 6" w:uiPriority="70"/>
-    <w:lsdException w:name="Colorful Shading Accent 6" w:uiPriority="71"/>
-    <w:lsdException w:name="Colorful List Accent 6" w:uiPriority="72"/>
-    <w:lsdException w:name="Colorful Grid Accent 6" w:uiPriority="73"/>
-    <w:lsdException w:name="Subtle Emphasis" w:uiPriority="19" w:qFormat="1"/>
-    <w:lsdException w:name="Intense Emphasis" w:uiPriority="21" w:qFormat="1"/>
-    <w:lsdException w:name="Subtle Reference" w:uiPriority="31" w:qFormat="1"/>
-    <w:lsdException w:name="Intense Reference" w:uiPriority="32" w:qFormat="1"/>
-    <w:lsdException w:name="Book Title" w:uiPriority="33" w:qFormat="1"/>
-    <w:lsdException w:name="Bibliography" w:semiHidden="1" w:uiPriority="37" w:unhideWhenUsed="1"/>
-    <w:lsdException w:name="TOC Heading" w:semiHidden="1" w:uiPriority="39" w:unhideWhenUsed="1" w:qFormat="1"/>
-    <w:lsdException w:name="Plain Table 1" w:uiPriority="41"/>
-    <w:lsdException w:name="Plain Table 2" w:uiPriority="42"/>
-    <w:lsdException w:name="Plain Table 3" w:uiPriority="43"/>
-    <w:lsdException w:name="Plain Table 4" w:uiPriority="44"/>
-    <w:lsdException w:name="Plain Table 5" w:uiPriority="45"/>
-    <w:lsdException w:name="Grid Table Light" w:uiPriority="40"/>
-    <w:lsdException w:name="Grid Table 1 Light" w:uiPriority="46"/>
-    <w:lsdException w:name="Grid Table 2" w:uiPriority="47"/>
-    <w:lsdException w:name="Grid Table 3" w:uiPriority="48"/>
-    <w:lsdException w:name="Grid Table 4" w:uiPriority="49"/>
-    <w:lsdException w:name="Grid Table 5 Dark" w:uiPriority="50"/>
-    <w:lsdException w:name="Grid Table 6 Colorful" w:uiPriority="51"/>
-    <w:lsdException w:name="Grid Table 7 Colorful" w:uiPriority="52"/>
-    <w:lsdException w:name="Grid Table 1 Light Accent 1" w:uiPriority="46"/>
-    <w:lsdException w:name="Grid Table 2 Accent 1" w:uiPriority="47"/>
-    <w:lsdException w:name="Grid Table 3 Accent 1" w:uiPriority="48"/>
-    <w:lsdException w:name="Grid Table 4 Accent 1" w:uiPriority="49"/>
-    <w:lsdException w:name="Grid Table 5 Dark Accent 1" w:uiPriority="50"/>
-    <w:lsdException w:name="Grid Table 6 Colorful Accent 1" w:uiPriority="51"/>
-    <w:lsdException w:name="Grid Table 7 Colorful Accent 1" w:uiPriority="52"/>
-    <w:lsdException w:name="Grid Table 1 Light Accent 2" w:uiPriority="46"/>
-    <w:lsdException w:name="Grid Table 2 Accent 2" w:uiPriority="47"/>
-    <w:lsdException w:name="Grid Table 3 Accent 2" w:uiPriority="48"/>
-    <w:lsdException w:name="Grid Table 4 Accent 2" w:uiPriority="49"/>
-    <w:lsdException w:name="Grid Table 5 Dark Accent 2" w:uiPriority="50"/>
-    <w:lsdException w:name="Grid Table 6 Colorful Accent 2" w:uiPriority="51"/>
-    <w:lsdException w:name="Grid Table 7 Colorful Accent 2" w:uiPriority="52"/>
-    <w:lsdException w:name="Grid Table 1 Light Accent 3" w:uiPriority="46"/>
-    <w:lsdException w:name="Grid Table 2 Accent 3" w:uiPriority="47"/>
-    <w:lsdException w:name="Grid Table 3 Accent 3" w:uiPriority="48"/>
-    <w:lsdException w:name="Grid Table 4 Accent 3" w:uiPriority="49"/>
-    <w:lsdException w:name="Grid Table 5 Dark Accent 3" w:uiPriority="50"/>
-    <w:lsdException w:name="Grid Table 6 Colorful Accent 3" w:uiPriority="51"/>
-    <w:lsdException w:name="Grid Table 7 Colorful Accent 3" w:uiPriority="52"/>
-    <w:lsdException w:name="Grid Table 1 Light Accent 4" w:uiPriority="46"/>
-    <w:lsdException w:name="Grid Table 2 Accent 4" w:uiPriority="47"/>
-    <w:lsdException w:name="Grid Table 3 Accent 4" w:uiPriority="48"/>
-    <w:lsdException w:name="Grid Table 4 Accent 4" w:uiPriority="49"/>
-    <w:lsdException w:name="Grid Table 5 Dark Accent 4" w:uiPriority="50"/>
-    <w:lsdException w:name="Grid Table 6 Colorful Accent 4" w:uiPriority="51"/>
-    <w:lsdException w:name="Grid Table 7 Colorful Accent 4" w:uiPriority="52"/>
-    <w:lsdException w:name="Grid Table 1 Light Accent 5" w:uiPriority="46"/>
-    <w:lsdException w:name="Grid Table 2 Accent 5" w:uiPriority="47"/>
-    <w:lsdException w:name="Grid Table 3 Accent 5" w:uiPriority="48"/>
-    <w:lsdException w:name="Grid Table 4 Accent 5" w:uiPriority="49"/>
-    <w:lsdException w:name="Grid Table 5 Dark Accent 5" w:uiPriority="50"/>
-    <w:lsdException w:name="Grid Table 6 Colorful Accent 5" w:uiPriority="51"/>
-    <w:lsdException w:name="Grid Table 7 Colorful Accent 5" w:uiPriority="52"/>
-    <w:lsdException w:name="Grid Table 1 Light Accent 6" w:uiPriority="46"/>
-    <w:lsdException w:name="Grid Table 2 Accent 6" w:uiPriority="47"/>
-    <w:lsdException w:name="Grid Table 3 Accent 6" w:uiPriority="48"/>
-    <w:lsdException w:name="Grid Table 4 Accent 6" w:uiPriority="49"/>
-    <w:lsdException w:name="Grid Table 5 Dark Accent 6" w:uiPriority="50"/>
-    <w:lsdException w:name="Grid Table 6 Colorful Accent 6" w:uiPriority="51"/>
-    <w:lsdException w:name="Grid Table 7 Colorful Accent 6" w:uiPriority="52"/>
-    <w:lsdException w:name="List Table 1 Light" w:uiPriority="46"/>
-    <w:lsdException w:name="List Table 2" w:uiPriority="47"/>
-    <w:lsdException w:name="List Table 3" w:uiPriority="48"/>
-    <w:lsdException w:name="List Table 4" w:uiPriority="49"/>
-    <w:lsdException w:name="List Table 5 Dark" w:uiPriority="50"/>
-    <w:lsdException w:name="List Table 6 Colorful" w:uiPriority="51"/>
-    <w:lsdException w:name="List Table 7 Colorful" w:uiPriority="52"/>
-    <w:lsdException w:name="List Table 1 Light Accent 1" w:uiPriority="46"/>
-    <w:lsdException w:name="List Table 2 Accent 1" w:uiPriority="47"/>
-    <w:lsdException w:name="List Table 3 Accent 1" w:uiPriority="48"/>
-    <w:lsdException w:name="List Table 4 Accent 1" w:uiPriority="49"/>
-    <w:lsdException w:name="List Table 5 Dark Accent 1" w:uiPriority="50"/>
-    <w:lsdException w:name="List Table 6 Colorful Accent 1" w:uiPriority="51"/>
-    <w:lsdException w:name="List Table 7 Colorful Accent 1" w:uiPriority="52"/>
-    <w:lsdException w:name="List Table 1 Light Accent 2" w:uiPriority="46"/>
-    <w:lsdException w:name="List Table 2 Accent 2" w:uiPriority="47"/>
-    <w:lsdException w:name="List Table 3 Accent 2" w:uiPriority="48"/>
-    <w:lsdException w:name="List Table 4 Accent 2" w:uiPriority="49"/>
-    <w:lsdException w:name="List Table 5 Dark Accent 2" w:uiPriority="50"/>
-    <w:lsdException w:name="List Table 6 Colorful Accent 2" w:uiPriority="51"/>
-    <w:lsdException w:name="List Table 7 Colorful Accent 2" w:uiPriority="52"/>
-    <w:lsdException w:name="List Table 1 Light Accent 3" w:uiPriority="46"/>
-    <w:lsdException w:name="List Table 2 Accent 3" w:uiPriority="47"/>
-    <w:lsdException w:name="List Table 3 Accent 3" w:uiPriority="48"/>
-    <w:lsdException w:name="List Table 4 Accent 3" w:uiPriority="49"/>
-    <w:lsdException w:name="List Table 5 Dark Accent 3" w:uiPriority="50"/>
-    <w:lsdException w:name="List Table 6 Colorful Accent 3" w:uiPriority="51"/>
-    <w:lsdException w:name="List Table 7 Colorful Accent 3" w:uiPriority="52"/>
-    <w:lsdException w:name="List Table 1 Light Accent 4" w:uiPriority="46"/>
-    <w:lsdException w:name="List Table 2 Accent 4" w:uiPriority="47"/>
-    <w:lsdException w:name="List Table 3 Accent 4" w:uiPriority="48"/>
-    <w:lsdException w:name="List Table 4 Accent 4" w:uiPriority="49"/>
-    <w:lsdException w:name="List Table 5 Dark Accent 4" w:uiPriority="50"/>
-    <w:lsdException w:name="List Table 6 Colorful Accent 4" w:uiPriority="51"/>
-    <w:lsdException w:name="List Table 7 Colorful Accent 4" w:uiPriority="52"/>
-    <w:lsdException w:name="List Table 1 Light Accent 5" w:uiPriority="46"/>
-    <w:lsdException w:name="List Table 2 Accent 5" w:uiPriority="47"/>
-    <w:lsdException w:name="List Table 3 Accent 5" w:uiPriority="48"/>
-    <w:lsdException w:name="List Table 4 Accent 5" w:uiPriority="49"/>
-    <w:lsdException w:name="List Table 5 Dark Accent 5" w:uiPriority="50"/>
-    <w:lsdException w:name="List Table 6 Colorful Accent 5" w:uiPriority="51"/>
-    <w:lsdException w:name="List Table 7 Colorful Accent 5" w:uiPriority="52"/>
-    <w:lsdException w:name="List Table 1 Light Accent 6" w:uiPriority="46"/>
-    <w:lsdException w:name="List Table 2 Accent 6" w:uiPriority="47"/>
-    <w:lsdException w:name="List Table 3 Accent 6" w:uiPriority="48"/>
-    <w:lsdException w:name="List Table 4 Accent 6" w:uiPriority="49"/>
-    <w:lsdException w:name="List Table 5 Dark Accent 6" w:uiPriority="50"/>
-    <w:lsdException w:name="List Table 6 Colorful Accent 6" w:uiPriority="51"/>
-    <w:lsdException w:name="List Table 7 Colorful Accent 6" w:uiPriority="52"/>
+  <w:latentStyles w:defLockedState="0" w:defUIPriority="99" w:defSemiHidden="1" w:defUnhideWhenUsed="1" w:defQFormat="0" w:count="267">
+    <w:lsdException w:name="Normal" w:semiHidden="0" w:uiPriority="0" w:unhideWhenUsed="0" w:qFormat="1"/>
+    <w:lsdException w:name="heading 1" w:semiHidden="0" w:uiPriority="9" w:unhideWhenUsed="0" w:qFormat="1"/>
+    <w:lsdException w:name="heading 2" w:uiPriority="9" w:qFormat="1"/>
+    <w:lsdException w:name="heading 3" w:uiPriority="9" w:qFormat="1"/>
+    <w:lsdException w:name="heading 4" w:uiPriority="9" w:qFormat="1"/>
+    <w:lsdException w:name="heading 5" w:uiPriority="9" w:qFormat="1"/>
+    <w:lsdException w:name="heading 6" w:uiPriority="9" w:qFormat="1"/>
+    <w:lsdException w:name="heading 7" w:uiPriority="9" w:qFormat="1"/>
+    <w:lsdException w:name="heading 8" w:uiPriority="9" w:qFormat="1"/>
+    <w:lsdException w:name="heading 9" w:uiPriority="9" w:qFormat="1"/>
+    <w:lsdException w:name="toc 1" w:uiPriority="39" w:qFormat="1"/>
+    <w:lsdException w:name="toc 2" w:uiPriority="39" w:qFormat="1"/>
+    <w:lsdException w:name="toc 3" w:uiPriority="39" w:qFormat="1"/>
+    <w:lsdException w:name="toc 4" w:uiPriority="39"/>
+    <w:lsdException w:name="toc 5" w:uiPriority="39"/>
+    <w:lsdException w:name="toc 6" w:uiPriority="39"/>
+    <w:lsdException w:name="toc 7" w:uiPriority="39"/>
+    <w:lsdException w:name="toc 8" w:uiPriority="39"/>
+    <w:lsdException w:name="toc 9" w:uiPriority="39"/>
+    <w:lsdException w:name="caption" w:uiPriority="35" w:qFormat="1"/>
+    <w:lsdException w:name="Title" w:semiHidden="0" w:uiPriority="10" w:unhideWhenUsed="0" w:qFormat="1"/>
+    <w:lsdException w:name="Default Paragraph Font" w:uiPriority="1"/>
+    <w:lsdException w:name="Subtitle" w:semiHidden="0" w:uiPriority="11" w:unhideWhenUsed="0" w:qFormat="1"/>
+    <w:lsdException w:name="Body Text Indent 2" w:uiPriority="0"/>
+    <w:lsdException w:name="Strong" w:semiHidden="0" w:uiPriority="22" w:unhideWhenUsed="0" w:qFormat="1"/>
+    <w:lsdException w:name="Emphasis" w:semiHidden="0" w:uiPriority="20" w:unhideWhenUsed="0" w:qFormat="1"/>
+    <w:lsdException w:name="Table Grid" w:semiHidden="0" w:uiPriority="59" w:unhideWhenUsed="0"/>
+    <w:lsdException w:name="Placeholder Text" w:unhideWhenUsed="0"/>
+    <w:lsdException w:name="No Spacing" w:semiHidden="0" w:uiPriority="1" w:unhideWhenUsed="0" w:qFormat="1"/>
+    <w:lsdException w:name="Light Shading" w:semiHidden="0" w:uiPriority="60" w:unhideWhenUsed="0"/>
+    <w:lsdException w:name="Light List" w:semiHidden="0" w:uiPriority="61" w:unhideWhenUsed="0"/>
+    <w:lsdException w:name="Light Grid" w:semiHidden="0" w:uiPriority="62" w:unhideWhenUsed="0"/>
+    <w:lsdException w:name="Medium Shading 1" w:semiHidden="0" w:uiPriority="63" w:unhideWhenUsed="0"/>
+    <w:lsdException w:name="Medium Shading 2" w:semiHidden="0" w:uiPriority="64" w:unhideWhenUsed="0"/>
+    <w:lsdException w:name="Medium List 1" w:semiHidden="0" w:uiPriority="65" w:unhideWhenUsed="0"/>
+    <w:lsdException w:name="Medium List 2" w:semiHidden="0" w:uiPriority="66" w:unhideWhenUsed="0"/>
+    <w:lsdException w:name="Medium Grid 1" w:semiHidden="0" w:uiPriority="67" w:unhideWhenUsed="0"/>
+    <w:lsdException w:name="Medium Grid 2" w:semiHidden="0" w:uiPriority="68" w:unhideWhenUsed="0"/>
+    <w:lsdException w:name="Medium Grid 3" w:semiHidden="0" w:uiPriority="69" w:unhideWhenUsed="0"/>
+    <w:lsdException w:name="Dark List" w:semiHidden="0" w:uiPriority="70" w:unhideWhenUsed="0"/>
+    <w:lsdException w:name="Colorful Shading" w:semiHidden="0" w:uiPriority="71" w:unhideWhenUsed="0"/>
+    <w:lsdException w:name="Colorful List" w:semiHidden="0" w:uiPriority="72" w:unhideWhenUsed="0"/>
+    <w:lsdException w:name="Colorful Grid" w:semiHidden="0" w:uiPriority="73" w:unhideWhenUsed="0"/>
+    <w:lsdException w:name="Light Shading Accent 1" w:semiHidden="0" w:uiPriority="60" w:unhideWhenUsed="0"/>
+    <w:lsdException w:name="Light List Accent 1" w:semiHidden="0" w:uiPriority="61" w:unhideWhenUsed="0"/>
+    <w:lsdException w:name="Light Grid Accent 1" w:semiHidden="0" w:uiPriority="62" w:unhideWhenUsed="0"/>
+    <w:lsdException w:name="Medium Shading 1 Accent 1" w:semiHidden="0" w:uiPriority="63" w:unhideWhenUsed="0"/>
+    <w:lsdException w:name="Medium Shading 2 Accent 1" w:semiHidden="0" w:uiPriority="64" w:unhideWhenUsed="0"/>
+    <w:lsdException w:name="Medium List 1 Accent 1" w:semiHidden="0" w:uiPriority="65" w:unhideWhenUsed="0"/>
+    <w:lsdException w:name="Revision" w:unhideWhenUsed="0"/>
+    <w:lsdException w:name="List Paragraph" w:semiHidden="0" w:uiPriority="34" w:unhideWhenUsed="0" w:qFormat="1"/>
+    <w:lsdException w:name="Quote" w:semiHidden="0" w:uiPriority="29" w:unhideWhenUsed="0" w:qFormat="1"/>
+    <w:lsdException w:name="Intense Quote" w:semiHidden="0" w:uiPriority="30" w:unhideWhenUsed="0" w:qFormat="1"/>
+    <w:lsdException w:name="Medium List 2 Accent 1" w:semiHidden="0" w:uiPriority="66" w:unhideWhenUsed="0"/>
+    <w:lsdException w:name="Medium Grid 1 Accent 1" w:semiHidden="0" w:uiPriority="67" w:unhideWhenUsed="0"/>
+    <w:lsdException w:name="Medium Grid 2 Accent 1" w:semiHidden="0" w:uiPriority="68" w:unhideWhenUsed="0"/>
+    <w:lsdException w:name="Medium Grid 3 Accent 1" w:semiHidden="0" w:uiPriority="69" w:unhideWhenUsed="0"/>
+    <w:lsdException w:name="Dark List Accent 1" w:semiHidden="0" w:uiPriority="70" w:unhideWhenUsed="0"/>
+    <w:lsdException w:name="Colorful Shading Accent 1" w:semiHidden="0" w:uiPriority="71" w:unhideWhenUsed="0"/>
+    <w:lsdException w:name="Colorful List Accent 1" w:semiHidden="0" w:uiPriority="72" w:unhideWhenUsed="0"/>
+    <w:lsdException w:name="Colorful Grid Accent 1" w:semiHidden="0" w:uiPriority="73" w:unhideWhenUsed="0"/>
+    <w:lsdException w:name="Light Shading Accent 2" w:semiHidden="0" w:uiPriority="60" w:unhideWhenUsed="0"/>
+    <w:lsdException w:name="Light List Accent 2" w:semiHidden="0" w:uiPriority="61" w:unhideWhenUsed="0"/>
+    <w:lsdException w:name="Light Grid Accent 2" w:semiHidden="0" w:uiPriority="62" w:unhideWhenUsed="0"/>
+    <w:lsdException w:name="Medium Shading 1 Accent 2" w:semiHidden="0" w:uiPriority="63" w:unhideWhenUsed="0"/>
+    <w:lsdException w:name="Medium Shading 2 Accent 2" w:semiHidden="0" w:uiPriority="64" w:unhideWhenUsed="0"/>
+    <w:lsdException w:name="Medium List 1 Accent 2" w:semiHidden="0" w:uiPriority="65" w:unhideWhenUsed="0"/>
+    <w:lsdException w:name="Medium List 2 Accent 2" w:semiHidden="0" w:uiPriority="66" w:unhideWhenUsed="0"/>
+    <w:lsdException w:name="Medium Grid 1 Accent 2" w:semiHidden="0" w:uiPriority="67" w:unhideWhenUsed="0"/>
+    <w:lsdException w:name="Medium Grid 2 Accent 2" w:semiHidden="0" w:uiPriority="68" w:unhideWhenUsed="0"/>
+    <w:lsdException w:name="Medium Grid 3 Accent 2" w:semiHidden="0" w:uiPriority="69" w:unhideWhenUsed="0"/>
+    <w:lsdException w:name="Dark List Accent 2" w:semiHidden="0" w:uiPriority="70" w:unhideWhenUsed="0"/>
+    <w:lsdException w:name="Colorful Shading Accent 2" w:semiHidden="0" w:uiPriority="71" w:unhideWhenUsed="0"/>
+    <w:lsdException w:name="Colorful List Accent 2" w:semiHidden="0" w:uiPriority="72" w:unhideWhenUsed="0"/>
+    <w:lsdException w:name="Colorful Grid Accent 2" w:semiHidden="0" w:uiPriority="73" w:unhideWhenUsed="0"/>
+    <w:lsdException w:name="Light Shading Accent 3" w:semiHidden="0" w:uiPriority="60" w:unhideWhenUsed="0"/>
+    <w:lsdException w:name="Light List Accent 3" w:semiHidden="0" w:uiPriority="61" w:unhideWhenUsed="0"/>
+    <w:lsdException w:name="Light Grid Accent 3" w:semiHidden="0" w:uiPriority="62" w:unhideWhenUsed="0"/>
+    <w:lsdException w:name="Medium Shading 1 Accent 3" w:semiHidden="0" w:uiPriority="63" w:unhideWhenUsed="0"/>
+    <w:lsdException w:name="Medium Shading 2 Accent 3" w:semiHidden="0" w:uiPriority="64" w:unhideWhenUsed="0"/>
+    <w:lsdException w:name="Medium List 1 Accent 3" w:semiHidden="0" w:uiPriority="65" w:unhideWhenUsed="0"/>
+    <w:lsdException w:name="Medium List 2 Accent 3" w:semiHidden="0" w:uiPriority="66" w:unhideWhenUsed="0"/>
+    <w:lsdException w:name="Medium Grid 1 Accent 3" w:semiHidden="0" w:uiPriority="67" w:unhideWhenUsed="0"/>
+    <w:lsdException w:name="Medium Grid 2 Accent 3" w:semiHidden="0" w:uiPriority="68" w:unhideWhenUsed="0"/>
+    <w:lsdException w:name="Medium Grid 3 Accent 3" w:semiHidden="0" w:uiPriority="69" w:unhideWhenUsed="0"/>
+    <w:lsdException w:name="Dark List Accent 3" w:semiHidden="0" w:uiPriority="70" w:unhideWhenUsed="0"/>
+    <w:lsdException w:name="Colorful Shading Accent 3" w:semiHidden="0" w:uiPriority="71" w:unhideWhenUsed="0"/>
+    <w:lsdException w:name="Colorful List Accent 3" w:semiHidden="0" w:uiPriority="72" w:unhideWhenUsed="0"/>
+    <w:lsdException w:name="Colorful Grid Accent 3" w:semiHidden="0" w:uiPriority="73" w:unhideWhenUsed="0"/>
+    <w:lsdException w:name="Light Shading Accent 4" w:semiHidden="0" w:uiPriority="60" w:unhideWhenUsed="0"/>
+    <w:lsdException w:name="Light List Accent 4" w:semiHidden="0" w:uiPriority="61" w:unhideWhenUsed="0"/>
+    <w:lsdException w:name="Light Grid Accent 4" w:semiHidden="0" w:uiPriority="62" w:unhideWhenUsed="0"/>
+    <w:lsdException w:name="Medium Shading 1 Accent 4" w:semiHidden="0" w:uiPriority="63" w:unhideWhenUsed="0"/>
+    <w:lsdException w:name="Medium Shading 2 Accent 4" w:semiHidden="0" w:uiPriority="64" w:unhideWhenUsed="0"/>
+    <w:lsdException w:name="Medium List 1 Accent 4" w:semiHidden="0" w:uiPriority="65" w:unhideWhenUsed="0"/>
+    <w:lsdException w:name="Medium List 2 Accent 4" w:semiHidden="0" w:uiPriority="66" w:unhideWhenUsed="0"/>
+    <w:lsdException w:name="Medium Grid 1 Accent 4" w:semiHidden="0" w:uiPriority="67" w:unhideWhenUsed="0"/>
+    <w:lsdException w:name="Medium Grid 2 Accent 4" w:semiHidden="0" w:uiPriority="68" w:unhideWhenUsed="0"/>
+    <w:lsdException w:name="Medium Grid 3 Accent 4" w:semiHidden="0" w:uiPriority="69" w:unhideWhenUsed="0"/>
+    <w:lsdException w:name="Dark List Accent 4" w:semiHidden="0" w:uiPriority="70" w:unhideWhenUsed="0"/>
+    <w:lsdException w:name="Colorful Shading Accent 4" w:semiHidden="0" w:uiPriority="71" w:unhideWhenUsed="0"/>
+    <w:lsdException w:name="Colorful List Accent 4" w:semiHidden="0" w:uiPriority="72" w:unhideWhenUsed="0"/>
+    <w:lsdException w:name="Colorful Grid Accent 4" w:semiHidden="0" w:uiPriority="73" w:unhideWhenUsed="0"/>
+    <w:lsdException w:name="Light Shading Accent 5" w:semiHidden="0" w:uiPriority="60" w:unhideWhenUsed="0"/>
+    <w:lsdException w:name="Light List Accent 5" w:semiHidden="0" w:uiPriority="61" w:unhideWhenUsed="0"/>
+    <w:lsdException w:name="Light Grid Accent 5" w:semiHidden="0" w:uiPriority="62" w:unhideWhenUsed="0"/>
+    <w:lsdException w:name="Medium Shading 1 Accent 5" w:semiHidden="0" w:uiPriority="63" w:unhideWhenUsed="0"/>
+    <w:lsdException w:name="Medium Shading 2 Accent 5" w:semiHidden="0" w:uiPriority="64" w:unhideWhenUsed="0"/>
+    <w:lsdException w:name="Medium List 1 Accent 5" w:semiHidden="0" w:uiPriority="65" w:unhideWhenUsed="0"/>
+    <w:lsdException w:name="Medium List 2 Accent 5" w:semiHidden="0" w:uiPriority="66" w:unhideWhenUsed="0"/>
+    <w:lsdException w:name="Medium Grid 1 Accent 5" w:semiHidden="0" w:uiPriority="67" w:unhideWhenUsed="0"/>
+    <w:lsdException w:name="Medium Grid 2 Accent 5" w:semiHidden="0" w:uiPriority="68" w:unhideWhenUsed="0"/>
+    <w:lsdException w:name="Medium Grid 3 Accent 5" w:semiHidden="0" w:uiPriority="69" w:unhideWhenUsed="0"/>
+    <w:lsdException w:name="Dark List Accent 5" w:semiHidden="0" w:uiPriority="70" w:unhideWhenUsed="0"/>
+    <w:lsdException w:name="Colorful Shading Accent 5" w:semiHidden="0" w:uiPriority="71" w:unhideWhenUsed="0"/>
+    <w:lsdException w:name="Colorful List Accent 5" w:semiHidden="0" w:uiPriority="72" w:unhideWhenUsed="0"/>
+    <w:lsdException w:name="Colorful Grid Accent 5" w:semiHidden="0" w:uiPriority="73" w:unhideWhenUsed="0"/>
+    <w:lsdException w:name="Light Shading Accent 6" w:semiHidden="0" w:uiPriority="60" w:unhideWhenUsed="0"/>
+    <w:lsdException w:name="Light List Accent 6" w:semiHidden="0" w:uiPriority="61" w:unhideWhenUsed="0"/>
+    <w:lsdException w:name="Light Grid Accent 6" w:semiHidden="0" w:uiPriority="62" w:unhideWhenUsed="0"/>
+    <w:lsdException w:name="Medium Shading 1 Accent 6" w:semiHidden="0" w:uiPriority="63" w:unhideWhenUsed="0"/>
+    <w:lsdException w:name="Medium Shading 2 Accent 6" w:semiHidden="0" w:uiPriority="64" w:unhideWhenUsed="0"/>
+    <w:lsdException w:name="Medium List 1 Accent 6" w:semiHidden="0" w:uiPriority="65" w:unhideWhenUsed="0"/>
+    <w:lsdException w:name="Medium List 2 Accent 6" w:semiHidden="0" w:uiPriority="66" w:unhideWhenUsed="0"/>
+    <w:lsdException w:name="Medium Grid 1 Accent 6" w:semiHidden="0" w:uiPriority="67" w:unhideWhenUsed="0"/>
+    <w:lsdException w:name="Medium Grid 2 Accent 6" w:semiHidden="0" w:uiPriority="68" w:unhideWhenUsed="0"/>
+    <w:lsdException w:name="Medium Grid 3 Accent 6" w:semiHidden="0" w:uiPriority="69" w:unhideWhenUsed="0"/>
+    <w:lsdException w:name="Dark List Accent 6" w:semiHidden="0" w:uiPriority="70" w:unhideWhenUsed="0"/>
+    <w:lsdException w:name="Colorful Shading Accent 6" w:semiHidden="0" w:uiPriority="71" w:unhideWhenUsed="0"/>
+    <w:lsdException w:name="Colorful List Accent 6" w:semiHidden="0" w:uiPriority="72" w:unhideWhenUsed="0"/>
+    <w:lsdException w:name="Colorful Grid Accent 6" w:semiHidden="0" w:uiPriority="73" w:unhideWhenUsed="0"/>
+    <w:lsdException w:name="Subtle Emphasis" w:semiHidden="0" w:uiPriority="19" w:unhideWhenUsed="0" w:qFormat="1"/>
+    <w:lsdException w:name="Intense Emphasis" w:semiHidden="0" w:uiPriority="21" w:unhideWhenUsed="0" w:qFormat="1"/>
+    <w:lsdException w:name="Subtle Reference" w:semiHidden="0" w:uiPriority="31" w:unhideWhenUsed="0" w:qFormat="1"/>
+    <w:lsdException w:name="Intense Reference" w:semiHidden="0" w:uiPriority="32" w:unhideWhenUsed="0" w:qFormat="1"/>
+    <w:lsdException w:name="Book Title" w:semiHidden="0" w:uiPriority="33" w:unhideWhenUsed="0" w:qFormat="1"/>
+    <w:lsdException w:name="Bibliography" w:uiPriority="37"/>
+    <w:lsdException w:name="TOC Heading" w:uiPriority="39" w:qFormat="1"/>
   </w:latentStyles>
   <w:style w:type="paragraph" w:default="1" w:styleId="Normal">
     <w:name w:val="Normal"/>
@@ -5661,10 +6169,51 @@
       <w:color w:val="4F81BD" w:themeColor="accent1"/>
     </w:rPr>
   </w:style>
+  <w:style w:type="paragraph" w:styleId="Heading5">
+    <w:name w:val="heading 5"/>
+    <w:basedOn w:val="Normal"/>
+    <w:next w:val="Normal"/>
+    <w:link w:val="Heading5Char"/>
+    <w:uiPriority w:val="9"/>
+    <w:unhideWhenUsed/>
+    <w:qFormat/>
+    <w:rsid w:val="00462951"/>
+    <w:pPr>
+      <w:keepNext/>
+      <w:keepLines/>
+      <w:spacing w:before="200" w:after="0"/>
+      <w:outlineLvl w:val="4"/>
+    </w:pPr>
+    <w:rPr>
+      <w:rFonts w:asciiTheme="majorHAnsi" w:eastAsiaTheme="majorEastAsia" w:hAnsiTheme="majorHAnsi" w:cstheme="majorBidi"/>
+      <w:color w:val="243F60" w:themeColor="accent1" w:themeShade="7F"/>
+    </w:rPr>
+  </w:style>
+  <w:style w:type="paragraph" w:styleId="Heading6">
+    <w:name w:val="heading 6"/>
+    <w:basedOn w:val="Normal"/>
+    <w:next w:val="Normal"/>
+    <w:link w:val="Heading6Char"/>
+    <w:uiPriority w:val="9"/>
+    <w:unhideWhenUsed/>
+    <w:qFormat/>
+    <w:rsid w:val="00462951"/>
+    <w:pPr>
+      <w:keepNext/>
+      <w:keepLines/>
+      <w:spacing w:before="200" w:after="0"/>
+      <w:outlineLvl w:val="5"/>
+    </w:pPr>
+    <w:rPr>
+      <w:rFonts w:asciiTheme="majorHAnsi" w:eastAsiaTheme="majorEastAsia" w:hAnsiTheme="majorHAnsi" w:cstheme="majorBidi"/>
+      <w:i/>
+      <w:iCs/>
+      <w:color w:val="243F60" w:themeColor="accent1" w:themeShade="7F"/>
+    </w:rPr>
+  </w:style>
   <w:style w:type="character" w:default="1" w:styleId="DefaultParagraphFont">
     <w:name w:val="Default Paragraph Font"/>
     <w:uiPriority w:val="1"/>
-    <w:semiHidden/>
     <w:unhideWhenUsed/>
   </w:style>
   <w:style w:type="table" w:default="1" w:styleId="TableNormal">
@@ -6246,6 +6795,946 @@
     <w:rPr>
       <w:sz w:val="18"/>
       <w:szCs w:val="18"/>
+    </w:rPr>
+  </w:style>
+  <w:style w:type="character" w:customStyle="1" w:styleId="Heading5Char">
+    <w:name w:val="Heading 5 Char"/>
+    <w:basedOn w:val="DefaultParagraphFont"/>
+    <w:link w:val="Heading5"/>
+    <w:uiPriority w:val="9"/>
+    <w:rsid w:val="00462951"/>
+    <w:rPr>
+      <w:rFonts w:asciiTheme="majorHAnsi" w:eastAsiaTheme="majorEastAsia" w:hAnsiTheme="majorHAnsi" w:cstheme="majorBidi"/>
+      <w:color w:val="243F60" w:themeColor="accent1" w:themeShade="7F"/>
+      <w:lang w:val="en-GB"/>
+    </w:rPr>
+  </w:style>
+  <w:style w:type="character" w:customStyle="1" w:styleId="Heading6Char">
+    <w:name w:val="Heading 6 Char"/>
+    <w:basedOn w:val="DefaultParagraphFont"/>
+    <w:link w:val="Heading6"/>
+    <w:uiPriority w:val="9"/>
+    <w:rsid w:val="00462951"/>
+    <w:rPr>
+      <w:rFonts w:asciiTheme="majorHAnsi" w:eastAsiaTheme="majorEastAsia" w:hAnsiTheme="majorHAnsi" w:cstheme="majorBidi"/>
+      <w:i/>
+      <w:iCs/>
+      <w:color w:val="243F60" w:themeColor="accent1" w:themeShade="7F"/>
+      <w:lang w:val="en-GB"/>
+    </w:rPr>
+  </w:style>
+</w:styles>
+</file>
+
+<file path=word/stylesWithEffects.xml><?xml version="1.0" encoding="utf-8"?>
+<w:styles xmlns:wpc="http://schemas.microsoft.com/office/word/2010/wordprocessingCanvas" xmlns:mc="http://schemas.openxmlformats.org/markup-compatibility/2006" xmlns:o="urn:schemas-microsoft-com:office:office" xmlns:r="http://schemas.openxmlformats.org/officeDocument/2006/relationships" xmlns:m="http://schemas.openxmlformats.org/officeDocument/2006/math" xmlns:v="urn:schemas-microsoft-com:vml" xmlns:wp14="http://schemas.microsoft.com/office/word/2010/wordprocessingDrawing" xmlns:wp="http://schemas.openxmlformats.org/drawingml/2006/wordprocessingDrawing" xmlns:w10="urn:schemas-microsoft-com:office:word" xmlns:w="http://schemas.openxmlformats.org/wordprocessingml/2006/main" xmlns:w14="http://schemas.microsoft.com/office/word/2010/wordml" xmlns:wpg="http://schemas.microsoft.com/office/word/2010/wordprocessingGroup" xmlns:wpi="http://schemas.microsoft.com/office/word/2010/wordprocessingInk" xmlns:wne="http://schemas.microsoft.com/office/word/2006/wordml" xmlns:wps="http://schemas.microsoft.com/office/word/2010/wordprocessingShape" mc:Ignorable="w14 wp14">
+  <w:docDefaults>
+    <w:rPrDefault>
+      <w:rPr>
+        <w:rFonts w:asciiTheme="minorHAnsi" w:eastAsiaTheme="minorHAnsi" w:hAnsiTheme="minorHAnsi" w:cstheme="minorBidi"/>
+        <w:sz w:val="22"/>
+        <w:szCs w:val="22"/>
+        <w:lang w:val="nl-NL" w:eastAsia="en-US" w:bidi="ar-SA"/>
+      </w:rPr>
+    </w:rPrDefault>
+    <w:pPrDefault>
+      <w:pPr>
+        <w:spacing w:after="200" w:line="276" w:lineRule="auto"/>
+      </w:pPr>
+    </w:pPrDefault>
+  </w:docDefaults>
+  <w:latentStyles w:defLockedState="0" w:defUIPriority="99" w:defSemiHidden="1" w:defUnhideWhenUsed="1" w:defQFormat="0" w:count="267">
+    <w:lsdException w:name="Normal" w:semiHidden="0" w:uiPriority="0" w:unhideWhenUsed="0" w:qFormat="1"/>
+    <w:lsdException w:name="heading 1" w:semiHidden="0" w:uiPriority="9" w:unhideWhenUsed="0" w:qFormat="1"/>
+    <w:lsdException w:name="heading 2" w:uiPriority="9" w:qFormat="1"/>
+    <w:lsdException w:name="heading 3" w:uiPriority="9" w:qFormat="1"/>
+    <w:lsdException w:name="heading 4" w:uiPriority="9" w:qFormat="1"/>
+    <w:lsdException w:name="heading 5" w:uiPriority="9" w:qFormat="1"/>
+    <w:lsdException w:name="heading 6" w:uiPriority="9" w:qFormat="1"/>
+    <w:lsdException w:name="heading 7" w:uiPriority="9" w:qFormat="1"/>
+    <w:lsdException w:name="heading 8" w:uiPriority="9" w:qFormat="1"/>
+    <w:lsdException w:name="heading 9" w:uiPriority="9" w:qFormat="1"/>
+    <w:lsdException w:name="toc 1" w:uiPriority="39" w:qFormat="1"/>
+    <w:lsdException w:name="toc 2" w:uiPriority="39" w:qFormat="1"/>
+    <w:lsdException w:name="toc 3" w:uiPriority="39" w:qFormat="1"/>
+    <w:lsdException w:name="toc 4" w:uiPriority="39"/>
+    <w:lsdException w:name="toc 5" w:uiPriority="39"/>
+    <w:lsdException w:name="toc 6" w:uiPriority="39"/>
+    <w:lsdException w:name="toc 7" w:uiPriority="39"/>
+    <w:lsdException w:name="toc 8" w:uiPriority="39"/>
+    <w:lsdException w:name="toc 9" w:uiPriority="39"/>
+    <w:lsdException w:name="caption" w:uiPriority="35" w:qFormat="1"/>
+    <w:lsdException w:name="Title" w:semiHidden="0" w:uiPriority="10" w:unhideWhenUsed="0" w:qFormat="1"/>
+    <w:lsdException w:name="Default Paragraph Font" w:uiPriority="1"/>
+    <w:lsdException w:name="Subtitle" w:semiHidden="0" w:uiPriority="11" w:unhideWhenUsed="0" w:qFormat="1"/>
+    <w:lsdException w:name="Body Text Indent 2" w:uiPriority="0"/>
+    <w:lsdException w:name="Strong" w:semiHidden="0" w:uiPriority="22" w:unhideWhenUsed="0" w:qFormat="1"/>
+    <w:lsdException w:name="Emphasis" w:semiHidden="0" w:uiPriority="20" w:unhideWhenUsed="0" w:qFormat="1"/>
+    <w:lsdException w:name="Table Grid" w:semiHidden="0" w:uiPriority="59" w:unhideWhenUsed="0"/>
+    <w:lsdException w:name="Placeholder Text" w:unhideWhenUsed="0"/>
+    <w:lsdException w:name="No Spacing" w:semiHidden="0" w:uiPriority="1" w:unhideWhenUsed="0" w:qFormat="1"/>
+    <w:lsdException w:name="Light Shading" w:semiHidden="0" w:uiPriority="60" w:unhideWhenUsed="0"/>
+    <w:lsdException w:name="Light List" w:semiHidden="0" w:uiPriority="61" w:unhideWhenUsed="0"/>
+    <w:lsdException w:name="Light Grid" w:semiHidden="0" w:uiPriority="62" w:unhideWhenUsed="0"/>
+    <w:lsdException w:name="Medium Shading 1" w:semiHidden="0" w:uiPriority="63" w:unhideWhenUsed="0"/>
+    <w:lsdException w:name="Medium Shading 2" w:semiHidden="0" w:uiPriority="64" w:unhideWhenUsed="0"/>
+    <w:lsdException w:name="Medium List 1" w:semiHidden="0" w:uiPriority="65" w:unhideWhenUsed="0"/>
+    <w:lsdException w:name="Medium List 2" w:semiHidden="0" w:uiPriority="66" w:unhideWhenUsed="0"/>
+    <w:lsdException w:name="Medium Grid 1" w:semiHidden="0" w:uiPriority="67" w:unhideWhenUsed="0"/>
+    <w:lsdException w:name="Medium Grid 2" w:semiHidden="0" w:uiPriority="68" w:unhideWhenUsed="0"/>
+    <w:lsdException w:name="Medium Grid 3" w:semiHidden="0" w:uiPriority="69" w:unhideWhenUsed="0"/>
+    <w:lsdException w:name="Dark List" w:semiHidden="0" w:uiPriority="70" w:unhideWhenUsed="0"/>
+    <w:lsdException w:name="Colorful Shading" w:semiHidden="0" w:uiPriority="71" w:unhideWhenUsed="0"/>
+    <w:lsdException w:name="Colorful List" w:semiHidden="0" w:uiPriority="72" w:unhideWhenUsed="0"/>
+    <w:lsdException w:name="Colorful Grid" w:semiHidden="0" w:uiPriority="73" w:unhideWhenUsed="0"/>
+    <w:lsdException w:name="Light Shading Accent 1" w:semiHidden="0" w:uiPriority="60" w:unhideWhenUsed="0"/>
+    <w:lsdException w:name="Light List Accent 1" w:semiHidden="0" w:uiPriority="61" w:unhideWhenUsed="0"/>
+    <w:lsdException w:name="Light Grid Accent 1" w:semiHidden="0" w:uiPriority="62" w:unhideWhenUsed="0"/>
+    <w:lsdException w:name="Medium Shading 1 Accent 1" w:semiHidden="0" w:uiPriority="63" w:unhideWhenUsed="0"/>
+    <w:lsdException w:name="Medium Shading 2 Accent 1" w:semiHidden="0" w:uiPriority="64" w:unhideWhenUsed="0"/>
+    <w:lsdException w:name="Medium List 1 Accent 1" w:semiHidden="0" w:uiPriority="65" w:unhideWhenUsed="0"/>
+    <w:lsdException w:name="Revision" w:unhideWhenUsed="0"/>
+    <w:lsdException w:name="List Paragraph" w:semiHidden="0" w:uiPriority="34" w:unhideWhenUsed="0" w:qFormat="1"/>
+    <w:lsdException w:name="Quote" w:semiHidden="0" w:uiPriority="29" w:unhideWhenUsed="0" w:qFormat="1"/>
+    <w:lsdException w:name="Intense Quote" w:semiHidden="0" w:uiPriority="30" w:unhideWhenUsed="0" w:qFormat="1"/>
+    <w:lsdException w:name="Medium List 2 Accent 1" w:semiHidden="0" w:uiPriority="66" w:unhideWhenUsed="0"/>
+    <w:lsdException w:name="Medium Grid 1 Accent 1" w:semiHidden="0" w:uiPriority="67" w:unhideWhenUsed="0"/>
+    <w:lsdException w:name="Medium Grid 2 Accent 1" w:semiHidden="0" w:uiPriority="68" w:unhideWhenUsed="0"/>
+    <w:lsdException w:name="Medium Grid 3 Accent 1" w:semiHidden="0" w:uiPriority="69" w:unhideWhenUsed="0"/>
+    <w:lsdException w:name="Dark List Accent 1" w:semiHidden="0" w:uiPriority="70" w:unhideWhenUsed="0"/>
+    <w:lsdException w:name="Colorful Shading Accent 1" w:semiHidden="0" w:uiPriority="71" w:unhideWhenUsed="0"/>
+    <w:lsdException w:name="Colorful List Accent 1" w:semiHidden="0" w:uiPriority="72" w:unhideWhenUsed="0"/>
+    <w:lsdException w:name="Colorful Grid Accent 1" w:semiHidden="0" w:uiPriority="73" w:unhideWhenUsed="0"/>
+    <w:lsdException w:name="Light Shading Accent 2" w:semiHidden="0" w:uiPriority="60" w:unhideWhenUsed="0"/>
+    <w:lsdException w:name="Light List Accent 2" w:semiHidden="0" w:uiPriority="61" w:unhideWhenUsed="0"/>
+    <w:lsdException w:name="Light Grid Accent 2" w:semiHidden="0" w:uiPriority="62" w:unhideWhenUsed="0"/>
+    <w:lsdException w:name="Medium Shading 1 Accent 2" w:semiHidden="0" w:uiPriority="63" w:unhideWhenUsed="0"/>
+    <w:lsdException w:name="Medium Shading 2 Accent 2" w:semiHidden="0" w:uiPriority="64" w:unhideWhenUsed="0"/>
+    <w:lsdException w:name="Medium List 1 Accent 2" w:semiHidden="0" w:uiPriority="65" w:unhideWhenUsed="0"/>
+    <w:lsdException w:name="Medium List 2 Accent 2" w:semiHidden="0" w:uiPriority="66" w:unhideWhenUsed="0"/>
+    <w:lsdException w:name="Medium Grid 1 Accent 2" w:semiHidden="0" w:uiPriority="67" w:unhideWhenUsed="0"/>
+    <w:lsdException w:name="Medium Grid 2 Accent 2" w:semiHidden="0" w:uiPriority="68" w:unhideWhenUsed="0"/>
+    <w:lsdException w:name="Medium Grid 3 Accent 2" w:semiHidden="0" w:uiPriority="69" w:unhideWhenUsed="0"/>
+    <w:lsdException w:name="Dark List Accent 2" w:semiHidden="0" w:uiPriority="70" w:unhideWhenUsed="0"/>
+    <w:lsdException w:name="Colorful Shading Accent 2" w:semiHidden="0" w:uiPriority="71" w:unhideWhenUsed="0"/>
+    <w:lsdException w:name="Colorful List Accent 2" w:semiHidden="0" w:uiPriority="72" w:unhideWhenUsed="0"/>
+    <w:lsdException w:name="Colorful Grid Accent 2" w:semiHidden="0" w:uiPriority="73" w:unhideWhenUsed="0"/>
+    <w:lsdException w:name="Light Shading Accent 3" w:semiHidden="0" w:uiPriority="60" w:unhideWhenUsed="0"/>
+    <w:lsdException w:name="Light List Accent 3" w:semiHidden="0" w:uiPriority="61" w:unhideWhenUsed="0"/>
+    <w:lsdException w:name="Light Grid Accent 3" w:semiHidden="0" w:uiPriority="62" w:unhideWhenUsed="0"/>
+    <w:lsdException w:name="Medium Shading 1 Accent 3" w:semiHidden="0" w:uiPriority="63" w:unhideWhenUsed="0"/>
+    <w:lsdException w:name="Medium Shading 2 Accent 3" w:semiHidden="0" w:uiPriority="64" w:unhideWhenUsed="0"/>
+    <w:lsdException w:name="Medium List 1 Accent 3" w:semiHidden="0" w:uiPriority="65" w:unhideWhenUsed="0"/>
+    <w:lsdException w:name="Medium List 2 Accent 3" w:semiHidden="0" w:uiPriority="66" w:unhideWhenUsed="0"/>
+    <w:lsdException w:name="Medium Grid 1 Accent 3" w:semiHidden="0" w:uiPriority="67" w:unhideWhenUsed="0"/>
+    <w:lsdException w:name="Medium Grid 2 Accent 3" w:semiHidden="0" w:uiPriority="68" w:unhideWhenUsed="0"/>
+    <w:lsdException w:name="Medium Grid 3 Accent 3" w:semiHidden="0" w:uiPriority="69" w:unhideWhenUsed="0"/>
+    <w:lsdException w:name="Dark List Accent 3" w:semiHidden="0" w:uiPriority="70" w:unhideWhenUsed="0"/>
+    <w:lsdException w:name="Colorful Shading Accent 3" w:semiHidden="0" w:uiPriority="71" w:unhideWhenUsed="0"/>
+    <w:lsdException w:name="Colorful List Accent 3" w:semiHidden="0" w:uiPriority="72" w:unhideWhenUsed="0"/>
+    <w:lsdException w:name="Colorful Grid Accent 3" w:semiHidden="0" w:uiPriority="73" w:unhideWhenUsed="0"/>
+    <w:lsdException w:name="Light Shading Accent 4" w:semiHidden="0" w:uiPriority="60" w:unhideWhenUsed="0"/>
+    <w:lsdException w:name="Light List Accent 4" w:semiHidden="0" w:uiPriority="61" w:unhideWhenUsed="0"/>
+    <w:lsdException w:name="Light Grid Accent 4" w:semiHidden="0" w:uiPriority="62" w:unhideWhenUsed="0"/>
+    <w:lsdException w:name="Medium Shading 1 Accent 4" w:semiHidden="0" w:uiPriority="63" w:unhideWhenUsed="0"/>
+    <w:lsdException w:name="Medium Shading 2 Accent 4" w:semiHidden="0" w:uiPriority="64" w:unhideWhenUsed="0"/>
+    <w:lsdException w:name="Medium List 1 Accent 4" w:semiHidden="0" w:uiPriority="65" w:unhideWhenUsed="0"/>
+    <w:lsdException w:name="Medium List 2 Accent 4" w:semiHidden="0" w:uiPriority="66" w:unhideWhenUsed="0"/>
+    <w:lsdException w:name="Medium Grid 1 Accent 4" w:semiHidden="0" w:uiPriority="67" w:unhideWhenUsed="0"/>
+    <w:lsdException w:name="Medium Grid 2 Accent 4" w:semiHidden="0" w:uiPriority="68" w:unhideWhenUsed="0"/>
+    <w:lsdException w:name="Medium Grid 3 Accent 4" w:semiHidden="0" w:uiPriority="69" w:unhideWhenUsed="0"/>
+    <w:lsdException w:name="Dark List Accent 4" w:semiHidden="0" w:uiPriority="70" w:unhideWhenUsed="0"/>
+    <w:lsdException w:name="Colorful Shading Accent 4" w:semiHidden="0" w:uiPriority="71" w:unhideWhenUsed="0"/>
+    <w:lsdException w:name="Colorful List Accent 4" w:semiHidden="0" w:uiPriority="72" w:unhideWhenUsed="0"/>
+    <w:lsdException w:name="Colorful Grid Accent 4" w:semiHidden="0" w:uiPriority="73" w:unhideWhenUsed="0"/>
+    <w:lsdException w:name="Light Shading Accent 5" w:semiHidden="0" w:uiPriority="60" w:unhideWhenUsed="0"/>
+    <w:lsdException w:name="Light List Accent 5" w:semiHidden="0" w:uiPriority="61" w:unhideWhenUsed="0"/>
+    <w:lsdException w:name="Light Grid Accent 5" w:semiHidden="0" w:uiPriority="62" w:unhideWhenUsed="0"/>
+    <w:lsdException w:name="Medium Shading 1 Accent 5" w:semiHidden="0" w:uiPriority="63" w:unhideWhenUsed="0"/>
+    <w:lsdException w:name="Medium Shading 2 Accent 5" w:semiHidden="0" w:uiPriority="64" w:unhideWhenUsed="0"/>
+    <w:lsdException w:name="Medium List 1 Accent 5" w:semiHidden="0" w:uiPriority="65" w:unhideWhenUsed="0"/>
+    <w:lsdException w:name="Medium List 2 Accent 5" w:semiHidden="0" w:uiPriority="66" w:unhideWhenUsed="0"/>
+    <w:lsdException w:name="Medium Grid 1 Accent 5" w:semiHidden="0" w:uiPriority="67" w:unhideWhenUsed="0"/>
+    <w:lsdException w:name="Medium Grid 2 Accent 5" w:semiHidden="0" w:uiPriority="68" w:unhideWhenUsed="0"/>
+    <w:lsdException w:name="Medium Grid 3 Accent 5" w:semiHidden="0" w:uiPriority="69" w:unhideWhenUsed="0"/>
+    <w:lsdException w:name="Dark List Accent 5" w:semiHidden="0" w:uiPriority="70" w:unhideWhenUsed="0"/>
+    <w:lsdException w:name="Colorful Shading Accent 5" w:semiHidden="0" w:uiPriority="71" w:unhideWhenUsed="0"/>
+    <w:lsdException w:name="Colorful List Accent 5" w:semiHidden="0" w:uiPriority="72" w:unhideWhenUsed="0"/>
+    <w:lsdException w:name="Colorful Grid Accent 5" w:semiHidden="0" w:uiPriority="73" w:unhideWhenUsed="0"/>
+    <w:lsdException w:name="Light Shading Accent 6" w:semiHidden="0" w:uiPriority="60" w:unhideWhenUsed="0"/>
+    <w:lsdException w:name="Light List Accent 6" w:semiHidden="0" w:uiPriority="61" w:unhideWhenUsed="0"/>
+    <w:lsdException w:name="Light Grid Accent 6" w:semiHidden="0" w:uiPriority="62" w:unhideWhenUsed="0"/>
+    <w:lsdException w:name="Medium Shading 1 Accent 6" w:semiHidden="0" w:uiPriority="63" w:unhideWhenUsed="0"/>
+    <w:lsdException w:name="Medium Shading 2 Accent 6" w:semiHidden="0" w:uiPriority="64" w:unhideWhenUsed="0"/>
+    <w:lsdException w:name="Medium List 1 Accent 6" w:semiHidden="0" w:uiPriority="65" w:unhideWhenUsed="0"/>
+    <w:lsdException w:name="Medium List 2 Accent 6" w:semiHidden="0" w:uiPriority="66" w:unhideWhenUsed="0"/>
+    <w:lsdException w:name="Medium Grid 1 Accent 6" w:semiHidden="0" w:uiPriority="67" w:unhideWhenUsed="0"/>
+    <w:lsdException w:name="Medium Grid 2 Accent 6" w:semiHidden="0" w:uiPriority="68" w:unhideWhenUsed="0"/>
+    <w:lsdException w:name="Medium Grid 3 Accent 6" w:semiHidden="0" w:uiPriority="69" w:unhideWhenUsed="0"/>
+    <w:lsdException w:name="Dark List Accent 6" w:semiHidden="0" w:uiPriority="70" w:unhideWhenUsed="0"/>
+    <w:lsdException w:name="Colorful Shading Accent 6" w:semiHidden="0" w:uiPriority="71" w:unhideWhenUsed="0"/>
+    <w:lsdException w:name="Colorful List Accent 6" w:semiHidden="0" w:uiPriority="72" w:unhideWhenUsed="0"/>
+    <w:lsdException w:name="Colorful Grid Accent 6" w:semiHidden="0" w:uiPriority="73" w:unhideWhenUsed="0"/>
+    <w:lsdException w:name="Subtle Emphasis" w:semiHidden="0" w:uiPriority="19" w:unhideWhenUsed="0" w:qFormat="1"/>
+    <w:lsdException w:name="Intense Emphasis" w:semiHidden="0" w:uiPriority="21" w:unhideWhenUsed="0" w:qFormat="1"/>
+    <w:lsdException w:name="Subtle Reference" w:semiHidden="0" w:uiPriority="31" w:unhideWhenUsed="0" w:qFormat="1"/>
+    <w:lsdException w:name="Intense Reference" w:semiHidden="0" w:uiPriority="32" w:unhideWhenUsed="0" w:qFormat="1"/>
+    <w:lsdException w:name="Book Title" w:semiHidden="0" w:uiPriority="33" w:unhideWhenUsed="0" w:qFormat="1"/>
+    <w:lsdException w:name="Bibliography" w:uiPriority="37"/>
+    <w:lsdException w:name="TOC Heading" w:uiPriority="39" w:qFormat="1"/>
+  </w:latentStyles>
+  <w:style w:type="paragraph" w:default="1" w:styleId="Normal">
+    <w:name w:val="Normal"/>
+    <w:qFormat/>
+    <w:rPr>
+      <w:lang w:val="en-GB"/>
+    </w:rPr>
+  </w:style>
+  <w:style w:type="paragraph" w:styleId="Heading1">
+    <w:name w:val="heading 1"/>
+    <w:basedOn w:val="Normal"/>
+    <w:next w:val="Normal"/>
+    <w:link w:val="Heading1Char"/>
+    <w:uiPriority w:val="9"/>
+    <w:qFormat/>
+    <w:rsid w:val="00E53545"/>
+    <w:pPr>
+      <w:keepNext/>
+      <w:keepLines/>
+      <w:spacing w:before="480" w:after="0"/>
+      <w:outlineLvl w:val="0"/>
+    </w:pPr>
+    <w:rPr>
+      <w:rFonts w:asciiTheme="majorHAnsi" w:eastAsiaTheme="majorEastAsia" w:hAnsiTheme="majorHAnsi" w:cstheme="majorBidi"/>
+      <w:b/>
+      <w:bCs/>
+      <w:color w:val="365F91" w:themeColor="accent1" w:themeShade="BF"/>
+      <w:sz w:val="28"/>
+      <w:szCs w:val="28"/>
+    </w:rPr>
+  </w:style>
+  <w:style w:type="paragraph" w:styleId="Heading2">
+    <w:name w:val="heading 2"/>
+    <w:basedOn w:val="Normal"/>
+    <w:next w:val="Normal"/>
+    <w:link w:val="Heading2Char"/>
+    <w:uiPriority w:val="9"/>
+    <w:unhideWhenUsed/>
+    <w:qFormat/>
+    <w:rsid w:val="001351B8"/>
+    <w:pPr>
+      <w:keepNext/>
+      <w:keepLines/>
+      <w:spacing w:before="200" w:after="0"/>
+      <w:outlineLvl w:val="1"/>
+    </w:pPr>
+    <w:rPr>
+      <w:rFonts w:asciiTheme="majorHAnsi" w:eastAsiaTheme="majorEastAsia" w:hAnsiTheme="majorHAnsi" w:cstheme="majorBidi"/>
+      <w:b/>
+      <w:bCs/>
+      <w:color w:val="4F81BD" w:themeColor="accent1"/>
+      <w:sz w:val="26"/>
+      <w:szCs w:val="26"/>
+    </w:rPr>
+  </w:style>
+  <w:style w:type="paragraph" w:styleId="Heading3">
+    <w:name w:val="heading 3"/>
+    <w:basedOn w:val="Normal"/>
+    <w:next w:val="Normal"/>
+    <w:link w:val="Heading3Char"/>
+    <w:uiPriority w:val="9"/>
+    <w:unhideWhenUsed/>
+    <w:qFormat/>
+    <w:rsid w:val="00956F94"/>
+    <w:pPr>
+      <w:keepNext/>
+      <w:keepLines/>
+      <w:spacing w:before="200" w:after="0"/>
+      <w:outlineLvl w:val="2"/>
+    </w:pPr>
+    <w:rPr>
+      <w:rFonts w:asciiTheme="majorHAnsi" w:eastAsiaTheme="majorEastAsia" w:hAnsiTheme="majorHAnsi" w:cstheme="majorBidi"/>
+      <w:b/>
+      <w:bCs/>
+      <w:color w:val="4F81BD" w:themeColor="accent1"/>
+    </w:rPr>
+  </w:style>
+  <w:style w:type="paragraph" w:styleId="Heading4">
+    <w:name w:val="heading 4"/>
+    <w:basedOn w:val="Normal"/>
+    <w:next w:val="Normal"/>
+    <w:link w:val="Heading4Char"/>
+    <w:uiPriority w:val="9"/>
+    <w:unhideWhenUsed/>
+    <w:qFormat/>
+    <w:rsid w:val="00956F94"/>
+    <w:pPr>
+      <w:keepNext/>
+      <w:keepLines/>
+      <w:spacing w:before="200" w:after="0"/>
+      <w:outlineLvl w:val="3"/>
+    </w:pPr>
+    <w:rPr>
+      <w:rFonts w:asciiTheme="majorHAnsi" w:eastAsiaTheme="majorEastAsia" w:hAnsiTheme="majorHAnsi" w:cstheme="majorBidi"/>
+      <w:b/>
+      <w:bCs/>
+      <w:i/>
+      <w:iCs/>
+      <w:color w:val="4F81BD" w:themeColor="accent1"/>
+    </w:rPr>
+  </w:style>
+  <w:style w:type="paragraph" w:styleId="Heading5">
+    <w:name w:val="heading 5"/>
+    <w:basedOn w:val="Normal"/>
+    <w:next w:val="Normal"/>
+    <w:link w:val="Heading5Char"/>
+    <w:uiPriority w:val="9"/>
+    <w:unhideWhenUsed/>
+    <w:qFormat/>
+    <w:rsid w:val="00462951"/>
+    <w:pPr>
+      <w:keepNext/>
+      <w:keepLines/>
+      <w:spacing w:before="200" w:after="0"/>
+      <w:outlineLvl w:val="4"/>
+    </w:pPr>
+    <w:rPr>
+      <w:rFonts w:asciiTheme="majorHAnsi" w:eastAsiaTheme="majorEastAsia" w:hAnsiTheme="majorHAnsi" w:cstheme="majorBidi"/>
+      <w:color w:val="243F60" w:themeColor="accent1" w:themeShade="7F"/>
+    </w:rPr>
+  </w:style>
+  <w:style w:type="paragraph" w:styleId="Heading6">
+    <w:name w:val="heading 6"/>
+    <w:basedOn w:val="Normal"/>
+    <w:next w:val="Normal"/>
+    <w:link w:val="Heading6Char"/>
+    <w:uiPriority w:val="9"/>
+    <w:unhideWhenUsed/>
+    <w:qFormat/>
+    <w:rsid w:val="00462951"/>
+    <w:pPr>
+      <w:keepNext/>
+      <w:keepLines/>
+      <w:spacing w:before="200" w:after="0"/>
+      <w:outlineLvl w:val="5"/>
+    </w:pPr>
+    <w:rPr>
+      <w:rFonts w:asciiTheme="majorHAnsi" w:eastAsiaTheme="majorEastAsia" w:hAnsiTheme="majorHAnsi" w:cstheme="majorBidi"/>
+      <w:i/>
+      <w:iCs/>
+      <w:color w:val="243F60" w:themeColor="accent1" w:themeShade="7F"/>
+    </w:rPr>
+  </w:style>
+  <w:style w:type="character" w:default="1" w:styleId="DefaultParagraphFont">
+    <w:name w:val="Default Paragraph Font"/>
+    <w:uiPriority w:val="1"/>
+    <w:unhideWhenUsed/>
+  </w:style>
+  <w:style w:type="table" w:default="1" w:styleId="TableNormal">
+    <w:name w:val="Normal Table"/>
+    <w:uiPriority w:val="99"/>
+    <w:semiHidden/>
+    <w:unhideWhenUsed/>
+    <w:tblPr>
+      <w:tblInd w:w="0" w:type="dxa"/>
+      <w:tblCellMar>
+        <w:top w:w="0" w:type="dxa"/>
+        <w:left w:w="108" w:type="dxa"/>
+        <w:bottom w:w="0" w:type="dxa"/>
+        <w:right w:w="108" w:type="dxa"/>
+      </w:tblCellMar>
+    </w:tblPr>
+  </w:style>
+  <w:style w:type="numbering" w:default="1" w:styleId="NoList">
+    <w:name w:val="No List"/>
+    <w:uiPriority w:val="99"/>
+    <w:semiHidden/>
+    <w:unhideWhenUsed/>
+  </w:style>
+  <w:style w:type="paragraph" w:styleId="Title">
+    <w:name w:val="Title"/>
+    <w:basedOn w:val="Normal"/>
+    <w:next w:val="Normal"/>
+    <w:link w:val="TitleChar"/>
+    <w:uiPriority w:val="10"/>
+    <w:qFormat/>
+    <w:rsid w:val="000C1425"/>
+    <w:pPr>
+      <w:pBdr>
+        <w:bottom w:val="single" w:sz="8" w:space="4" w:color="4F81BD" w:themeColor="accent1"/>
+      </w:pBdr>
+      <w:spacing w:after="300" w:line="240" w:lineRule="auto"/>
+      <w:contextualSpacing/>
+    </w:pPr>
+    <w:rPr>
+      <w:rFonts w:asciiTheme="majorHAnsi" w:eastAsiaTheme="majorEastAsia" w:hAnsiTheme="majorHAnsi" w:cstheme="majorBidi"/>
+      <w:color w:val="17365D" w:themeColor="text2" w:themeShade="BF"/>
+      <w:spacing w:val="5"/>
+      <w:kern w:val="28"/>
+      <w:sz w:val="52"/>
+      <w:szCs w:val="52"/>
+    </w:rPr>
+  </w:style>
+  <w:style w:type="character" w:customStyle="1" w:styleId="TitleChar">
+    <w:name w:val="Title Char"/>
+    <w:basedOn w:val="DefaultParagraphFont"/>
+    <w:link w:val="Title"/>
+    <w:uiPriority w:val="10"/>
+    <w:rsid w:val="000C1425"/>
+    <w:rPr>
+      <w:rFonts w:asciiTheme="majorHAnsi" w:eastAsiaTheme="majorEastAsia" w:hAnsiTheme="majorHAnsi" w:cstheme="majorBidi"/>
+      <w:color w:val="17365D" w:themeColor="text2" w:themeShade="BF"/>
+      <w:spacing w:val="5"/>
+      <w:kern w:val="28"/>
+      <w:sz w:val="52"/>
+      <w:szCs w:val="52"/>
+      <w:lang w:val="en-GB"/>
+    </w:rPr>
+  </w:style>
+  <w:style w:type="paragraph" w:styleId="Subtitle">
+    <w:name w:val="Subtitle"/>
+    <w:basedOn w:val="Normal"/>
+    <w:next w:val="Normal"/>
+    <w:link w:val="SubtitleChar"/>
+    <w:uiPriority w:val="11"/>
+    <w:qFormat/>
+    <w:rsid w:val="000C1425"/>
+    <w:pPr>
+      <w:numPr>
+        <w:ilvl w:val="1"/>
+      </w:numPr>
+    </w:pPr>
+    <w:rPr>
+      <w:rFonts w:asciiTheme="majorHAnsi" w:eastAsiaTheme="majorEastAsia" w:hAnsiTheme="majorHAnsi" w:cstheme="majorBidi"/>
+      <w:i/>
+      <w:iCs/>
+      <w:color w:val="4F81BD" w:themeColor="accent1"/>
+      <w:spacing w:val="15"/>
+      <w:sz w:val="24"/>
+      <w:szCs w:val="24"/>
+    </w:rPr>
+  </w:style>
+  <w:style w:type="character" w:customStyle="1" w:styleId="SubtitleChar">
+    <w:name w:val="Subtitle Char"/>
+    <w:basedOn w:val="DefaultParagraphFont"/>
+    <w:link w:val="Subtitle"/>
+    <w:uiPriority w:val="11"/>
+    <w:rsid w:val="000C1425"/>
+    <w:rPr>
+      <w:rFonts w:asciiTheme="majorHAnsi" w:eastAsiaTheme="majorEastAsia" w:hAnsiTheme="majorHAnsi" w:cstheme="majorBidi"/>
+      <w:i/>
+      <w:iCs/>
+      <w:color w:val="4F81BD" w:themeColor="accent1"/>
+      <w:spacing w:val="15"/>
+      <w:sz w:val="24"/>
+      <w:szCs w:val="24"/>
+      <w:lang w:val="en-GB"/>
+    </w:rPr>
+  </w:style>
+  <w:style w:type="paragraph" w:styleId="Header">
+    <w:name w:val="header"/>
+    <w:basedOn w:val="Normal"/>
+    <w:link w:val="HeaderChar"/>
+    <w:uiPriority w:val="99"/>
+    <w:unhideWhenUsed/>
+    <w:rsid w:val="000E142C"/>
+    <w:pPr>
+      <w:tabs>
+        <w:tab w:val="center" w:pos="4513"/>
+        <w:tab w:val="right" w:pos="9026"/>
+      </w:tabs>
+      <w:spacing w:after="0" w:line="240" w:lineRule="auto"/>
+    </w:pPr>
+  </w:style>
+  <w:style w:type="character" w:customStyle="1" w:styleId="HeaderChar">
+    <w:name w:val="Header Char"/>
+    <w:basedOn w:val="DefaultParagraphFont"/>
+    <w:link w:val="Header"/>
+    <w:uiPriority w:val="99"/>
+    <w:rsid w:val="000E142C"/>
+    <w:rPr>
+      <w:lang w:val="en-GB"/>
+    </w:rPr>
+  </w:style>
+  <w:style w:type="paragraph" w:styleId="Footer">
+    <w:name w:val="footer"/>
+    <w:basedOn w:val="Normal"/>
+    <w:link w:val="FooterChar"/>
+    <w:uiPriority w:val="99"/>
+    <w:unhideWhenUsed/>
+    <w:rsid w:val="000E142C"/>
+    <w:pPr>
+      <w:tabs>
+        <w:tab w:val="center" w:pos="4513"/>
+        <w:tab w:val="right" w:pos="9026"/>
+      </w:tabs>
+      <w:spacing w:after="0" w:line="240" w:lineRule="auto"/>
+    </w:pPr>
+  </w:style>
+  <w:style w:type="character" w:customStyle="1" w:styleId="FooterChar">
+    <w:name w:val="Footer Char"/>
+    <w:basedOn w:val="DefaultParagraphFont"/>
+    <w:link w:val="Footer"/>
+    <w:uiPriority w:val="99"/>
+    <w:rsid w:val="000E142C"/>
+    <w:rPr>
+      <w:lang w:val="en-GB"/>
+    </w:rPr>
+  </w:style>
+  <w:style w:type="character" w:customStyle="1" w:styleId="Heading1Char">
+    <w:name w:val="Heading 1 Char"/>
+    <w:basedOn w:val="DefaultParagraphFont"/>
+    <w:link w:val="Heading1"/>
+    <w:uiPriority w:val="9"/>
+    <w:rsid w:val="00E53545"/>
+    <w:rPr>
+      <w:rFonts w:asciiTheme="majorHAnsi" w:eastAsiaTheme="majorEastAsia" w:hAnsiTheme="majorHAnsi" w:cstheme="majorBidi"/>
+      <w:b/>
+      <w:bCs/>
+      <w:color w:val="365F91" w:themeColor="accent1" w:themeShade="BF"/>
+      <w:sz w:val="28"/>
+      <w:szCs w:val="28"/>
+      <w:lang w:val="en-GB"/>
+    </w:rPr>
+  </w:style>
+  <w:style w:type="character" w:customStyle="1" w:styleId="Heading2Char">
+    <w:name w:val="Heading 2 Char"/>
+    <w:basedOn w:val="DefaultParagraphFont"/>
+    <w:link w:val="Heading2"/>
+    <w:uiPriority w:val="9"/>
+    <w:rsid w:val="001351B8"/>
+    <w:rPr>
+      <w:rFonts w:asciiTheme="majorHAnsi" w:eastAsiaTheme="majorEastAsia" w:hAnsiTheme="majorHAnsi" w:cstheme="majorBidi"/>
+      <w:b/>
+      <w:bCs/>
+      <w:color w:val="4F81BD" w:themeColor="accent1"/>
+      <w:sz w:val="26"/>
+      <w:szCs w:val="26"/>
+      <w:lang w:val="en-GB"/>
+    </w:rPr>
+  </w:style>
+  <w:style w:type="paragraph" w:styleId="TOCHeading">
+    <w:name w:val="TOC Heading"/>
+    <w:basedOn w:val="Heading1"/>
+    <w:next w:val="Normal"/>
+    <w:uiPriority w:val="39"/>
+    <w:unhideWhenUsed/>
+    <w:qFormat/>
+    <w:rsid w:val="001351B8"/>
+    <w:pPr>
+      <w:outlineLvl w:val="9"/>
+    </w:pPr>
+    <w:rPr>
+      <w:lang w:val="en-US" w:eastAsia="ja-JP"/>
+    </w:rPr>
+  </w:style>
+  <w:style w:type="paragraph" w:styleId="TOC1">
+    <w:name w:val="toc 1"/>
+    <w:basedOn w:val="Normal"/>
+    <w:next w:val="Normal"/>
+    <w:autoRedefine/>
+    <w:uiPriority w:val="39"/>
+    <w:unhideWhenUsed/>
+    <w:qFormat/>
+    <w:rsid w:val="001351B8"/>
+    <w:pPr>
+      <w:spacing w:before="120" w:after="120"/>
+    </w:pPr>
+    <w:rPr>
+      <w:b/>
+      <w:bCs/>
+      <w:caps/>
+      <w:sz w:val="20"/>
+      <w:szCs w:val="20"/>
+    </w:rPr>
+  </w:style>
+  <w:style w:type="paragraph" w:styleId="TOC2">
+    <w:name w:val="toc 2"/>
+    <w:basedOn w:val="Normal"/>
+    <w:next w:val="Normal"/>
+    <w:autoRedefine/>
+    <w:uiPriority w:val="39"/>
+    <w:unhideWhenUsed/>
+    <w:qFormat/>
+    <w:rsid w:val="00EC4823"/>
+    <w:pPr>
+      <w:spacing w:after="0"/>
+      <w:ind w:left="220"/>
+    </w:pPr>
+    <w:rPr>
+      <w:smallCaps/>
+      <w:sz w:val="20"/>
+      <w:szCs w:val="20"/>
+    </w:rPr>
+  </w:style>
+  <w:style w:type="character" w:styleId="Hyperlink">
+    <w:name w:val="Hyperlink"/>
+    <w:basedOn w:val="DefaultParagraphFont"/>
+    <w:uiPriority w:val="99"/>
+    <w:unhideWhenUsed/>
+    <w:rsid w:val="001351B8"/>
+    <w:rPr>
+      <w:color w:val="0000FF" w:themeColor="hyperlink"/>
+      <w:u w:val="single"/>
+    </w:rPr>
+  </w:style>
+  <w:style w:type="paragraph" w:styleId="BalloonText">
+    <w:name w:val="Balloon Text"/>
+    <w:basedOn w:val="Normal"/>
+    <w:link w:val="BalloonTextChar"/>
+    <w:uiPriority w:val="99"/>
+    <w:semiHidden/>
+    <w:unhideWhenUsed/>
+    <w:rsid w:val="001351B8"/>
+    <w:pPr>
+      <w:spacing w:after="0" w:line="240" w:lineRule="auto"/>
+    </w:pPr>
+    <w:rPr>
+      <w:rFonts w:ascii="Tahoma" w:hAnsi="Tahoma" w:cs="Tahoma"/>
+      <w:sz w:val="16"/>
+      <w:szCs w:val="16"/>
+    </w:rPr>
+  </w:style>
+  <w:style w:type="character" w:customStyle="1" w:styleId="BalloonTextChar">
+    <w:name w:val="Balloon Text Char"/>
+    <w:basedOn w:val="DefaultParagraphFont"/>
+    <w:link w:val="BalloonText"/>
+    <w:uiPriority w:val="99"/>
+    <w:semiHidden/>
+    <w:rsid w:val="001351B8"/>
+    <w:rPr>
+      <w:rFonts w:ascii="Tahoma" w:hAnsi="Tahoma" w:cs="Tahoma"/>
+      <w:sz w:val="16"/>
+      <w:szCs w:val="16"/>
+      <w:lang w:val="en-GB"/>
+    </w:rPr>
+  </w:style>
+  <w:style w:type="paragraph" w:styleId="BodyTextIndent2">
+    <w:name w:val="Body Text Indent 2"/>
+    <w:basedOn w:val="Normal"/>
+    <w:link w:val="BodyTextIndent2Char"/>
+    <w:rsid w:val="005D534D"/>
+    <w:pPr>
+      <w:spacing w:after="0" w:line="240" w:lineRule="auto"/>
+      <w:ind w:left="720"/>
+    </w:pPr>
+    <w:rPr>
+      <w:rFonts w:ascii="Times New Roman" w:eastAsia="Times New Roman" w:hAnsi="Times New Roman" w:cs="Times New Roman"/>
+      <w:sz w:val="24"/>
+      <w:szCs w:val="20"/>
+      <w:lang w:val="nl-NL"/>
+    </w:rPr>
+  </w:style>
+  <w:style w:type="character" w:customStyle="1" w:styleId="BodyTextIndent2Char">
+    <w:name w:val="Body Text Indent 2 Char"/>
+    <w:basedOn w:val="DefaultParagraphFont"/>
+    <w:link w:val="BodyTextIndent2"/>
+    <w:rsid w:val="005D534D"/>
+    <w:rPr>
+      <w:rFonts w:ascii="Times New Roman" w:eastAsia="Times New Roman" w:hAnsi="Times New Roman" w:cs="Times New Roman"/>
+      <w:sz w:val="24"/>
+      <w:szCs w:val="20"/>
+    </w:rPr>
+  </w:style>
+  <w:style w:type="paragraph" w:styleId="ListParagraph">
+    <w:name w:val="List Paragraph"/>
+    <w:basedOn w:val="Normal"/>
+    <w:uiPriority w:val="34"/>
+    <w:qFormat/>
+    <w:rsid w:val="00E85188"/>
+    <w:pPr>
+      <w:ind w:left="720"/>
+      <w:contextualSpacing/>
+    </w:pPr>
+  </w:style>
+  <w:style w:type="character" w:styleId="Strong">
+    <w:name w:val="Strong"/>
+    <w:basedOn w:val="DefaultParagraphFont"/>
+    <w:uiPriority w:val="22"/>
+    <w:qFormat/>
+    <w:rsid w:val="007D6797"/>
+    <w:rPr>
+      <w:b/>
+      <w:bCs/>
+    </w:rPr>
+  </w:style>
+  <w:style w:type="table" w:styleId="TableGrid">
+    <w:name w:val="Table Grid"/>
+    <w:basedOn w:val="TableNormal"/>
+    <w:uiPriority w:val="59"/>
+    <w:rsid w:val="00212650"/>
+    <w:pPr>
+      <w:spacing w:after="0" w:line="240" w:lineRule="auto"/>
+    </w:pPr>
+    <w:tblPr>
+      <w:tblBorders>
+        <w:top w:val="single" w:sz="4" w:space="0" w:color="auto"/>
+        <w:left w:val="single" w:sz="4" w:space="0" w:color="auto"/>
+        <w:bottom w:val="single" w:sz="4" w:space="0" w:color="auto"/>
+        <w:right w:val="single" w:sz="4" w:space="0" w:color="auto"/>
+        <w:insideH w:val="single" w:sz="4" w:space="0" w:color="auto"/>
+        <w:insideV w:val="single" w:sz="4" w:space="0" w:color="auto"/>
+      </w:tblBorders>
+    </w:tblPr>
+  </w:style>
+  <w:style w:type="character" w:styleId="CommentReference">
+    <w:name w:val="annotation reference"/>
+    <w:basedOn w:val="DefaultParagraphFont"/>
+    <w:uiPriority w:val="99"/>
+    <w:semiHidden/>
+    <w:unhideWhenUsed/>
+    <w:rsid w:val="0003208D"/>
+    <w:rPr>
+      <w:sz w:val="16"/>
+      <w:szCs w:val="16"/>
+    </w:rPr>
+  </w:style>
+  <w:style w:type="paragraph" w:styleId="CommentText">
+    <w:name w:val="annotation text"/>
+    <w:basedOn w:val="Normal"/>
+    <w:link w:val="CommentTextChar"/>
+    <w:uiPriority w:val="99"/>
+    <w:semiHidden/>
+    <w:unhideWhenUsed/>
+    <w:rsid w:val="0003208D"/>
+    <w:pPr>
+      <w:spacing w:line="240" w:lineRule="auto"/>
+    </w:pPr>
+    <w:rPr>
+      <w:sz w:val="20"/>
+      <w:szCs w:val="20"/>
+    </w:rPr>
+  </w:style>
+  <w:style w:type="character" w:customStyle="1" w:styleId="CommentTextChar">
+    <w:name w:val="Comment Text Char"/>
+    <w:basedOn w:val="DefaultParagraphFont"/>
+    <w:link w:val="CommentText"/>
+    <w:uiPriority w:val="99"/>
+    <w:semiHidden/>
+    <w:rsid w:val="0003208D"/>
+    <w:rPr>
+      <w:sz w:val="20"/>
+      <w:szCs w:val="20"/>
+      <w:lang w:val="en-GB"/>
+    </w:rPr>
+  </w:style>
+  <w:style w:type="paragraph" w:styleId="CommentSubject">
+    <w:name w:val="annotation subject"/>
+    <w:basedOn w:val="CommentText"/>
+    <w:next w:val="CommentText"/>
+    <w:link w:val="CommentSubjectChar"/>
+    <w:uiPriority w:val="99"/>
+    <w:semiHidden/>
+    <w:unhideWhenUsed/>
+    <w:rsid w:val="0003208D"/>
+    <w:rPr>
+      <w:b/>
+      <w:bCs/>
+    </w:rPr>
+  </w:style>
+  <w:style w:type="character" w:customStyle="1" w:styleId="CommentSubjectChar">
+    <w:name w:val="Comment Subject Char"/>
+    <w:basedOn w:val="CommentTextChar"/>
+    <w:link w:val="CommentSubject"/>
+    <w:uiPriority w:val="99"/>
+    <w:semiHidden/>
+    <w:rsid w:val="0003208D"/>
+    <w:rPr>
+      <w:b/>
+      <w:bCs/>
+      <w:sz w:val="20"/>
+      <w:szCs w:val="20"/>
+      <w:lang w:val="en-GB"/>
+    </w:rPr>
+  </w:style>
+  <w:style w:type="character" w:customStyle="1" w:styleId="Heading3Char">
+    <w:name w:val="Heading 3 Char"/>
+    <w:basedOn w:val="DefaultParagraphFont"/>
+    <w:link w:val="Heading3"/>
+    <w:uiPriority w:val="9"/>
+    <w:rsid w:val="00956F94"/>
+    <w:rPr>
+      <w:rFonts w:asciiTheme="majorHAnsi" w:eastAsiaTheme="majorEastAsia" w:hAnsiTheme="majorHAnsi" w:cstheme="majorBidi"/>
+      <w:b/>
+      <w:bCs/>
+      <w:color w:val="4F81BD" w:themeColor="accent1"/>
+      <w:lang w:val="en-GB"/>
+    </w:rPr>
+  </w:style>
+  <w:style w:type="character" w:customStyle="1" w:styleId="Heading4Char">
+    <w:name w:val="Heading 4 Char"/>
+    <w:basedOn w:val="DefaultParagraphFont"/>
+    <w:link w:val="Heading4"/>
+    <w:uiPriority w:val="9"/>
+    <w:rsid w:val="00956F94"/>
+    <w:rPr>
+      <w:rFonts w:asciiTheme="majorHAnsi" w:eastAsiaTheme="majorEastAsia" w:hAnsiTheme="majorHAnsi" w:cstheme="majorBidi"/>
+      <w:b/>
+      <w:bCs/>
+      <w:i/>
+      <w:iCs/>
+      <w:color w:val="4F81BD" w:themeColor="accent1"/>
+      <w:lang w:val="en-GB"/>
+    </w:rPr>
+  </w:style>
+  <w:style w:type="paragraph" w:styleId="NoSpacing">
+    <w:name w:val="No Spacing"/>
+    <w:uiPriority w:val="1"/>
+    <w:qFormat/>
+    <w:rsid w:val="00E53545"/>
+    <w:pPr>
+      <w:spacing w:after="0" w:line="240" w:lineRule="auto"/>
+    </w:pPr>
+    <w:rPr>
+      <w:lang w:val="en-GB"/>
+    </w:rPr>
+  </w:style>
+  <w:style w:type="paragraph" w:styleId="TOC3">
+    <w:name w:val="toc 3"/>
+    <w:basedOn w:val="Normal"/>
+    <w:next w:val="Normal"/>
+    <w:autoRedefine/>
+    <w:uiPriority w:val="39"/>
+    <w:unhideWhenUsed/>
+    <w:qFormat/>
+    <w:rsid w:val="00BD5619"/>
+    <w:pPr>
+      <w:spacing w:after="0"/>
+      <w:ind w:left="440"/>
+    </w:pPr>
+    <w:rPr>
+      <w:i/>
+      <w:iCs/>
+      <w:sz w:val="20"/>
+      <w:szCs w:val="20"/>
+    </w:rPr>
+  </w:style>
+  <w:style w:type="paragraph" w:styleId="TOC4">
+    <w:name w:val="toc 4"/>
+    <w:basedOn w:val="Normal"/>
+    <w:next w:val="Normal"/>
+    <w:autoRedefine/>
+    <w:uiPriority w:val="39"/>
+    <w:unhideWhenUsed/>
+    <w:rsid w:val="001E0A06"/>
+    <w:pPr>
+      <w:spacing w:after="0"/>
+      <w:ind w:left="660"/>
+    </w:pPr>
+    <w:rPr>
+      <w:sz w:val="18"/>
+      <w:szCs w:val="18"/>
+    </w:rPr>
+  </w:style>
+  <w:style w:type="paragraph" w:styleId="TOC5">
+    <w:name w:val="toc 5"/>
+    <w:basedOn w:val="Normal"/>
+    <w:next w:val="Normal"/>
+    <w:autoRedefine/>
+    <w:uiPriority w:val="39"/>
+    <w:unhideWhenUsed/>
+    <w:rsid w:val="001E0A06"/>
+    <w:pPr>
+      <w:spacing w:after="0"/>
+      <w:ind w:left="880"/>
+    </w:pPr>
+    <w:rPr>
+      <w:sz w:val="18"/>
+      <w:szCs w:val="18"/>
+    </w:rPr>
+  </w:style>
+  <w:style w:type="paragraph" w:styleId="TOC6">
+    <w:name w:val="toc 6"/>
+    <w:basedOn w:val="Normal"/>
+    <w:next w:val="Normal"/>
+    <w:autoRedefine/>
+    <w:uiPriority w:val="39"/>
+    <w:unhideWhenUsed/>
+    <w:rsid w:val="001E0A06"/>
+    <w:pPr>
+      <w:spacing w:after="0"/>
+      <w:ind w:left="1100"/>
+    </w:pPr>
+    <w:rPr>
+      <w:sz w:val="18"/>
+      <w:szCs w:val="18"/>
+    </w:rPr>
+  </w:style>
+  <w:style w:type="paragraph" w:styleId="TOC7">
+    <w:name w:val="toc 7"/>
+    <w:basedOn w:val="Normal"/>
+    <w:next w:val="Normal"/>
+    <w:autoRedefine/>
+    <w:uiPriority w:val="39"/>
+    <w:unhideWhenUsed/>
+    <w:rsid w:val="001E0A06"/>
+    <w:pPr>
+      <w:spacing w:after="0"/>
+      <w:ind w:left="1320"/>
+    </w:pPr>
+    <w:rPr>
+      <w:sz w:val="18"/>
+      <w:szCs w:val="18"/>
+    </w:rPr>
+  </w:style>
+  <w:style w:type="paragraph" w:styleId="TOC8">
+    <w:name w:val="toc 8"/>
+    <w:basedOn w:val="Normal"/>
+    <w:next w:val="Normal"/>
+    <w:autoRedefine/>
+    <w:uiPriority w:val="39"/>
+    <w:unhideWhenUsed/>
+    <w:rsid w:val="001E0A06"/>
+    <w:pPr>
+      <w:spacing w:after="0"/>
+      <w:ind w:left="1540"/>
+    </w:pPr>
+    <w:rPr>
+      <w:sz w:val="18"/>
+      <w:szCs w:val="18"/>
+    </w:rPr>
+  </w:style>
+  <w:style w:type="paragraph" w:styleId="TOC9">
+    <w:name w:val="toc 9"/>
+    <w:basedOn w:val="Normal"/>
+    <w:next w:val="Normal"/>
+    <w:autoRedefine/>
+    <w:uiPriority w:val="39"/>
+    <w:unhideWhenUsed/>
+    <w:rsid w:val="001E0A06"/>
+    <w:pPr>
+      <w:spacing w:after="0"/>
+      <w:ind w:left="1760"/>
+    </w:pPr>
+    <w:rPr>
+      <w:sz w:val="18"/>
+      <w:szCs w:val="18"/>
+    </w:rPr>
+  </w:style>
+  <w:style w:type="character" w:customStyle="1" w:styleId="Heading5Char">
+    <w:name w:val="Heading 5 Char"/>
+    <w:basedOn w:val="DefaultParagraphFont"/>
+    <w:link w:val="Heading5"/>
+    <w:uiPriority w:val="9"/>
+    <w:rsid w:val="00462951"/>
+    <w:rPr>
+      <w:rFonts w:asciiTheme="majorHAnsi" w:eastAsiaTheme="majorEastAsia" w:hAnsiTheme="majorHAnsi" w:cstheme="majorBidi"/>
+      <w:color w:val="243F60" w:themeColor="accent1" w:themeShade="7F"/>
+      <w:lang w:val="en-GB"/>
+    </w:rPr>
+  </w:style>
+  <w:style w:type="character" w:customStyle="1" w:styleId="Heading6Char">
+    <w:name w:val="Heading 6 Char"/>
+    <w:basedOn w:val="DefaultParagraphFont"/>
+    <w:link w:val="Heading6"/>
+    <w:uiPriority w:val="9"/>
+    <w:rsid w:val="00462951"/>
+    <w:rPr>
+      <w:rFonts w:asciiTheme="majorHAnsi" w:eastAsiaTheme="majorEastAsia" w:hAnsiTheme="majorHAnsi" w:cstheme="majorBidi"/>
+      <w:i/>
+      <w:iCs/>
+      <w:color w:val="243F60" w:themeColor="accent1" w:themeShade="7F"/>
+      <w:lang w:val="en-GB"/>
     </w:rPr>
   </w:style>
 </w:styles>
@@ -6537,12 +8026,9 @@
 </file>
 
 <file path=customXml/item1.xml><?xml version="1.0" encoding="utf-8"?>
-<?mso-contentType ?>
-<FormTemplates xmlns="http://schemas.microsoft.com/sharepoint/v3/contenttype/forms">
-  <Display>DocumentLibraryForm</Display>
-  <Edit>DocumentLibraryForm</Edit>
-  <New>DocumentLibraryForm</New>
-</FormTemplates>
+<p:properties xmlns:p="http://schemas.microsoft.com/office/2006/metadata/properties" xmlns:xsi="http://www.w3.org/2001/XMLSchema-instance" xmlns:pc="http://schemas.microsoft.com/office/infopath/2007/PartnerControls">
+  <documentManagement/>
+</p:properties>
 </file>
 
 <file path=customXml/item2.xml><?xml version="1.0" encoding="utf-8"?>
@@ -6660,9 +8146,12 @@
 </file>
 
 <file path=customXml/item3.xml><?xml version="1.0" encoding="utf-8"?>
-<p:properties xmlns:p="http://schemas.microsoft.com/office/2006/metadata/properties" xmlns:xsi="http://www.w3.org/2001/XMLSchema-instance" xmlns:pc="http://schemas.microsoft.com/office/infopath/2007/PartnerControls">
-  <documentManagement/>
-</p:properties>
+<?mso-contentType ?>
+<FormTemplates xmlns="http://schemas.microsoft.com/sharepoint/v3/contenttype/forms">
+  <Display>DocumentLibraryForm</Display>
+  <Edit>DocumentLibraryForm</Edit>
+  <New>DocumentLibraryForm</New>
+</FormTemplates>
 </file>
 
 <file path=customXml/item4.xml><?xml version="1.0" encoding="utf-8"?>
@@ -6670,9 +8159,10 @@
 </file>
 
 <file path=customXml/itemProps1.xml><?xml version="1.0" encoding="utf-8"?>
-<ds:datastoreItem xmlns:ds="http://schemas.openxmlformats.org/officeDocument/2006/customXml" ds:itemID="{90B168DA-17DF-41E0-ABE9-8EE0D8EEBD80}">
+<ds:datastoreItem xmlns:ds="http://schemas.openxmlformats.org/officeDocument/2006/customXml" ds:itemID="{A4481DB2-7BDF-441D-9919-C9BD4CF2F75D}">
   <ds:schemaRefs>
-    <ds:schemaRef ds:uri="http://schemas.microsoft.com/sharepoint/v3/contenttype/forms"/>
+    <ds:schemaRef ds:uri="http://schemas.microsoft.com/office/2006/metadata/properties"/>
+    <ds:schemaRef ds:uri="http://schemas.microsoft.com/office/infopath/2007/PartnerControls"/>
   </ds:schemaRefs>
 </ds:datastoreItem>
 </file>
@@ -6694,16 +8184,15 @@
 </file>
 
 <file path=customXml/itemProps3.xml><?xml version="1.0" encoding="utf-8"?>
-<ds:datastoreItem xmlns:ds="http://schemas.openxmlformats.org/officeDocument/2006/customXml" ds:itemID="{A4481DB2-7BDF-441D-9919-C9BD4CF2F75D}">
+<ds:datastoreItem xmlns:ds="http://schemas.openxmlformats.org/officeDocument/2006/customXml" ds:itemID="{90B168DA-17DF-41E0-ABE9-8EE0D8EEBD80}">
   <ds:schemaRefs>
-    <ds:schemaRef ds:uri="http://schemas.microsoft.com/office/2006/metadata/properties"/>
-    <ds:schemaRef ds:uri="http://schemas.microsoft.com/office/infopath/2007/PartnerControls"/>
+    <ds:schemaRef ds:uri="http://schemas.microsoft.com/sharepoint/v3/contenttype/forms"/>
   </ds:schemaRefs>
 </ds:datastoreItem>
 </file>
 
 <file path=customXml/itemProps4.xml><?xml version="1.0" encoding="utf-8"?>
-<ds:datastoreItem xmlns:ds="http://schemas.openxmlformats.org/officeDocument/2006/customXml" ds:itemID="{094378B0-79BF-4EE4-B585-4FC32C73518E}">
+<ds:datastoreItem xmlns:ds="http://schemas.openxmlformats.org/officeDocument/2006/customXml" ds:itemID="{45167F09-E70E-415A-91E2-EE03418F87D2}">
   <ds:schemaRefs>
     <ds:schemaRef ds:uri="http://schemas.openxmlformats.org/officeDocument/2006/bibliography"/>
   </ds:schemaRefs>

</xml_diff>

<commit_message>
Updated website and setup document
</commit_message>
<xml_diff>
--- a/Setup.docx
+++ b/Setup.docx
@@ -1,6 +1,6 @@
 
 <file path=word/document.xml><?xml version="1.0" encoding="utf-8"?>
-<w:document xmlns:wpc="http://schemas.microsoft.com/office/word/2010/wordprocessingCanvas" xmlns:mc="http://schemas.openxmlformats.org/markup-compatibility/2006" xmlns:o="urn:schemas-microsoft-com:office:office" xmlns:r="http://schemas.openxmlformats.org/officeDocument/2006/relationships" xmlns:m="http://schemas.openxmlformats.org/officeDocument/2006/math" xmlns:v="urn:schemas-microsoft-com:vml" xmlns:wp14="http://schemas.microsoft.com/office/word/2010/wordprocessingDrawing" xmlns:wp="http://schemas.openxmlformats.org/drawingml/2006/wordprocessingDrawing" xmlns:w10="urn:schemas-microsoft-com:office:word" xmlns:w="http://schemas.openxmlformats.org/wordprocessingml/2006/main" xmlns:w14="http://schemas.microsoft.com/office/word/2010/wordml" xmlns:wpg="http://schemas.microsoft.com/office/word/2010/wordprocessingGroup" xmlns:wpi="http://schemas.microsoft.com/office/word/2010/wordprocessingInk" xmlns:wne="http://schemas.microsoft.com/office/word/2006/wordml" xmlns:wps="http://schemas.microsoft.com/office/word/2010/wordprocessingShape" mc:Ignorable="w14 wp14">
+<w:document xmlns:wpc="http://schemas.microsoft.com/office/word/2010/wordprocessingCanvas" xmlns:mc="http://schemas.openxmlformats.org/markup-compatibility/2006" xmlns:o="urn:schemas-microsoft-com:office:office" xmlns:r="http://schemas.openxmlformats.org/officeDocument/2006/relationships" xmlns:m="http://schemas.openxmlformats.org/officeDocument/2006/math" xmlns:v="urn:schemas-microsoft-com:vml" xmlns:wp14="http://schemas.microsoft.com/office/word/2010/wordprocessingDrawing" xmlns:wp="http://schemas.openxmlformats.org/drawingml/2006/wordprocessingDrawing" xmlns:w10="urn:schemas-microsoft-com:office:word" xmlns:w="http://schemas.openxmlformats.org/wordprocessingml/2006/main" xmlns:w14="http://schemas.microsoft.com/office/word/2010/wordml" xmlns:w15="http://schemas.microsoft.com/office/word/2012/wordml" xmlns:wpg="http://schemas.microsoft.com/office/word/2010/wordprocessingGroup" xmlns:wpi="http://schemas.microsoft.com/office/word/2010/wordprocessingInk" xmlns:wne="http://schemas.microsoft.com/office/word/2006/wordml" xmlns:wps="http://schemas.microsoft.com/office/word/2010/wordprocessingShape" mc:Ignorable="w14 w15 wp14">
   <w:body>
     <w:p>
       <w:pPr>
@@ -390,10 +390,7 @@
             </w:rPr>
           </w:pPr>
           <w:r>
-            <w:t>Table of</w:t>
-          </w:r>
-          <w:r>
-            <w:t xml:space="preserve"> Contents</w:t>
+            <w:t>Table of Contents</w:t>
           </w:r>
           <w:r>
             <w:fldChar w:fldCharType="begin"/>
@@ -411,8 +408,6 @@
             <w:fldChar w:fldCharType="separate"/>
           </w:r>
         </w:p>
-        <w:bookmarkStart w:id="0" w:name="_GoBack"/>
-        <w:bookmarkEnd w:id="0"/>
         <w:p>
           <w:pPr>
             <w:pStyle w:val="TOC1"/>
@@ -430,108 +425,63 @@
               <w:lang w:val="en-US"/>
             </w:rPr>
           </w:pPr>
-          <w:r>
-            <w:rPr>
-              <w:rStyle w:val="Hyperlink"/>
-              <w:noProof/>
-            </w:rPr>
-            <w:fldChar w:fldCharType="begin"/>
-          </w:r>
-          <w:r>
-            <w:rPr>
-              <w:rStyle w:val="Hyperlink"/>
-              <w:noProof/>
-            </w:rPr>
-            <w:instrText xml:space="preserve"> </w:instrText>
-          </w:r>
-          <w:r>
-            <w:rPr>
-              <w:noProof/>
-            </w:rPr>
-            <w:instrText>HYPERLINK \l "_Toc417505897"</w:instrText>
-          </w:r>
-          <w:r>
-            <w:rPr>
-              <w:rStyle w:val="Hyperlink"/>
-              <w:noProof/>
-            </w:rPr>
-            <w:instrText xml:space="preserve"> </w:instrText>
-          </w:r>
-          <w:r>
-            <w:rPr>
-              <w:rStyle w:val="Hyperlink"/>
-              <w:noProof/>
-            </w:rPr>
-          </w:r>
-          <w:r>
-            <w:rPr>
-              <w:rStyle w:val="Hyperlink"/>
-              <w:noProof/>
-            </w:rPr>
-            <w:fldChar w:fldCharType="separate"/>
-          </w:r>
-          <w:r>
-            <w:rPr>
-              <w:rStyle w:val="Hyperlink"/>
-              <w:noProof/>
-            </w:rPr>
-            <w:t>Preface</w:t>
-          </w:r>
-          <w:r>
-            <w:rPr>
-              <w:noProof/>
-              <w:webHidden/>
-            </w:rPr>
-            <w:tab/>
-          </w:r>
-          <w:r>
-            <w:rPr>
-              <w:noProof/>
-              <w:webHidden/>
-            </w:rPr>
-            <w:fldChar w:fldCharType="begin"/>
-          </w:r>
-          <w:r>
-            <w:rPr>
-              <w:noProof/>
-              <w:webHidden/>
-            </w:rPr>
-            <w:instrText xml:space="preserve"> PAGEREF _Toc417505897 \h </w:instrText>
-          </w:r>
-          <w:r>
-            <w:rPr>
-              <w:noProof/>
-              <w:webHidden/>
-            </w:rPr>
-          </w:r>
-          <w:r>
-            <w:rPr>
-              <w:noProof/>
-              <w:webHidden/>
-            </w:rPr>
-            <w:fldChar w:fldCharType="separate"/>
-          </w:r>
-          <w:r>
-            <w:rPr>
-              <w:noProof/>
-              <w:webHidden/>
-            </w:rPr>
-            <w:t>4</w:t>
-          </w:r>
-          <w:r>
-            <w:rPr>
-              <w:noProof/>
-              <w:webHidden/>
-            </w:rPr>
-            <w:fldChar w:fldCharType="end"/>
-          </w:r>
-          <w:r>
-            <w:rPr>
-              <w:rStyle w:val="Hyperlink"/>
-              <w:noProof/>
-            </w:rPr>
-            <w:fldChar w:fldCharType="end"/>
-          </w:r>
+          <w:hyperlink w:anchor="_Toc417505897" w:history="1">
+            <w:r>
+              <w:rPr>
+                <w:rStyle w:val="Hyperlink"/>
+                <w:noProof/>
+              </w:rPr>
+              <w:t>Preface</w:t>
+            </w:r>
+            <w:r>
+              <w:rPr>
+                <w:noProof/>
+                <w:webHidden/>
+              </w:rPr>
+              <w:tab/>
+            </w:r>
+            <w:r>
+              <w:rPr>
+                <w:noProof/>
+                <w:webHidden/>
+              </w:rPr>
+              <w:fldChar w:fldCharType="begin"/>
+            </w:r>
+            <w:r>
+              <w:rPr>
+                <w:noProof/>
+                <w:webHidden/>
+              </w:rPr>
+              <w:instrText xml:space="preserve"> PAGEREF _Toc417505897 \h </w:instrText>
+            </w:r>
+            <w:r>
+              <w:rPr>
+                <w:noProof/>
+                <w:webHidden/>
+              </w:rPr>
+            </w:r>
+            <w:r>
+              <w:rPr>
+                <w:noProof/>
+                <w:webHidden/>
+              </w:rPr>
+              <w:fldChar w:fldCharType="separate"/>
+            </w:r>
+            <w:r>
+              <w:rPr>
+                <w:noProof/>
+                <w:webHidden/>
+              </w:rPr>
+              <w:t>4</w:t>
+            </w:r>
+            <w:r>
+              <w:rPr>
+                <w:noProof/>
+                <w:webHidden/>
+              </w:rPr>
+              <w:fldChar w:fldCharType="end"/>
+            </w:r>
+          </w:hyperlink>
         </w:p>
         <w:p>
           <w:pPr>
@@ -3706,12 +3656,12 @@
       <w:pPr>
         <w:pStyle w:val="Heading1"/>
       </w:pPr>
-      <w:bookmarkStart w:id="1" w:name="_Toc417505897"/>
+      <w:bookmarkStart w:id="0" w:name="_Toc417505897"/>
       <w:r>
         <w:lastRenderedPageBreak/>
         <w:t>Preface</w:t>
       </w:r>
-      <w:bookmarkEnd w:id="1"/>
+      <w:bookmarkEnd w:id="0"/>
     </w:p>
     <w:p>
       <w:r>
@@ -3756,102 +3706,102 @@
       <w:r>
         <w:t xml:space="preserve"> </w:t>
       </w:r>
-      <w:bookmarkStart w:id="2" w:name="_Toc417505898"/>
+      <w:bookmarkStart w:id="1" w:name="_Toc417505898"/>
       <w:r>
         <w:t>Client</w:t>
       </w:r>
+      <w:bookmarkEnd w:id="1"/>
+    </w:p>
+    <w:p>
+      <w:pPr>
+        <w:rPr>
+          <w:rFonts w:ascii="Calibri" w:hAnsi="Calibri"/>
+        </w:rPr>
+      </w:pPr>
+      <w:r>
+        <w:t xml:space="preserve">The formal client of this project is </w:t>
+      </w:r>
+      <w:r>
+        <w:rPr>
+          <w:rFonts w:ascii="Calibri" w:hAnsi="Calibri"/>
+        </w:rPr>
+        <w:t>Mr. Johnson, he can be contacted at his Facebook page</w:t>
+      </w:r>
+      <w:r>
+        <w:rPr>
+          <w:rFonts w:ascii="Calibri" w:hAnsi="Calibri"/>
+        </w:rPr>
+        <w:t>:</w:t>
+      </w:r>
+      <w:r>
+        <w:rPr>
+          <w:rFonts w:ascii="Calibri" w:hAnsi="Calibri"/>
+        </w:rPr>
+        <w:t xml:space="preserve"> </w:t>
+      </w:r>
+      <w:r>
+        <w:rPr>
+          <w:rFonts w:ascii="Calibri" w:hAnsi="Calibri"/>
+        </w:rPr>
+        <w:t>http://on.fb.me/1aGAgSH</w:t>
+      </w:r>
+      <w:r>
+        <w:rPr>
+          <w:rFonts w:ascii="Calibri" w:hAnsi="Calibri"/>
+        </w:rPr>
+        <w:t xml:space="preserve"> or at this email address - </w:t>
+      </w:r>
+      <w:r>
+        <w:rPr>
+          <w:rFonts w:ascii="Calibri" w:hAnsi="Calibri"/>
+        </w:rPr>
+        <w:t>rj.johnson@thusj.nl</w:t>
+      </w:r>
+      <w:r>
+        <w:rPr>
+          <w:rFonts w:ascii="Calibri" w:hAnsi="Calibri"/>
+        </w:rPr>
+        <w:t>. He is a self-employed owner of a company in charge of organising events and festivals</w:t>
+      </w:r>
+      <w:r>
+        <w:rPr>
+          <w:rFonts w:ascii="Calibri" w:hAnsi="Calibri"/>
+        </w:rPr>
+        <w:t>. The main agreements reached with him are – every condition needed to realise our product (e.g. electricity and Wi-Fi) will be present, hardware for the entrances, shops and camping spots will also be present, we will have from Monday to Thursday the week before the event to realise our part, no fixed list or menus will be provided by him for the food stands, no particular application or website requests from sponsors have been made,  the only request in relation to the website design is that it has to advertise the event, have an option to buy tickets and connection to the Facebook and Twitter feeds related to the event, application design must be intuitive, easy to use and should be based for all platforms</w:t>
+      </w:r>
+      <w:r>
+        <w:rPr>
+          <w:rFonts w:ascii="Calibri" w:hAnsi="Calibri"/>
+        </w:rPr>
+        <w:t>.</w:t>
+      </w:r>
+    </w:p>
+    <w:p/>
+    <w:p>
+      <w:pPr>
+        <w:pStyle w:val="Heading1"/>
+      </w:pPr>
+      <w:bookmarkStart w:id="2" w:name="_Toc417505899"/>
+      <w:r>
+        <w:t>Processes</w:t>
+      </w:r>
       <w:bookmarkEnd w:id="2"/>
     </w:p>
     <w:p>
       <w:pPr>
-        <w:rPr>
-          <w:rFonts w:ascii="Calibri" w:hAnsi="Calibri"/>
-        </w:rPr>
-      </w:pPr>
-      <w:r>
-        <w:t xml:space="preserve">The formal client of this project is </w:t>
-      </w:r>
-      <w:r>
-        <w:rPr>
-          <w:rFonts w:ascii="Calibri" w:hAnsi="Calibri"/>
-        </w:rPr>
-        <w:t>Mr. Johnson, he can be contacted at his Facebook page</w:t>
-      </w:r>
-      <w:r>
-        <w:rPr>
-          <w:rFonts w:ascii="Calibri" w:hAnsi="Calibri"/>
-        </w:rPr>
-        <w:t>:</w:t>
-      </w:r>
-      <w:r>
-        <w:rPr>
-          <w:rFonts w:ascii="Calibri" w:hAnsi="Calibri"/>
-        </w:rPr>
-        <w:t xml:space="preserve"> </w:t>
-      </w:r>
-      <w:r>
-        <w:rPr>
-          <w:rFonts w:ascii="Calibri" w:hAnsi="Calibri"/>
-        </w:rPr>
-        <w:t>http://on.fb.me/1aGAgSH</w:t>
-      </w:r>
-      <w:r>
-        <w:rPr>
-          <w:rFonts w:ascii="Calibri" w:hAnsi="Calibri"/>
-        </w:rPr>
-        <w:t xml:space="preserve"> or at this email address - </w:t>
-      </w:r>
-      <w:r>
-        <w:rPr>
-          <w:rFonts w:ascii="Calibri" w:hAnsi="Calibri"/>
-        </w:rPr>
-        <w:t>rj.johnson@thusj.nl</w:t>
-      </w:r>
-      <w:r>
-        <w:rPr>
-          <w:rFonts w:ascii="Calibri" w:hAnsi="Calibri"/>
-        </w:rPr>
-        <w:t>. He is a self-employed owner of a company in charge of organising events and festivals</w:t>
-      </w:r>
-      <w:r>
-        <w:rPr>
-          <w:rFonts w:ascii="Calibri" w:hAnsi="Calibri"/>
-        </w:rPr>
-        <w:t>. The main agreements reached with him are – every condition needed to realise our product (e.g. electricity and Wi-Fi) will be present, hardware for the entrances, shops and camping spots will also be present, we will have from Monday to Thursday the week before the event to realise our part, no fixed list or menus will be provided by him for the food stands, no particular application or website requests from sponsors have been made,  the only request in relation to the website design is that it has to advertise the event, have an option to buy tickets and connection to the Facebook and Twitter feeds related to the event, application design must be intuitive, easy to use and should be based for all platforms</w:t>
-      </w:r>
-      <w:r>
-        <w:rPr>
-          <w:rFonts w:ascii="Calibri" w:hAnsi="Calibri"/>
-        </w:rPr>
-        <w:t>.</w:t>
-      </w:r>
-    </w:p>
-    <w:p/>
-    <w:p>
-      <w:pPr>
-        <w:pStyle w:val="Heading1"/>
-      </w:pPr>
-      <w:bookmarkStart w:id="3" w:name="_Toc417505899"/>
-      <w:r>
-        <w:t>Processes</w:t>
+        <w:pStyle w:val="Heading2"/>
+        <w:rPr>
+          <w:rFonts w:eastAsia="Calibri"/>
+        </w:rPr>
+      </w:pPr>
+      <w:bookmarkStart w:id="3" w:name="_Toc417505900"/>
+      <w:r>
+        <w:rPr>
+          <w:rFonts w:eastAsia="Calibri"/>
+        </w:rPr>
+        <w:t>Before the event</w:t>
       </w:r>
       <w:bookmarkEnd w:id="3"/>
-    </w:p>
-    <w:p>
-      <w:pPr>
-        <w:pStyle w:val="Heading2"/>
-        <w:rPr>
-          <w:rFonts w:eastAsia="Calibri"/>
-        </w:rPr>
-      </w:pPr>
-      <w:bookmarkStart w:id="4" w:name="_Toc417505900"/>
-      <w:r>
-        <w:rPr>
-          <w:rFonts w:eastAsia="Calibri"/>
-        </w:rPr>
-        <w:t>Before the event</w:t>
-      </w:r>
-      <w:bookmarkEnd w:id="4"/>
     </w:p>
     <w:p>
       <w:pPr>
@@ -3969,7 +3919,7 @@
           <w:rFonts w:eastAsia="Calibri"/>
         </w:rPr>
       </w:pPr>
-      <w:bookmarkStart w:id="5" w:name="_Toc417505901"/>
+      <w:bookmarkStart w:id="4" w:name="_Toc417505901"/>
       <w:r>
         <w:rPr>
           <w:rFonts w:eastAsia="Calibri"/>
@@ -3982,7 +3932,7 @@
         </w:rPr>
         <w:t>ing the event</w:t>
       </w:r>
-      <w:bookmarkEnd w:id="5"/>
+      <w:bookmarkEnd w:id="4"/>
     </w:p>
     <w:p>
       <w:pPr>
@@ -4096,91 +4046,91 @@
           <w:rFonts w:eastAsia="Calibri"/>
         </w:rPr>
       </w:pPr>
-      <w:bookmarkStart w:id="6" w:name="_Toc417505902"/>
+      <w:bookmarkStart w:id="5" w:name="_Toc417505902"/>
       <w:r>
         <w:rPr>
           <w:rFonts w:eastAsia="Calibri"/>
         </w:rPr>
         <w:t>After the event</w:t>
       </w:r>
+      <w:bookmarkEnd w:id="5"/>
+    </w:p>
+    <w:p>
+      <w:pPr>
+        <w:rPr>
+          <w:rFonts w:ascii="Calibri" w:eastAsia="Calibri" w:hAnsi="Calibri" w:cs="Times New Roman"/>
+        </w:rPr>
+      </w:pPr>
+      <w:r>
+        <w:rPr>
+          <w:rFonts w:ascii="Calibri" w:eastAsia="Calibri" w:hAnsi="Calibri" w:cs="Times New Roman"/>
+        </w:rPr>
+        <w:t>All money that is left in the users event accounts will be returned via PayPal to their original bank account and the event account afterward will also be deactivated and closed.</w:t>
+      </w:r>
+    </w:p>
+    <w:p>
+      <w:pPr>
+        <w:rPr>
+          <w:rFonts w:ascii="Calibri" w:eastAsia="Calibri" w:hAnsi="Calibri" w:cs="Times New Roman"/>
+        </w:rPr>
+      </w:pPr>
+      <w:r>
+        <w:rPr>
+          <w:rFonts w:ascii="Calibri" w:eastAsia="Calibri" w:hAnsi="Calibri" w:cs="Times New Roman"/>
+        </w:rPr>
+        <w:t>After the event the employee accounts will be closed and their database will become inactive for a period of 1 year after which it will be deleted.</w:t>
+      </w:r>
+    </w:p>
+    <w:p>
+      <w:pPr>
+        <w:pStyle w:val="Heading1"/>
+      </w:pPr>
+      <w:bookmarkStart w:id="6" w:name="_Toc417505903"/>
+      <w:r>
+        <w:t>Functional requirements</w:t>
+      </w:r>
+      <w:r>
+        <w:t xml:space="preserve"> &lt;&lt;&lt;&lt;&lt;&lt;&lt;&lt;&lt;&lt;&lt;&lt;&lt;&lt;&lt;&lt;&lt;&lt;&lt;</w:t>
+      </w:r>
       <w:bookmarkEnd w:id="6"/>
     </w:p>
     <w:p>
       <w:pPr>
-        <w:rPr>
-          <w:rFonts w:ascii="Calibri" w:eastAsia="Calibri" w:hAnsi="Calibri" w:cs="Times New Roman"/>
-        </w:rPr>
-      </w:pPr>
-      <w:r>
-        <w:rPr>
-          <w:rFonts w:ascii="Calibri" w:eastAsia="Calibri" w:hAnsi="Calibri" w:cs="Times New Roman"/>
-        </w:rPr>
-        <w:t>All money that is left in the users event accounts will be returned via PayPal to their original bank account and the event account afterward will also be deactivated and closed.</w:t>
-      </w:r>
-    </w:p>
-    <w:p>
-      <w:pPr>
-        <w:rPr>
-          <w:rFonts w:ascii="Calibri" w:eastAsia="Calibri" w:hAnsi="Calibri" w:cs="Times New Roman"/>
-        </w:rPr>
-      </w:pPr>
-      <w:r>
-        <w:rPr>
-          <w:rFonts w:ascii="Calibri" w:eastAsia="Calibri" w:hAnsi="Calibri" w:cs="Times New Roman"/>
-        </w:rPr>
-        <w:t>After the event the employee accounts will be closed and their database will become inactive for a period of 1 year after which it will be deleted.</w:t>
-      </w:r>
-    </w:p>
-    <w:p>
-      <w:pPr>
-        <w:pStyle w:val="Heading1"/>
-      </w:pPr>
-      <w:bookmarkStart w:id="7" w:name="_Toc417505903"/>
-      <w:r>
-        <w:t>Functional requirements</w:t>
-      </w:r>
-      <w:r>
-        <w:t xml:space="preserve"> &lt;&lt;&lt;&lt;&lt;&lt;&lt;&lt;&lt;&lt;&lt;&lt;&lt;&lt;&lt;&lt;&lt;&lt;&lt;</w:t>
+        <w:pStyle w:val="Heading2"/>
+      </w:pPr>
+      <w:bookmarkStart w:id="7" w:name="_Toc417505904"/>
+      <w:r>
+        <w:t>Internet</w:t>
       </w:r>
       <w:bookmarkEnd w:id="7"/>
     </w:p>
     <w:p>
+      <w:r>
+        <w:t>Our applications communicate together using the internet.</w:t>
+      </w:r>
+    </w:p>
+    <w:p>
       <w:pPr>
         <w:pStyle w:val="Heading2"/>
       </w:pPr>
-      <w:bookmarkStart w:id="8" w:name="_Toc417505904"/>
-      <w:r>
-        <w:t>Internet</w:t>
+      <w:bookmarkStart w:id="8" w:name="_Toc417505905"/>
+      <w:r>
+        <w:t>Software</w:t>
       </w:r>
       <w:bookmarkEnd w:id="8"/>
     </w:p>
     <w:p>
-      <w:r>
-        <w:t>Our applications communicate together using the internet.</w:t>
-      </w:r>
-    </w:p>
-    <w:p>
-      <w:pPr>
-        <w:pStyle w:val="Heading2"/>
-      </w:pPr>
-      <w:bookmarkStart w:id="9" w:name="_Toc417505905"/>
-      <w:r>
-        <w:t>Software</w:t>
+      <w:pPr>
+        <w:pStyle w:val="Heading3"/>
+      </w:pPr>
+      <w:r>
+        <w:tab/>
+      </w:r>
+      <w:bookmarkStart w:id="9" w:name="_Toc417505906"/>
+      <w:r>
+        <w:t>Windows</w:t>
       </w:r>
       <w:bookmarkEnd w:id="9"/>
-    </w:p>
-    <w:p>
-      <w:pPr>
-        <w:pStyle w:val="Heading3"/>
-      </w:pPr>
-      <w:r>
-        <w:tab/>
-      </w:r>
-      <w:bookmarkStart w:id="10" w:name="_Toc417505906"/>
-      <w:r>
-        <w:t>Windows</w:t>
-      </w:r>
-      <w:bookmarkEnd w:id="10"/>
     </w:p>
     <w:p>
       <w:r>
@@ -4195,11 +4145,11 @@
       <w:r>
         <w:tab/>
       </w:r>
-      <w:bookmarkStart w:id="11" w:name="_Toc417505907"/>
+      <w:bookmarkStart w:id="10" w:name="_Toc417505907"/>
       <w:r>
         <w:t>.NET Framework 4.5+</w:t>
       </w:r>
-      <w:bookmarkEnd w:id="11"/>
+      <w:bookmarkEnd w:id="10"/>
     </w:p>
     <w:p>
       <w:r>
@@ -4214,11 +4164,11 @@
       <w:r>
         <w:tab/>
       </w:r>
-      <w:bookmarkStart w:id="12" w:name="_Toc417505908"/>
+      <w:bookmarkStart w:id="11" w:name="_Toc417505908"/>
       <w:r>
         <w:t>Internet browser</w:t>
       </w:r>
-      <w:bookmarkEnd w:id="12"/>
+      <w:bookmarkEnd w:id="11"/>
     </w:p>
     <w:p>
       <w:r>
@@ -4265,24 +4215,24 @@
       <w:pPr>
         <w:pStyle w:val="Heading2"/>
       </w:pPr>
-      <w:bookmarkStart w:id="13" w:name="_Toc417505909"/>
+      <w:bookmarkStart w:id="12" w:name="_Toc417505909"/>
       <w:r>
         <w:t>Hardware</w:t>
       </w:r>
+      <w:bookmarkEnd w:id="12"/>
+    </w:p>
+    <w:p>
+      <w:pPr>
+        <w:pStyle w:val="Heading2"/>
+      </w:pPr>
+      <w:r>
+        <w:tab/>
+      </w:r>
+      <w:bookmarkStart w:id="13" w:name="_Toc417505910"/>
+      <w:r>
+        <w:t>Able to run Windows machine</w:t>
+      </w:r>
       <w:bookmarkEnd w:id="13"/>
-    </w:p>
-    <w:p>
-      <w:pPr>
-        <w:pStyle w:val="Heading2"/>
-      </w:pPr>
-      <w:r>
-        <w:tab/>
-      </w:r>
-      <w:bookmarkStart w:id="14" w:name="_Toc417505910"/>
-      <w:r>
-        <w:t>Able to run Windows machine</w:t>
-      </w:r>
-      <w:bookmarkEnd w:id="14"/>
     </w:p>
     <w:p>
       <w:r>
@@ -4294,7 +4244,7 @@
       <w:pPr>
         <w:pStyle w:val="Heading1"/>
       </w:pPr>
-      <w:bookmarkStart w:id="15" w:name="_Toc417505911"/>
+      <w:bookmarkStart w:id="14" w:name="_Toc417505911"/>
       <w:r>
         <w:lastRenderedPageBreak/>
         <w:t>User Interface</w:t>
@@ -4311,26 +4261,26 @@
       <w:r>
         <w:t>TODO : SCREENSHOTS</w:t>
       </w:r>
+      <w:bookmarkEnd w:id="14"/>
+    </w:p>
+    <w:p>
+      <w:pPr>
+        <w:pStyle w:val="Heading2"/>
+      </w:pPr>
+      <w:bookmarkStart w:id="15" w:name="_Toc417505912"/>
+      <w:r>
+        <w:rPr>
+          <w:rStyle w:val="Heading2Char"/>
+        </w:rPr>
+        <w:t>Website</w:t>
+      </w:r>
+      <w:r>
+        <w:t xml:space="preserve"> </w:t>
+      </w:r>
+      <w:r>
+        <w:t>&lt;&lt;&lt;&lt;&lt;&lt;&lt;&lt;&lt;&lt;&lt;&lt;&lt;&lt;&lt;&lt;&lt;&lt;&lt;&lt;&lt;&lt;&lt;&lt;&lt;&lt;&lt;&lt;&lt;&lt;&lt;&lt;&lt;&lt;&lt;&lt;&lt;&lt;&lt;&lt;&lt;&lt;</w:t>
+      </w:r>
       <w:bookmarkEnd w:id="15"/>
-    </w:p>
-    <w:p>
-      <w:pPr>
-        <w:pStyle w:val="Heading2"/>
-      </w:pPr>
-      <w:bookmarkStart w:id="16" w:name="_Toc417505912"/>
-      <w:r>
-        <w:rPr>
-          <w:rStyle w:val="Heading2Char"/>
-        </w:rPr>
-        <w:t>Website</w:t>
-      </w:r>
-      <w:r>
-        <w:t xml:space="preserve"> </w:t>
-      </w:r>
-      <w:r>
-        <w:t>&lt;&lt;&lt;&lt;&lt;&lt;&lt;&lt;&lt;&lt;&lt;&lt;&lt;&lt;&lt;&lt;&lt;&lt;&lt;&lt;&lt;&lt;&lt;&lt;&lt;&lt;&lt;&lt;&lt;&lt;&lt;&lt;&lt;&lt;&lt;&lt;&lt;&lt;&lt;&lt;&lt;&lt;</w:t>
-      </w:r>
-      <w:bookmarkEnd w:id="16"/>
       <w:r>
         <w:br/>
       </w:r>
@@ -4352,7 +4302,27 @@
     <w:p>
       <w:r>
         <w:br/>
-        <w:t>If the person is not logged in they can do so in the top left corner.  Register and forgotten password links can also be found there.</w:t>
+        <w:t xml:space="preserve">If the </w:t>
+      </w:r>
+      <w:r>
+        <w:t>user</w:t>
+      </w:r>
+      <w:r>
+        <w:t xml:space="preserve"> is not logged in they can do so in the top left corner.  Register and forgotten password links can also be found there.</w:t>
+      </w:r>
+      <w:r>
+        <w:br/>
+        <w:t xml:space="preserve">In the registration page the user have to enter his </w:t>
+      </w:r>
+      <w:r>
+        <w:t>username, first name, last name,</w:t>
+      </w:r>
+      <w:r>
+        <w:t xml:space="preserve"> password and email.</w:t>
+      </w:r>
+      <w:r>
+        <w:br/>
+        <w:t>In the forgotten password page he is asked for his email.</w:t>
       </w:r>
     </w:p>
     <w:p>
@@ -4361,24 +4331,131 @@
       </w:r>
       <w:r>
         <w:br/>
-        <w:t xml:space="preserve">A message “Welcome, Username | log out” and two  new links appear in the top left corner. </w:t>
+        <w:t>A message “Welcom</w:t>
+      </w:r>
+      <w:r>
+        <w:t xml:space="preserve">e, Username | log out” and two </w:t>
+      </w:r>
+      <w:r>
+        <w:t xml:space="preserve">new links appear in the top left corner. </w:t>
       </w:r>
       <w:r>
         <w:br/>
-        <w:t>The first is Balance where the users can check their account balance and recharge it with minimum 5 euro.</w:t>
+        <w:t>The first is Balance where the users can check their account balance and recharge it wit</w:t>
+      </w:r>
+      <w:r>
+        <w:t>h minimum 5 euro.</w:t>
       </w:r>
       <w:r>
         <w:br/>
-        <w:t xml:space="preserve">The second is Booked items where the users can see a list of the items they have rented during  the event. </w:t>
+        <w:t xml:space="preserve">The second is </w:t>
+      </w:r>
+      <w:r>
+        <w:t>Booked items where the users can see a list of the</w:t>
+      </w:r>
+      <w:r>
+        <w:t xml:space="preserve"> items they have rented during </w:t>
+      </w:r>
+      <w:r>
+        <w:t xml:space="preserve">the event. </w:t>
       </w:r>
       <w:r>
         <w:br/>
-        <w:t>After clicking their username the users are brought to a page where they can change their details such as username, password, Email and name.</w:t>
-      </w:r>
-    </w:p>
-    <w:p>
-      <w:r>
-        <w:t>The front page has information about the event and links to the tickets and camping reservation pages. It also has the leagues and some of the event sponsors. Every league has a read more button. The leagues can be browsed with left and right buttons.</w:t>
+        <w:t xml:space="preserve">After clicking their username the users are brought to a page where they can change their details such as password, </w:t>
+      </w:r>
+      <w:r>
+        <w:t>e</w:t>
+      </w:r>
+      <w:r>
+        <w:t>mail and name.</w:t>
+      </w:r>
+    </w:p>
+    <w:p>
+      <w:r>
+        <w:t>The front page has information about the event and links to the tickets and camping reservation pages. It also has the leagues and some of the event sponsors.</w:t>
+      </w:r>
+      <w:r>
+        <w:br/>
+      </w:r>
+      <w:r>
+        <w:t xml:space="preserve"> Every league has a read more button. The leagues can be browsed with left and right buttons.</w:t>
+      </w:r>
+    </w:p>
+    <w:p>
+      <w:r>
+        <w:t>The user must be logged into his account to access the</w:t>
+      </w:r>
+      <w:r>
+        <w:t xml:space="preserve"> tickets page</w:t>
+      </w:r>
+      <w:r>
+        <w:t>.</w:t>
+      </w:r>
+      <w:r>
+        <w:t xml:space="preserve"> </w:t>
+      </w:r>
+      <w:r>
+        <w:t>The page has a list that will store all visitors who will get ticket.</w:t>
+      </w:r>
+      <w:r>
+        <w:t xml:space="preserve"> At first the list will conta</w:t>
+      </w:r>
+      <w:r>
+        <w:t>in only the logged user details but the user can write first name, last name and email of an unregistered person and add him to the list</w:t>
+      </w:r>
+      <w:r>
+        <w:t xml:space="preserve">, then this person will </w:t>
+      </w:r>
+      <w:r>
+        <w:t xml:space="preserve">receive </w:t>
+      </w:r>
+      <w:r>
+        <w:t>an email for completion of his registration</w:t>
+      </w:r>
+      <w:r>
+        <w:t xml:space="preserve">. </w:t>
+      </w:r>
+      <w:r>
+        <w:t>At the bottom of the page the number of tickets and the total price is shown.</w:t>
+      </w:r>
+    </w:p>
+    <w:p>
+      <w:r>
+        <w:t xml:space="preserve">The user must be logged into his account to access the camping spot reservation page. </w:t>
+      </w:r>
+      <w:r>
+        <w:t>In it he can select available camping spot and chose from 0 to 6 additional</w:t>
+      </w:r>
+      <w:r>
+        <w:t xml:space="preserve"> visitors</w:t>
+      </w:r>
+      <w:r>
+        <w:t xml:space="preserve"> for the spot.</w:t>
+      </w:r>
+      <w:r>
+        <w:t xml:space="preserve"> Depending on how much additional visitors are chosen, email forms will appear. The page will inform that only registered users emails can be entered in the forms.</w:t>
+      </w:r>
+    </w:p>
+    <w:p>
+      <w:r>
+        <w:t xml:space="preserve">The sponsors </w:t>
+      </w:r>
+      <w:r>
+        <w:t xml:space="preserve">page contains information about the peoples </w:t>
+      </w:r>
+      <w:bookmarkStart w:id="16" w:name="_GoBack"/>
+      <w:r>
+        <w:t>sponsoring</w:t>
+      </w:r>
+      <w:r>
+        <w:t xml:space="preserve"> </w:t>
+      </w:r>
+      <w:bookmarkEnd w:id="16"/>
+      <w:r>
+        <w:t>the event and logos of the sponsors of the event.</w:t>
+      </w:r>
+      <w:r>
+        <w:br/>
       </w:r>
     </w:p>
     <w:p>
@@ -4405,6 +4482,7 @@
         <w:br/>
       </w:r>
       <w:r>
+        <w:lastRenderedPageBreak/>
         <w:t xml:space="preserve">The </w:t>
       </w:r>
       <w:r>
@@ -4604,7 +4682,6 @@
       </w:pPr>
       <w:bookmarkStart w:id="19" w:name="_Toc417505915"/>
       <w:r>
-        <w:lastRenderedPageBreak/>
         <w:t>Book</w:t>
       </w:r>
       <w:r>
@@ -4792,6 +4869,7 @@
       </w:pPr>
       <w:bookmarkStart w:id="25" w:name="_Toc417505921"/>
       <w:r>
+        <w:lastRenderedPageBreak/>
         <w:t>Appointment</w:t>
       </w:r>
       <w:bookmarkEnd w:id="25"/>
@@ -4901,7 +4979,6 @@
       </w:pPr>
       <w:bookmarkStart w:id="31" w:name="_Toc417505927"/>
       <w:r>
-        <w:lastRenderedPageBreak/>
         <w:t>History</w:t>
       </w:r>
       <w:bookmarkEnd w:id="31"/>
@@ -5049,7 +5126,11 @@
         <w:t>returned,</w:t>
       </w:r>
       <w:r>
-        <w:t xml:space="preserve"> booked tents and total amount spent. At the bottom of the list there is a number indicating total amount spent from all the users that are being presented. He can select every user independently and the sum will change correspondingly.</w:t>
+        <w:t xml:space="preserve"> booked tents and total amount spent. At the bottom of the list there is a number indicating total amount spent from all the users that are being presented. He can select every user independently and the sum will change </w:t>
+      </w:r>
+      <w:r>
+        <w:lastRenderedPageBreak/>
+        <w:t>correspondingly.</w:t>
       </w:r>
       <w:r>
         <w:br/>
@@ -5114,7 +5195,6 @@
       </w:pPr>
       <w:bookmarkStart w:id="40" w:name="_Toc417505936"/>
       <w:r>
-        <w:lastRenderedPageBreak/>
         <w:t>Shops</w:t>
       </w:r>
       <w:bookmarkEnd w:id="40"/>
@@ -5252,8 +5332,8 @@
       </w:r>
     </w:p>
     <w:sectPr>
-      <w:footerReference w:type="default" r:id="rId12"/>
-      <w:footerReference w:type="first" r:id="rId13"/>
+      <w:footerReference w:type="default" r:id="rId11"/>
+      <w:footerReference w:type="first" r:id="rId12"/>
       <w:pgSz w:w="11906" w:h="16838"/>
       <w:pgMar w:top="1418" w:right="1418" w:bottom="1418" w:left="1418" w:header="709" w:footer="709" w:gutter="0"/>
       <w:pgNumType w:start="1"/>
@@ -5266,7 +5346,7 @@
 </file>
 
 <file path=word/endnotes.xml><?xml version="1.0" encoding="utf-8"?>
-<w:endnotes xmlns:wpc="http://schemas.microsoft.com/office/word/2010/wordprocessingCanvas" xmlns:mc="http://schemas.openxmlformats.org/markup-compatibility/2006" xmlns:o="urn:schemas-microsoft-com:office:office" xmlns:r="http://schemas.openxmlformats.org/officeDocument/2006/relationships" xmlns:m="http://schemas.openxmlformats.org/officeDocument/2006/math" xmlns:v="urn:schemas-microsoft-com:vml" xmlns:wp14="http://schemas.microsoft.com/office/word/2010/wordprocessingDrawing" xmlns:wp="http://schemas.openxmlformats.org/drawingml/2006/wordprocessingDrawing" xmlns:w10="urn:schemas-microsoft-com:office:word" xmlns:w="http://schemas.openxmlformats.org/wordprocessingml/2006/main" xmlns:w14="http://schemas.microsoft.com/office/word/2010/wordml" xmlns:wpg="http://schemas.microsoft.com/office/word/2010/wordprocessingGroup" xmlns:wpi="http://schemas.microsoft.com/office/word/2010/wordprocessingInk" xmlns:wne="http://schemas.microsoft.com/office/word/2006/wordml" xmlns:wps="http://schemas.microsoft.com/office/word/2010/wordprocessingShape" mc:Ignorable="w14 wp14">
+<w:endnotes xmlns:wpc="http://schemas.microsoft.com/office/word/2010/wordprocessingCanvas" xmlns:mc="http://schemas.openxmlformats.org/markup-compatibility/2006" xmlns:o="urn:schemas-microsoft-com:office:office" xmlns:r="http://schemas.openxmlformats.org/officeDocument/2006/relationships" xmlns:m="http://schemas.openxmlformats.org/officeDocument/2006/math" xmlns:v="urn:schemas-microsoft-com:vml" xmlns:wp14="http://schemas.microsoft.com/office/word/2010/wordprocessingDrawing" xmlns:wp="http://schemas.openxmlformats.org/drawingml/2006/wordprocessingDrawing" xmlns:w10="urn:schemas-microsoft-com:office:word" xmlns:w="http://schemas.openxmlformats.org/wordprocessingml/2006/main" xmlns:w14="http://schemas.microsoft.com/office/word/2010/wordml" xmlns:w15="http://schemas.microsoft.com/office/word/2012/wordml" xmlns:wpg="http://schemas.microsoft.com/office/word/2010/wordprocessingGroup" xmlns:wpi="http://schemas.microsoft.com/office/word/2010/wordprocessingInk" xmlns:wne="http://schemas.microsoft.com/office/word/2006/wordml" xmlns:wps="http://schemas.microsoft.com/office/word/2010/wordprocessingShape" mc:Ignorable="w14 w15 wp14">
   <w:endnote w:type="separator" w:id="-1">
     <w:p>
       <w:pPr>
@@ -5291,7 +5371,7 @@
 </file>
 
 <file path=word/footer1.xml><?xml version="1.0" encoding="utf-8"?>
-<w:ftr xmlns:wpc="http://schemas.microsoft.com/office/word/2010/wordprocessingCanvas" xmlns:mc="http://schemas.openxmlformats.org/markup-compatibility/2006" xmlns:o="urn:schemas-microsoft-com:office:office" xmlns:r="http://schemas.openxmlformats.org/officeDocument/2006/relationships" xmlns:m="http://schemas.openxmlformats.org/officeDocument/2006/math" xmlns:v="urn:schemas-microsoft-com:vml" xmlns:wp14="http://schemas.microsoft.com/office/word/2010/wordprocessingDrawing" xmlns:wp="http://schemas.openxmlformats.org/drawingml/2006/wordprocessingDrawing" xmlns:w10="urn:schemas-microsoft-com:office:word" xmlns:w="http://schemas.openxmlformats.org/wordprocessingml/2006/main" xmlns:w14="http://schemas.microsoft.com/office/word/2010/wordml" xmlns:wpg="http://schemas.microsoft.com/office/word/2010/wordprocessingGroup" xmlns:wpi="http://schemas.microsoft.com/office/word/2010/wordprocessingInk" xmlns:wne="http://schemas.microsoft.com/office/word/2006/wordml" xmlns:wps="http://schemas.microsoft.com/office/word/2010/wordprocessingShape" mc:Ignorable="w14 wp14">
+<w:ftr xmlns:wpc="http://schemas.microsoft.com/office/word/2010/wordprocessingCanvas" xmlns:mc="http://schemas.openxmlformats.org/markup-compatibility/2006" xmlns:o="urn:schemas-microsoft-com:office:office" xmlns:r="http://schemas.openxmlformats.org/officeDocument/2006/relationships" xmlns:m="http://schemas.openxmlformats.org/officeDocument/2006/math" xmlns:v="urn:schemas-microsoft-com:vml" xmlns:wp14="http://schemas.microsoft.com/office/word/2010/wordprocessingDrawing" xmlns:wp="http://schemas.openxmlformats.org/drawingml/2006/wordprocessingDrawing" xmlns:w10="urn:schemas-microsoft-com:office:word" xmlns:w="http://schemas.openxmlformats.org/wordprocessingml/2006/main" xmlns:w14="http://schemas.microsoft.com/office/word/2010/wordml" xmlns:w15="http://schemas.microsoft.com/office/word/2012/wordml" xmlns:wpg="http://schemas.microsoft.com/office/word/2010/wordprocessingGroup" xmlns:wpi="http://schemas.microsoft.com/office/word/2010/wordprocessingInk" xmlns:wne="http://schemas.microsoft.com/office/word/2006/wordml" xmlns:wps="http://schemas.microsoft.com/office/word/2010/wordprocessingShape" mc:Ignorable="w14 w15 wp14">
   <w:sdt>
     <w:sdtPr>
       <w:id w:val="-2017076089"/>
@@ -5351,7 +5431,7 @@
                 <w:bCs/>
                 <w:noProof/>
               </w:rPr>
-              <w:t>3</w:t>
+              <w:t>7</w:t>
             </w:r>
             <w:r>
               <w:rPr>
@@ -5421,7 +5501,7 @@
 </file>
 
 <file path=word/footer2.xml><?xml version="1.0" encoding="utf-8"?>
-<w:ftr xmlns:wpc="http://schemas.microsoft.com/office/word/2010/wordprocessingCanvas" xmlns:mc="http://schemas.openxmlformats.org/markup-compatibility/2006" xmlns:o="urn:schemas-microsoft-com:office:office" xmlns:r="http://schemas.openxmlformats.org/officeDocument/2006/relationships" xmlns:m="http://schemas.openxmlformats.org/officeDocument/2006/math" xmlns:v="urn:schemas-microsoft-com:vml" xmlns:wp14="http://schemas.microsoft.com/office/word/2010/wordprocessingDrawing" xmlns:wp="http://schemas.openxmlformats.org/drawingml/2006/wordprocessingDrawing" xmlns:w10="urn:schemas-microsoft-com:office:word" xmlns:w="http://schemas.openxmlformats.org/wordprocessingml/2006/main" xmlns:w14="http://schemas.microsoft.com/office/word/2010/wordml" xmlns:wpg="http://schemas.microsoft.com/office/word/2010/wordprocessingGroup" xmlns:wpi="http://schemas.microsoft.com/office/word/2010/wordprocessingInk" xmlns:wne="http://schemas.microsoft.com/office/word/2006/wordml" xmlns:wps="http://schemas.microsoft.com/office/word/2010/wordprocessingShape" mc:Ignorable="w14 wp14">
+<w:ftr xmlns:wpc="http://schemas.microsoft.com/office/word/2010/wordprocessingCanvas" xmlns:mc="http://schemas.openxmlformats.org/markup-compatibility/2006" xmlns:o="urn:schemas-microsoft-com:office:office" xmlns:r="http://schemas.openxmlformats.org/officeDocument/2006/relationships" xmlns:m="http://schemas.openxmlformats.org/officeDocument/2006/math" xmlns:v="urn:schemas-microsoft-com:vml" xmlns:wp14="http://schemas.microsoft.com/office/word/2010/wordprocessingDrawing" xmlns:wp="http://schemas.openxmlformats.org/drawingml/2006/wordprocessingDrawing" xmlns:w10="urn:schemas-microsoft-com:office:word" xmlns:w="http://schemas.openxmlformats.org/wordprocessingml/2006/main" xmlns:w14="http://schemas.microsoft.com/office/word/2010/wordml" xmlns:w15="http://schemas.microsoft.com/office/word/2012/wordml" xmlns:wpg="http://schemas.microsoft.com/office/word/2010/wordprocessingGroup" xmlns:wpi="http://schemas.microsoft.com/office/word/2010/wordprocessingInk" xmlns:wne="http://schemas.microsoft.com/office/word/2006/wordml" xmlns:wps="http://schemas.microsoft.com/office/word/2010/wordprocessingShape" mc:Ignorable="w14 w15 wp14">
   <w:p>
     <w:pPr>
       <w:pStyle w:val="Footer"/>
@@ -5442,7 +5522,7 @@
 </file>
 
 <file path=word/footnotes.xml><?xml version="1.0" encoding="utf-8"?>
-<w:footnotes xmlns:wpc="http://schemas.microsoft.com/office/word/2010/wordprocessingCanvas" xmlns:mc="http://schemas.openxmlformats.org/markup-compatibility/2006" xmlns:o="urn:schemas-microsoft-com:office:office" xmlns:r="http://schemas.openxmlformats.org/officeDocument/2006/relationships" xmlns:m="http://schemas.openxmlformats.org/officeDocument/2006/math" xmlns:v="urn:schemas-microsoft-com:vml" xmlns:wp14="http://schemas.microsoft.com/office/word/2010/wordprocessingDrawing" xmlns:wp="http://schemas.openxmlformats.org/drawingml/2006/wordprocessingDrawing" xmlns:w10="urn:schemas-microsoft-com:office:word" xmlns:w="http://schemas.openxmlformats.org/wordprocessingml/2006/main" xmlns:w14="http://schemas.microsoft.com/office/word/2010/wordml" xmlns:wpg="http://schemas.microsoft.com/office/word/2010/wordprocessingGroup" xmlns:wpi="http://schemas.microsoft.com/office/word/2010/wordprocessingInk" xmlns:wne="http://schemas.microsoft.com/office/word/2006/wordml" xmlns:wps="http://schemas.microsoft.com/office/word/2010/wordprocessingShape" mc:Ignorable="w14 wp14">
+<w:footnotes xmlns:wpc="http://schemas.microsoft.com/office/word/2010/wordprocessingCanvas" xmlns:mc="http://schemas.openxmlformats.org/markup-compatibility/2006" xmlns:o="urn:schemas-microsoft-com:office:office" xmlns:r="http://schemas.openxmlformats.org/officeDocument/2006/relationships" xmlns:m="http://schemas.openxmlformats.org/officeDocument/2006/math" xmlns:v="urn:schemas-microsoft-com:vml" xmlns:wp14="http://schemas.microsoft.com/office/word/2010/wordprocessingDrawing" xmlns:wp="http://schemas.openxmlformats.org/drawingml/2006/wordprocessingDrawing" xmlns:w10="urn:schemas-microsoft-com:office:word" xmlns:w="http://schemas.openxmlformats.org/wordprocessingml/2006/main" xmlns:w14="http://schemas.microsoft.com/office/word/2010/wordml" xmlns:w15="http://schemas.microsoft.com/office/word/2012/wordml" xmlns:wpg="http://schemas.microsoft.com/office/word/2010/wordprocessingGroup" xmlns:wpi="http://schemas.microsoft.com/office/word/2010/wordprocessingInk" xmlns:wne="http://schemas.microsoft.com/office/word/2006/wordml" xmlns:wps="http://schemas.microsoft.com/office/word/2010/wordprocessingShape" mc:Ignorable="w14 w15 wp14">
   <w:footnote w:type="separator" w:id="-1">
     <w:p>
       <w:pPr>
@@ -5467,7 +5547,7 @@
 </file>
 
 <file path=word/numbering.xml><?xml version="1.0" encoding="utf-8"?>
-<w:numbering xmlns:wpc="http://schemas.microsoft.com/office/word/2010/wordprocessingCanvas" xmlns:mc="http://schemas.openxmlformats.org/markup-compatibility/2006" xmlns:o="urn:schemas-microsoft-com:office:office" xmlns:r="http://schemas.openxmlformats.org/officeDocument/2006/relationships" xmlns:m="http://schemas.openxmlformats.org/officeDocument/2006/math" xmlns:v="urn:schemas-microsoft-com:vml" xmlns:wp14="http://schemas.microsoft.com/office/word/2010/wordprocessingDrawing" xmlns:wp="http://schemas.openxmlformats.org/drawingml/2006/wordprocessingDrawing" xmlns:w10="urn:schemas-microsoft-com:office:word" xmlns:w="http://schemas.openxmlformats.org/wordprocessingml/2006/main" xmlns:w14="http://schemas.microsoft.com/office/word/2010/wordml" xmlns:wpg="http://schemas.microsoft.com/office/word/2010/wordprocessingGroup" xmlns:wpi="http://schemas.microsoft.com/office/word/2010/wordprocessingInk" xmlns:wne="http://schemas.microsoft.com/office/word/2006/wordml" xmlns:wps="http://schemas.microsoft.com/office/word/2010/wordprocessingShape" mc:Ignorable="w14 wp14">
+<w:numbering xmlns:wpc="http://schemas.microsoft.com/office/word/2010/wordprocessingCanvas" xmlns:mc="http://schemas.openxmlformats.org/markup-compatibility/2006" xmlns:o="urn:schemas-microsoft-com:office:office" xmlns:r="http://schemas.openxmlformats.org/officeDocument/2006/relationships" xmlns:m="http://schemas.openxmlformats.org/officeDocument/2006/math" xmlns:v="urn:schemas-microsoft-com:vml" xmlns:wp14="http://schemas.microsoft.com/office/word/2010/wordprocessingDrawing" xmlns:wp="http://schemas.openxmlformats.org/drawingml/2006/wordprocessingDrawing" xmlns:w10="urn:schemas-microsoft-com:office:word" xmlns:w="http://schemas.openxmlformats.org/wordprocessingml/2006/main" xmlns:w14="http://schemas.microsoft.com/office/word/2010/wordml" xmlns:w15="http://schemas.microsoft.com/office/word/2012/wordml" xmlns:wpg="http://schemas.microsoft.com/office/word/2010/wordprocessingGroup" xmlns:wpi="http://schemas.microsoft.com/office/word/2010/wordprocessingInk" xmlns:wne="http://schemas.microsoft.com/office/word/2006/wordml" xmlns:wps="http://schemas.microsoft.com/office/word/2010/wordprocessingShape" mc:Ignorable="w14 w15 wp14">
   <w:abstractNum w:abstractNumId="0">
     <w:nsid w:val="0A687627"/>
     <w:multiLevelType w:val="hybridMultilevel"/>
@@ -5913,7 +5993,7 @@
 </file>
 
 <file path=word/styles.xml><?xml version="1.0" encoding="utf-8"?>
-<w:styles xmlns:mc="http://schemas.openxmlformats.org/markup-compatibility/2006" xmlns:r="http://schemas.openxmlformats.org/officeDocument/2006/relationships" xmlns:w="http://schemas.openxmlformats.org/wordprocessingml/2006/main" xmlns:w14="http://schemas.microsoft.com/office/word/2010/wordml" mc:Ignorable="w14">
+<w:styles xmlns:mc="http://schemas.openxmlformats.org/markup-compatibility/2006" xmlns:r="http://schemas.openxmlformats.org/officeDocument/2006/relationships" xmlns:w="http://schemas.openxmlformats.org/wordprocessingml/2006/main" xmlns:w14="http://schemas.microsoft.com/office/word/2010/wordml" xmlns:w15="http://schemas.microsoft.com/office/word/2012/wordml" mc:Ignorable="w14 w15">
   <w:docDefaults>
     <w:rPrDefault>
       <w:rPr>
@@ -5929,145 +6009,378 @@
       </w:pPr>
     </w:pPrDefault>
   </w:docDefaults>
-  <w:latentStyles w:defLockedState="0" w:defUIPriority="99" w:defSemiHidden="1" w:defUnhideWhenUsed="1" w:defQFormat="0" w:count="267">
-    <w:lsdException w:name="Normal" w:semiHidden="0" w:uiPriority="0" w:unhideWhenUsed="0" w:qFormat="1"/>
-    <w:lsdException w:name="heading 1" w:semiHidden="0" w:uiPriority="9" w:unhideWhenUsed="0" w:qFormat="1"/>
-    <w:lsdException w:name="heading 2" w:uiPriority="9" w:qFormat="1"/>
-    <w:lsdException w:name="heading 3" w:uiPriority="9" w:qFormat="1"/>
-    <w:lsdException w:name="heading 4" w:uiPriority="9" w:qFormat="1"/>
-    <w:lsdException w:name="heading 5" w:uiPriority="9" w:qFormat="1"/>
-    <w:lsdException w:name="heading 6" w:uiPriority="9" w:qFormat="1"/>
-    <w:lsdException w:name="heading 7" w:uiPriority="9" w:qFormat="1"/>
-    <w:lsdException w:name="heading 8" w:uiPriority="9" w:qFormat="1"/>
-    <w:lsdException w:name="heading 9" w:uiPriority="9" w:qFormat="1"/>
-    <w:lsdException w:name="toc 1" w:uiPriority="39" w:qFormat="1"/>
-    <w:lsdException w:name="toc 2" w:uiPriority="39" w:qFormat="1"/>
-    <w:lsdException w:name="toc 3" w:uiPriority="39" w:qFormat="1"/>
-    <w:lsdException w:name="toc 4" w:uiPriority="39"/>
-    <w:lsdException w:name="toc 5" w:uiPriority="39"/>
-    <w:lsdException w:name="toc 6" w:uiPriority="39"/>
-    <w:lsdException w:name="toc 7" w:uiPriority="39"/>
-    <w:lsdException w:name="toc 8" w:uiPriority="39"/>
-    <w:lsdException w:name="toc 9" w:uiPriority="39"/>
-    <w:lsdException w:name="caption" w:uiPriority="35" w:qFormat="1"/>
-    <w:lsdException w:name="Title" w:semiHidden="0" w:uiPriority="10" w:unhideWhenUsed="0" w:qFormat="1"/>
-    <w:lsdException w:name="Default Paragraph Font" w:uiPriority="1"/>
-    <w:lsdException w:name="Subtitle" w:semiHidden="0" w:uiPriority="11" w:unhideWhenUsed="0" w:qFormat="1"/>
-    <w:lsdException w:name="Body Text Indent 2" w:uiPriority="0"/>
-    <w:lsdException w:name="Strong" w:semiHidden="0" w:uiPriority="22" w:unhideWhenUsed="0" w:qFormat="1"/>
-    <w:lsdException w:name="Emphasis" w:semiHidden="0" w:uiPriority="20" w:unhideWhenUsed="0" w:qFormat="1"/>
-    <w:lsdException w:name="Table Grid" w:semiHidden="0" w:uiPriority="59" w:unhideWhenUsed="0"/>
-    <w:lsdException w:name="Placeholder Text" w:unhideWhenUsed="0"/>
-    <w:lsdException w:name="No Spacing" w:semiHidden="0" w:uiPriority="1" w:unhideWhenUsed="0" w:qFormat="1"/>
-    <w:lsdException w:name="Light Shading" w:semiHidden="0" w:uiPriority="60" w:unhideWhenUsed="0"/>
-    <w:lsdException w:name="Light List" w:semiHidden="0" w:uiPriority="61" w:unhideWhenUsed="0"/>
-    <w:lsdException w:name="Light Grid" w:semiHidden="0" w:uiPriority="62" w:unhideWhenUsed="0"/>
-    <w:lsdException w:name="Medium Shading 1" w:semiHidden="0" w:uiPriority="63" w:unhideWhenUsed="0"/>
-    <w:lsdException w:name="Medium Shading 2" w:semiHidden="0" w:uiPriority="64" w:unhideWhenUsed="0"/>
-    <w:lsdException w:name="Medium List 1" w:semiHidden="0" w:uiPriority="65" w:unhideWhenUsed="0"/>
-    <w:lsdException w:name="Medium List 2" w:semiHidden="0" w:uiPriority="66" w:unhideWhenUsed="0"/>
-    <w:lsdException w:name="Medium Grid 1" w:semiHidden="0" w:uiPriority="67" w:unhideWhenUsed="0"/>
-    <w:lsdException w:name="Medium Grid 2" w:semiHidden="0" w:uiPriority="68" w:unhideWhenUsed="0"/>
-    <w:lsdException w:name="Medium Grid 3" w:semiHidden="0" w:uiPriority="69" w:unhideWhenUsed="0"/>
-    <w:lsdException w:name="Dark List" w:semiHidden="0" w:uiPriority="70" w:unhideWhenUsed="0"/>
-    <w:lsdException w:name="Colorful Shading" w:semiHidden="0" w:uiPriority="71" w:unhideWhenUsed="0"/>
-    <w:lsdException w:name="Colorful List" w:semiHidden="0" w:uiPriority="72" w:unhideWhenUsed="0"/>
-    <w:lsdException w:name="Colorful Grid" w:semiHidden="0" w:uiPriority="73" w:unhideWhenUsed="0"/>
-    <w:lsdException w:name="Light Shading Accent 1" w:semiHidden="0" w:uiPriority="60" w:unhideWhenUsed="0"/>
-    <w:lsdException w:name="Light List Accent 1" w:semiHidden="0" w:uiPriority="61" w:unhideWhenUsed="0"/>
-    <w:lsdException w:name="Light Grid Accent 1" w:semiHidden="0" w:uiPriority="62" w:unhideWhenUsed="0"/>
-    <w:lsdException w:name="Medium Shading 1 Accent 1" w:semiHidden="0" w:uiPriority="63" w:unhideWhenUsed="0"/>
-    <w:lsdException w:name="Medium Shading 2 Accent 1" w:semiHidden="0" w:uiPriority="64" w:unhideWhenUsed="0"/>
-    <w:lsdException w:name="Medium List 1 Accent 1" w:semiHidden="0" w:uiPriority="65" w:unhideWhenUsed="0"/>
-    <w:lsdException w:name="Revision" w:unhideWhenUsed="0"/>
-    <w:lsdException w:name="List Paragraph" w:semiHidden="0" w:uiPriority="34" w:unhideWhenUsed="0" w:qFormat="1"/>
-    <w:lsdException w:name="Quote" w:semiHidden="0" w:uiPriority="29" w:unhideWhenUsed="0" w:qFormat="1"/>
-    <w:lsdException w:name="Intense Quote" w:semiHidden="0" w:uiPriority="30" w:unhideWhenUsed="0" w:qFormat="1"/>
-    <w:lsdException w:name="Medium List 2 Accent 1" w:semiHidden="0" w:uiPriority="66" w:unhideWhenUsed="0"/>
-    <w:lsdException w:name="Medium Grid 1 Accent 1" w:semiHidden="0" w:uiPriority="67" w:unhideWhenUsed="0"/>
-    <w:lsdException w:name="Medium Grid 2 Accent 1" w:semiHidden="0" w:uiPriority="68" w:unhideWhenUsed="0"/>
-    <w:lsdException w:name="Medium Grid 3 Accent 1" w:semiHidden="0" w:uiPriority="69" w:unhideWhenUsed="0"/>
-    <w:lsdException w:name="Dark List Accent 1" w:semiHidden="0" w:uiPriority="70" w:unhideWhenUsed="0"/>
-    <w:lsdException w:name="Colorful Shading Accent 1" w:semiHidden="0" w:uiPriority="71" w:unhideWhenUsed="0"/>
-    <w:lsdException w:name="Colorful List Accent 1" w:semiHidden="0" w:uiPriority="72" w:unhideWhenUsed="0"/>
-    <w:lsdException w:name="Colorful Grid Accent 1" w:semiHidden="0" w:uiPriority="73" w:unhideWhenUsed="0"/>
-    <w:lsdException w:name="Light Shading Accent 2" w:semiHidden="0" w:uiPriority="60" w:unhideWhenUsed="0"/>
-    <w:lsdException w:name="Light List Accent 2" w:semiHidden="0" w:uiPriority="61" w:unhideWhenUsed="0"/>
-    <w:lsdException w:name="Light Grid Accent 2" w:semiHidden="0" w:uiPriority="62" w:unhideWhenUsed="0"/>
-    <w:lsdException w:name="Medium Shading 1 Accent 2" w:semiHidden="0" w:uiPriority="63" w:unhideWhenUsed="0"/>
-    <w:lsdException w:name="Medium Shading 2 Accent 2" w:semiHidden="0" w:uiPriority="64" w:unhideWhenUsed="0"/>
-    <w:lsdException w:name="Medium List 1 Accent 2" w:semiHidden="0" w:uiPriority="65" w:unhideWhenUsed="0"/>
-    <w:lsdException w:name="Medium List 2 Accent 2" w:semiHidden="0" w:uiPriority="66" w:unhideWhenUsed="0"/>
-    <w:lsdException w:name="Medium Grid 1 Accent 2" w:semiHidden="0" w:uiPriority="67" w:unhideWhenUsed="0"/>
-    <w:lsdException w:name="Medium Grid 2 Accent 2" w:semiHidden="0" w:uiPriority="68" w:unhideWhenUsed="0"/>
-    <w:lsdException w:name="Medium Grid 3 Accent 2" w:semiHidden="0" w:uiPriority="69" w:unhideWhenUsed="0"/>
-    <w:lsdException w:name="Dark List Accent 2" w:semiHidden="0" w:uiPriority="70" w:unhideWhenUsed="0"/>
-    <w:lsdException w:name="Colorful Shading Accent 2" w:semiHidden="0" w:uiPriority="71" w:unhideWhenUsed="0"/>
-    <w:lsdException w:name="Colorful List Accent 2" w:semiHidden="0" w:uiPriority="72" w:unhideWhenUsed="0"/>
-    <w:lsdException w:name="Colorful Grid Accent 2" w:semiHidden="0" w:uiPriority="73" w:unhideWhenUsed="0"/>
-    <w:lsdException w:name="Light Shading Accent 3" w:semiHidden="0" w:uiPriority="60" w:unhideWhenUsed="0"/>
-    <w:lsdException w:name="Light List Accent 3" w:semiHidden="0" w:uiPriority="61" w:unhideWhenUsed="0"/>
-    <w:lsdException w:name="Light Grid Accent 3" w:semiHidden="0" w:uiPriority="62" w:unhideWhenUsed="0"/>
-    <w:lsdException w:name="Medium Shading 1 Accent 3" w:semiHidden="0" w:uiPriority="63" w:unhideWhenUsed="0"/>
-    <w:lsdException w:name="Medium Shading 2 Accent 3" w:semiHidden="0" w:uiPriority="64" w:unhideWhenUsed="0"/>
-    <w:lsdException w:name="Medium List 1 Accent 3" w:semiHidden="0" w:uiPriority="65" w:unhideWhenUsed="0"/>
-    <w:lsdException w:name="Medium List 2 Accent 3" w:semiHidden="0" w:uiPriority="66" w:unhideWhenUsed="0"/>
-    <w:lsdException w:name="Medium Grid 1 Accent 3" w:semiHidden="0" w:uiPriority="67" w:unhideWhenUsed="0"/>
-    <w:lsdException w:name="Medium Grid 2 Accent 3" w:semiHidden="0" w:uiPriority="68" w:unhideWhenUsed="0"/>
-    <w:lsdException w:name="Medium Grid 3 Accent 3" w:semiHidden="0" w:uiPriority="69" w:unhideWhenUsed="0"/>
-    <w:lsdException w:name="Dark List Accent 3" w:semiHidden="0" w:uiPriority="70" w:unhideWhenUsed="0"/>
-    <w:lsdException w:name="Colorful Shading Accent 3" w:semiHidden="0" w:uiPriority="71" w:unhideWhenUsed="0"/>
-    <w:lsdException w:name="Colorful List Accent 3" w:semiHidden="0" w:uiPriority="72" w:unhideWhenUsed="0"/>
-    <w:lsdException w:name="Colorful Grid Accent 3" w:semiHidden="0" w:uiPriority="73" w:unhideWhenUsed="0"/>
-    <w:lsdException w:name="Light Shading Accent 4" w:semiHidden="0" w:uiPriority="60" w:unhideWhenUsed="0"/>
-    <w:lsdException w:name="Light List Accent 4" w:semiHidden="0" w:uiPriority="61" w:unhideWhenUsed="0"/>
-    <w:lsdException w:name="Light Grid Accent 4" w:semiHidden="0" w:uiPriority="62" w:unhideWhenUsed="0"/>
-    <w:lsdException w:name="Medium Shading 1 Accent 4" w:semiHidden="0" w:uiPriority="63" w:unhideWhenUsed="0"/>
-    <w:lsdException w:name="Medium Shading 2 Accent 4" w:semiHidden="0" w:uiPriority="64" w:unhideWhenUsed="0"/>
-    <w:lsdException w:name="Medium List 1 Accent 4" w:semiHidden="0" w:uiPriority="65" w:unhideWhenUsed="0"/>
-    <w:lsdException w:name="Medium List 2 Accent 4" w:semiHidden="0" w:uiPriority="66" w:unhideWhenUsed="0"/>
-    <w:lsdException w:name="Medium Grid 1 Accent 4" w:semiHidden="0" w:uiPriority="67" w:unhideWhenUsed="0"/>
-    <w:lsdException w:name="Medium Grid 2 Accent 4" w:semiHidden="0" w:uiPriority="68" w:unhideWhenUsed="0"/>
-    <w:lsdException w:name="Medium Grid 3 Accent 4" w:semiHidden="0" w:uiPriority="69" w:unhideWhenUsed="0"/>
-    <w:lsdException w:name="Dark List Accent 4" w:semiHidden="0" w:uiPriority="70" w:unhideWhenUsed="0"/>
-    <w:lsdException w:name="Colorful Shading Accent 4" w:semiHidden="0" w:uiPriority="71" w:unhideWhenUsed="0"/>
-    <w:lsdException w:name="Colorful List Accent 4" w:semiHidden="0" w:uiPriority="72" w:unhideWhenUsed="0"/>
-    <w:lsdException w:name="Colorful Grid Accent 4" w:semiHidden="0" w:uiPriority="73" w:unhideWhenUsed="0"/>
-    <w:lsdException w:name="Light Shading Accent 5" w:semiHidden="0" w:uiPriority="60" w:unhideWhenUsed="0"/>
-    <w:lsdException w:name="Light List Accent 5" w:semiHidden="0" w:uiPriority="61" w:unhideWhenUsed="0"/>
-    <w:lsdException w:name="Light Grid Accent 5" w:semiHidden="0" w:uiPriority="62" w:unhideWhenUsed="0"/>
-    <w:lsdException w:name="Medium Shading 1 Accent 5" w:semiHidden="0" w:uiPriority="63" w:unhideWhenUsed="0"/>
-    <w:lsdException w:name="Medium Shading 2 Accent 5" w:semiHidden="0" w:uiPriority="64" w:unhideWhenUsed="0"/>
-    <w:lsdException w:name="Medium List 1 Accent 5" w:semiHidden="0" w:uiPriority="65" w:unhideWhenUsed="0"/>
-    <w:lsdException w:name="Medium List 2 Accent 5" w:semiHidden="0" w:uiPriority="66" w:unhideWhenUsed="0"/>
-    <w:lsdException w:name="Medium Grid 1 Accent 5" w:semiHidden="0" w:uiPriority="67" w:unhideWhenUsed="0"/>
-    <w:lsdException w:name="Medium Grid 2 Accent 5" w:semiHidden="0" w:uiPriority="68" w:unhideWhenUsed="0"/>
-    <w:lsdException w:name="Medium Grid 3 Accent 5" w:semiHidden="0" w:uiPriority="69" w:unhideWhenUsed="0"/>
-    <w:lsdException w:name="Dark List Accent 5" w:semiHidden="0" w:uiPriority="70" w:unhideWhenUsed="0"/>
-    <w:lsdException w:name="Colorful Shading Accent 5" w:semiHidden="0" w:uiPriority="71" w:unhideWhenUsed="0"/>
-    <w:lsdException w:name="Colorful List Accent 5" w:semiHidden="0" w:uiPriority="72" w:unhideWhenUsed="0"/>
-    <w:lsdException w:name="Colorful Grid Accent 5" w:semiHidden="0" w:uiPriority="73" w:unhideWhenUsed="0"/>
-    <w:lsdException w:name="Light Shading Accent 6" w:semiHidden="0" w:uiPriority="60" w:unhideWhenUsed="0"/>
-    <w:lsdException w:name="Light List Accent 6" w:semiHidden="0" w:uiPriority="61" w:unhideWhenUsed="0"/>
-    <w:lsdException w:name="Light Grid Accent 6" w:semiHidden="0" w:uiPriority="62" w:unhideWhenUsed="0"/>
-    <w:lsdException w:name="Medium Shading 1 Accent 6" w:semiHidden="0" w:uiPriority="63" w:unhideWhenUsed="0"/>
-    <w:lsdException w:name="Medium Shading 2 Accent 6" w:semiHidden="0" w:uiPriority="64" w:unhideWhenUsed="0"/>
-    <w:lsdException w:name="Medium List 1 Accent 6" w:semiHidden="0" w:uiPriority="65" w:unhideWhenUsed="0"/>
-    <w:lsdException w:name="Medium List 2 Accent 6" w:semiHidden="0" w:uiPriority="66" w:unhideWhenUsed="0"/>
-    <w:lsdException w:name="Medium Grid 1 Accent 6" w:semiHidden="0" w:uiPriority="67" w:unhideWhenUsed="0"/>
-    <w:lsdException w:name="Medium Grid 2 Accent 6" w:semiHidden="0" w:uiPriority="68" w:unhideWhenUsed="0"/>
-    <w:lsdException w:name="Medium Grid 3 Accent 6" w:semiHidden="0" w:uiPriority="69" w:unhideWhenUsed="0"/>
-    <w:lsdException w:name="Dark List Accent 6" w:semiHidden="0" w:uiPriority="70" w:unhideWhenUsed="0"/>
-    <w:lsdException w:name="Colorful Shading Accent 6" w:semiHidden="0" w:uiPriority="71" w:unhideWhenUsed="0"/>
-    <w:lsdException w:name="Colorful List Accent 6" w:semiHidden="0" w:uiPriority="72" w:unhideWhenUsed="0"/>
-    <w:lsdException w:name="Colorful Grid Accent 6" w:semiHidden="0" w:uiPriority="73" w:unhideWhenUsed="0"/>
-    <w:lsdException w:name="Subtle Emphasis" w:semiHidden="0" w:uiPriority="19" w:unhideWhenUsed="0" w:qFormat="1"/>
-    <w:lsdException w:name="Intense Emphasis" w:semiHidden="0" w:uiPriority="21" w:unhideWhenUsed="0" w:qFormat="1"/>
-    <w:lsdException w:name="Subtle Reference" w:semiHidden="0" w:uiPriority="31" w:unhideWhenUsed="0" w:qFormat="1"/>
-    <w:lsdException w:name="Intense Reference" w:semiHidden="0" w:uiPriority="32" w:unhideWhenUsed="0" w:qFormat="1"/>
-    <w:lsdException w:name="Book Title" w:semiHidden="0" w:uiPriority="33" w:unhideWhenUsed="0" w:qFormat="1"/>
-    <w:lsdException w:name="Bibliography" w:uiPriority="37"/>
-    <w:lsdException w:name="TOC Heading" w:uiPriority="39" w:qFormat="1"/>
+  <w:latentStyles w:defLockedState="0" w:defUIPriority="99" w:defSemiHidden="0" w:defUnhideWhenUsed="0" w:defQFormat="0" w:count="371">
+    <w:lsdException w:name="Normal" w:uiPriority="0" w:qFormat="1"/>
+    <w:lsdException w:name="heading 1" w:uiPriority="9" w:qFormat="1"/>
+    <w:lsdException w:name="heading 2" w:semiHidden="1" w:uiPriority="9" w:unhideWhenUsed="1" w:qFormat="1"/>
+    <w:lsdException w:name="heading 3" w:semiHidden="1" w:uiPriority="9" w:unhideWhenUsed="1" w:qFormat="1"/>
+    <w:lsdException w:name="heading 4" w:semiHidden="1" w:uiPriority="9" w:unhideWhenUsed="1" w:qFormat="1"/>
+    <w:lsdException w:name="heading 5" w:semiHidden="1" w:uiPriority="9" w:unhideWhenUsed="1" w:qFormat="1"/>
+    <w:lsdException w:name="heading 6" w:semiHidden="1" w:uiPriority="9" w:unhideWhenUsed="1" w:qFormat="1"/>
+    <w:lsdException w:name="heading 7" w:semiHidden="1" w:uiPriority="9" w:unhideWhenUsed="1" w:qFormat="1"/>
+    <w:lsdException w:name="heading 8" w:semiHidden="1" w:uiPriority="9" w:unhideWhenUsed="1" w:qFormat="1"/>
+    <w:lsdException w:name="heading 9" w:semiHidden="1" w:uiPriority="9" w:unhideWhenUsed="1" w:qFormat="1"/>
+    <w:lsdException w:name="index 1" w:semiHidden="1" w:unhideWhenUsed="1"/>
+    <w:lsdException w:name="index 2" w:semiHidden="1" w:unhideWhenUsed="1"/>
+    <w:lsdException w:name="index 3" w:semiHidden="1" w:unhideWhenUsed="1"/>
+    <w:lsdException w:name="index 4" w:semiHidden="1" w:unhideWhenUsed="1"/>
+    <w:lsdException w:name="index 5" w:semiHidden="1" w:unhideWhenUsed="1"/>
+    <w:lsdException w:name="index 6" w:semiHidden="1" w:unhideWhenUsed="1"/>
+    <w:lsdException w:name="index 7" w:semiHidden="1" w:unhideWhenUsed="1"/>
+    <w:lsdException w:name="index 8" w:semiHidden="1" w:unhideWhenUsed="1"/>
+    <w:lsdException w:name="index 9" w:semiHidden="1" w:unhideWhenUsed="1"/>
+    <w:lsdException w:name="toc 1" w:semiHidden="1" w:uiPriority="39" w:unhideWhenUsed="1" w:qFormat="1"/>
+    <w:lsdException w:name="toc 2" w:semiHidden="1" w:uiPriority="39" w:unhideWhenUsed="1" w:qFormat="1"/>
+    <w:lsdException w:name="toc 3" w:semiHidden="1" w:uiPriority="39" w:unhideWhenUsed="1" w:qFormat="1"/>
+    <w:lsdException w:name="toc 4" w:semiHidden="1" w:uiPriority="39" w:unhideWhenUsed="1"/>
+    <w:lsdException w:name="toc 5" w:semiHidden="1" w:uiPriority="39" w:unhideWhenUsed="1"/>
+    <w:lsdException w:name="toc 6" w:semiHidden="1" w:uiPriority="39" w:unhideWhenUsed="1"/>
+    <w:lsdException w:name="toc 7" w:semiHidden="1" w:uiPriority="39" w:unhideWhenUsed="1"/>
+    <w:lsdException w:name="toc 8" w:semiHidden="1" w:uiPriority="39" w:unhideWhenUsed="1"/>
+    <w:lsdException w:name="toc 9" w:semiHidden="1" w:uiPriority="39" w:unhideWhenUsed="1"/>
+    <w:lsdException w:name="Normal Indent" w:semiHidden="1" w:unhideWhenUsed="1"/>
+    <w:lsdException w:name="footnote text" w:semiHidden="1" w:unhideWhenUsed="1"/>
+    <w:lsdException w:name="annotation text" w:semiHidden="1" w:unhideWhenUsed="1"/>
+    <w:lsdException w:name="header" w:semiHidden="1" w:unhideWhenUsed="1"/>
+    <w:lsdException w:name="footer" w:semiHidden="1" w:unhideWhenUsed="1"/>
+    <w:lsdException w:name="index heading" w:semiHidden="1" w:unhideWhenUsed="1"/>
+    <w:lsdException w:name="caption" w:semiHidden="1" w:uiPriority="35" w:unhideWhenUsed="1" w:qFormat="1"/>
+    <w:lsdException w:name="table of figures" w:semiHidden="1" w:unhideWhenUsed="1"/>
+    <w:lsdException w:name="envelope address" w:semiHidden="1" w:unhideWhenUsed="1"/>
+    <w:lsdException w:name="envelope return" w:semiHidden="1" w:unhideWhenUsed="1"/>
+    <w:lsdException w:name="footnote reference" w:semiHidden="1" w:unhideWhenUsed="1"/>
+    <w:lsdException w:name="annotation reference" w:semiHidden="1" w:unhideWhenUsed="1"/>
+    <w:lsdException w:name="line number" w:semiHidden="1" w:unhideWhenUsed="1"/>
+    <w:lsdException w:name="page number" w:semiHidden="1" w:unhideWhenUsed="1"/>
+    <w:lsdException w:name="endnote reference" w:semiHidden="1" w:unhideWhenUsed="1"/>
+    <w:lsdException w:name="endnote text" w:semiHidden="1" w:unhideWhenUsed="1"/>
+    <w:lsdException w:name="table of authorities" w:semiHidden="1" w:unhideWhenUsed="1"/>
+    <w:lsdException w:name="macro" w:semiHidden="1" w:unhideWhenUsed="1"/>
+    <w:lsdException w:name="toa heading" w:semiHidden="1" w:unhideWhenUsed="1"/>
+    <w:lsdException w:name="List" w:semiHidden="1" w:unhideWhenUsed="1"/>
+    <w:lsdException w:name="List Bullet" w:semiHidden="1" w:unhideWhenUsed="1"/>
+    <w:lsdException w:name="List Number" w:semiHidden="1" w:unhideWhenUsed="1"/>
+    <w:lsdException w:name="List 2" w:semiHidden="1" w:unhideWhenUsed="1"/>
+    <w:lsdException w:name="List 3" w:semiHidden="1" w:unhideWhenUsed="1"/>
+    <w:lsdException w:name="List 4" w:semiHidden="1" w:unhideWhenUsed="1"/>
+    <w:lsdException w:name="List 5" w:semiHidden="1" w:unhideWhenUsed="1"/>
+    <w:lsdException w:name="List Bullet 2" w:semiHidden="1" w:unhideWhenUsed="1"/>
+    <w:lsdException w:name="List Bullet 3" w:semiHidden="1" w:unhideWhenUsed="1"/>
+    <w:lsdException w:name="List Bullet 4" w:semiHidden="1" w:unhideWhenUsed="1"/>
+    <w:lsdException w:name="List Bullet 5" w:semiHidden="1" w:unhideWhenUsed="1"/>
+    <w:lsdException w:name="List Number 2" w:semiHidden="1" w:unhideWhenUsed="1"/>
+    <w:lsdException w:name="List Number 3" w:semiHidden="1" w:unhideWhenUsed="1"/>
+    <w:lsdException w:name="List Number 4" w:semiHidden="1" w:unhideWhenUsed="1"/>
+    <w:lsdException w:name="List Number 5" w:semiHidden="1" w:unhideWhenUsed="1"/>
+    <w:lsdException w:name="Title" w:uiPriority="10" w:qFormat="1"/>
+    <w:lsdException w:name="Closing" w:semiHidden="1" w:unhideWhenUsed="1"/>
+    <w:lsdException w:name="Signature" w:semiHidden="1" w:unhideWhenUsed="1"/>
+    <w:lsdException w:name="Default Paragraph Font" w:semiHidden="1" w:uiPriority="1" w:unhideWhenUsed="1"/>
+    <w:lsdException w:name="Body Text" w:semiHidden="1" w:unhideWhenUsed="1"/>
+    <w:lsdException w:name="Body Text Indent" w:semiHidden="1" w:unhideWhenUsed="1"/>
+    <w:lsdException w:name="List Continue" w:semiHidden="1" w:unhideWhenUsed="1"/>
+    <w:lsdException w:name="List Continue 2" w:semiHidden="1" w:unhideWhenUsed="1"/>
+    <w:lsdException w:name="List Continue 3" w:semiHidden="1" w:unhideWhenUsed="1"/>
+    <w:lsdException w:name="List Continue 4" w:semiHidden="1" w:unhideWhenUsed="1"/>
+    <w:lsdException w:name="List Continue 5" w:semiHidden="1" w:unhideWhenUsed="1"/>
+    <w:lsdException w:name="Message Header" w:semiHidden="1" w:unhideWhenUsed="1"/>
+    <w:lsdException w:name="Subtitle" w:uiPriority="11" w:qFormat="1"/>
+    <w:lsdException w:name="Salutation" w:semiHidden="1" w:unhideWhenUsed="1"/>
+    <w:lsdException w:name="Date" w:semiHidden="1" w:unhideWhenUsed="1"/>
+    <w:lsdException w:name="Body Text First Indent" w:semiHidden="1" w:unhideWhenUsed="1"/>
+    <w:lsdException w:name="Body Text First Indent 2" w:semiHidden="1" w:unhideWhenUsed="1"/>
+    <w:lsdException w:name="Note Heading" w:semiHidden="1" w:unhideWhenUsed="1"/>
+    <w:lsdException w:name="Body Text 2" w:semiHidden="1" w:unhideWhenUsed="1"/>
+    <w:lsdException w:name="Body Text 3" w:semiHidden="1" w:unhideWhenUsed="1"/>
+    <w:lsdException w:name="Body Text Indent 2" w:semiHidden="1" w:uiPriority="0" w:unhideWhenUsed="1"/>
+    <w:lsdException w:name="Body Text Indent 3" w:semiHidden="1" w:unhideWhenUsed="1"/>
+    <w:lsdException w:name="Block Text" w:semiHidden="1" w:unhideWhenUsed="1"/>
+    <w:lsdException w:name="Hyperlink" w:semiHidden="1" w:unhideWhenUsed="1"/>
+    <w:lsdException w:name="FollowedHyperlink" w:semiHidden="1" w:unhideWhenUsed="1"/>
+    <w:lsdException w:name="Strong" w:uiPriority="22" w:qFormat="1"/>
+    <w:lsdException w:name="Emphasis" w:uiPriority="20" w:qFormat="1"/>
+    <w:lsdException w:name="Document Map" w:semiHidden="1" w:unhideWhenUsed="1"/>
+    <w:lsdException w:name="Plain Text" w:semiHidden="1" w:unhideWhenUsed="1"/>
+    <w:lsdException w:name="E-mail Signature" w:semiHidden="1" w:unhideWhenUsed="1"/>
+    <w:lsdException w:name="HTML Top of Form" w:semiHidden="1" w:unhideWhenUsed="1"/>
+    <w:lsdException w:name="HTML Bottom of Form" w:semiHidden="1" w:unhideWhenUsed="1"/>
+    <w:lsdException w:name="Normal (Web)" w:semiHidden="1" w:unhideWhenUsed="1"/>
+    <w:lsdException w:name="HTML Acronym" w:semiHidden="1" w:unhideWhenUsed="1"/>
+    <w:lsdException w:name="HTML Address" w:semiHidden="1" w:unhideWhenUsed="1"/>
+    <w:lsdException w:name="HTML Cite" w:semiHidden="1" w:unhideWhenUsed="1"/>
+    <w:lsdException w:name="HTML Code" w:semiHidden="1" w:unhideWhenUsed="1"/>
+    <w:lsdException w:name="HTML Definition" w:semiHidden="1" w:unhideWhenUsed="1"/>
+    <w:lsdException w:name="HTML Keyboard" w:semiHidden="1" w:unhideWhenUsed="1"/>
+    <w:lsdException w:name="HTML Preformatted" w:semiHidden="1" w:unhideWhenUsed="1"/>
+    <w:lsdException w:name="HTML Sample" w:semiHidden="1" w:unhideWhenUsed="1"/>
+    <w:lsdException w:name="HTML Typewriter" w:semiHidden="1" w:unhideWhenUsed="1"/>
+    <w:lsdException w:name="HTML Variable" w:semiHidden="1" w:unhideWhenUsed="1"/>
+    <w:lsdException w:name="Normal Table" w:semiHidden="1" w:unhideWhenUsed="1"/>
+    <w:lsdException w:name="annotation subject" w:semiHidden="1" w:unhideWhenUsed="1"/>
+    <w:lsdException w:name="No List" w:semiHidden="1" w:unhideWhenUsed="1"/>
+    <w:lsdException w:name="Outline List 1" w:semiHidden="1" w:unhideWhenUsed="1"/>
+    <w:lsdException w:name="Outline List 2" w:semiHidden="1" w:unhideWhenUsed="1"/>
+    <w:lsdException w:name="Outline List 3" w:semiHidden="1" w:unhideWhenUsed="1"/>
+    <w:lsdException w:name="Table Simple 1" w:semiHidden="1" w:unhideWhenUsed="1"/>
+    <w:lsdException w:name="Table Simple 2" w:semiHidden="1" w:unhideWhenUsed="1"/>
+    <w:lsdException w:name="Table Simple 3" w:semiHidden="1" w:unhideWhenUsed="1"/>
+    <w:lsdException w:name="Table Classic 1" w:semiHidden="1" w:unhideWhenUsed="1"/>
+    <w:lsdException w:name="Table Classic 2" w:semiHidden="1" w:unhideWhenUsed="1"/>
+    <w:lsdException w:name="Table Classic 3" w:semiHidden="1" w:unhideWhenUsed="1"/>
+    <w:lsdException w:name="Table Classic 4" w:semiHidden="1" w:unhideWhenUsed="1"/>
+    <w:lsdException w:name="Table Colorful 1" w:semiHidden="1" w:unhideWhenUsed="1"/>
+    <w:lsdException w:name="Table Colorful 2" w:semiHidden="1" w:unhideWhenUsed="1"/>
+    <w:lsdException w:name="Table Colorful 3" w:semiHidden="1" w:unhideWhenUsed="1"/>
+    <w:lsdException w:name="Table Columns 1" w:semiHidden="1" w:unhideWhenUsed="1"/>
+    <w:lsdException w:name="Table Columns 2" w:semiHidden="1" w:unhideWhenUsed="1"/>
+    <w:lsdException w:name="Table Columns 3" w:semiHidden="1" w:unhideWhenUsed="1"/>
+    <w:lsdException w:name="Table Columns 4" w:semiHidden="1" w:unhideWhenUsed="1"/>
+    <w:lsdException w:name="Table Columns 5" w:semiHidden="1" w:unhideWhenUsed="1"/>
+    <w:lsdException w:name="Table Grid 1" w:semiHidden="1" w:unhideWhenUsed="1"/>
+    <w:lsdException w:name="Table Grid 2" w:semiHidden="1" w:unhideWhenUsed="1"/>
+    <w:lsdException w:name="Table Grid 3" w:semiHidden="1" w:unhideWhenUsed="1"/>
+    <w:lsdException w:name="Table Grid 4" w:semiHidden="1" w:unhideWhenUsed="1"/>
+    <w:lsdException w:name="Table Grid 5" w:semiHidden="1" w:unhideWhenUsed="1"/>
+    <w:lsdException w:name="Table Grid 6" w:semiHidden="1" w:unhideWhenUsed="1"/>
+    <w:lsdException w:name="Table Grid 7" w:semiHidden="1" w:unhideWhenUsed="1"/>
+    <w:lsdException w:name="Table Grid 8" w:semiHidden="1" w:unhideWhenUsed="1"/>
+    <w:lsdException w:name="Table List 1" w:semiHidden="1" w:unhideWhenUsed="1"/>
+    <w:lsdException w:name="Table List 2" w:semiHidden="1" w:unhideWhenUsed="1"/>
+    <w:lsdException w:name="Table List 3" w:semiHidden="1" w:unhideWhenUsed="1"/>
+    <w:lsdException w:name="Table List 4" w:semiHidden="1" w:unhideWhenUsed="1"/>
+    <w:lsdException w:name="Table List 5" w:semiHidden="1" w:unhideWhenUsed="1"/>
+    <w:lsdException w:name="Table List 6" w:semiHidden="1" w:unhideWhenUsed="1"/>
+    <w:lsdException w:name="Table List 7" w:semiHidden="1" w:unhideWhenUsed="1"/>
+    <w:lsdException w:name="Table List 8" w:semiHidden="1" w:unhideWhenUsed="1"/>
+    <w:lsdException w:name="Table 3D effects 1" w:semiHidden="1" w:unhideWhenUsed="1"/>
+    <w:lsdException w:name="Table 3D effects 2" w:semiHidden="1" w:unhideWhenUsed="1"/>
+    <w:lsdException w:name="Table 3D effects 3" w:semiHidden="1" w:unhideWhenUsed="1"/>
+    <w:lsdException w:name="Table Contemporary" w:semiHidden="1" w:unhideWhenUsed="1"/>
+    <w:lsdException w:name="Table Elegant" w:semiHidden="1" w:unhideWhenUsed="1"/>
+    <w:lsdException w:name="Table Professional" w:semiHidden="1" w:unhideWhenUsed="1"/>
+    <w:lsdException w:name="Table Subtle 1" w:semiHidden="1" w:unhideWhenUsed="1"/>
+    <w:lsdException w:name="Table Subtle 2" w:semiHidden="1" w:unhideWhenUsed="1"/>
+    <w:lsdException w:name="Table Web 1" w:semiHidden="1" w:unhideWhenUsed="1"/>
+    <w:lsdException w:name="Table Web 2" w:semiHidden="1" w:unhideWhenUsed="1"/>
+    <w:lsdException w:name="Table Web 3" w:semiHidden="1" w:unhideWhenUsed="1"/>
+    <w:lsdException w:name="Balloon Text" w:semiHidden="1" w:unhideWhenUsed="1"/>
+    <w:lsdException w:name="Table Grid" w:uiPriority="59"/>
+    <w:lsdException w:name="Table Theme" w:semiHidden="1" w:unhideWhenUsed="1"/>
+    <w:lsdException w:name="Placeholder Text" w:semiHidden="1"/>
+    <w:lsdException w:name="No Spacing" w:uiPriority="1" w:qFormat="1"/>
+    <w:lsdException w:name="Light Shading" w:uiPriority="60"/>
+    <w:lsdException w:name="Light List" w:uiPriority="61"/>
+    <w:lsdException w:name="Light Grid" w:uiPriority="62"/>
+    <w:lsdException w:name="Medium Shading 1" w:uiPriority="63"/>
+    <w:lsdException w:name="Medium Shading 2" w:uiPriority="64"/>
+    <w:lsdException w:name="Medium List 1" w:uiPriority="65"/>
+    <w:lsdException w:name="Medium List 2" w:uiPriority="66"/>
+    <w:lsdException w:name="Medium Grid 1" w:uiPriority="67"/>
+    <w:lsdException w:name="Medium Grid 2" w:uiPriority="68"/>
+    <w:lsdException w:name="Medium Grid 3" w:uiPriority="69"/>
+    <w:lsdException w:name="Dark List" w:uiPriority="70"/>
+    <w:lsdException w:name="Colorful Shading" w:uiPriority="71"/>
+    <w:lsdException w:name="Colorful List" w:uiPriority="72"/>
+    <w:lsdException w:name="Colorful Grid" w:uiPriority="73"/>
+    <w:lsdException w:name="Light Shading Accent 1" w:uiPriority="60"/>
+    <w:lsdException w:name="Light List Accent 1" w:uiPriority="61"/>
+    <w:lsdException w:name="Light Grid Accent 1" w:uiPriority="62"/>
+    <w:lsdException w:name="Medium Shading 1 Accent 1" w:uiPriority="63"/>
+    <w:lsdException w:name="Medium Shading 2 Accent 1" w:uiPriority="64"/>
+    <w:lsdException w:name="Medium List 1 Accent 1" w:uiPriority="65"/>
+    <w:lsdException w:name="Revision" w:semiHidden="1"/>
+    <w:lsdException w:name="List Paragraph" w:uiPriority="34" w:qFormat="1"/>
+    <w:lsdException w:name="Quote" w:uiPriority="29" w:qFormat="1"/>
+    <w:lsdException w:name="Intense Quote" w:uiPriority="30" w:qFormat="1"/>
+    <w:lsdException w:name="Medium List 2 Accent 1" w:uiPriority="66"/>
+    <w:lsdException w:name="Medium Grid 1 Accent 1" w:uiPriority="67"/>
+    <w:lsdException w:name="Medium Grid 2 Accent 1" w:uiPriority="68"/>
+    <w:lsdException w:name="Medium Grid 3 Accent 1" w:uiPriority="69"/>
+    <w:lsdException w:name="Dark List Accent 1" w:uiPriority="70"/>
+    <w:lsdException w:name="Colorful Shading Accent 1" w:uiPriority="71"/>
+    <w:lsdException w:name="Colorful List Accent 1" w:uiPriority="72"/>
+    <w:lsdException w:name="Colorful Grid Accent 1" w:uiPriority="73"/>
+    <w:lsdException w:name="Light Shading Accent 2" w:uiPriority="60"/>
+    <w:lsdException w:name="Light List Accent 2" w:uiPriority="61"/>
+    <w:lsdException w:name="Light Grid Accent 2" w:uiPriority="62"/>
+    <w:lsdException w:name="Medium Shading 1 Accent 2" w:uiPriority="63"/>
+    <w:lsdException w:name="Medium Shading 2 Accent 2" w:uiPriority="64"/>
+    <w:lsdException w:name="Medium List 1 Accent 2" w:uiPriority="65"/>
+    <w:lsdException w:name="Medium List 2 Accent 2" w:uiPriority="66"/>
+    <w:lsdException w:name="Medium Grid 1 Accent 2" w:uiPriority="67"/>
+    <w:lsdException w:name="Medium Grid 2 Accent 2" w:uiPriority="68"/>
+    <w:lsdException w:name="Medium Grid 3 Accent 2" w:uiPriority="69"/>
+    <w:lsdException w:name="Dark List Accent 2" w:uiPriority="70"/>
+    <w:lsdException w:name="Colorful Shading Accent 2" w:uiPriority="71"/>
+    <w:lsdException w:name="Colorful List Accent 2" w:uiPriority="72"/>
+    <w:lsdException w:name="Colorful Grid Accent 2" w:uiPriority="73"/>
+    <w:lsdException w:name="Light Shading Accent 3" w:uiPriority="60"/>
+    <w:lsdException w:name="Light List Accent 3" w:uiPriority="61"/>
+    <w:lsdException w:name="Light Grid Accent 3" w:uiPriority="62"/>
+    <w:lsdException w:name="Medium Shading 1 Accent 3" w:uiPriority="63"/>
+    <w:lsdException w:name="Medium Shading 2 Accent 3" w:uiPriority="64"/>
+    <w:lsdException w:name="Medium List 1 Accent 3" w:uiPriority="65"/>
+    <w:lsdException w:name="Medium List 2 Accent 3" w:uiPriority="66"/>
+    <w:lsdException w:name="Medium Grid 1 Accent 3" w:uiPriority="67"/>
+    <w:lsdException w:name="Medium Grid 2 Accent 3" w:uiPriority="68"/>
+    <w:lsdException w:name="Medium Grid 3 Accent 3" w:uiPriority="69"/>
+    <w:lsdException w:name="Dark List Accent 3" w:uiPriority="70"/>
+    <w:lsdException w:name="Colorful Shading Accent 3" w:uiPriority="71"/>
+    <w:lsdException w:name="Colorful List Accent 3" w:uiPriority="72"/>
+    <w:lsdException w:name="Colorful Grid Accent 3" w:uiPriority="73"/>
+    <w:lsdException w:name="Light Shading Accent 4" w:uiPriority="60"/>
+    <w:lsdException w:name="Light List Accent 4" w:uiPriority="61"/>
+    <w:lsdException w:name="Light Grid Accent 4" w:uiPriority="62"/>
+    <w:lsdException w:name="Medium Shading 1 Accent 4" w:uiPriority="63"/>
+    <w:lsdException w:name="Medium Shading 2 Accent 4" w:uiPriority="64"/>
+    <w:lsdException w:name="Medium List 1 Accent 4" w:uiPriority="65"/>
+    <w:lsdException w:name="Medium List 2 Accent 4" w:uiPriority="66"/>
+    <w:lsdException w:name="Medium Grid 1 Accent 4" w:uiPriority="67"/>
+    <w:lsdException w:name="Medium Grid 2 Accent 4" w:uiPriority="68"/>
+    <w:lsdException w:name="Medium Grid 3 Accent 4" w:uiPriority="69"/>
+    <w:lsdException w:name="Dark List Accent 4" w:uiPriority="70"/>
+    <w:lsdException w:name="Colorful Shading Accent 4" w:uiPriority="71"/>
+    <w:lsdException w:name="Colorful List Accent 4" w:uiPriority="72"/>
+    <w:lsdException w:name="Colorful Grid Accent 4" w:uiPriority="73"/>
+    <w:lsdException w:name="Light Shading Accent 5" w:uiPriority="60"/>
+    <w:lsdException w:name="Light List Accent 5" w:uiPriority="61"/>
+    <w:lsdException w:name="Light Grid Accent 5" w:uiPriority="62"/>
+    <w:lsdException w:name="Medium Shading 1 Accent 5" w:uiPriority="63"/>
+    <w:lsdException w:name="Medium Shading 2 Accent 5" w:uiPriority="64"/>
+    <w:lsdException w:name="Medium List 1 Accent 5" w:uiPriority="65"/>
+    <w:lsdException w:name="Medium List 2 Accent 5" w:uiPriority="66"/>
+    <w:lsdException w:name="Medium Grid 1 Accent 5" w:uiPriority="67"/>
+    <w:lsdException w:name="Medium Grid 2 Accent 5" w:uiPriority="68"/>
+    <w:lsdException w:name="Medium Grid 3 Accent 5" w:uiPriority="69"/>
+    <w:lsdException w:name="Dark List Accent 5" w:uiPriority="70"/>
+    <w:lsdException w:name="Colorful Shading Accent 5" w:uiPriority="71"/>
+    <w:lsdException w:name="Colorful List Accent 5" w:uiPriority="72"/>
+    <w:lsdException w:name="Colorful Grid Accent 5" w:uiPriority="73"/>
+    <w:lsdException w:name="Light Shading Accent 6" w:uiPriority="60"/>
+    <w:lsdException w:name="Light List Accent 6" w:uiPriority="61"/>
+    <w:lsdException w:name="Light Grid Accent 6" w:uiPriority="62"/>
+    <w:lsdException w:name="Medium Shading 1 Accent 6" w:uiPriority="63"/>
+    <w:lsdException w:name="Medium Shading 2 Accent 6" w:uiPriority="64"/>
+    <w:lsdException w:name="Medium List 1 Accent 6" w:uiPriority="65"/>
+    <w:lsdException w:name="Medium List 2 Accent 6" w:uiPriority="66"/>
+    <w:lsdException w:name="Medium Grid 1 Accent 6" w:uiPriority="67"/>
+    <w:lsdException w:name="Medium Grid 2 Accent 6" w:uiPriority="68"/>
+    <w:lsdException w:name="Medium Grid 3 Accent 6" w:uiPriority="69"/>
+    <w:lsdException w:name="Dark List Accent 6" w:uiPriority="70"/>
+    <w:lsdException w:name="Colorful Shading Accent 6" w:uiPriority="71"/>
+    <w:lsdException w:name="Colorful List Accent 6" w:uiPriority="72"/>
+    <w:lsdException w:name="Colorful Grid Accent 6" w:uiPriority="73"/>
+    <w:lsdException w:name="Subtle Emphasis" w:uiPriority="19" w:qFormat="1"/>
+    <w:lsdException w:name="Intense Emphasis" w:uiPriority="21" w:qFormat="1"/>
+    <w:lsdException w:name="Subtle Reference" w:uiPriority="31" w:qFormat="1"/>
+    <w:lsdException w:name="Intense Reference" w:uiPriority="32" w:qFormat="1"/>
+    <w:lsdException w:name="Book Title" w:uiPriority="33" w:qFormat="1"/>
+    <w:lsdException w:name="Bibliography" w:semiHidden="1" w:uiPriority="37" w:unhideWhenUsed="1"/>
+    <w:lsdException w:name="TOC Heading" w:semiHidden="1" w:uiPriority="39" w:unhideWhenUsed="1" w:qFormat="1"/>
+    <w:lsdException w:name="Plain Table 1" w:uiPriority="41"/>
+    <w:lsdException w:name="Plain Table 2" w:uiPriority="42"/>
+    <w:lsdException w:name="Plain Table 3" w:uiPriority="43"/>
+    <w:lsdException w:name="Plain Table 4" w:uiPriority="44"/>
+    <w:lsdException w:name="Plain Table 5" w:uiPriority="45"/>
+    <w:lsdException w:name="Grid Table Light" w:uiPriority="40"/>
+    <w:lsdException w:name="Grid Table 1 Light" w:uiPriority="46"/>
+    <w:lsdException w:name="Grid Table 2" w:uiPriority="47"/>
+    <w:lsdException w:name="Grid Table 3" w:uiPriority="48"/>
+    <w:lsdException w:name="Grid Table 4" w:uiPriority="49"/>
+    <w:lsdException w:name="Grid Table 5 Dark" w:uiPriority="50"/>
+    <w:lsdException w:name="Grid Table 6 Colorful" w:uiPriority="51"/>
+    <w:lsdException w:name="Grid Table 7 Colorful" w:uiPriority="52"/>
+    <w:lsdException w:name="Grid Table 1 Light Accent 1" w:uiPriority="46"/>
+    <w:lsdException w:name="Grid Table 2 Accent 1" w:uiPriority="47"/>
+    <w:lsdException w:name="Grid Table 3 Accent 1" w:uiPriority="48"/>
+    <w:lsdException w:name="Grid Table 4 Accent 1" w:uiPriority="49"/>
+    <w:lsdException w:name="Grid Table 5 Dark Accent 1" w:uiPriority="50"/>
+    <w:lsdException w:name="Grid Table 6 Colorful Accent 1" w:uiPriority="51"/>
+    <w:lsdException w:name="Grid Table 7 Colorful Accent 1" w:uiPriority="52"/>
+    <w:lsdException w:name="Grid Table 1 Light Accent 2" w:uiPriority="46"/>
+    <w:lsdException w:name="Grid Table 2 Accent 2" w:uiPriority="47"/>
+    <w:lsdException w:name="Grid Table 3 Accent 2" w:uiPriority="48"/>
+    <w:lsdException w:name="Grid Table 4 Accent 2" w:uiPriority="49"/>
+    <w:lsdException w:name="Grid Table 5 Dark Accent 2" w:uiPriority="50"/>
+    <w:lsdException w:name="Grid Table 6 Colorful Accent 2" w:uiPriority="51"/>
+    <w:lsdException w:name="Grid Table 7 Colorful Accent 2" w:uiPriority="52"/>
+    <w:lsdException w:name="Grid Table 1 Light Accent 3" w:uiPriority="46"/>
+    <w:lsdException w:name="Grid Table 2 Accent 3" w:uiPriority="47"/>
+    <w:lsdException w:name="Grid Table 3 Accent 3" w:uiPriority="48"/>
+    <w:lsdException w:name="Grid Table 4 Accent 3" w:uiPriority="49"/>
+    <w:lsdException w:name="Grid Table 5 Dark Accent 3" w:uiPriority="50"/>
+    <w:lsdException w:name="Grid Table 6 Colorful Accent 3" w:uiPriority="51"/>
+    <w:lsdException w:name="Grid Table 7 Colorful Accent 3" w:uiPriority="52"/>
+    <w:lsdException w:name="Grid Table 1 Light Accent 4" w:uiPriority="46"/>
+    <w:lsdException w:name="Grid Table 2 Accent 4" w:uiPriority="47"/>
+    <w:lsdException w:name="Grid Table 3 Accent 4" w:uiPriority="48"/>
+    <w:lsdException w:name="Grid Table 4 Accent 4" w:uiPriority="49"/>
+    <w:lsdException w:name="Grid Table 5 Dark Accent 4" w:uiPriority="50"/>
+    <w:lsdException w:name="Grid Table 6 Colorful Accent 4" w:uiPriority="51"/>
+    <w:lsdException w:name="Grid Table 7 Colorful Accent 4" w:uiPriority="52"/>
+    <w:lsdException w:name="Grid Table 1 Light Accent 5" w:uiPriority="46"/>
+    <w:lsdException w:name="Grid Table 2 Accent 5" w:uiPriority="47"/>
+    <w:lsdException w:name="Grid Table 3 Accent 5" w:uiPriority="48"/>
+    <w:lsdException w:name="Grid Table 4 Accent 5" w:uiPriority="49"/>
+    <w:lsdException w:name="Grid Table 5 Dark Accent 5" w:uiPriority="50"/>
+    <w:lsdException w:name="Grid Table 6 Colorful Accent 5" w:uiPriority="51"/>
+    <w:lsdException w:name="Grid Table 7 Colorful Accent 5" w:uiPriority="52"/>
+    <w:lsdException w:name="Grid Table 1 Light Accent 6" w:uiPriority="46"/>
+    <w:lsdException w:name="Grid Table 2 Accent 6" w:uiPriority="47"/>
+    <w:lsdException w:name="Grid Table 3 Accent 6" w:uiPriority="48"/>
+    <w:lsdException w:name="Grid Table 4 Accent 6" w:uiPriority="49"/>
+    <w:lsdException w:name="Grid Table 5 Dark Accent 6" w:uiPriority="50"/>
+    <w:lsdException w:name="Grid Table 6 Colorful Accent 6" w:uiPriority="51"/>
+    <w:lsdException w:name="Grid Table 7 Colorful Accent 6" w:uiPriority="52"/>
+    <w:lsdException w:name="List Table 1 Light" w:uiPriority="46"/>
+    <w:lsdException w:name="List Table 2" w:uiPriority="47"/>
+    <w:lsdException w:name="List Table 3" w:uiPriority="48"/>
+    <w:lsdException w:name="List Table 4" w:uiPriority="49"/>
+    <w:lsdException w:name="List Table 5 Dark" w:uiPriority="50"/>
+    <w:lsdException w:name="List Table 6 Colorful" w:uiPriority="51"/>
+    <w:lsdException w:name="List Table 7 Colorful" w:uiPriority="52"/>
+    <w:lsdException w:name="List Table 1 Light Accent 1" w:uiPriority="46"/>
+    <w:lsdException w:name="List Table 2 Accent 1" w:uiPriority="47"/>
+    <w:lsdException w:name="List Table 3 Accent 1" w:uiPriority="48"/>
+    <w:lsdException w:name="List Table 4 Accent 1" w:uiPriority="49"/>
+    <w:lsdException w:name="List Table 5 Dark Accent 1" w:uiPriority="50"/>
+    <w:lsdException w:name="List Table 6 Colorful Accent 1" w:uiPriority="51"/>
+    <w:lsdException w:name="List Table 7 Colorful Accent 1" w:uiPriority="52"/>
+    <w:lsdException w:name="List Table 1 Light Accent 2" w:uiPriority="46"/>
+    <w:lsdException w:name="List Table 2 Accent 2" w:uiPriority="47"/>
+    <w:lsdException w:name="List Table 3 Accent 2" w:uiPriority="48"/>
+    <w:lsdException w:name="List Table 4 Accent 2" w:uiPriority="49"/>
+    <w:lsdException w:name="List Table 5 Dark Accent 2" w:uiPriority="50"/>
+    <w:lsdException w:name="List Table 6 Colorful Accent 2" w:uiPriority="51"/>
+    <w:lsdException w:name="List Table 7 Colorful Accent 2" w:uiPriority="52"/>
+    <w:lsdException w:name="List Table 1 Light Accent 3" w:uiPriority="46"/>
+    <w:lsdException w:name="List Table 2 Accent 3" w:uiPriority="47"/>
+    <w:lsdException w:name="List Table 3 Accent 3" w:uiPriority="48"/>
+    <w:lsdException w:name="List Table 4 Accent 3" w:uiPriority="49"/>
+    <w:lsdException w:name="List Table 5 Dark Accent 3" w:uiPriority="50"/>
+    <w:lsdException w:name="List Table 6 Colorful Accent 3" w:uiPriority="51"/>
+    <w:lsdException w:name="List Table 7 Colorful Accent 3" w:uiPriority="52"/>
+    <w:lsdException w:name="List Table 1 Light Accent 4" w:uiPriority="46"/>
+    <w:lsdException w:name="List Table 2 Accent 4" w:uiPriority="47"/>
+    <w:lsdException w:name="List Table 3 Accent 4" w:uiPriority="48"/>
+    <w:lsdException w:name="List Table 4 Accent 4" w:uiPriority="49"/>
+    <w:lsdException w:name="List Table 5 Dark Accent 4" w:uiPriority="50"/>
+    <w:lsdException w:name="List Table 6 Colorful Accent 4" w:uiPriority="51"/>
+    <w:lsdException w:name="List Table 7 Colorful Accent 4" w:uiPriority="52"/>
+    <w:lsdException w:name="List Table 1 Light Accent 5" w:uiPriority="46"/>
+    <w:lsdException w:name="List Table 2 Accent 5" w:uiPriority="47"/>
+    <w:lsdException w:name="List Table 3 Accent 5" w:uiPriority="48"/>
+    <w:lsdException w:name="List Table 4 Accent 5" w:uiPriority="49"/>
+    <w:lsdException w:name="List Table 5 Dark Accent 5" w:uiPriority="50"/>
+    <w:lsdException w:name="List Table 6 Colorful Accent 5" w:uiPriority="51"/>
+    <w:lsdException w:name="List Table 7 Colorful Accent 5" w:uiPriority="52"/>
+    <w:lsdException w:name="List Table 1 Light Accent 6" w:uiPriority="46"/>
+    <w:lsdException w:name="List Table 2 Accent 6" w:uiPriority="47"/>
+    <w:lsdException w:name="List Table 3 Accent 6" w:uiPriority="48"/>
+    <w:lsdException w:name="List Table 4 Accent 6" w:uiPriority="49"/>
+    <w:lsdException w:name="List Table 5 Dark Accent 6" w:uiPriority="50"/>
+    <w:lsdException w:name="List Table 6 Colorful Accent 6" w:uiPriority="51"/>
+    <w:lsdException w:name="List Table 7 Colorful Accent 6" w:uiPriority="52"/>
   </w:latentStyles>
   <w:style w:type="paragraph" w:default="1" w:styleId="Normal">
     <w:name w:val="Normal"/>
@@ -6214,920 +6527,7 @@
   <w:style w:type="character" w:default="1" w:styleId="DefaultParagraphFont">
     <w:name w:val="Default Paragraph Font"/>
     <w:uiPriority w:val="1"/>
-    <w:unhideWhenUsed/>
-  </w:style>
-  <w:style w:type="table" w:default="1" w:styleId="TableNormal">
-    <w:name w:val="Normal Table"/>
-    <w:uiPriority w:val="99"/>
     <w:semiHidden/>
-    <w:unhideWhenUsed/>
-    <w:tblPr>
-      <w:tblInd w:w="0" w:type="dxa"/>
-      <w:tblCellMar>
-        <w:top w:w="0" w:type="dxa"/>
-        <w:left w:w="108" w:type="dxa"/>
-        <w:bottom w:w="0" w:type="dxa"/>
-        <w:right w:w="108" w:type="dxa"/>
-      </w:tblCellMar>
-    </w:tblPr>
-  </w:style>
-  <w:style w:type="numbering" w:default="1" w:styleId="NoList">
-    <w:name w:val="No List"/>
-    <w:uiPriority w:val="99"/>
-    <w:semiHidden/>
-    <w:unhideWhenUsed/>
-  </w:style>
-  <w:style w:type="paragraph" w:styleId="Title">
-    <w:name w:val="Title"/>
-    <w:basedOn w:val="Normal"/>
-    <w:next w:val="Normal"/>
-    <w:link w:val="TitleChar"/>
-    <w:uiPriority w:val="10"/>
-    <w:qFormat/>
-    <w:rsid w:val="000C1425"/>
-    <w:pPr>
-      <w:pBdr>
-        <w:bottom w:val="single" w:sz="8" w:space="4" w:color="4F81BD" w:themeColor="accent1"/>
-      </w:pBdr>
-      <w:spacing w:after="300" w:line="240" w:lineRule="auto"/>
-      <w:contextualSpacing/>
-    </w:pPr>
-    <w:rPr>
-      <w:rFonts w:asciiTheme="majorHAnsi" w:eastAsiaTheme="majorEastAsia" w:hAnsiTheme="majorHAnsi" w:cstheme="majorBidi"/>
-      <w:color w:val="17365D" w:themeColor="text2" w:themeShade="BF"/>
-      <w:spacing w:val="5"/>
-      <w:kern w:val="28"/>
-      <w:sz w:val="52"/>
-      <w:szCs w:val="52"/>
-    </w:rPr>
-  </w:style>
-  <w:style w:type="character" w:customStyle="1" w:styleId="TitleChar">
-    <w:name w:val="Title Char"/>
-    <w:basedOn w:val="DefaultParagraphFont"/>
-    <w:link w:val="Title"/>
-    <w:uiPriority w:val="10"/>
-    <w:rsid w:val="000C1425"/>
-    <w:rPr>
-      <w:rFonts w:asciiTheme="majorHAnsi" w:eastAsiaTheme="majorEastAsia" w:hAnsiTheme="majorHAnsi" w:cstheme="majorBidi"/>
-      <w:color w:val="17365D" w:themeColor="text2" w:themeShade="BF"/>
-      <w:spacing w:val="5"/>
-      <w:kern w:val="28"/>
-      <w:sz w:val="52"/>
-      <w:szCs w:val="52"/>
-      <w:lang w:val="en-GB"/>
-    </w:rPr>
-  </w:style>
-  <w:style w:type="paragraph" w:styleId="Subtitle">
-    <w:name w:val="Subtitle"/>
-    <w:basedOn w:val="Normal"/>
-    <w:next w:val="Normal"/>
-    <w:link w:val="SubtitleChar"/>
-    <w:uiPriority w:val="11"/>
-    <w:qFormat/>
-    <w:rsid w:val="000C1425"/>
-    <w:pPr>
-      <w:numPr>
-        <w:ilvl w:val="1"/>
-      </w:numPr>
-    </w:pPr>
-    <w:rPr>
-      <w:rFonts w:asciiTheme="majorHAnsi" w:eastAsiaTheme="majorEastAsia" w:hAnsiTheme="majorHAnsi" w:cstheme="majorBidi"/>
-      <w:i/>
-      <w:iCs/>
-      <w:color w:val="4F81BD" w:themeColor="accent1"/>
-      <w:spacing w:val="15"/>
-      <w:sz w:val="24"/>
-      <w:szCs w:val="24"/>
-    </w:rPr>
-  </w:style>
-  <w:style w:type="character" w:customStyle="1" w:styleId="SubtitleChar">
-    <w:name w:val="Subtitle Char"/>
-    <w:basedOn w:val="DefaultParagraphFont"/>
-    <w:link w:val="Subtitle"/>
-    <w:uiPriority w:val="11"/>
-    <w:rsid w:val="000C1425"/>
-    <w:rPr>
-      <w:rFonts w:asciiTheme="majorHAnsi" w:eastAsiaTheme="majorEastAsia" w:hAnsiTheme="majorHAnsi" w:cstheme="majorBidi"/>
-      <w:i/>
-      <w:iCs/>
-      <w:color w:val="4F81BD" w:themeColor="accent1"/>
-      <w:spacing w:val="15"/>
-      <w:sz w:val="24"/>
-      <w:szCs w:val="24"/>
-      <w:lang w:val="en-GB"/>
-    </w:rPr>
-  </w:style>
-  <w:style w:type="paragraph" w:styleId="Header">
-    <w:name w:val="header"/>
-    <w:basedOn w:val="Normal"/>
-    <w:link w:val="HeaderChar"/>
-    <w:uiPriority w:val="99"/>
-    <w:unhideWhenUsed/>
-    <w:rsid w:val="000E142C"/>
-    <w:pPr>
-      <w:tabs>
-        <w:tab w:val="center" w:pos="4513"/>
-        <w:tab w:val="right" w:pos="9026"/>
-      </w:tabs>
-      <w:spacing w:after="0" w:line="240" w:lineRule="auto"/>
-    </w:pPr>
-  </w:style>
-  <w:style w:type="character" w:customStyle="1" w:styleId="HeaderChar">
-    <w:name w:val="Header Char"/>
-    <w:basedOn w:val="DefaultParagraphFont"/>
-    <w:link w:val="Header"/>
-    <w:uiPriority w:val="99"/>
-    <w:rsid w:val="000E142C"/>
-    <w:rPr>
-      <w:lang w:val="en-GB"/>
-    </w:rPr>
-  </w:style>
-  <w:style w:type="paragraph" w:styleId="Footer">
-    <w:name w:val="footer"/>
-    <w:basedOn w:val="Normal"/>
-    <w:link w:val="FooterChar"/>
-    <w:uiPriority w:val="99"/>
-    <w:unhideWhenUsed/>
-    <w:rsid w:val="000E142C"/>
-    <w:pPr>
-      <w:tabs>
-        <w:tab w:val="center" w:pos="4513"/>
-        <w:tab w:val="right" w:pos="9026"/>
-      </w:tabs>
-      <w:spacing w:after="0" w:line="240" w:lineRule="auto"/>
-    </w:pPr>
-  </w:style>
-  <w:style w:type="character" w:customStyle="1" w:styleId="FooterChar">
-    <w:name w:val="Footer Char"/>
-    <w:basedOn w:val="DefaultParagraphFont"/>
-    <w:link w:val="Footer"/>
-    <w:uiPriority w:val="99"/>
-    <w:rsid w:val="000E142C"/>
-    <w:rPr>
-      <w:lang w:val="en-GB"/>
-    </w:rPr>
-  </w:style>
-  <w:style w:type="character" w:customStyle="1" w:styleId="Heading1Char">
-    <w:name w:val="Heading 1 Char"/>
-    <w:basedOn w:val="DefaultParagraphFont"/>
-    <w:link w:val="Heading1"/>
-    <w:uiPriority w:val="9"/>
-    <w:rsid w:val="00E53545"/>
-    <w:rPr>
-      <w:rFonts w:asciiTheme="majorHAnsi" w:eastAsiaTheme="majorEastAsia" w:hAnsiTheme="majorHAnsi" w:cstheme="majorBidi"/>
-      <w:b/>
-      <w:bCs/>
-      <w:color w:val="365F91" w:themeColor="accent1" w:themeShade="BF"/>
-      <w:sz w:val="28"/>
-      <w:szCs w:val="28"/>
-      <w:lang w:val="en-GB"/>
-    </w:rPr>
-  </w:style>
-  <w:style w:type="character" w:customStyle="1" w:styleId="Heading2Char">
-    <w:name w:val="Heading 2 Char"/>
-    <w:basedOn w:val="DefaultParagraphFont"/>
-    <w:link w:val="Heading2"/>
-    <w:uiPriority w:val="9"/>
-    <w:rsid w:val="001351B8"/>
-    <w:rPr>
-      <w:rFonts w:asciiTheme="majorHAnsi" w:eastAsiaTheme="majorEastAsia" w:hAnsiTheme="majorHAnsi" w:cstheme="majorBidi"/>
-      <w:b/>
-      <w:bCs/>
-      <w:color w:val="4F81BD" w:themeColor="accent1"/>
-      <w:sz w:val="26"/>
-      <w:szCs w:val="26"/>
-      <w:lang w:val="en-GB"/>
-    </w:rPr>
-  </w:style>
-  <w:style w:type="paragraph" w:styleId="TOCHeading">
-    <w:name w:val="TOC Heading"/>
-    <w:basedOn w:val="Heading1"/>
-    <w:next w:val="Normal"/>
-    <w:uiPriority w:val="39"/>
-    <w:unhideWhenUsed/>
-    <w:qFormat/>
-    <w:rsid w:val="001351B8"/>
-    <w:pPr>
-      <w:outlineLvl w:val="9"/>
-    </w:pPr>
-    <w:rPr>
-      <w:lang w:val="en-US" w:eastAsia="ja-JP"/>
-    </w:rPr>
-  </w:style>
-  <w:style w:type="paragraph" w:styleId="TOC1">
-    <w:name w:val="toc 1"/>
-    <w:basedOn w:val="Normal"/>
-    <w:next w:val="Normal"/>
-    <w:autoRedefine/>
-    <w:uiPriority w:val="39"/>
-    <w:unhideWhenUsed/>
-    <w:qFormat/>
-    <w:rsid w:val="001351B8"/>
-    <w:pPr>
-      <w:spacing w:before="120" w:after="120"/>
-    </w:pPr>
-    <w:rPr>
-      <w:b/>
-      <w:bCs/>
-      <w:caps/>
-      <w:sz w:val="20"/>
-      <w:szCs w:val="20"/>
-    </w:rPr>
-  </w:style>
-  <w:style w:type="paragraph" w:styleId="TOC2">
-    <w:name w:val="toc 2"/>
-    <w:basedOn w:val="Normal"/>
-    <w:next w:val="Normal"/>
-    <w:autoRedefine/>
-    <w:uiPriority w:val="39"/>
-    <w:unhideWhenUsed/>
-    <w:qFormat/>
-    <w:rsid w:val="00EC4823"/>
-    <w:pPr>
-      <w:spacing w:after="0"/>
-      <w:ind w:left="220"/>
-    </w:pPr>
-    <w:rPr>
-      <w:smallCaps/>
-      <w:sz w:val="20"/>
-      <w:szCs w:val="20"/>
-    </w:rPr>
-  </w:style>
-  <w:style w:type="character" w:styleId="Hyperlink">
-    <w:name w:val="Hyperlink"/>
-    <w:basedOn w:val="DefaultParagraphFont"/>
-    <w:uiPriority w:val="99"/>
-    <w:unhideWhenUsed/>
-    <w:rsid w:val="001351B8"/>
-    <w:rPr>
-      <w:color w:val="0000FF" w:themeColor="hyperlink"/>
-      <w:u w:val="single"/>
-    </w:rPr>
-  </w:style>
-  <w:style w:type="paragraph" w:styleId="BalloonText">
-    <w:name w:val="Balloon Text"/>
-    <w:basedOn w:val="Normal"/>
-    <w:link w:val="BalloonTextChar"/>
-    <w:uiPriority w:val="99"/>
-    <w:semiHidden/>
-    <w:unhideWhenUsed/>
-    <w:rsid w:val="001351B8"/>
-    <w:pPr>
-      <w:spacing w:after="0" w:line="240" w:lineRule="auto"/>
-    </w:pPr>
-    <w:rPr>
-      <w:rFonts w:ascii="Tahoma" w:hAnsi="Tahoma" w:cs="Tahoma"/>
-      <w:sz w:val="16"/>
-      <w:szCs w:val="16"/>
-    </w:rPr>
-  </w:style>
-  <w:style w:type="character" w:customStyle="1" w:styleId="BalloonTextChar">
-    <w:name w:val="Balloon Text Char"/>
-    <w:basedOn w:val="DefaultParagraphFont"/>
-    <w:link w:val="BalloonText"/>
-    <w:uiPriority w:val="99"/>
-    <w:semiHidden/>
-    <w:rsid w:val="001351B8"/>
-    <w:rPr>
-      <w:rFonts w:ascii="Tahoma" w:hAnsi="Tahoma" w:cs="Tahoma"/>
-      <w:sz w:val="16"/>
-      <w:szCs w:val="16"/>
-      <w:lang w:val="en-GB"/>
-    </w:rPr>
-  </w:style>
-  <w:style w:type="paragraph" w:styleId="BodyTextIndent2">
-    <w:name w:val="Body Text Indent 2"/>
-    <w:basedOn w:val="Normal"/>
-    <w:link w:val="BodyTextIndent2Char"/>
-    <w:rsid w:val="005D534D"/>
-    <w:pPr>
-      <w:spacing w:after="0" w:line="240" w:lineRule="auto"/>
-      <w:ind w:left="720"/>
-    </w:pPr>
-    <w:rPr>
-      <w:rFonts w:ascii="Times New Roman" w:eastAsia="Times New Roman" w:hAnsi="Times New Roman" w:cs="Times New Roman"/>
-      <w:sz w:val="24"/>
-      <w:szCs w:val="20"/>
-      <w:lang w:val="nl-NL"/>
-    </w:rPr>
-  </w:style>
-  <w:style w:type="character" w:customStyle="1" w:styleId="BodyTextIndent2Char">
-    <w:name w:val="Body Text Indent 2 Char"/>
-    <w:basedOn w:val="DefaultParagraphFont"/>
-    <w:link w:val="BodyTextIndent2"/>
-    <w:rsid w:val="005D534D"/>
-    <w:rPr>
-      <w:rFonts w:ascii="Times New Roman" w:eastAsia="Times New Roman" w:hAnsi="Times New Roman" w:cs="Times New Roman"/>
-      <w:sz w:val="24"/>
-      <w:szCs w:val="20"/>
-    </w:rPr>
-  </w:style>
-  <w:style w:type="paragraph" w:styleId="ListParagraph">
-    <w:name w:val="List Paragraph"/>
-    <w:basedOn w:val="Normal"/>
-    <w:uiPriority w:val="34"/>
-    <w:qFormat/>
-    <w:rsid w:val="00E85188"/>
-    <w:pPr>
-      <w:ind w:left="720"/>
-      <w:contextualSpacing/>
-    </w:pPr>
-  </w:style>
-  <w:style w:type="character" w:styleId="Strong">
-    <w:name w:val="Strong"/>
-    <w:basedOn w:val="DefaultParagraphFont"/>
-    <w:uiPriority w:val="22"/>
-    <w:qFormat/>
-    <w:rsid w:val="007D6797"/>
-    <w:rPr>
-      <w:b/>
-      <w:bCs/>
-    </w:rPr>
-  </w:style>
-  <w:style w:type="table" w:styleId="TableGrid">
-    <w:name w:val="Table Grid"/>
-    <w:basedOn w:val="TableNormal"/>
-    <w:uiPriority w:val="59"/>
-    <w:rsid w:val="00212650"/>
-    <w:pPr>
-      <w:spacing w:after="0" w:line="240" w:lineRule="auto"/>
-    </w:pPr>
-    <w:tblPr>
-      <w:tblBorders>
-        <w:top w:val="single" w:sz="4" w:space="0" w:color="auto"/>
-        <w:left w:val="single" w:sz="4" w:space="0" w:color="auto"/>
-        <w:bottom w:val="single" w:sz="4" w:space="0" w:color="auto"/>
-        <w:right w:val="single" w:sz="4" w:space="0" w:color="auto"/>
-        <w:insideH w:val="single" w:sz="4" w:space="0" w:color="auto"/>
-        <w:insideV w:val="single" w:sz="4" w:space="0" w:color="auto"/>
-      </w:tblBorders>
-    </w:tblPr>
-  </w:style>
-  <w:style w:type="character" w:styleId="CommentReference">
-    <w:name w:val="annotation reference"/>
-    <w:basedOn w:val="DefaultParagraphFont"/>
-    <w:uiPriority w:val="99"/>
-    <w:semiHidden/>
-    <w:unhideWhenUsed/>
-    <w:rsid w:val="0003208D"/>
-    <w:rPr>
-      <w:sz w:val="16"/>
-      <w:szCs w:val="16"/>
-    </w:rPr>
-  </w:style>
-  <w:style w:type="paragraph" w:styleId="CommentText">
-    <w:name w:val="annotation text"/>
-    <w:basedOn w:val="Normal"/>
-    <w:link w:val="CommentTextChar"/>
-    <w:uiPriority w:val="99"/>
-    <w:semiHidden/>
-    <w:unhideWhenUsed/>
-    <w:rsid w:val="0003208D"/>
-    <w:pPr>
-      <w:spacing w:line="240" w:lineRule="auto"/>
-    </w:pPr>
-    <w:rPr>
-      <w:sz w:val="20"/>
-      <w:szCs w:val="20"/>
-    </w:rPr>
-  </w:style>
-  <w:style w:type="character" w:customStyle="1" w:styleId="CommentTextChar">
-    <w:name w:val="Comment Text Char"/>
-    <w:basedOn w:val="DefaultParagraphFont"/>
-    <w:link w:val="CommentText"/>
-    <w:uiPriority w:val="99"/>
-    <w:semiHidden/>
-    <w:rsid w:val="0003208D"/>
-    <w:rPr>
-      <w:sz w:val="20"/>
-      <w:szCs w:val="20"/>
-      <w:lang w:val="en-GB"/>
-    </w:rPr>
-  </w:style>
-  <w:style w:type="paragraph" w:styleId="CommentSubject">
-    <w:name w:val="annotation subject"/>
-    <w:basedOn w:val="CommentText"/>
-    <w:next w:val="CommentText"/>
-    <w:link w:val="CommentSubjectChar"/>
-    <w:uiPriority w:val="99"/>
-    <w:semiHidden/>
-    <w:unhideWhenUsed/>
-    <w:rsid w:val="0003208D"/>
-    <w:rPr>
-      <w:b/>
-      <w:bCs/>
-    </w:rPr>
-  </w:style>
-  <w:style w:type="character" w:customStyle="1" w:styleId="CommentSubjectChar">
-    <w:name w:val="Comment Subject Char"/>
-    <w:basedOn w:val="CommentTextChar"/>
-    <w:link w:val="CommentSubject"/>
-    <w:uiPriority w:val="99"/>
-    <w:semiHidden/>
-    <w:rsid w:val="0003208D"/>
-    <w:rPr>
-      <w:b/>
-      <w:bCs/>
-      <w:sz w:val="20"/>
-      <w:szCs w:val="20"/>
-      <w:lang w:val="en-GB"/>
-    </w:rPr>
-  </w:style>
-  <w:style w:type="character" w:customStyle="1" w:styleId="Heading3Char">
-    <w:name w:val="Heading 3 Char"/>
-    <w:basedOn w:val="DefaultParagraphFont"/>
-    <w:link w:val="Heading3"/>
-    <w:uiPriority w:val="9"/>
-    <w:rsid w:val="00956F94"/>
-    <w:rPr>
-      <w:rFonts w:asciiTheme="majorHAnsi" w:eastAsiaTheme="majorEastAsia" w:hAnsiTheme="majorHAnsi" w:cstheme="majorBidi"/>
-      <w:b/>
-      <w:bCs/>
-      <w:color w:val="4F81BD" w:themeColor="accent1"/>
-      <w:lang w:val="en-GB"/>
-    </w:rPr>
-  </w:style>
-  <w:style w:type="character" w:customStyle="1" w:styleId="Heading4Char">
-    <w:name w:val="Heading 4 Char"/>
-    <w:basedOn w:val="DefaultParagraphFont"/>
-    <w:link w:val="Heading4"/>
-    <w:uiPriority w:val="9"/>
-    <w:rsid w:val="00956F94"/>
-    <w:rPr>
-      <w:rFonts w:asciiTheme="majorHAnsi" w:eastAsiaTheme="majorEastAsia" w:hAnsiTheme="majorHAnsi" w:cstheme="majorBidi"/>
-      <w:b/>
-      <w:bCs/>
-      <w:i/>
-      <w:iCs/>
-      <w:color w:val="4F81BD" w:themeColor="accent1"/>
-      <w:lang w:val="en-GB"/>
-    </w:rPr>
-  </w:style>
-  <w:style w:type="paragraph" w:styleId="NoSpacing">
-    <w:name w:val="No Spacing"/>
-    <w:uiPriority w:val="1"/>
-    <w:qFormat/>
-    <w:rsid w:val="00E53545"/>
-    <w:pPr>
-      <w:spacing w:after="0" w:line="240" w:lineRule="auto"/>
-    </w:pPr>
-    <w:rPr>
-      <w:lang w:val="en-GB"/>
-    </w:rPr>
-  </w:style>
-  <w:style w:type="paragraph" w:styleId="TOC3">
-    <w:name w:val="toc 3"/>
-    <w:basedOn w:val="Normal"/>
-    <w:next w:val="Normal"/>
-    <w:autoRedefine/>
-    <w:uiPriority w:val="39"/>
-    <w:unhideWhenUsed/>
-    <w:qFormat/>
-    <w:rsid w:val="00BD5619"/>
-    <w:pPr>
-      <w:spacing w:after="0"/>
-      <w:ind w:left="440"/>
-    </w:pPr>
-    <w:rPr>
-      <w:i/>
-      <w:iCs/>
-      <w:sz w:val="20"/>
-      <w:szCs w:val="20"/>
-    </w:rPr>
-  </w:style>
-  <w:style w:type="paragraph" w:styleId="TOC4">
-    <w:name w:val="toc 4"/>
-    <w:basedOn w:val="Normal"/>
-    <w:next w:val="Normal"/>
-    <w:autoRedefine/>
-    <w:uiPriority w:val="39"/>
-    <w:unhideWhenUsed/>
-    <w:rsid w:val="001E0A06"/>
-    <w:pPr>
-      <w:spacing w:after="0"/>
-      <w:ind w:left="660"/>
-    </w:pPr>
-    <w:rPr>
-      <w:sz w:val="18"/>
-      <w:szCs w:val="18"/>
-    </w:rPr>
-  </w:style>
-  <w:style w:type="paragraph" w:styleId="TOC5">
-    <w:name w:val="toc 5"/>
-    <w:basedOn w:val="Normal"/>
-    <w:next w:val="Normal"/>
-    <w:autoRedefine/>
-    <w:uiPriority w:val="39"/>
-    <w:unhideWhenUsed/>
-    <w:rsid w:val="001E0A06"/>
-    <w:pPr>
-      <w:spacing w:after="0"/>
-      <w:ind w:left="880"/>
-    </w:pPr>
-    <w:rPr>
-      <w:sz w:val="18"/>
-      <w:szCs w:val="18"/>
-    </w:rPr>
-  </w:style>
-  <w:style w:type="paragraph" w:styleId="TOC6">
-    <w:name w:val="toc 6"/>
-    <w:basedOn w:val="Normal"/>
-    <w:next w:val="Normal"/>
-    <w:autoRedefine/>
-    <w:uiPriority w:val="39"/>
-    <w:unhideWhenUsed/>
-    <w:rsid w:val="001E0A06"/>
-    <w:pPr>
-      <w:spacing w:after="0"/>
-      <w:ind w:left="1100"/>
-    </w:pPr>
-    <w:rPr>
-      <w:sz w:val="18"/>
-      <w:szCs w:val="18"/>
-    </w:rPr>
-  </w:style>
-  <w:style w:type="paragraph" w:styleId="TOC7">
-    <w:name w:val="toc 7"/>
-    <w:basedOn w:val="Normal"/>
-    <w:next w:val="Normal"/>
-    <w:autoRedefine/>
-    <w:uiPriority w:val="39"/>
-    <w:unhideWhenUsed/>
-    <w:rsid w:val="001E0A06"/>
-    <w:pPr>
-      <w:spacing w:after="0"/>
-      <w:ind w:left="1320"/>
-    </w:pPr>
-    <w:rPr>
-      <w:sz w:val="18"/>
-      <w:szCs w:val="18"/>
-    </w:rPr>
-  </w:style>
-  <w:style w:type="paragraph" w:styleId="TOC8">
-    <w:name w:val="toc 8"/>
-    <w:basedOn w:val="Normal"/>
-    <w:next w:val="Normal"/>
-    <w:autoRedefine/>
-    <w:uiPriority w:val="39"/>
-    <w:unhideWhenUsed/>
-    <w:rsid w:val="001E0A06"/>
-    <w:pPr>
-      <w:spacing w:after="0"/>
-      <w:ind w:left="1540"/>
-    </w:pPr>
-    <w:rPr>
-      <w:sz w:val="18"/>
-      <w:szCs w:val="18"/>
-    </w:rPr>
-  </w:style>
-  <w:style w:type="paragraph" w:styleId="TOC9">
-    <w:name w:val="toc 9"/>
-    <w:basedOn w:val="Normal"/>
-    <w:next w:val="Normal"/>
-    <w:autoRedefine/>
-    <w:uiPriority w:val="39"/>
-    <w:unhideWhenUsed/>
-    <w:rsid w:val="001E0A06"/>
-    <w:pPr>
-      <w:spacing w:after="0"/>
-      <w:ind w:left="1760"/>
-    </w:pPr>
-    <w:rPr>
-      <w:sz w:val="18"/>
-      <w:szCs w:val="18"/>
-    </w:rPr>
-  </w:style>
-  <w:style w:type="character" w:customStyle="1" w:styleId="Heading5Char">
-    <w:name w:val="Heading 5 Char"/>
-    <w:basedOn w:val="DefaultParagraphFont"/>
-    <w:link w:val="Heading5"/>
-    <w:uiPriority w:val="9"/>
-    <w:rsid w:val="00462951"/>
-    <w:rPr>
-      <w:rFonts w:asciiTheme="majorHAnsi" w:eastAsiaTheme="majorEastAsia" w:hAnsiTheme="majorHAnsi" w:cstheme="majorBidi"/>
-      <w:color w:val="243F60" w:themeColor="accent1" w:themeShade="7F"/>
-      <w:lang w:val="en-GB"/>
-    </w:rPr>
-  </w:style>
-  <w:style w:type="character" w:customStyle="1" w:styleId="Heading6Char">
-    <w:name w:val="Heading 6 Char"/>
-    <w:basedOn w:val="DefaultParagraphFont"/>
-    <w:link w:val="Heading6"/>
-    <w:uiPriority w:val="9"/>
-    <w:rsid w:val="00462951"/>
-    <w:rPr>
-      <w:rFonts w:asciiTheme="majorHAnsi" w:eastAsiaTheme="majorEastAsia" w:hAnsiTheme="majorHAnsi" w:cstheme="majorBidi"/>
-      <w:i/>
-      <w:iCs/>
-      <w:color w:val="243F60" w:themeColor="accent1" w:themeShade="7F"/>
-      <w:lang w:val="en-GB"/>
-    </w:rPr>
-  </w:style>
-</w:styles>
-</file>
-
-<file path=word/stylesWithEffects.xml><?xml version="1.0" encoding="utf-8"?>
-<w:styles xmlns:wpc="http://schemas.microsoft.com/office/word/2010/wordprocessingCanvas" xmlns:mc="http://schemas.openxmlformats.org/markup-compatibility/2006" xmlns:o="urn:schemas-microsoft-com:office:office" xmlns:r="http://schemas.openxmlformats.org/officeDocument/2006/relationships" xmlns:m="http://schemas.openxmlformats.org/officeDocument/2006/math" xmlns:v="urn:schemas-microsoft-com:vml" xmlns:wp14="http://schemas.microsoft.com/office/word/2010/wordprocessingDrawing" xmlns:wp="http://schemas.openxmlformats.org/drawingml/2006/wordprocessingDrawing" xmlns:w10="urn:schemas-microsoft-com:office:word" xmlns:w="http://schemas.openxmlformats.org/wordprocessingml/2006/main" xmlns:w14="http://schemas.microsoft.com/office/word/2010/wordml" xmlns:wpg="http://schemas.microsoft.com/office/word/2010/wordprocessingGroup" xmlns:wpi="http://schemas.microsoft.com/office/word/2010/wordprocessingInk" xmlns:wne="http://schemas.microsoft.com/office/word/2006/wordml" xmlns:wps="http://schemas.microsoft.com/office/word/2010/wordprocessingShape" mc:Ignorable="w14 wp14">
-  <w:docDefaults>
-    <w:rPrDefault>
-      <w:rPr>
-        <w:rFonts w:asciiTheme="minorHAnsi" w:eastAsiaTheme="minorHAnsi" w:hAnsiTheme="minorHAnsi" w:cstheme="minorBidi"/>
-        <w:sz w:val="22"/>
-        <w:szCs w:val="22"/>
-        <w:lang w:val="nl-NL" w:eastAsia="en-US" w:bidi="ar-SA"/>
-      </w:rPr>
-    </w:rPrDefault>
-    <w:pPrDefault>
-      <w:pPr>
-        <w:spacing w:after="200" w:line="276" w:lineRule="auto"/>
-      </w:pPr>
-    </w:pPrDefault>
-  </w:docDefaults>
-  <w:latentStyles w:defLockedState="0" w:defUIPriority="99" w:defSemiHidden="1" w:defUnhideWhenUsed="1" w:defQFormat="0" w:count="267">
-    <w:lsdException w:name="Normal" w:semiHidden="0" w:uiPriority="0" w:unhideWhenUsed="0" w:qFormat="1"/>
-    <w:lsdException w:name="heading 1" w:semiHidden="0" w:uiPriority="9" w:unhideWhenUsed="0" w:qFormat="1"/>
-    <w:lsdException w:name="heading 2" w:uiPriority="9" w:qFormat="1"/>
-    <w:lsdException w:name="heading 3" w:uiPriority="9" w:qFormat="1"/>
-    <w:lsdException w:name="heading 4" w:uiPriority="9" w:qFormat="1"/>
-    <w:lsdException w:name="heading 5" w:uiPriority="9" w:qFormat="1"/>
-    <w:lsdException w:name="heading 6" w:uiPriority="9" w:qFormat="1"/>
-    <w:lsdException w:name="heading 7" w:uiPriority="9" w:qFormat="1"/>
-    <w:lsdException w:name="heading 8" w:uiPriority="9" w:qFormat="1"/>
-    <w:lsdException w:name="heading 9" w:uiPriority="9" w:qFormat="1"/>
-    <w:lsdException w:name="toc 1" w:uiPriority="39" w:qFormat="1"/>
-    <w:lsdException w:name="toc 2" w:uiPriority="39" w:qFormat="1"/>
-    <w:lsdException w:name="toc 3" w:uiPriority="39" w:qFormat="1"/>
-    <w:lsdException w:name="toc 4" w:uiPriority="39"/>
-    <w:lsdException w:name="toc 5" w:uiPriority="39"/>
-    <w:lsdException w:name="toc 6" w:uiPriority="39"/>
-    <w:lsdException w:name="toc 7" w:uiPriority="39"/>
-    <w:lsdException w:name="toc 8" w:uiPriority="39"/>
-    <w:lsdException w:name="toc 9" w:uiPriority="39"/>
-    <w:lsdException w:name="caption" w:uiPriority="35" w:qFormat="1"/>
-    <w:lsdException w:name="Title" w:semiHidden="0" w:uiPriority="10" w:unhideWhenUsed="0" w:qFormat="1"/>
-    <w:lsdException w:name="Default Paragraph Font" w:uiPriority="1"/>
-    <w:lsdException w:name="Subtitle" w:semiHidden="0" w:uiPriority="11" w:unhideWhenUsed="0" w:qFormat="1"/>
-    <w:lsdException w:name="Body Text Indent 2" w:uiPriority="0"/>
-    <w:lsdException w:name="Strong" w:semiHidden="0" w:uiPriority="22" w:unhideWhenUsed="0" w:qFormat="1"/>
-    <w:lsdException w:name="Emphasis" w:semiHidden="0" w:uiPriority="20" w:unhideWhenUsed="0" w:qFormat="1"/>
-    <w:lsdException w:name="Table Grid" w:semiHidden="0" w:uiPriority="59" w:unhideWhenUsed="0"/>
-    <w:lsdException w:name="Placeholder Text" w:unhideWhenUsed="0"/>
-    <w:lsdException w:name="No Spacing" w:semiHidden="0" w:uiPriority="1" w:unhideWhenUsed="0" w:qFormat="1"/>
-    <w:lsdException w:name="Light Shading" w:semiHidden="0" w:uiPriority="60" w:unhideWhenUsed="0"/>
-    <w:lsdException w:name="Light List" w:semiHidden="0" w:uiPriority="61" w:unhideWhenUsed="0"/>
-    <w:lsdException w:name="Light Grid" w:semiHidden="0" w:uiPriority="62" w:unhideWhenUsed="0"/>
-    <w:lsdException w:name="Medium Shading 1" w:semiHidden="0" w:uiPriority="63" w:unhideWhenUsed="0"/>
-    <w:lsdException w:name="Medium Shading 2" w:semiHidden="0" w:uiPriority="64" w:unhideWhenUsed="0"/>
-    <w:lsdException w:name="Medium List 1" w:semiHidden="0" w:uiPriority="65" w:unhideWhenUsed="0"/>
-    <w:lsdException w:name="Medium List 2" w:semiHidden="0" w:uiPriority="66" w:unhideWhenUsed="0"/>
-    <w:lsdException w:name="Medium Grid 1" w:semiHidden="0" w:uiPriority="67" w:unhideWhenUsed="0"/>
-    <w:lsdException w:name="Medium Grid 2" w:semiHidden="0" w:uiPriority="68" w:unhideWhenUsed="0"/>
-    <w:lsdException w:name="Medium Grid 3" w:semiHidden="0" w:uiPriority="69" w:unhideWhenUsed="0"/>
-    <w:lsdException w:name="Dark List" w:semiHidden="0" w:uiPriority="70" w:unhideWhenUsed="0"/>
-    <w:lsdException w:name="Colorful Shading" w:semiHidden="0" w:uiPriority="71" w:unhideWhenUsed="0"/>
-    <w:lsdException w:name="Colorful List" w:semiHidden="0" w:uiPriority="72" w:unhideWhenUsed="0"/>
-    <w:lsdException w:name="Colorful Grid" w:semiHidden="0" w:uiPriority="73" w:unhideWhenUsed="0"/>
-    <w:lsdException w:name="Light Shading Accent 1" w:semiHidden="0" w:uiPriority="60" w:unhideWhenUsed="0"/>
-    <w:lsdException w:name="Light List Accent 1" w:semiHidden="0" w:uiPriority="61" w:unhideWhenUsed="0"/>
-    <w:lsdException w:name="Light Grid Accent 1" w:semiHidden="0" w:uiPriority="62" w:unhideWhenUsed="0"/>
-    <w:lsdException w:name="Medium Shading 1 Accent 1" w:semiHidden="0" w:uiPriority="63" w:unhideWhenUsed="0"/>
-    <w:lsdException w:name="Medium Shading 2 Accent 1" w:semiHidden="0" w:uiPriority="64" w:unhideWhenUsed="0"/>
-    <w:lsdException w:name="Medium List 1 Accent 1" w:semiHidden="0" w:uiPriority="65" w:unhideWhenUsed="0"/>
-    <w:lsdException w:name="Revision" w:unhideWhenUsed="0"/>
-    <w:lsdException w:name="List Paragraph" w:semiHidden="0" w:uiPriority="34" w:unhideWhenUsed="0" w:qFormat="1"/>
-    <w:lsdException w:name="Quote" w:semiHidden="0" w:uiPriority="29" w:unhideWhenUsed="0" w:qFormat="1"/>
-    <w:lsdException w:name="Intense Quote" w:semiHidden="0" w:uiPriority="30" w:unhideWhenUsed="0" w:qFormat="1"/>
-    <w:lsdException w:name="Medium List 2 Accent 1" w:semiHidden="0" w:uiPriority="66" w:unhideWhenUsed="0"/>
-    <w:lsdException w:name="Medium Grid 1 Accent 1" w:semiHidden="0" w:uiPriority="67" w:unhideWhenUsed="0"/>
-    <w:lsdException w:name="Medium Grid 2 Accent 1" w:semiHidden="0" w:uiPriority="68" w:unhideWhenUsed="0"/>
-    <w:lsdException w:name="Medium Grid 3 Accent 1" w:semiHidden="0" w:uiPriority="69" w:unhideWhenUsed="0"/>
-    <w:lsdException w:name="Dark List Accent 1" w:semiHidden="0" w:uiPriority="70" w:unhideWhenUsed="0"/>
-    <w:lsdException w:name="Colorful Shading Accent 1" w:semiHidden="0" w:uiPriority="71" w:unhideWhenUsed="0"/>
-    <w:lsdException w:name="Colorful List Accent 1" w:semiHidden="0" w:uiPriority="72" w:unhideWhenUsed="0"/>
-    <w:lsdException w:name="Colorful Grid Accent 1" w:semiHidden="0" w:uiPriority="73" w:unhideWhenUsed="0"/>
-    <w:lsdException w:name="Light Shading Accent 2" w:semiHidden="0" w:uiPriority="60" w:unhideWhenUsed="0"/>
-    <w:lsdException w:name="Light List Accent 2" w:semiHidden="0" w:uiPriority="61" w:unhideWhenUsed="0"/>
-    <w:lsdException w:name="Light Grid Accent 2" w:semiHidden="0" w:uiPriority="62" w:unhideWhenUsed="0"/>
-    <w:lsdException w:name="Medium Shading 1 Accent 2" w:semiHidden="0" w:uiPriority="63" w:unhideWhenUsed="0"/>
-    <w:lsdException w:name="Medium Shading 2 Accent 2" w:semiHidden="0" w:uiPriority="64" w:unhideWhenUsed="0"/>
-    <w:lsdException w:name="Medium List 1 Accent 2" w:semiHidden="0" w:uiPriority="65" w:unhideWhenUsed="0"/>
-    <w:lsdException w:name="Medium List 2 Accent 2" w:semiHidden="0" w:uiPriority="66" w:unhideWhenUsed="0"/>
-    <w:lsdException w:name="Medium Grid 1 Accent 2" w:semiHidden="0" w:uiPriority="67" w:unhideWhenUsed="0"/>
-    <w:lsdException w:name="Medium Grid 2 Accent 2" w:semiHidden="0" w:uiPriority="68" w:unhideWhenUsed="0"/>
-    <w:lsdException w:name="Medium Grid 3 Accent 2" w:semiHidden="0" w:uiPriority="69" w:unhideWhenUsed="0"/>
-    <w:lsdException w:name="Dark List Accent 2" w:semiHidden="0" w:uiPriority="70" w:unhideWhenUsed="0"/>
-    <w:lsdException w:name="Colorful Shading Accent 2" w:semiHidden="0" w:uiPriority="71" w:unhideWhenUsed="0"/>
-    <w:lsdException w:name="Colorful List Accent 2" w:semiHidden="0" w:uiPriority="72" w:unhideWhenUsed="0"/>
-    <w:lsdException w:name="Colorful Grid Accent 2" w:semiHidden="0" w:uiPriority="73" w:unhideWhenUsed="0"/>
-    <w:lsdException w:name="Light Shading Accent 3" w:semiHidden="0" w:uiPriority="60" w:unhideWhenUsed="0"/>
-    <w:lsdException w:name="Light List Accent 3" w:semiHidden="0" w:uiPriority="61" w:unhideWhenUsed="0"/>
-    <w:lsdException w:name="Light Grid Accent 3" w:semiHidden="0" w:uiPriority="62" w:unhideWhenUsed="0"/>
-    <w:lsdException w:name="Medium Shading 1 Accent 3" w:semiHidden="0" w:uiPriority="63" w:unhideWhenUsed="0"/>
-    <w:lsdException w:name="Medium Shading 2 Accent 3" w:semiHidden="0" w:uiPriority="64" w:unhideWhenUsed="0"/>
-    <w:lsdException w:name="Medium List 1 Accent 3" w:semiHidden="0" w:uiPriority="65" w:unhideWhenUsed="0"/>
-    <w:lsdException w:name="Medium List 2 Accent 3" w:semiHidden="0" w:uiPriority="66" w:unhideWhenUsed="0"/>
-    <w:lsdException w:name="Medium Grid 1 Accent 3" w:semiHidden="0" w:uiPriority="67" w:unhideWhenUsed="0"/>
-    <w:lsdException w:name="Medium Grid 2 Accent 3" w:semiHidden="0" w:uiPriority="68" w:unhideWhenUsed="0"/>
-    <w:lsdException w:name="Medium Grid 3 Accent 3" w:semiHidden="0" w:uiPriority="69" w:unhideWhenUsed="0"/>
-    <w:lsdException w:name="Dark List Accent 3" w:semiHidden="0" w:uiPriority="70" w:unhideWhenUsed="0"/>
-    <w:lsdException w:name="Colorful Shading Accent 3" w:semiHidden="0" w:uiPriority="71" w:unhideWhenUsed="0"/>
-    <w:lsdException w:name="Colorful List Accent 3" w:semiHidden="0" w:uiPriority="72" w:unhideWhenUsed="0"/>
-    <w:lsdException w:name="Colorful Grid Accent 3" w:semiHidden="0" w:uiPriority="73" w:unhideWhenUsed="0"/>
-    <w:lsdException w:name="Light Shading Accent 4" w:semiHidden="0" w:uiPriority="60" w:unhideWhenUsed="0"/>
-    <w:lsdException w:name="Light List Accent 4" w:semiHidden="0" w:uiPriority="61" w:unhideWhenUsed="0"/>
-    <w:lsdException w:name="Light Grid Accent 4" w:semiHidden="0" w:uiPriority="62" w:unhideWhenUsed="0"/>
-    <w:lsdException w:name="Medium Shading 1 Accent 4" w:semiHidden="0" w:uiPriority="63" w:unhideWhenUsed="0"/>
-    <w:lsdException w:name="Medium Shading 2 Accent 4" w:semiHidden="0" w:uiPriority="64" w:unhideWhenUsed="0"/>
-    <w:lsdException w:name="Medium List 1 Accent 4" w:semiHidden="0" w:uiPriority="65" w:unhideWhenUsed="0"/>
-    <w:lsdException w:name="Medium List 2 Accent 4" w:semiHidden="0" w:uiPriority="66" w:unhideWhenUsed="0"/>
-    <w:lsdException w:name="Medium Grid 1 Accent 4" w:semiHidden="0" w:uiPriority="67" w:unhideWhenUsed="0"/>
-    <w:lsdException w:name="Medium Grid 2 Accent 4" w:semiHidden="0" w:uiPriority="68" w:unhideWhenUsed="0"/>
-    <w:lsdException w:name="Medium Grid 3 Accent 4" w:semiHidden="0" w:uiPriority="69" w:unhideWhenUsed="0"/>
-    <w:lsdException w:name="Dark List Accent 4" w:semiHidden="0" w:uiPriority="70" w:unhideWhenUsed="0"/>
-    <w:lsdException w:name="Colorful Shading Accent 4" w:semiHidden="0" w:uiPriority="71" w:unhideWhenUsed="0"/>
-    <w:lsdException w:name="Colorful List Accent 4" w:semiHidden="0" w:uiPriority="72" w:unhideWhenUsed="0"/>
-    <w:lsdException w:name="Colorful Grid Accent 4" w:semiHidden="0" w:uiPriority="73" w:unhideWhenUsed="0"/>
-    <w:lsdException w:name="Light Shading Accent 5" w:semiHidden="0" w:uiPriority="60" w:unhideWhenUsed="0"/>
-    <w:lsdException w:name="Light List Accent 5" w:semiHidden="0" w:uiPriority="61" w:unhideWhenUsed="0"/>
-    <w:lsdException w:name="Light Grid Accent 5" w:semiHidden="0" w:uiPriority="62" w:unhideWhenUsed="0"/>
-    <w:lsdException w:name="Medium Shading 1 Accent 5" w:semiHidden="0" w:uiPriority="63" w:unhideWhenUsed="0"/>
-    <w:lsdException w:name="Medium Shading 2 Accent 5" w:semiHidden="0" w:uiPriority="64" w:unhideWhenUsed="0"/>
-    <w:lsdException w:name="Medium List 1 Accent 5" w:semiHidden="0" w:uiPriority="65" w:unhideWhenUsed="0"/>
-    <w:lsdException w:name="Medium List 2 Accent 5" w:semiHidden="0" w:uiPriority="66" w:unhideWhenUsed="0"/>
-    <w:lsdException w:name="Medium Grid 1 Accent 5" w:semiHidden="0" w:uiPriority="67" w:unhideWhenUsed="0"/>
-    <w:lsdException w:name="Medium Grid 2 Accent 5" w:semiHidden="0" w:uiPriority="68" w:unhideWhenUsed="0"/>
-    <w:lsdException w:name="Medium Grid 3 Accent 5" w:semiHidden="0" w:uiPriority="69" w:unhideWhenUsed="0"/>
-    <w:lsdException w:name="Dark List Accent 5" w:semiHidden="0" w:uiPriority="70" w:unhideWhenUsed="0"/>
-    <w:lsdException w:name="Colorful Shading Accent 5" w:semiHidden="0" w:uiPriority="71" w:unhideWhenUsed="0"/>
-    <w:lsdException w:name="Colorful List Accent 5" w:semiHidden="0" w:uiPriority="72" w:unhideWhenUsed="0"/>
-    <w:lsdException w:name="Colorful Grid Accent 5" w:semiHidden="0" w:uiPriority="73" w:unhideWhenUsed="0"/>
-    <w:lsdException w:name="Light Shading Accent 6" w:semiHidden="0" w:uiPriority="60" w:unhideWhenUsed="0"/>
-    <w:lsdException w:name="Light List Accent 6" w:semiHidden="0" w:uiPriority="61" w:unhideWhenUsed="0"/>
-    <w:lsdException w:name="Light Grid Accent 6" w:semiHidden="0" w:uiPriority="62" w:unhideWhenUsed="0"/>
-    <w:lsdException w:name="Medium Shading 1 Accent 6" w:semiHidden="0" w:uiPriority="63" w:unhideWhenUsed="0"/>
-    <w:lsdException w:name="Medium Shading 2 Accent 6" w:semiHidden="0" w:uiPriority="64" w:unhideWhenUsed="0"/>
-    <w:lsdException w:name="Medium List 1 Accent 6" w:semiHidden="0" w:uiPriority="65" w:unhideWhenUsed="0"/>
-    <w:lsdException w:name="Medium List 2 Accent 6" w:semiHidden="0" w:uiPriority="66" w:unhideWhenUsed="0"/>
-    <w:lsdException w:name="Medium Grid 1 Accent 6" w:semiHidden="0" w:uiPriority="67" w:unhideWhenUsed="0"/>
-    <w:lsdException w:name="Medium Grid 2 Accent 6" w:semiHidden="0" w:uiPriority="68" w:unhideWhenUsed="0"/>
-    <w:lsdException w:name="Medium Grid 3 Accent 6" w:semiHidden="0" w:uiPriority="69" w:unhideWhenUsed="0"/>
-    <w:lsdException w:name="Dark List Accent 6" w:semiHidden="0" w:uiPriority="70" w:unhideWhenUsed="0"/>
-    <w:lsdException w:name="Colorful Shading Accent 6" w:semiHidden="0" w:uiPriority="71" w:unhideWhenUsed="0"/>
-    <w:lsdException w:name="Colorful List Accent 6" w:semiHidden="0" w:uiPriority="72" w:unhideWhenUsed="0"/>
-    <w:lsdException w:name="Colorful Grid Accent 6" w:semiHidden="0" w:uiPriority="73" w:unhideWhenUsed="0"/>
-    <w:lsdException w:name="Subtle Emphasis" w:semiHidden="0" w:uiPriority="19" w:unhideWhenUsed="0" w:qFormat="1"/>
-    <w:lsdException w:name="Intense Emphasis" w:semiHidden="0" w:uiPriority="21" w:unhideWhenUsed="0" w:qFormat="1"/>
-    <w:lsdException w:name="Subtle Reference" w:semiHidden="0" w:uiPriority="31" w:unhideWhenUsed="0" w:qFormat="1"/>
-    <w:lsdException w:name="Intense Reference" w:semiHidden="0" w:uiPriority="32" w:unhideWhenUsed="0" w:qFormat="1"/>
-    <w:lsdException w:name="Book Title" w:semiHidden="0" w:uiPriority="33" w:unhideWhenUsed="0" w:qFormat="1"/>
-    <w:lsdException w:name="Bibliography" w:uiPriority="37"/>
-    <w:lsdException w:name="TOC Heading" w:uiPriority="39" w:qFormat="1"/>
-  </w:latentStyles>
-  <w:style w:type="paragraph" w:default="1" w:styleId="Normal">
-    <w:name w:val="Normal"/>
-    <w:qFormat/>
-    <w:rPr>
-      <w:lang w:val="en-GB"/>
-    </w:rPr>
-  </w:style>
-  <w:style w:type="paragraph" w:styleId="Heading1">
-    <w:name w:val="heading 1"/>
-    <w:basedOn w:val="Normal"/>
-    <w:next w:val="Normal"/>
-    <w:link w:val="Heading1Char"/>
-    <w:uiPriority w:val="9"/>
-    <w:qFormat/>
-    <w:rsid w:val="00E53545"/>
-    <w:pPr>
-      <w:keepNext/>
-      <w:keepLines/>
-      <w:spacing w:before="480" w:after="0"/>
-      <w:outlineLvl w:val="0"/>
-    </w:pPr>
-    <w:rPr>
-      <w:rFonts w:asciiTheme="majorHAnsi" w:eastAsiaTheme="majorEastAsia" w:hAnsiTheme="majorHAnsi" w:cstheme="majorBidi"/>
-      <w:b/>
-      <w:bCs/>
-      <w:color w:val="365F91" w:themeColor="accent1" w:themeShade="BF"/>
-      <w:sz w:val="28"/>
-      <w:szCs w:val="28"/>
-    </w:rPr>
-  </w:style>
-  <w:style w:type="paragraph" w:styleId="Heading2">
-    <w:name w:val="heading 2"/>
-    <w:basedOn w:val="Normal"/>
-    <w:next w:val="Normal"/>
-    <w:link w:val="Heading2Char"/>
-    <w:uiPriority w:val="9"/>
-    <w:unhideWhenUsed/>
-    <w:qFormat/>
-    <w:rsid w:val="001351B8"/>
-    <w:pPr>
-      <w:keepNext/>
-      <w:keepLines/>
-      <w:spacing w:before="200" w:after="0"/>
-      <w:outlineLvl w:val="1"/>
-    </w:pPr>
-    <w:rPr>
-      <w:rFonts w:asciiTheme="majorHAnsi" w:eastAsiaTheme="majorEastAsia" w:hAnsiTheme="majorHAnsi" w:cstheme="majorBidi"/>
-      <w:b/>
-      <w:bCs/>
-      <w:color w:val="4F81BD" w:themeColor="accent1"/>
-      <w:sz w:val="26"/>
-      <w:szCs w:val="26"/>
-    </w:rPr>
-  </w:style>
-  <w:style w:type="paragraph" w:styleId="Heading3">
-    <w:name w:val="heading 3"/>
-    <w:basedOn w:val="Normal"/>
-    <w:next w:val="Normal"/>
-    <w:link w:val="Heading3Char"/>
-    <w:uiPriority w:val="9"/>
-    <w:unhideWhenUsed/>
-    <w:qFormat/>
-    <w:rsid w:val="00956F94"/>
-    <w:pPr>
-      <w:keepNext/>
-      <w:keepLines/>
-      <w:spacing w:before="200" w:after="0"/>
-      <w:outlineLvl w:val="2"/>
-    </w:pPr>
-    <w:rPr>
-      <w:rFonts w:asciiTheme="majorHAnsi" w:eastAsiaTheme="majorEastAsia" w:hAnsiTheme="majorHAnsi" w:cstheme="majorBidi"/>
-      <w:b/>
-      <w:bCs/>
-      <w:color w:val="4F81BD" w:themeColor="accent1"/>
-    </w:rPr>
-  </w:style>
-  <w:style w:type="paragraph" w:styleId="Heading4">
-    <w:name w:val="heading 4"/>
-    <w:basedOn w:val="Normal"/>
-    <w:next w:val="Normal"/>
-    <w:link w:val="Heading4Char"/>
-    <w:uiPriority w:val="9"/>
-    <w:unhideWhenUsed/>
-    <w:qFormat/>
-    <w:rsid w:val="00956F94"/>
-    <w:pPr>
-      <w:keepNext/>
-      <w:keepLines/>
-      <w:spacing w:before="200" w:after="0"/>
-      <w:outlineLvl w:val="3"/>
-    </w:pPr>
-    <w:rPr>
-      <w:rFonts w:asciiTheme="majorHAnsi" w:eastAsiaTheme="majorEastAsia" w:hAnsiTheme="majorHAnsi" w:cstheme="majorBidi"/>
-      <w:b/>
-      <w:bCs/>
-      <w:i/>
-      <w:iCs/>
-      <w:color w:val="4F81BD" w:themeColor="accent1"/>
-    </w:rPr>
-  </w:style>
-  <w:style w:type="paragraph" w:styleId="Heading5">
-    <w:name w:val="heading 5"/>
-    <w:basedOn w:val="Normal"/>
-    <w:next w:val="Normal"/>
-    <w:link w:val="Heading5Char"/>
-    <w:uiPriority w:val="9"/>
-    <w:unhideWhenUsed/>
-    <w:qFormat/>
-    <w:rsid w:val="00462951"/>
-    <w:pPr>
-      <w:keepNext/>
-      <w:keepLines/>
-      <w:spacing w:before="200" w:after="0"/>
-      <w:outlineLvl w:val="4"/>
-    </w:pPr>
-    <w:rPr>
-      <w:rFonts w:asciiTheme="majorHAnsi" w:eastAsiaTheme="majorEastAsia" w:hAnsiTheme="majorHAnsi" w:cstheme="majorBidi"/>
-      <w:color w:val="243F60" w:themeColor="accent1" w:themeShade="7F"/>
-    </w:rPr>
-  </w:style>
-  <w:style w:type="paragraph" w:styleId="Heading6">
-    <w:name w:val="heading 6"/>
-    <w:basedOn w:val="Normal"/>
-    <w:next w:val="Normal"/>
-    <w:link w:val="Heading6Char"/>
-    <w:uiPriority w:val="9"/>
-    <w:unhideWhenUsed/>
-    <w:qFormat/>
-    <w:rsid w:val="00462951"/>
-    <w:pPr>
-      <w:keepNext/>
-      <w:keepLines/>
-      <w:spacing w:before="200" w:after="0"/>
-      <w:outlineLvl w:val="5"/>
-    </w:pPr>
-    <w:rPr>
-      <w:rFonts w:asciiTheme="majorHAnsi" w:eastAsiaTheme="majorEastAsia" w:hAnsiTheme="majorHAnsi" w:cstheme="majorBidi"/>
-      <w:i/>
-      <w:iCs/>
-      <w:color w:val="243F60" w:themeColor="accent1" w:themeShade="7F"/>
-    </w:rPr>
-  </w:style>
-  <w:style w:type="character" w:default="1" w:styleId="DefaultParagraphFont">
-    <w:name w:val="Default Paragraph Font"/>
-    <w:uiPriority w:val="1"/>
     <w:unhideWhenUsed/>
   </w:style>
   <w:style w:type="table" w:default="1" w:styleId="TableNormal">
@@ -8026,9 +7426,12 @@
 </file>
 
 <file path=customXml/item1.xml><?xml version="1.0" encoding="utf-8"?>
-<p:properties xmlns:p="http://schemas.microsoft.com/office/2006/metadata/properties" xmlns:xsi="http://www.w3.org/2001/XMLSchema-instance" xmlns:pc="http://schemas.microsoft.com/office/infopath/2007/PartnerControls">
-  <documentManagement/>
-</p:properties>
+<?mso-contentType ?>
+<FormTemplates xmlns="http://schemas.microsoft.com/sharepoint/v3/contenttype/forms">
+  <Display>DocumentLibraryForm</Display>
+  <Edit>DocumentLibraryForm</Edit>
+  <New>DocumentLibraryForm</New>
+</FormTemplates>
 </file>
 
 <file path=customXml/item2.xml><?xml version="1.0" encoding="utf-8"?>
@@ -8146,12 +7549,9 @@
 </file>
 
 <file path=customXml/item3.xml><?xml version="1.0" encoding="utf-8"?>
-<?mso-contentType ?>
-<FormTemplates xmlns="http://schemas.microsoft.com/sharepoint/v3/contenttype/forms">
-  <Display>DocumentLibraryForm</Display>
-  <Edit>DocumentLibraryForm</Edit>
-  <New>DocumentLibraryForm</New>
-</FormTemplates>
+<p:properties xmlns:p="http://schemas.microsoft.com/office/2006/metadata/properties" xmlns:xsi="http://www.w3.org/2001/XMLSchema-instance" xmlns:pc="http://schemas.microsoft.com/office/infopath/2007/PartnerControls">
+  <documentManagement/>
+</p:properties>
 </file>
 
 <file path=customXml/item4.xml><?xml version="1.0" encoding="utf-8"?>
@@ -8159,10 +7559,9 @@
 </file>
 
 <file path=customXml/itemProps1.xml><?xml version="1.0" encoding="utf-8"?>
-<ds:datastoreItem xmlns:ds="http://schemas.openxmlformats.org/officeDocument/2006/customXml" ds:itemID="{A4481DB2-7BDF-441D-9919-C9BD4CF2F75D}">
+<ds:datastoreItem xmlns:ds="http://schemas.openxmlformats.org/officeDocument/2006/customXml" ds:itemID="{90B168DA-17DF-41E0-ABE9-8EE0D8EEBD80}">
   <ds:schemaRefs>
-    <ds:schemaRef ds:uri="http://schemas.microsoft.com/office/2006/metadata/properties"/>
-    <ds:schemaRef ds:uri="http://schemas.microsoft.com/office/infopath/2007/PartnerControls"/>
+    <ds:schemaRef ds:uri="http://schemas.microsoft.com/sharepoint/v3/contenttype/forms"/>
   </ds:schemaRefs>
 </ds:datastoreItem>
 </file>
@@ -8184,15 +7583,16 @@
 </file>
 
 <file path=customXml/itemProps3.xml><?xml version="1.0" encoding="utf-8"?>
-<ds:datastoreItem xmlns:ds="http://schemas.openxmlformats.org/officeDocument/2006/customXml" ds:itemID="{90B168DA-17DF-41E0-ABE9-8EE0D8EEBD80}">
+<ds:datastoreItem xmlns:ds="http://schemas.openxmlformats.org/officeDocument/2006/customXml" ds:itemID="{A4481DB2-7BDF-441D-9919-C9BD4CF2F75D}">
   <ds:schemaRefs>
-    <ds:schemaRef ds:uri="http://schemas.microsoft.com/sharepoint/v3/contenttype/forms"/>
+    <ds:schemaRef ds:uri="http://schemas.microsoft.com/office/2006/metadata/properties"/>
+    <ds:schemaRef ds:uri="http://schemas.microsoft.com/office/infopath/2007/PartnerControls"/>
   </ds:schemaRefs>
 </ds:datastoreItem>
 </file>
 
 <file path=customXml/itemProps4.xml><?xml version="1.0" encoding="utf-8"?>
-<ds:datastoreItem xmlns:ds="http://schemas.openxmlformats.org/officeDocument/2006/customXml" ds:itemID="{45167F09-E70E-415A-91E2-EE03418F87D2}">
+<ds:datastoreItem xmlns:ds="http://schemas.openxmlformats.org/officeDocument/2006/customXml" ds:itemID="{DB4CC0CC-2673-4E08-8DB0-6A83AF140599}">
   <ds:schemaRefs>
     <ds:schemaRef ds:uri="http://schemas.openxmlformats.org/officeDocument/2006/bibliography"/>
   </ds:schemaRefs>

</xml_diff>

<commit_message>
Menu inheritance - Without dynamic container
</commit_message>
<xml_diff>
--- a/Setup.docx
+++ b/Setup.docx
@@ -1,6 +1,6 @@
 
 <file path=word/document.xml><?xml version="1.0" encoding="utf-8"?>
-<w:document xmlns:wpc="http://schemas.microsoft.com/office/word/2010/wordprocessingCanvas" xmlns:mc="http://schemas.openxmlformats.org/markup-compatibility/2006" xmlns:o="urn:schemas-microsoft-com:office:office" xmlns:r="http://schemas.openxmlformats.org/officeDocument/2006/relationships" xmlns:m="http://schemas.openxmlformats.org/officeDocument/2006/math" xmlns:v="urn:schemas-microsoft-com:vml" xmlns:wp14="http://schemas.microsoft.com/office/word/2010/wordprocessingDrawing" xmlns:wp="http://schemas.openxmlformats.org/drawingml/2006/wordprocessingDrawing" xmlns:w10="urn:schemas-microsoft-com:office:word" xmlns:w="http://schemas.openxmlformats.org/wordprocessingml/2006/main" xmlns:w14="http://schemas.microsoft.com/office/word/2010/wordml" xmlns:w15="http://schemas.microsoft.com/office/word/2012/wordml" xmlns:wpg="http://schemas.microsoft.com/office/word/2010/wordprocessingGroup" xmlns:wpi="http://schemas.microsoft.com/office/word/2010/wordprocessingInk" xmlns:wne="http://schemas.microsoft.com/office/word/2006/wordml" xmlns:wps="http://schemas.microsoft.com/office/word/2010/wordprocessingShape" mc:Ignorable="w14 w15 wp14">
+<w:document xmlns:wpc="http://schemas.microsoft.com/office/word/2010/wordprocessingCanvas" xmlns:mc="http://schemas.openxmlformats.org/markup-compatibility/2006" xmlns:o="urn:schemas-microsoft-com:office:office" xmlns:r="http://schemas.openxmlformats.org/officeDocument/2006/relationships" xmlns:m="http://schemas.openxmlformats.org/officeDocument/2006/math" xmlns:v="urn:schemas-microsoft-com:vml" xmlns:wp14="http://schemas.microsoft.com/office/word/2010/wordprocessingDrawing" xmlns:wp="http://schemas.openxmlformats.org/drawingml/2006/wordprocessingDrawing" xmlns:w10="urn:schemas-microsoft-com:office:word" xmlns:w="http://schemas.openxmlformats.org/wordprocessingml/2006/main" xmlns:w14="http://schemas.microsoft.com/office/word/2010/wordml" xmlns:wpg="http://schemas.microsoft.com/office/word/2010/wordprocessingGroup" xmlns:wpi="http://schemas.microsoft.com/office/word/2010/wordprocessingInk" xmlns:wne="http://schemas.microsoft.com/office/word/2006/wordml" xmlns:wps="http://schemas.microsoft.com/office/word/2010/wordprocessingShape" mc:Ignorable="w14 wp14">
   <w:body>
     <w:p>
       <w:pPr>
@@ -34,12 +34,21 @@
         <w:pStyle w:val="Title"/>
         <w:jc w:val="center"/>
       </w:pPr>
+      <w:proofErr w:type="spellStart"/>
       <w:r>
         <w:t>ProP</w:t>
       </w:r>
+      <w:proofErr w:type="spellEnd"/>
       <w:r>
         <w:br/>
-        <w:t>system for organizing a social event</w:t>
+      </w:r>
+      <w:proofErr w:type="gramStart"/>
+      <w:r>
+        <w:t>system</w:t>
+      </w:r>
+      <w:proofErr w:type="gramEnd"/>
+      <w:r>
+        <w:t xml:space="preserve"> for organizing a social event</w:t>
       </w:r>
     </w:p>
     <w:p>
@@ -134,9 +143,11 @@
       <w:r>
         <w:tab/>
       </w:r>
+      <w:proofErr w:type="spellStart"/>
       <w:r>
         <w:t>ProP</w:t>
       </w:r>
+      <w:proofErr w:type="spellEnd"/>
     </w:p>
     <w:p>
       <w:pPr>
@@ -209,8 +220,13 @@
         <w:spacing w:after="0"/>
       </w:pPr>
       <w:r>
-        <w:t>Group Name: ProShots</w:t>
-      </w:r>
+        <w:t xml:space="preserve">Group Name: </w:t>
+      </w:r>
+      <w:proofErr w:type="spellStart"/>
+      <w:r>
+        <w:t>ProShots</w:t>
+      </w:r>
+      <w:proofErr w:type="spellEnd"/>
     </w:p>
     <w:p>
       <w:pPr>
@@ -226,8 +242,13 @@
         <w:tab/>
       </w:r>
       <w:r>
-        <w:t>Ilia Nikushev</w:t>
-      </w:r>
+        <w:t xml:space="preserve">Ilia </w:t>
+      </w:r>
+      <w:proofErr w:type="spellStart"/>
+      <w:r>
+        <w:t>Nikushev</w:t>
+      </w:r>
+      <w:proofErr w:type="spellEnd"/>
       <w:r>
         <w:t xml:space="preserve"> </w:t>
       </w:r>
@@ -259,20 +280,34 @@
       </w:pPr>
       <w:r>
         <w:tab/>
-        <w:t>Georgi Chishirkov</w:t>
-      </w:r>
+      </w:r>
+      <w:proofErr w:type="spellStart"/>
+      <w:r>
+        <w:t>Georgi</w:t>
+      </w:r>
+      <w:proofErr w:type="spellEnd"/>
       <w:r>
         <w:t xml:space="preserve"> </w:t>
       </w:r>
+      <w:proofErr w:type="spellStart"/>
+      <w:proofErr w:type="gramStart"/>
+      <w:r>
+        <w:t>Chishirkov</w:t>
+      </w:r>
+      <w:proofErr w:type="spellEnd"/>
       <w:r>
         <w:t xml:space="preserve"> </w:t>
       </w:r>
       <w:r>
+        <w:t xml:space="preserve"> </w:t>
+      </w:r>
+      <w:r>
         <w:rPr>
           <w:b/>
         </w:rPr>
         <w:t>[</w:t>
       </w:r>
+      <w:proofErr w:type="gramEnd"/>
       <w:r>
         <w:rPr>
           <w:b/>
@@ -297,11 +332,21 @@
         <w:tab/>
       </w:r>
       <w:r>
-        <w:t xml:space="preserve">Mikael Shaghelani </w:t>
-      </w:r>
+        <w:t xml:space="preserve">Mikael </w:t>
+      </w:r>
+      <w:proofErr w:type="spellStart"/>
+      <w:r>
+        <w:t>Shaghelani</w:t>
+      </w:r>
+      <w:proofErr w:type="spellEnd"/>
+      <w:r>
+        <w:t xml:space="preserve"> </w:t>
+      </w:r>
+      <w:proofErr w:type="spellStart"/>
       <w:r>
         <w:t>Lor</w:t>
       </w:r>
+      <w:proofErr w:type="spellEnd"/>
       <w:r>
         <w:t xml:space="preserve"> </w:t>
       </w:r>
@@ -330,7 +375,15 @@
         <w:tab/>
       </w:r>
       <w:r>
-        <w:t xml:space="preserve">Angel Doychinov </w:t>
+        <w:t xml:space="preserve">Angel </w:t>
+      </w:r>
+      <w:proofErr w:type="spellStart"/>
+      <w:r>
+        <w:t>Doychinov</w:t>
+      </w:r>
+      <w:proofErr w:type="spellEnd"/>
+      <w:r>
+        <w:t xml:space="preserve"> </w:t>
       </w:r>
       <w:r>
         <w:rPr>
@@ -3678,7 +3731,15 @@
       </w:r>
       <w:r>
         <w:br/>
-        <w:t>Description of all the processes every employee and visitor will go through before during and after the event and all the specific exceptional cases that might occur during the time.</w:t>
+        <w:t xml:space="preserve">Description of all the processes every employee and visitor will go through before during and after the event and </w:t>
+      </w:r>
+      <w:proofErr w:type="gramStart"/>
+      <w:r>
+        <w:t>all the</w:t>
+      </w:r>
+      <w:proofErr w:type="gramEnd"/>
+      <w:r>
+        <w:t xml:space="preserve"> specific exceptional cases that might occur during the time.</w:t>
       </w:r>
     </w:p>
     <w:p>
@@ -3687,10 +3748,26 @@
       </w:r>
       <w:r>
         <w:br/>
-        <w:t>An overview of all requirements grouped by application and the MoSCoW.</w:t>
-      </w:r>
-    </w:p>
-    <w:p>
+      </w:r>
+      <w:proofErr w:type="gramStart"/>
+      <w:r>
+        <w:t>An</w:t>
+      </w:r>
+      <w:proofErr w:type="gramEnd"/>
+      <w:r>
+        <w:t xml:space="preserve"> overview of all requirements grouped by application and the </w:t>
+      </w:r>
+      <w:proofErr w:type="spellStart"/>
+      <w:r>
+        <w:t>MoSCoW</w:t>
+      </w:r>
+      <w:proofErr w:type="spellEnd"/>
+      <w:r>
+        <w:t>.</w:t>
+      </w:r>
+    </w:p>
+    <w:p>
+      <w:proofErr w:type="gramStart"/>
       <w:r>
         <w:t>User Interface</w:t>
       </w:r>
@@ -3698,6 +3775,7 @@
         <w:br/>
         <w:t>Brief description of the user interface.</w:t>
       </w:r>
+      <w:proofErr w:type="gramEnd"/>
     </w:p>
     <w:p>
       <w:pPr>
@@ -3813,7 +3891,21 @@
         <w:rPr>
           <w:rFonts w:ascii="Calibri" w:eastAsia="Calibri" w:hAnsi="Calibri" w:cs="Times New Roman"/>
         </w:rPr>
-        <w:t>At that time people can visit the event website and view all of the content on it. It will contain various information about the event and its execution. On the website the user will register an account and afterward he will be able to choose between buyin</w:t>
+        <w:t xml:space="preserve">At that time people can visit the event website and view all of the content on it. It will contain </w:t>
+      </w:r>
+      <w:proofErr w:type="gramStart"/>
+      <w:r>
+        <w:rPr>
+          <w:rFonts w:ascii="Calibri" w:eastAsia="Calibri" w:hAnsi="Calibri" w:cs="Times New Roman"/>
+        </w:rPr>
+        <w:t>various information about the event and its execution</w:t>
+      </w:r>
+      <w:proofErr w:type="gramEnd"/>
+      <w:r>
+        <w:rPr>
+          <w:rFonts w:ascii="Calibri" w:eastAsia="Calibri" w:hAnsi="Calibri" w:cs="Times New Roman"/>
+        </w:rPr>
+        <w:t>. On the website the user will register an account and afterward he will be able to choose between buyin</w:t>
       </w:r>
       <w:r>
         <w:rPr>
@@ -3957,19 +4049,33 @@
         <w:rPr>
           <w:rFonts w:ascii="Calibri" w:eastAsia="Calibri" w:hAnsi="Calibri" w:cs="Times New Roman"/>
         </w:rPr>
-        <w:t>The authenticator cards can additionally be topped up either through the website (auth. cards will be linked with the user account and PayPal, so transfer using just a laptop is possible) or with one of the placed terminals for the people who are without a laptop or cant connect to the internet. Even as the event proceeds users will still be able to book tents as long as there is a free spot open.</w:t>
-      </w:r>
-    </w:p>
-    <w:p>
-      <w:pPr>
+        <w:t xml:space="preserve">The authenticator cards can additionally be topped up either through the website (auth. cards will be linked with the user account and PayPal, so transfer using just a laptop is possible) or with one of the placed terminals for the people who are without a laptop or cant connect to the internet. Even as the event </w:t>
+      </w:r>
+      <w:proofErr w:type="gramStart"/>
+      <w:r>
         <w:rPr>
           <w:rFonts w:ascii="Calibri" w:eastAsia="Calibri" w:hAnsi="Calibri" w:cs="Times New Roman"/>
         </w:rPr>
-      </w:pPr>
+        <w:t>proceeds</w:t>
+      </w:r>
+      <w:proofErr w:type="gramEnd"/>
       <w:r>
         <w:rPr>
           <w:rFonts w:ascii="Calibri" w:eastAsia="Calibri" w:hAnsi="Calibri" w:cs="Times New Roman"/>
         </w:rPr>
+        <w:t xml:space="preserve"> users will still be able to book tents as long as there is a free spot open.</w:t>
+      </w:r>
+    </w:p>
+    <w:p>
+      <w:pPr>
+        <w:rPr>
+          <w:rFonts w:ascii="Calibri" w:eastAsia="Calibri" w:hAnsi="Calibri" w:cs="Times New Roman"/>
+        </w:rPr>
+      </w:pPr>
+      <w:r>
+        <w:rPr>
+          <w:rFonts w:ascii="Calibri" w:eastAsia="Calibri" w:hAnsi="Calibri" w:cs="Times New Roman"/>
+        </w:rPr>
         <w:t xml:space="preserve">Additionally during the event users that browse the website or have the appropriate application can check their account data in which they can see what they have booked, their current balance, things they have bought and with how much money as well as rented equipment. </w:t>
       </w:r>
     </w:p>
@@ -3996,21 +4102,49 @@
         <w:rPr>
           <w:rFonts w:ascii="Calibri" w:eastAsia="Calibri" w:hAnsi="Calibri" w:cs="Times New Roman"/>
         </w:rPr>
-        <w:t>The renting procedure will work in a similar fashion, the visitor will order an item for rent, the employee checks if there are any left and bring it to him, the visitor will then be asked for his auth. card and will be informed about the hourly renting price. The renting will be logged into his profile and can be checked both by him and the employee. When the item is returned the sum for the rent will be paid.</w:t>
-      </w:r>
-    </w:p>
-    <w:p>
-      <w:pPr>
+        <w:t xml:space="preserve">The renting procedure will work in a similar fashion, the visitor will order an item for rent, the employee checks if there are any left and bring it to him, </w:t>
+      </w:r>
+      <w:proofErr w:type="gramStart"/>
+      <w:r>
         <w:rPr>
           <w:rFonts w:ascii="Calibri" w:eastAsia="Calibri" w:hAnsi="Calibri" w:cs="Times New Roman"/>
         </w:rPr>
-      </w:pPr>
+        <w:t>the</w:t>
+      </w:r>
+      <w:proofErr w:type="gramEnd"/>
       <w:r>
         <w:rPr>
           <w:rFonts w:ascii="Calibri" w:eastAsia="Calibri" w:hAnsi="Calibri" w:cs="Times New Roman"/>
         </w:rPr>
+        <w:t xml:space="preserve"> visitor will then be asked for his auth. card and will be informed about the hourly renting price. The renting will be logged into his profile and can be checked both by him and the employee. When the item is returned the sum for the rent will be paid.</w:t>
+      </w:r>
+    </w:p>
+    <w:p>
+      <w:pPr>
+        <w:rPr>
+          <w:rFonts w:ascii="Calibri" w:eastAsia="Calibri" w:hAnsi="Calibri" w:cs="Times New Roman"/>
+        </w:rPr>
+      </w:pPr>
+      <w:r>
+        <w:rPr>
+          <w:rFonts w:ascii="Calibri" w:eastAsia="Calibri" w:hAnsi="Calibri" w:cs="Times New Roman"/>
+        </w:rPr>
         <w:lastRenderedPageBreak/>
-        <w:t xml:space="preserve">When an user approaches the pc doctor, he will be able to talk to him about what issues he is having at which point an appointment will be made stating the condition of the device and required maintenance. </w:t>
+        <w:t xml:space="preserve">When </w:t>
+      </w:r>
+      <w:proofErr w:type="gramStart"/>
+      <w:r>
+        <w:rPr>
+          <w:rFonts w:ascii="Calibri" w:eastAsia="Calibri" w:hAnsi="Calibri" w:cs="Times New Roman"/>
+        </w:rPr>
+        <w:t>an</w:t>
+      </w:r>
+      <w:proofErr w:type="gramEnd"/>
+      <w:r>
+        <w:rPr>
+          <w:rFonts w:ascii="Calibri" w:eastAsia="Calibri" w:hAnsi="Calibri" w:cs="Times New Roman"/>
+        </w:rPr>
+        <w:t xml:space="preserve"> user approaches the pc doctor, he will be able to talk to him about what issues he is having at which point an appointment will be made stating the condition of the device and required maintenance. </w:t>
       </w:r>
     </w:p>
     <w:p>
@@ -4250,7 +4384,11 @@
         <w:t>User Interface</w:t>
       </w:r>
       <w:r>
-        <w:t xml:space="preserve"> &lt;&lt;&lt;&lt;&lt;&lt;&lt;&lt;&lt;&lt;&lt;&lt;&lt;&lt;</w:t>
+        <w:t xml:space="preserve"> &lt;&lt;&lt;&lt;&lt;&lt;&lt;&lt;&lt;&lt;&lt;&lt;&lt;</w:t>
+      </w:r>
+      <w:proofErr w:type="gramStart"/>
+      <w:r>
+        <w:t>&lt;</w:t>
       </w:r>
       <w:r>
         <w:t xml:space="preserve"> </w:t>
@@ -4259,7 +4397,11 @@
         <w:t xml:space="preserve"> </w:t>
       </w:r>
       <w:r>
-        <w:t>TODO : SCREENSHOTS</w:t>
+        <w:t>TODO</w:t>
+      </w:r>
+      <w:proofErr w:type="gramEnd"/>
+      <w:r>
+        <w:t xml:space="preserve"> : SCREENSHOTS</w:t>
       </w:r>
       <w:bookmarkEnd w:id="14"/>
     </w:p>
@@ -4350,8 +4492,13 @@
         <w:br/>
         <w:t xml:space="preserve">The second is </w:t>
       </w:r>
-      <w:r>
-        <w:t>Booked items where the users can see a list of the</w:t>
+      <w:proofErr w:type="gramStart"/>
+      <w:r>
+        <w:t>Booked</w:t>
+      </w:r>
+      <w:proofErr w:type="gramEnd"/>
+      <w:r>
+        <w:t xml:space="preserve"> items where the users can see a list of the</w:t>
       </w:r>
       <w:r>
         <w:t xml:space="preserve"> items they have rented during </w:t>
@@ -4438,43 +4585,46 @@
     </w:p>
     <w:p>
       <w:r>
-        <w:t xml:space="preserve">The sponsors </w:t>
+        <w:t xml:space="preserve">The </w:t>
+      </w:r>
+      <w:proofErr w:type="gramStart"/>
+      <w:r>
+        <w:t>sponsors</w:t>
+      </w:r>
+      <w:proofErr w:type="gramEnd"/>
+      <w:r>
+        <w:t xml:space="preserve"> </w:t>
       </w:r>
       <w:r>
         <w:t xml:space="preserve">page contains information about the peoples </w:t>
       </w:r>
-      <w:bookmarkStart w:id="16" w:name="_GoBack"/>
       <w:r>
         <w:t>sponsoring</w:t>
       </w:r>
       <w:r>
-        <w:t xml:space="preserve"> </w:t>
+        <w:t xml:space="preserve"> the event and logos of the sponsors of the event.</w:t>
+      </w:r>
+      <w:r>
+        <w:br/>
+      </w:r>
+    </w:p>
+    <w:p>
+      <w:pPr>
+        <w:rPr>
+          <w:b/>
+        </w:rPr>
+      </w:pPr>
+      <w:r>
+        <w:br/>
+      </w:r>
+      <w:bookmarkStart w:id="16" w:name="_Toc417505913"/>
+      <w:r>
+        <w:rPr>
+          <w:rStyle w:val="Heading2Char"/>
+        </w:rPr>
+        <w:t>Applications</w:t>
       </w:r>
       <w:bookmarkEnd w:id="16"/>
-      <w:r>
-        <w:t>the event and logos of the sponsors of the event.</w:t>
-      </w:r>
-      <w:r>
-        <w:br/>
-      </w:r>
-    </w:p>
-    <w:p>
-      <w:pPr>
-        <w:rPr>
-          <w:b/>
-        </w:rPr>
-      </w:pPr>
-      <w:r>
-        <w:br/>
-      </w:r>
-      <w:bookmarkStart w:id="17" w:name="_Toc417505913"/>
-      <w:r>
-        <w:rPr>
-          <w:rStyle w:val="Heading2Char"/>
-        </w:rPr>
-        <w:t>Applications</w:t>
-      </w:r>
-      <w:bookmarkEnd w:id="17"/>
       <w:r>
         <w:rPr>
           <w:rStyle w:val="Heading2Char"/>
@@ -4521,18 +4671,24 @@
     </w:p>
     <w:p>
       <w:r>
-        <w:t xml:space="preserve">The first window they are presented with is the Login window. They can login either using their account or by presenting their identification card. </w:t>
+        <w:t>The first window they are presented with is the Login window. They can login either using their account or by presenting their identification card</w:t>
+      </w:r>
+      <w:r>
+        <w:t xml:space="preserve"> if they are a visitor</w:t>
+      </w:r>
+      <w:r>
+        <w:t xml:space="preserve">. </w:t>
       </w:r>
     </w:p>
     <w:p>
       <w:pPr>
         <w:pStyle w:val="Heading3"/>
       </w:pPr>
-      <w:bookmarkStart w:id="18" w:name="_Toc417505914"/>
+      <w:bookmarkStart w:id="17" w:name="_Toc417505914"/>
       <w:r>
         <w:t>Visitor</w:t>
       </w:r>
-      <w:bookmarkEnd w:id="18"/>
+      <w:bookmarkEnd w:id="17"/>
     </w:p>
     <w:p>
       <w:r>
@@ -4555,7 +4711,14 @@
       </w:r>
       <w:r>
         <w:br/>
-        <w:t>They can add or remove funds from their account using the buttons below their balance</w:t>
+      </w:r>
+      <w:proofErr w:type="gramStart"/>
+      <w:r>
+        <w:t>They</w:t>
+      </w:r>
+      <w:proofErr w:type="gramEnd"/>
+      <w:r>
+        <w:t xml:space="preserve"> can add or remove funds from their account using the buttons below their balance</w:t>
       </w:r>
       <w:r>
         <w:br/>
@@ -4585,7 +4748,16 @@
         <w:t>purchase</w:t>
       </w:r>
       <w:r>
-        <w:t xml:space="preserve"> , </w:t>
+        <w:t xml:space="preserve"> items</w:t>
+      </w:r>
+      <w:r>
+        <w:t>,</w:t>
+      </w:r>
+      <w:r>
+        <w:t xml:space="preserve"> </w:t>
+      </w:r>
+      <w:r>
+        <w:t xml:space="preserve">make an </w:t>
       </w:r>
       <w:r>
         <w:rPr>
@@ -4669,7 +4841,15 @@
         <w:t xml:space="preserve"> map, showing only a specific type of pin. </w:t>
       </w:r>
       <w:r>
-        <w:t>They can filter it out by type (Shop, PayPal machine, event, camping spot, information desk, PC doctor) and then they can specify a name, if they are searching for a specific pin.</w:t>
+        <w:t xml:space="preserve">They can filter it out by type (Shop, PayPal machine, event, camping spot, information desk, </w:t>
+      </w:r>
+      <w:proofErr w:type="gramStart"/>
+      <w:r>
+        <w:t>PC</w:t>
+      </w:r>
+      <w:proofErr w:type="gramEnd"/>
+      <w:r>
+        <w:t xml:space="preserve"> doctor) and then they can specify a name, if they are searching for a specific pin.</w:t>
       </w:r>
       <w:r>
         <w:br/>
@@ -4680,24 +4860,24 @@
       <w:pPr>
         <w:pStyle w:val="Heading4"/>
       </w:pPr>
-      <w:bookmarkStart w:id="19" w:name="_Toc417505915"/>
+      <w:bookmarkStart w:id="18" w:name="_Toc417505915"/>
       <w:r>
         <w:t>Book</w:t>
       </w:r>
       <w:r>
         <w:t xml:space="preserve"> a tent</w:t>
       </w:r>
+      <w:bookmarkEnd w:id="18"/>
+    </w:p>
+    <w:p>
+      <w:pPr>
+        <w:pStyle w:val="Heading5"/>
+      </w:pPr>
+      <w:bookmarkStart w:id="19" w:name="_Toc417505916"/>
+      <w:r>
+        <w:t>New</w:t>
+      </w:r>
       <w:bookmarkEnd w:id="19"/>
-    </w:p>
-    <w:p>
-      <w:pPr>
-        <w:pStyle w:val="Heading5"/>
-      </w:pPr>
-      <w:bookmarkStart w:id="20" w:name="_Toc417505916"/>
-      <w:r>
-        <w:t>New</w:t>
-      </w:r>
-      <w:bookmarkEnd w:id="20"/>
     </w:p>
     <w:p>
       <w:r>
@@ -4723,10 +4903,13 @@
         <w:t xml:space="preserve">Upon choosing the desired area, they are issued a form in which to fill in </w:t>
       </w:r>
       <w:r>
-        <w:t>other visitors,</w:t>
-      </w:r>
-      <w:r>
-        <w:t xml:space="preserve"> that are going to share the tent</w:t>
+        <w:t xml:space="preserve">other </w:t>
+      </w:r>
+      <w:r>
+        <w:t>visitors that</w:t>
+      </w:r>
+      <w:r>
+        <w:t xml:space="preserve"> are going to share the tent</w:t>
       </w:r>
       <w:r>
         <w:t xml:space="preserve"> with them (</w:t>
@@ -4760,54 +4943,54 @@
       <w:pPr>
         <w:pStyle w:val="Heading5"/>
       </w:pPr>
-      <w:bookmarkStart w:id="21" w:name="_Toc417505917"/>
-      <w:r>
-        <w:t>Manage/View</w:t>
+      <w:bookmarkStart w:id="20" w:name="_Toc417505917"/>
+      <w:r>
+        <w:t>View</w:t>
+      </w:r>
+      <w:bookmarkEnd w:id="20"/>
+    </w:p>
+    <w:p>
+      <w:r>
+        <w:t>If</w:t>
+      </w:r>
+      <w:r>
+        <w:t xml:space="preserve"> they choos</w:t>
+      </w:r>
+      <w:r>
+        <w:t>e to manage their bookings, the</w:t>
+      </w:r>
+      <w:r>
+        <w:t xml:space="preserve">y can preview </w:t>
+      </w:r>
+      <w:r>
+        <w:t>all of their bookings on the same map. They can see wi</w:t>
+      </w:r>
+      <w:r>
+        <w:t xml:space="preserve">th whom they have booked it with, </w:t>
+      </w:r>
+      <w:r>
+        <w:t>till when and if they have checked in.</w:t>
+      </w:r>
+    </w:p>
+    <w:p>
+      <w:pPr>
+        <w:pStyle w:val="Heading4"/>
+      </w:pPr>
+      <w:bookmarkStart w:id="21" w:name="_Toc417505918"/>
+      <w:r>
+        <w:t>Purchase</w:t>
       </w:r>
       <w:bookmarkEnd w:id="21"/>
     </w:p>
     <w:p>
-      <w:r>
-        <w:t>If</w:t>
-      </w:r>
-      <w:r>
-        <w:t xml:space="preserve"> they choos</w:t>
-      </w:r>
-      <w:r>
-        <w:t>e to manage their bookings, the</w:t>
-      </w:r>
-      <w:r>
-        <w:t xml:space="preserve">y can preview </w:t>
-      </w:r>
-      <w:r>
-        <w:t>all of their bookings on the same map. They can see wi</w:t>
-      </w:r>
-      <w:r>
-        <w:t xml:space="preserve">th whom they have booked it with, </w:t>
-      </w:r>
-      <w:r>
-        <w:t>till when and if they have checked in.</w:t>
-      </w:r>
-    </w:p>
-    <w:p>
-      <w:pPr>
-        <w:pStyle w:val="Heading4"/>
-      </w:pPr>
-      <w:bookmarkStart w:id="22" w:name="_Toc417505918"/>
-      <w:r>
-        <w:t>Purchase</w:t>
+      <w:pPr>
+        <w:pStyle w:val="Heading5"/>
+      </w:pPr>
+      <w:bookmarkStart w:id="22" w:name="_Toc417505919"/>
+      <w:r>
+        <w:t>New</w:t>
       </w:r>
       <w:bookmarkEnd w:id="22"/>
-    </w:p>
-    <w:p>
-      <w:pPr>
-        <w:pStyle w:val="Heading5"/>
-      </w:pPr>
-      <w:bookmarkStart w:id="23" w:name="_Toc417505919"/>
-      <w:r>
-        <w:t>New</w:t>
-      </w:r>
-      <w:bookmarkEnd w:id="23"/>
     </w:p>
     <w:p>
       <w:r>
@@ -4849,19 +5032,21 @@
           <w:rStyle w:val="Heading5Char"/>
         </w:rPr>
       </w:pPr>
-      <w:bookmarkStart w:id="24" w:name="_Toc417505920"/>
+      <w:bookmarkStart w:id="23" w:name="_Toc417505920"/>
       <w:r>
         <w:rPr>
           <w:rStyle w:val="Heading5Char"/>
         </w:rPr>
         <w:t>View</w:t>
       </w:r>
+      <w:bookmarkEnd w:id="23"/>
+    </w:p>
+    <w:p>
+      <w:r>
+        <w:t>If they choose to preview their purchases they will be presented with the list of items they have purchased, grouped by orders.</w:t>
+      </w:r>
+      <w:bookmarkStart w:id="24" w:name="_GoBack"/>
       <w:bookmarkEnd w:id="24"/>
-    </w:p>
-    <w:p>
-      <w:r>
-        <w:t>If they choose to preview their purchases they will be presented with the list of items they have purchased, grouped by orders.</w:t>
-      </w:r>
     </w:p>
     <w:p>
       <w:pPr>
@@ -5122,9 +5307,11 @@
       <w:r>
         <w:t xml:space="preserve"> </w:t>
       </w:r>
+      <w:proofErr w:type="gramStart"/>
       <w:r>
         <w:t>returned,</w:t>
       </w:r>
+      <w:proofErr w:type="gramEnd"/>
       <w:r>
         <w:t xml:space="preserve"> booked tents and total amount spent. At the bottom of the list there is a number indicating total amount spent from all the users that are being presented. He can select every user independently and the sum will change </w:t>
       </w:r>
@@ -5332,8 +5519,8 @@
       </w:r>
     </w:p>
     <w:sectPr>
-      <w:footerReference w:type="default" r:id="rId11"/>
-      <w:footerReference w:type="first" r:id="rId12"/>
+      <w:footerReference w:type="default" r:id="rId12"/>
+      <w:footerReference w:type="first" r:id="rId13"/>
       <w:pgSz w:w="11906" w:h="16838"/>
       <w:pgMar w:top="1418" w:right="1418" w:bottom="1418" w:left="1418" w:header="709" w:footer="709" w:gutter="0"/>
       <w:pgNumType w:start="1"/>
@@ -5346,7 +5533,7 @@
 </file>
 
 <file path=word/endnotes.xml><?xml version="1.0" encoding="utf-8"?>
-<w:endnotes xmlns:wpc="http://schemas.microsoft.com/office/word/2010/wordprocessingCanvas" xmlns:mc="http://schemas.openxmlformats.org/markup-compatibility/2006" xmlns:o="urn:schemas-microsoft-com:office:office" xmlns:r="http://schemas.openxmlformats.org/officeDocument/2006/relationships" xmlns:m="http://schemas.openxmlformats.org/officeDocument/2006/math" xmlns:v="urn:schemas-microsoft-com:vml" xmlns:wp14="http://schemas.microsoft.com/office/word/2010/wordprocessingDrawing" xmlns:wp="http://schemas.openxmlformats.org/drawingml/2006/wordprocessingDrawing" xmlns:w10="urn:schemas-microsoft-com:office:word" xmlns:w="http://schemas.openxmlformats.org/wordprocessingml/2006/main" xmlns:w14="http://schemas.microsoft.com/office/word/2010/wordml" xmlns:w15="http://schemas.microsoft.com/office/word/2012/wordml" xmlns:wpg="http://schemas.microsoft.com/office/word/2010/wordprocessingGroup" xmlns:wpi="http://schemas.microsoft.com/office/word/2010/wordprocessingInk" xmlns:wne="http://schemas.microsoft.com/office/word/2006/wordml" xmlns:wps="http://schemas.microsoft.com/office/word/2010/wordprocessingShape" mc:Ignorable="w14 w15 wp14">
+<w:endnotes xmlns:wpc="http://schemas.microsoft.com/office/word/2010/wordprocessingCanvas" xmlns:mc="http://schemas.openxmlformats.org/markup-compatibility/2006" xmlns:o="urn:schemas-microsoft-com:office:office" xmlns:r="http://schemas.openxmlformats.org/officeDocument/2006/relationships" xmlns:m="http://schemas.openxmlformats.org/officeDocument/2006/math" xmlns:v="urn:schemas-microsoft-com:vml" xmlns:wp14="http://schemas.microsoft.com/office/word/2010/wordprocessingDrawing" xmlns:wp="http://schemas.openxmlformats.org/drawingml/2006/wordprocessingDrawing" xmlns:w10="urn:schemas-microsoft-com:office:word" xmlns:w="http://schemas.openxmlformats.org/wordprocessingml/2006/main" xmlns:w14="http://schemas.microsoft.com/office/word/2010/wordml" xmlns:wpg="http://schemas.microsoft.com/office/word/2010/wordprocessingGroup" xmlns:wpi="http://schemas.microsoft.com/office/word/2010/wordprocessingInk" xmlns:wne="http://schemas.microsoft.com/office/word/2006/wordml" xmlns:wps="http://schemas.microsoft.com/office/word/2010/wordprocessingShape" mc:Ignorable="w14 wp14">
   <w:endnote w:type="separator" w:id="-1">
     <w:p>
       <w:pPr>
@@ -5371,7 +5558,7 @@
 </file>
 
 <file path=word/footer1.xml><?xml version="1.0" encoding="utf-8"?>
-<w:ftr xmlns:wpc="http://schemas.microsoft.com/office/word/2010/wordprocessingCanvas" xmlns:mc="http://schemas.openxmlformats.org/markup-compatibility/2006" xmlns:o="urn:schemas-microsoft-com:office:office" xmlns:r="http://schemas.openxmlformats.org/officeDocument/2006/relationships" xmlns:m="http://schemas.openxmlformats.org/officeDocument/2006/math" xmlns:v="urn:schemas-microsoft-com:vml" xmlns:wp14="http://schemas.microsoft.com/office/word/2010/wordprocessingDrawing" xmlns:wp="http://schemas.openxmlformats.org/drawingml/2006/wordprocessingDrawing" xmlns:w10="urn:schemas-microsoft-com:office:word" xmlns:w="http://schemas.openxmlformats.org/wordprocessingml/2006/main" xmlns:w14="http://schemas.microsoft.com/office/word/2010/wordml" xmlns:w15="http://schemas.microsoft.com/office/word/2012/wordml" xmlns:wpg="http://schemas.microsoft.com/office/word/2010/wordprocessingGroup" xmlns:wpi="http://schemas.microsoft.com/office/word/2010/wordprocessingInk" xmlns:wne="http://schemas.microsoft.com/office/word/2006/wordml" xmlns:wps="http://schemas.microsoft.com/office/word/2010/wordprocessingShape" mc:Ignorable="w14 w15 wp14">
+<w:ftr xmlns:wpc="http://schemas.microsoft.com/office/word/2010/wordprocessingCanvas" xmlns:mc="http://schemas.openxmlformats.org/markup-compatibility/2006" xmlns:o="urn:schemas-microsoft-com:office:office" xmlns:r="http://schemas.openxmlformats.org/officeDocument/2006/relationships" xmlns:m="http://schemas.openxmlformats.org/officeDocument/2006/math" xmlns:v="urn:schemas-microsoft-com:vml" xmlns:wp14="http://schemas.microsoft.com/office/word/2010/wordprocessingDrawing" xmlns:wp="http://schemas.openxmlformats.org/drawingml/2006/wordprocessingDrawing" xmlns:w10="urn:schemas-microsoft-com:office:word" xmlns:w="http://schemas.openxmlformats.org/wordprocessingml/2006/main" xmlns:w14="http://schemas.microsoft.com/office/word/2010/wordml" xmlns:wpg="http://schemas.microsoft.com/office/word/2010/wordprocessingGroup" xmlns:wpi="http://schemas.microsoft.com/office/word/2010/wordprocessingInk" xmlns:wne="http://schemas.microsoft.com/office/word/2006/wordml" xmlns:wps="http://schemas.microsoft.com/office/word/2010/wordprocessingShape" mc:Ignorable="w14 wp14">
   <w:sdt>
     <w:sdtPr>
       <w:id w:val="-2017076089"/>
@@ -5431,7 +5618,7 @@
                 <w:bCs/>
                 <w:noProof/>
               </w:rPr>
-              <w:t>7</w:t>
+              <w:t>10</w:t>
             </w:r>
             <w:r>
               <w:rPr>
@@ -5501,7 +5688,7 @@
 </file>
 
 <file path=word/footer2.xml><?xml version="1.0" encoding="utf-8"?>
-<w:ftr xmlns:wpc="http://schemas.microsoft.com/office/word/2010/wordprocessingCanvas" xmlns:mc="http://schemas.openxmlformats.org/markup-compatibility/2006" xmlns:o="urn:schemas-microsoft-com:office:office" xmlns:r="http://schemas.openxmlformats.org/officeDocument/2006/relationships" xmlns:m="http://schemas.openxmlformats.org/officeDocument/2006/math" xmlns:v="urn:schemas-microsoft-com:vml" xmlns:wp14="http://schemas.microsoft.com/office/word/2010/wordprocessingDrawing" xmlns:wp="http://schemas.openxmlformats.org/drawingml/2006/wordprocessingDrawing" xmlns:w10="urn:schemas-microsoft-com:office:word" xmlns:w="http://schemas.openxmlformats.org/wordprocessingml/2006/main" xmlns:w14="http://schemas.microsoft.com/office/word/2010/wordml" xmlns:w15="http://schemas.microsoft.com/office/word/2012/wordml" xmlns:wpg="http://schemas.microsoft.com/office/word/2010/wordprocessingGroup" xmlns:wpi="http://schemas.microsoft.com/office/word/2010/wordprocessingInk" xmlns:wne="http://schemas.microsoft.com/office/word/2006/wordml" xmlns:wps="http://schemas.microsoft.com/office/word/2010/wordprocessingShape" mc:Ignorable="w14 w15 wp14">
+<w:ftr xmlns:wpc="http://schemas.microsoft.com/office/word/2010/wordprocessingCanvas" xmlns:mc="http://schemas.openxmlformats.org/markup-compatibility/2006" xmlns:o="urn:schemas-microsoft-com:office:office" xmlns:r="http://schemas.openxmlformats.org/officeDocument/2006/relationships" xmlns:m="http://schemas.openxmlformats.org/officeDocument/2006/math" xmlns:v="urn:schemas-microsoft-com:vml" xmlns:wp14="http://schemas.microsoft.com/office/word/2010/wordprocessingDrawing" xmlns:wp="http://schemas.openxmlformats.org/drawingml/2006/wordprocessingDrawing" xmlns:w10="urn:schemas-microsoft-com:office:word" xmlns:w="http://schemas.openxmlformats.org/wordprocessingml/2006/main" xmlns:w14="http://schemas.microsoft.com/office/word/2010/wordml" xmlns:wpg="http://schemas.microsoft.com/office/word/2010/wordprocessingGroup" xmlns:wpi="http://schemas.microsoft.com/office/word/2010/wordprocessingInk" xmlns:wne="http://schemas.microsoft.com/office/word/2006/wordml" xmlns:wps="http://schemas.microsoft.com/office/word/2010/wordprocessingShape" mc:Ignorable="w14 wp14">
   <w:p>
     <w:pPr>
       <w:pStyle w:val="Footer"/>
@@ -5522,7 +5709,7 @@
 </file>
 
 <file path=word/footnotes.xml><?xml version="1.0" encoding="utf-8"?>
-<w:footnotes xmlns:wpc="http://schemas.microsoft.com/office/word/2010/wordprocessingCanvas" xmlns:mc="http://schemas.openxmlformats.org/markup-compatibility/2006" xmlns:o="urn:schemas-microsoft-com:office:office" xmlns:r="http://schemas.openxmlformats.org/officeDocument/2006/relationships" xmlns:m="http://schemas.openxmlformats.org/officeDocument/2006/math" xmlns:v="urn:schemas-microsoft-com:vml" xmlns:wp14="http://schemas.microsoft.com/office/word/2010/wordprocessingDrawing" xmlns:wp="http://schemas.openxmlformats.org/drawingml/2006/wordprocessingDrawing" xmlns:w10="urn:schemas-microsoft-com:office:word" xmlns:w="http://schemas.openxmlformats.org/wordprocessingml/2006/main" xmlns:w14="http://schemas.microsoft.com/office/word/2010/wordml" xmlns:w15="http://schemas.microsoft.com/office/word/2012/wordml" xmlns:wpg="http://schemas.microsoft.com/office/word/2010/wordprocessingGroup" xmlns:wpi="http://schemas.microsoft.com/office/word/2010/wordprocessingInk" xmlns:wne="http://schemas.microsoft.com/office/word/2006/wordml" xmlns:wps="http://schemas.microsoft.com/office/word/2010/wordprocessingShape" mc:Ignorable="w14 w15 wp14">
+<w:footnotes xmlns:wpc="http://schemas.microsoft.com/office/word/2010/wordprocessingCanvas" xmlns:mc="http://schemas.openxmlformats.org/markup-compatibility/2006" xmlns:o="urn:schemas-microsoft-com:office:office" xmlns:r="http://schemas.openxmlformats.org/officeDocument/2006/relationships" xmlns:m="http://schemas.openxmlformats.org/officeDocument/2006/math" xmlns:v="urn:schemas-microsoft-com:vml" xmlns:wp14="http://schemas.microsoft.com/office/word/2010/wordprocessingDrawing" xmlns:wp="http://schemas.openxmlformats.org/drawingml/2006/wordprocessingDrawing" xmlns:w10="urn:schemas-microsoft-com:office:word" xmlns:w="http://schemas.openxmlformats.org/wordprocessingml/2006/main" xmlns:w14="http://schemas.microsoft.com/office/word/2010/wordml" xmlns:wpg="http://schemas.microsoft.com/office/word/2010/wordprocessingGroup" xmlns:wpi="http://schemas.microsoft.com/office/word/2010/wordprocessingInk" xmlns:wne="http://schemas.microsoft.com/office/word/2006/wordml" xmlns:wps="http://schemas.microsoft.com/office/word/2010/wordprocessingShape" mc:Ignorable="w14 wp14">
   <w:footnote w:type="separator" w:id="-1">
     <w:p>
       <w:pPr>
@@ -5547,7 +5734,7 @@
 </file>
 
 <file path=word/numbering.xml><?xml version="1.0" encoding="utf-8"?>
-<w:numbering xmlns:wpc="http://schemas.microsoft.com/office/word/2010/wordprocessingCanvas" xmlns:mc="http://schemas.openxmlformats.org/markup-compatibility/2006" xmlns:o="urn:schemas-microsoft-com:office:office" xmlns:r="http://schemas.openxmlformats.org/officeDocument/2006/relationships" xmlns:m="http://schemas.openxmlformats.org/officeDocument/2006/math" xmlns:v="urn:schemas-microsoft-com:vml" xmlns:wp14="http://schemas.microsoft.com/office/word/2010/wordprocessingDrawing" xmlns:wp="http://schemas.openxmlformats.org/drawingml/2006/wordprocessingDrawing" xmlns:w10="urn:schemas-microsoft-com:office:word" xmlns:w="http://schemas.openxmlformats.org/wordprocessingml/2006/main" xmlns:w14="http://schemas.microsoft.com/office/word/2010/wordml" xmlns:w15="http://schemas.microsoft.com/office/word/2012/wordml" xmlns:wpg="http://schemas.microsoft.com/office/word/2010/wordprocessingGroup" xmlns:wpi="http://schemas.microsoft.com/office/word/2010/wordprocessingInk" xmlns:wne="http://schemas.microsoft.com/office/word/2006/wordml" xmlns:wps="http://schemas.microsoft.com/office/word/2010/wordprocessingShape" mc:Ignorable="w14 w15 wp14">
+<w:numbering xmlns:wpc="http://schemas.microsoft.com/office/word/2010/wordprocessingCanvas" xmlns:mc="http://schemas.openxmlformats.org/markup-compatibility/2006" xmlns:o="urn:schemas-microsoft-com:office:office" xmlns:r="http://schemas.openxmlformats.org/officeDocument/2006/relationships" xmlns:m="http://schemas.openxmlformats.org/officeDocument/2006/math" xmlns:v="urn:schemas-microsoft-com:vml" xmlns:wp14="http://schemas.microsoft.com/office/word/2010/wordprocessingDrawing" xmlns:wp="http://schemas.openxmlformats.org/drawingml/2006/wordprocessingDrawing" xmlns:w10="urn:schemas-microsoft-com:office:word" xmlns:w="http://schemas.openxmlformats.org/wordprocessingml/2006/main" xmlns:w14="http://schemas.microsoft.com/office/word/2010/wordml" xmlns:wpg="http://schemas.microsoft.com/office/word/2010/wordprocessingGroup" xmlns:wpi="http://schemas.microsoft.com/office/word/2010/wordprocessingInk" xmlns:wne="http://schemas.microsoft.com/office/word/2006/wordml" xmlns:wps="http://schemas.microsoft.com/office/word/2010/wordprocessingShape" mc:Ignorable="w14 wp14">
   <w:abstractNum w:abstractNumId="0">
     <w:nsid w:val="0A687627"/>
     <w:multiLevelType w:val="hybridMultilevel"/>
@@ -5993,7 +6180,7 @@
 </file>
 
 <file path=word/styles.xml><?xml version="1.0" encoding="utf-8"?>
-<w:styles xmlns:mc="http://schemas.openxmlformats.org/markup-compatibility/2006" xmlns:r="http://schemas.openxmlformats.org/officeDocument/2006/relationships" xmlns:w="http://schemas.openxmlformats.org/wordprocessingml/2006/main" xmlns:w14="http://schemas.microsoft.com/office/word/2010/wordml" xmlns:w15="http://schemas.microsoft.com/office/word/2012/wordml" mc:Ignorable="w14 w15">
+<w:styles xmlns:mc="http://schemas.openxmlformats.org/markup-compatibility/2006" xmlns:r="http://schemas.openxmlformats.org/officeDocument/2006/relationships" xmlns:w="http://schemas.openxmlformats.org/wordprocessingml/2006/main" xmlns:w14="http://schemas.microsoft.com/office/word/2010/wordml" mc:Ignorable="w14">
   <w:docDefaults>
     <w:rPrDefault>
       <w:rPr>
@@ -6009,378 +6196,1060 @@
       </w:pPr>
     </w:pPrDefault>
   </w:docDefaults>
-  <w:latentStyles w:defLockedState="0" w:defUIPriority="99" w:defSemiHidden="0" w:defUnhideWhenUsed="0" w:defQFormat="0" w:count="371">
-    <w:lsdException w:name="Normal" w:uiPriority="0" w:qFormat="1"/>
-    <w:lsdException w:name="heading 1" w:uiPriority="9" w:qFormat="1"/>
-    <w:lsdException w:name="heading 2" w:semiHidden="1" w:uiPriority="9" w:unhideWhenUsed="1" w:qFormat="1"/>
-    <w:lsdException w:name="heading 3" w:semiHidden="1" w:uiPriority="9" w:unhideWhenUsed="1" w:qFormat="1"/>
-    <w:lsdException w:name="heading 4" w:semiHidden="1" w:uiPriority="9" w:unhideWhenUsed="1" w:qFormat="1"/>
-    <w:lsdException w:name="heading 5" w:semiHidden="1" w:uiPriority="9" w:unhideWhenUsed="1" w:qFormat="1"/>
-    <w:lsdException w:name="heading 6" w:semiHidden="1" w:uiPriority="9" w:unhideWhenUsed="1" w:qFormat="1"/>
-    <w:lsdException w:name="heading 7" w:semiHidden="1" w:uiPriority="9" w:unhideWhenUsed="1" w:qFormat="1"/>
-    <w:lsdException w:name="heading 8" w:semiHidden="1" w:uiPriority="9" w:unhideWhenUsed="1" w:qFormat="1"/>
-    <w:lsdException w:name="heading 9" w:semiHidden="1" w:uiPriority="9" w:unhideWhenUsed="1" w:qFormat="1"/>
-    <w:lsdException w:name="index 1" w:semiHidden="1" w:unhideWhenUsed="1"/>
-    <w:lsdException w:name="index 2" w:semiHidden="1" w:unhideWhenUsed="1"/>
-    <w:lsdException w:name="index 3" w:semiHidden="1" w:unhideWhenUsed="1"/>
-    <w:lsdException w:name="index 4" w:semiHidden="1" w:unhideWhenUsed="1"/>
-    <w:lsdException w:name="index 5" w:semiHidden="1" w:unhideWhenUsed="1"/>
-    <w:lsdException w:name="index 6" w:semiHidden="1" w:unhideWhenUsed="1"/>
-    <w:lsdException w:name="index 7" w:semiHidden="1" w:unhideWhenUsed="1"/>
-    <w:lsdException w:name="index 8" w:semiHidden="1" w:unhideWhenUsed="1"/>
-    <w:lsdException w:name="index 9" w:semiHidden="1" w:unhideWhenUsed="1"/>
-    <w:lsdException w:name="toc 1" w:semiHidden="1" w:uiPriority="39" w:unhideWhenUsed="1" w:qFormat="1"/>
-    <w:lsdException w:name="toc 2" w:semiHidden="1" w:uiPriority="39" w:unhideWhenUsed="1" w:qFormat="1"/>
-    <w:lsdException w:name="toc 3" w:semiHidden="1" w:uiPriority="39" w:unhideWhenUsed="1" w:qFormat="1"/>
-    <w:lsdException w:name="toc 4" w:semiHidden="1" w:uiPriority="39" w:unhideWhenUsed="1"/>
-    <w:lsdException w:name="toc 5" w:semiHidden="1" w:uiPriority="39" w:unhideWhenUsed="1"/>
-    <w:lsdException w:name="toc 6" w:semiHidden="1" w:uiPriority="39" w:unhideWhenUsed="1"/>
-    <w:lsdException w:name="toc 7" w:semiHidden="1" w:uiPriority="39" w:unhideWhenUsed="1"/>
-    <w:lsdException w:name="toc 8" w:semiHidden="1" w:uiPriority="39" w:unhideWhenUsed="1"/>
-    <w:lsdException w:name="toc 9" w:semiHidden="1" w:uiPriority="39" w:unhideWhenUsed="1"/>
-    <w:lsdException w:name="Normal Indent" w:semiHidden="1" w:unhideWhenUsed="1"/>
-    <w:lsdException w:name="footnote text" w:semiHidden="1" w:unhideWhenUsed="1"/>
-    <w:lsdException w:name="annotation text" w:semiHidden="1" w:unhideWhenUsed="1"/>
-    <w:lsdException w:name="header" w:semiHidden="1" w:unhideWhenUsed="1"/>
-    <w:lsdException w:name="footer" w:semiHidden="1" w:unhideWhenUsed="1"/>
-    <w:lsdException w:name="index heading" w:semiHidden="1" w:unhideWhenUsed="1"/>
-    <w:lsdException w:name="caption" w:semiHidden="1" w:uiPriority="35" w:unhideWhenUsed="1" w:qFormat="1"/>
-    <w:lsdException w:name="table of figures" w:semiHidden="1" w:unhideWhenUsed="1"/>
-    <w:lsdException w:name="envelope address" w:semiHidden="1" w:unhideWhenUsed="1"/>
-    <w:lsdException w:name="envelope return" w:semiHidden="1" w:unhideWhenUsed="1"/>
-    <w:lsdException w:name="footnote reference" w:semiHidden="1" w:unhideWhenUsed="1"/>
-    <w:lsdException w:name="annotation reference" w:semiHidden="1" w:unhideWhenUsed="1"/>
-    <w:lsdException w:name="line number" w:semiHidden="1" w:unhideWhenUsed="1"/>
-    <w:lsdException w:name="page number" w:semiHidden="1" w:unhideWhenUsed="1"/>
-    <w:lsdException w:name="endnote reference" w:semiHidden="1" w:unhideWhenUsed="1"/>
-    <w:lsdException w:name="endnote text" w:semiHidden="1" w:unhideWhenUsed="1"/>
-    <w:lsdException w:name="table of authorities" w:semiHidden="1" w:unhideWhenUsed="1"/>
-    <w:lsdException w:name="macro" w:semiHidden="1" w:unhideWhenUsed="1"/>
-    <w:lsdException w:name="toa heading" w:semiHidden="1" w:unhideWhenUsed="1"/>
-    <w:lsdException w:name="List" w:semiHidden="1" w:unhideWhenUsed="1"/>
-    <w:lsdException w:name="List Bullet" w:semiHidden="1" w:unhideWhenUsed="1"/>
-    <w:lsdException w:name="List Number" w:semiHidden="1" w:unhideWhenUsed="1"/>
-    <w:lsdException w:name="List 2" w:semiHidden="1" w:unhideWhenUsed="1"/>
-    <w:lsdException w:name="List 3" w:semiHidden="1" w:unhideWhenUsed="1"/>
-    <w:lsdException w:name="List 4" w:semiHidden="1" w:unhideWhenUsed="1"/>
-    <w:lsdException w:name="List 5" w:semiHidden="1" w:unhideWhenUsed="1"/>
-    <w:lsdException w:name="List Bullet 2" w:semiHidden="1" w:unhideWhenUsed="1"/>
-    <w:lsdException w:name="List Bullet 3" w:semiHidden="1" w:unhideWhenUsed="1"/>
-    <w:lsdException w:name="List Bullet 4" w:semiHidden="1" w:unhideWhenUsed="1"/>
-    <w:lsdException w:name="List Bullet 5" w:semiHidden="1" w:unhideWhenUsed="1"/>
-    <w:lsdException w:name="List Number 2" w:semiHidden="1" w:unhideWhenUsed="1"/>
-    <w:lsdException w:name="List Number 3" w:semiHidden="1" w:unhideWhenUsed="1"/>
-    <w:lsdException w:name="List Number 4" w:semiHidden="1" w:unhideWhenUsed="1"/>
-    <w:lsdException w:name="List Number 5" w:semiHidden="1" w:unhideWhenUsed="1"/>
-    <w:lsdException w:name="Title" w:uiPriority="10" w:qFormat="1"/>
-    <w:lsdException w:name="Closing" w:semiHidden="1" w:unhideWhenUsed="1"/>
-    <w:lsdException w:name="Signature" w:semiHidden="1" w:unhideWhenUsed="1"/>
-    <w:lsdException w:name="Default Paragraph Font" w:semiHidden="1" w:uiPriority="1" w:unhideWhenUsed="1"/>
-    <w:lsdException w:name="Body Text" w:semiHidden="1" w:unhideWhenUsed="1"/>
-    <w:lsdException w:name="Body Text Indent" w:semiHidden="1" w:unhideWhenUsed="1"/>
-    <w:lsdException w:name="List Continue" w:semiHidden="1" w:unhideWhenUsed="1"/>
-    <w:lsdException w:name="List Continue 2" w:semiHidden="1" w:unhideWhenUsed="1"/>
-    <w:lsdException w:name="List Continue 3" w:semiHidden="1" w:unhideWhenUsed="1"/>
-    <w:lsdException w:name="List Continue 4" w:semiHidden="1" w:unhideWhenUsed="1"/>
-    <w:lsdException w:name="List Continue 5" w:semiHidden="1" w:unhideWhenUsed="1"/>
-    <w:lsdException w:name="Message Header" w:semiHidden="1" w:unhideWhenUsed="1"/>
-    <w:lsdException w:name="Subtitle" w:uiPriority="11" w:qFormat="1"/>
-    <w:lsdException w:name="Salutation" w:semiHidden="1" w:unhideWhenUsed="1"/>
-    <w:lsdException w:name="Date" w:semiHidden="1" w:unhideWhenUsed="1"/>
-    <w:lsdException w:name="Body Text First Indent" w:semiHidden="1" w:unhideWhenUsed="1"/>
-    <w:lsdException w:name="Body Text First Indent 2" w:semiHidden="1" w:unhideWhenUsed="1"/>
-    <w:lsdException w:name="Note Heading" w:semiHidden="1" w:unhideWhenUsed="1"/>
-    <w:lsdException w:name="Body Text 2" w:semiHidden="1" w:unhideWhenUsed="1"/>
-    <w:lsdException w:name="Body Text 3" w:semiHidden="1" w:unhideWhenUsed="1"/>
-    <w:lsdException w:name="Body Text Indent 2" w:semiHidden="1" w:uiPriority="0" w:unhideWhenUsed="1"/>
-    <w:lsdException w:name="Body Text Indent 3" w:semiHidden="1" w:unhideWhenUsed="1"/>
-    <w:lsdException w:name="Block Text" w:semiHidden="1" w:unhideWhenUsed="1"/>
-    <w:lsdException w:name="Hyperlink" w:semiHidden="1" w:unhideWhenUsed="1"/>
-    <w:lsdException w:name="FollowedHyperlink" w:semiHidden="1" w:unhideWhenUsed="1"/>
-    <w:lsdException w:name="Strong" w:uiPriority="22" w:qFormat="1"/>
-    <w:lsdException w:name="Emphasis" w:uiPriority="20" w:qFormat="1"/>
-    <w:lsdException w:name="Document Map" w:semiHidden="1" w:unhideWhenUsed="1"/>
-    <w:lsdException w:name="Plain Text" w:semiHidden="1" w:unhideWhenUsed="1"/>
-    <w:lsdException w:name="E-mail Signature" w:semiHidden="1" w:unhideWhenUsed="1"/>
-    <w:lsdException w:name="HTML Top of Form" w:semiHidden="1" w:unhideWhenUsed="1"/>
-    <w:lsdException w:name="HTML Bottom of Form" w:semiHidden="1" w:unhideWhenUsed="1"/>
-    <w:lsdException w:name="Normal (Web)" w:semiHidden="1" w:unhideWhenUsed="1"/>
-    <w:lsdException w:name="HTML Acronym" w:semiHidden="1" w:unhideWhenUsed="1"/>
-    <w:lsdException w:name="HTML Address" w:semiHidden="1" w:unhideWhenUsed="1"/>
-    <w:lsdException w:name="HTML Cite" w:semiHidden="1" w:unhideWhenUsed="1"/>
-    <w:lsdException w:name="HTML Code" w:semiHidden="1" w:unhideWhenUsed="1"/>
-    <w:lsdException w:name="HTML Definition" w:semiHidden="1" w:unhideWhenUsed="1"/>
-    <w:lsdException w:name="HTML Keyboard" w:semiHidden="1" w:unhideWhenUsed="1"/>
-    <w:lsdException w:name="HTML Preformatted" w:semiHidden="1" w:unhideWhenUsed="1"/>
-    <w:lsdException w:name="HTML Sample" w:semiHidden="1" w:unhideWhenUsed="1"/>
-    <w:lsdException w:name="HTML Typewriter" w:semiHidden="1" w:unhideWhenUsed="1"/>
-    <w:lsdException w:name="HTML Variable" w:semiHidden="1" w:unhideWhenUsed="1"/>
-    <w:lsdException w:name="Normal Table" w:semiHidden="1" w:unhideWhenUsed="1"/>
-    <w:lsdException w:name="annotation subject" w:semiHidden="1" w:unhideWhenUsed="1"/>
-    <w:lsdException w:name="No List" w:semiHidden="1" w:unhideWhenUsed="1"/>
-    <w:lsdException w:name="Outline List 1" w:semiHidden="1" w:unhideWhenUsed="1"/>
-    <w:lsdException w:name="Outline List 2" w:semiHidden="1" w:unhideWhenUsed="1"/>
-    <w:lsdException w:name="Outline List 3" w:semiHidden="1" w:unhideWhenUsed="1"/>
-    <w:lsdException w:name="Table Simple 1" w:semiHidden="1" w:unhideWhenUsed="1"/>
-    <w:lsdException w:name="Table Simple 2" w:semiHidden="1" w:unhideWhenUsed="1"/>
-    <w:lsdException w:name="Table Simple 3" w:semiHidden="1" w:unhideWhenUsed="1"/>
-    <w:lsdException w:name="Table Classic 1" w:semiHidden="1" w:unhideWhenUsed="1"/>
-    <w:lsdException w:name="Table Classic 2" w:semiHidden="1" w:unhideWhenUsed="1"/>
-    <w:lsdException w:name="Table Classic 3" w:semiHidden="1" w:unhideWhenUsed="1"/>
-    <w:lsdException w:name="Table Classic 4" w:semiHidden="1" w:unhideWhenUsed="1"/>
-    <w:lsdException w:name="Table Colorful 1" w:semiHidden="1" w:unhideWhenUsed="1"/>
-    <w:lsdException w:name="Table Colorful 2" w:semiHidden="1" w:unhideWhenUsed="1"/>
-    <w:lsdException w:name="Table Colorful 3" w:semiHidden="1" w:unhideWhenUsed="1"/>
-    <w:lsdException w:name="Table Columns 1" w:semiHidden="1" w:unhideWhenUsed="1"/>
-    <w:lsdException w:name="Table Columns 2" w:semiHidden="1" w:unhideWhenUsed="1"/>
-    <w:lsdException w:name="Table Columns 3" w:semiHidden="1" w:unhideWhenUsed="1"/>
-    <w:lsdException w:name="Table Columns 4" w:semiHidden="1" w:unhideWhenUsed="1"/>
-    <w:lsdException w:name="Table Columns 5" w:semiHidden="1" w:unhideWhenUsed="1"/>
-    <w:lsdException w:name="Table Grid 1" w:semiHidden="1" w:unhideWhenUsed="1"/>
-    <w:lsdException w:name="Table Grid 2" w:semiHidden="1" w:unhideWhenUsed="1"/>
-    <w:lsdException w:name="Table Grid 3" w:semiHidden="1" w:unhideWhenUsed="1"/>
-    <w:lsdException w:name="Table Grid 4" w:semiHidden="1" w:unhideWhenUsed="1"/>
-    <w:lsdException w:name="Table Grid 5" w:semiHidden="1" w:unhideWhenUsed="1"/>
-    <w:lsdException w:name="Table Grid 6" w:semiHidden="1" w:unhideWhenUsed="1"/>
-    <w:lsdException w:name="Table Grid 7" w:semiHidden="1" w:unhideWhenUsed="1"/>
-    <w:lsdException w:name="Table Grid 8" w:semiHidden="1" w:unhideWhenUsed="1"/>
-    <w:lsdException w:name="Table List 1" w:semiHidden="1" w:unhideWhenUsed="1"/>
-    <w:lsdException w:name="Table List 2" w:semiHidden="1" w:unhideWhenUsed="1"/>
-    <w:lsdException w:name="Table List 3" w:semiHidden="1" w:unhideWhenUsed="1"/>
-    <w:lsdException w:name="Table List 4" w:semiHidden="1" w:unhideWhenUsed="1"/>
-    <w:lsdException w:name="Table List 5" w:semiHidden="1" w:unhideWhenUsed="1"/>
-    <w:lsdException w:name="Table List 6" w:semiHidden="1" w:unhideWhenUsed="1"/>
-    <w:lsdException w:name="Table List 7" w:semiHidden="1" w:unhideWhenUsed="1"/>
-    <w:lsdException w:name="Table List 8" w:semiHidden="1" w:unhideWhenUsed="1"/>
-    <w:lsdException w:name="Table 3D effects 1" w:semiHidden="1" w:unhideWhenUsed="1"/>
-    <w:lsdException w:name="Table 3D effects 2" w:semiHidden="1" w:unhideWhenUsed="1"/>
-    <w:lsdException w:name="Table 3D effects 3" w:semiHidden="1" w:unhideWhenUsed="1"/>
-    <w:lsdException w:name="Table Contemporary" w:semiHidden="1" w:unhideWhenUsed="1"/>
-    <w:lsdException w:name="Table Elegant" w:semiHidden="1" w:unhideWhenUsed="1"/>
-    <w:lsdException w:name="Table Professional" w:semiHidden="1" w:unhideWhenUsed="1"/>
-    <w:lsdException w:name="Table Subtle 1" w:semiHidden="1" w:unhideWhenUsed="1"/>
-    <w:lsdException w:name="Table Subtle 2" w:semiHidden="1" w:unhideWhenUsed="1"/>
-    <w:lsdException w:name="Table Web 1" w:semiHidden="1" w:unhideWhenUsed="1"/>
-    <w:lsdException w:name="Table Web 2" w:semiHidden="1" w:unhideWhenUsed="1"/>
-    <w:lsdException w:name="Table Web 3" w:semiHidden="1" w:unhideWhenUsed="1"/>
-    <w:lsdException w:name="Balloon Text" w:semiHidden="1" w:unhideWhenUsed="1"/>
-    <w:lsdException w:name="Table Grid" w:uiPriority="59"/>
-    <w:lsdException w:name="Table Theme" w:semiHidden="1" w:unhideWhenUsed="1"/>
-    <w:lsdException w:name="Placeholder Text" w:semiHidden="1"/>
-    <w:lsdException w:name="No Spacing" w:uiPriority="1" w:qFormat="1"/>
-    <w:lsdException w:name="Light Shading" w:uiPriority="60"/>
-    <w:lsdException w:name="Light List" w:uiPriority="61"/>
-    <w:lsdException w:name="Light Grid" w:uiPriority="62"/>
-    <w:lsdException w:name="Medium Shading 1" w:uiPriority="63"/>
-    <w:lsdException w:name="Medium Shading 2" w:uiPriority="64"/>
-    <w:lsdException w:name="Medium List 1" w:uiPriority="65"/>
-    <w:lsdException w:name="Medium List 2" w:uiPriority="66"/>
-    <w:lsdException w:name="Medium Grid 1" w:uiPriority="67"/>
-    <w:lsdException w:name="Medium Grid 2" w:uiPriority="68"/>
-    <w:lsdException w:name="Medium Grid 3" w:uiPriority="69"/>
-    <w:lsdException w:name="Dark List" w:uiPriority="70"/>
-    <w:lsdException w:name="Colorful Shading" w:uiPriority="71"/>
-    <w:lsdException w:name="Colorful List" w:uiPriority="72"/>
-    <w:lsdException w:name="Colorful Grid" w:uiPriority="73"/>
-    <w:lsdException w:name="Light Shading Accent 1" w:uiPriority="60"/>
-    <w:lsdException w:name="Light List Accent 1" w:uiPriority="61"/>
-    <w:lsdException w:name="Light Grid Accent 1" w:uiPriority="62"/>
-    <w:lsdException w:name="Medium Shading 1 Accent 1" w:uiPriority="63"/>
-    <w:lsdException w:name="Medium Shading 2 Accent 1" w:uiPriority="64"/>
-    <w:lsdException w:name="Medium List 1 Accent 1" w:uiPriority="65"/>
-    <w:lsdException w:name="Revision" w:semiHidden="1"/>
-    <w:lsdException w:name="List Paragraph" w:uiPriority="34" w:qFormat="1"/>
-    <w:lsdException w:name="Quote" w:uiPriority="29" w:qFormat="1"/>
-    <w:lsdException w:name="Intense Quote" w:uiPriority="30" w:qFormat="1"/>
-    <w:lsdException w:name="Medium List 2 Accent 1" w:uiPriority="66"/>
-    <w:lsdException w:name="Medium Grid 1 Accent 1" w:uiPriority="67"/>
-    <w:lsdException w:name="Medium Grid 2 Accent 1" w:uiPriority="68"/>
-    <w:lsdException w:name="Medium Grid 3 Accent 1" w:uiPriority="69"/>
-    <w:lsdException w:name="Dark List Accent 1" w:uiPriority="70"/>
-    <w:lsdException w:name="Colorful Shading Accent 1" w:uiPriority="71"/>
-    <w:lsdException w:name="Colorful List Accent 1" w:uiPriority="72"/>
-    <w:lsdException w:name="Colorful Grid Accent 1" w:uiPriority="73"/>
-    <w:lsdException w:name="Light Shading Accent 2" w:uiPriority="60"/>
-    <w:lsdException w:name="Light List Accent 2" w:uiPriority="61"/>
-    <w:lsdException w:name="Light Grid Accent 2" w:uiPriority="62"/>
-    <w:lsdException w:name="Medium Shading 1 Accent 2" w:uiPriority="63"/>
-    <w:lsdException w:name="Medium Shading 2 Accent 2" w:uiPriority="64"/>
-    <w:lsdException w:name="Medium List 1 Accent 2" w:uiPriority="65"/>
-    <w:lsdException w:name="Medium List 2 Accent 2" w:uiPriority="66"/>
-    <w:lsdException w:name="Medium Grid 1 Accent 2" w:uiPriority="67"/>
-    <w:lsdException w:name="Medium Grid 2 Accent 2" w:uiPriority="68"/>
-    <w:lsdException w:name="Medium Grid 3 Accent 2" w:uiPriority="69"/>
-    <w:lsdException w:name="Dark List Accent 2" w:uiPriority="70"/>
-    <w:lsdException w:name="Colorful Shading Accent 2" w:uiPriority="71"/>
-    <w:lsdException w:name="Colorful List Accent 2" w:uiPriority="72"/>
-    <w:lsdException w:name="Colorful Grid Accent 2" w:uiPriority="73"/>
-    <w:lsdException w:name="Light Shading Accent 3" w:uiPriority="60"/>
-    <w:lsdException w:name="Light List Accent 3" w:uiPriority="61"/>
-    <w:lsdException w:name="Light Grid Accent 3" w:uiPriority="62"/>
-    <w:lsdException w:name="Medium Shading 1 Accent 3" w:uiPriority="63"/>
-    <w:lsdException w:name="Medium Shading 2 Accent 3" w:uiPriority="64"/>
-    <w:lsdException w:name="Medium List 1 Accent 3" w:uiPriority="65"/>
-    <w:lsdException w:name="Medium List 2 Accent 3" w:uiPriority="66"/>
-    <w:lsdException w:name="Medium Grid 1 Accent 3" w:uiPriority="67"/>
-    <w:lsdException w:name="Medium Grid 2 Accent 3" w:uiPriority="68"/>
-    <w:lsdException w:name="Medium Grid 3 Accent 3" w:uiPriority="69"/>
-    <w:lsdException w:name="Dark List Accent 3" w:uiPriority="70"/>
-    <w:lsdException w:name="Colorful Shading Accent 3" w:uiPriority="71"/>
-    <w:lsdException w:name="Colorful List Accent 3" w:uiPriority="72"/>
-    <w:lsdException w:name="Colorful Grid Accent 3" w:uiPriority="73"/>
-    <w:lsdException w:name="Light Shading Accent 4" w:uiPriority="60"/>
-    <w:lsdException w:name="Light List Accent 4" w:uiPriority="61"/>
-    <w:lsdException w:name="Light Grid Accent 4" w:uiPriority="62"/>
-    <w:lsdException w:name="Medium Shading 1 Accent 4" w:uiPriority="63"/>
-    <w:lsdException w:name="Medium Shading 2 Accent 4" w:uiPriority="64"/>
-    <w:lsdException w:name="Medium List 1 Accent 4" w:uiPriority="65"/>
-    <w:lsdException w:name="Medium List 2 Accent 4" w:uiPriority="66"/>
-    <w:lsdException w:name="Medium Grid 1 Accent 4" w:uiPriority="67"/>
-    <w:lsdException w:name="Medium Grid 2 Accent 4" w:uiPriority="68"/>
-    <w:lsdException w:name="Medium Grid 3 Accent 4" w:uiPriority="69"/>
-    <w:lsdException w:name="Dark List Accent 4" w:uiPriority="70"/>
-    <w:lsdException w:name="Colorful Shading Accent 4" w:uiPriority="71"/>
-    <w:lsdException w:name="Colorful List Accent 4" w:uiPriority="72"/>
-    <w:lsdException w:name="Colorful Grid Accent 4" w:uiPriority="73"/>
-    <w:lsdException w:name="Light Shading Accent 5" w:uiPriority="60"/>
-    <w:lsdException w:name="Light List Accent 5" w:uiPriority="61"/>
-    <w:lsdException w:name="Light Grid Accent 5" w:uiPriority="62"/>
-    <w:lsdException w:name="Medium Shading 1 Accent 5" w:uiPriority="63"/>
-    <w:lsdException w:name="Medium Shading 2 Accent 5" w:uiPriority="64"/>
-    <w:lsdException w:name="Medium List 1 Accent 5" w:uiPriority="65"/>
-    <w:lsdException w:name="Medium List 2 Accent 5" w:uiPriority="66"/>
-    <w:lsdException w:name="Medium Grid 1 Accent 5" w:uiPriority="67"/>
-    <w:lsdException w:name="Medium Grid 2 Accent 5" w:uiPriority="68"/>
-    <w:lsdException w:name="Medium Grid 3 Accent 5" w:uiPriority="69"/>
-    <w:lsdException w:name="Dark List Accent 5" w:uiPriority="70"/>
-    <w:lsdException w:name="Colorful Shading Accent 5" w:uiPriority="71"/>
-    <w:lsdException w:name="Colorful List Accent 5" w:uiPriority="72"/>
-    <w:lsdException w:name="Colorful Grid Accent 5" w:uiPriority="73"/>
-    <w:lsdException w:name="Light Shading Accent 6" w:uiPriority="60"/>
-    <w:lsdException w:name="Light List Accent 6" w:uiPriority="61"/>
-    <w:lsdException w:name="Light Grid Accent 6" w:uiPriority="62"/>
-    <w:lsdException w:name="Medium Shading 1 Accent 6" w:uiPriority="63"/>
-    <w:lsdException w:name="Medium Shading 2 Accent 6" w:uiPriority="64"/>
-    <w:lsdException w:name="Medium List 1 Accent 6" w:uiPriority="65"/>
-    <w:lsdException w:name="Medium List 2 Accent 6" w:uiPriority="66"/>
-    <w:lsdException w:name="Medium Grid 1 Accent 6" w:uiPriority="67"/>
-    <w:lsdException w:name="Medium Grid 2 Accent 6" w:uiPriority="68"/>
-    <w:lsdException w:name="Medium Grid 3 Accent 6" w:uiPriority="69"/>
-    <w:lsdException w:name="Dark List Accent 6" w:uiPriority="70"/>
-    <w:lsdException w:name="Colorful Shading Accent 6" w:uiPriority="71"/>
-    <w:lsdException w:name="Colorful List Accent 6" w:uiPriority="72"/>
-    <w:lsdException w:name="Colorful Grid Accent 6" w:uiPriority="73"/>
-    <w:lsdException w:name="Subtle Emphasis" w:uiPriority="19" w:qFormat="1"/>
-    <w:lsdException w:name="Intense Emphasis" w:uiPriority="21" w:qFormat="1"/>
-    <w:lsdException w:name="Subtle Reference" w:uiPriority="31" w:qFormat="1"/>
-    <w:lsdException w:name="Intense Reference" w:uiPriority="32" w:qFormat="1"/>
-    <w:lsdException w:name="Book Title" w:uiPriority="33" w:qFormat="1"/>
-    <w:lsdException w:name="Bibliography" w:semiHidden="1" w:uiPriority="37" w:unhideWhenUsed="1"/>
-    <w:lsdException w:name="TOC Heading" w:semiHidden="1" w:uiPriority="39" w:unhideWhenUsed="1" w:qFormat="1"/>
-    <w:lsdException w:name="Plain Table 1" w:uiPriority="41"/>
-    <w:lsdException w:name="Plain Table 2" w:uiPriority="42"/>
-    <w:lsdException w:name="Plain Table 3" w:uiPriority="43"/>
-    <w:lsdException w:name="Plain Table 4" w:uiPriority="44"/>
-    <w:lsdException w:name="Plain Table 5" w:uiPriority="45"/>
-    <w:lsdException w:name="Grid Table Light" w:uiPriority="40"/>
-    <w:lsdException w:name="Grid Table 1 Light" w:uiPriority="46"/>
-    <w:lsdException w:name="Grid Table 2" w:uiPriority="47"/>
-    <w:lsdException w:name="Grid Table 3" w:uiPriority="48"/>
-    <w:lsdException w:name="Grid Table 4" w:uiPriority="49"/>
-    <w:lsdException w:name="Grid Table 5 Dark" w:uiPriority="50"/>
-    <w:lsdException w:name="Grid Table 6 Colorful" w:uiPriority="51"/>
-    <w:lsdException w:name="Grid Table 7 Colorful" w:uiPriority="52"/>
-    <w:lsdException w:name="Grid Table 1 Light Accent 1" w:uiPriority="46"/>
-    <w:lsdException w:name="Grid Table 2 Accent 1" w:uiPriority="47"/>
-    <w:lsdException w:name="Grid Table 3 Accent 1" w:uiPriority="48"/>
-    <w:lsdException w:name="Grid Table 4 Accent 1" w:uiPriority="49"/>
-    <w:lsdException w:name="Grid Table 5 Dark Accent 1" w:uiPriority="50"/>
-    <w:lsdException w:name="Grid Table 6 Colorful Accent 1" w:uiPriority="51"/>
-    <w:lsdException w:name="Grid Table 7 Colorful Accent 1" w:uiPriority="52"/>
-    <w:lsdException w:name="Grid Table 1 Light Accent 2" w:uiPriority="46"/>
-    <w:lsdException w:name="Grid Table 2 Accent 2" w:uiPriority="47"/>
-    <w:lsdException w:name="Grid Table 3 Accent 2" w:uiPriority="48"/>
-    <w:lsdException w:name="Grid Table 4 Accent 2" w:uiPriority="49"/>
-    <w:lsdException w:name="Grid Table 5 Dark Accent 2" w:uiPriority="50"/>
-    <w:lsdException w:name="Grid Table 6 Colorful Accent 2" w:uiPriority="51"/>
-    <w:lsdException w:name="Grid Table 7 Colorful Accent 2" w:uiPriority="52"/>
-    <w:lsdException w:name="Grid Table 1 Light Accent 3" w:uiPriority="46"/>
-    <w:lsdException w:name="Grid Table 2 Accent 3" w:uiPriority="47"/>
-    <w:lsdException w:name="Grid Table 3 Accent 3" w:uiPriority="48"/>
-    <w:lsdException w:name="Grid Table 4 Accent 3" w:uiPriority="49"/>
-    <w:lsdException w:name="Grid Table 5 Dark Accent 3" w:uiPriority="50"/>
-    <w:lsdException w:name="Grid Table 6 Colorful Accent 3" w:uiPriority="51"/>
-    <w:lsdException w:name="Grid Table 7 Colorful Accent 3" w:uiPriority="52"/>
-    <w:lsdException w:name="Grid Table 1 Light Accent 4" w:uiPriority="46"/>
-    <w:lsdException w:name="Grid Table 2 Accent 4" w:uiPriority="47"/>
-    <w:lsdException w:name="Grid Table 3 Accent 4" w:uiPriority="48"/>
-    <w:lsdException w:name="Grid Table 4 Accent 4" w:uiPriority="49"/>
-    <w:lsdException w:name="Grid Table 5 Dark Accent 4" w:uiPriority="50"/>
-    <w:lsdException w:name="Grid Table 6 Colorful Accent 4" w:uiPriority="51"/>
-    <w:lsdException w:name="Grid Table 7 Colorful Accent 4" w:uiPriority="52"/>
-    <w:lsdException w:name="Grid Table 1 Light Accent 5" w:uiPriority="46"/>
-    <w:lsdException w:name="Grid Table 2 Accent 5" w:uiPriority="47"/>
-    <w:lsdException w:name="Grid Table 3 Accent 5" w:uiPriority="48"/>
-    <w:lsdException w:name="Grid Table 4 Accent 5" w:uiPriority="49"/>
-    <w:lsdException w:name="Grid Table 5 Dark Accent 5" w:uiPriority="50"/>
-    <w:lsdException w:name="Grid Table 6 Colorful Accent 5" w:uiPriority="51"/>
-    <w:lsdException w:name="Grid Table 7 Colorful Accent 5" w:uiPriority="52"/>
-    <w:lsdException w:name="Grid Table 1 Light Accent 6" w:uiPriority="46"/>
-    <w:lsdException w:name="Grid Table 2 Accent 6" w:uiPriority="47"/>
-    <w:lsdException w:name="Grid Table 3 Accent 6" w:uiPriority="48"/>
-    <w:lsdException w:name="Grid Table 4 Accent 6" w:uiPriority="49"/>
-    <w:lsdException w:name="Grid Table 5 Dark Accent 6" w:uiPriority="50"/>
-    <w:lsdException w:name="Grid Table 6 Colorful Accent 6" w:uiPriority="51"/>
-    <w:lsdException w:name="Grid Table 7 Colorful Accent 6" w:uiPriority="52"/>
-    <w:lsdException w:name="List Table 1 Light" w:uiPriority="46"/>
-    <w:lsdException w:name="List Table 2" w:uiPriority="47"/>
-    <w:lsdException w:name="List Table 3" w:uiPriority="48"/>
-    <w:lsdException w:name="List Table 4" w:uiPriority="49"/>
-    <w:lsdException w:name="List Table 5 Dark" w:uiPriority="50"/>
-    <w:lsdException w:name="List Table 6 Colorful" w:uiPriority="51"/>
-    <w:lsdException w:name="List Table 7 Colorful" w:uiPriority="52"/>
-    <w:lsdException w:name="List Table 1 Light Accent 1" w:uiPriority="46"/>
-    <w:lsdException w:name="List Table 2 Accent 1" w:uiPriority="47"/>
-    <w:lsdException w:name="List Table 3 Accent 1" w:uiPriority="48"/>
-    <w:lsdException w:name="List Table 4 Accent 1" w:uiPriority="49"/>
-    <w:lsdException w:name="List Table 5 Dark Accent 1" w:uiPriority="50"/>
-    <w:lsdException w:name="List Table 6 Colorful Accent 1" w:uiPriority="51"/>
-    <w:lsdException w:name="List Table 7 Colorful Accent 1" w:uiPriority="52"/>
-    <w:lsdException w:name="List Table 1 Light Accent 2" w:uiPriority="46"/>
-    <w:lsdException w:name="List Table 2 Accent 2" w:uiPriority="47"/>
-    <w:lsdException w:name="List Table 3 Accent 2" w:uiPriority="48"/>
-    <w:lsdException w:name="List Table 4 Accent 2" w:uiPriority="49"/>
-    <w:lsdException w:name="List Table 5 Dark Accent 2" w:uiPriority="50"/>
-    <w:lsdException w:name="List Table 6 Colorful Accent 2" w:uiPriority="51"/>
-    <w:lsdException w:name="List Table 7 Colorful Accent 2" w:uiPriority="52"/>
-    <w:lsdException w:name="List Table 1 Light Accent 3" w:uiPriority="46"/>
-    <w:lsdException w:name="List Table 2 Accent 3" w:uiPriority="47"/>
-    <w:lsdException w:name="List Table 3 Accent 3" w:uiPriority="48"/>
-    <w:lsdException w:name="List Table 4 Accent 3" w:uiPriority="49"/>
-    <w:lsdException w:name="List Table 5 Dark Accent 3" w:uiPriority="50"/>
-    <w:lsdException w:name="List Table 6 Colorful Accent 3" w:uiPriority="51"/>
-    <w:lsdException w:name="List Table 7 Colorful Accent 3" w:uiPriority="52"/>
-    <w:lsdException w:name="List Table 1 Light Accent 4" w:uiPriority="46"/>
-    <w:lsdException w:name="List Table 2 Accent 4" w:uiPriority="47"/>
-    <w:lsdException w:name="List Table 3 Accent 4" w:uiPriority="48"/>
-    <w:lsdException w:name="List Table 4 Accent 4" w:uiPriority="49"/>
-    <w:lsdException w:name="List Table 5 Dark Accent 4" w:uiPriority="50"/>
-    <w:lsdException w:name="List Table 6 Colorful Accent 4" w:uiPriority="51"/>
-    <w:lsdException w:name="List Table 7 Colorful Accent 4" w:uiPriority="52"/>
-    <w:lsdException w:name="List Table 1 Light Accent 5" w:uiPriority="46"/>
-    <w:lsdException w:name="List Table 2 Accent 5" w:uiPriority="47"/>
-    <w:lsdException w:name="List Table 3 Accent 5" w:uiPriority="48"/>
-    <w:lsdException w:name="List Table 4 Accent 5" w:uiPriority="49"/>
-    <w:lsdException w:name="List Table 5 Dark Accent 5" w:uiPriority="50"/>
-    <w:lsdException w:name="List Table 6 Colorful Accent 5" w:uiPriority="51"/>
-    <w:lsdException w:name="List Table 7 Colorful Accent 5" w:uiPriority="52"/>
-    <w:lsdException w:name="List Table 1 Light Accent 6" w:uiPriority="46"/>
-    <w:lsdException w:name="List Table 2 Accent 6" w:uiPriority="47"/>
-    <w:lsdException w:name="List Table 3 Accent 6" w:uiPriority="48"/>
-    <w:lsdException w:name="List Table 4 Accent 6" w:uiPriority="49"/>
-    <w:lsdException w:name="List Table 5 Dark Accent 6" w:uiPriority="50"/>
-    <w:lsdException w:name="List Table 6 Colorful Accent 6" w:uiPriority="51"/>
-    <w:lsdException w:name="List Table 7 Colorful Accent 6" w:uiPriority="52"/>
+  <w:latentStyles w:defLockedState="0" w:defUIPriority="99" w:defSemiHidden="1" w:defUnhideWhenUsed="1" w:defQFormat="0" w:count="267">
+    <w:lsdException w:name="Normal" w:semiHidden="0" w:uiPriority="0" w:unhideWhenUsed="0" w:qFormat="1"/>
+    <w:lsdException w:name="heading 1" w:semiHidden="0" w:uiPriority="9" w:unhideWhenUsed="0" w:qFormat="1"/>
+    <w:lsdException w:name="heading 2" w:uiPriority="9" w:qFormat="1"/>
+    <w:lsdException w:name="heading 3" w:uiPriority="9" w:qFormat="1"/>
+    <w:lsdException w:name="heading 4" w:uiPriority="9" w:qFormat="1"/>
+    <w:lsdException w:name="heading 5" w:uiPriority="9" w:qFormat="1"/>
+    <w:lsdException w:name="heading 6" w:uiPriority="9" w:qFormat="1"/>
+    <w:lsdException w:name="heading 7" w:uiPriority="9" w:qFormat="1"/>
+    <w:lsdException w:name="heading 8" w:uiPriority="9" w:qFormat="1"/>
+    <w:lsdException w:name="heading 9" w:uiPriority="9" w:qFormat="1"/>
+    <w:lsdException w:name="toc 1" w:uiPriority="39" w:qFormat="1"/>
+    <w:lsdException w:name="toc 2" w:uiPriority="39" w:qFormat="1"/>
+    <w:lsdException w:name="toc 3" w:uiPriority="39" w:qFormat="1"/>
+    <w:lsdException w:name="toc 4" w:uiPriority="39"/>
+    <w:lsdException w:name="toc 5" w:uiPriority="39"/>
+    <w:lsdException w:name="toc 6" w:uiPriority="39"/>
+    <w:lsdException w:name="toc 7" w:uiPriority="39"/>
+    <w:lsdException w:name="toc 8" w:uiPriority="39"/>
+    <w:lsdException w:name="toc 9" w:uiPriority="39"/>
+    <w:lsdException w:name="caption" w:uiPriority="35" w:qFormat="1"/>
+    <w:lsdException w:name="Title" w:semiHidden="0" w:uiPriority="10" w:unhideWhenUsed="0" w:qFormat="1"/>
+    <w:lsdException w:name="Default Paragraph Font" w:uiPriority="1"/>
+    <w:lsdException w:name="Subtitle" w:semiHidden="0" w:uiPriority="11" w:unhideWhenUsed="0" w:qFormat="1"/>
+    <w:lsdException w:name="Body Text Indent 2" w:uiPriority="0"/>
+    <w:lsdException w:name="Strong" w:semiHidden="0" w:uiPriority="22" w:unhideWhenUsed="0" w:qFormat="1"/>
+    <w:lsdException w:name="Emphasis" w:semiHidden="0" w:uiPriority="20" w:unhideWhenUsed="0" w:qFormat="1"/>
+    <w:lsdException w:name="Table Grid" w:semiHidden="0" w:uiPriority="59" w:unhideWhenUsed="0"/>
+    <w:lsdException w:name="Placeholder Text" w:unhideWhenUsed="0"/>
+    <w:lsdException w:name="No Spacing" w:semiHidden="0" w:uiPriority="1" w:unhideWhenUsed="0" w:qFormat="1"/>
+    <w:lsdException w:name="Light Shading" w:semiHidden="0" w:uiPriority="60" w:unhideWhenUsed="0"/>
+    <w:lsdException w:name="Light List" w:semiHidden="0" w:uiPriority="61" w:unhideWhenUsed="0"/>
+    <w:lsdException w:name="Light Grid" w:semiHidden="0" w:uiPriority="62" w:unhideWhenUsed="0"/>
+    <w:lsdException w:name="Medium Shading 1" w:semiHidden="0" w:uiPriority="63" w:unhideWhenUsed="0"/>
+    <w:lsdException w:name="Medium Shading 2" w:semiHidden="0" w:uiPriority="64" w:unhideWhenUsed="0"/>
+    <w:lsdException w:name="Medium List 1" w:semiHidden="0" w:uiPriority="65" w:unhideWhenUsed="0"/>
+    <w:lsdException w:name="Medium List 2" w:semiHidden="0" w:uiPriority="66" w:unhideWhenUsed="0"/>
+    <w:lsdException w:name="Medium Grid 1" w:semiHidden="0" w:uiPriority="67" w:unhideWhenUsed="0"/>
+    <w:lsdException w:name="Medium Grid 2" w:semiHidden="0" w:uiPriority="68" w:unhideWhenUsed="0"/>
+    <w:lsdException w:name="Medium Grid 3" w:semiHidden="0" w:uiPriority="69" w:unhideWhenUsed="0"/>
+    <w:lsdException w:name="Dark List" w:semiHidden="0" w:uiPriority="70" w:unhideWhenUsed="0"/>
+    <w:lsdException w:name="Colorful Shading" w:semiHidden="0" w:uiPriority="71" w:unhideWhenUsed="0"/>
+    <w:lsdException w:name="Colorful List" w:semiHidden="0" w:uiPriority="72" w:unhideWhenUsed="0"/>
+    <w:lsdException w:name="Colorful Grid" w:semiHidden="0" w:uiPriority="73" w:unhideWhenUsed="0"/>
+    <w:lsdException w:name="Light Shading Accent 1" w:semiHidden="0" w:uiPriority="60" w:unhideWhenUsed="0"/>
+    <w:lsdException w:name="Light List Accent 1" w:semiHidden="0" w:uiPriority="61" w:unhideWhenUsed="0"/>
+    <w:lsdException w:name="Light Grid Accent 1" w:semiHidden="0" w:uiPriority="62" w:unhideWhenUsed="0"/>
+    <w:lsdException w:name="Medium Shading 1 Accent 1" w:semiHidden="0" w:uiPriority="63" w:unhideWhenUsed="0"/>
+    <w:lsdException w:name="Medium Shading 2 Accent 1" w:semiHidden="0" w:uiPriority="64" w:unhideWhenUsed="0"/>
+    <w:lsdException w:name="Medium List 1 Accent 1" w:semiHidden="0" w:uiPriority="65" w:unhideWhenUsed="0"/>
+    <w:lsdException w:name="Revision" w:unhideWhenUsed="0"/>
+    <w:lsdException w:name="List Paragraph" w:semiHidden="0" w:uiPriority="34" w:unhideWhenUsed="0" w:qFormat="1"/>
+    <w:lsdException w:name="Quote" w:semiHidden="0" w:uiPriority="29" w:unhideWhenUsed="0" w:qFormat="1"/>
+    <w:lsdException w:name="Intense Quote" w:semiHidden="0" w:uiPriority="30" w:unhideWhenUsed="0" w:qFormat="1"/>
+    <w:lsdException w:name="Medium List 2 Accent 1" w:semiHidden="0" w:uiPriority="66" w:unhideWhenUsed="0"/>
+    <w:lsdException w:name="Medium Grid 1 Accent 1" w:semiHidden="0" w:uiPriority="67" w:unhideWhenUsed="0"/>
+    <w:lsdException w:name="Medium Grid 2 Accent 1" w:semiHidden="0" w:uiPriority="68" w:unhideWhenUsed="0"/>
+    <w:lsdException w:name="Medium Grid 3 Accent 1" w:semiHidden="0" w:uiPriority="69" w:unhideWhenUsed="0"/>
+    <w:lsdException w:name="Dark List Accent 1" w:semiHidden="0" w:uiPriority="70" w:unhideWhenUsed="0"/>
+    <w:lsdException w:name="Colorful Shading Accent 1" w:semiHidden="0" w:uiPriority="71" w:unhideWhenUsed="0"/>
+    <w:lsdException w:name="Colorful List Accent 1" w:semiHidden="0" w:uiPriority="72" w:unhideWhenUsed="0"/>
+    <w:lsdException w:name="Colorful Grid Accent 1" w:semiHidden="0" w:uiPriority="73" w:unhideWhenUsed="0"/>
+    <w:lsdException w:name="Light Shading Accent 2" w:semiHidden="0" w:uiPriority="60" w:unhideWhenUsed="0"/>
+    <w:lsdException w:name="Light List Accent 2" w:semiHidden="0" w:uiPriority="61" w:unhideWhenUsed="0"/>
+    <w:lsdException w:name="Light Grid Accent 2" w:semiHidden="0" w:uiPriority="62" w:unhideWhenUsed="0"/>
+    <w:lsdException w:name="Medium Shading 1 Accent 2" w:semiHidden="0" w:uiPriority="63" w:unhideWhenUsed="0"/>
+    <w:lsdException w:name="Medium Shading 2 Accent 2" w:semiHidden="0" w:uiPriority="64" w:unhideWhenUsed="0"/>
+    <w:lsdException w:name="Medium List 1 Accent 2" w:semiHidden="0" w:uiPriority="65" w:unhideWhenUsed="0"/>
+    <w:lsdException w:name="Medium List 2 Accent 2" w:semiHidden="0" w:uiPriority="66" w:unhideWhenUsed="0"/>
+    <w:lsdException w:name="Medium Grid 1 Accent 2" w:semiHidden="0" w:uiPriority="67" w:unhideWhenUsed="0"/>
+    <w:lsdException w:name="Medium Grid 2 Accent 2" w:semiHidden="0" w:uiPriority="68" w:unhideWhenUsed="0"/>
+    <w:lsdException w:name="Medium Grid 3 Accent 2" w:semiHidden="0" w:uiPriority="69" w:unhideWhenUsed="0"/>
+    <w:lsdException w:name="Dark List Accent 2" w:semiHidden="0" w:uiPriority="70" w:unhideWhenUsed="0"/>
+    <w:lsdException w:name="Colorful Shading Accent 2" w:semiHidden="0" w:uiPriority="71" w:unhideWhenUsed="0"/>
+    <w:lsdException w:name="Colorful List Accent 2" w:semiHidden="0" w:uiPriority="72" w:unhideWhenUsed="0"/>
+    <w:lsdException w:name="Colorful Grid Accent 2" w:semiHidden="0" w:uiPriority="73" w:unhideWhenUsed="0"/>
+    <w:lsdException w:name="Light Shading Accent 3" w:semiHidden="0" w:uiPriority="60" w:unhideWhenUsed="0"/>
+    <w:lsdException w:name="Light List Accent 3" w:semiHidden="0" w:uiPriority="61" w:unhideWhenUsed="0"/>
+    <w:lsdException w:name="Light Grid Accent 3" w:semiHidden="0" w:uiPriority="62" w:unhideWhenUsed="0"/>
+    <w:lsdException w:name="Medium Shading 1 Accent 3" w:semiHidden="0" w:uiPriority="63" w:unhideWhenUsed="0"/>
+    <w:lsdException w:name="Medium Shading 2 Accent 3" w:semiHidden="0" w:uiPriority="64" w:unhideWhenUsed="0"/>
+    <w:lsdException w:name="Medium List 1 Accent 3" w:semiHidden="0" w:uiPriority="65" w:unhideWhenUsed="0"/>
+    <w:lsdException w:name="Medium List 2 Accent 3" w:semiHidden="0" w:uiPriority="66" w:unhideWhenUsed="0"/>
+    <w:lsdException w:name="Medium Grid 1 Accent 3" w:semiHidden="0" w:uiPriority="67" w:unhideWhenUsed="0"/>
+    <w:lsdException w:name="Medium Grid 2 Accent 3" w:semiHidden="0" w:uiPriority="68" w:unhideWhenUsed="0"/>
+    <w:lsdException w:name="Medium Grid 3 Accent 3" w:semiHidden="0" w:uiPriority="69" w:unhideWhenUsed="0"/>
+    <w:lsdException w:name="Dark List Accent 3" w:semiHidden="0" w:uiPriority="70" w:unhideWhenUsed="0"/>
+    <w:lsdException w:name="Colorful Shading Accent 3" w:semiHidden="0" w:uiPriority="71" w:unhideWhenUsed="0"/>
+    <w:lsdException w:name="Colorful List Accent 3" w:semiHidden="0" w:uiPriority="72" w:unhideWhenUsed="0"/>
+    <w:lsdException w:name="Colorful Grid Accent 3" w:semiHidden="0" w:uiPriority="73" w:unhideWhenUsed="0"/>
+    <w:lsdException w:name="Light Shading Accent 4" w:semiHidden="0" w:uiPriority="60" w:unhideWhenUsed="0"/>
+    <w:lsdException w:name="Light List Accent 4" w:semiHidden="0" w:uiPriority="61" w:unhideWhenUsed="0"/>
+    <w:lsdException w:name="Light Grid Accent 4" w:semiHidden="0" w:uiPriority="62" w:unhideWhenUsed="0"/>
+    <w:lsdException w:name="Medium Shading 1 Accent 4" w:semiHidden="0" w:uiPriority="63" w:unhideWhenUsed="0"/>
+    <w:lsdException w:name="Medium Shading 2 Accent 4" w:semiHidden="0" w:uiPriority="64" w:unhideWhenUsed="0"/>
+    <w:lsdException w:name="Medium List 1 Accent 4" w:semiHidden="0" w:uiPriority="65" w:unhideWhenUsed="0"/>
+    <w:lsdException w:name="Medium List 2 Accent 4" w:semiHidden="0" w:uiPriority="66" w:unhideWhenUsed="0"/>
+    <w:lsdException w:name="Medium Grid 1 Accent 4" w:semiHidden="0" w:uiPriority="67" w:unhideWhenUsed="0"/>
+    <w:lsdException w:name="Medium Grid 2 Accent 4" w:semiHidden="0" w:uiPriority="68" w:unhideWhenUsed="0"/>
+    <w:lsdException w:name="Medium Grid 3 Accent 4" w:semiHidden="0" w:uiPriority="69" w:unhideWhenUsed="0"/>
+    <w:lsdException w:name="Dark List Accent 4" w:semiHidden="0" w:uiPriority="70" w:unhideWhenUsed="0"/>
+    <w:lsdException w:name="Colorful Shading Accent 4" w:semiHidden="0" w:uiPriority="71" w:unhideWhenUsed="0"/>
+    <w:lsdException w:name="Colorful List Accent 4" w:semiHidden="0" w:uiPriority="72" w:unhideWhenUsed="0"/>
+    <w:lsdException w:name="Colorful Grid Accent 4" w:semiHidden="0" w:uiPriority="73" w:unhideWhenUsed="0"/>
+    <w:lsdException w:name="Light Shading Accent 5" w:semiHidden="0" w:uiPriority="60" w:unhideWhenUsed="0"/>
+    <w:lsdException w:name="Light List Accent 5" w:semiHidden="0" w:uiPriority="61" w:unhideWhenUsed="0"/>
+    <w:lsdException w:name="Light Grid Accent 5" w:semiHidden="0" w:uiPriority="62" w:unhideWhenUsed="0"/>
+    <w:lsdException w:name="Medium Shading 1 Accent 5" w:semiHidden="0" w:uiPriority="63" w:unhideWhenUsed="0"/>
+    <w:lsdException w:name="Medium Shading 2 Accent 5" w:semiHidden="0" w:uiPriority="64" w:unhideWhenUsed="0"/>
+    <w:lsdException w:name="Medium List 1 Accent 5" w:semiHidden="0" w:uiPriority="65" w:unhideWhenUsed="0"/>
+    <w:lsdException w:name="Medium List 2 Accent 5" w:semiHidden="0" w:uiPriority="66" w:unhideWhenUsed="0"/>
+    <w:lsdException w:name="Medium Grid 1 Accent 5" w:semiHidden="0" w:uiPriority="67" w:unhideWhenUsed="0"/>
+    <w:lsdException w:name="Medium Grid 2 Accent 5" w:semiHidden="0" w:uiPriority="68" w:unhideWhenUsed="0"/>
+    <w:lsdException w:name="Medium Grid 3 Accent 5" w:semiHidden="0" w:uiPriority="69" w:unhideWhenUsed="0"/>
+    <w:lsdException w:name="Dark List Accent 5" w:semiHidden="0" w:uiPriority="70" w:unhideWhenUsed="0"/>
+    <w:lsdException w:name="Colorful Shading Accent 5" w:semiHidden="0" w:uiPriority="71" w:unhideWhenUsed="0"/>
+    <w:lsdException w:name="Colorful List Accent 5" w:semiHidden="0" w:uiPriority="72" w:unhideWhenUsed="0"/>
+    <w:lsdException w:name="Colorful Grid Accent 5" w:semiHidden="0" w:uiPriority="73" w:unhideWhenUsed="0"/>
+    <w:lsdException w:name="Light Shading Accent 6" w:semiHidden="0" w:uiPriority="60" w:unhideWhenUsed="0"/>
+    <w:lsdException w:name="Light List Accent 6" w:semiHidden="0" w:uiPriority="61" w:unhideWhenUsed="0"/>
+    <w:lsdException w:name="Light Grid Accent 6" w:semiHidden="0" w:uiPriority="62" w:unhideWhenUsed="0"/>
+    <w:lsdException w:name="Medium Shading 1 Accent 6" w:semiHidden="0" w:uiPriority="63" w:unhideWhenUsed="0"/>
+    <w:lsdException w:name="Medium Shading 2 Accent 6" w:semiHidden="0" w:uiPriority="64" w:unhideWhenUsed="0"/>
+    <w:lsdException w:name="Medium List 1 Accent 6" w:semiHidden="0" w:uiPriority="65" w:unhideWhenUsed="0"/>
+    <w:lsdException w:name="Medium List 2 Accent 6" w:semiHidden="0" w:uiPriority="66" w:unhideWhenUsed="0"/>
+    <w:lsdException w:name="Medium Grid 1 Accent 6" w:semiHidden="0" w:uiPriority="67" w:unhideWhenUsed="0"/>
+    <w:lsdException w:name="Medium Grid 2 Accent 6" w:semiHidden="0" w:uiPriority="68" w:unhideWhenUsed="0"/>
+    <w:lsdException w:name="Medium Grid 3 Accent 6" w:semiHidden="0" w:uiPriority="69" w:unhideWhenUsed="0"/>
+    <w:lsdException w:name="Dark List Accent 6" w:semiHidden="0" w:uiPriority="70" w:unhideWhenUsed="0"/>
+    <w:lsdException w:name="Colorful Shading Accent 6" w:semiHidden="0" w:uiPriority="71" w:unhideWhenUsed="0"/>
+    <w:lsdException w:name="Colorful List Accent 6" w:semiHidden="0" w:uiPriority="72" w:unhideWhenUsed="0"/>
+    <w:lsdException w:name="Colorful Grid Accent 6" w:semiHidden="0" w:uiPriority="73" w:unhideWhenUsed="0"/>
+    <w:lsdException w:name="Subtle Emphasis" w:semiHidden="0" w:uiPriority="19" w:unhideWhenUsed="0" w:qFormat="1"/>
+    <w:lsdException w:name="Intense Emphasis" w:semiHidden="0" w:uiPriority="21" w:unhideWhenUsed="0" w:qFormat="1"/>
+    <w:lsdException w:name="Subtle Reference" w:semiHidden="0" w:uiPriority="31" w:unhideWhenUsed="0" w:qFormat="1"/>
+    <w:lsdException w:name="Intense Reference" w:semiHidden="0" w:uiPriority="32" w:unhideWhenUsed="0" w:qFormat="1"/>
+    <w:lsdException w:name="Book Title" w:semiHidden="0" w:uiPriority="33" w:unhideWhenUsed="0" w:qFormat="1"/>
+    <w:lsdException w:name="Bibliography" w:uiPriority="37"/>
+    <w:lsdException w:name="TOC Heading" w:uiPriority="39" w:qFormat="1"/>
+  </w:latentStyles>
+  <w:style w:type="paragraph" w:default="1" w:styleId="Normal">
+    <w:name w:val="Normal"/>
+    <w:qFormat/>
+    <w:rPr>
+      <w:lang w:val="en-GB"/>
+    </w:rPr>
+  </w:style>
+  <w:style w:type="paragraph" w:styleId="Heading1">
+    <w:name w:val="heading 1"/>
+    <w:basedOn w:val="Normal"/>
+    <w:next w:val="Normal"/>
+    <w:link w:val="Heading1Char"/>
+    <w:uiPriority w:val="9"/>
+    <w:qFormat/>
+    <w:rsid w:val="00E53545"/>
+    <w:pPr>
+      <w:keepNext/>
+      <w:keepLines/>
+      <w:spacing w:before="480" w:after="0"/>
+      <w:outlineLvl w:val="0"/>
+    </w:pPr>
+    <w:rPr>
+      <w:rFonts w:asciiTheme="majorHAnsi" w:eastAsiaTheme="majorEastAsia" w:hAnsiTheme="majorHAnsi" w:cstheme="majorBidi"/>
+      <w:b/>
+      <w:bCs/>
+      <w:color w:val="365F91" w:themeColor="accent1" w:themeShade="BF"/>
+      <w:sz w:val="28"/>
+      <w:szCs w:val="28"/>
+    </w:rPr>
+  </w:style>
+  <w:style w:type="paragraph" w:styleId="Heading2">
+    <w:name w:val="heading 2"/>
+    <w:basedOn w:val="Normal"/>
+    <w:next w:val="Normal"/>
+    <w:link w:val="Heading2Char"/>
+    <w:uiPriority w:val="9"/>
+    <w:unhideWhenUsed/>
+    <w:qFormat/>
+    <w:rsid w:val="001351B8"/>
+    <w:pPr>
+      <w:keepNext/>
+      <w:keepLines/>
+      <w:spacing w:before="200" w:after="0"/>
+      <w:outlineLvl w:val="1"/>
+    </w:pPr>
+    <w:rPr>
+      <w:rFonts w:asciiTheme="majorHAnsi" w:eastAsiaTheme="majorEastAsia" w:hAnsiTheme="majorHAnsi" w:cstheme="majorBidi"/>
+      <w:b/>
+      <w:bCs/>
+      <w:color w:val="4F81BD" w:themeColor="accent1"/>
+      <w:sz w:val="26"/>
+      <w:szCs w:val="26"/>
+    </w:rPr>
+  </w:style>
+  <w:style w:type="paragraph" w:styleId="Heading3">
+    <w:name w:val="heading 3"/>
+    <w:basedOn w:val="Normal"/>
+    <w:next w:val="Normal"/>
+    <w:link w:val="Heading3Char"/>
+    <w:uiPriority w:val="9"/>
+    <w:unhideWhenUsed/>
+    <w:qFormat/>
+    <w:rsid w:val="00956F94"/>
+    <w:pPr>
+      <w:keepNext/>
+      <w:keepLines/>
+      <w:spacing w:before="200" w:after="0"/>
+      <w:outlineLvl w:val="2"/>
+    </w:pPr>
+    <w:rPr>
+      <w:rFonts w:asciiTheme="majorHAnsi" w:eastAsiaTheme="majorEastAsia" w:hAnsiTheme="majorHAnsi" w:cstheme="majorBidi"/>
+      <w:b/>
+      <w:bCs/>
+      <w:color w:val="4F81BD" w:themeColor="accent1"/>
+    </w:rPr>
+  </w:style>
+  <w:style w:type="paragraph" w:styleId="Heading4">
+    <w:name w:val="heading 4"/>
+    <w:basedOn w:val="Normal"/>
+    <w:next w:val="Normal"/>
+    <w:link w:val="Heading4Char"/>
+    <w:uiPriority w:val="9"/>
+    <w:unhideWhenUsed/>
+    <w:qFormat/>
+    <w:rsid w:val="00956F94"/>
+    <w:pPr>
+      <w:keepNext/>
+      <w:keepLines/>
+      <w:spacing w:before="200" w:after="0"/>
+      <w:outlineLvl w:val="3"/>
+    </w:pPr>
+    <w:rPr>
+      <w:rFonts w:asciiTheme="majorHAnsi" w:eastAsiaTheme="majorEastAsia" w:hAnsiTheme="majorHAnsi" w:cstheme="majorBidi"/>
+      <w:b/>
+      <w:bCs/>
+      <w:i/>
+      <w:iCs/>
+      <w:color w:val="4F81BD" w:themeColor="accent1"/>
+    </w:rPr>
+  </w:style>
+  <w:style w:type="paragraph" w:styleId="Heading5">
+    <w:name w:val="heading 5"/>
+    <w:basedOn w:val="Normal"/>
+    <w:next w:val="Normal"/>
+    <w:link w:val="Heading5Char"/>
+    <w:uiPriority w:val="9"/>
+    <w:unhideWhenUsed/>
+    <w:qFormat/>
+    <w:rsid w:val="00462951"/>
+    <w:pPr>
+      <w:keepNext/>
+      <w:keepLines/>
+      <w:spacing w:before="200" w:after="0"/>
+      <w:outlineLvl w:val="4"/>
+    </w:pPr>
+    <w:rPr>
+      <w:rFonts w:asciiTheme="majorHAnsi" w:eastAsiaTheme="majorEastAsia" w:hAnsiTheme="majorHAnsi" w:cstheme="majorBidi"/>
+      <w:color w:val="243F60" w:themeColor="accent1" w:themeShade="7F"/>
+    </w:rPr>
+  </w:style>
+  <w:style w:type="paragraph" w:styleId="Heading6">
+    <w:name w:val="heading 6"/>
+    <w:basedOn w:val="Normal"/>
+    <w:next w:val="Normal"/>
+    <w:link w:val="Heading6Char"/>
+    <w:uiPriority w:val="9"/>
+    <w:unhideWhenUsed/>
+    <w:qFormat/>
+    <w:rsid w:val="00462951"/>
+    <w:pPr>
+      <w:keepNext/>
+      <w:keepLines/>
+      <w:spacing w:before="200" w:after="0"/>
+      <w:outlineLvl w:val="5"/>
+    </w:pPr>
+    <w:rPr>
+      <w:rFonts w:asciiTheme="majorHAnsi" w:eastAsiaTheme="majorEastAsia" w:hAnsiTheme="majorHAnsi" w:cstheme="majorBidi"/>
+      <w:i/>
+      <w:iCs/>
+      <w:color w:val="243F60" w:themeColor="accent1" w:themeShade="7F"/>
+    </w:rPr>
+  </w:style>
+  <w:style w:type="character" w:default="1" w:styleId="DefaultParagraphFont">
+    <w:name w:val="Default Paragraph Font"/>
+    <w:uiPriority w:val="1"/>
+    <w:semiHidden/>
+    <w:unhideWhenUsed/>
+  </w:style>
+  <w:style w:type="table" w:default="1" w:styleId="TableNormal">
+    <w:name w:val="Normal Table"/>
+    <w:uiPriority w:val="99"/>
+    <w:semiHidden/>
+    <w:unhideWhenUsed/>
+    <w:tblPr>
+      <w:tblInd w:w="0" w:type="dxa"/>
+      <w:tblCellMar>
+        <w:top w:w="0" w:type="dxa"/>
+        <w:left w:w="108" w:type="dxa"/>
+        <w:bottom w:w="0" w:type="dxa"/>
+        <w:right w:w="108" w:type="dxa"/>
+      </w:tblCellMar>
+    </w:tblPr>
+  </w:style>
+  <w:style w:type="numbering" w:default="1" w:styleId="NoList">
+    <w:name w:val="No List"/>
+    <w:uiPriority w:val="99"/>
+    <w:semiHidden/>
+    <w:unhideWhenUsed/>
+  </w:style>
+  <w:style w:type="paragraph" w:styleId="Title">
+    <w:name w:val="Title"/>
+    <w:basedOn w:val="Normal"/>
+    <w:next w:val="Normal"/>
+    <w:link w:val="TitleChar"/>
+    <w:uiPriority w:val="10"/>
+    <w:qFormat/>
+    <w:rsid w:val="000C1425"/>
+    <w:pPr>
+      <w:pBdr>
+        <w:bottom w:val="single" w:sz="8" w:space="4" w:color="4F81BD" w:themeColor="accent1"/>
+      </w:pBdr>
+      <w:spacing w:after="300" w:line="240" w:lineRule="auto"/>
+      <w:contextualSpacing/>
+    </w:pPr>
+    <w:rPr>
+      <w:rFonts w:asciiTheme="majorHAnsi" w:eastAsiaTheme="majorEastAsia" w:hAnsiTheme="majorHAnsi" w:cstheme="majorBidi"/>
+      <w:color w:val="17365D" w:themeColor="text2" w:themeShade="BF"/>
+      <w:spacing w:val="5"/>
+      <w:kern w:val="28"/>
+      <w:sz w:val="52"/>
+      <w:szCs w:val="52"/>
+    </w:rPr>
+  </w:style>
+  <w:style w:type="character" w:customStyle="1" w:styleId="TitleChar">
+    <w:name w:val="Title Char"/>
+    <w:basedOn w:val="DefaultParagraphFont"/>
+    <w:link w:val="Title"/>
+    <w:uiPriority w:val="10"/>
+    <w:rsid w:val="000C1425"/>
+    <w:rPr>
+      <w:rFonts w:asciiTheme="majorHAnsi" w:eastAsiaTheme="majorEastAsia" w:hAnsiTheme="majorHAnsi" w:cstheme="majorBidi"/>
+      <w:color w:val="17365D" w:themeColor="text2" w:themeShade="BF"/>
+      <w:spacing w:val="5"/>
+      <w:kern w:val="28"/>
+      <w:sz w:val="52"/>
+      <w:szCs w:val="52"/>
+      <w:lang w:val="en-GB"/>
+    </w:rPr>
+  </w:style>
+  <w:style w:type="paragraph" w:styleId="Subtitle">
+    <w:name w:val="Subtitle"/>
+    <w:basedOn w:val="Normal"/>
+    <w:next w:val="Normal"/>
+    <w:link w:val="SubtitleChar"/>
+    <w:uiPriority w:val="11"/>
+    <w:qFormat/>
+    <w:rsid w:val="000C1425"/>
+    <w:pPr>
+      <w:numPr>
+        <w:ilvl w:val="1"/>
+      </w:numPr>
+    </w:pPr>
+    <w:rPr>
+      <w:rFonts w:asciiTheme="majorHAnsi" w:eastAsiaTheme="majorEastAsia" w:hAnsiTheme="majorHAnsi" w:cstheme="majorBidi"/>
+      <w:i/>
+      <w:iCs/>
+      <w:color w:val="4F81BD" w:themeColor="accent1"/>
+      <w:spacing w:val="15"/>
+      <w:sz w:val="24"/>
+      <w:szCs w:val="24"/>
+    </w:rPr>
+  </w:style>
+  <w:style w:type="character" w:customStyle="1" w:styleId="SubtitleChar">
+    <w:name w:val="Subtitle Char"/>
+    <w:basedOn w:val="DefaultParagraphFont"/>
+    <w:link w:val="Subtitle"/>
+    <w:uiPriority w:val="11"/>
+    <w:rsid w:val="000C1425"/>
+    <w:rPr>
+      <w:rFonts w:asciiTheme="majorHAnsi" w:eastAsiaTheme="majorEastAsia" w:hAnsiTheme="majorHAnsi" w:cstheme="majorBidi"/>
+      <w:i/>
+      <w:iCs/>
+      <w:color w:val="4F81BD" w:themeColor="accent1"/>
+      <w:spacing w:val="15"/>
+      <w:sz w:val="24"/>
+      <w:szCs w:val="24"/>
+      <w:lang w:val="en-GB"/>
+    </w:rPr>
+  </w:style>
+  <w:style w:type="paragraph" w:styleId="Header">
+    <w:name w:val="header"/>
+    <w:basedOn w:val="Normal"/>
+    <w:link w:val="HeaderChar"/>
+    <w:uiPriority w:val="99"/>
+    <w:unhideWhenUsed/>
+    <w:rsid w:val="000E142C"/>
+    <w:pPr>
+      <w:tabs>
+        <w:tab w:val="center" w:pos="4513"/>
+        <w:tab w:val="right" w:pos="9026"/>
+      </w:tabs>
+      <w:spacing w:after="0" w:line="240" w:lineRule="auto"/>
+    </w:pPr>
+  </w:style>
+  <w:style w:type="character" w:customStyle="1" w:styleId="HeaderChar">
+    <w:name w:val="Header Char"/>
+    <w:basedOn w:val="DefaultParagraphFont"/>
+    <w:link w:val="Header"/>
+    <w:uiPriority w:val="99"/>
+    <w:rsid w:val="000E142C"/>
+    <w:rPr>
+      <w:lang w:val="en-GB"/>
+    </w:rPr>
+  </w:style>
+  <w:style w:type="paragraph" w:styleId="Footer">
+    <w:name w:val="footer"/>
+    <w:basedOn w:val="Normal"/>
+    <w:link w:val="FooterChar"/>
+    <w:uiPriority w:val="99"/>
+    <w:unhideWhenUsed/>
+    <w:rsid w:val="000E142C"/>
+    <w:pPr>
+      <w:tabs>
+        <w:tab w:val="center" w:pos="4513"/>
+        <w:tab w:val="right" w:pos="9026"/>
+      </w:tabs>
+      <w:spacing w:after="0" w:line="240" w:lineRule="auto"/>
+    </w:pPr>
+  </w:style>
+  <w:style w:type="character" w:customStyle="1" w:styleId="FooterChar">
+    <w:name w:val="Footer Char"/>
+    <w:basedOn w:val="DefaultParagraphFont"/>
+    <w:link w:val="Footer"/>
+    <w:uiPriority w:val="99"/>
+    <w:rsid w:val="000E142C"/>
+    <w:rPr>
+      <w:lang w:val="en-GB"/>
+    </w:rPr>
+  </w:style>
+  <w:style w:type="character" w:customStyle="1" w:styleId="Heading1Char">
+    <w:name w:val="Heading 1 Char"/>
+    <w:basedOn w:val="DefaultParagraphFont"/>
+    <w:link w:val="Heading1"/>
+    <w:uiPriority w:val="9"/>
+    <w:rsid w:val="00E53545"/>
+    <w:rPr>
+      <w:rFonts w:asciiTheme="majorHAnsi" w:eastAsiaTheme="majorEastAsia" w:hAnsiTheme="majorHAnsi" w:cstheme="majorBidi"/>
+      <w:b/>
+      <w:bCs/>
+      <w:color w:val="365F91" w:themeColor="accent1" w:themeShade="BF"/>
+      <w:sz w:val="28"/>
+      <w:szCs w:val="28"/>
+      <w:lang w:val="en-GB"/>
+    </w:rPr>
+  </w:style>
+  <w:style w:type="character" w:customStyle="1" w:styleId="Heading2Char">
+    <w:name w:val="Heading 2 Char"/>
+    <w:basedOn w:val="DefaultParagraphFont"/>
+    <w:link w:val="Heading2"/>
+    <w:uiPriority w:val="9"/>
+    <w:rsid w:val="001351B8"/>
+    <w:rPr>
+      <w:rFonts w:asciiTheme="majorHAnsi" w:eastAsiaTheme="majorEastAsia" w:hAnsiTheme="majorHAnsi" w:cstheme="majorBidi"/>
+      <w:b/>
+      <w:bCs/>
+      <w:color w:val="4F81BD" w:themeColor="accent1"/>
+      <w:sz w:val="26"/>
+      <w:szCs w:val="26"/>
+      <w:lang w:val="en-GB"/>
+    </w:rPr>
+  </w:style>
+  <w:style w:type="paragraph" w:styleId="TOCHeading">
+    <w:name w:val="TOC Heading"/>
+    <w:basedOn w:val="Heading1"/>
+    <w:next w:val="Normal"/>
+    <w:uiPriority w:val="39"/>
+    <w:unhideWhenUsed/>
+    <w:qFormat/>
+    <w:rsid w:val="001351B8"/>
+    <w:pPr>
+      <w:outlineLvl w:val="9"/>
+    </w:pPr>
+    <w:rPr>
+      <w:lang w:val="en-US" w:eastAsia="ja-JP"/>
+    </w:rPr>
+  </w:style>
+  <w:style w:type="paragraph" w:styleId="TOC1">
+    <w:name w:val="toc 1"/>
+    <w:basedOn w:val="Normal"/>
+    <w:next w:val="Normal"/>
+    <w:autoRedefine/>
+    <w:uiPriority w:val="39"/>
+    <w:unhideWhenUsed/>
+    <w:qFormat/>
+    <w:rsid w:val="001351B8"/>
+    <w:pPr>
+      <w:spacing w:before="120" w:after="120"/>
+    </w:pPr>
+    <w:rPr>
+      <w:b/>
+      <w:bCs/>
+      <w:caps/>
+      <w:sz w:val="20"/>
+      <w:szCs w:val="20"/>
+    </w:rPr>
+  </w:style>
+  <w:style w:type="paragraph" w:styleId="TOC2">
+    <w:name w:val="toc 2"/>
+    <w:basedOn w:val="Normal"/>
+    <w:next w:val="Normal"/>
+    <w:autoRedefine/>
+    <w:uiPriority w:val="39"/>
+    <w:unhideWhenUsed/>
+    <w:qFormat/>
+    <w:rsid w:val="00EC4823"/>
+    <w:pPr>
+      <w:spacing w:after="0"/>
+      <w:ind w:left="220"/>
+    </w:pPr>
+    <w:rPr>
+      <w:smallCaps/>
+      <w:sz w:val="20"/>
+      <w:szCs w:val="20"/>
+    </w:rPr>
+  </w:style>
+  <w:style w:type="character" w:styleId="Hyperlink">
+    <w:name w:val="Hyperlink"/>
+    <w:basedOn w:val="DefaultParagraphFont"/>
+    <w:uiPriority w:val="99"/>
+    <w:unhideWhenUsed/>
+    <w:rsid w:val="001351B8"/>
+    <w:rPr>
+      <w:color w:val="0000FF" w:themeColor="hyperlink"/>
+      <w:u w:val="single"/>
+    </w:rPr>
+  </w:style>
+  <w:style w:type="paragraph" w:styleId="BalloonText">
+    <w:name w:val="Balloon Text"/>
+    <w:basedOn w:val="Normal"/>
+    <w:link w:val="BalloonTextChar"/>
+    <w:uiPriority w:val="99"/>
+    <w:semiHidden/>
+    <w:unhideWhenUsed/>
+    <w:rsid w:val="001351B8"/>
+    <w:pPr>
+      <w:spacing w:after="0" w:line="240" w:lineRule="auto"/>
+    </w:pPr>
+    <w:rPr>
+      <w:rFonts w:ascii="Tahoma" w:hAnsi="Tahoma" w:cs="Tahoma"/>
+      <w:sz w:val="16"/>
+      <w:szCs w:val="16"/>
+    </w:rPr>
+  </w:style>
+  <w:style w:type="character" w:customStyle="1" w:styleId="BalloonTextChar">
+    <w:name w:val="Balloon Text Char"/>
+    <w:basedOn w:val="DefaultParagraphFont"/>
+    <w:link w:val="BalloonText"/>
+    <w:uiPriority w:val="99"/>
+    <w:semiHidden/>
+    <w:rsid w:val="001351B8"/>
+    <w:rPr>
+      <w:rFonts w:ascii="Tahoma" w:hAnsi="Tahoma" w:cs="Tahoma"/>
+      <w:sz w:val="16"/>
+      <w:szCs w:val="16"/>
+      <w:lang w:val="en-GB"/>
+    </w:rPr>
+  </w:style>
+  <w:style w:type="paragraph" w:styleId="BodyTextIndent2">
+    <w:name w:val="Body Text Indent 2"/>
+    <w:basedOn w:val="Normal"/>
+    <w:link w:val="BodyTextIndent2Char"/>
+    <w:rsid w:val="005D534D"/>
+    <w:pPr>
+      <w:spacing w:after="0" w:line="240" w:lineRule="auto"/>
+      <w:ind w:left="720"/>
+    </w:pPr>
+    <w:rPr>
+      <w:rFonts w:ascii="Times New Roman" w:eastAsia="Times New Roman" w:hAnsi="Times New Roman" w:cs="Times New Roman"/>
+      <w:sz w:val="24"/>
+      <w:szCs w:val="20"/>
+      <w:lang w:val="nl-NL"/>
+    </w:rPr>
+  </w:style>
+  <w:style w:type="character" w:customStyle="1" w:styleId="BodyTextIndent2Char">
+    <w:name w:val="Body Text Indent 2 Char"/>
+    <w:basedOn w:val="DefaultParagraphFont"/>
+    <w:link w:val="BodyTextIndent2"/>
+    <w:rsid w:val="005D534D"/>
+    <w:rPr>
+      <w:rFonts w:ascii="Times New Roman" w:eastAsia="Times New Roman" w:hAnsi="Times New Roman" w:cs="Times New Roman"/>
+      <w:sz w:val="24"/>
+      <w:szCs w:val="20"/>
+    </w:rPr>
+  </w:style>
+  <w:style w:type="paragraph" w:styleId="ListParagraph">
+    <w:name w:val="List Paragraph"/>
+    <w:basedOn w:val="Normal"/>
+    <w:uiPriority w:val="34"/>
+    <w:qFormat/>
+    <w:rsid w:val="00E85188"/>
+    <w:pPr>
+      <w:ind w:left="720"/>
+      <w:contextualSpacing/>
+    </w:pPr>
+  </w:style>
+  <w:style w:type="character" w:styleId="Strong">
+    <w:name w:val="Strong"/>
+    <w:basedOn w:val="DefaultParagraphFont"/>
+    <w:uiPriority w:val="22"/>
+    <w:qFormat/>
+    <w:rsid w:val="007D6797"/>
+    <w:rPr>
+      <w:b/>
+      <w:bCs/>
+    </w:rPr>
+  </w:style>
+  <w:style w:type="table" w:styleId="TableGrid">
+    <w:name w:val="Table Grid"/>
+    <w:basedOn w:val="TableNormal"/>
+    <w:uiPriority w:val="59"/>
+    <w:rsid w:val="00212650"/>
+    <w:pPr>
+      <w:spacing w:after="0" w:line="240" w:lineRule="auto"/>
+    </w:pPr>
+    <w:tblPr>
+      <w:tblBorders>
+        <w:top w:val="single" w:sz="4" w:space="0" w:color="auto"/>
+        <w:left w:val="single" w:sz="4" w:space="0" w:color="auto"/>
+        <w:bottom w:val="single" w:sz="4" w:space="0" w:color="auto"/>
+        <w:right w:val="single" w:sz="4" w:space="0" w:color="auto"/>
+        <w:insideH w:val="single" w:sz="4" w:space="0" w:color="auto"/>
+        <w:insideV w:val="single" w:sz="4" w:space="0" w:color="auto"/>
+      </w:tblBorders>
+    </w:tblPr>
+  </w:style>
+  <w:style w:type="character" w:styleId="CommentReference">
+    <w:name w:val="annotation reference"/>
+    <w:basedOn w:val="DefaultParagraphFont"/>
+    <w:uiPriority w:val="99"/>
+    <w:semiHidden/>
+    <w:unhideWhenUsed/>
+    <w:rsid w:val="0003208D"/>
+    <w:rPr>
+      <w:sz w:val="16"/>
+      <w:szCs w:val="16"/>
+    </w:rPr>
+  </w:style>
+  <w:style w:type="paragraph" w:styleId="CommentText">
+    <w:name w:val="annotation text"/>
+    <w:basedOn w:val="Normal"/>
+    <w:link w:val="CommentTextChar"/>
+    <w:uiPriority w:val="99"/>
+    <w:semiHidden/>
+    <w:unhideWhenUsed/>
+    <w:rsid w:val="0003208D"/>
+    <w:pPr>
+      <w:spacing w:line="240" w:lineRule="auto"/>
+    </w:pPr>
+    <w:rPr>
+      <w:sz w:val="20"/>
+      <w:szCs w:val="20"/>
+    </w:rPr>
+  </w:style>
+  <w:style w:type="character" w:customStyle="1" w:styleId="CommentTextChar">
+    <w:name w:val="Comment Text Char"/>
+    <w:basedOn w:val="DefaultParagraphFont"/>
+    <w:link w:val="CommentText"/>
+    <w:uiPriority w:val="99"/>
+    <w:semiHidden/>
+    <w:rsid w:val="0003208D"/>
+    <w:rPr>
+      <w:sz w:val="20"/>
+      <w:szCs w:val="20"/>
+      <w:lang w:val="en-GB"/>
+    </w:rPr>
+  </w:style>
+  <w:style w:type="paragraph" w:styleId="CommentSubject">
+    <w:name w:val="annotation subject"/>
+    <w:basedOn w:val="CommentText"/>
+    <w:next w:val="CommentText"/>
+    <w:link w:val="CommentSubjectChar"/>
+    <w:uiPriority w:val="99"/>
+    <w:semiHidden/>
+    <w:unhideWhenUsed/>
+    <w:rsid w:val="0003208D"/>
+    <w:rPr>
+      <w:b/>
+      <w:bCs/>
+    </w:rPr>
+  </w:style>
+  <w:style w:type="character" w:customStyle="1" w:styleId="CommentSubjectChar">
+    <w:name w:val="Comment Subject Char"/>
+    <w:basedOn w:val="CommentTextChar"/>
+    <w:link w:val="CommentSubject"/>
+    <w:uiPriority w:val="99"/>
+    <w:semiHidden/>
+    <w:rsid w:val="0003208D"/>
+    <w:rPr>
+      <w:b/>
+      <w:bCs/>
+      <w:sz w:val="20"/>
+      <w:szCs w:val="20"/>
+      <w:lang w:val="en-GB"/>
+    </w:rPr>
+  </w:style>
+  <w:style w:type="character" w:customStyle="1" w:styleId="Heading3Char">
+    <w:name w:val="Heading 3 Char"/>
+    <w:basedOn w:val="DefaultParagraphFont"/>
+    <w:link w:val="Heading3"/>
+    <w:uiPriority w:val="9"/>
+    <w:rsid w:val="00956F94"/>
+    <w:rPr>
+      <w:rFonts w:asciiTheme="majorHAnsi" w:eastAsiaTheme="majorEastAsia" w:hAnsiTheme="majorHAnsi" w:cstheme="majorBidi"/>
+      <w:b/>
+      <w:bCs/>
+      <w:color w:val="4F81BD" w:themeColor="accent1"/>
+      <w:lang w:val="en-GB"/>
+    </w:rPr>
+  </w:style>
+  <w:style w:type="character" w:customStyle="1" w:styleId="Heading4Char">
+    <w:name w:val="Heading 4 Char"/>
+    <w:basedOn w:val="DefaultParagraphFont"/>
+    <w:link w:val="Heading4"/>
+    <w:uiPriority w:val="9"/>
+    <w:rsid w:val="00956F94"/>
+    <w:rPr>
+      <w:rFonts w:asciiTheme="majorHAnsi" w:eastAsiaTheme="majorEastAsia" w:hAnsiTheme="majorHAnsi" w:cstheme="majorBidi"/>
+      <w:b/>
+      <w:bCs/>
+      <w:i/>
+      <w:iCs/>
+      <w:color w:val="4F81BD" w:themeColor="accent1"/>
+      <w:lang w:val="en-GB"/>
+    </w:rPr>
+  </w:style>
+  <w:style w:type="paragraph" w:styleId="NoSpacing">
+    <w:name w:val="No Spacing"/>
+    <w:uiPriority w:val="1"/>
+    <w:qFormat/>
+    <w:rsid w:val="00E53545"/>
+    <w:pPr>
+      <w:spacing w:after="0" w:line="240" w:lineRule="auto"/>
+    </w:pPr>
+    <w:rPr>
+      <w:lang w:val="en-GB"/>
+    </w:rPr>
+  </w:style>
+  <w:style w:type="paragraph" w:styleId="TOC3">
+    <w:name w:val="toc 3"/>
+    <w:basedOn w:val="Normal"/>
+    <w:next w:val="Normal"/>
+    <w:autoRedefine/>
+    <w:uiPriority w:val="39"/>
+    <w:unhideWhenUsed/>
+    <w:qFormat/>
+    <w:rsid w:val="00BD5619"/>
+    <w:pPr>
+      <w:spacing w:after="0"/>
+      <w:ind w:left="440"/>
+    </w:pPr>
+    <w:rPr>
+      <w:i/>
+      <w:iCs/>
+      <w:sz w:val="20"/>
+      <w:szCs w:val="20"/>
+    </w:rPr>
+  </w:style>
+  <w:style w:type="paragraph" w:styleId="TOC4">
+    <w:name w:val="toc 4"/>
+    <w:basedOn w:val="Normal"/>
+    <w:next w:val="Normal"/>
+    <w:autoRedefine/>
+    <w:uiPriority w:val="39"/>
+    <w:unhideWhenUsed/>
+    <w:rsid w:val="001E0A06"/>
+    <w:pPr>
+      <w:spacing w:after="0"/>
+      <w:ind w:left="660"/>
+    </w:pPr>
+    <w:rPr>
+      <w:sz w:val="18"/>
+      <w:szCs w:val="18"/>
+    </w:rPr>
+  </w:style>
+  <w:style w:type="paragraph" w:styleId="TOC5">
+    <w:name w:val="toc 5"/>
+    <w:basedOn w:val="Normal"/>
+    <w:next w:val="Normal"/>
+    <w:autoRedefine/>
+    <w:uiPriority w:val="39"/>
+    <w:unhideWhenUsed/>
+    <w:rsid w:val="001E0A06"/>
+    <w:pPr>
+      <w:spacing w:after="0"/>
+      <w:ind w:left="880"/>
+    </w:pPr>
+    <w:rPr>
+      <w:sz w:val="18"/>
+      <w:szCs w:val="18"/>
+    </w:rPr>
+  </w:style>
+  <w:style w:type="paragraph" w:styleId="TOC6">
+    <w:name w:val="toc 6"/>
+    <w:basedOn w:val="Normal"/>
+    <w:next w:val="Normal"/>
+    <w:autoRedefine/>
+    <w:uiPriority w:val="39"/>
+    <w:unhideWhenUsed/>
+    <w:rsid w:val="001E0A06"/>
+    <w:pPr>
+      <w:spacing w:after="0"/>
+      <w:ind w:left="1100"/>
+    </w:pPr>
+    <w:rPr>
+      <w:sz w:val="18"/>
+      <w:szCs w:val="18"/>
+    </w:rPr>
+  </w:style>
+  <w:style w:type="paragraph" w:styleId="TOC7">
+    <w:name w:val="toc 7"/>
+    <w:basedOn w:val="Normal"/>
+    <w:next w:val="Normal"/>
+    <w:autoRedefine/>
+    <w:uiPriority w:val="39"/>
+    <w:unhideWhenUsed/>
+    <w:rsid w:val="001E0A06"/>
+    <w:pPr>
+      <w:spacing w:after="0"/>
+      <w:ind w:left="1320"/>
+    </w:pPr>
+    <w:rPr>
+      <w:sz w:val="18"/>
+      <w:szCs w:val="18"/>
+    </w:rPr>
+  </w:style>
+  <w:style w:type="paragraph" w:styleId="TOC8">
+    <w:name w:val="toc 8"/>
+    <w:basedOn w:val="Normal"/>
+    <w:next w:val="Normal"/>
+    <w:autoRedefine/>
+    <w:uiPriority w:val="39"/>
+    <w:unhideWhenUsed/>
+    <w:rsid w:val="001E0A06"/>
+    <w:pPr>
+      <w:spacing w:after="0"/>
+      <w:ind w:left="1540"/>
+    </w:pPr>
+    <w:rPr>
+      <w:sz w:val="18"/>
+      <w:szCs w:val="18"/>
+    </w:rPr>
+  </w:style>
+  <w:style w:type="paragraph" w:styleId="TOC9">
+    <w:name w:val="toc 9"/>
+    <w:basedOn w:val="Normal"/>
+    <w:next w:val="Normal"/>
+    <w:autoRedefine/>
+    <w:uiPriority w:val="39"/>
+    <w:unhideWhenUsed/>
+    <w:rsid w:val="001E0A06"/>
+    <w:pPr>
+      <w:spacing w:after="0"/>
+      <w:ind w:left="1760"/>
+    </w:pPr>
+    <w:rPr>
+      <w:sz w:val="18"/>
+      <w:szCs w:val="18"/>
+    </w:rPr>
+  </w:style>
+  <w:style w:type="character" w:customStyle="1" w:styleId="Heading5Char">
+    <w:name w:val="Heading 5 Char"/>
+    <w:basedOn w:val="DefaultParagraphFont"/>
+    <w:link w:val="Heading5"/>
+    <w:uiPriority w:val="9"/>
+    <w:rsid w:val="00462951"/>
+    <w:rPr>
+      <w:rFonts w:asciiTheme="majorHAnsi" w:eastAsiaTheme="majorEastAsia" w:hAnsiTheme="majorHAnsi" w:cstheme="majorBidi"/>
+      <w:color w:val="243F60" w:themeColor="accent1" w:themeShade="7F"/>
+      <w:lang w:val="en-GB"/>
+    </w:rPr>
+  </w:style>
+  <w:style w:type="character" w:customStyle="1" w:styleId="Heading6Char">
+    <w:name w:val="Heading 6 Char"/>
+    <w:basedOn w:val="DefaultParagraphFont"/>
+    <w:link w:val="Heading6"/>
+    <w:uiPriority w:val="9"/>
+    <w:rsid w:val="00462951"/>
+    <w:rPr>
+      <w:rFonts w:asciiTheme="majorHAnsi" w:eastAsiaTheme="majorEastAsia" w:hAnsiTheme="majorHAnsi" w:cstheme="majorBidi"/>
+      <w:i/>
+      <w:iCs/>
+      <w:color w:val="243F60" w:themeColor="accent1" w:themeShade="7F"/>
+      <w:lang w:val="en-GB"/>
+    </w:rPr>
+  </w:style>
+</w:styles>
+</file>
+
+<file path=word/stylesWithEffects.xml><?xml version="1.0" encoding="utf-8"?>
+<w:styles xmlns:wpc="http://schemas.microsoft.com/office/word/2010/wordprocessingCanvas" xmlns:mc="http://schemas.openxmlformats.org/markup-compatibility/2006" xmlns:o="urn:schemas-microsoft-com:office:office" xmlns:r="http://schemas.openxmlformats.org/officeDocument/2006/relationships" xmlns:m="http://schemas.openxmlformats.org/officeDocument/2006/math" xmlns:v="urn:schemas-microsoft-com:vml" xmlns:wp14="http://schemas.microsoft.com/office/word/2010/wordprocessingDrawing" xmlns:wp="http://schemas.openxmlformats.org/drawingml/2006/wordprocessingDrawing" xmlns:w10="urn:schemas-microsoft-com:office:word" xmlns:w="http://schemas.openxmlformats.org/wordprocessingml/2006/main" xmlns:w14="http://schemas.microsoft.com/office/word/2010/wordml" xmlns:wpg="http://schemas.microsoft.com/office/word/2010/wordprocessingGroup" xmlns:wpi="http://schemas.microsoft.com/office/word/2010/wordprocessingInk" xmlns:wne="http://schemas.microsoft.com/office/word/2006/wordml" xmlns:wps="http://schemas.microsoft.com/office/word/2010/wordprocessingShape" mc:Ignorable="w14 wp14">
+  <w:docDefaults>
+    <w:rPrDefault>
+      <w:rPr>
+        <w:rFonts w:asciiTheme="minorHAnsi" w:eastAsiaTheme="minorHAnsi" w:hAnsiTheme="minorHAnsi" w:cstheme="minorBidi"/>
+        <w:sz w:val="22"/>
+        <w:szCs w:val="22"/>
+        <w:lang w:val="nl-NL" w:eastAsia="en-US" w:bidi="ar-SA"/>
+      </w:rPr>
+    </w:rPrDefault>
+    <w:pPrDefault>
+      <w:pPr>
+        <w:spacing w:after="200" w:line="276" w:lineRule="auto"/>
+      </w:pPr>
+    </w:pPrDefault>
+  </w:docDefaults>
+  <w:latentStyles w:defLockedState="0" w:defUIPriority="99" w:defSemiHidden="1" w:defUnhideWhenUsed="1" w:defQFormat="0" w:count="267">
+    <w:lsdException w:name="Normal" w:semiHidden="0" w:uiPriority="0" w:unhideWhenUsed="0" w:qFormat="1"/>
+    <w:lsdException w:name="heading 1" w:semiHidden="0" w:uiPriority="9" w:unhideWhenUsed="0" w:qFormat="1"/>
+    <w:lsdException w:name="heading 2" w:uiPriority="9" w:qFormat="1"/>
+    <w:lsdException w:name="heading 3" w:uiPriority="9" w:qFormat="1"/>
+    <w:lsdException w:name="heading 4" w:uiPriority="9" w:qFormat="1"/>
+    <w:lsdException w:name="heading 5" w:uiPriority="9" w:qFormat="1"/>
+    <w:lsdException w:name="heading 6" w:uiPriority="9" w:qFormat="1"/>
+    <w:lsdException w:name="heading 7" w:uiPriority="9" w:qFormat="1"/>
+    <w:lsdException w:name="heading 8" w:uiPriority="9" w:qFormat="1"/>
+    <w:lsdException w:name="heading 9" w:uiPriority="9" w:qFormat="1"/>
+    <w:lsdException w:name="toc 1" w:uiPriority="39" w:qFormat="1"/>
+    <w:lsdException w:name="toc 2" w:uiPriority="39" w:qFormat="1"/>
+    <w:lsdException w:name="toc 3" w:uiPriority="39" w:qFormat="1"/>
+    <w:lsdException w:name="toc 4" w:uiPriority="39"/>
+    <w:lsdException w:name="toc 5" w:uiPriority="39"/>
+    <w:lsdException w:name="toc 6" w:uiPriority="39"/>
+    <w:lsdException w:name="toc 7" w:uiPriority="39"/>
+    <w:lsdException w:name="toc 8" w:uiPriority="39"/>
+    <w:lsdException w:name="toc 9" w:uiPriority="39"/>
+    <w:lsdException w:name="caption" w:uiPriority="35" w:qFormat="1"/>
+    <w:lsdException w:name="Title" w:semiHidden="0" w:uiPriority="10" w:unhideWhenUsed="0" w:qFormat="1"/>
+    <w:lsdException w:name="Default Paragraph Font" w:uiPriority="1"/>
+    <w:lsdException w:name="Subtitle" w:semiHidden="0" w:uiPriority="11" w:unhideWhenUsed="0" w:qFormat="1"/>
+    <w:lsdException w:name="Body Text Indent 2" w:uiPriority="0"/>
+    <w:lsdException w:name="Strong" w:semiHidden="0" w:uiPriority="22" w:unhideWhenUsed="0" w:qFormat="1"/>
+    <w:lsdException w:name="Emphasis" w:semiHidden="0" w:uiPriority="20" w:unhideWhenUsed="0" w:qFormat="1"/>
+    <w:lsdException w:name="Table Grid" w:semiHidden="0" w:uiPriority="59" w:unhideWhenUsed="0"/>
+    <w:lsdException w:name="Placeholder Text" w:unhideWhenUsed="0"/>
+    <w:lsdException w:name="No Spacing" w:semiHidden="0" w:uiPriority="1" w:unhideWhenUsed="0" w:qFormat="1"/>
+    <w:lsdException w:name="Light Shading" w:semiHidden="0" w:uiPriority="60" w:unhideWhenUsed="0"/>
+    <w:lsdException w:name="Light List" w:semiHidden="0" w:uiPriority="61" w:unhideWhenUsed="0"/>
+    <w:lsdException w:name="Light Grid" w:semiHidden="0" w:uiPriority="62" w:unhideWhenUsed="0"/>
+    <w:lsdException w:name="Medium Shading 1" w:semiHidden="0" w:uiPriority="63" w:unhideWhenUsed="0"/>
+    <w:lsdException w:name="Medium Shading 2" w:semiHidden="0" w:uiPriority="64" w:unhideWhenUsed="0"/>
+    <w:lsdException w:name="Medium List 1" w:semiHidden="0" w:uiPriority="65" w:unhideWhenUsed="0"/>
+    <w:lsdException w:name="Medium List 2" w:semiHidden="0" w:uiPriority="66" w:unhideWhenUsed="0"/>
+    <w:lsdException w:name="Medium Grid 1" w:semiHidden="0" w:uiPriority="67" w:unhideWhenUsed="0"/>
+    <w:lsdException w:name="Medium Grid 2" w:semiHidden="0" w:uiPriority="68" w:unhideWhenUsed="0"/>
+    <w:lsdException w:name="Medium Grid 3" w:semiHidden="0" w:uiPriority="69" w:unhideWhenUsed="0"/>
+    <w:lsdException w:name="Dark List" w:semiHidden="0" w:uiPriority="70" w:unhideWhenUsed="0"/>
+    <w:lsdException w:name="Colorful Shading" w:semiHidden="0" w:uiPriority="71" w:unhideWhenUsed="0"/>
+    <w:lsdException w:name="Colorful List" w:semiHidden="0" w:uiPriority="72" w:unhideWhenUsed="0"/>
+    <w:lsdException w:name="Colorful Grid" w:semiHidden="0" w:uiPriority="73" w:unhideWhenUsed="0"/>
+    <w:lsdException w:name="Light Shading Accent 1" w:semiHidden="0" w:uiPriority="60" w:unhideWhenUsed="0"/>
+    <w:lsdException w:name="Light List Accent 1" w:semiHidden="0" w:uiPriority="61" w:unhideWhenUsed="0"/>
+    <w:lsdException w:name="Light Grid Accent 1" w:semiHidden="0" w:uiPriority="62" w:unhideWhenUsed="0"/>
+    <w:lsdException w:name="Medium Shading 1 Accent 1" w:semiHidden="0" w:uiPriority="63" w:unhideWhenUsed="0"/>
+    <w:lsdException w:name="Medium Shading 2 Accent 1" w:semiHidden="0" w:uiPriority="64" w:unhideWhenUsed="0"/>
+    <w:lsdException w:name="Medium List 1 Accent 1" w:semiHidden="0" w:uiPriority="65" w:unhideWhenUsed="0"/>
+    <w:lsdException w:name="Revision" w:unhideWhenUsed="0"/>
+    <w:lsdException w:name="List Paragraph" w:semiHidden="0" w:uiPriority="34" w:unhideWhenUsed="0" w:qFormat="1"/>
+    <w:lsdException w:name="Quote" w:semiHidden="0" w:uiPriority="29" w:unhideWhenUsed="0" w:qFormat="1"/>
+    <w:lsdException w:name="Intense Quote" w:semiHidden="0" w:uiPriority="30" w:unhideWhenUsed="0" w:qFormat="1"/>
+    <w:lsdException w:name="Medium List 2 Accent 1" w:semiHidden="0" w:uiPriority="66" w:unhideWhenUsed="0"/>
+    <w:lsdException w:name="Medium Grid 1 Accent 1" w:semiHidden="0" w:uiPriority="67" w:unhideWhenUsed="0"/>
+    <w:lsdException w:name="Medium Grid 2 Accent 1" w:semiHidden="0" w:uiPriority="68" w:unhideWhenUsed="0"/>
+    <w:lsdException w:name="Medium Grid 3 Accent 1" w:semiHidden="0" w:uiPriority="69" w:unhideWhenUsed="0"/>
+    <w:lsdException w:name="Dark List Accent 1" w:semiHidden="0" w:uiPriority="70" w:unhideWhenUsed="0"/>
+    <w:lsdException w:name="Colorful Shading Accent 1" w:semiHidden="0" w:uiPriority="71" w:unhideWhenUsed="0"/>
+    <w:lsdException w:name="Colorful List Accent 1" w:semiHidden="0" w:uiPriority="72" w:unhideWhenUsed="0"/>
+    <w:lsdException w:name="Colorful Grid Accent 1" w:semiHidden="0" w:uiPriority="73" w:unhideWhenUsed="0"/>
+    <w:lsdException w:name="Light Shading Accent 2" w:semiHidden="0" w:uiPriority="60" w:unhideWhenUsed="0"/>
+    <w:lsdException w:name="Light List Accent 2" w:semiHidden="0" w:uiPriority="61" w:unhideWhenUsed="0"/>
+    <w:lsdException w:name="Light Grid Accent 2" w:semiHidden="0" w:uiPriority="62" w:unhideWhenUsed="0"/>
+    <w:lsdException w:name="Medium Shading 1 Accent 2" w:semiHidden="0" w:uiPriority="63" w:unhideWhenUsed="0"/>
+    <w:lsdException w:name="Medium Shading 2 Accent 2" w:semiHidden="0" w:uiPriority="64" w:unhideWhenUsed="0"/>
+    <w:lsdException w:name="Medium List 1 Accent 2" w:semiHidden="0" w:uiPriority="65" w:unhideWhenUsed="0"/>
+    <w:lsdException w:name="Medium List 2 Accent 2" w:semiHidden="0" w:uiPriority="66" w:unhideWhenUsed="0"/>
+    <w:lsdException w:name="Medium Grid 1 Accent 2" w:semiHidden="0" w:uiPriority="67" w:unhideWhenUsed="0"/>
+    <w:lsdException w:name="Medium Grid 2 Accent 2" w:semiHidden="0" w:uiPriority="68" w:unhideWhenUsed="0"/>
+    <w:lsdException w:name="Medium Grid 3 Accent 2" w:semiHidden="0" w:uiPriority="69" w:unhideWhenUsed="0"/>
+    <w:lsdException w:name="Dark List Accent 2" w:semiHidden="0" w:uiPriority="70" w:unhideWhenUsed="0"/>
+    <w:lsdException w:name="Colorful Shading Accent 2" w:semiHidden="0" w:uiPriority="71" w:unhideWhenUsed="0"/>
+    <w:lsdException w:name="Colorful List Accent 2" w:semiHidden="0" w:uiPriority="72" w:unhideWhenUsed="0"/>
+    <w:lsdException w:name="Colorful Grid Accent 2" w:semiHidden="0" w:uiPriority="73" w:unhideWhenUsed="0"/>
+    <w:lsdException w:name="Light Shading Accent 3" w:semiHidden="0" w:uiPriority="60" w:unhideWhenUsed="0"/>
+    <w:lsdException w:name="Light List Accent 3" w:semiHidden="0" w:uiPriority="61" w:unhideWhenUsed="0"/>
+    <w:lsdException w:name="Light Grid Accent 3" w:semiHidden="0" w:uiPriority="62" w:unhideWhenUsed="0"/>
+    <w:lsdException w:name="Medium Shading 1 Accent 3" w:semiHidden="0" w:uiPriority="63" w:unhideWhenUsed="0"/>
+    <w:lsdException w:name="Medium Shading 2 Accent 3" w:semiHidden="0" w:uiPriority="64" w:unhideWhenUsed="0"/>
+    <w:lsdException w:name="Medium List 1 Accent 3" w:semiHidden="0" w:uiPriority="65" w:unhideWhenUsed="0"/>
+    <w:lsdException w:name="Medium List 2 Accent 3" w:semiHidden="0" w:uiPriority="66" w:unhideWhenUsed="0"/>
+    <w:lsdException w:name="Medium Grid 1 Accent 3" w:semiHidden="0" w:uiPriority="67" w:unhideWhenUsed="0"/>
+    <w:lsdException w:name="Medium Grid 2 Accent 3" w:semiHidden="0" w:uiPriority="68" w:unhideWhenUsed="0"/>
+    <w:lsdException w:name="Medium Grid 3 Accent 3" w:semiHidden="0" w:uiPriority="69" w:unhideWhenUsed="0"/>
+    <w:lsdException w:name="Dark List Accent 3" w:semiHidden="0" w:uiPriority="70" w:unhideWhenUsed="0"/>
+    <w:lsdException w:name="Colorful Shading Accent 3" w:semiHidden="0" w:uiPriority="71" w:unhideWhenUsed="0"/>
+    <w:lsdException w:name="Colorful List Accent 3" w:semiHidden="0" w:uiPriority="72" w:unhideWhenUsed="0"/>
+    <w:lsdException w:name="Colorful Grid Accent 3" w:semiHidden="0" w:uiPriority="73" w:unhideWhenUsed="0"/>
+    <w:lsdException w:name="Light Shading Accent 4" w:semiHidden="0" w:uiPriority="60" w:unhideWhenUsed="0"/>
+    <w:lsdException w:name="Light List Accent 4" w:semiHidden="0" w:uiPriority="61" w:unhideWhenUsed="0"/>
+    <w:lsdException w:name="Light Grid Accent 4" w:semiHidden="0" w:uiPriority="62" w:unhideWhenUsed="0"/>
+    <w:lsdException w:name="Medium Shading 1 Accent 4" w:semiHidden="0" w:uiPriority="63" w:unhideWhenUsed="0"/>
+    <w:lsdException w:name="Medium Shading 2 Accent 4" w:semiHidden="0" w:uiPriority="64" w:unhideWhenUsed="0"/>
+    <w:lsdException w:name="Medium List 1 Accent 4" w:semiHidden="0" w:uiPriority="65" w:unhideWhenUsed="0"/>
+    <w:lsdException w:name="Medium List 2 Accent 4" w:semiHidden="0" w:uiPriority="66" w:unhideWhenUsed="0"/>
+    <w:lsdException w:name="Medium Grid 1 Accent 4" w:semiHidden="0" w:uiPriority="67" w:unhideWhenUsed="0"/>
+    <w:lsdException w:name="Medium Grid 2 Accent 4" w:semiHidden="0" w:uiPriority="68" w:unhideWhenUsed="0"/>
+    <w:lsdException w:name="Medium Grid 3 Accent 4" w:semiHidden="0" w:uiPriority="69" w:unhideWhenUsed="0"/>
+    <w:lsdException w:name="Dark List Accent 4" w:semiHidden="0" w:uiPriority="70" w:unhideWhenUsed="0"/>
+    <w:lsdException w:name="Colorful Shading Accent 4" w:semiHidden="0" w:uiPriority="71" w:unhideWhenUsed="0"/>
+    <w:lsdException w:name="Colorful List Accent 4" w:semiHidden="0" w:uiPriority="72" w:unhideWhenUsed="0"/>
+    <w:lsdException w:name="Colorful Grid Accent 4" w:semiHidden="0" w:uiPriority="73" w:unhideWhenUsed="0"/>
+    <w:lsdException w:name="Light Shading Accent 5" w:semiHidden="0" w:uiPriority="60" w:unhideWhenUsed="0"/>
+    <w:lsdException w:name="Light List Accent 5" w:semiHidden="0" w:uiPriority="61" w:unhideWhenUsed="0"/>
+    <w:lsdException w:name="Light Grid Accent 5" w:semiHidden="0" w:uiPriority="62" w:unhideWhenUsed="0"/>
+    <w:lsdException w:name="Medium Shading 1 Accent 5" w:semiHidden="0" w:uiPriority="63" w:unhideWhenUsed="0"/>
+    <w:lsdException w:name="Medium Shading 2 Accent 5" w:semiHidden="0" w:uiPriority="64" w:unhideWhenUsed="0"/>
+    <w:lsdException w:name="Medium List 1 Accent 5" w:semiHidden="0" w:uiPriority="65" w:unhideWhenUsed="0"/>
+    <w:lsdException w:name="Medium List 2 Accent 5" w:semiHidden="0" w:uiPriority="66" w:unhideWhenUsed="0"/>
+    <w:lsdException w:name="Medium Grid 1 Accent 5" w:semiHidden="0" w:uiPriority="67" w:unhideWhenUsed="0"/>
+    <w:lsdException w:name="Medium Grid 2 Accent 5" w:semiHidden="0" w:uiPriority="68" w:unhideWhenUsed="0"/>
+    <w:lsdException w:name="Medium Grid 3 Accent 5" w:semiHidden="0" w:uiPriority="69" w:unhideWhenUsed="0"/>
+    <w:lsdException w:name="Dark List Accent 5" w:semiHidden="0" w:uiPriority="70" w:unhideWhenUsed="0"/>
+    <w:lsdException w:name="Colorful Shading Accent 5" w:semiHidden="0" w:uiPriority="71" w:unhideWhenUsed="0"/>
+    <w:lsdException w:name="Colorful List Accent 5" w:semiHidden="0" w:uiPriority="72" w:unhideWhenUsed="0"/>
+    <w:lsdException w:name="Colorful Grid Accent 5" w:semiHidden="0" w:uiPriority="73" w:unhideWhenUsed="0"/>
+    <w:lsdException w:name="Light Shading Accent 6" w:semiHidden="0" w:uiPriority="60" w:unhideWhenUsed="0"/>
+    <w:lsdException w:name="Light List Accent 6" w:semiHidden="0" w:uiPriority="61" w:unhideWhenUsed="0"/>
+    <w:lsdException w:name="Light Grid Accent 6" w:semiHidden="0" w:uiPriority="62" w:unhideWhenUsed="0"/>
+    <w:lsdException w:name="Medium Shading 1 Accent 6" w:semiHidden="0" w:uiPriority="63" w:unhideWhenUsed="0"/>
+    <w:lsdException w:name="Medium Shading 2 Accent 6" w:semiHidden="0" w:uiPriority="64" w:unhideWhenUsed="0"/>
+    <w:lsdException w:name="Medium List 1 Accent 6" w:semiHidden="0" w:uiPriority="65" w:unhideWhenUsed="0"/>
+    <w:lsdException w:name="Medium List 2 Accent 6" w:semiHidden="0" w:uiPriority="66" w:unhideWhenUsed="0"/>
+    <w:lsdException w:name="Medium Grid 1 Accent 6" w:semiHidden="0" w:uiPriority="67" w:unhideWhenUsed="0"/>
+    <w:lsdException w:name="Medium Grid 2 Accent 6" w:semiHidden="0" w:uiPriority="68" w:unhideWhenUsed="0"/>
+    <w:lsdException w:name="Medium Grid 3 Accent 6" w:semiHidden="0" w:uiPriority="69" w:unhideWhenUsed="0"/>
+    <w:lsdException w:name="Dark List Accent 6" w:semiHidden="0" w:uiPriority="70" w:unhideWhenUsed="0"/>
+    <w:lsdException w:name="Colorful Shading Accent 6" w:semiHidden="0" w:uiPriority="71" w:unhideWhenUsed="0"/>
+    <w:lsdException w:name="Colorful List Accent 6" w:semiHidden="0" w:uiPriority="72" w:unhideWhenUsed="0"/>
+    <w:lsdException w:name="Colorful Grid Accent 6" w:semiHidden="0" w:uiPriority="73" w:unhideWhenUsed="0"/>
+    <w:lsdException w:name="Subtle Emphasis" w:semiHidden="0" w:uiPriority="19" w:unhideWhenUsed="0" w:qFormat="1"/>
+    <w:lsdException w:name="Intense Emphasis" w:semiHidden="0" w:uiPriority="21" w:unhideWhenUsed="0" w:qFormat="1"/>
+    <w:lsdException w:name="Subtle Reference" w:semiHidden="0" w:uiPriority="31" w:unhideWhenUsed="0" w:qFormat="1"/>
+    <w:lsdException w:name="Intense Reference" w:semiHidden="0" w:uiPriority="32" w:unhideWhenUsed="0" w:qFormat="1"/>
+    <w:lsdException w:name="Book Title" w:semiHidden="0" w:uiPriority="33" w:unhideWhenUsed="0" w:qFormat="1"/>
+    <w:lsdException w:name="Bibliography" w:uiPriority="37"/>
+    <w:lsdException w:name="TOC Heading" w:uiPriority="39" w:qFormat="1"/>
   </w:latentStyles>
   <w:style w:type="paragraph" w:default="1" w:styleId="Normal">
     <w:name w:val="Normal"/>
@@ -7426,12 +8295,9 @@
 </file>
 
 <file path=customXml/item1.xml><?xml version="1.0" encoding="utf-8"?>
-<?mso-contentType ?>
-<FormTemplates xmlns="http://schemas.microsoft.com/sharepoint/v3/contenttype/forms">
-  <Display>DocumentLibraryForm</Display>
-  <Edit>DocumentLibraryForm</Edit>
-  <New>DocumentLibraryForm</New>
-</FormTemplates>
+<p:properties xmlns:p="http://schemas.microsoft.com/office/2006/metadata/properties" xmlns:xsi="http://www.w3.org/2001/XMLSchema-instance" xmlns:pc="http://schemas.microsoft.com/office/infopath/2007/PartnerControls">
+  <documentManagement/>
+</p:properties>
 </file>
 
 <file path=customXml/item2.xml><?xml version="1.0" encoding="utf-8"?>
@@ -7549,9 +8415,12 @@
 </file>
 
 <file path=customXml/item3.xml><?xml version="1.0" encoding="utf-8"?>
-<p:properties xmlns:p="http://schemas.microsoft.com/office/2006/metadata/properties" xmlns:xsi="http://www.w3.org/2001/XMLSchema-instance" xmlns:pc="http://schemas.microsoft.com/office/infopath/2007/PartnerControls">
-  <documentManagement/>
-</p:properties>
+<?mso-contentType ?>
+<FormTemplates xmlns="http://schemas.microsoft.com/sharepoint/v3/contenttype/forms">
+  <Display>DocumentLibraryForm</Display>
+  <Edit>DocumentLibraryForm</Edit>
+  <New>DocumentLibraryForm</New>
+</FormTemplates>
 </file>
 
 <file path=customXml/item4.xml><?xml version="1.0" encoding="utf-8"?>
@@ -7559,9 +8428,10 @@
 </file>
 
 <file path=customXml/itemProps1.xml><?xml version="1.0" encoding="utf-8"?>
-<ds:datastoreItem xmlns:ds="http://schemas.openxmlformats.org/officeDocument/2006/customXml" ds:itemID="{90B168DA-17DF-41E0-ABE9-8EE0D8EEBD80}">
+<ds:datastoreItem xmlns:ds="http://schemas.openxmlformats.org/officeDocument/2006/customXml" ds:itemID="{A4481DB2-7BDF-441D-9919-C9BD4CF2F75D}">
   <ds:schemaRefs>
-    <ds:schemaRef ds:uri="http://schemas.microsoft.com/sharepoint/v3/contenttype/forms"/>
+    <ds:schemaRef ds:uri="http://schemas.microsoft.com/office/2006/metadata/properties"/>
+    <ds:schemaRef ds:uri="http://schemas.microsoft.com/office/infopath/2007/PartnerControls"/>
   </ds:schemaRefs>
 </ds:datastoreItem>
 </file>
@@ -7583,16 +8453,15 @@
 </file>
 
 <file path=customXml/itemProps3.xml><?xml version="1.0" encoding="utf-8"?>
-<ds:datastoreItem xmlns:ds="http://schemas.openxmlformats.org/officeDocument/2006/customXml" ds:itemID="{A4481DB2-7BDF-441D-9919-C9BD4CF2F75D}">
+<ds:datastoreItem xmlns:ds="http://schemas.openxmlformats.org/officeDocument/2006/customXml" ds:itemID="{90B168DA-17DF-41E0-ABE9-8EE0D8EEBD80}">
   <ds:schemaRefs>
-    <ds:schemaRef ds:uri="http://schemas.microsoft.com/office/2006/metadata/properties"/>
-    <ds:schemaRef ds:uri="http://schemas.microsoft.com/office/infopath/2007/PartnerControls"/>
+    <ds:schemaRef ds:uri="http://schemas.microsoft.com/sharepoint/v3/contenttype/forms"/>
   </ds:schemaRefs>
 </ds:datastoreItem>
 </file>
 
 <file path=customXml/itemProps4.xml><?xml version="1.0" encoding="utf-8"?>
-<ds:datastoreItem xmlns:ds="http://schemas.openxmlformats.org/officeDocument/2006/customXml" ds:itemID="{DB4CC0CC-2673-4E08-8DB0-6A83AF140599}">
+<ds:datastoreItem xmlns:ds="http://schemas.openxmlformats.org/officeDocument/2006/customXml" ds:itemID="{4E371557-9A7F-44FC-8340-00830BCAB908}">
   <ds:schemaRefs>
     <ds:schemaRef ds:uri="http://schemas.openxmlformats.org/officeDocument/2006/bibliography"/>
   </ds:schemaRefs>

</xml_diff>